<commit_message>
Begyndt at indsætte i Systemarkitektur, med Sekvensdiagrammer
</commit_message>
<xml_diff>
--- a/Systemarkitektur/Systemarkitektur.docx
+++ b/Systemarkitektur/Systemarkitektur.docx
@@ -2246,10 +2246,10 @@
             <v:path o:extrusionok="f" gradientshapeok="t" o:connecttype="rect"/>
             <o:lock v:ext="edit" aspectratio="t"/>
           </v:shapetype>
-          <v:shape id="_x0000_i1025" type="#_x0000_t75" style="width:481.8pt;height:193.8pt" o:ole="">
+          <v:shape id="_x0000_i1025" type="#_x0000_t75" style="width:481.6pt;height:193.6pt" o:ole="">
             <v:imagedata r:id="rId7" o:title=""/>
           </v:shape>
-          <o:OLEObject Type="Embed" ProgID="Visio.Drawing.15" ShapeID="_x0000_i1025" DrawAspect="Content" ObjectID="_1521880340" r:id="rId8"/>
+          <o:OLEObject Type="Embed" ProgID="Visio.Drawing.15" ShapeID="_x0000_i1025" DrawAspect="Content" ObjectID="_1522477637" r:id="rId8"/>
         </w:object>
       </w:r>
     </w:p>
@@ -2258,6 +2258,178 @@
         <w:pStyle w:val="Caption"/>
       </w:pPr>
       <w:bookmarkStart w:id="16" w:name="_Ref444611581"/>
+      <w:r>
+        <w:t xml:space="preserve">Figur </w:t>
+      </w:r>
+      <w:r>
+        <w:fldChar w:fldCharType="begin"/>
+      </w:r>
+      <w:r>
+        <w:instrText xml:space="preserve"> SEQ Figur \* ARABIC </w:instrText>
+      </w:r>
+      <w:r>
+        <w:fldChar w:fldCharType="separate"/>
+      </w:r>
+      <w:r>
+        <w:rPr>
+          <w:noProof/>
+        </w:rPr>
+        <w:t>1</w:t>
+      </w:r>
+      <w:r>
+        <w:rPr>
+          <w:noProof/>
+        </w:rPr>
+        <w:fldChar w:fldCharType="end"/>
+      </w:r>
+      <w:bookmarkEnd w:id="16"/>
+      <w:r>
+        <w:t>: Domæne model af Pristjek220</w:t>
+      </w:r>
+    </w:p>
+    <w:p>
+      <w:r>
+        <w:lastRenderedPageBreak/>
+        <w:fldChar w:fldCharType="begin"/>
+      </w:r>
+      <w:r>
+        <w:instrText xml:space="preserve"> REF _Ref444611581 \h </w:instrText>
+      </w:r>
+      <w:r>
+        <w:fldChar w:fldCharType="separate"/>
+      </w:r>
+      <w:r>
+        <w:t xml:space="preserve">Figur </w:t>
+      </w:r>
+      <w:r>
+        <w:rPr>
+          <w:noProof/>
+        </w:rPr>
+        <w:t>1</w:t>
+      </w:r>
+      <w:r>
+        <w:fldChar w:fldCharType="end"/>
+      </w:r>
+      <w:r>
+        <w:t xml:space="preserve"> viser en domæne model over PrisTjek220, hvor der kan ses hvordan de forskellige blokke interagere med hinanden. Modellen indeholde to forskellige databaser, en Log-in database som indeholder, administrator og forretningsmanager logins. Derudover indeholder den også en varedatabase, som indeholder de forskellige vare, hvor man kan købe dem og hvad deres pris er. Forbrugeren kan lave en indkøbsliste, og ved hjælp af indkøbslisteindstillinger, beslutte forskellige kriterier som den generede detaljeret indkøbsliste skal overholde, som fx antal af butikker der må handles i. Den detaljeret indkøbsliste genereres så ud fra indkøbslisten ved at tjekke efter hvor varerne kan fås billigst i database samtidig med at indstillingerne overholdes.</w:t>
+      </w:r>
+    </w:p>
+    <w:p/>
+    <w:p/>
+    <w:p/>
+    <w:p>
+      <w:pPr>
+        <w:pStyle w:val="Heading1"/>
+      </w:pPr>
+      <w:bookmarkStart w:id="17" w:name="_Toc448137540"/>
+      <w:r>
+        <w:t>SYSTEMETS GRÆNSEFLADER</w:t>
+      </w:r>
+      <w:bookmarkEnd w:id="17"/>
+    </w:p>
+    <w:p>
+      <w:pPr>
+        <w:pStyle w:val="Heading2"/>
+      </w:pPr>
+      <w:bookmarkStart w:id="18" w:name="_Toc448137541"/>
+      <w:r>
+        <w:t>Grænseflader til person aktører</w:t>
+      </w:r>
+      <w:bookmarkEnd w:id="18"/>
+    </w:p>
+    <w:p>
+      <w:r>
+        <w:t>Beskrivelse af aktører</w:t>
+      </w:r>
+    </w:p>
+    <w:p>
+      <w:pPr>
+        <w:pStyle w:val="Heading2"/>
+      </w:pPr>
+      <w:bookmarkStart w:id="19" w:name="_Toc526492333"/>
+      <w:bookmarkStart w:id="20" w:name="_Toc526573174"/>
+      <w:bookmarkStart w:id="21" w:name="_Toc448137542"/>
+      <w:r>
+        <w:t>Grænseflader til eksterne system aktører</w:t>
+      </w:r>
+      <w:bookmarkEnd w:id="19"/>
+      <w:bookmarkEnd w:id="20"/>
+      <w:bookmarkEnd w:id="21"/>
+    </w:p>
+    <w:p>
+      <w:r>
+        <w:t>DB server</w:t>
+      </w:r>
+    </w:p>
+    <w:p/>
+    <w:p/>
+    <w:p>
+      <w:pPr>
+        <w:pStyle w:val="Heading1"/>
+      </w:pPr>
+      <w:bookmarkStart w:id="22" w:name="_Toc448137543"/>
+      <w:r>
+        <w:t>USERSTORIE</w:t>
+      </w:r>
+      <w:r>
+        <w:t>S</w:t>
+      </w:r>
+      <w:bookmarkEnd w:id="22"/>
+    </w:p>
+    <w:p>
+      <w:r>
+        <w:t>Henvis til Kravspecifikation</w:t>
+      </w:r>
+    </w:p>
+    <w:p/>
+    <w:p>
+      <w:pPr>
+        <w:pStyle w:val="Heading1"/>
+      </w:pPr>
+      <w:bookmarkStart w:id="23" w:name="_Toc448137544"/>
+      <w:r>
+        <w:t>LOGISK VIEW</w:t>
+      </w:r>
+      <w:bookmarkEnd w:id="23"/>
+    </w:p>
+    <w:p>
+      <w:r>
+        <w:t>Klasse diagrammer og sekvensdiagrammer</w:t>
+      </w:r>
+    </w:p>
+    <w:p/>
+    <w:p>
+      <w:pPr>
+        <w:pStyle w:val="Heading2"/>
+      </w:pPr>
+      <w:bookmarkStart w:id="24" w:name="_Toc443577276"/>
+      <w:bookmarkStart w:id="25" w:name="_Toc445051113"/>
+      <w:r>
+        <w:t xml:space="preserve">Tilføj </w:t>
+      </w:r>
+      <w:r>
+        <w:t>vare til forretning</w:t>
+      </w:r>
+      <w:bookmarkEnd w:id="24"/>
+      <w:bookmarkEnd w:id="25"/>
+    </w:p>
+    <w:p>
+      <w:pPr>
+        <w:keepNext/>
+      </w:pPr>
+      <w:r>
+        <w:object w:dxaOrig="10561" w:dyaOrig="9075" w14:anchorId="63E0DB9C">
+          <v:shape id="_x0000_i1029" type="#_x0000_t75" style="width:481.6pt;height:413.65pt" o:ole="">
+            <v:imagedata r:id="rId9" o:title=""/>
+          </v:shape>
+          <o:OLEObject Type="Embed" ProgID="Visio.Drawing.15" ShapeID="_x0000_i1029" DrawAspect="Content" ObjectID="_1522477638" r:id="rId10"/>
+        </w:object>
+      </w:r>
+    </w:p>
+    <w:p>
+      <w:pPr>
+        <w:pStyle w:val="Caption"/>
+      </w:pPr>
       <w:r>
         <w:t xml:space="preserve">Figur </w:t>
       </w:r>
@@ -2266,21 +2438,196 @@
           <w:rPr>
             <w:noProof/>
           </w:rPr>
-          <w:t>1</w:t>
+          <w:t>2</w:t>
         </w:r>
       </w:fldSimple>
-      <w:bookmarkEnd w:id="16"/>
-      <w:r>
-        <w:t>: Domæne model af Pristjek220</w:t>
-      </w:r>
-    </w:p>
-    <w:p>
+      <w:r>
+        <w:t xml:space="preserve">: Sekvens diagram for </w:t>
+      </w:r>
+      <w:r>
+        <w:t>Tilføj en vare</w:t>
+      </w:r>
+    </w:p>
+    <w:p>
+      <w:bookmarkStart w:id="26" w:name="_GoBack"/>
+      <w:bookmarkEnd w:id="26"/>
+    </w:p>
+    <w:p>
+      <w:pPr>
+        <w:pStyle w:val="Heading2"/>
+      </w:pPr>
+      <w:bookmarkStart w:id="27" w:name="_Toc443577280"/>
+      <w:bookmarkStart w:id="28" w:name="_Toc445051114"/>
+      <w:r>
+        <w:t>Finde</w:t>
+      </w:r>
+      <w:r>
+        <w:t xml:space="preserve"> </w:t>
+      </w:r>
+      <w:r>
+        <w:t xml:space="preserve">den billigste forretning for en </w:t>
+      </w:r>
+      <w:r>
+        <w:t xml:space="preserve">vare </w:t>
+      </w:r>
+      <w:r>
+        <w:t>i</w:t>
+      </w:r>
+      <w:r>
+        <w:t xml:space="preserve"> </w:t>
+      </w:r>
+      <w:r>
+        <w:t>Pristjek220</w:t>
+      </w:r>
+      <w:bookmarkEnd w:id="27"/>
+      <w:bookmarkEnd w:id="28"/>
+    </w:p>
+    <w:p>
+      <w:pPr>
+        <w:pStyle w:val="Heading2"/>
+      </w:pPr>
+      <w:bookmarkStart w:id="29" w:name="_Toc443577284"/>
+      <w:bookmarkStart w:id="30" w:name="_Toc445051115"/>
+      <w:r>
+        <w:t xml:space="preserve">Indtast </w:t>
+      </w:r>
+      <w:bookmarkEnd w:id="29"/>
+      <w:bookmarkEnd w:id="30"/>
+      <w:r>
+        <w:t>indkøbsliste</w:t>
+      </w:r>
+    </w:p>
+    <w:p>
+      <w:pPr>
+        <w:pStyle w:val="Heading2"/>
+      </w:pPr>
+      <w:bookmarkStart w:id="31" w:name="_Toc443577286"/>
+      <w:bookmarkStart w:id="32" w:name="_Toc445051116"/>
+      <w:r>
+        <w:t>Find ud af hvor varerne fra indkøbslisten kan købes billigst</w:t>
+      </w:r>
+      <w:bookmarkEnd w:id="31"/>
+      <w:bookmarkEnd w:id="32"/>
+    </w:p>
+    <w:p>
+      <w:pPr>
+        <w:pStyle w:val="Heading2"/>
+      </w:pPr>
+      <w:bookmarkStart w:id="33" w:name="_Toc443577281"/>
+      <w:bookmarkStart w:id="34" w:name="_Toc445051117"/>
+      <w:r>
+        <w:t>Finde</w:t>
+      </w:r>
+      <w:r>
+        <w:t xml:space="preserve"> </w:t>
+      </w:r>
+      <w:r>
+        <w:t>hvilke forretninger der har en vare</w:t>
+      </w:r>
+      <w:bookmarkEnd w:id="33"/>
+      <w:bookmarkEnd w:id="34"/>
+    </w:p>
+    <w:p>
+      <w:pPr>
+        <w:pStyle w:val="Heading2"/>
+      </w:pPr>
+      <w:bookmarkStart w:id="35" w:name="_Toc443577287"/>
+      <w:bookmarkStart w:id="36" w:name="_Toc445051118"/>
+      <w:r>
+        <w:t>Sammenligning af billigste indkøb og indkøb i én forretning</w:t>
+      </w:r>
+      <w:bookmarkEnd w:id="35"/>
+      <w:bookmarkEnd w:id="36"/>
+    </w:p>
+    <w:p>
+      <w:pPr>
+        <w:pStyle w:val="Heading2"/>
+      </w:pPr>
+      <w:bookmarkStart w:id="37" w:name="_Toc443577275"/>
+      <w:bookmarkStart w:id="38" w:name="_Toc445051120"/>
+      <w:r>
+        <w:t xml:space="preserve">Tilføj </w:t>
+      </w:r>
+      <w:r>
+        <w:t>en forretning</w:t>
+      </w:r>
+      <w:r>
+        <w:t xml:space="preserve"> til </w:t>
+      </w:r>
+      <w:r>
+        <w:t>Pristjek220</w:t>
+      </w:r>
+      <w:bookmarkEnd w:id="37"/>
+      <w:bookmarkEnd w:id="38"/>
+    </w:p>
+    <w:p>
+      <w:pPr>
+        <w:pStyle w:val="Heading2"/>
+      </w:pPr>
       <w:r>
         <w:lastRenderedPageBreak/>
+        <w:t>Autofuldførelse</w:t>
+      </w:r>
+    </w:p>
+    <w:p>
+      <w:pPr>
+        <w:keepNext/>
+      </w:pPr>
+      <w:r>
+        <w:object w:dxaOrig="10126" w:dyaOrig="4531" w14:anchorId="286D940F">
+          <v:shape id="_x0000_i1028" type="#_x0000_t75" style="width:481.6pt;height:215.3pt" o:ole="">
+            <v:imagedata r:id="rId11" o:title=""/>
+          </v:shape>
+          <o:OLEObject Type="Embed" ProgID="Visio.Drawing.15" ShapeID="_x0000_i1028" DrawAspect="Content" ObjectID="_1522477639" r:id="rId12"/>
+        </w:object>
+      </w:r>
+    </w:p>
+    <w:p>
+      <w:pPr>
+        <w:pStyle w:val="Caption"/>
+      </w:pPr>
+      <w:bookmarkStart w:id="39" w:name="_Ref446263770"/>
+      <w:r>
+        <w:t xml:space="preserve">Figur </w:t>
+      </w:r>
+      <w:r>
         <w:fldChar w:fldCharType="begin"/>
       </w:r>
       <w:r>
-        <w:instrText xml:space="preserve"> REF _Ref444611581 \h </w:instrText>
+        <w:instrText xml:space="preserve"> SEQ Figur \* ARABIC </w:instrText>
+      </w:r>
+      <w:r>
+        <w:fldChar w:fldCharType="separate"/>
+      </w:r>
+      <w:r>
+        <w:rPr>
+          <w:noProof/>
+        </w:rPr>
+        <w:t>3</w:t>
+      </w:r>
+      <w:r>
+        <w:rPr>
+          <w:noProof/>
+        </w:rPr>
+        <w:fldChar w:fldCharType="end"/>
+      </w:r>
+      <w:bookmarkEnd w:id="39"/>
+      <w:r>
+        <w:t xml:space="preserve">: Sekvens diagram for </w:t>
+      </w:r>
+      <w:r>
+        <w:t>autofuldførelse</w:t>
+      </w:r>
+    </w:p>
+    <w:p>
+      <w:r>
+        <w:t xml:space="preserve">På </w:t>
+      </w:r>
+      <w:r>
+        <w:fldChar w:fldCharType="begin"/>
+      </w:r>
+      <w:r>
+        <w:instrText xml:space="preserve"> REF _Ref446263770 \h </w:instrText>
       </w:r>
       <w:r>
         <w:fldChar w:fldCharType="separate"/>
@@ -2298,92 +2645,232 @@
         <w:fldChar w:fldCharType="end"/>
       </w:r>
       <w:r>
-        <w:t xml:space="preserve"> viser en domæne model over PrisTjek220, hvor der kan ses hvordan de forskellige blokke interagere med hinanden. Modellen indeholde to forskellige databaser, en Log-in database som indeholder, administrator og forretningsmanager logins. Derudover indeholder den også en varedatabase, som indeholder de forskellige vare, hvor man kan købe dem og hvad deres pris er. Forbrugeren kan lave en indkøbsliste, og ved hjælp af indkøbslisteindstillinger, beslutte forskellige kriterier som den generede detaljeret indkøbsliste skal overholde, som fx antal af butikker der må handles i. Den detaljeret indkøbsliste genereres så ud fra indkøbslisten ved at tjekke efter hvor varerne kan fås billigst i database samtidig med at indstillingerne overholdes.</w:t>
+        <w:t>, ses sekvens</w:t>
+      </w:r>
+      <w:r>
+        <w:t>diagramme</w:t>
+      </w:r>
+      <w:r>
+        <w:t>t</w:t>
+      </w:r>
+      <w:r>
+        <w:t xml:space="preserve"> for </w:t>
+      </w:r>
+      <w:r>
+        <w:t>autofuldførelse</w:t>
+      </w:r>
+      <w:r>
+        <w:t>, som viser</w:t>
+      </w:r>
+      <w:r>
+        <w:t xml:space="preserve"> hvad der sker når en U</w:t>
+      </w:r>
+      <w:r>
+        <w:t xml:space="preserve">ser begynder at indtaste i en autofuldførelsesboks, der er så forskellige metoder til </w:t>
+      </w:r>
+      <w:r>
+        <w:t>autofuldførelse</w:t>
+      </w:r>
+      <w:r>
+        <w:t>, afhængig af hvad der ønskes forslået</w:t>
+      </w:r>
+      <w:r>
+        <w:t>, som er vist ved at bruge ”XXXXX”</w:t>
+      </w:r>
+      <w:r>
+        <w:t xml:space="preserve">. Der er i diagrammerne, valgt at skrive GUI, fordi </w:t>
+      </w:r>
+      <w:r>
+        <w:t>autofuldførelse</w:t>
+      </w:r>
+      <w:r>
+        <w:t xml:space="preserve">, sker både i forbruger </w:t>
+      </w:r>
+      <w:proofErr w:type="spellStart"/>
+      <w:r>
+        <w:t>GUI’en</w:t>
+      </w:r>
+      <w:proofErr w:type="spellEnd"/>
+      <w:r>
+        <w:t xml:space="preserve"> og i forretnings </w:t>
+      </w:r>
+      <w:proofErr w:type="spellStart"/>
+      <w:r>
+        <w:t>GUI’en</w:t>
+      </w:r>
+      <w:proofErr w:type="spellEnd"/>
+      <w:r>
+        <w:t>.</w:t>
       </w:r>
     </w:p>
     <w:p/>
+    <w:p>
+      <w:pPr>
+        <w:pStyle w:val="Heading2"/>
+      </w:pPr>
+      <w:bookmarkStart w:id="40" w:name="_Toc443577289"/>
+      <w:bookmarkStart w:id="41" w:name="_Toc445051122"/>
+      <w:r>
+        <w:t>Send indkøbsliste på mail</w:t>
+      </w:r>
+      <w:bookmarkEnd w:id="40"/>
+      <w:bookmarkEnd w:id="41"/>
+    </w:p>
+    <w:p>
+      <w:pPr>
+        <w:pStyle w:val="Heading2"/>
+      </w:pPr>
+      <w:bookmarkStart w:id="42" w:name="_Toc443577279"/>
+      <w:bookmarkStart w:id="43" w:name="_Toc445051123"/>
+      <w:r>
+        <w:t>Fjern</w:t>
+      </w:r>
+      <w:r>
+        <w:t xml:space="preserve"> </w:t>
+      </w:r>
+      <w:r>
+        <w:t>en vare fra en bestemt forretning</w:t>
+      </w:r>
+      <w:bookmarkEnd w:id="42"/>
+      <w:bookmarkEnd w:id="43"/>
+    </w:p>
+    <w:p>
+      <w:pPr>
+        <w:pStyle w:val="Heading2"/>
+      </w:pPr>
+      <w:bookmarkStart w:id="44" w:name="_Toc443577277"/>
+      <w:bookmarkStart w:id="45" w:name="_Toc445051124"/>
+      <w:r>
+        <w:t>Fjern</w:t>
+      </w:r>
+      <w:r>
+        <w:t xml:space="preserve"> </w:t>
+      </w:r>
+      <w:r>
+        <w:t xml:space="preserve">en </w:t>
+      </w:r>
+      <w:r>
+        <w:t xml:space="preserve">vare </w:t>
+      </w:r>
+      <w:r>
+        <w:t>fra</w:t>
+      </w:r>
+      <w:r>
+        <w:t xml:space="preserve"> </w:t>
+      </w:r>
+      <w:r>
+        <w:t>Pristjek220</w:t>
+      </w:r>
+      <w:bookmarkEnd w:id="44"/>
+      <w:bookmarkEnd w:id="45"/>
+    </w:p>
+    <w:p>
+      <w:pPr>
+        <w:pStyle w:val="Heading2"/>
+      </w:pPr>
+      <w:bookmarkStart w:id="46" w:name="_Toc443577278"/>
+      <w:bookmarkStart w:id="47" w:name="_Toc445051125"/>
+      <w:r>
+        <w:t>Fjern</w:t>
+      </w:r>
+      <w:r>
+        <w:t xml:space="preserve"> </w:t>
+      </w:r>
+      <w:r>
+        <w:t>en forretning</w:t>
+      </w:r>
+      <w:r>
+        <w:t xml:space="preserve"> </w:t>
+      </w:r>
+      <w:r>
+        <w:t>fra</w:t>
+      </w:r>
+      <w:r>
+        <w:t xml:space="preserve"> </w:t>
+      </w:r>
+      <w:r>
+        <w:t>Pristjek220</w:t>
+      </w:r>
+      <w:bookmarkEnd w:id="46"/>
+      <w:bookmarkEnd w:id="47"/>
+    </w:p>
+    <w:p>
+      <w:pPr>
+        <w:pStyle w:val="Heading2"/>
+      </w:pPr>
+      <w:bookmarkStart w:id="48" w:name="_Toc443577282"/>
+      <w:bookmarkStart w:id="49" w:name="_Toc445051126"/>
+      <w:r>
+        <w:t>Find åbningstider for en forretning</w:t>
+      </w:r>
+      <w:bookmarkEnd w:id="48"/>
+      <w:bookmarkEnd w:id="49"/>
+    </w:p>
+    <w:p>
+      <w:pPr>
+        <w:pStyle w:val="Heading2"/>
+      </w:pPr>
+      <w:bookmarkStart w:id="50" w:name="_Toc443577285"/>
+      <w:bookmarkStart w:id="51" w:name="_Toc445051127"/>
+      <w:r>
+        <w:t xml:space="preserve">Indstillinger for </w:t>
+      </w:r>
+      <w:bookmarkEnd w:id="50"/>
+      <w:bookmarkEnd w:id="51"/>
+      <w:r>
+        <w:t>indkøbsliste</w:t>
+      </w:r>
+    </w:p>
+    <w:p>
+      <w:pPr>
+        <w:pStyle w:val="Heading2"/>
+      </w:pPr>
+      <w:bookmarkStart w:id="52" w:name="_Toc443577288"/>
+      <w:bookmarkStart w:id="53" w:name="_Toc445051128"/>
+      <w:r>
+        <w:t>Juster hvor vare skal købes efter Pristjek220 er kommet med et forslag</w:t>
+      </w:r>
+      <w:bookmarkEnd w:id="52"/>
+      <w:bookmarkEnd w:id="53"/>
+    </w:p>
+    <w:p>
+      <w:pPr>
+        <w:pStyle w:val="Heading2"/>
+      </w:pPr>
+      <w:bookmarkStart w:id="54" w:name="_Toc443577290"/>
+      <w:bookmarkStart w:id="55" w:name="_Toc445051129"/>
+      <w:r>
+        <w:t>Kunne bestemme afstanden der skal tilbagelægges for at købe varerne fra forslaget</w:t>
+      </w:r>
+      <w:bookmarkEnd w:id="54"/>
+      <w:bookmarkEnd w:id="55"/>
+    </w:p>
+    <w:p>
+      <w:pPr>
+        <w:pStyle w:val="Heading2"/>
+      </w:pPr>
+      <w:bookmarkStart w:id="56" w:name="_Toc443577291"/>
+      <w:bookmarkStart w:id="57" w:name="_Toc445051130"/>
+      <w:r>
+        <w:t>Kunne vise en kørselsvejledning mellem de forskellige forretninger, som der skal handles i</w:t>
+      </w:r>
+      <w:bookmarkEnd w:id="56"/>
+      <w:bookmarkEnd w:id="57"/>
+    </w:p>
+    <w:p>
+      <w:pPr>
+        <w:pStyle w:val="Heading2"/>
+      </w:pPr>
+      <w:bookmarkStart w:id="58" w:name="_Toc443577294"/>
+      <w:bookmarkStart w:id="59" w:name="_Toc445051131"/>
+      <w:r>
+        <w:lastRenderedPageBreak/>
+        <w:t>Bekræftelse af oprettelse/sletning af vare</w:t>
+      </w:r>
+      <w:bookmarkEnd w:id="58"/>
+      <w:bookmarkEnd w:id="59"/>
+    </w:p>
     <w:p/>
-    <w:p/>
-    <w:p>
-      <w:pPr>
-        <w:pStyle w:val="Heading1"/>
-      </w:pPr>
-      <w:bookmarkStart w:id="17" w:name="_Toc448137540"/>
-      <w:r>
-        <w:t>SYSTEMETS GRÆNSEFLADER</w:t>
-      </w:r>
-      <w:bookmarkEnd w:id="17"/>
-    </w:p>
-    <w:p>
-      <w:pPr>
-        <w:pStyle w:val="Heading2"/>
-      </w:pPr>
-      <w:bookmarkStart w:id="18" w:name="_Toc448137541"/>
-      <w:r>
-        <w:t>Grænseflader til person aktører</w:t>
-      </w:r>
-      <w:bookmarkEnd w:id="18"/>
-    </w:p>
-    <w:p>
-      <w:r>
-        <w:t>Beskrivelse af aktører</w:t>
-      </w:r>
-    </w:p>
-    <w:p>
-      <w:pPr>
-        <w:pStyle w:val="Heading2"/>
-      </w:pPr>
-      <w:bookmarkStart w:id="19" w:name="_Toc526492333"/>
-      <w:bookmarkStart w:id="20" w:name="_Toc526573174"/>
-      <w:bookmarkStart w:id="21" w:name="_Toc448137542"/>
-      <w:r>
-        <w:t>Grænseflader til eksterne system aktører</w:t>
-      </w:r>
-      <w:bookmarkEnd w:id="19"/>
-      <w:bookmarkEnd w:id="20"/>
-      <w:bookmarkEnd w:id="21"/>
-    </w:p>
-    <w:p>
-      <w:r>
-        <w:t>DB server</w:t>
-      </w:r>
-    </w:p>
-    <w:p/>
-    <w:p/>
-    <w:p>
-      <w:pPr>
-        <w:pStyle w:val="Heading1"/>
-      </w:pPr>
-      <w:bookmarkStart w:id="22" w:name="_Toc448137543"/>
-      <w:r>
-        <w:t>USERSTORIE</w:t>
-      </w:r>
-      <w:r>
-        <w:t>S</w:t>
-      </w:r>
-      <w:bookmarkEnd w:id="22"/>
-    </w:p>
-    <w:p>
-      <w:r>
-        <w:t>Henvis til Kravspecifikation</w:t>
-      </w:r>
-    </w:p>
-    <w:p/>
-    <w:p>
-      <w:pPr>
-        <w:pStyle w:val="Heading1"/>
-      </w:pPr>
-      <w:bookmarkStart w:id="23" w:name="_Toc448137544"/>
-      <w:r>
-        <w:t>LOGISK VIEW</w:t>
-      </w:r>
-      <w:bookmarkEnd w:id="23"/>
-    </w:p>
-    <w:p>
-      <w:r>
-        <w:t>Klasse diagrammer og sekvensdiagrammer</w:t>
-      </w:r>
-    </w:p>
     <w:p/>
     <w:p>
       <w:pPr>
@@ -2392,10 +2879,10 @@
           <w:caps/>
         </w:rPr>
       </w:pPr>
-      <w:bookmarkStart w:id="24" w:name="_Toc464367652"/>
-      <w:bookmarkStart w:id="25" w:name="_Toc526492350"/>
-      <w:bookmarkStart w:id="26" w:name="_Toc526573191"/>
-      <w:bookmarkStart w:id="27" w:name="_Toc448137545"/>
+      <w:bookmarkStart w:id="60" w:name="_Toc464367652"/>
+      <w:bookmarkStart w:id="61" w:name="_Toc526492350"/>
+      <w:bookmarkStart w:id="62" w:name="_Toc526573191"/>
+      <w:bookmarkStart w:id="63" w:name="_Toc448137545"/>
       <w:r>
         <w:rPr>
           <w:caps/>
@@ -2408,10 +2895,10 @@
         </w:rPr>
         <w:t>VELOPMENT View</w:t>
       </w:r>
-      <w:bookmarkEnd w:id="24"/>
-      <w:bookmarkEnd w:id="25"/>
-      <w:bookmarkEnd w:id="26"/>
-      <w:bookmarkEnd w:id="27"/>
+      <w:bookmarkEnd w:id="60"/>
+      <w:bookmarkEnd w:id="61"/>
+      <w:bookmarkEnd w:id="62"/>
+      <w:bookmarkEnd w:id="63"/>
     </w:p>
     <w:p>
       <w:r>
@@ -2463,7 +2950,6 @@
         </w:rPr>
       </w:pPr>
       <w:r>
-        <w:lastRenderedPageBreak/>
         <w:t>Component diagram er fravalgt at implementere, da det er et diagram, der blev vurderet til ikke at give værdi til projektet. Et component diagram viser, hvilke komponenter samt de forskellige interfaces der er og forventes herimellem, samt forholdene mellem dem. Diagrammet bliver typisk brugt til Component-</w:t>
       </w:r>
       <w:proofErr w:type="spellStart"/>
@@ -2498,10 +2984,10 @@
       </w:pPr>
       <w:r>
         <w:object w:dxaOrig="11925" w:dyaOrig="10126" w14:anchorId="2AEBABAA">
-          <v:shape id="_x0000_i1026" type="#_x0000_t75" style="width:450pt;height:383.4pt" o:ole="">
-            <v:imagedata r:id="rId9" o:title=""/>
+          <v:shape id="_x0000_i1026" type="#_x0000_t75" style="width:450.35pt;height:383.1pt" o:ole="">
+            <v:imagedata r:id="rId13" o:title=""/>
           </v:shape>
-          <o:OLEObject Type="Embed" ProgID="Visio.Drawing.15" ShapeID="_x0000_i1026" DrawAspect="Content" ObjectID="_1521880341" r:id="rId10"/>
+          <o:OLEObject Type="Embed" ProgID="Visio.Drawing.15" ShapeID="_x0000_i1026" DrawAspect="Content" ObjectID="_1522477640" r:id="rId14"/>
         </w:object>
       </w:r>
     </w:p>
@@ -2509,7 +2995,7 @@
       <w:pPr>
         <w:pStyle w:val="Caption"/>
       </w:pPr>
-      <w:bookmarkStart w:id="28" w:name="_Ref445060928"/>
+      <w:bookmarkStart w:id="64" w:name="_Ref445060928"/>
       <w:r>
         <w:t xml:space="preserve">Figur </w:t>
       </w:r>
@@ -2521,6 +3007,44 @@
       </w:r>
       <w:r>
         <w:fldChar w:fldCharType="separate"/>
+      </w:r>
+      <w:r>
+        <w:rPr>
+          <w:noProof/>
+        </w:rPr>
+        <w:t>4</w:t>
+      </w:r>
+      <w:r>
+        <w:fldChar w:fldCharType="end"/>
+      </w:r>
+      <w:bookmarkEnd w:id="64"/>
+      <w:r>
+        <w:t>: Package diagram for Pristjek220</w:t>
+      </w:r>
+    </w:p>
+    <w:p>
+      <w:r>
+        <w:t xml:space="preserve">Pristjek220 er opdelt i nogle subsystemer, som kan ses på </w:t>
+      </w:r>
+      <w:proofErr w:type="spellStart"/>
+      <w:r>
+        <w:t>package</w:t>
+      </w:r>
+      <w:proofErr w:type="spellEnd"/>
+      <w:r>
+        <w:t xml:space="preserve"> diagrammet på </w:t>
+      </w:r>
+      <w:r>
+        <w:fldChar w:fldCharType="begin"/>
+      </w:r>
+      <w:r>
+        <w:instrText xml:space="preserve"> REF _Ref445060928 \h </w:instrText>
+      </w:r>
+      <w:r>
+        <w:fldChar w:fldCharType="separate"/>
+      </w:r>
+      <w:r>
+        <w:t xml:space="preserve">Figur </w:t>
       </w:r>
       <w:r>
         <w:rPr>
@@ -2531,44 +3055,6 @@
       <w:r>
         <w:fldChar w:fldCharType="end"/>
       </w:r>
-      <w:bookmarkEnd w:id="28"/>
-      <w:r>
-        <w:t>: Package diagram for Pristjek220</w:t>
-      </w:r>
-    </w:p>
-    <w:p>
-      <w:r>
-        <w:t xml:space="preserve">Pristjek220 er opdelt i nogle subsystemer, som kan ses på </w:t>
-      </w:r>
-      <w:proofErr w:type="spellStart"/>
-      <w:r>
-        <w:t>package</w:t>
-      </w:r>
-      <w:proofErr w:type="spellEnd"/>
-      <w:r>
-        <w:t xml:space="preserve"> diagrammet på </w:t>
-      </w:r>
-      <w:r>
-        <w:fldChar w:fldCharType="begin"/>
-      </w:r>
-      <w:r>
-        <w:instrText xml:space="preserve"> REF _Ref445060928 \h </w:instrText>
-      </w:r>
-      <w:r>
-        <w:fldChar w:fldCharType="separate"/>
-      </w:r>
-      <w:r>
-        <w:t xml:space="preserve">Figur </w:t>
-      </w:r>
-      <w:r>
-        <w:rPr>
-          <w:noProof/>
-        </w:rPr>
-        <w:t>1</w:t>
-      </w:r>
-      <w:r>
-        <w:fldChar w:fldCharType="end"/>
-      </w:r>
       <w:r>
         <w:t xml:space="preserve">. Det er opdelt i en Consumer (Forbruger) og en Store Manager (Forretningsmanager), som begge har deres eget interface og business </w:t>
       </w:r>
@@ -2605,14 +3091,14 @@
           <w:lang w:val="en-US"/>
         </w:rPr>
       </w:pPr>
-      <w:bookmarkStart w:id="29" w:name="_Toc448137546"/>
+      <w:bookmarkStart w:id="65" w:name="_Toc448137546"/>
       <w:r>
         <w:rPr>
           <w:lang w:val="en-US"/>
         </w:rPr>
         <w:t>PROCESS VIEW</w:t>
       </w:r>
-      <w:bookmarkEnd w:id="29"/>
+      <w:bookmarkEnd w:id="65"/>
     </w:p>
     <w:p>
       <w:pPr>
@@ -2625,7 +3111,6 @@
         <w:rPr>
           <w:lang w:val="en-US"/>
         </w:rPr>
-        <w:lastRenderedPageBreak/>
         <w:t>Sløjfet</w:t>
       </w:r>
       <w:proofErr w:type="spellEnd"/>
@@ -2638,20 +3123,20 @@
           <w:lang w:val="en-GB"/>
         </w:rPr>
       </w:pPr>
-      <w:bookmarkStart w:id="30" w:name="_Toc464367658"/>
-      <w:bookmarkStart w:id="31" w:name="_Toc526492358"/>
-      <w:bookmarkStart w:id="32" w:name="_Toc526573200"/>
-      <w:bookmarkStart w:id="33" w:name="_Toc448137547"/>
+      <w:bookmarkStart w:id="66" w:name="_Toc464367658"/>
+      <w:bookmarkStart w:id="67" w:name="_Toc526492358"/>
+      <w:bookmarkStart w:id="68" w:name="_Toc526573200"/>
+      <w:bookmarkStart w:id="69" w:name="_Toc448137547"/>
       <w:r>
         <w:rPr>
           <w:lang w:val="en-GB"/>
         </w:rPr>
         <w:t>DEPLOYMENT VIEW</w:t>
       </w:r>
-      <w:bookmarkEnd w:id="30"/>
-      <w:bookmarkEnd w:id="31"/>
-      <w:bookmarkEnd w:id="32"/>
-      <w:bookmarkEnd w:id="33"/>
+      <w:bookmarkEnd w:id="66"/>
+      <w:bookmarkEnd w:id="67"/>
+      <w:bookmarkEnd w:id="68"/>
+      <w:bookmarkEnd w:id="69"/>
       <w:r>
         <w:rPr>
           <w:lang w:val="en-GB"/>
@@ -2678,31 +3163,57 @@
       </w:pPr>
       <w:r>
         <w:object w:dxaOrig="9121" w:dyaOrig="6091" w14:anchorId="5F166647">
-          <v:shape id="_x0000_i1027" type="#_x0000_t75" style="width:455.4pt;height:304.2pt" o:ole="">
-            <v:imagedata r:id="rId11" o:title=""/>
+          <v:shape id="_x0000_i1027" type="#_x0000_t75" style="width:455.75pt;height:304.3pt" o:ole="">
+            <v:imagedata r:id="rId15" o:title=""/>
           </v:shape>
-          <o:OLEObject Type="Embed" ProgID="Visio.Drawing.15" ShapeID="_x0000_i1027" DrawAspect="Content" ObjectID="_1521880342" r:id="rId12"/>
+          <o:OLEObject Type="Embed" ProgID="Visio.Drawing.15" ShapeID="_x0000_i1027" DrawAspect="Content" ObjectID="_1522477641" r:id="rId16"/>
         </w:object>
       </w:r>
     </w:p>
     <w:p>
       <w:pPr>
         <w:pStyle w:val="Caption"/>
-      </w:pPr>
-      <w:bookmarkStart w:id="34" w:name="_Ref444607459"/>
-      <w:r>
+        <w:rPr>
+          <w:lang w:val="en-US"/>
+        </w:rPr>
+      </w:pPr>
+      <w:bookmarkStart w:id="70" w:name="_Ref444607459"/>
+      <w:r>
+        <w:rPr>
+          <w:lang w:val="en-US"/>
+        </w:rPr>
         <w:t xml:space="preserve">Figur </w:t>
       </w:r>
-      <w:fldSimple w:instr=" SEQ Figur \* ARABIC ">
-        <w:r>
-          <w:rPr>
-            <w:noProof/>
-          </w:rPr>
-          <w:t>1</w:t>
-        </w:r>
-      </w:fldSimple>
-      <w:bookmarkEnd w:id="34"/>
-      <w:r>
+      <w:r>
+        <w:fldChar w:fldCharType="begin"/>
+      </w:r>
+      <w:r>
+        <w:rPr>
+          <w:lang w:val="en-US"/>
+        </w:rPr>
+        <w:instrText xml:space="preserve"> SEQ Figur \* ARABIC </w:instrText>
+      </w:r>
+      <w:r>
+        <w:fldChar w:fldCharType="separate"/>
+      </w:r>
+      <w:r>
+        <w:rPr>
+          <w:noProof/>
+          <w:lang w:val="en-US"/>
+        </w:rPr>
+        <w:t>5</w:t>
+      </w:r>
+      <w:r>
+        <w:rPr>
+          <w:noProof/>
+        </w:rPr>
+        <w:fldChar w:fldCharType="end"/>
+      </w:r>
+      <w:bookmarkEnd w:id="70"/>
+      <w:r>
+        <w:rPr>
+          <w:lang w:val="en-US"/>
+        </w:rPr>
         <w:t>: Deployment diagram for Pristjek220</w:t>
       </w:r>
     </w:p>
@@ -2785,11 +3296,11 @@
       <w:pPr>
         <w:pStyle w:val="Heading1"/>
       </w:pPr>
-      <w:bookmarkStart w:id="35" w:name="_Toc448137548"/>
+      <w:bookmarkStart w:id="71" w:name="_Toc448137548"/>
       <w:r>
         <w:t>DATA VIEW</w:t>
       </w:r>
-      <w:bookmarkEnd w:id="35"/>
+      <w:bookmarkEnd w:id="71"/>
     </w:p>
     <w:p>
       <w:r>
@@ -2800,11 +3311,11 @@
       <w:pPr>
         <w:pStyle w:val="Heading3"/>
       </w:pPr>
-      <w:bookmarkStart w:id="36" w:name="_Toc448137549"/>
+      <w:bookmarkStart w:id="72" w:name="_Toc448137549"/>
       <w:r>
         <w:t>Valg til opsætning af database:</w:t>
       </w:r>
-      <w:bookmarkEnd w:id="36"/>
+      <w:bookmarkEnd w:id="72"/>
     </w:p>
     <w:p>
       <w:r>
@@ -2840,47 +3351,44 @@
       </w:r>
       <w:proofErr w:type="spellEnd"/>
       <w:r>
-        <w:t xml:space="preserve">”. Disse tre klasser gjorde at vores database </w:t>
-      </w:r>
+        <w:t>”. Disse tre klasser gjorde at vores database kunne håndtere at en forretning ville begynder og sælge en vare, og en ny forretning åbnede. Måden det blev implementeret på var ved at ”</w:t>
+      </w:r>
+      <w:proofErr w:type="spellStart"/>
+      <w:r>
+        <w:t>product</w:t>
+      </w:r>
+      <w:proofErr w:type="spellEnd"/>
+      <w:r>
+        <w:t>” indeholdte en liste af ”</w:t>
+      </w:r>
+      <w:proofErr w:type="spellStart"/>
+      <w:r>
+        <w:t>storeproduct</w:t>
+      </w:r>
+      <w:proofErr w:type="spellEnd"/>
+      <w:r>
+        <w:t>” hvor prisen for vare i en enkle forretning lægger i, denne klasse indeholder også en reference til produktet og til forretningen. Dette betyder at for varerne og forretningerne har vi kun én instans af for hver vare eller forretning der er, også har vi en ”</w:t>
+      </w:r>
+      <w:proofErr w:type="spellStart"/>
+      <w:r>
+        <w:t>storeproduct</w:t>
+      </w:r>
+      <w:proofErr w:type="spellEnd"/>
+      <w:r>
+        <w:t>” imellem hver af de forretninger som sælger én vare, og kobler dem sammen på den måde. På samme måde indeholder ”store” også en liste af ”</w:t>
+      </w:r>
+      <w:proofErr w:type="spellStart"/>
+      <w:r>
+        <w:t>storeproduct</w:t>
+      </w:r>
+      <w:proofErr w:type="spellEnd"/>
+      <w:r>
+        <w:t>” for at kunne finde ud af om én vare sælges i den forretning.</w:t>
+      </w:r>
+    </w:p>
+    <w:p>
       <w:r>
         <w:lastRenderedPageBreak/>
-        <w:t>kunne håndtere at en forretning ville begynder og sælge en vare, og en ny forretning åbnede. Måden det blev implementeret på var ved at ”</w:t>
-      </w:r>
-      <w:proofErr w:type="spellStart"/>
-      <w:r>
-        <w:t>product</w:t>
-      </w:r>
-      <w:proofErr w:type="spellEnd"/>
-      <w:r>
-        <w:t>” indeholdte en liste af ”</w:t>
-      </w:r>
-      <w:proofErr w:type="spellStart"/>
-      <w:r>
-        <w:t>storeproduct</w:t>
-      </w:r>
-      <w:proofErr w:type="spellEnd"/>
-      <w:r>
-        <w:t>” hvor prisen for vare i en enkle forretning lægger i, denne klasse indeholder også en reference til produktet og til forretningen. Dette betyder at for varerne og forretningerne har vi kun én instans af for hver vare eller forretning der er, også har vi en ”</w:t>
-      </w:r>
-      <w:proofErr w:type="spellStart"/>
-      <w:r>
-        <w:t>storeproduct</w:t>
-      </w:r>
-      <w:proofErr w:type="spellEnd"/>
-      <w:r>
-        <w:t>” imellem hver af de forretninger som sælger én vare, og kobler dem sammen på den måde. På samme måde indeholder ”store” også en liste af ”</w:t>
-      </w:r>
-      <w:proofErr w:type="spellStart"/>
-      <w:r>
-        <w:t>storeproduct</w:t>
-      </w:r>
-      <w:proofErr w:type="spellEnd"/>
-      <w:r>
-        <w:t>” for at kunne finde ud af om én vare sælges i den forretning.</w:t>
-      </w:r>
-    </w:p>
-    <w:p>
-      <w:r>
         <w:t>Vores første udkast af databasen blev lavet med en masse variabler som var navn givet forretningerne for at danne et enkelt diagram hvor man kunne se produktets navn og forretningen og hvad prisen er for det i diagrammet. Men på grund af der ikke kunne udvides med det design, blev det lavet om til 3 klasser, ”</w:t>
       </w:r>
       <w:proofErr w:type="spellStart"/>
@@ -2932,20 +3440,20 @@
           <w:caps/>
         </w:rPr>
       </w:pPr>
-      <w:bookmarkStart w:id="37" w:name="_Toc464367671"/>
-      <w:bookmarkStart w:id="38" w:name="_Toc526492374"/>
-      <w:bookmarkStart w:id="39" w:name="_Toc526573216"/>
-      <w:bookmarkStart w:id="40" w:name="_Toc448137550"/>
+      <w:bookmarkStart w:id="73" w:name="_Toc464367671"/>
+      <w:bookmarkStart w:id="74" w:name="_Toc526492374"/>
+      <w:bookmarkStart w:id="75" w:name="_Toc526573216"/>
+      <w:bookmarkStart w:id="76" w:name="_Toc448137550"/>
       <w:r>
         <w:rPr>
           <w:caps/>
         </w:rPr>
         <w:t>Generelle designbeslutninger</w:t>
       </w:r>
-      <w:bookmarkEnd w:id="37"/>
-      <w:bookmarkEnd w:id="38"/>
-      <w:bookmarkEnd w:id="39"/>
-      <w:bookmarkEnd w:id="40"/>
+      <w:bookmarkEnd w:id="73"/>
+      <w:bookmarkEnd w:id="74"/>
+      <w:bookmarkEnd w:id="75"/>
+      <w:bookmarkEnd w:id="76"/>
     </w:p>
     <w:p>
       <w:pPr>
@@ -3002,17 +3510,17 @@
       <w:pPr>
         <w:pStyle w:val="Heading2"/>
       </w:pPr>
-      <w:bookmarkStart w:id="41" w:name="_Toc464367673"/>
-      <w:bookmarkStart w:id="42" w:name="_Toc526492376"/>
-      <w:bookmarkStart w:id="43" w:name="_Toc526573218"/>
-      <w:bookmarkStart w:id="44" w:name="_Toc448137552"/>
+      <w:bookmarkStart w:id="77" w:name="_Toc464367673"/>
+      <w:bookmarkStart w:id="78" w:name="_Toc526492376"/>
+      <w:bookmarkStart w:id="79" w:name="_Toc526573218"/>
+      <w:bookmarkStart w:id="80" w:name="_Toc448137552"/>
       <w:r>
         <w:t>Arkitektur mønstre</w:t>
       </w:r>
-      <w:bookmarkEnd w:id="41"/>
-      <w:bookmarkEnd w:id="42"/>
-      <w:bookmarkEnd w:id="43"/>
-      <w:bookmarkEnd w:id="44"/>
+      <w:bookmarkEnd w:id="77"/>
+      <w:bookmarkEnd w:id="78"/>
+      <w:bookmarkEnd w:id="79"/>
+      <w:bookmarkEnd w:id="80"/>
     </w:p>
     <w:p/>
     <w:p>
@@ -3020,10 +3528,7 @@
         <w:pStyle w:val="Heading2"/>
       </w:pPr>
       <w:r>
-        <w:t>Design</w:t>
-      </w:r>
-      <w:r>
-        <w:t xml:space="preserve"> mønstre</w:t>
+        <w:t>Design mønstre</w:t>
       </w:r>
     </w:p>
     <w:p>
@@ -3053,17 +3558,17 @@
       <w:pPr>
         <w:pStyle w:val="Heading2"/>
       </w:pPr>
-      <w:bookmarkStart w:id="45" w:name="_Toc464367674"/>
-      <w:bookmarkStart w:id="46" w:name="_Toc526492377"/>
-      <w:bookmarkStart w:id="47" w:name="_Toc526573219"/>
-      <w:bookmarkStart w:id="48" w:name="_Toc448137553"/>
+      <w:bookmarkStart w:id="81" w:name="_Toc464367674"/>
+      <w:bookmarkStart w:id="82" w:name="_Toc526492377"/>
+      <w:bookmarkStart w:id="83" w:name="_Toc526573219"/>
+      <w:bookmarkStart w:id="84" w:name="_Toc448137553"/>
       <w:r>
         <w:t>Generelle brugergrænsefladeregler</w:t>
       </w:r>
-      <w:bookmarkEnd w:id="45"/>
-      <w:bookmarkEnd w:id="46"/>
-      <w:bookmarkEnd w:id="47"/>
-      <w:bookmarkEnd w:id="48"/>
+      <w:bookmarkEnd w:id="81"/>
+      <w:bookmarkEnd w:id="82"/>
+      <w:bookmarkEnd w:id="83"/>
+      <w:bookmarkEnd w:id="84"/>
     </w:p>
     <w:p>
       <w:pPr>
@@ -3091,10 +3596,10 @@
       <w:pPr>
         <w:pStyle w:val="Heading2"/>
       </w:pPr>
-      <w:bookmarkStart w:id="49" w:name="_Toc464367678"/>
-      <w:bookmarkStart w:id="50" w:name="_Toc526492379"/>
-      <w:bookmarkStart w:id="51" w:name="_Toc526573220"/>
-      <w:bookmarkStart w:id="52" w:name="_Toc448137554"/>
+      <w:bookmarkStart w:id="85" w:name="_Toc464367678"/>
+      <w:bookmarkStart w:id="86" w:name="_Toc526492379"/>
+      <w:bookmarkStart w:id="87" w:name="_Toc526573220"/>
+      <w:bookmarkStart w:id="88" w:name="_Toc448137554"/>
       <w:proofErr w:type="spellStart"/>
       <w:r>
         <w:t>Exception</w:t>
@@ -3103,10 +3608,10 @@
       <w:r>
         <w:t xml:space="preserve"> og fejlhåndtering</w:t>
       </w:r>
-      <w:bookmarkEnd w:id="49"/>
-      <w:bookmarkEnd w:id="50"/>
-      <w:bookmarkEnd w:id="51"/>
-      <w:bookmarkEnd w:id="52"/>
+      <w:bookmarkEnd w:id="85"/>
+      <w:bookmarkEnd w:id="86"/>
+      <w:bookmarkEnd w:id="87"/>
+      <w:bookmarkEnd w:id="88"/>
     </w:p>
     <w:p>
       <w:pPr>
@@ -3134,20 +3639,18 @@
       <w:pPr>
         <w:pStyle w:val="Heading2"/>
       </w:pPr>
-      <w:bookmarkStart w:id="53" w:name="_Toc464367679"/>
-      <w:bookmarkStart w:id="54" w:name="_Toc526492380"/>
-      <w:bookmarkStart w:id="55" w:name="_Toc526573221"/>
-      <w:bookmarkStart w:id="56" w:name="_Toc448137555"/>
-      <w:bookmarkStart w:id="57" w:name="_GoBack"/>
+      <w:bookmarkStart w:id="89" w:name="_Toc464367679"/>
+      <w:bookmarkStart w:id="90" w:name="_Toc526492380"/>
+      <w:bookmarkStart w:id="91" w:name="_Toc526573221"/>
+      <w:bookmarkStart w:id="92" w:name="_Toc448137555"/>
       <w:r>
         <w:t>Implementeringssprog og værktøjer</w:t>
       </w:r>
-      <w:bookmarkEnd w:id="53"/>
-      <w:bookmarkEnd w:id="54"/>
-      <w:bookmarkEnd w:id="55"/>
-      <w:bookmarkEnd w:id="56"/>
-    </w:p>
-    <w:bookmarkEnd w:id="57"/>
+      <w:bookmarkEnd w:id="89"/>
+      <w:bookmarkEnd w:id="90"/>
+      <w:bookmarkEnd w:id="91"/>
+      <w:bookmarkEnd w:id="92"/>
+    </w:p>
     <w:p>
       <w:pPr>
         <w:pStyle w:val="Hidetext"/>
@@ -3194,11 +3697,11 @@
       <w:pPr>
         <w:pStyle w:val="Heading1"/>
       </w:pPr>
-      <w:bookmarkStart w:id="58" w:name="_Toc448137557"/>
+      <w:bookmarkStart w:id="93" w:name="_Toc448137557"/>
       <w:r>
         <w:t>KVALITET</w:t>
       </w:r>
-      <w:bookmarkEnd w:id="58"/>
+      <w:bookmarkEnd w:id="93"/>
     </w:p>
     <w:p>
       <w:r>
@@ -3217,7 +3720,6 @@
     </w:p>
     <w:p>
       <w:r>
-        <w:lastRenderedPageBreak/>
         <w:t xml:space="preserve">Integritet: </w:t>
       </w:r>
     </w:p>
@@ -3233,11 +3735,11 @@
       <w:pPr>
         <w:pStyle w:val="Heading1"/>
       </w:pPr>
-      <w:bookmarkStart w:id="59" w:name="_Toc448137558"/>
+      <w:bookmarkStart w:id="94" w:name="_Toc448137558"/>
       <w:r>
         <w:t>REFERENCER</w:t>
       </w:r>
-      <w:bookmarkEnd w:id="59"/>
+      <w:bookmarkEnd w:id="94"/>
     </w:p>
     <w:p/>
     <w:sectPr>
@@ -5105,7 +5607,7 @@
 </file>
 
 <file path=customXml/itemProps1.xml><?xml version="1.0" encoding="utf-8"?>
-<ds:datastoreItem xmlns:ds="http://schemas.openxmlformats.org/officeDocument/2006/customXml" ds:itemID="{749F14C0-597B-44D1-BDAA-56D810A841E0}">
+<ds:datastoreItem xmlns:ds="http://schemas.openxmlformats.org/officeDocument/2006/customXml" ds:itemID="{C4318CAC-838A-4088-A8B9-868DC3E00390}">
   <ds:schemaRefs>
     <ds:schemaRef ds:uri="http://schemas.openxmlformats.org/officeDocument/2006/bibliography"/>
   </ds:schemaRefs>

</xml_diff>

<commit_message>
Opdateret SD for userstories, i visio og i word
</commit_message>
<xml_diff>
--- a/Systemarkitektur/Systemarkitektur.docx
+++ b/Systemarkitektur/Systemarkitektur.docx
@@ -2246,10 +2246,10 @@
             <v:path o:extrusionok="f" gradientshapeok="t" o:connecttype="rect"/>
             <o:lock v:ext="edit" aspectratio="t"/>
           </v:shapetype>
-          <v:shape id="_x0000_i1025" type="#_x0000_t75" style="width:481.6pt;height:193.6pt" o:ole="">
+          <v:shape id="_x0000_i1025" type="#_x0000_t75" style="width:481.45pt;height:193.95pt" o:ole="">
             <v:imagedata r:id="rId7" o:title=""/>
           </v:shape>
-          <o:OLEObject Type="Embed" ProgID="Visio.Drawing.15" ShapeID="_x0000_i1025" DrawAspect="Content" ObjectID="_1522477637" r:id="rId8"/>
+          <o:OLEObject Type="Embed" ProgID="Visio.Drawing.15" ShapeID="_x0000_i1025" DrawAspect="Content" ObjectID="_1522843133" r:id="rId8"/>
         </w:object>
       </w:r>
     </w:p>
@@ -2258,178 +2258,6 @@
         <w:pStyle w:val="Caption"/>
       </w:pPr>
       <w:bookmarkStart w:id="16" w:name="_Ref444611581"/>
-      <w:r>
-        <w:t xml:space="preserve">Figur </w:t>
-      </w:r>
-      <w:r>
-        <w:fldChar w:fldCharType="begin"/>
-      </w:r>
-      <w:r>
-        <w:instrText xml:space="preserve"> SEQ Figur \* ARABIC </w:instrText>
-      </w:r>
-      <w:r>
-        <w:fldChar w:fldCharType="separate"/>
-      </w:r>
-      <w:r>
-        <w:rPr>
-          <w:noProof/>
-        </w:rPr>
-        <w:t>1</w:t>
-      </w:r>
-      <w:r>
-        <w:rPr>
-          <w:noProof/>
-        </w:rPr>
-        <w:fldChar w:fldCharType="end"/>
-      </w:r>
-      <w:bookmarkEnd w:id="16"/>
-      <w:r>
-        <w:t>: Domæne model af Pristjek220</w:t>
-      </w:r>
-    </w:p>
-    <w:p>
-      <w:r>
-        <w:lastRenderedPageBreak/>
-        <w:fldChar w:fldCharType="begin"/>
-      </w:r>
-      <w:r>
-        <w:instrText xml:space="preserve"> REF _Ref444611581 \h </w:instrText>
-      </w:r>
-      <w:r>
-        <w:fldChar w:fldCharType="separate"/>
-      </w:r>
-      <w:r>
-        <w:t xml:space="preserve">Figur </w:t>
-      </w:r>
-      <w:r>
-        <w:rPr>
-          <w:noProof/>
-        </w:rPr>
-        <w:t>1</w:t>
-      </w:r>
-      <w:r>
-        <w:fldChar w:fldCharType="end"/>
-      </w:r>
-      <w:r>
-        <w:t xml:space="preserve"> viser en domæne model over PrisTjek220, hvor der kan ses hvordan de forskellige blokke interagere med hinanden. Modellen indeholde to forskellige databaser, en Log-in database som indeholder, administrator og forretningsmanager logins. Derudover indeholder den også en varedatabase, som indeholder de forskellige vare, hvor man kan købe dem og hvad deres pris er. Forbrugeren kan lave en indkøbsliste, og ved hjælp af indkøbslisteindstillinger, beslutte forskellige kriterier som den generede detaljeret indkøbsliste skal overholde, som fx antal af butikker der må handles i. Den detaljeret indkøbsliste genereres så ud fra indkøbslisten ved at tjekke efter hvor varerne kan fås billigst i database samtidig med at indstillingerne overholdes.</w:t>
-      </w:r>
-    </w:p>
-    <w:p/>
-    <w:p/>
-    <w:p/>
-    <w:p>
-      <w:pPr>
-        <w:pStyle w:val="Heading1"/>
-      </w:pPr>
-      <w:bookmarkStart w:id="17" w:name="_Toc448137540"/>
-      <w:r>
-        <w:t>SYSTEMETS GRÆNSEFLADER</w:t>
-      </w:r>
-      <w:bookmarkEnd w:id="17"/>
-    </w:p>
-    <w:p>
-      <w:pPr>
-        <w:pStyle w:val="Heading2"/>
-      </w:pPr>
-      <w:bookmarkStart w:id="18" w:name="_Toc448137541"/>
-      <w:r>
-        <w:t>Grænseflader til person aktører</w:t>
-      </w:r>
-      <w:bookmarkEnd w:id="18"/>
-    </w:p>
-    <w:p>
-      <w:r>
-        <w:t>Beskrivelse af aktører</w:t>
-      </w:r>
-    </w:p>
-    <w:p>
-      <w:pPr>
-        <w:pStyle w:val="Heading2"/>
-      </w:pPr>
-      <w:bookmarkStart w:id="19" w:name="_Toc526492333"/>
-      <w:bookmarkStart w:id="20" w:name="_Toc526573174"/>
-      <w:bookmarkStart w:id="21" w:name="_Toc448137542"/>
-      <w:r>
-        <w:t>Grænseflader til eksterne system aktører</w:t>
-      </w:r>
-      <w:bookmarkEnd w:id="19"/>
-      <w:bookmarkEnd w:id="20"/>
-      <w:bookmarkEnd w:id="21"/>
-    </w:p>
-    <w:p>
-      <w:r>
-        <w:t>DB server</w:t>
-      </w:r>
-    </w:p>
-    <w:p/>
-    <w:p/>
-    <w:p>
-      <w:pPr>
-        <w:pStyle w:val="Heading1"/>
-      </w:pPr>
-      <w:bookmarkStart w:id="22" w:name="_Toc448137543"/>
-      <w:r>
-        <w:t>USERSTORIE</w:t>
-      </w:r>
-      <w:r>
-        <w:t>S</w:t>
-      </w:r>
-      <w:bookmarkEnd w:id="22"/>
-    </w:p>
-    <w:p>
-      <w:r>
-        <w:t>Henvis til Kravspecifikation</w:t>
-      </w:r>
-    </w:p>
-    <w:p/>
-    <w:p>
-      <w:pPr>
-        <w:pStyle w:val="Heading1"/>
-      </w:pPr>
-      <w:bookmarkStart w:id="23" w:name="_Toc448137544"/>
-      <w:r>
-        <w:t>LOGISK VIEW</w:t>
-      </w:r>
-      <w:bookmarkEnd w:id="23"/>
-    </w:p>
-    <w:p>
-      <w:r>
-        <w:t>Klasse diagrammer og sekvensdiagrammer</w:t>
-      </w:r>
-    </w:p>
-    <w:p/>
-    <w:p>
-      <w:pPr>
-        <w:pStyle w:val="Heading2"/>
-      </w:pPr>
-      <w:bookmarkStart w:id="24" w:name="_Toc443577276"/>
-      <w:bookmarkStart w:id="25" w:name="_Toc445051113"/>
-      <w:r>
-        <w:t xml:space="preserve">Tilføj </w:t>
-      </w:r>
-      <w:r>
-        <w:t>vare til forretning</w:t>
-      </w:r>
-      <w:bookmarkEnd w:id="24"/>
-      <w:bookmarkEnd w:id="25"/>
-    </w:p>
-    <w:p>
-      <w:pPr>
-        <w:keepNext/>
-      </w:pPr>
-      <w:r>
-        <w:object w:dxaOrig="10561" w:dyaOrig="9075" w14:anchorId="63E0DB9C">
-          <v:shape id="_x0000_i1029" type="#_x0000_t75" style="width:481.6pt;height:413.65pt" o:ole="">
-            <v:imagedata r:id="rId9" o:title=""/>
-          </v:shape>
-          <o:OLEObject Type="Embed" ProgID="Visio.Drawing.15" ShapeID="_x0000_i1029" DrawAspect="Content" ObjectID="_1522477638" r:id="rId10"/>
-        </w:object>
-      </w:r>
-    </w:p>
-    <w:p>
-      <w:pPr>
-        <w:pStyle w:val="Caption"/>
-      </w:pPr>
       <w:r>
         <w:t xml:space="preserve">Figur </w:t>
       </w:r>
@@ -2438,46 +2266,205 @@
           <w:rPr>
             <w:noProof/>
           </w:rPr>
-          <w:t>2</w:t>
+          <w:t>1</w:t>
         </w:r>
       </w:fldSimple>
-      <w:r>
-        <w:t xml:space="preserve">: Sekvens diagram for </w:t>
-      </w:r>
-      <w:r>
-        <w:t>Tilføj en vare</w:t>
-      </w:r>
-    </w:p>
-    <w:p>
+      <w:bookmarkEnd w:id="16"/>
+      <w:r>
+        <w:t>: Domæne model af Pristjek220</w:t>
+      </w:r>
+    </w:p>
+    <w:p>
+      <w:r>
+        <w:lastRenderedPageBreak/>
+        <w:fldChar w:fldCharType="begin"/>
+      </w:r>
+      <w:r>
+        <w:instrText xml:space="preserve"> REF _Ref444611581 \h </w:instrText>
+      </w:r>
+      <w:r>
+        <w:fldChar w:fldCharType="separate"/>
+      </w:r>
+      <w:r>
+        <w:t xml:space="preserve">Figur </w:t>
+      </w:r>
+      <w:r>
+        <w:rPr>
+          <w:noProof/>
+        </w:rPr>
+        <w:t>1</w:t>
+      </w:r>
+      <w:r>
+        <w:fldChar w:fldCharType="end"/>
+      </w:r>
+      <w:r>
+        <w:t xml:space="preserve"> viser en domæne model over PrisTjek220, hvor der kan ses hvordan de forskellige blokke interagere med hinanden. Modellen indeholde to forskellige databaser, en Log-in database som indeholder, administrator og forretningsmanager logins. Derudover indeholder den også en varedatabase, som indeholder de forskellige vare, hvor man kan købe dem og hvad deres pris er. Forbrugeren kan lave en indkøbsliste, og ved hjælp af indkøbslisteindstillinger, beslutte forskellige kriterier som den generede detaljeret indkøbsliste skal overholde, som fx antal af butikker der må handles i. Den detaljeret indkøbsliste genereres så ud fra indkøbslisten ved at tjekke efter hvor varerne kan fås billigst i database samtidig med at indstillingerne overholdes.</w:t>
+      </w:r>
+    </w:p>
+    <w:p/>
+    <w:p/>
+    <w:p/>
+    <w:p>
+      <w:pPr>
+        <w:pStyle w:val="Heading1"/>
+      </w:pPr>
+      <w:bookmarkStart w:id="17" w:name="_Toc448137540"/>
+      <w:r>
+        <w:t>SYSTEMETS GRÆNSEFLADER</w:t>
+      </w:r>
+      <w:bookmarkEnd w:id="17"/>
+    </w:p>
+    <w:p>
+      <w:pPr>
+        <w:pStyle w:val="Heading2"/>
+      </w:pPr>
+      <w:bookmarkStart w:id="18" w:name="_Toc448137541"/>
+      <w:r>
+        <w:t>Grænseflader til person aktører</w:t>
+      </w:r>
+      <w:bookmarkEnd w:id="18"/>
+    </w:p>
+    <w:p>
+      <w:r>
+        <w:t>Beskrivelse af aktører</w:t>
+      </w:r>
+    </w:p>
+    <w:p>
+      <w:pPr>
+        <w:pStyle w:val="Heading2"/>
+      </w:pPr>
+      <w:bookmarkStart w:id="19" w:name="_Toc526492333"/>
+      <w:bookmarkStart w:id="20" w:name="_Toc526573174"/>
+      <w:bookmarkStart w:id="21" w:name="_Toc448137542"/>
+      <w:r>
+        <w:t>Grænseflader til eksterne system aktører</w:t>
+      </w:r>
+      <w:bookmarkEnd w:id="19"/>
+      <w:bookmarkEnd w:id="20"/>
+      <w:bookmarkEnd w:id="21"/>
+    </w:p>
+    <w:p>
+      <w:r>
+        <w:t>DB server</w:t>
+      </w:r>
+    </w:p>
+    <w:p/>
+    <w:p/>
+    <w:p>
+      <w:pPr>
+        <w:pStyle w:val="Heading1"/>
+      </w:pPr>
+      <w:bookmarkStart w:id="22" w:name="_Toc448137543"/>
+      <w:r>
+        <w:t>USERSTORIE</w:t>
+      </w:r>
+      <w:r>
+        <w:t>S</w:t>
+      </w:r>
+      <w:bookmarkEnd w:id="22"/>
+    </w:p>
+    <w:p>
+      <w:r>
+        <w:t>Henvis til Kravspecifikation</w:t>
+      </w:r>
+    </w:p>
+    <w:p/>
+    <w:p>
+      <w:pPr>
+        <w:pStyle w:val="Heading1"/>
+      </w:pPr>
+      <w:bookmarkStart w:id="23" w:name="_Toc448137544"/>
+      <w:r>
+        <w:t>LOGISK VIEW</w:t>
+      </w:r>
+      <w:bookmarkEnd w:id="23"/>
+    </w:p>
+    <w:p>
+      <w:r>
+        <w:t>Klasse diagrammer og sekvensdiagrammer</w:t>
+      </w:r>
+    </w:p>
+    <w:p/>
+    <w:p>
+      <w:pPr>
+        <w:pStyle w:val="Heading2"/>
+      </w:pPr>
+      <w:bookmarkStart w:id="24" w:name="_Toc443577276"/>
+      <w:bookmarkStart w:id="25" w:name="_Toc445051113"/>
+      <w:r>
+        <w:t xml:space="preserve">Tilføj </w:t>
+      </w:r>
+      <w:r>
+        <w:t>vare til forretni</w:t>
+      </w:r>
       <w:bookmarkStart w:id="26" w:name="_GoBack"/>
       <w:bookmarkEnd w:id="26"/>
-    </w:p>
+      <w:r>
+        <w:t>ng</w:t>
+      </w:r>
+      <w:bookmarkEnd w:id="24"/>
+      <w:bookmarkEnd w:id="25"/>
+    </w:p>
+    <w:p>
+      <w:pPr>
+        <w:keepNext/>
+      </w:pPr>
+      <w:r>
+        <w:object w:dxaOrig="10561" w:dyaOrig="9076" w14:anchorId="43EA1DD9">
+          <v:shape id="_x0000_i1029" type="#_x0000_t75" style="width:481.45pt;height:413.75pt" o:ole="">
+            <v:imagedata r:id="rId9" o:title=""/>
+          </v:shape>
+          <o:OLEObject Type="Embed" ProgID="Visio.Drawing.15" ShapeID="_x0000_i1029" DrawAspect="Content" ObjectID="_1522843134" r:id="rId10"/>
+        </w:object>
+      </w:r>
+    </w:p>
+    <w:p>
+      <w:pPr>
+        <w:pStyle w:val="Caption"/>
+      </w:pPr>
+      <w:r>
+        <w:t xml:space="preserve">Figur </w:t>
+      </w:r>
+      <w:r>
+        <w:fldChar w:fldCharType="begin"/>
+      </w:r>
+      <w:r>
+        <w:instrText xml:space="preserve"> SEQ Figur \* ARABIC </w:instrText>
+      </w:r>
+      <w:r>
+        <w:fldChar w:fldCharType="separate"/>
+      </w:r>
+      <w:r>
+        <w:rPr>
+          <w:noProof/>
+        </w:rPr>
+        <w:t>2</w:t>
+      </w:r>
+      <w:r>
+        <w:rPr>
+          <w:noProof/>
+        </w:rPr>
+        <w:fldChar w:fldCharType="end"/>
+      </w:r>
+      <w:r>
+        <w:t>: Sekvens diagram for Tilføj en vare</w:t>
+      </w:r>
+    </w:p>
+    <w:p/>
     <w:p>
       <w:pPr>
         <w:pStyle w:val="Heading2"/>
+        <w:rPr>
+          <w:color w:val="FF0000"/>
+        </w:rPr>
       </w:pPr>
       <w:bookmarkStart w:id="27" w:name="_Toc443577280"/>
       <w:bookmarkStart w:id="28" w:name="_Toc445051114"/>
       <w:r>
-        <w:t>Finde</w:t>
-      </w:r>
-      <w:r>
-        <w:t xml:space="preserve"> </w:t>
-      </w:r>
-      <w:r>
-        <w:t xml:space="preserve">den billigste forretning for en </w:t>
-      </w:r>
-      <w:r>
-        <w:t xml:space="preserve">vare </w:t>
-      </w:r>
-      <w:r>
-        <w:t>i</w:t>
-      </w:r>
-      <w:r>
-        <w:t xml:space="preserve"> </w:t>
-      </w:r>
-      <w:r>
-        <w:t>Pristjek220</w:t>
+        <w:rPr>
+          <w:color w:val="FF0000"/>
+        </w:rPr>
+        <w:t>Finde den billigste forretning for en vare i Pristjek220</w:t>
       </w:r>
       <w:bookmarkEnd w:id="27"/>
       <w:bookmarkEnd w:id="28"/>
@@ -2499,86 +2486,14 @@
     </w:p>
     <w:p>
       <w:pPr>
-        <w:pStyle w:val="Heading2"/>
-      </w:pPr>
-      <w:bookmarkStart w:id="31" w:name="_Toc443577286"/>
-      <w:bookmarkStart w:id="32" w:name="_Toc445051116"/>
-      <w:r>
-        <w:t>Find ud af hvor varerne fra indkøbslisten kan købes billigst</w:t>
-      </w:r>
-      <w:bookmarkEnd w:id="31"/>
-      <w:bookmarkEnd w:id="32"/>
-    </w:p>
-    <w:p>
-      <w:pPr>
-        <w:pStyle w:val="Heading2"/>
-      </w:pPr>
-      <w:bookmarkStart w:id="33" w:name="_Toc443577281"/>
-      <w:bookmarkStart w:id="34" w:name="_Toc445051117"/>
-      <w:r>
-        <w:t>Finde</w:t>
-      </w:r>
-      <w:r>
-        <w:t xml:space="preserve"> </w:t>
-      </w:r>
-      <w:r>
-        <w:t>hvilke forretninger der har en vare</w:t>
-      </w:r>
-      <w:bookmarkEnd w:id="33"/>
-      <w:bookmarkEnd w:id="34"/>
-    </w:p>
-    <w:p>
-      <w:pPr>
-        <w:pStyle w:val="Heading2"/>
-      </w:pPr>
-      <w:bookmarkStart w:id="35" w:name="_Toc443577287"/>
-      <w:bookmarkStart w:id="36" w:name="_Toc445051118"/>
-      <w:r>
-        <w:t>Sammenligning af billigste indkøb og indkøb i én forretning</w:t>
-      </w:r>
-      <w:bookmarkEnd w:id="35"/>
-      <w:bookmarkEnd w:id="36"/>
-    </w:p>
-    <w:p>
-      <w:pPr>
-        <w:pStyle w:val="Heading2"/>
-      </w:pPr>
-      <w:bookmarkStart w:id="37" w:name="_Toc443577275"/>
-      <w:bookmarkStart w:id="38" w:name="_Toc445051120"/>
-      <w:r>
-        <w:t xml:space="preserve">Tilføj </w:t>
-      </w:r>
-      <w:r>
-        <w:t>en forretning</w:t>
-      </w:r>
-      <w:r>
-        <w:t xml:space="preserve"> til </w:t>
-      </w:r>
-      <w:r>
-        <w:t>Pristjek220</w:t>
-      </w:r>
-      <w:bookmarkEnd w:id="37"/>
-      <w:bookmarkEnd w:id="38"/>
-    </w:p>
-    <w:p>
-      <w:pPr>
-        <w:pStyle w:val="Heading2"/>
-      </w:pPr>
-      <w:r>
-        <w:lastRenderedPageBreak/>
-        <w:t>Autofuldførelse</w:t>
-      </w:r>
-    </w:p>
-    <w:p>
-      <w:pPr>
         <w:keepNext/>
       </w:pPr>
       <w:r>
-        <w:object w:dxaOrig="10126" w:dyaOrig="4531" w14:anchorId="286D940F">
-          <v:shape id="_x0000_i1028" type="#_x0000_t75" style="width:481.6pt;height:215.3pt" o:ole="">
+        <w:object w:dxaOrig="7860" w:dyaOrig="4246" w14:anchorId="2F1EEBA5">
+          <v:shape id="_x0000_i1030" type="#_x0000_t75" style="width:392.8pt;height:212.25pt" o:ole="">
             <v:imagedata r:id="rId11" o:title=""/>
           </v:shape>
-          <o:OLEObject Type="Embed" ProgID="Visio.Drawing.15" ShapeID="_x0000_i1028" DrawAspect="Content" ObjectID="_1522477639" r:id="rId12"/>
+          <o:OLEObject Type="Embed" ProgID="Visio.Drawing.15" ShapeID="_x0000_i1030" DrawAspect="Content" ObjectID="_1522843135" r:id="rId12"/>
         </w:object>
       </w:r>
     </w:p>
@@ -2586,18 +2501,38 @@
       <w:pPr>
         <w:pStyle w:val="Caption"/>
       </w:pPr>
-      <w:bookmarkStart w:id="39" w:name="_Ref446263770"/>
+      <w:bookmarkStart w:id="31" w:name="_Ref449086518"/>
       <w:r>
         <w:t xml:space="preserve">Figur </w:t>
       </w:r>
+      <w:fldSimple w:instr=" SEQ Figur \* ARABIC ">
+        <w:r>
+          <w:rPr>
+            <w:noProof/>
+          </w:rPr>
+          <w:t>3</w:t>
+        </w:r>
+      </w:fldSimple>
+      <w:bookmarkEnd w:id="31"/>
+      <w:r>
+        <w:t>:</w:t>
+      </w:r>
+      <w:r>
+        <w:t xml:space="preserve"> Indtast indkøbsliste</w:t>
+      </w:r>
+    </w:p>
+    <w:p>
       <w:r>
         <w:fldChar w:fldCharType="begin"/>
       </w:r>
       <w:r>
-        <w:instrText xml:space="preserve"> SEQ Figur \* ARABIC </w:instrText>
+        <w:instrText xml:space="preserve"> REF _Ref449086518 \h </w:instrText>
       </w:r>
       <w:r>
         <w:fldChar w:fldCharType="separate"/>
+      </w:r>
+      <w:r>
+        <w:t xml:space="preserve">Figur </w:t>
       </w:r>
       <w:r>
         <w:rPr>
@@ -2606,12 +2541,296 @@
         <w:t>3</w:t>
       </w:r>
       <w:r>
+        <w:fldChar w:fldCharType="end"/>
+      </w:r>
+      <w:r>
+        <w:t xml:space="preserve">, er simplificeret, sådan at den kun viser når der er indtastet noget i feltet til at tilføje vare. Funktionen </w:t>
+      </w:r>
+      <w:proofErr w:type="spellStart"/>
+      <w:r>
+        <w:t>ShopppingListData</w:t>
+      </w:r>
+      <w:proofErr w:type="spellEnd"/>
+      <w:r>
+        <w:t>, er en set/</w:t>
+      </w:r>
+      <w:proofErr w:type="spellStart"/>
+      <w:r>
+        <w:t>get</w:t>
+      </w:r>
+      <w:proofErr w:type="spellEnd"/>
+      <w:r>
+        <w:t xml:space="preserve">, som sætter Consumers </w:t>
+      </w:r>
+      <w:proofErr w:type="spellStart"/>
+      <w:r>
+        <w:t>ShoppingList</w:t>
+      </w:r>
+      <w:proofErr w:type="spellEnd"/>
+      <w:r>
+        <w:t xml:space="preserve"> til at stemmeoverens med den aktuelle indkøbslisteliste.</w:t>
+      </w:r>
+    </w:p>
+    <w:p>
+      <w:pPr>
+        <w:pStyle w:val="Heading2"/>
+      </w:pPr>
+      <w:bookmarkStart w:id="32" w:name="_Toc443577286"/>
+      <w:bookmarkStart w:id="33" w:name="_Toc445051116"/>
+      <w:r>
+        <w:t>Find ud af hvor varerne fra indkøbslisten kan købes billigst</w:t>
+      </w:r>
+      <w:bookmarkEnd w:id="32"/>
+      <w:bookmarkEnd w:id="33"/>
+    </w:p>
+    <w:p>
+      <w:pPr>
+        <w:keepNext/>
+      </w:pPr>
+      <w:r>
+        <w:object w:dxaOrig="10636" w:dyaOrig="7935" w14:anchorId="5CBC5B5F">
+          <v:shape id="_x0000_i1031" type="#_x0000_t75" style="width:389.55pt;height:290.7pt" o:ole="">
+            <v:imagedata r:id="rId13" o:title=""/>
+          </v:shape>
+          <o:OLEObject Type="Embed" ProgID="Visio.Drawing.15" ShapeID="_x0000_i1031" DrawAspect="Content" ObjectID="_1522843136" r:id="rId14"/>
+        </w:object>
+      </w:r>
+    </w:p>
+    <w:p>
+      <w:pPr>
+        <w:pStyle w:val="Caption"/>
+      </w:pPr>
+      <w:bookmarkStart w:id="34" w:name="_Ref449090690"/>
+      <w:r>
+        <w:t xml:space="preserve">Figur </w:t>
+      </w:r>
+      <w:fldSimple w:instr=" SEQ Figur \* ARABIC ">
+        <w:r>
+          <w:rPr>
+            <w:noProof/>
+          </w:rPr>
+          <w:t>4</w:t>
+        </w:r>
+      </w:fldSimple>
+      <w:bookmarkEnd w:id="34"/>
+      <w:r>
+        <w:t>: Find ud Af hvor varene fra indkøbslisten han købes billigst</w:t>
+      </w:r>
+    </w:p>
+    <w:p>
+      <w:r>
+        <w:lastRenderedPageBreak/>
+        <w:fldChar w:fldCharType="begin"/>
+      </w:r>
+      <w:r>
+        <w:instrText xml:space="preserve"> REF _Ref449090690 \h </w:instrText>
+      </w:r>
+      <w:r>
+        <w:fldChar w:fldCharType="separate"/>
+      </w:r>
+      <w:r>
+        <w:t xml:space="preserve">Figur </w:t>
+      </w:r>
+      <w:r>
         <w:rPr>
           <w:noProof/>
         </w:rPr>
+        <w:t>4</w:t>
+      </w:r>
+      <w:r>
         <w:fldChar w:fldCharType="end"/>
       </w:r>
+      <w:r>
+        <w:t xml:space="preserve"> viser </w:t>
+      </w:r>
+      <w:r>
+        <w:t>hvad der sker når en bruger ø</w:t>
+      </w:r>
+      <w:r>
+        <w:t>n</w:t>
+      </w:r>
+      <w:r>
+        <w:t>s</w:t>
+      </w:r>
+      <w:r>
+        <w:t xml:space="preserve">ker at få </w:t>
+      </w:r>
+      <w:r>
+        <w:t>genreret en indkøbsliste, Consumer tjekker om produktet findes, hvis det ikke findes tilføjes det til listen med en ukendt butik. Findes produktet, løber den alle priser igennem returnerer den billigste</w:t>
+      </w:r>
+      <w:r>
+        <w:t xml:space="preserve"> og tilføjer den til</w:t>
+      </w:r>
+      <w:r>
+        <w:t xml:space="preserve"> </w:t>
+      </w:r>
+      <w:proofErr w:type="spellStart"/>
+      <w:r>
+        <w:t>GeneratedShoppingListData</w:t>
+      </w:r>
+      <w:proofErr w:type="spellEnd"/>
+      <w:r>
+        <w:t>.</w:t>
+      </w:r>
+    </w:p>
+    <w:p>
+      <w:pPr>
+        <w:pStyle w:val="Heading2"/>
+      </w:pPr>
+      <w:bookmarkStart w:id="35" w:name="_Toc443577281"/>
+      <w:bookmarkStart w:id="36" w:name="_Toc445051117"/>
+      <w:r>
+        <w:t>Finde</w:t>
+      </w:r>
+      <w:r>
+        <w:t xml:space="preserve"> </w:t>
+      </w:r>
+      <w:r>
+        <w:t>hvilke forretninger der har en vare</w:t>
+      </w:r>
+      <w:bookmarkEnd w:id="35"/>
+      <w:bookmarkEnd w:id="36"/>
+    </w:p>
+    <w:p>
+      <w:pPr>
+        <w:keepNext/>
+      </w:pPr>
+      <w:r>
+        <w:object w:dxaOrig="10126" w:dyaOrig="7935" w14:anchorId="3B40BA32">
+          <v:shape id="_x0000_i1032" type="#_x0000_t75" style="width:481.45pt;height:377.2pt" o:ole="">
+            <v:imagedata r:id="rId15" o:title=""/>
+          </v:shape>
+          <o:OLEObject Type="Embed" ProgID="Visio.Drawing.15" ShapeID="_x0000_i1032" DrawAspect="Content" ObjectID="_1522843137" r:id="rId16"/>
+        </w:object>
+      </w:r>
+    </w:p>
+    <w:p>
+      <w:pPr>
+        <w:pStyle w:val="Caption"/>
+      </w:pPr>
+      <w:bookmarkStart w:id="37" w:name="_Ref449100027"/>
+      <w:r>
+        <w:t xml:space="preserve">Figur </w:t>
+      </w:r>
+      <w:fldSimple w:instr=" SEQ Figur \* ARABIC ">
+        <w:r>
+          <w:rPr>
+            <w:noProof/>
+          </w:rPr>
+          <w:t>5</w:t>
+        </w:r>
+      </w:fldSimple>
+      <w:bookmarkEnd w:id="37"/>
+      <w:r>
+        <w:t>: FInde hvilke forretninger der har en vare</w:t>
+      </w:r>
+    </w:p>
+    <w:p>
+      <w:r>
+        <w:fldChar w:fldCharType="begin"/>
+      </w:r>
+      <w:r>
+        <w:instrText xml:space="preserve"> REF _Ref449100027 \h </w:instrText>
+      </w:r>
+      <w:r>
+        <w:fldChar w:fldCharType="separate"/>
+      </w:r>
+      <w:r>
+        <w:t xml:space="preserve">Figur </w:t>
+      </w:r>
+      <w:r>
+        <w:rPr>
+          <w:noProof/>
+        </w:rPr>
+        <w:t>5</w:t>
+      </w:r>
+      <w:r>
+        <w:fldChar w:fldCharType="end"/>
+      </w:r>
+      <w:r>
+        <w:t xml:space="preserve"> viser hvad der</w:t>
+      </w:r>
+      <w:r>
+        <w:t xml:space="preserve"> sker</w:t>
+      </w:r>
+      <w:r>
+        <w:t xml:space="preserve"> når en bruger ønsker at </w:t>
+      </w:r>
+      <w:r>
+        <w:t>se hvilke forretninger der har en vare, først finder den om varen er der og returnerer en liste, denne liste bliver så løbet igennem for at tilføje, dem til den liste brugeren kan se.</w:t>
+      </w:r>
+    </w:p>
+    <w:p>
+      <w:pPr>
+        <w:pStyle w:val="Heading2"/>
+      </w:pPr>
+      <w:bookmarkStart w:id="38" w:name="_Toc443577287"/>
+      <w:bookmarkStart w:id="39" w:name="_Toc445051118"/>
+      <w:r>
+        <w:t>Sammenligning af billigste indkøb og indkøb i én forretning</w:t>
+      </w:r>
+      <w:bookmarkEnd w:id="38"/>
       <w:bookmarkEnd w:id="39"/>
+    </w:p>
+    <w:p>
+      <w:pPr>
+        <w:pStyle w:val="Heading2"/>
+      </w:pPr>
+      <w:bookmarkStart w:id="40" w:name="_Toc443577275"/>
+      <w:bookmarkStart w:id="41" w:name="_Toc445051120"/>
+      <w:r>
+        <w:t xml:space="preserve">Tilføj </w:t>
+      </w:r>
+      <w:r>
+        <w:t>en forretning</w:t>
+      </w:r>
+      <w:r>
+        <w:t xml:space="preserve"> til </w:t>
+      </w:r>
+      <w:r>
+        <w:t>Pristjek220</w:t>
+      </w:r>
+      <w:bookmarkEnd w:id="40"/>
+      <w:bookmarkEnd w:id="41"/>
+    </w:p>
+    <w:p>
+      <w:pPr>
+        <w:pStyle w:val="Heading2"/>
+      </w:pPr>
+      <w:r>
+        <w:t>Autofuldførelse</w:t>
+      </w:r>
+    </w:p>
+    <w:p>
+      <w:pPr>
+        <w:keepNext/>
+      </w:pPr>
+      <w:r>
+        <w:object w:dxaOrig="10126" w:dyaOrig="4531" w14:anchorId="513F4E32">
+          <v:shape id="_x0000_i1028" type="#_x0000_t75" style="width:481.45pt;height:215.45pt" o:ole="">
+            <v:imagedata r:id="rId17" o:title=""/>
+          </v:shape>
+          <o:OLEObject Type="Embed" ProgID="Visio.Drawing.15" ShapeID="_x0000_i1028" DrawAspect="Content" ObjectID="_1522843138" r:id="rId18"/>
+        </w:object>
+      </w:r>
+    </w:p>
+    <w:p>
+      <w:pPr>
+        <w:pStyle w:val="Caption"/>
+      </w:pPr>
+      <w:bookmarkStart w:id="42" w:name="_Ref446263770"/>
+      <w:r>
+        <w:t xml:space="preserve">Figur </w:t>
+      </w:r>
+      <w:fldSimple w:instr=" SEQ Figur \* ARABIC ">
+        <w:r>
+          <w:rPr>
+            <w:noProof/>
+          </w:rPr>
+          <w:t>6</w:t>
+        </w:r>
+      </w:fldSimple>
+      <w:bookmarkEnd w:id="42"/>
       <w:r>
         <w:t xml:space="preserve">: Sekvens diagram for </w:t>
       </w:r>
@@ -2645,45 +2864,38 @@
         <w:fldChar w:fldCharType="end"/>
       </w:r>
       <w:r>
-        <w:t>, ses sekvens</w:t>
-      </w:r>
-      <w:r>
-        <w:t>diagramme</w:t>
-      </w:r>
-      <w:r>
-        <w:t>t</w:t>
-      </w:r>
-      <w:r>
-        <w:t xml:space="preserve"> for </w:t>
+        <w:t xml:space="preserve">, ses sekvensdiagrammet for </w:t>
       </w:r>
       <w:r>
         <w:t>autofuldførelse</w:t>
       </w:r>
       <w:r>
-        <w:t>, som viser</w:t>
-      </w:r>
-      <w:r>
-        <w:t xml:space="preserve"> hvad der sker når en U</w:t>
-      </w:r>
-      <w:r>
-        <w:t xml:space="preserve">ser begynder at indtaste i en autofuldførelsesboks, der er så forskellige metoder til </w:t>
+        <w:t>, som viser hvad der sker når en User</w:t>
+      </w:r>
+      <w:r>
+        <w:t xml:space="preserve"> (Bruger, </w:t>
+      </w:r>
+      <w:proofErr w:type="spellStart"/>
+      <w:r>
+        <w:t>admin</w:t>
+      </w:r>
+      <w:proofErr w:type="spellEnd"/>
+      <w:r>
+        <w:t xml:space="preserve"> eller forretningsmanager)</w:t>
+      </w:r>
+      <w:r>
+        <w:t xml:space="preserve"> begynder at indtaste i en autofuldførelsesboks, der er så forskellige metoder til autofuldførelse, afhængig af hvad der ønskes forslået</w:t>
+      </w:r>
+      <w:r>
+        <w:t>, som er vist ved at bruge ”XXXXX”</w:t>
+      </w:r>
+      <w:r>
+        <w:t xml:space="preserve">. Der er i diagrammerne, valgt at skrive GUI, fordi </w:t>
       </w:r>
       <w:r>
         <w:t>autofuldførelse</w:t>
       </w:r>
       <w:r>
-        <w:t>, afhængig af hvad der ønskes forslået</w:t>
-      </w:r>
-      <w:r>
-        <w:t>, som er vist ved at bruge ”XXXXX”</w:t>
-      </w:r>
-      <w:r>
-        <w:t xml:space="preserve">. Der er i diagrammerne, valgt at skrive GUI, fordi </w:t>
-      </w:r>
-      <w:r>
-        <w:t>autofuldførelse</w:t>
-      </w:r>
-      <w:r>
         <w:t xml:space="preserve">, sker både i forbruger </w:t>
       </w:r>
       <w:proofErr w:type="spellStart"/>
@@ -2708,20 +2920,20 @@
       <w:pPr>
         <w:pStyle w:val="Heading2"/>
       </w:pPr>
-      <w:bookmarkStart w:id="40" w:name="_Toc443577289"/>
-      <w:bookmarkStart w:id="41" w:name="_Toc445051122"/>
+      <w:bookmarkStart w:id="43" w:name="_Toc443577289"/>
+      <w:bookmarkStart w:id="44" w:name="_Toc445051122"/>
       <w:r>
         <w:t>Send indkøbsliste på mail</w:t>
       </w:r>
-      <w:bookmarkEnd w:id="40"/>
-      <w:bookmarkEnd w:id="41"/>
+      <w:bookmarkEnd w:id="43"/>
+      <w:bookmarkEnd w:id="44"/>
     </w:p>
     <w:p>
       <w:pPr>
         <w:pStyle w:val="Heading2"/>
       </w:pPr>
-      <w:bookmarkStart w:id="42" w:name="_Toc443577279"/>
-      <w:bookmarkStart w:id="43" w:name="_Toc445051123"/>
+      <w:bookmarkStart w:id="45" w:name="_Toc443577279"/>
+      <w:bookmarkStart w:id="46" w:name="_Toc445051123"/>
       <w:r>
         <w:t>Fjern</w:t>
       </w:r>
@@ -2731,15 +2943,15 @@
       <w:r>
         <w:t>en vare fra en bestemt forretning</w:t>
       </w:r>
-      <w:bookmarkEnd w:id="42"/>
-      <w:bookmarkEnd w:id="43"/>
+      <w:bookmarkEnd w:id="45"/>
+      <w:bookmarkEnd w:id="46"/>
     </w:p>
     <w:p>
       <w:pPr>
         <w:pStyle w:val="Heading2"/>
       </w:pPr>
-      <w:bookmarkStart w:id="44" w:name="_Toc443577277"/>
-      <w:bookmarkStart w:id="45" w:name="_Toc445051124"/>
+      <w:bookmarkStart w:id="47" w:name="_Toc443577277"/>
+      <w:bookmarkStart w:id="48" w:name="_Toc445051124"/>
       <w:r>
         <w:t>Fjern</w:t>
       </w:r>
@@ -2761,15 +2973,15 @@
       <w:r>
         <w:t>Pristjek220</w:t>
       </w:r>
-      <w:bookmarkEnd w:id="44"/>
-      <w:bookmarkEnd w:id="45"/>
+      <w:bookmarkEnd w:id="47"/>
+      <w:bookmarkEnd w:id="48"/>
     </w:p>
     <w:p>
       <w:pPr>
         <w:pStyle w:val="Heading2"/>
       </w:pPr>
-      <w:bookmarkStart w:id="46" w:name="_Toc443577278"/>
-      <w:bookmarkStart w:id="47" w:name="_Toc445051125"/>
+      <w:bookmarkStart w:id="49" w:name="_Toc443577278"/>
+      <w:bookmarkStart w:id="50" w:name="_Toc445051125"/>
       <w:r>
         <w:t>Fjern</w:t>
       </w:r>
@@ -2791,32 +3003,32 @@
       <w:r>
         <w:t>Pristjek220</w:t>
       </w:r>
-      <w:bookmarkEnd w:id="46"/>
-      <w:bookmarkEnd w:id="47"/>
+      <w:bookmarkEnd w:id="49"/>
+      <w:bookmarkEnd w:id="50"/>
     </w:p>
     <w:p>
       <w:pPr>
         <w:pStyle w:val="Heading2"/>
       </w:pPr>
-      <w:bookmarkStart w:id="48" w:name="_Toc443577282"/>
-      <w:bookmarkStart w:id="49" w:name="_Toc445051126"/>
+      <w:bookmarkStart w:id="51" w:name="_Toc443577282"/>
+      <w:bookmarkStart w:id="52" w:name="_Toc445051126"/>
       <w:r>
         <w:t>Find åbningstider for en forretning</w:t>
       </w:r>
-      <w:bookmarkEnd w:id="48"/>
-      <w:bookmarkEnd w:id="49"/>
+      <w:bookmarkEnd w:id="51"/>
+      <w:bookmarkEnd w:id="52"/>
     </w:p>
     <w:p>
       <w:pPr>
         <w:pStyle w:val="Heading2"/>
       </w:pPr>
-      <w:bookmarkStart w:id="50" w:name="_Toc443577285"/>
-      <w:bookmarkStart w:id="51" w:name="_Toc445051127"/>
+      <w:bookmarkStart w:id="53" w:name="_Toc443577285"/>
+      <w:bookmarkStart w:id="54" w:name="_Toc445051127"/>
       <w:r>
         <w:t xml:space="preserve">Indstillinger for </w:t>
       </w:r>
-      <w:bookmarkEnd w:id="50"/>
-      <w:bookmarkEnd w:id="51"/>
+      <w:bookmarkEnd w:id="53"/>
+      <w:bookmarkEnd w:id="54"/>
       <w:r>
         <w:t>indkøbsliste</w:t>
       </w:r>
@@ -2825,50 +3037,49 @@
       <w:pPr>
         <w:pStyle w:val="Heading2"/>
       </w:pPr>
-      <w:bookmarkStart w:id="52" w:name="_Toc443577288"/>
-      <w:bookmarkStart w:id="53" w:name="_Toc445051128"/>
+      <w:bookmarkStart w:id="55" w:name="_Toc443577288"/>
+      <w:bookmarkStart w:id="56" w:name="_Toc445051128"/>
       <w:r>
         <w:t>Juster hvor vare skal købes efter Pristjek220 er kommet med et forslag</w:t>
       </w:r>
-      <w:bookmarkEnd w:id="52"/>
-      <w:bookmarkEnd w:id="53"/>
+      <w:bookmarkEnd w:id="55"/>
+      <w:bookmarkEnd w:id="56"/>
     </w:p>
     <w:p>
       <w:pPr>
         <w:pStyle w:val="Heading2"/>
       </w:pPr>
-      <w:bookmarkStart w:id="54" w:name="_Toc443577290"/>
-      <w:bookmarkStart w:id="55" w:name="_Toc445051129"/>
+      <w:bookmarkStart w:id="57" w:name="_Toc443577290"/>
+      <w:bookmarkStart w:id="58" w:name="_Toc445051129"/>
       <w:r>
         <w:t>Kunne bestemme afstanden der skal tilbagelægges for at købe varerne fra forslaget</w:t>
       </w:r>
-      <w:bookmarkEnd w:id="54"/>
-      <w:bookmarkEnd w:id="55"/>
+      <w:bookmarkEnd w:id="57"/>
+      <w:bookmarkEnd w:id="58"/>
     </w:p>
     <w:p>
       <w:pPr>
         <w:pStyle w:val="Heading2"/>
       </w:pPr>
-      <w:bookmarkStart w:id="56" w:name="_Toc443577291"/>
-      <w:bookmarkStart w:id="57" w:name="_Toc445051130"/>
+      <w:bookmarkStart w:id="59" w:name="_Toc443577291"/>
+      <w:bookmarkStart w:id="60" w:name="_Toc445051130"/>
       <w:r>
         <w:t>Kunne vise en kørselsvejledning mellem de forskellige forretninger, som der skal handles i</w:t>
       </w:r>
-      <w:bookmarkEnd w:id="56"/>
-      <w:bookmarkEnd w:id="57"/>
+      <w:bookmarkEnd w:id="59"/>
+      <w:bookmarkEnd w:id="60"/>
     </w:p>
     <w:p>
       <w:pPr>
         <w:pStyle w:val="Heading2"/>
       </w:pPr>
-      <w:bookmarkStart w:id="58" w:name="_Toc443577294"/>
-      <w:bookmarkStart w:id="59" w:name="_Toc445051131"/>
-      <w:r>
-        <w:lastRenderedPageBreak/>
+      <w:bookmarkStart w:id="61" w:name="_Toc443577294"/>
+      <w:bookmarkStart w:id="62" w:name="_Toc445051131"/>
+      <w:r>
         <w:t>Bekræftelse af oprettelse/sletning af vare</w:t>
       </w:r>
-      <w:bookmarkEnd w:id="58"/>
-      <w:bookmarkEnd w:id="59"/>
+      <w:bookmarkEnd w:id="61"/>
+      <w:bookmarkEnd w:id="62"/>
     </w:p>
     <w:p/>
     <w:p/>
@@ -2879,10 +3090,10 @@
           <w:caps/>
         </w:rPr>
       </w:pPr>
-      <w:bookmarkStart w:id="60" w:name="_Toc464367652"/>
-      <w:bookmarkStart w:id="61" w:name="_Toc526492350"/>
-      <w:bookmarkStart w:id="62" w:name="_Toc526573191"/>
-      <w:bookmarkStart w:id="63" w:name="_Toc448137545"/>
+      <w:bookmarkStart w:id="63" w:name="_Toc464367652"/>
+      <w:bookmarkStart w:id="64" w:name="_Toc526492350"/>
+      <w:bookmarkStart w:id="65" w:name="_Toc526573191"/>
+      <w:bookmarkStart w:id="66" w:name="_Toc448137545"/>
       <w:r>
         <w:rPr>
           <w:caps/>
@@ -2895,10 +3106,10 @@
         </w:rPr>
         <w:t>VELOPMENT View</w:t>
       </w:r>
-      <w:bookmarkEnd w:id="60"/>
-      <w:bookmarkEnd w:id="61"/>
-      <w:bookmarkEnd w:id="62"/>
       <w:bookmarkEnd w:id="63"/>
+      <w:bookmarkEnd w:id="64"/>
+      <w:bookmarkEnd w:id="65"/>
+      <w:bookmarkEnd w:id="66"/>
     </w:p>
     <w:p>
       <w:r>
@@ -2984,10 +3195,10 @@
       </w:pPr>
       <w:r>
         <w:object w:dxaOrig="11925" w:dyaOrig="10126" w14:anchorId="2AEBABAA">
-          <v:shape id="_x0000_i1026" type="#_x0000_t75" style="width:450.35pt;height:383.1pt" o:ole="">
-            <v:imagedata r:id="rId13" o:title=""/>
+          <v:shape id="_x0000_i1026" type="#_x0000_t75" style="width:450.25pt;height:383.1pt" o:ole="">
+            <v:imagedata r:id="rId19" o:title=""/>
           </v:shape>
-          <o:OLEObject Type="Embed" ProgID="Visio.Drawing.15" ShapeID="_x0000_i1026" DrawAspect="Content" ObjectID="_1522477640" r:id="rId14"/>
+          <o:OLEObject Type="Embed" ProgID="Visio.Drawing.15" ShapeID="_x0000_i1026" DrawAspect="Content" ObjectID="_1522843139" r:id="rId20"/>
         </w:object>
       </w:r>
     </w:p>
@@ -2995,7 +3206,7 @@
       <w:pPr>
         <w:pStyle w:val="Caption"/>
       </w:pPr>
-      <w:bookmarkStart w:id="64" w:name="_Ref445060928"/>
+      <w:bookmarkStart w:id="67" w:name="_Ref445060928"/>
       <w:r>
         <w:t xml:space="preserve">Figur </w:t>
       </w:r>
@@ -3012,12 +3223,12 @@
         <w:rPr>
           <w:noProof/>
         </w:rPr>
-        <w:t>4</w:t>
+        <w:t>7</w:t>
       </w:r>
       <w:r>
         <w:fldChar w:fldCharType="end"/>
       </w:r>
-      <w:bookmarkEnd w:id="64"/>
+      <w:bookmarkEnd w:id="67"/>
       <w:r>
         <w:t>: Package diagram for Pristjek220</w:t>
       </w:r>
@@ -3091,14 +3302,14 @@
           <w:lang w:val="en-US"/>
         </w:rPr>
       </w:pPr>
-      <w:bookmarkStart w:id="65" w:name="_Toc448137546"/>
+      <w:bookmarkStart w:id="68" w:name="_Toc448137546"/>
       <w:r>
         <w:rPr>
           <w:lang w:val="en-US"/>
         </w:rPr>
         <w:t>PROCESS VIEW</w:t>
       </w:r>
-      <w:bookmarkEnd w:id="65"/>
+      <w:bookmarkEnd w:id="68"/>
     </w:p>
     <w:p>
       <w:pPr>
@@ -3123,20 +3334,20 @@
           <w:lang w:val="en-GB"/>
         </w:rPr>
       </w:pPr>
-      <w:bookmarkStart w:id="66" w:name="_Toc464367658"/>
-      <w:bookmarkStart w:id="67" w:name="_Toc526492358"/>
-      <w:bookmarkStart w:id="68" w:name="_Toc526573200"/>
-      <w:bookmarkStart w:id="69" w:name="_Toc448137547"/>
+      <w:bookmarkStart w:id="69" w:name="_Toc464367658"/>
+      <w:bookmarkStart w:id="70" w:name="_Toc526492358"/>
+      <w:bookmarkStart w:id="71" w:name="_Toc526573200"/>
+      <w:bookmarkStart w:id="72" w:name="_Toc448137547"/>
       <w:r>
         <w:rPr>
           <w:lang w:val="en-GB"/>
         </w:rPr>
         <w:t>DEPLOYMENT VIEW</w:t>
       </w:r>
-      <w:bookmarkEnd w:id="66"/>
-      <w:bookmarkEnd w:id="67"/>
-      <w:bookmarkEnd w:id="68"/>
       <w:bookmarkEnd w:id="69"/>
+      <w:bookmarkEnd w:id="70"/>
+      <w:bookmarkEnd w:id="71"/>
+      <w:bookmarkEnd w:id="72"/>
       <w:r>
         <w:rPr>
           <w:lang w:val="en-GB"/>
@@ -3163,10 +3374,10 @@
       </w:pPr>
       <w:r>
         <w:object w:dxaOrig="9121" w:dyaOrig="6091" w14:anchorId="5F166647">
-          <v:shape id="_x0000_i1027" type="#_x0000_t75" style="width:455.75pt;height:304.3pt" o:ole="">
-            <v:imagedata r:id="rId15" o:title=""/>
+          <v:shape id="_x0000_i1027" type="#_x0000_t75" style="width:455.65pt;height:304.1pt" o:ole="">
+            <v:imagedata r:id="rId21" o:title=""/>
           </v:shape>
-          <o:OLEObject Type="Embed" ProgID="Visio.Drawing.15" ShapeID="_x0000_i1027" DrawAspect="Content" ObjectID="_1522477641" r:id="rId16"/>
+          <o:OLEObject Type="Embed" ProgID="Visio.Drawing.15" ShapeID="_x0000_i1027" DrawAspect="Content" ObjectID="_1522843140" r:id="rId22"/>
         </w:object>
       </w:r>
     </w:p>
@@ -3177,7 +3388,7 @@
           <w:lang w:val="en-US"/>
         </w:rPr>
       </w:pPr>
-      <w:bookmarkStart w:id="70" w:name="_Ref444607459"/>
+      <w:bookmarkStart w:id="73" w:name="_Ref444607459"/>
       <w:r>
         <w:rPr>
           <w:lang w:val="en-US"/>
@@ -3201,7 +3412,7 @@
           <w:noProof/>
           <w:lang w:val="en-US"/>
         </w:rPr>
-        <w:t>5</w:t>
+        <w:t>8</w:t>
       </w:r>
       <w:r>
         <w:rPr>
@@ -3209,7 +3420,7 @@
         </w:rPr>
         <w:fldChar w:fldCharType="end"/>
       </w:r>
-      <w:bookmarkEnd w:id="70"/>
+      <w:bookmarkEnd w:id="73"/>
       <w:r>
         <w:rPr>
           <w:lang w:val="en-US"/>
@@ -3296,11 +3507,11 @@
       <w:pPr>
         <w:pStyle w:val="Heading1"/>
       </w:pPr>
-      <w:bookmarkStart w:id="71" w:name="_Toc448137548"/>
+      <w:bookmarkStart w:id="74" w:name="_Toc448137548"/>
       <w:r>
         <w:t>DATA VIEW</w:t>
       </w:r>
-      <w:bookmarkEnd w:id="71"/>
+      <w:bookmarkEnd w:id="74"/>
     </w:p>
     <w:p>
       <w:r>
@@ -3311,11 +3522,11 @@
       <w:pPr>
         <w:pStyle w:val="Heading3"/>
       </w:pPr>
-      <w:bookmarkStart w:id="72" w:name="_Toc448137549"/>
+      <w:bookmarkStart w:id="75" w:name="_Toc448137549"/>
       <w:r>
         <w:t>Valg til opsætning af database:</w:t>
       </w:r>
-      <w:bookmarkEnd w:id="72"/>
+      <w:bookmarkEnd w:id="75"/>
     </w:p>
     <w:p>
       <w:r>
@@ -3440,20 +3651,20 @@
           <w:caps/>
         </w:rPr>
       </w:pPr>
-      <w:bookmarkStart w:id="73" w:name="_Toc464367671"/>
-      <w:bookmarkStart w:id="74" w:name="_Toc526492374"/>
-      <w:bookmarkStart w:id="75" w:name="_Toc526573216"/>
-      <w:bookmarkStart w:id="76" w:name="_Toc448137550"/>
+      <w:bookmarkStart w:id="76" w:name="_Toc464367671"/>
+      <w:bookmarkStart w:id="77" w:name="_Toc526492374"/>
+      <w:bookmarkStart w:id="78" w:name="_Toc526573216"/>
+      <w:bookmarkStart w:id="79" w:name="_Toc448137550"/>
       <w:r>
         <w:rPr>
           <w:caps/>
         </w:rPr>
         <w:t>Generelle designbeslutninger</w:t>
       </w:r>
-      <w:bookmarkEnd w:id="73"/>
-      <w:bookmarkEnd w:id="74"/>
-      <w:bookmarkEnd w:id="75"/>
       <w:bookmarkEnd w:id="76"/>
+      <w:bookmarkEnd w:id="77"/>
+      <w:bookmarkEnd w:id="78"/>
+      <w:bookmarkEnd w:id="79"/>
     </w:p>
     <w:p>
       <w:pPr>
@@ -3510,17 +3721,17 @@
       <w:pPr>
         <w:pStyle w:val="Heading2"/>
       </w:pPr>
-      <w:bookmarkStart w:id="77" w:name="_Toc464367673"/>
-      <w:bookmarkStart w:id="78" w:name="_Toc526492376"/>
-      <w:bookmarkStart w:id="79" w:name="_Toc526573218"/>
-      <w:bookmarkStart w:id="80" w:name="_Toc448137552"/>
+      <w:bookmarkStart w:id="80" w:name="_Toc464367673"/>
+      <w:bookmarkStart w:id="81" w:name="_Toc526492376"/>
+      <w:bookmarkStart w:id="82" w:name="_Toc526573218"/>
+      <w:bookmarkStart w:id="83" w:name="_Toc448137552"/>
       <w:r>
         <w:t>Arkitektur mønstre</w:t>
       </w:r>
-      <w:bookmarkEnd w:id="77"/>
-      <w:bookmarkEnd w:id="78"/>
-      <w:bookmarkEnd w:id="79"/>
       <w:bookmarkEnd w:id="80"/>
+      <w:bookmarkEnd w:id="81"/>
+      <w:bookmarkEnd w:id="82"/>
+      <w:bookmarkEnd w:id="83"/>
     </w:p>
     <w:p/>
     <w:p>
@@ -3558,17 +3769,17 @@
       <w:pPr>
         <w:pStyle w:val="Heading2"/>
       </w:pPr>
-      <w:bookmarkStart w:id="81" w:name="_Toc464367674"/>
-      <w:bookmarkStart w:id="82" w:name="_Toc526492377"/>
-      <w:bookmarkStart w:id="83" w:name="_Toc526573219"/>
-      <w:bookmarkStart w:id="84" w:name="_Toc448137553"/>
+      <w:bookmarkStart w:id="84" w:name="_Toc464367674"/>
+      <w:bookmarkStart w:id="85" w:name="_Toc526492377"/>
+      <w:bookmarkStart w:id="86" w:name="_Toc526573219"/>
+      <w:bookmarkStart w:id="87" w:name="_Toc448137553"/>
       <w:r>
         <w:t>Generelle brugergrænsefladeregler</w:t>
       </w:r>
-      <w:bookmarkEnd w:id="81"/>
-      <w:bookmarkEnd w:id="82"/>
-      <w:bookmarkEnd w:id="83"/>
       <w:bookmarkEnd w:id="84"/>
+      <w:bookmarkEnd w:id="85"/>
+      <w:bookmarkEnd w:id="86"/>
+      <w:bookmarkEnd w:id="87"/>
     </w:p>
     <w:p>
       <w:pPr>
@@ -3596,10 +3807,10 @@
       <w:pPr>
         <w:pStyle w:val="Heading2"/>
       </w:pPr>
-      <w:bookmarkStart w:id="85" w:name="_Toc464367678"/>
-      <w:bookmarkStart w:id="86" w:name="_Toc526492379"/>
-      <w:bookmarkStart w:id="87" w:name="_Toc526573220"/>
-      <w:bookmarkStart w:id="88" w:name="_Toc448137554"/>
+      <w:bookmarkStart w:id="88" w:name="_Toc464367678"/>
+      <w:bookmarkStart w:id="89" w:name="_Toc526492379"/>
+      <w:bookmarkStart w:id="90" w:name="_Toc526573220"/>
+      <w:bookmarkStart w:id="91" w:name="_Toc448137554"/>
       <w:proofErr w:type="spellStart"/>
       <w:r>
         <w:t>Exception</w:t>
@@ -3608,10 +3819,10 @@
       <w:r>
         <w:t xml:space="preserve"> og fejlhåndtering</w:t>
       </w:r>
-      <w:bookmarkEnd w:id="85"/>
-      <w:bookmarkEnd w:id="86"/>
-      <w:bookmarkEnd w:id="87"/>
       <w:bookmarkEnd w:id="88"/>
+      <w:bookmarkEnd w:id="89"/>
+      <w:bookmarkEnd w:id="90"/>
+      <w:bookmarkEnd w:id="91"/>
     </w:p>
     <w:p>
       <w:pPr>
@@ -3639,17 +3850,17 @@
       <w:pPr>
         <w:pStyle w:val="Heading2"/>
       </w:pPr>
-      <w:bookmarkStart w:id="89" w:name="_Toc464367679"/>
-      <w:bookmarkStart w:id="90" w:name="_Toc526492380"/>
-      <w:bookmarkStart w:id="91" w:name="_Toc526573221"/>
-      <w:bookmarkStart w:id="92" w:name="_Toc448137555"/>
+      <w:bookmarkStart w:id="92" w:name="_Toc464367679"/>
+      <w:bookmarkStart w:id="93" w:name="_Toc526492380"/>
+      <w:bookmarkStart w:id="94" w:name="_Toc526573221"/>
+      <w:bookmarkStart w:id="95" w:name="_Toc448137555"/>
       <w:r>
         <w:t>Implementeringssprog og værktøjer</w:t>
       </w:r>
-      <w:bookmarkEnd w:id="89"/>
-      <w:bookmarkEnd w:id="90"/>
-      <w:bookmarkEnd w:id="91"/>
       <w:bookmarkEnd w:id="92"/>
+      <w:bookmarkEnd w:id="93"/>
+      <w:bookmarkEnd w:id="94"/>
+      <w:bookmarkEnd w:id="95"/>
     </w:p>
     <w:p>
       <w:pPr>
@@ -3697,11 +3908,11 @@
       <w:pPr>
         <w:pStyle w:val="Heading1"/>
       </w:pPr>
-      <w:bookmarkStart w:id="93" w:name="_Toc448137557"/>
+      <w:bookmarkStart w:id="96" w:name="_Toc448137557"/>
       <w:r>
         <w:t>KVALITET</w:t>
       </w:r>
-      <w:bookmarkEnd w:id="93"/>
+      <w:bookmarkEnd w:id="96"/>
     </w:p>
     <w:p>
       <w:r>
@@ -3735,11 +3946,11 @@
       <w:pPr>
         <w:pStyle w:val="Heading1"/>
       </w:pPr>
-      <w:bookmarkStart w:id="94" w:name="_Toc448137558"/>
+      <w:bookmarkStart w:id="97" w:name="_Toc448137558"/>
       <w:r>
         <w:t>REFERENCER</w:t>
       </w:r>
-      <w:bookmarkEnd w:id="94"/>
+      <w:bookmarkEnd w:id="97"/>
     </w:p>
     <w:p/>
     <w:sectPr>
@@ -5607,7 +5818,7 @@
 </file>
 
 <file path=customXml/itemProps1.xml><?xml version="1.0" encoding="utf-8"?>
-<ds:datastoreItem xmlns:ds="http://schemas.openxmlformats.org/officeDocument/2006/customXml" ds:itemID="{C4318CAC-838A-4088-A8B9-868DC3E00390}">
+<ds:datastoreItem xmlns:ds="http://schemas.openxmlformats.org/officeDocument/2006/customXml" ds:itemID="{C9D5A884-0F80-4589-B501-828511C75190}">
   <ds:schemaRefs>
     <ds:schemaRef ds:uri="http://schemas.openxmlformats.org/officeDocument/2006/bibliography"/>
   </ds:schemaRefs>

</xml_diff>

<commit_message>
Lavet Sekvensdiagram og tilføjet til wordfilen Systemarkitektur.docx Userstoriesen Tilføjforretning
</commit_message>
<xml_diff>
--- a/Systemarkitektur/Systemarkitektur.docx
+++ b/Systemarkitektur/Systemarkitektur.docx
@@ -2246,10 +2246,10 @@
             <v:path o:extrusionok="f" gradientshapeok="t" o:connecttype="rect"/>
             <o:lock v:ext="edit" aspectratio="t"/>
           </v:shapetype>
-          <v:shape id="_x0000_i1025" type="#_x0000_t75" style="width:481.45pt;height:193.95pt" o:ole="">
+          <v:shape id="_x0000_i1025" type="#_x0000_t75" style="width:481.8pt;height:193.8pt" o:ole="">
             <v:imagedata r:id="rId7" o:title=""/>
           </v:shape>
-          <o:OLEObject Type="Embed" ProgID="Visio.Drawing.15" ShapeID="_x0000_i1025" DrawAspect="Content" ObjectID="_1522843133" r:id="rId8"/>
+          <o:OLEObject Type="Embed" ProgID="Visio.Drawing.15" ShapeID="_x0000_i1025" DrawAspect="Content" ObjectID="_1522845678" r:id="rId8"/>
         </w:object>
       </w:r>
     </w:p>
@@ -2258,6 +2258,178 @@
         <w:pStyle w:val="Caption"/>
       </w:pPr>
       <w:bookmarkStart w:id="16" w:name="_Ref444611581"/>
+      <w:r>
+        <w:t xml:space="preserve">Figur </w:t>
+      </w:r>
+      <w:r>
+        <w:fldChar w:fldCharType="begin"/>
+      </w:r>
+      <w:r>
+        <w:instrText xml:space="preserve"> SEQ Figur \* ARABIC </w:instrText>
+      </w:r>
+      <w:r>
+        <w:fldChar w:fldCharType="separate"/>
+      </w:r>
+      <w:r>
+        <w:rPr>
+          <w:noProof/>
+        </w:rPr>
+        <w:t>1</w:t>
+      </w:r>
+      <w:r>
+        <w:rPr>
+          <w:noProof/>
+        </w:rPr>
+        <w:fldChar w:fldCharType="end"/>
+      </w:r>
+      <w:bookmarkEnd w:id="16"/>
+      <w:r>
+        <w:t>: Domæne model af Pristjek220</w:t>
+      </w:r>
+    </w:p>
+    <w:p>
+      <w:r>
+        <w:lastRenderedPageBreak/>
+        <w:fldChar w:fldCharType="begin"/>
+      </w:r>
+      <w:r>
+        <w:instrText xml:space="preserve"> REF _Ref444611581 \h </w:instrText>
+      </w:r>
+      <w:r>
+        <w:fldChar w:fldCharType="separate"/>
+      </w:r>
+      <w:r>
+        <w:t xml:space="preserve">Figur </w:t>
+      </w:r>
+      <w:r>
+        <w:rPr>
+          <w:noProof/>
+        </w:rPr>
+        <w:t>1</w:t>
+      </w:r>
+      <w:r>
+        <w:fldChar w:fldCharType="end"/>
+      </w:r>
+      <w:r>
+        <w:t xml:space="preserve"> viser en domæne model over PrisTjek220, hvor der kan ses hvordan de forskellige blokke interagere med hinanden. Modellen indeholde to forskellige databaser, en Log-in database som indeholder, administrator og forretningsmanager logins. Derudover indeholder den også en varedatabase, som indeholder de forskellige vare, hvor man kan købe dem og hvad deres pris er. Forbrugeren kan lave en indkøbsliste, og ved hjælp af indkøbslisteindstillinger, beslutte forskellige kriterier som den generede detaljeret indkøbsliste skal overholde, som fx antal af butikker der må handles i. Den detaljeret indkøbsliste genereres så ud fra indkøbslisten ved at tjekke efter hvor varerne kan fås billigst i database samtidig med at indstillingerne overholdes.</w:t>
+      </w:r>
+    </w:p>
+    <w:p/>
+    <w:p/>
+    <w:p/>
+    <w:p>
+      <w:pPr>
+        <w:pStyle w:val="Heading1"/>
+      </w:pPr>
+      <w:bookmarkStart w:id="17" w:name="_Toc448137540"/>
+      <w:r>
+        <w:t>SYSTEMETS GRÆNSEFLADER</w:t>
+      </w:r>
+      <w:bookmarkEnd w:id="17"/>
+    </w:p>
+    <w:p>
+      <w:pPr>
+        <w:pStyle w:val="Heading2"/>
+      </w:pPr>
+      <w:bookmarkStart w:id="18" w:name="_Toc448137541"/>
+      <w:r>
+        <w:t>Grænseflader til person aktører</w:t>
+      </w:r>
+      <w:bookmarkEnd w:id="18"/>
+    </w:p>
+    <w:p>
+      <w:r>
+        <w:t>Beskrivelse af aktører</w:t>
+      </w:r>
+    </w:p>
+    <w:p>
+      <w:pPr>
+        <w:pStyle w:val="Heading2"/>
+      </w:pPr>
+      <w:bookmarkStart w:id="19" w:name="_Toc526492333"/>
+      <w:bookmarkStart w:id="20" w:name="_Toc526573174"/>
+      <w:bookmarkStart w:id="21" w:name="_Toc448137542"/>
+      <w:r>
+        <w:t>Grænseflader til eksterne system aktører</w:t>
+      </w:r>
+      <w:bookmarkEnd w:id="19"/>
+      <w:bookmarkEnd w:id="20"/>
+      <w:bookmarkEnd w:id="21"/>
+    </w:p>
+    <w:p>
+      <w:r>
+        <w:t>DB server</w:t>
+      </w:r>
+    </w:p>
+    <w:p/>
+    <w:p/>
+    <w:p>
+      <w:pPr>
+        <w:pStyle w:val="Heading1"/>
+      </w:pPr>
+      <w:bookmarkStart w:id="22" w:name="_Toc448137543"/>
+      <w:r>
+        <w:t>USERSTORIE</w:t>
+      </w:r>
+      <w:r>
+        <w:t>S</w:t>
+      </w:r>
+      <w:bookmarkEnd w:id="22"/>
+    </w:p>
+    <w:p>
+      <w:r>
+        <w:t>Henvis til Kravspecifikation</w:t>
+      </w:r>
+    </w:p>
+    <w:p/>
+    <w:p>
+      <w:pPr>
+        <w:pStyle w:val="Heading1"/>
+      </w:pPr>
+      <w:bookmarkStart w:id="23" w:name="_Toc448137544"/>
+      <w:r>
+        <w:t>LOGISK VIEW</w:t>
+      </w:r>
+      <w:bookmarkEnd w:id="23"/>
+    </w:p>
+    <w:p>
+      <w:r>
+        <w:t>Klasse diagrammer og sekvensdiagrammer</w:t>
+      </w:r>
+    </w:p>
+    <w:p/>
+    <w:p>
+      <w:pPr>
+        <w:pStyle w:val="Heading2"/>
+      </w:pPr>
+      <w:bookmarkStart w:id="24" w:name="_Toc443577276"/>
+      <w:bookmarkStart w:id="25" w:name="_Toc445051113"/>
+      <w:r>
+        <w:t xml:space="preserve">Tilføj </w:t>
+      </w:r>
+      <w:r>
+        <w:t>vare til forretning</w:t>
+      </w:r>
+      <w:bookmarkEnd w:id="24"/>
+      <w:bookmarkEnd w:id="25"/>
+    </w:p>
+    <w:p>
+      <w:pPr>
+        <w:keepNext/>
+      </w:pPr>
+      <w:r>
+        <w:object w:dxaOrig="10561" w:dyaOrig="9076" w14:anchorId="43EA1DD9">
+          <v:shape id="_x0000_i1026" type="#_x0000_t75" style="width:481.8pt;height:414pt" o:ole="">
+            <v:imagedata r:id="rId9" o:title=""/>
+          </v:shape>
+          <o:OLEObject Type="Embed" ProgID="Visio.Drawing.15" ShapeID="_x0000_i1026" DrawAspect="Content" ObjectID="_1522845679" r:id="rId10"/>
+        </w:object>
+      </w:r>
+    </w:p>
+    <w:p>
+      <w:pPr>
+        <w:pStyle w:val="Caption"/>
+      </w:pPr>
       <w:r>
         <w:t xml:space="preserve">Figur </w:t>
       </w:r>
@@ -2266,12 +2438,204 @@
           <w:rPr>
             <w:noProof/>
           </w:rPr>
-          <w:t>1</w:t>
+          <w:t>2</w:t>
         </w:r>
       </w:fldSimple>
-      <w:bookmarkEnd w:id="16"/>
-      <w:r>
-        <w:t>: Domæne model af Pristjek220</w:t>
+      <w:r>
+        <w:t>: Sekvens diagram for Tilføj en vare</w:t>
+      </w:r>
+    </w:p>
+    <w:p/>
+    <w:p>
+      <w:pPr>
+        <w:pStyle w:val="Heading2"/>
+        <w:rPr>
+          <w:color w:val="FF0000"/>
+        </w:rPr>
+      </w:pPr>
+      <w:bookmarkStart w:id="26" w:name="_Toc443577280"/>
+      <w:bookmarkStart w:id="27" w:name="_Toc445051114"/>
+      <w:r>
+        <w:rPr>
+          <w:color w:val="FF0000"/>
+        </w:rPr>
+        <w:t>Finde den billigste forretning for en vare i Pristjek220</w:t>
+      </w:r>
+      <w:bookmarkEnd w:id="26"/>
+      <w:bookmarkEnd w:id="27"/>
+    </w:p>
+    <w:p>
+      <w:pPr>
+        <w:pStyle w:val="Heading2"/>
+      </w:pPr>
+      <w:bookmarkStart w:id="28" w:name="_Toc443577284"/>
+      <w:bookmarkStart w:id="29" w:name="_Toc445051115"/>
+      <w:r>
+        <w:t xml:space="preserve">Indtast </w:t>
+      </w:r>
+      <w:bookmarkEnd w:id="28"/>
+      <w:bookmarkEnd w:id="29"/>
+      <w:r>
+        <w:t>indkøbsliste</w:t>
+      </w:r>
+    </w:p>
+    <w:p>
+      <w:pPr>
+        <w:keepNext/>
+      </w:pPr>
+      <w:r>
+        <w:object w:dxaOrig="7860" w:dyaOrig="4246" w14:anchorId="2F1EEBA5">
+          <v:shape id="_x0000_i1027" type="#_x0000_t75" style="width:392.4pt;height:212.4pt" o:ole="">
+            <v:imagedata r:id="rId11" o:title=""/>
+          </v:shape>
+          <o:OLEObject Type="Embed" ProgID="Visio.Drawing.15" ShapeID="_x0000_i1027" DrawAspect="Content" ObjectID="_1522845680" r:id="rId12"/>
+        </w:object>
+      </w:r>
+    </w:p>
+    <w:p>
+      <w:pPr>
+        <w:pStyle w:val="Caption"/>
+      </w:pPr>
+      <w:bookmarkStart w:id="30" w:name="_Ref449086518"/>
+      <w:r>
+        <w:t xml:space="preserve">Figur </w:t>
+      </w:r>
+      <w:r>
+        <w:fldChar w:fldCharType="begin"/>
+      </w:r>
+      <w:r>
+        <w:instrText xml:space="preserve"> SEQ Figur \* ARABIC </w:instrText>
+      </w:r>
+      <w:r>
+        <w:fldChar w:fldCharType="separate"/>
+      </w:r>
+      <w:r>
+        <w:rPr>
+          <w:noProof/>
+        </w:rPr>
+        <w:t>3</w:t>
+      </w:r>
+      <w:r>
+        <w:rPr>
+          <w:noProof/>
+        </w:rPr>
+        <w:fldChar w:fldCharType="end"/>
+      </w:r>
+      <w:bookmarkEnd w:id="30"/>
+      <w:r>
+        <w:t>:</w:t>
+      </w:r>
+      <w:r>
+        <w:t xml:space="preserve"> Indtast indkøbsliste</w:t>
+      </w:r>
+    </w:p>
+    <w:p>
+      <w:r>
+        <w:fldChar w:fldCharType="begin"/>
+      </w:r>
+      <w:r>
+        <w:instrText xml:space="preserve"> REF _Ref449086518 \h </w:instrText>
+      </w:r>
+      <w:r>
+        <w:fldChar w:fldCharType="separate"/>
+      </w:r>
+      <w:r>
+        <w:t xml:space="preserve">Figur </w:t>
+      </w:r>
+      <w:r>
+        <w:rPr>
+          <w:noProof/>
+        </w:rPr>
+        <w:t>3</w:t>
+      </w:r>
+      <w:r>
+        <w:fldChar w:fldCharType="end"/>
+      </w:r>
+      <w:r>
+        <w:t xml:space="preserve">, er simplificeret, sådan at den kun viser når der er indtastet noget i feltet til at tilføje vare. Funktionen </w:t>
+      </w:r>
+      <w:proofErr w:type="spellStart"/>
+      <w:r>
+        <w:t>ShopppingListData</w:t>
+      </w:r>
+      <w:proofErr w:type="spellEnd"/>
+      <w:r>
+        <w:t>, er en set/</w:t>
+      </w:r>
+      <w:proofErr w:type="spellStart"/>
+      <w:r>
+        <w:t>get</w:t>
+      </w:r>
+      <w:proofErr w:type="spellEnd"/>
+      <w:r>
+        <w:t xml:space="preserve">, som sætter Consumers </w:t>
+      </w:r>
+      <w:proofErr w:type="spellStart"/>
+      <w:r>
+        <w:t>ShoppingList</w:t>
+      </w:r>
+      <w:proofErr w:type="spellEnd"/>
+      <w:r>
+        <w:t xml:space="preserve"> til at stemmeoverens med den aktuelle indkøbslisteliste.</w:t>
+      </w:r>
+    </w:p>
+    <w:p>
+      <w:pPr>
+        <w:pStyle w:val="Heading2"/>
+      </w:pPr>
+      <w:bookmarkStart w:id="31" w:name="_Toc443577286"/>
+      <w:bookmarkStart w:id="32" w:name="_Toc445051116"/>
+      <w:r>
+        <w:t>Find ud af hvor varerne fra indkøbslisten kan købes billigst</w:t>
+      </w:r>
+      <w:bookmarkEnd w:id="31"/>
+      <w:bookmarkEnd w:id="32"/>
+    </w:p>
+    <w:p>
+      <w:pPr>
+        <w:keepNext/>
+      </w:pPr>
+      <w:r>
+        <w:object w:dxaOrig="10636" w:dyaOrig="7935" w14:anchorId="5CBC5B5F">
+          <v:shape id="_x0000_i1028" type="#_x0000_t75" style="width:390pt;height:291pt" o:ole="">
+            <v:imagedata r:id="rId13" o:title=""/>
+          </v:shape>
+          <o:OLEObject Type="Embed" ProgID="Visio.Drawing.15" ShapeID="_x0000_i1028" DrawAspect="Content" ObjectID="_1522845681" r:id="rId14"/>
+        </w:object>
+      </w:r>
+    </w:p>
+    <w:p>
+      <w:pPr>
+        <w:pStyle w:val="Caption"/>
+      </w:pPr>
+      <w:bookmarkStart w:id="33" w:name="_Ref449090690"/>
+      <w:r>
+        <w:t xml:space="preserve">Figur </w:t>
+      </w:r>
+      <w:r>
+        <w:fldChar w:fldCharType="begin"/>
+      </w:r>
+      <w:r>
+        <w:instrText xml:space="preserve"> SEQ Figur \* ARABIC </w:instrText>
+      </w:r>
+      <w:r>
+        <w:fldChar w:fldCharType="separate"/>
+      </w:r>
+      <w:r>
+        <w:rPr>
+          <w:noProof/>
+        </w:rPr>
+        <w:t>4</w:t>
+      </w:r>
+      <w:r>
+        <w:rPr>
+          <w:noProof/>
+        </w:rPr>
+        <w:fldChar w:fldCharType="end"/>
+      </w:r>
+      <w:bookmarkEnd w:id="33"/>
+      <w:r>
+        <w:t>: Find ud Af hvor varene fra indkøbslisten han købes billigst</w:t>
       </w:r>
     </w:p>
     <w:p>
@@ -2280,7 +2644,7 @@
         <w:fldChar w:fldCharType="begin"/>
       </w:r>
       <w:r>
-        <w:instrText xml:space="preserve"> REF _Ref444611581 \h </w:instrText>
+        <w:instrText xml:space="preserve"> REF _Ref449090690 \h </w:instrText>
       </w:r>
       <w:r>
         <w:fldChar w:fldCharType="separate"/>
@@ -2292,415 +2656,72 @@
         <w:rPr>
           <w:noProof/>
         </w:rPr>
-        <w:t>1</w:t>
+        <w:t>4</w:t>
       </w:r>
       <w:r>
         <w:fldChar w:fldCharType="end"/>
       </w:r>
       <w:r>
-        <w:t xml:space="preserve"> viser en domæne model over PrisTjek220, hvor der kan ses hvordan de forskellige blokke interagere med hinanden. Modellen indeholde to forskellige databaser, en Log-in database som indeholder, administrator og forretningsmanager logins. Derudover indeholder den også en varedatabase, som indeholder de forskellige vare, hvor man kan købe dem og hvad deres pris er. Forbrugeren kan lave en indkøbsliste, og ved hjælp af indkøbslisteindstillinger, beslutte forskellige kriterier som den generede detaljeret indkøbsliste skal overholde, som fx antal af butikker der må handles i. Den detaljeret indkøbsliste genereres så ud fra indkøbslisten ved at tjekke efter hvor varerne kan fås billigst i database samtidig med at indstillingerne overholdes.</w:t>
-      </w:r>
-    </w:p>
-    <w:p/>
-    <w:p/>
-    <w:p/>
-    <w:p>
-      <w:pPr>
-        <w:pStyle w:val="Heading1"/>
-      </w:pPr>
-      <w:bookmarkStart w:id="17" w:name="_Toc448137540"/>
-      <w:r>
-        <w:t>SYSTEMETS GRÆNSEFLADER</w:t>
-      </w:r>
-      <w:bookmarkEnd w:id="17"/>
+        <w:t xml:space="preserve"> viser </w:t>
+      </w:r>
+      <w:r>
+        <w:t>hvad der sker når en bruger ø</w:t>
+      </w:r>
+      <w:r>
+        <w:t>n</w:t>
+      </w:r>
+      <w:r>
+        <w:t>s</w:t>
+      </w:r>
+      <w:r>
+        <w:t xml:space="preserve">ker at få </w:t>
+      </w:r>
+      <w:r>
+        <w:t>genreret en indkøbsliste, Consumer tjekker om produktet findes, hvis det ikke findes tilføjes det til listen med en ukendt butik. Findes produktet, løber den alle priser igennem returnerer den billigste</w:t>
+      </w:r>
+      <w:r>
+        <w:t xml:space="preserve"> og tilføjer den til</w:t>
+      </w:r>
+      <w:r>
+        <w:t xml:space="preserve"> </w:t>
+      </w:r>
+      <w:proofErr w:type="spellStart"/>
+      <w:r>
+        <w:t>GeneratedShoppingListData</w:t>
+      </w:r>
+      <w:proofErr w:type="spellEnd"/>
+      <w:r>
+        <w:t>.</w:t>
+      </w:r>
     </w:p>
     <w:p>
       <w:pPr>
         <w:pStyle w:val="Heading2"/>
       </w:pPr>
-      <w:bookmarkStart w:id="18" w:name="_Toc448137541"/>
-      <w:r>
-        <w:t>Grænseflader til person aktører</w:t>
-      </w:r>
-      <w:bookmarkEnd w:id="18"/>
-    </w:p>
-    <w:p>
-      <w:r>
-        <w:t>Beskrivelse af aktører</w:t>
-      </w:r>
-    </w:p>
-    <w:p>
-      <w:pPr>
-        <w:pStyle w:val="Heading2"/>
-      </w:pPr>
-      <w:bookmarkStart w:id="19" w:name="_Toc526492333"/>
-      <w:bookmarkStart w:id="20" w:name="_Toc526573174"/>
-      <w:bookmarkStart w:id="21" w:name="_Toc448137542"/>
-      <w:r>
-        <w:t>Grænseflader til eksterne system aktører</w:t>
-      </w:r>
-      <w:bookmarkEnd w:id="19"/>
-      <w:bookmarkEnd w:id="20"/>
-      <w:bookmarkEnd w:id="21"/>
-    </w:p>
-    <w:p>
-      <w:r>
-        <w:t>DB server</w:t>
-      </w:r>
-    </w:p>
-    <w:p/>
-    <w:p/>
-    <w:p>
-      <w:pPr>
-        <w:pStyle w:val="Heading1"/>
-      </w:pPr>
-      <w:bookmarkStart w:id="22" w:name="_Toc448137543"/>
-      <w:r>
-        <w:t>USERSTORIE</w:t>
-      </w:r>
-      <w:r>
-        <w:t>S</w:t>
-      </w:r>
-      <w:bookmarkEnd w:id="22"/>
-    </w:p>
-    <w:p>
-      <w:r>
-        <w:t>Henvis til Kravspecifikation</w:t>
-      </w:r>
-    </w:p>
-    <w:p/>
-    <w:p>
-      <w:pPr>
-        <w:pStyle w:val="Heading1"/>
-      </w:pPr>
-      <w:bookmarkStart w:id="23" w:name="_Toc448137544"/>
-      <w:r>
-        <w:t>LOGISK VIEW</w:t>
-      </w:r>
-      <w:bookmarkEnd w:id="23"/>
-    </w:p>
-    <w:p>
-      <w:r>
-        <w:t>Klasse diagrammer og sekvensdiagrammer</w:t>
-      </w:r>
-    </w:p>
-    <w:p/>
-    <w:p>
-      <w:pPr>
-        <w:pStyle w:val="Heading2"/>
-      </w:pPr>
-      <w:bookmarkStart w:id="24" w:name="_Toc443577276"/>
-      <w:bookmarkStart w:id="25" w:name="_Toc445051113"/>
-      <w:r>
-        <w:t xml:space="preserve">Tilføj </w:t>
-      </w:r>
-      <w:r>
-        <w:t>vare til forretni</w:t>
-      </w:r>
-      <w:bookmarkStart w:id="26" w:name="_GoBack"/>
-      <w:bookmarkEnd w:id="26"/>
-      <w:r>
-        <w:t>ng</w:t>
-      </w:r>
-      <w:bookmarkEnd w:id="24"/>
-      <w:bookmarkEnd w:id="25"/>
+      <w:bookmarkStart w:id="34" w:name="_Toc443577281"/>
+      <w:bookmarkStart w:id="35" w:name="_Toc445051117"/>
+      <w:r>
+        <w:t>Finde</w:t>
+      </w:r>
+      <w:r>
+        <w:t xml:space="preserve"> </w:t>
+      </w:r>
+      <w:r>
+        <w:t>hvilke forretninger der har en vare</w:t>
+      </w:r>
+      <w:bookmarkEnd w:id="34"/>
+      <w:bookmarkEnd w:id="35"/>
     </w:p>
     <w:p>
       <w:pPr>
         <w:keepNext/>
       </w:pPr>
       <w:r>
-        <w:object w:dxaOrig="10561" w:dyaOrig="9076" w14:anchorId="43EA1DD9">
-          <v:shape id="_x0000_i1029" type="#_x0000_t75" style="width:481.45pt;height:413.75pt" o:ole="">
-            <v:imagedata r:id="rId9" o:title=""/>
-          </v:shape>
-          <o:OLEObject Type="Embed" ProgID="Visio.Drawing.15" ShapeID="_x0000_i1029" DrawAspect="Content" ObjectID="_1522843134" r:id="rId10"/>
-        </w:object>
-      </w:r>
-    </w:p>
-    <w:p>
-      <w:pPr>
-        <w:pStyle w:val="Caption"/>
-      </w:pPr>
-      <w:r>
-        <w:t xml:space="preserve">Figur </w:t>
-      </w:r>
-      <w:r>
-        <w:fldChar w:fldCharType="begin"/>
-      </w:r>
-      <w:r>
-        <w:instrText xml:space="preserve"> SEQ Figur \* ARABIC </w:instrText>
-      </w:r>
-      <w:r>
-        <w:fldChar w:fldCharType="separate"/>
-      </w:r>
-      <w:r>
-        <w:rPr>
-          <w:noProof/>
-        </w:rPr>
-        <w:t>2</w:t>
-      </w:r>
-      <w:r>
-        <w:rPr>
-          <w:noProof/>
-        </w:rPr>
-        <w:fldChar w:fldCharType="end"/>
-      </w:r>
-      <w:r>
-        <w:t>: Sekvens diagram for Tilføj en vare</w:t>
-      </w:r>
-    </w:p>
-    <w:p/>
-    <w:p>
-      <w:pPr>
-        <w:pStyle w:val="Heading2"/>
-        <w:rPr>
-          <w:color w:val="FF0000"/>
-        </w:rPr>
-      </w:pPr>
-      <w:bookmarkStart w:id="27" w:name="_Toc443577280"/>
-      <w:bookmarkStart w:id="28" w:name="_Toc445051114"/>
-      <w:r>
-        <w:rPr>
-          <w:color w:val="FF0000"/>
-        </w:rPr>
-        <w:t>Finde den billigste forretning for en vare i Pristjek220</w:t>
-      </w:r>
-      <w:bookmarkEnd w:id="27"/>
-      <w:bookmarkEnd w:id="28"/>
-    </w:p>
-    <w:p>
-      <w:pPr>
-        <w:pStyle w:val="Heading2"/>
-      </w:pPr>
-      <w:bookmarkStart w:id="29" w:name="_Toc443577284"/>
-      <w:bookmarkStart w:id="30" w:name="_Toc445051115"/>
-      <w:r>
-        <w:t xml:space="preserve">Indtast </w:t>
-      </w:r>
-      <w:bookmarkEnd w:id="29"/>
-      <w:bookmarkEnd w:id="30"/>
-      <w:r>
-        <w:t>indkøbsliste</w:t>
-      </w:r>
-    </w:p>
-    <w:p>
-      <w:pPr>
-        <w:keepNext/>
-      </w:pPr>
-      <w:r>
-        <w:object w:dxaOrig="7860" w:dyaOrig="4246" w14:anchorId="2F1EEBA5">
-          <v:shape id="_x0000_i1030" type="#_x0000_t75" style="width:392.8pt;height:212.25pt" o:ole="">
-            <v:imagedata r:id="rId11" o:title=""/>
-          </v:shape>
-          <o:OLEObject Type="Embed" ProgID="Visio.Drawing.15" ShapeID="_x0000_i1030" DrawAspect="Content" ObjectID="_1522843135" r:id="rId12"/>
-        </w:object>
-      </w:r>
-    </w:p>
-    <w:p>
-      <w:pPr>
-        <w:pStyle w:val="Caption"/>
-      </w:pPr>
-      <w:bookmarkStart w:id="31" w:name="_Ref449086518"/>
-      <w:r>
-        <w:t xml:space="preserve">Figur </w:t>
-      </w:r>
-      <w:fldSimple w:instr=" SEQ Figur \* ARABIC ">
-        <w:r>
-          <w:rPr>
-            <w:noProof/>
-          </w:rPr>
-          <w:t>3</w:t>
-        </w:r>
-      </w:fldSimple>
-      <w:bookmarkEnd w:id="31"/>
-      <w:r>
-        <w:t>:</w:t>
-      </w:r>
-      <w:r>
-        <w:t xml:space="preserve"> Indtast indkøbsliste</w:t>
-      </w:r>
-    </w:p>
-    <w:p>
-      <w:r>
-        <w:fldChar w:fldCharType="begin"/>
-      </w:r>
-      <w:r>
-        <w:instrText xml:space="preserve"> REF _Ref449086518 \h </w:instrText>
-      </w:r>
-      <w:r>
-        <w:fldChar w:fldCharType="separate"/>
-      </w:r>
-      <w:r>
-        <w:t xml:space="preserve">Figur </w:t>
-      </w:r>
-      <w:r>
-        <w:rPr>
-          <w:noProof/>
-        </w:rPr>
-        <w:t>3</w:t>
-      </w:r>
-      <w:r>
-        <w:fldChar w:fldCharType="end"/>
-      </w:r>
-      <w:r>
-        <w:t xml:space="preserve">, er simplificeret, sådan at den kun viser når der er indtastet noget i feltet til at tilføje vare. Funktionen </w:t>
-      </w:r>
-      <w:proofErr w:type="spellStart"/>
-      <w:r>
-        <w:t>ShopppingListData</w:t>
-      </w:r>
-      <w:proofErr w:type="spellEnd"/>
-      <w:r>
-        <w:t>, er en set/</w:t>
-      </w:r>
-      <w:proofErr w:type="spellStart"/>
-      <w:r>
-        <w:t>get</w:t>
-      </w:r>
-      <w:proofErr w:type="spellEnd"/>
-      <w:r>
-        <w:t xml:space="preserve">, som sætter Consumers </w:t>
-      </w:r>
-      <w:proofErr w:type="spellStart"/>
-      <w:r>
-        <w:t>ShoppingList</w:t>
-      </w:r>
-      <w:proofErr w:type="spellEnd"/>
-      <w:r>
-        <w:t xml:space="preserve"> til at stemmeoverens med den aktuelle indkøbslisteliste.</w:t>
-      </w:r>
-    </w:p>
-    <w:p>
-      <w:pPr>
-        <w:pStyle w:val="Heading2"/>
-      </w:pPr>
-      <w:bookmarkStart w:id="32" w:name="_Toc443577286"/>
-      <w:bookmarkStart w:id="33" w:name="_Toc445051116"/>
-      <w:r>
-        <w:t>Find ud af hvor varerne fra indkøbslisten kan købes billigst</w:t>
-      </w:r>
-      <w:bookmarkEnd w:id="32"/>
-      <w:bookmarkEnd w:id="33"/>
-    </w:p>
-    <w:p>
-      <w:pPr>
-        <w:keepNext/>
-      </w:pPr>
-      <w:r>
-        <w:object w:dxaOrig="10636" w:dyaOrig="7935" w14:anchorId="5CBC5B5F">
-          <v:shape id="_x0000_i1031" type="#_x0000_t75" style="width:389.55pt;height:290.7pt" o:ole="">
-            <v:imagedata r:id="rId13" o:title=""/>
-          </v:shape>
-          <o:OLEObject Type="Embed" ProgID="Visio.Drawing.15" ShapeID="_x0000_i1031" DrawAspect="Content" ObjectID="_1522843136" r:id="rId14"/>
-        </w:object>
-      </w:r>
-    </w:p>
-    <w:p>
-      <w:pPr>
-        <w:pStyle w:val="Caption"/>
-      </w:pPr>
-      <w:bookmarkStart w:id="34" w:name="_Ref449090690"/>
-      <w:r>
-        <w:t xml:space="preserve">Figur </w:t>
-      </w:r>
-      <w:fldSimple w:instr=" SEQ Figur \* ARABIC ">
-        <w:r>
-          <w:rPr>
-            <w:noProof/>
-          </w:rPr>
-          <w:t>4</w:t>
-        </w:r>
-      </w:fldSimple>
-      <w:bookmarkEnd w:id="34"/>
-      <w:r>
-        <w:t>: Find ud Af hvor varene fra indkøbslisten han købes billigst</w:t>
-      </w:r>
-    </w:p>
-    <w:p>
-      <w:r>
-        <w:lastRenderedPageBreak/>
-        <w:fldChar w:fldCharType="begin"/>
-      </w:r>
-      <w:r>
-        <w:instrText xml:space="preserve"> REF _Ref449090690 \h </w:instrText>
-      </w:r>
-      <w:r>
-        <w:fldChar w:fldCharType="separate"/>
-      </w:r>
-      <w:r>
-        <w:t xml:space="preserve">Figur </w:t>
-      </w:r>
-      <w:r>
-        <w:rPr>
-          <w:noProof/>
-        </w:rPr>
-        <w:t>4</w:t>
-      </w:r>
-      <w:r>
-        <w:fldChar w:fldCharType="end"/>
-      </w:r>
-      <w:r>
-        <w:t xml:space="preserve"> viser </w:t>
-      </w:r>
-      <w:r>
-        <w:t>hvad der sker når en bruger ø</w:t>
-      </w:r>
-      <w:r>
-        <w:t>n</w:t>
-      </w:r>
-      <w:r>
-        <w:t>s</w:t>
-      </w:r>
-      <w:r>
-        <w:t xml:space="preserve">ker at få </w:t>
-      </w:r>
-      <w:r>
-        <w:t>genreret en indkøbsliste, Consumer tjekker om produktet findes, hvis det ikke findes tilføjes det til listen med en ukendt butik. Findes produktet, løber den alle priser igennem returnerer den billigste</w:t>
-      </w:r>
-      <w:r>
-        <w:t xml:space="preserve"> og tilføjer den til</w:t>
-      </w:r>
-      <w:r>
-        <w:t xml:space="preserve"> </w:t>
-      </w:r>
-      <w:proofErr w:type="spellStart"/>
-      <w:r>
-        <w:t>GeneratedShoppingListData</w:t>
-      </w:r>
-      <w:proofErr w:type="spellEnd"/>
-      <w:r>
-        <w:t>.</w:t>
-      </w:r>
-    </w:p>
-    <w:p>
-      <w:pPr>
-        <w:pStyle w:val="Heading2"/>
-      </w:pPr>
-      <w:bookmarkStart w:id="35" w:name="_Toc443577281"/>
-      <w:bookmarkStart w:id="36" w:name="_Toc445051117"/>
-      <w:r>
-        <w:t>Finde</w:t>
-      </w:r>
-      <w:r>
-        <w:t xml:space="preserve"> </w:t>
-      </w:r>
-      <w:r>
-        <w:t>hvilke forretninger der har en vare</w:t>
-      </w:r>
-      <w:bookmarkEnd w:id="35"/>
-      <w:bookmarkEnd w:id="36"/>
-    </w:p>
-    <w:p>
-      <w:pPr>
-        <w:keepNext/>
-      </w:pPr>
-      <w:r>
         <w:object w:dxaOrig="10126" w:dyaOrig="7935" w14:anchorId="3B40BA32">
-          <v:shape id="_x0000_i1032" type="#_x0000_t75" style="width:481.45pt;height:377.2pt" o:ole="">
+          <v:shape id="_x0000_i1029" type="#_x0000_t75" style="width:481.2pt;height:377.4pt" o:ole="">
             <v:imagedata r:id="rId15" o:title=""/>
           </v:shape>
-          <o:OLEObject Type="Embed" ProgID="Visio.Drawing.15" ShapeID="_x0000_i1032" DrawAspect="Content" ObjectID="_1522843137" r:id="rId16"/>
+          <o:OLEObject Type="Embed" ProgID="Visio.Drawing.15" ShapeID="_x0000_i1029" DrawAspect="Content" ObjectID="_1522845682" r:id="rId16"/>
         </w:object>
       </w:r>
     </w:p>
@@ -2708,109 +2729,117 @@
       <w:pPr>
         <w:pStyle w:val="Caption"/>
       </w:pPr>
-      <w:bookmarkStart w:id="37" w:name="_Ref449100027"/>
+      <w:bookmarkStart w:id="36" w:name="_Ref449100027"/>
       <w:r>
         <w:t xml:space="preserve">Figur </w:t>
       </w:r>
-      <w:fldSimple w:instr=" SEQ Figur \* ARABIC ">
-        <w:r>
-          <w:rPr>
-            <w:noProof/>
-          </w:rPr>
-          <w:t>5</w:t>
-        </w:r>
-      </w:fldSimple>
+      <w:r>
+        <w:fldChar w:fldCharType="begin"/>
+      </w:r>
+      <w:r>
+        <w:instrText xml:space="preserve"> SEQ Figur \* ARABI</w:instrText>
+      </w:r>
+      <w:r>
+        <w:instrText xml:space="preserve">C </w:instrText>
+      </w:r>
+      <w:r>
+        <w:fldChar w:fldCharType="separate"/>
+      </w:r>
+      <w:r>
+        <w:rPr>
+          <w:noProof/>
+        </w:rPr>
+        <w:t>5</w:t>
+      </w:r>
+      <w:r>
+        <w:rPr>
+          <w:noProof/>
+        </w:rPr>
+        <w:fldChar w:fldCharType="end"/>
+      </w:r>
+      <w:bookmarkEnd w:id="36"/>
+      <w:r>
+        <w:t>: FInde hvilke forretninger der har en vare</w:t>
+      </w:r>
+    </w:p>
+    <w:p>
+      <w:r>
+        <w:fldChar w:fldCharType="begin"/>
+      </w:r>
+      <w:r>
+        <w:instrText xml:space="preserve"> REF _Ref449100027 \h </w:instrText>
+      </w:r>
+      <w:r>
+        <w:fldChar w:fldCharType="separate"/>
+      </w:r>
+      <w:r>
+        <w:t xml:space="preserve">Figur </w:t>
+      </w:r>
+      <w:r>
+        <w:rPr>
+          <w:noProof/>
+        </w:rPr>
+        <w:t>5</w:t>
+      </w:r>
+      <w:r>
+        <w:fldChar w:fldCharType="end"/>
+      </w:r>
+      <w:r>
+        <w:t xml:space="preserve"> viser hvad der</w:t>
+      </w:r>
+      <w:r>
+        <w:t xml:space="preserve"> sker</w:t>
+      </w:r>
+      <w:r>
+        <w:t xml:space="preserve"> når en bruger ønsker at </w:t>
+      </w:r>
+      <w:r>
+        <w:t>se hvilke forretninger der har en vare, først finder den om varen er der og returnerer en liste, denne liste bliver så løbet igennem for at tilføje, dem til den liste brugeren kan se.</w:t>
+      </w:r>
+    </w:p>
+    <w:p>
+      <w:pPr>
+        <w:pStyle w:val="Heading2"/>
+      </w:pPr>
+      <w:bookmarkStart w:id="37" w:name="_Toc443577287"/>
+      <w:bookmarkStart w:id="38" w:name="_Toc445051118"/>
+      <w:r>
+        <w:t>Sammenligning af billigste indkøb og indkøb i én forretning</w:t>
+      </w:r>
       <w:bookmarkEnd w:id="37"/>
-      <w:r>
-        <w:t>: FInde hvilke forretninger der har en vare</w:t>
-      </w:r>
-    </w:p>
-    <w:p>
-      <w:r>
-        <w:fldChar w:fldCharType="begin"/>
-      </w:r>
-      <w:r>
-        <w:instrText xml:space="preserve"> REF _Ref449100027 \h </w:instrText>
-      </w:r>
-      <w:r>
-        <w:fldChar w:fldCharType="separate"/>
-      </w:r>
-      <w:r>
-        <w:t xml:space="preserve">Figur </w:t>
-      </w:r>
-      <w:r>
-        <w:rPr>
-          <w:noProof/>
-        </w:rPr>
-        <w:t>5</w:t>
-      </w:r>
-      <w:r>
-        <w:fldChar w:fldCharType="end"/>
-      </w:r>
-      <w:r>
-        <w:t xml:space="preserve"> viser hvad der</w:t>
-      </w:r>
-      <w:r>
-        <w:t xml:space="preserve"> sker</w:t>
-      </w:r>
-      <w:r>
-        <w:t xml:space="preserve"> når en bruger ønsker at </w:t>
-      </w:r>
-      <w:r>
-        <w:t>se hvilke forretninger der har en vare, først finder den om varen er der og returnerer en liste, denne liste bliver så løbet igennem for at tilføje, dem til den liste brugeren kan se.</w:t>
-      </w:r>
+      <w:bookmarkEnd w:id="38"/>
     </w:p>
     <w:p>
       <w:pPr>
         <w:pStyle w:val="Heading2"/>
       </w:pPr>
-      <w:bookmarkStart w:id="38" w:name="_Toc443577287"/>
-      <w:bookmarkStart w:id="39" w:name="_Toc445051118"/>
-      <w:r>
-        <w:t>Sammenligning af billigste indkøb og indkøb i én forretning</w:t>
-      </w:r>
-      <w:bookmarkEnd w:id="38"/>
+      <w:bookmarkStart w:id="39" w:name="_Toc443577275"/>
+      <w:bookmarkStart w:id="40" w:name="_Toc445051120"/>
+      <w:r>
+        <w:t xml:space="preserve">Tilføj </w:t>
+      </w:r>
+      <w:r>
+        <w:t>en forretning</w:t>
+      </w:r>
+      <w:r>
+        <w:t xml:space="preserve"> til </w:t>
+      </w:r>
+      <w:r>
+        <w:t>Pristjek220</w:t>
+      </w:r>
       <w:bookmarkEnd w:id="39"/>
-    </w:p>
-    <w:p>
-      <w:pPr>
-        <w:pStyle w:val="Heading2"/>
-      </w:pPr>
-      <w:bookmarkStart w:id="40" w:name="_Toc443577275"/>
-      <w:bookmarkStart w:id="41" w:name="_Toc445051120"/>
-      <w:r>
-        <w:t xml:space="preserve">Tilføj </w:t>
-      </w:r>
-      <w:r>
-        <w:t>en forretning</w:t>
-      </w:r>
-      <w:r>
-        <w:t xml:space="preserve"> til </w:t>
-      </w:r>
-      <w:r>
-        <w:t>Pristjek220</w:t>
-      </w:r>
       <w:bookmarkEnd w:id="40"/>
-      <w:bookmarkEnd w:id="41"/>
-    </w:p>
-    <w:p>
-      <w:pPr>
-        <w:pStyle w:val="Heading2"/>
-      </w:pPr>
-      <w:r>
-        <w:t>Autofuldførelse</w:t>
-      </w:r>
     </w:p>
     <w:p>
       <w:pPr>
         <w:keepNext/>
       </w:pPr>
       <w:r>
-        <w:object w:dxaOrig="10126" w:dyaOrig="4531" w14:anchorId="513F4E32">
-          <v:shape id="_x0000_i1028" type="#_x0000_t75" style="width:481.45pt;height:215.45pt" o:ole="">
+        <w:object w:dxaOrig="10129" w:dyaOrig="7944" w14:anchorId="7B4D056F">
+          <v:shape id="_x0000_i1033" type="#_x0000_t75" style="width:481.8pt;height:378pt" o:ole="">
             <v:imagedata r:id="rId17" o:title=""/>
           </v:shape>
-          <o:OLEObject Type="Embed" ProgID="Visio.Drawing.15" ShapeID="_x0000_i1028" DrawAspect="Content" ObjectID="_1522843138" r:id="rId18"/>
+          <o:OLEObject Type="Embed" ProgID="Visio.Drawing.15" ShapeID="_x0000_i1033" DrawAspect="Content" ObjectID="_1522845683" r:id="rId18"/>
         </w:object>
       </w:r>
     </w:p>
@@ -2818,7 +2847,7 @@
       <w:pPr>
         <w:pStyle w:val="Caption"/>
       </w:pPr>
-      <w:bookmarkStart w:id="42" w:name="_Ref446263770"/>
+      <w:bookmarkStart w:id="41" w:name="_Ref449103633"/>
       <w:r>
         <w:t xml:space="preserve">Figur </w:t>
       </w:r>
@@ -2830,7 +2859,90 @@
           <w:t>6</w:t>
         </w:r>
       </w:fldSimple>
+      <w:bookmarkEnd w:id="41"/>
+      <w:r>
+        <w:t>: SekvensDiagram for Tilføj en Forretning til Pristjek220</w:t>
+      </w:r>
+    </w:p>
+    <w:p>
+      <w:r>
+        <w:fldChar w:fldCharType="begin"/>
+      </w:r>
+      <w:r>
+        <w:instrText xml:space="preserve"> REF _Ref449103633 \h </w:instrText>
+      </w:r>
+      <w:r>
+        <w:fldChar w:fldCharType="separate"/>
+      </w:r>
+      <w:r>
+        <w:t xml:space="preserve">Figur </w:t>
+      </w:r>
+      <w:r>
+        <w:rPr>
+          <w:noProof/>
+        </w:rPr>
+        <w:t>6</w:t>
+      </w:r>
+      <w:r>
+        <w:fldChar w:fldCharType="end"/>
+      </w:r>
+      <w:r>
+        <w:t xml:space="preserve"> viser sekvensen for Tilføj en forretning, der er taget udgangspunkt i diagrammet til at Administratoren har indtastet Brugernavn og Password, forretningen som blive tilføjet har samme navn som brugeren. Så Brugernavnet til storemanageren for Fakta til have brugernavnet Fakta. </w:t>
+      </w:r>
+      <w:bookmarkStart w:id="42" w:name="_GoBack"/>
       <w:bookmarkEnd w:id="42"/>
+    </w:p>
+    <w:p>
+      <w:pPr>
+        <w:pStyle w:val="Heading2"/>
+      </w:pPr>
+      <w:r>
+        <w:t>Autofuldførelse</w:t>
+      </w:r>
+    </w:p>
+    <w:p>
+      <w:pPr>
+        <w:keepNext/>
+      </w:pPr>
+      <w:r>
+        <w:object w:dxaOrig="10126" w:dyaOrig="4531" w14:anchorId="513F4E32">
+          <v:shape id="_x0000_i1030" type="#_x0000_t75" style="width:481.2pt;height:215.4pt" o:ole="">
+            <v:imagedata r:id="rId19" o:title=""/>
+          </v:shape>
+          <o:OLEObject Type="Embed" ProgID="Visio.Drawing.15" ShapeID="_x0000_i1030" DrawAspect="Content" ObjectID="_1522845684" r:id="rId20"/>
+        </w:object>
+      </w:r>
+    </w:p>
+    <w:p>
+      <w:pPr>
+        <w:pStyle w:val="Caption"/>
+      </w:pPr>
+      <w:bookmarkStart w:id="43" w:name="_Ref446263770"/>
+      <w:r>
+        <w:t xml:space="preserve">Figur </w:t>
+      </w:r>
+      <w:r>
+        <w:fldChar w:fldCharType="begin"/>
+      </w:r>
+      <w:r>
+        <w:instrText xml:space="preserve"> SEQ Figur \* ARABIC </w:instrText>
+      </w:r>
+      <w:r>
+        <w:fldChar w:fldCharType="separate"/>
+      </w:r>
+      <w:r>
+        <w:rPr>
+          <w:noProof/>
+        </w:rPr>
+        <w:t>7</w:t>
+      </w:r>
+      <w:r>
+        <w:rPr>
+          <w:noProof/>
+        </w:rPr>
+        <w:fldChar w:fldCharType="end"/>
+      </w:r>
+      <w:bookmarkEnd w:id="43"/>
       <w:r>
         <w:t xml:space="preserve">: Sekvens diagram for </w:t>
       </w:r>
@@ -2920,20 +3032,20 @@
       <w:pPr>
         <w:pStyle w:val="Heading2"/>
       </w:pPr>
-      <w:bookmarkStart w:id="43" w:name="_Toc443577289"/>
-      <w:bookmarkStart w:id="44" w:name="_Toc445051122"/>
+      <w:bookmarkStart w:id="44" w:name="_Toc443577289"/>
+      <w:bookmarkStart w:id="45" w:name="_Toc445051122"/>
       <w:r>
         <w:t>Send indkøbsliste på mail</w:t>
       </w:r>
-      <w:bookmarkEnd w:id="43"/>
       <w:bookmarkEnd w:id="44"/>
+      <w:bookmarkEnd w:id="45"/>
     </w:p>
     <w:p>
       <w:pPr>
         <w:pStyle w:val="Heading2"/>
       </w:pPr>
-      <w:bookmarkStart w:id="45" w:name="_Toc443577279"/>
-      <w:bookmarkStart w:id="46" w:name="_Toc445051123"/>
+      <w:bookmarkStart w:id="46" w:name="_Toc443577279"/>
+      <w:bookmarkStart w:id="47" w:name="_Toc445051123"/>
       <w:r>
         <w:t>Fjern</w:t>
       </w:r>
@@ -2943,15 +3055,15 @@
       <w:r>
         <w:t>en vare fra en bestemt forretning</w:t>
       </w:r>
-      <w:bookmarkEnd w:id="45"/>
       <w:bookmarkEnd w:id="46"/>
+      <w:bookmarkEnd w:id="47"/>
     </w:p>
     <w:p>
       <w:pPr>
         <w:pStyle w:val="Heading2"/>
       </w:pPr>
-      <w:bookmarkStart w:id="47" w:name="_Toc443577277"/>
-      <w:bookmarkStart w:id="48" w:name="_Toc445051124"/>
+      <w:bookmarkStart w:id="48" w:name="_Toc443577277"/>
+      <w:bookmarkStart w:id="49" w:name="_Toc445051124"/>
       <w:r>
         <w:t>Fjern</w:t>
       </w:r>
@@ -2973,15 +3085,15 @@
       <w:r>
         <w:t>Pristjek220</w:t>
       </w:r>
-      <w:bookmarkEnd w:id="47"/>
       <w:bookmarkEnd w:id="48"/>
+      <w:bookmarkEnd w:id="49"/>
     </w:p>
     <w:p>
       <w:pPr>
         <w:pStyle w:val="Heading2"/>
       </w:pPr>
-      <w:bookmarkStart w:id="49" w:name="_Toc443577278"/>
-      <w:bookmarkStart w:id="50" w:name="_Toc445051125"/>
+      <w:bookmarkStart w:id="50" w:name="_Toc443577278"/>
+      <w:bookmarkStart w:id="51" w:name="_Toc445051125"/>
       <w:r>
         <w:t>Fjern</w:t>
       </w:r>
@@ -3003,32 +3115,32 @@
       <w:r>
         <w:t>Pristjek220</w:t>
       </w:r>
-      <w:bookmarkEnd w:id="49"/>
       <w:bookmarkEnd w:id="50"/>
+      <w:bookmarkEnd w:id="51"/>
     </w:p>
     <w:p>
       <w:pPr>
         <w:pStyle w:val="Heading2"/>
       </w:pPr>
-      <w:bookmarkStart w:id="51" w:name="_Toc443577282"/>
-      <w:bookmarkStart w:id="52" w:name="_Toc445051126"/>
+      <w:bookmarkStart w:id="52" w:name="_Toc443577282"/>
+      <w:bookmarkStart w:id="53" w:name="_Toc445051126"/>
       <w:r>
         <w:t>Find åbningstider for en forretning</w:t>
       </w:r>
-      <w:bookmarkEnd w:id="51"/>
       <w:bookmarkEnd w:id="52"/>
+      <w:bookmarkEnd w:id="53"/>
     </w:p>
     <w:p>
       <w:pPr>
         <w:pStyle w:val="Heading2"/>
       </w:pPr>
-      <w:bookmarkStart w:id="53" w:name="_Toc443577285"/>
-      <w:bookmarkStart w:id="54" w:name="_Toc445051127"/>
+      <w:bookmarkStart w:id="54" w:name="_Toc443577285"/>
+      <w:bookmarkStart w:id="55" w:name="_Toc445051127"/>
       <w:r>
         <w:t xml:space="preserve">Indstillinger for </w:t>
       </w:r>
-      <w:bookmarkEnd w:id="53"/>
       <w:bookmarkEnd w:id="54"/>
+      <w:bookmarkEnd w:id="55"/>
       <w:r>
         <w:t>indkøbsliste</w:t>
       </w:r>
@@ -3037,49 +3149,49 @@
       <w:pPr>
         <w:pStyle w:val="Heading2"/>
       </w:pPr>
-      <w:bookmarkStart w:id="55" w:name="_Toc443577288"/>
-      <w:bookmarkStart w:id="56" w:name="_Toc445051128"/>
+      <w:bookmarkStart w:id="56" w:name="_Toc443577288"/>
+      <w:bookmarkStart w:id="57" w:name="_Toc445051128"/>
       <w:r>
         <w:t>Juster hvor vare skal købes efter Pristjek220 er kommet med et forslag</w:t>
       </w:r>
-      <w:bookmarkEnd w:id="55"/>
       <w:bookmarkEnd w:id="56"/>
+      <w:bookmarkEnd w:id="57"/>
     </w:p>
     <w:p>
       <w:pPr>
         <w:pStyle w:val="Heading2"/>
       </w:pPr>
-      <w:bookmarkStart w:id="57" w:name="_Toc443577290"/>
-      <w:bookmarkStart w:id="58" w:name="_Toc445051129"/>
+      <w:bookmarkStart w:id="58" w:name="_Toc443577290"/>
+      <w:bookmarkStart w:id="59" w:name="_Toc445051129"/>
       <w:r>
         <w:t>Kunne bestemme afstanden der skal tilbagelægges for at købe varerne fra forslaget</w:t>
       </w:r>
-      <w:bookmarkEnd w:id="57"/>
       <w:bookmarkEnd w:id="58"/>
+      <w:bookmarkEnd w:id="59"/>
     </w:p>
     <w:p>
       <w:pPr>
         <w:pStyle w:val="Heading2"/>
       </w:pPr>
-      <w:bookmarkStart w:id="59" w:name="_Toc443577291"/>
-      <w:bookmarkStart w:id="60" w:name="_Toc445051130"/>
+      <w:bookmarkStart w:id="60" w:name="_Toc443577291"/>
+      <w:bookmarkStart w:id="61" w:name="_Toc445051130"/>
       <w:r>
         <w:t>Kunne vise en kørselsvejledning mellem de forskellige forretninger, som der skal handles i</w:t>
       </w:r>
-      <w:bookmarkEnd w:id="59"/>
       <w:bookmarkEnd w:id="60"/>
+      <w:bookmarkEnd w:id="61"/>
     </w:p>
     <w:p>
       <w:pPr>
         <w:pStyle w:val="Heading2"/>
       </w:pPr>
-      <w:bookmarkStart w:id="61" w:name="_Toc443577294"/>
-      <w:bookmarkStart w:id="62" w:name="_Toc445051131"/>
+      <w:bookmarkStart w:id="62" w:name="_Toc443577294"/>
+      <w:bookmarkStart w:id="63" w:name="_Toc445051131"/>
       <w:r>
         <w:t>Bekræftelse af oprettelse/sletning af vare</w:t>
       </w:r>
-      <w:bookmarkEnd w:id="61"/>
       <w:bookmarkEnd w:id="62"/>
+      <w:bookmarkEnd w:id="63"/>
     </w:p>
     <w:p/>
     <w:p/>
@@ -3090,10 +3202,10 @@
           <w:caps/>
         </w:rPr>
       </w:pPr>
-      <w:bookmarkStart w:id="63" w:name="_Toc464367652"/>
-      <w:bookmarkStart w:id="64" w:name="_Toc526492350"/>
-      <w:bookmarkStart w:id="65" w:name="_Toc526573191"/>
-      <w:bookmarkStart w:id="66" w:name="_Toc448137545"/>
+      <w:bookmarkStart w:id="64" w:name="_Toc464367652"/>
+      <w:bookmarkStart w:id="65" w:name="_Toc526492350"/>
+      <w:bookmarkStart w:id="66" w:name="_Toc526573191"/>
+      <w:bookmarkStart w:id="67" w:name="_Toc448137545"/>
       <w:r>
         <w:rPr>
           <w:caps/>
@@ -3106,10 +3218,10 @@
         </w:rPr>
         <w:t>VELOPMENT View</w:t>
       </w:r>
-      <w:bookmarkEnd w:id="63"/>
       <w:bookmarkEnd w:id="64"/>
       <w:bookmarkEnd w:id="65"/>
       <w:bookmarkEnd w:id="66"/>
+      <w:bookmarkEnd w:id="67"/>
     </w:p>
     <w:p>
       <w:r>
@@ -3195,10 +3307,10 @@
       </w:pPr>
       <w:r>
         <w:object w:dxaOrig="11925" w:dyaOrig="10126" w14:anchorId="2AEBABAA">
-          <v:shape id="_x0000_i1026" type="#_x0000_t75" style="width:450.25pt;height:383.1pt" o:ole="">
-            <v:imagedata r:id="rId19" o:title=""/>
+          <v:shape id="_x0000_i1031" type="#_x0000_t75" style="width:450pt;height:383.4pt" o:ole="">
+            <v:imagedata r:id="rId21" o:title=""/>
           </v:shape>
-          <o:OLEObject Type="Embed" ProgID="Visio.Drawing.15" ShapeID="_x0000_i1026" DrawAspect="Content" ObjectID="_1522843139" r:id="rId20"/>
+          <o:OLEObject Type="Embed" ProgID="Visio.Drawing.15" ShapeID="_x0000_i1031" DrawAspect="Content" ObjectID="_1522845685" r:id="rId22"/>
         </w:object>
       </w:r>
     </w:p>
@@ -3206,7 +3318,7 @@
       <w:pPr>
         <w:pStyle w:val="Caption"/>
       </w:pPr>
-      <w:bookmarkStart w:id="67" w:name="_Ref445060928"/>
+      <w:bookmarkStart w:id="68" w:name="_Ref445060928"/>
       <w:r>
         <w:t xml:space="preserve">Figur </w:t>
       </w:r>
@@ -3223,12 +3335,12 @@
         <w:rPr>
           <w:noProof/>
         </w:rPr>
-        <w:t>7</w:t>
+        <w:t>8</w:t>
       </w:r>
       <w:r>
         <w:fldChar w:fldCharType="end"/>
       </w:r>
-      <w:bookmarkEnd w:id="67"/>
+      <w:bookmarkEnd w:id="68"/>
       <w:r>
         <w:t>: Package diagram for Pristjek220</w:t>
       </w:r>
@@ -3302,14 +3414,14 @@
           <w:lang w:val="en-US"/>
         </w:rPr>
       </w:pPr>
-      <w:bookmarkStart w:id="68" w:name="_Toc448137546"/>
+      <w:bookmarkStart w:id="69" w:name="_Toc448137546"/>
       <w:r>
         <w:rPr>
           <w:lang w:val="en-US"/>
         </w:rPr>
         <w:t>PROCESS VIEW</w:t>
       </w:r>
-      <w:bookmarkEnd w:id="68"/>
+      <w:bookmarkEnd w:id="69"/>
     </w:p>
     <w:p>
       <w:pPr>
@@ -3334,20 +3446,20 @@
           <w:lang w:val="en-GB"/>
         </w:rPr>
       </w:pPr>
-      <w:bookmarkStart w:id="69" w:name="_Toc464367658"/>
-      <w:bookmarkStart w:id="70" w:name="_Toc526492358"/>
-      <w:bookmarkStart w:id="71" w:name="_Toc526573200"/>
-      <w:bookmarkStart w:id="72" w:name="_Toc448137547"/>
+      <w:bookmarkStart w:id="70" w:name="_Toc464367658"/>
+      <w:bookmarkStart w:id="71" w:name="_Toc526492358"/>
+      <w:bookmarkStart w:id="72" w:name="_Toc526573200"/>
+      <w:bookmarkStart w:id="73" w:name="_Toc448137547"/>
       <w:r>
         <w:rPr>
           <w:lang w:val="en-GB"/>
         </w:rPr>
         <w:t>DEPLOYMENT VIEW</w:t>
       </w:r>
-      <w:bookmarkEnd w:id="69"/>
       <w:bookmarkEnd w:id="70"/>
       <w:bookmarkEnd w:id="71"/>
       <w:bookmarkEnd w:id="72"/>
+      <w:bookmarkEnd w:id="73"/>
       <w:r>
         <w:rPr>
           <w:lang w:val="en-GB"/>
@@ -3374,10 +3486,10 @@
       </w:pPr>
       <w:r>
         <w:object w:dxaOrig="9121" w:dyaOrig="6091" w14:anchorId="5F166647">
-          <v:shape id="_x0000_i1027" type="#_x0000_t75" style="width:455.65pt;height:304.1pt" o:ole="">
-            <v:imagedata r:id="rId21" o:title=""/>
+          <v:shape id="_x0000_i1032" type="#_x0000_t75" style="width:455.4pt;height:304.2pt" o:ole="">
+            <v:imagedata r:id="rId23" o:title=""/>
           </v:shape>
-          <o:OLEObject Type="Embed" ProgID="Visio.Drawing.15" ShapeID="_x0000_i1027" DrawAspect="Content" ObjectID="_1522843140" r:id="rId22"/>
+          <o:OLEObject Type="Embed" ProgID="Visio.Drawing.15" ShapeID="_x0000_i1032" DrawAspect="Content" ObjectID="_1522845686" r:id="rId24"/>
         </w:object>
       </w:r>
     </w:p>
@@ -3388,7 +3500,7 @@
           <w:lang w:val="en-US"/>
         </w:rPr>
       </w:pPr>
-      <w:bookmarkStart w:id="73" w:name="_Ref444607459"/>
+      <w:bookmarkStart w:id="74" w:name="_Ref444607459"/>
       <w:r>
         <w:rPr>
           <w:lang w:val="en-US"/>
@@ -3412,7 +3524,7 @@
           <w:noProof/>
           <w:lang w:val="en-US"/>
         </w:rPr>
-        <w:t>8</w:t>
+        <w:t>9</w:t>
       </w:r>
       <w:r>
         <w:rPr>
@@ -3420,7 +3532,7 @@
         </w:rPr>
         <w:fldChar w:fldCharType="end"/>
       </w:r>
-      <w:bookmarkEnd w:id="73"/>
+      <w:bookmarkEnd w:id="74"/>
       <w:r>
         <w:rPr>
           <w:lang w:val="en-US"/>
@@ -3507,11 +3619,11 @@
       <w:pPr>
         <w:pStyle w:val="Heading1"/>
       </w:pPr>
-      <w:bookmarkStart w:id="74" w:name="_Toc448137548"/>
+      <w:bookmarkStart w:id="75" w:name="_Toc448137548"/>
       <w:r>
         <w:t>DATA VIEW</w:t>
       </w:r>
-      <w:bookmarkEnd w:id="74"/>
+      <w:bookmarkEnd w:id="75"/>
     </w:p>
     <w:p>
       <w:r>
@@ -3522,11 +3634,11 @@
       <w:pPr>
         <w:pStyle w:val="Heading3"/>
       </w:pPr>
-      <w:bookmarkStart w:id="75" w:name="_Toc448137549"/>
+      <w:bookmarkStart w:id="76" w:name="_Toc448137549"/>
       <w:r>
         <w:t>Valg til opsætning af database:</w:t>
       </w:r>
-      <w:bookmarkEnd w:id="75"/>
+      <w:bookmarkEnd w:id="76"/>
     </w:p>
     <w:p>
       <w:r>
@@ -3651,20 +3763,20 @@
           <w:caps/>
         </w:rPr>
       </w:pPr>
-      <w:bookmarkStart w:id="76" w:name="_Toc464367671"/>
-      <w:bookmarkStart w:id="77" w:name="_Toc526492374"/>
-      <w:bookmarkStart w:id="78" w:name="_Toc526573216"/>
-      <w:bookmarkStart w:id="79" w:name="_Toc448137550"/>
+      <w:bookmarkStart w:id="77" w:name="_Toc464367671"/>
+      <w:bookmarkStart w:id="78" w:name="_Toc526492374"/>
+      <w:bookmarkStart w:id="79" w:name="_Toc526573216"/>
+      <w:bookmarkStart w:id="80" w:name="_Toc448137550"/>
       <w:r>
         <w:rPr>
           <w:caps/>
         </w:rPr>
         <w:t>Generelle designbeslutninger</w:t>
       </w:r>
-      <w:bookmarkEnd w:id="76"/>
       <w:bookmarkEnd w:id="77"/>
       <w:bookmarkEnd w:id="78"/>
       <w:bookmarkEnd w:id="79"/>
+      <w:bookmarkEnd w:id="80"/>
     </w:p>
     <w:p>
       <w:pPr>
@@ -3721,17 +3833,17 @@
       <w:pPr>
         <w:pStyle w:val="Heading2"/>
       </w:pPr>
-      <w:bookmarkStart w:id="80" w:name="_Toc464367673"/>
-      <w:bookmarkStart w:id="81" w:name="_Toc526492376"/>
-      <w:bookmarkStart w:id="82" w:name="_Toc526573218"/>
-      <w:bookmarkStart w:id="83" w:name="_Toc448137552"/>
+      <w:bookmarkStart w:id="81" w:name="_Toc464367673"/>
+      <w:bookmarkStart w:id="82" w:name="_Toc526492376"/>
+      <w:bookmarkStart w:id="83" w:name="_Toc526573218"/>
+      <w:bookmarkStart w:id="84" w:name="_Toc448137552"/>
       <w:r>
         <w:t>Arkitektur mønstre</w:t>
       </w:r>
-      <w:bookmarkEnd w:id="80"/>
       <w:bookmarkEnd w:id="81"/>
       <w:bookmarkEnd w:id="82"/>
       <w:bookmarkEnd w:id="83"/>
+      <w:bookmarkEnd w:id="84"/>
     </w:p>
     <w:p/>
     <w:p>
@@ -3769,17 +3881,17 @@
       <w:pPr>
         <w:pStyle w:val="Heading2"/>
       </w:pPr>
-      <w:bookmarkStart w:id="84" w:name="_Toc464367674"/>
-      <w:bookmarkStart w:id="85" w:name="_Toc526492377"/>
-      <w:bookmarkStart w:id="86" w:name="_Toc526573219"/>
-      <w:bookmarkStart w:id="87" w:name="_Toc448137553"/>
+      <w:bookmarkStart w:id="85" w:name="_Toc464367674"/>
+      <w:bookmarkStart w:id="86" w:name="_Toc526492377"/>
+      <w:bookmarkStart w:id="87" w:name="_Toc526573219"/>
+      <w:bookmarkStart w:id="88" w:name="_Toc448137553"/>
       <w:r>
         <w:t>Generelle brugergrænsefladeregler</w:t>
       </w:r>
-      <w:bookmarkEnd w:id="84"/>
       <w:bookmarkEnd w:id="85"/>
       <w:bookmarkEnd w:id="86"/>
       <w:bookmarkEnd w:id="87"/>
+      <w:bookmarkEnd w:id="88"/>
     </w:p>
     <w:p>
       <w:pPr>
@@ -3807,10 +3919,10 @@
       <w:pPr>
         <w:pStyle w:val="Heading2"/>
       </w:pPr>
-      <w:bookmarkStart w:id="88" w:name="_Toc464367678"/>
-      <w:bookmarkStart w:id="89" w:name="_Toc526492379"/>
-      <w:bookmarkStart w:id="90" w:name="_Toc526573220"/>
-      <w:bookmarkStart w:id="91" w:name="_Toc448137554"/>
+      <w:bookmarkStart w:id="89" w:name="_Toc464367678"/>
+      <w:bookmarkStart w:id="90" w:name="_Toc526492379"/>
+      <w:bookmarkStart w:id="91" w:name="_Toc526573220"/>
+      <w:bookmarkStart w:id="92" w:name="_Toc448137554"/>
       <w:proofErr w:type="spellStart"/>
       <w:r>
         <w:t>Exception</w:t>
@@ -3819,10 +3931,10 @@
       <w:r>
         <w:t xml:space="preserve"> og fejlhåndtering</w:t>
       </w:r>
-      <w:bookmarkEnd w:id="88"/>
       <w:bookmarkEnd w:id="89"/>
       <w:bookmarkEnd w:id="90"/>
       <w:bookmarkEnd w:id="91"/>
+      <w:bookmarkEnd w:id="92"/>
     </w:p>
     <w:p>
       <w:pPr>
@@ -3850,17 +3962,17 @@
       <w:pPr>
         <w:pStyle w:val="Heading2"/>
       </w:pPr>
-      <w:bookmarkStart w:id="92" w:name="_Toc464367679"/>
-      <w:bookmarkStart w:id="93" w:name="_Toc526492380"/>
-      <w:bookmarkStart w:id="94" w:name="_Toc526573221"/>
-      <w:bookmarkStart w:id="95" w:name="_Toc448137555"/>
+      <w:bookmarkStart w:id="93" w:name="_Toc464367679"/>
+      <w:bookmarkStart w:id="94" w:name="_Toc526492380"/>
+      <w:bookmarkStart w:id="95" w:name="_Toc526573221"/>
+      <w:bookmarkStart w:id="96" w:name="_Toc448137555"/>
       <w:r>
         <w:t>Implementeringssprog og værktøjer</w:t>
       </w:r>
-      <w:bookmarkEnd w:id="92"/>
       <w:bookmarkEnd w:id="93"/>
       <w:bookmarkEnd w:id="94"/>
       <w:bookmarkEnd w:id="95"/>
+      <w:bookmarkEnd w:id="96"/>
     </w:p>
     <w:p>
       <w:pPr>
@@ -3908,11 +4020,11 @@
       <w:pPr>
         <w:pStyle w:val="Heading1"/>
       </w:pPr>
-      <w:bookmarkStart w:id="96" w:name="_Toc448137557"/>
+      <w:bookmarkStart w:id="97" w:name="_Toc448137557"/>
       <w:r>
         <w:t>KVALITET</w:t>
       </w:r>
-      <w:bookmarkEnd w:id="96"/>
+      <w:bookmarkEnd w:id="97"/>
     </w:p>
     <w:p>
       <w:r>
@@ -3946,11 +4058,11 @@
       <w:pPr>
         <w:pStyle w:val="Heading1"/>
       </w:pPr>
-      <w:bookmarkStart w:id="97" w:name="_Toc448137558"/>
+      <w:bookmarkStart w:id="98" w:name="_Toc448137558"/>
       <w:r>
         <w:t>REFERENCER</w:t>
       </w:r>
-      <w:bookmarkEnd w:id="97"/>
+      <w:bookmarkEnd w:id="98"/>
     </w:p>
     <w:p/>
     <w:sectPr>
@@ -5818,7 +5930,7 @@
 </file>
 
 <file path=customXml/itemProps1.xml><?xml version="1.0" encoding="utf-8"?>
-<ds:datastoreItem xmlns:ds="http://schemas.openxmlformats.org/officeDocument/2006/customXml" ds:itemID="{C9D5A884-0F80-4589-B501-828511C75190}">
+<ds:datastoreItem xmlns:ds="http://schemas.openxmlformats.org/officeDocument/2006/customXml" ds:itemID="{38D4A7EA-BE32-45C2-9840-6511D56FB209}">
   <ds:schemaRefs>
     <ds:schemaRef ds:uri="http://schemas.openxmlformats.org/officeDocument/2006/bibliography"/>
   </ds:schemaRefs>

</xml_diff>

<commit_message>
TIlføjelse af repository beskrivelse med SD
</commit_message>
<xml_diff>
--- a/Systemarkitektur/Systemarkitektur.docx
+++ b/Systemarkitektur/Systemarkitektur.docx
@@ -2126,31 +2126,34 @@
       </w:r>
       <w:bookmarkEnd w:id="2"/>
     </w:p>
+    <w:p>
+      <w:bookmarkStart w:id="3" w:name="_GoBack"/>
+      <w:bookmarkEnd w:id="3"/>
+    </w:p>
+    <w:p>
+      <w:pPr>
+        <w:pStyle w:val="Heading2"/>
+      </w:pPr>
+      <w:bookmarkStart w:id="4" w:name="_Toc448137534"/>
+      <w:r>
+        <w:t>Dokumentstruktur og læsevejledning</w:t>
+      </w:r>
+      <w:bookmarkEnd w:id="4"/>
+    </w:p>
     <w:p/>
     <w:p>
       <w:pPr>
         <w:pStyle w:val="Heading2"/>
       </w:pPr>
-      <w:bookmarkStart w:id="3" w:name="_Toc448137534"/>
-      <w:r>
-        <w:t>Dokumentstruktur og læsevejledning</w:t>
-      </w:r>
-      <w:bookmarkEnd w:id="3"/>
-    </w:p>
-    <w:p/>
-    <w:p>
-      <w:pPr>
-        <w:pStyle w:val="Heading2"/>
-      </w:pPr>
-      <w:bookmarkStart w:id="4" w:name="_Toc526492327"/>
-      <w:bookmarkStart w:id="5" w:name="_Toc526573168"/>
-      <w:bookmarkStart w:id="6" w:name="_Toc448137535"/>
+      <w:bookmarkStart w:id="5" w:name="_Toc526492327"/>
+      <w:bookmarkStart w:id="6" w:name="_Toc526573168"/>
+      <w:bookmarkStart w:id="7" w:name="_Toc448137535"/>
       <w:r>
         <w:t>Dokumentets rolle i en iterativ udviklingsproces</w:t>
       </w:r>
-      <w:bookmarkEnd w:id="4"/>
       <w:bookmarkEnd w:id="5"/>
       <w:bookmarkEnd w:id="6"/>
+      <w:bookmarkEnd w:id="7"/>
     </w:p>
     <w:p/>
     <w:p/>
@@ -2158,34 +2161,32 @@
       <w:pPr>
         <w:pStyle w:val="Heading1"/>
       </w:pPr>
-      <w:bookmarkStart w:id="7" w:name="_Toc448137536"/>
+      <w:bookmarkStart w:id="8" w:name="_Toc448137536"/>
       <w:r>
         <w:t>SYSTEM OVERSIGT</w:t>
       </w:r>
-      <w:bookmarkEnd w:id="7"/>
-    </w:p>
-    <w:p>
-      <w:proofErr w:type="spellStart"/>
+      <w:bookmarkEnd w:id="8"/>
+    </w:p>
+    <w:p>
       <w:r>
         <w:t>Rigtbillede</w:t>
       </w:r>
-      <w:proofErr w:type="spellEnd"/>
     </w:p>
     <w:p>
       <w:pPr>
         <w:pStyle w:val="Heading2"/>
       </w:pPr>
-      <w:bookmarkStart w:id="8" w:name="_Toc464367642"/>
-      <w:bookmarkStart w:id="9" w:name="_Toc526492329"/>
-      <w:bookmarkStart w:id="10" w:name="_Toc526573170"/>
-      <w:bookmarkStart w:id="11" w:name="_Toc448137537"/>
+      <w:bookmarkStart w:id="9" w:name="_Toc464367642"/>
+      <w:bookmarkStart w:id="10" w:name="_Toc526492329"/>
+      <w:bookmarkStart w:id="11" w:name="_Toc526573170"/>
+      <w:bookmarkStart w:id="12" w:name="_Toc448137537"/>
       <w:r>
         <w:t>System kontekst</w:t>
       </w:r>
-      <w:bookmarkEnd w:id="8"/>
       <w:bookmarkEnd w:id="9"/>
       <w:bookmarkEnd w:id="10"/>
       <w:bookmarkEnd w:id="11"/>
+      <w:bookmarkEnd w:id="12"/>
     </w:p>
     <w:p>
       <w:r>
@@ -2196,15 +2197,15 @@
       <w:pPr>
         <w:pStyle w:val="Heading2"/>
       </w:pPr>
-      <w:bookmarkStart w:id="12" w:name="_Toc526492330"/>
-      <w:bookmarkStart w:id="13" w:name="_Toc526573171"/>
-      <w:bookmarkStart w:id="14" w:name="_Toc448137538"/>
+      <w:bookmarkStart w:id="13" w:name="_Toc526492330"/>
+      <w:bookmarkStart w:id="14" w:name="_Toc526573171"/>
+      <w:bookmarkStart w:id="15" w:name="_Toc448137538"/>
       <w:r>
         <w:t>System introduktion</w:t>
       </w:r>
-      <w:bookmarkEnd w:id="12"/>
       <w:bookmarkEnd w:id="13"/>
       <w:bookmarkEnd w:id="14"/>
+      <w:bookmarkEnd w:id="15"/>
     </w:p>
     <w:p>
       <w:r>
@@ -2215,11 +2216,11 @@
       <w:pPr>
         <w:pStyle w:val="Heading3"/>
       </w:pPr>
-      <w:bookmarkStart w:id="15" w:name="_Toc448137539"/>
+      <w:bookmarkStart w:id="16" w:name="_Toc448137539"/>
       <w:r>
         <w:t>Domæne model</w:t>
       </w:r>
-      <w:bookmarkEnd w:id="15"/>
+      <w:bookmarkEnd w:id="16"/>
     </w:p>
     <w:p>
       <w:pPr>
@@ -2246,10 +2247,10 @@
             <v:path o:extrusionok="f" gradientshapeok="t" o:connecttype="rect"/>
             <o:lock v:ext="edit" aspectratio="t"/>
           </v:shapetype>
-          <v:shape id="_x0000_i1025" type="#_x0000_t75" style="width:481.8pt;height:193.8pt" o:ole="">
+          <v:shape id="_x0000_i1025" type="#_x0000_t75" style="width:481.45pt;height:193.95pt" o:ole="">
             <v:imagedata r:id="rId7" o:title=""/>
           </v:shape>
-          <o:OLEObject Type="Embed" ProgID="Visio.Drawing.15" ShapeID="_x0000_i1025" DrawAspect="Content" ObjectID="_1522845678" r:id="rId8"/>
+          <o:OLEObject Type="Embed" ProgID="Visio.Drawing.15" ShapeID="_x0000_i1025" DrawAspect="Content" ObjectID="_1522848292" r:id="rId8"/>
         </w:object>
       </w:r>
     </w:p>
@@ -2257,32 +2258,19 @@
       <w:pPr>
         <w:pStyle w:val="Caption"/>
       </w:pPr>
-      <w:bookmarkStart w:id="16" w:name="_Ref444611581"/>
+      <w:bookmarkStart w:id="17" w:name="_Ref444611581"/>
       <w:r>
         <w:t xml:space="preserve">Figur </w:t>
       </w:r>
-      <w:r>
-        <w:fldChar w:fldCharType="begin"/>
-      </w:r>
-      <w:r>
-        <w:instrText xml:space="preserve"> SEQ Figur \* ARABIC </w:instrText>
-      </w:r>
-      <w:r>
-        <w:fldChar w:fldCharType="separate"/>
-      </w:r>
-      <w:r>
-        <w:rPr>
-          <w:noProof/>
-        </w:rPr>
-        <w:t>1</w:t>
-      </w:r>
-      <w:r>
-        <w:rPr>
-          <w:noProof/>
-        </w:rPr>
-        <w:fldChar w:fldCharType="end"/>
-      </w:r>
-      <w:bookmarkEnd w:id="16"/>
+      <w:fldSimple w:instr=" SEQ Figur \* ARABIC ">
+        <w:r>
+          <w:rPr>
+            <w:noProof/>
+          </w:rPr>
+          <w:t>1</w:t>
+        </w:r>
+      </w:fldSimple>
+      <w:bookmarkEnd w:id="17"/>
       <w:r>
         <w:t>: Domæne model af Pristjek220</w:t>
       </w:r>
@@ -2321,21 +2309,21 @@
       <w:pPr>
         <w:pStyle w:val="Heading1"/>
       </w:pPr>
-      <w:bookmarkStart w:id="17" w:name="_Toc448137540"/>
+      <w:bookmarkStart w:id="18" w:name="_Toc448137540"/>
       <w:r>
         <w:t>SYSTEMETS GRÆNSEFLADER</w:t>
       </w:r>
-      <w:bookmarkEnd w:id="17"/>
+      <w:bookmarkEnd w:id="18"/>
     </w:p>
     <w:p>
       <w:pPr>
         <w:pStyle w:val="Heading2"/>
       </w:pPr>
-      <w:bookmarkStart w:id="18" w:name="_Toc448137541"/>
+      <w:bookmarkStart w:id="19" w:name="_Toc448137541"/>
       <w:r>
         <w:t>Grænseflader til person aktører</w:t>
       </w:r>
-      <w:bookmarkEnd w:id="18"/>
+      <w:bookmarkEnd w:id="19"/>
     </w:p>
     <w:p>
       <w:r>
@@ -2346,15 +2334,15 @@
       <w:pPr>
         <w:pStyle w:val="Heading2"/>
       </w:pPr>
-      <w:bookmarkStart w:id="19" w:name="_Toc526492333"/>
-      <w:bookmarkStart w:id="20" w:name="_Toc526573174"/>
-      <w:bookmarkStart w:id="21" w:name="_Toc448137542"/>
+      <w:bookmarkStart w:id="20" w:name="_Toc526492333"/>
+      <w:bookmarkStart w:id="21" w:name="_Toc526573174"/>
+      <w:bookmarkStart w:id="22" w:name="_Toc448137542"/>
       <w:r>
         <w:t>Grænseflader til eksterne system aktører</w:t>
       </w:r>
-      <w:bookmarkEnd w:id="19"/>
       <w:bookmarkEnd w:id="20"/>
       <w:bookmarkEnd w:id="21"/>
+      <w:bookmarkEnd w:id="22"/>
     </w:p>
     <w:p>
       <w:r>
@@ -2367,14 +2355,14 @@
       <w:pPr>
         <w:pStyle w:val="Heading1"/>
       </w:pPr>
-      <w:bookmarkStart w:id="22" w:name="_Toc448137543"/>
+      <w:bookmarkStart w:id="23" w:name="_Toc448137543"/>
       <w:r>
         <w:t>USERSTORIE</w:t>
       </w:r>
       <w:r>
         <w:t>S</w:t>
       </w:r>
-      <w:bookmarkEnd w:id="22"/>
+      <w:bookmarkEnd w:id="23"/>
     </w:p>
     <w:p>
       <w:r>
@@ -2386,11 +2374,11 @@
       <w:pPr>
         <w:pStyle w:val="Heading1"/>
       </w:pPr>
-      <w:bookmarkStart w:id="23" w:name="_Toc448137544"/>
+      <w:bookmarkStart w:id="24" w:name="_Toc448137544"/>
       <w:r>
         <w:t>LOGISK VIEW</w:t>
       </w:r>
-      <w:bookmarkEnd w:id="23"/>
+      <w:bookmarkEnd w:id="24"/>
     </w:p>
     <w:p>
       <w:r>
@@ -2402,27 +2390,20 @@
       <w:pPr>
         <w:pStyle w:val="Heading2"/>
       </w:pPr>
-      <w:bookmarkStart w:id="24" w:name="_Toc443577276"/>
-      <w:bookmarkStart w:id="25" w:name="_Toc445051113"/>
-      <w:r>
-        <w:t xml:space="preserve">Tilføj </w:t>
-      </w:r>
-      <w:r>
-        <w:t>vare til forretning</w:t>
-      </w:r>
-      <w:bookmarkEnd w:id="24"/>
-      <w:bookmarkEnd w:id="25"/>
+      <w:r>
+        <w:t>Repository pattern</w:t>
+      </w:r>
     </w:p>
     <w:p>
       <w:pPr>
         <w:keepNext/>
       </w:pPr>
       <w:r>
-        <w:object w:dxaOrig="10561" w:dyaOrig="9076" w14:anchorId="43EA1DD9">
-          <v:shape id="_x0000_i1026" type="#_x0000_t75" style="width:481.8pt;height:414pt" o:ole="">
+        <w:object w:dxaOrig="7860" w:dyaOrig="4996" w14:anchorId="537BA37C">
+          <v:shape id="_x0000_i1034" type="#_x0000_t75" style="width:392.8pt;height:249.85pt" o:ole="">
             <v:imagedata r:id="rId9" o:title=""/>
           </v:shape>
-          <o:OLEObject Type="Embed" ProgID="Visio.Drawing.15" ShapeID="_x0000_i1026" DrawAspect="Content" ObjectID="_1522845679" r:id="rId10"/>
+          <o:OLEObject Type="Embed" ProgID="Visio.Drawing.15" ShapeID="_x0000_i1034" DrawAspect="Content" ObjectID="_1522848293" r:id="rId10"/>
         </w:object>
       </w:r>
     </w:p>
@@ -2430,6 +2411,7 @@
       <w:pPr>
         <w:pStyle w:val="Caption"/>
       </w:pPr>
+      <w:bookmarkStart w:id="25" w:name="_Ref449104561"/>
       <w:r>
         <w:t xml:space="preserve">Figur </w:t>
       </w:r>
@@ -2441,40 +2423,169 @@
           <w:t>2</w:t>
         </w:r>
       </w:fldSimple>
-      <w:r>
-        <w:t>: Sekvens diagram for Tilføj en vare</w:t>
+      <w:bookmarkEnd w:id="25"/>
+      <w:r>
+        <w:t>: SD beskrivelse af hvordan Repository pattern virker</w:t>
+      </w:r>
+    </w:p>
+    <w:p>
+      <w:r>
+        <w:fldChar w:fldCharType="begin"/>
+      </w:r>
+      <w:r>
+        <w:instrText xml:space="preserve"> REF _Ref449104561 \h </w:instrText>
+      </w:r>
+      <w:r>
+        <w:fldChar w:fldCharType="separate"/>
+      </w:r>
+      <w:r>
+        <w:t xml:space="preserve">Figur </w:t>
+      </w:r>
+      <w:r>
+        <w:rPr>
+          <w:noProof/>
+        </w:rPr>
+        <w:t>2</w:t>
+      </w:r>
+      <w:r>
+        <w:fldChar w:fldCharType="end"/>
+      </w:r>
+      <w:r>
+        <w:t xml:space="preserve"> viser hvordan repository patternede virker. Det står for at kalde de forskellig metoder på databasen, fra de forskellige models. I eksemplet er der taget udgangspunkt i hvordan man kan ændre navnet på et produkt. Først kan modelen</w:t>
+      </w:r>
+      <w:r>
+        <w:t xml:space="preserve"> lave en get på det ønskede repository, derefter kan der laves en find, på det modtagende repository. Derefter laver repositoryet, en find ned på dataContext, som så sender den med tilbage til modellen. Derefter kan navnet ændres, og til slut kaldes der saveChanges for at det sendes til databasen.</w:t>
+      </w:r>
+    </w:p>
+    <w:p>
+      <w:r>
+        <w:t xml:space="preserve">Sekvensdiagrammerne for de forskellige user stories, er det det viste på </w:t>
+      </w:r>
+      <w:r>
+        <w:fldChar w:fldCharType="begin"/>
+      </w:r>
+      <w:r>
+        <w:instrText xml:space="preserve"> REF _Ref449104561 \h </w:instrText>
+      </w:r>
+      <w:r>
+        <w:fldChar w:fldCharType="separate"/>
+      </w:r>
+      <w:r>
+        <w:t xml:space="preserve">Figur </w:t>
+      </w:r>
+      <w:r>
+        <w:rPr>
+          <w:noProof/>
+        </w:rPr>
+        <w:t>2</w:t>
+      </w:r>
+      <w:r>
+        <w:fldChar w:fldCharType="end"/>
+      </w:r>
+      <w:r>
+        <w:t>, kogt ned til bare at vise en Pristjek220Info klasse, som står for at gøre det alt sammen, for at simplificerer diagrammerne. Det er så bygget op således at der kan ses hvilket repository der tilgås,</w:t>
+      </w:r>
+      <w:r>
+        <w:t xml:space="preserve"> ved at kigge på synstaksen</w:t>
+      </w:r>
+      <w:r>
+        <w:t xml:space="preserve"> (xxxxx.find()) xxxxx betyder altså hvilket </w:t>
+      </w:r>
+      <w:r>
+        <w:t>repository der er valgt.</w:t>
       </w:r>
     </w:p>
     <w:p/>
     <w:p>
       <w:pPr>
         <w:pStyle w:val="Heading2"/>
-        <w:rPr>
-          <w:color w:val="FF0000"/>
-        </w:rPr>
-      </w:pPr>
-      <w:bookmarkStart w:id="26" w:name="_Toc443577280"/>
-      <w:bookmarkStart w:id="27" w:name="_Toc445051114"/>
-      <w:r>
-        <w:rPr>
-          <w:color w:val="FF0000"/>
-        </w:rPr>
-        <w:t>Finde den billigste forretning for en vare i Pristjek220</w:t>
+      </w:pPr>
+      <w:bookmarkStart w:id="26" w:name="_Toc443577276"/>
+      <w:bookmarkStart w:id="27" w:name="_Toc445051113"/>
+      <w:r>
+        <w:t xml:space="preserve">Tilføj </w:t>
+      </w:r>
+      <w:r>
+        <w:t>vare til forretning</w:t>
       </w:r>
       <w:bookmarkEnd w:id="26"/>
       <w:bookmarkEnd w:id="27"/>
     </w:p>
     <w:p>
       <w:pPr>
+        <w:keepNext/>
+      </w:pPr>
+      <w:r>
+        <w:object w:dxaOrig="10561" w:dyaOrig="9076" w14:anchorId="43EA1DD9">
+          <v:shape id="_x0000_i1026" type="#_x0000_t75" style="width:481.45pt;height:413.75pt" o:ole="">
+            <v:imagedata r:id="rId11" o:title=""/>
+          </v:shape>
+          <o:OLEObject Type="Embed" ProgID="Visio.Drawing.15" ShapeID="_x0000_i1026" DrawAspect="Content" ObjectID="_1522848294" r:id="rId12"/>
+        </w:object>
+      </w:r>
+    </w:p>
+    <w:p>
+      <w:pPr>
+        <w:pStyle w:val="Caption"/>
+      </w:pPr>
+      <w:r>
+        <w:t xml:space="preserve">Figur </w:t>
+      </w:r>
+      <w:r>
+        <w:fldChar w:fldCharType="begin"/>
+      </w:r>
+      <w:r>
+        <w:instrText xml:space="preserve"> SEQ Figur \* ARABIC </w:instrText>
+      </w:r>
+      <w:r>
+        <w:fldChar w:fldCharType="separate"/>
+      </w:r>
+      <w:r>
+        <w:rPr>
+          <w:noProof/>
+        </w:rPr>
+        <w:t>3</w:t>
+      </w:r>
+      <w:r>
+        <w:rPr>
+          <w:noProof/>
+        </w:rPr>
+        <w:fldChar w:fldCharType="end"/>
+      </w:r>
+      <w:r>
+        <w:t>: Sekvens diagram for Tilføj en vare</w:t>
+      </w:r>
+    </w:p>
+    <w:p/>
+    <w:p>
+      <w:pPr>
         <w:pStyle w:val="Heading2"/>
-      </w:pPr>
-      <w:bookmarkStart w:id="28" w:name="_Toc443577284"/>
-      <w:bookmarkStart w:id="29" w:name="_Toc445051115"/>
-      <w:r>
-        <w:t xml:space="preserve">Indtast </w:t>
+        <w:rPr>
+          <w:color w:val="FF0000"/>
+        </w:rPr>
+      </w:pPr>
+      <w:bookmarkStart w:id="28" w:name="_Toc443577280"/>
+      <w:bookmarkStart w:id="29" w:name="_Toc445051114"/>
+      <w:r>
+        <w:rPr>
+          <w:color w:val="FF0000"/>
+        </w:rPr>
+        <w:t>Finde den billigste forretning for en vare i Pristjek220</w:t>
       </w:r>
       <w:bookmarkEnd w:id="28"/>
       <w:bookmarkEnd w:id="29"/>
+    </w:p>
+    <w:p>
+      <w:pPr>
+        <w:pStyle w:val="Heading2"/>
+      </w:pPr>
+      <w:bookmarkStart w:id="30" w:name="_Toc443577284"/>
+      <w:bookmarkStart w:id="31" w:name="_Toc445051115"/>
+      <w:r>
+        <w:t xml:space="preserve">Indtast </w:t>
+      </w:r>
+      <w:bookmarkEnd w:id="30"/>
+      <w:bookmarkEnd w:id="31"/>
       <w:r>
         <w:t>indkøbsliste</w:t>
       </w:r>
@@ -2485,122 +2596,10 @@
       </w:pPr>
       <w:r>
         <w:object w:dxaOrig="7860" w:dyaOrig="4246" w14:anchorId="2F1EEBA5">
-          <v:shape id="_x0000_i1027" type="#_x0000_t75" style="width:392.4pt;height:212.4pt" o:ole="">
-            <v:imagedata r:id="rId11" o:title=""/>
-          </v:shape>
-          <o:OLEObject Type="Embed" ProgID="Visio.Drawing.15" ShapeID="_x0000_i1027" DrawAspect="Content" ObjectID="_1522845680" r:id="rId12"/>
-        </w:object>
-      </w:r>
-    </w:p>
-    <w:p>
-      <w:pPr>
-        <w:pStyle w:val="Caption"/>
-      </w:pPr>
-      <w:bookmarkStart w:id="30" w:name="_Ref449086518"/>
-      <w:r>
-        <w:t xml:space="preserve">Figur </w:t>
-      </w:r>
-      <w:r>
-        <w:fldChar w:fldCharType="begin"/>
-      </w:r>
-      <w:r>
-        <w:instrText xml:space="preserve"> SEQ Figur \* ARABIC </w:instrText>
-      </w:r>
-      <w:r>
-        <w:fldChar w:fldCharType="separate"/>
-      </w:r>
-      <w:r>
-        <w:rPr>
-          <w:noProof/>
-        </w:rPr>
-        <w:t>3</w:t>
-      </w:r>
-      <w:r>
-        <w:rPr>
-          <w:noProof/>
-        </w:rPr>
-        <w:fldChar w:fldCharType="end"/>
-      </w:r>
-      <w:bookmarkEnd w:id="30"/>
-      <w:r>
-        <w:t>:</w:t>
-      </w:r>
-      <w:r>
-        <w:t xml:space="preserve"> Indtast indkøbsliste</w:t>
-      </w:r>
-    </w:p>
-    <w:p>
-      <w:r>
-        <w:fldChar w:fldCharType="begin"/>
-      </w:r>
-      <w:r>
-        <w:instrText xml:space="preserve"> REF _Ref449086518 \h </w:instrText>
-      </w:r>
-      <w:r>
-        <w:fldChar w:fldCharType="separate"/>
-      </w:r>
-      <w:r>
-        <w:t xml:space="preserve">Figur </w:t>
-      </w:r>
-      <w:r>
-        <w:rPr>
-          <w:noProof/>
-        </w:rPr>
-        <w:t>3</w:t>
-      </w:r>
-      <w:r>
-        <w:fldChar w:fldCharType="end"/>
-      </w:r>
-      <w:r>
-        <w:t xml:space="preserve">, er simplificeret, sådan at den kun viser når der er indtastet noget i feltet til at tilføje vare. Funktionen </w:t>
-      </w:r>
-      <w:proofErr w:type="spellStart"/>
-      <w:r>
-        <w:t>ShopppingListData</w:t>
-      </w:r>
-      <w:proofErr w:type="spellEnd"/>
-      <w:r>
-        <w:t>, er en set/</w:t>
-      </w:r>
-      <w:proofErr w:type="spellStart"/>
-      <w:r>
-        <w:t>get</w:t>
-      </w:r>
-      <w:proofErr w:type="spellEnd"/>
-      <w:r>
-        <w:t xml:space="preserve">, som sætter Consumers </w:t>
-      </w:r>
-      <w:proofErr w:type="spellStart"/>
-      <w:r>
-        <w:t>ShoppingList</w:t>
-      </w:r>
-      <w:proofErr w:type="spellEnd"/>
-      <w:r>
-        <w:t xml:space="preserve"> til at stemmeoverens med den aktuelle indkøbslisteliste.</w:t>
-      </w:r>
-    </w:p>
-    <w:p>
-      <w:pPr>
-        <w:pStyle w:val="Heading2"/>
-      </w:pPr>
-      <w:bookmarkStart w:id="31" w:name="_Toc443577286"/>
-      <w:bookmarkStart w:id="32" w:name="_Toc445051116"/>
-      <w:r>
-        <w:t>Find ud af hvor varerne fra indkøbslisten kan købes billigst</w:t>
-      </w:r>
-      <w:bookmarkEnd w:id="31"/>
-      <w:bookmarkEnd w:id="32"/>
-    </w:p>
-    <w:p>
-      <w:pPr>
-        <w:keepNext/>
-      </w:pPr>
-      <w:r>
-        <w:object w:dxaOrig="10636" w:dyaOrig="7935" w14:anchorId="5CBC5B5F">
-          <v:shape id="_x0000_i1028" type="#_x0000_t75" style="width:390pt;height:291pt" o:ole="">
+          <v:shape id="_x0000_i1027" type="#_x0000_t75" style="width:392.25pt;height:212.25pt" o:ole="">
             <v:imagedata r:id="rId13" o:title=""/>
           </v:shape>
-          <o:OLEObject Type="Embed" ProgID="Visio.Drawing.15" ShapeID="_x0000_i1028" DrawAspect="Content" ObjectID="_1522845681" r:id="rId14"/>
+          <o:OLEObject Type="Embed" ProgID="Visio.Drawing.15" ShapeID="_x0000_i1027" DrawAspect="Content" ObjectID="_1522848295" r:id="rId14"/>
         </w:object>
       </w:r>
     </w:p>
@@ -2608,32 +2607,94 @@
       <w:pPr>
         <w:pStyle w:val="Caption"/>
       </w:pPr>
-      <w:bookmarkStart w:id="33" w:name="_Ref449090690"/>
+      <w:bookmarkStart w:id="32" w:name="_Ref449086518"/>
       <w:r>
         <w:t xml:space="preserve">Figur </w:t>
       </w:r>
+      <w:fldSimple w:instr=" SEQ Figur \* ARABIC ">
+        <w:r>
+          <w:rPr>
+            <w:noProof/>
+          </w:rPr>
+          <w:t>4</w:t>
+        </w:r>
+      </w:fldSimple>
+      <w:bookmarkEnd w:id="32"/>
+      <w:r>
+        <w:t>:</w:t>
+      </w:r>
+      <w:r>
+        <w:t xml:space="preserve"> Indtast indkøbsliste</w:t>
+      </w:r>
+    </w:p>
+    <w:p>
       <w:r>
         <w:fldChar w:fldCharType="begin"/>
       </w:r>
       <w:r>
-        <w:instrText xml:space="preserve"> SEQ Figur \* ARABIC </w:instrText>
+        <w:instrText xml:space="preserve"> REF _Ref449086518 \h </w:instrText>
       </w:r>
       <w:r>
         <w:fldChar w:fldCharType="separate"/>
       </w:r>
       <w:r>
+        <w:t xml:space="preserve">Figur </w:t>
+      </w:r>
+      <w:r>
         <w:rPr>
           <w:noProof/>
         </w:rPr>
-        <w:t>4</w:t>
-      </w:r>
-      <w:r>
-        <w:rPr>
-          <w:noProof/>
-        </w:rPr>
+        <w:t>3</w:t>
+      </w:r>
+      <w:r>
         <w:fldChar w:fldCharType="end"/>
       </w:r>
+      <w:r>
+        <w:t>, er simplificeret, sådan at den kun viser når der er indtastet noget i feltet til at tilføje vare. Funktionen ShopppingListData, er en set/get, som sætter Consumers ShoppingList til at stemmeoverens med den aktuelle indkøbslisteliste.</w:t>
+      </w:r>
+    </w:p>
+    <w:p>
+      <w:pPr>
+        <w:pStyle w:val="Heading2"/>
+      </w:pPr>
+      <w:bookmarkStart w:id="33" w:name="_Toc443577286"/>
+      <w:bookmarkStart w:id="34" w:name="_Toc445051116"/>
+      <w:r>
+        <w:t>Find ud af hvor varerne fra indkøbslisten kan købes billigst</w:t>
+      </w:r>
       <w:bookmarkEnd w:id="33"/>
+      <w:bookmarkEnd w:id="34"/>
+    </w:p>
+    <w:p>
+      <w:pPr>
+        <w:keepNext/>
+      </w:pPr>
+      <w:r>
+        <w:object w:dxaOrig="10636" w:dyaOrig="7935" w14:anchorId="5CBC5B5F">
+          <v:shape id="_x0000_i1028" type="#_x0000_t75" style="width:389.55pt;height:290.7pt" o:ole="">
+            <v:imagedata r:id="rId15" o:title=""/>
+          </v:shape>
+          <o:OLEObject Type="Embed" ProgID="Visio.Drawing.15" ShapeID="_x0000_i1028" DrawAspect="Content" ObjectID="_1522848296" r:id="rId16"/>
+        </w:object>
+      </w:r>
+    </w:p>
+    <w:p>
+      <w:pPr>
+        <w:pStyle w:val="Caption"/>
+      </w:pPr>
+      <w:bookmarkStart w:id="35" w:name="_Ref449090690"/>
+      <w:r>
+        <w:t xml:space="preserve">Figur </w:t>
+      </w:r>
+      <w:fldSimple w:instr=" SEQ Figur \* ARABIC ">
+        <w:r>
+          <w:rPr>
+            <w:noProof/>
+          </w:rPr>
+          <w:t>5</w:t>
+        </w:r>
+      </w:fldSimple>
+      <w:bookmarkEnd w:id="35"/>
       <w:r>
         <w:t>: Find ud Af hvor varene fra indkøbslisten han købes billigst</w:t>
       </w:r>
@@ -2685,21 +2746,16 @@
       <w:r>
         <w:t xml:space="preserve"> </w:t>
       </w:r>
-      <w:proofErr w:type="spellStart"/>
-      <w:r>
-        <w:t>GeneratedShoppingListData</w:t>
-      </w:r>
-      <w:proofErr w:type="spellEnd"/>
-      <w:r>
-        <w:t>.</w:t>
+      <w:r>
+        <w:t>GeneratedShoppingListData.</w:t>
       </w:r>
     </w:p>
     <w:p>
       <w:pPr>
         <w:pStyle w:val="Heading2"/>
       </w:pPr>
-      <w:bookmarkStart w:id="34" w:name="_Toc443577281"/>
-      <w:bookmarkStart w:id="35" w:name="_Toc445051117"/>
+      <w:bookmarkStart w:id="36" w:name="_Toc443577281"/>
+      <w:bookmarkStart w:id="37" w:name="_Toc445051117"/>
       <w:r>
         <w:t>Finde</w:t>
       </w:r>
@@ -2709,8 +2765,8 @@
       <w:r>
         <w:t>hvilke forretninger der har en vare</w:t>
       </w:r>
-      <w:bookmarkEnd w:id="34"/>
-      <w:bookmarkEnd w:id="35"/>
+      <w:bookmarkEnd w:id="36"/>
+      <w:bookmarkEnd w:id="37"/>
     </w:p>
     <w:p>
       <w:pPr>
@@ -2718,128 +2774,10 @@
       </w:pPr>
       <w:r>
         <w:object w:dxaOrig="10126" w:dyaOrig="7935" w14:anchorId="3B40BA32">
-          <v:shape id="_x0000_i1029" type="#_x0000_t75" style="width:481.2pt;height:377.4pt" o:ole="">
-            <v:imagedata r:id="rId15" o:title=""/>
-          </v:shape>
-          <o:OLEObject Type="Embed" ProgID="Visio.Drawing.15" ShapeID="_x0000_i1029" DrawAspect="Content" ObjectID="_1522845682" r:id="rId16"/>
-        </w:object>
-      </w:r>
-    </w:p>
-    <w:p>
-      <w:pPr>
-        <w:pStyle w:val="Caption"/>
-      </w:pPr>
-      <w:bookmarkStart w:id="36" w:name="_Ref449100027"/>
-      <w:r>
-        <w:t xml:space="preserve">Figur </w:t>
-      </w:r>
-      <w:r>
-        <w:fldChar w:fldCharType="begin"/>
-      </w:r>
-      <w:r>
-        <w:instrText xml:space="preserve"> SEQ Figur \* ARABI</w:instrText>
-      </w:r>
-      <w:r>
-        <w:instrText xml:space="preserve">C </w:instrText>
-      </w:r>
-      <w:r>
-        <w:fldChar w:fldCharType="separate"/>
-      </w:r>
-      <w:r>
-        <w:rPr>
-          <w:noProof/>
-        </w:rPr>
-        <w:t>5</w:t>
-      </w:r>
-      <w:r>
-        <w:rPr>
-          <w:noProof/>
-        </w:rPr>
-        <w:fldChar w:fldCharType="end"/>
-      </w:r>
-      <w:bookmarkEnd w:id="36"/>
-      <w:r>
-        <w:t>: FInde hvilke forretninger der har en vare</w:t>
-      </w:r>
-    </w:p>
-    <w:p>
-      <w:r>
-        <w:fldChar w:fldCharType="begin"/>
-      </w:r>
-      <w:r>
-        <w:instrText xml:space="preserve"> REF _Ref449100027 \h </w:instrText>
-      </w:r>
-      <w:r>
-        <w:fldChar w:fldCharType="separate"/>
-      </w:r>
-      <w:r>
-        <w:t xml:space="preserve">Figur </w:t>
-      </w:r>
-      <w:r>
-        <w:rPr>
-          <w:noProof/>
-        </w:rPr>
-        <w:t>5</w:t>
-      </w:r>
-      <w:r>
-        <w:fldChar w:fldCharType="end"/>
-      </w:r>
-      <w:r>
-        <w:t xml:space="preserve"> viser hvad der</w:t>
-      </w:r>
-      <w:r>
-        <w:t xml:space="preserve"> sker</w:t>
-      </w:r>
-      <w:r>
-        <w:t xml:space="preserve"> når en bruger ønsker at </w:t>
-      </w:r>
-      <w:r>
-        <w:t>se hvilke forretninger der har en vare, først finder den om varen er der og returnerer en liste, denne liste bliver så løbet igennem for at tilføje, dem til den liste brugeren kan se.</w:t>
-      </w:r>
-    </w:p>
-    <w:p>
-      <w:pPr>
-        <w:pStyle w:val="Heading2"/>
-      </w:pPr>
-      <w:bookmarkStart w:id="37" w:name="_Toc443577287"/>
-      <w:bookmarkStart w:id="38" w:name="_Toc445051118"/>
-      <w:r>
-        <w:t>Sammenligning af billigste indkøb og indkøb i én forretning</w:t>
-      </w:r>
-      <w:bookmarkEnd w:id="37"/>
-      <w:bookmarkEnd w:id="38"/>
-    </w:p>
-    <w:p>
-      <w:pPr>
-        <w:pStyle w:val="Heading2"/>
-      </w:pPr>
-      <w:bookmarkStart w:id="39" w:name="_Toc443577275"/>
-      <w:bookmarkStart w:id="40" w:name="_Toc445051120"/>
-      <w:r>
-        <w:t xml:space="preserve">Tilføj </w:t>
-      </w:r>
-      <w:r>
-        <w:t>en forretning</w:t>
-      </w:r>
-      <w:r>
-        <w:t xml:space="preserve"> til </w:t>
-      </w:r>
-      <w:r>
-        <w:t>Pristjek220</w:t>
-      </w:r>
-      <w:bookmarkEnd w:id="39"/>
-      <w:bookmarkEnd w:id="40"/>
-    </w:p>
-    <w:p>
-      <w:pPr>
-        <w:keepNext/>
-      </w:pPr>
-      <w:r>
-        <w:object w:dxaOrig="10129" w:dyaOrig="7944" w14:anchorId="7B4D056F">
-          <v:shape id="_x0000_i1033" type="#_x0000_t75" style="width:481.8pt;height:378pt" o:ole="">
+          <v:shape id="_x0000_i1029" type="#_x0000_t75" style="width:480.9pt;height:377.2pt" o:ole="">
             <v:imagedata r:id="rId17" o:title=""/>
           </v:shape>
-          <o:OLEObject Type="Embed" ProgID="Visio.Drawing.15" ShapeID="_x0000_i1033" DrawAspect="Content" ObjectID="_1522845683" r:id="rId18"/>
+          <o:OLEObject Type="Embed" ProgID="Visio.Drawing.15" ShapeID="_x0000_i1029" DrawAspect="Content" ObjectID="_1522848297" r:id="rId18"/>
         </w:object>
       </w:r>
     </w:p>
@@ -2847,7 +2785,7 @@
       <w:pPr>
         <w:pStyle w:val="Caption"/>
       </w:pPr>
-      <w:bookmarkStart w:id="41" w:name="_Ref449103633"/>
+      <w:bookmarkStart w:id="38" w:name="_Ref449100027"/>
       <w:r>
         <w:t xml:space="preserve">Figur </w:t>
       </w:r>
@@ -2859,57 +2797,89 @@
           <w:t>6</w:t>
         </w:r>
       </w:fldSimple>
+      <w:bookmarkEnd w:id="38"/>
+      <w:r>
+        <w:t>: FInde hvilke forretninger der har en vare</w:t>
+      </w:r>
+    </w:p>
+    <w:p>
+      <w:r>
+        <w:fldChar w:fldCharType="begin"/>
+      </w:r>
+      <w:r>
+        <w:instrText xml:space="preserve"> REF _Ref449100027 \h </w:instrText>
+      </w:r>
+      <w:r>
+        <w:fldChar w:fldCharType="separate"/>
+      </w:r>
+      <w:r>
+        <w:t xml:space="preserve">Figur </w:t>
+      </w:r>
+      <w:r>
+        <w:rPr>
+          <w:noProof/>
+        </w:rPr>
+        <w:t>5</w:t>
+      </w:r>
+      <w:r>
+        <w:fldChar w:fldCharType="end"/>
+      </w:r>
+      <w:r>
+        <w:t xml:space="preserve"> viser hvad der</w:t>
+      </w:r>
+      <w:r>
+        <w:t xml:space="preserve"> sker</w:t>
+      </w:r>
+      <w:r>
+        <w:t xml:space="preserve"> når en bruger ønsker at </w:t>
+      </w:r>
+      <w:r>
+        <w:t>se hvilke forretninger der har en vare, først finder den om varen er der og returnerer en liste, denne liste bliver så løbet igennem for at tilføje, dem til den liste brugeren kan se.</w:t>
+      </w:r>
+    </w:p>
+    <w:p>
+      <w:pPr>
+        <w:pStyle w:val="Heading2"/>
+      </w:pPr>
+      <w:bookmarkStart w:id="39" w:name="_Toc443577287"/>
+      <w:bookmarkStart w:id="40" w:name="_Toc445051118"/>
+      <w:r>
+        <w:t>Sammenligning af billigste indkøb og indkøb i én forretning</w:t>
+      </w:r>
+      <w:bookmarkEnd w:id="39"/>
+      <w:bookmarkEnd w:id="40"/>
+    </w:p>
+    <w:p>
+      <w:pPr>
+        <w:pStyle w:val="Heading2"/>
+      </w:pPr>
+      <w:bookmarkStart w:id="41" w:name="_Toc443577275"/>
+      <w:bookmarkStart w:id="42" w:name="_Toc445051120"/>
+      <w:r>
+        <w:t xml:space="preserve">Tilføj </w:t>
+      </w:r>
+      <w:r>
+        <w:t>en forretning</w:t>
+      </w:r>
+      <w:r>
+        <w:t xml:space="preserve"> til </w:t>
+      </w:r>
+      <w:r>
+        <w:t>Pristjek220</w:t>
+      </w:r>
       <w:bookmarkEnd w:id="41"/>
-      <w:r>
-        <w:t>: SekvensDiagram for Tilføj en Forretning til Pristjek220</w:t>
-      </w:r>
-    </w:p>
-    <w:p>
-      <w:r>
-        <w:fldChar w:fldCharType="begin"/>
-      </w:r>
-      <w:r>
-        <w:instrText xml:space="preserve"> REF _Ref449103633 \h </w:instrText>
-      </w:r>
-      <w:r>
-        <w:fldChar w:fldCharType="separate"/>
-      </w:r>
-      <w:r>
-        <w:t xml:space="preserve">Figur </w:t>
-      </w:r>
-      <w:r>
-        <w:rPr>
-          <w:noProof/>
-        </w:rPr>
-        <w:t>6</w:t>
-      </w:r>
-      <w:r>
-        <w:fldChar w:fldCharType="end"/>
-      </w:r>
-      <w:r>
-        <w:t xml:space="preserve"> viser sekvensen for Tilføj en forretning, der er taget udgangspunkt i diagrammet til at Administratoren har indtastet Brugernavn og Password, forretningen som blive tilføjet har samme navn som brugeren. Så Brugernavnet til storemanageren for Fakta til have brugernavnet Fakta. </w:t>
-      </w:r>
-      <w:bookmarkStart w:id="42" w:name="_GoBack"/>
       <w:bookmarkEnd w:id="42"/>
     </w:p>
     <w:p>
       <w:pPr>
-        <w:pStyle w:val="Heading2"/>
-      </w:pPr>
-      <w:r>
-        <w:t>Autofuldførelse</w:t>
-      </w:r>
-    </w:p>
-    <w:p>
-      <w:pPr>
         <w:keepNext/>
       </w:pPr>
       <w:r>
-        <w:object w:dxaOrig="10126" w:dyaOrig="4531" w14:anchorId="513F4E32">
-          <v:shape id="_x0000_i1030" type="#_x0000_t75" style="width:481.2pt;height:215.4pt" o:ole="">
+        <w:object w:dxaOrig="10129" w:dyaOrig="7944" w14:anchorId="7B4D056F">
+          <v:shape id="_x0000_i1030" type="#_x0000_t75" style="width:481.45pt;height:378.25pt" o:ole="">
             <v:imagedata r:id="rId19" o:title=""/>
           </v:shape>
-          <o:OLEObject Type="Embed" ProgID="Visio.Drawing.15" ShapeID="_x0000_i1030" DrawAspect="Content" ObjectID="_1522845684" r:id="rId20"/>
+          <o:OLEObject Type="Embed" ProgID="Visio.Drawing.15" ShapeID="_x0000_i1030" DrawAspect="Content" ObjectID="_1522848298" r:id="rId20"/>
         </w:object>
       </w:r>
     </w:p>
@@ -2917,7 +2887,7 @@
       <w:pPr>
         <w:pStyle w:val="Caption"/>
       </w:pPr>
-      <w:bookmarkStart w:id="43" w:name="_Ref446263770"/>
+      <w:bookmarkStart w:id="43" w:name="_Ref449103633"/>
       <w:r>
         <w:t xml:space="preserve">Figur </w:t>
       </w:r>
@@ -2944,6 +2914,74 @@
       </w:r>
       <w:bookmarkEnd w:id="43"/>
       <w:r>
+        <w:t>: SekvensDiagram for Tilføj en Forretning til Pristjek220</w:t>
+      </w:r>
+    </w:p>
+    <w:p>
+      <w:r>
+        <w:fldChar w:fldCharType="begin"/>
+      </w:r>
+      <w:r>
+        <w:instrText xml:space="preserve"> REF _Ref449103633 \h </w:instrText>
+      </w:r>
+      <w:r>
+        <w:fldChar w:fldCharType="separate"/>
+      </w:r>
+      <w:r>
+        <w:t xml:space="preserve">Figur </w:t>
+      </w:r>
+      <w:r>
+        <w:rPr>
+          <w:noProof/>
+        </w:rPr>
+        <w:t>6</w:t>
+      </w:r>
+      <w:r>
+        <w:fldChar w:fldCharType="end"/>
+      </w:r>
+      <w:r>
+        <w:t xml:space="preserve"> viser sekvensen for Tilføj en forretning, der er taget udgangspunkt i diagrammet til at Administratoren har indtastet Brugernavn og Password, forretningen som blive tilføjet har samme navn som brugeren. Så Brugernavnet til storemanageren for Fakta til have brugernavnet Fakta. </w:t>
+      </w:r>
+    </w:p>
+    <w:p>
+      <w:pPr>
+        <w:pStyle w:val="Heading2"/>
+      </w:pPr>
+      <w:r>
+        <w:t>Autofuldførelse</w:t>
+      </w:r>
+    </w:p>
+    <w:p>
+      <w:pPr>
+        <w:keepNext/>
+      </w:pPr>
+      <w:r>
+        <w:object w:dxaOrig="10126" w:dyaOrig="4531" w14:anchorId="513F4E32">
+          <v:shape id="_x0000_i1031" type="#_x0000_t75" style="width:480.9pt;height:215.45pt" o:ole="">
+            <v:imagedata r:id="rId21" o:title=""/>
+          </v:shape>
+          <o:OLEObject Type="Embed" ProgID="Visio.Drawing.15" ShapeID="_x0000_i1031" DrawAspect="Content" ObjectID="_1522848299" r:id="rId22"/>
+        </w:object>
+      </w:r>
+    </w:p>
+    <w:p>
+      <w:pPr>
+        <w:pStyle w:val="Caption"/>
+      </w:pPr>
+      <w:bookmarkStart w:id="44" w:name="_Ref446263770"/>
+      <w:r>
+        <w:t xml:space="preserve">Figur </w:t>
+      </w:r>
+      <w:fldSimple w:instr=" SEQ Figur \* ARABIC ">
+        <w:r>
+          <w:rPr>
+            <w:noProof/>
+          </w:rPr>
+          <w:t>8</w:t>
+        </w:r>
+      </w:fldSimple>
+      <w:bookmarkEnd w:id="44"/>
+      <w:r>
         <w:t xml:space="preserve">: Sekvens diagram for </w:t>
       </w:r>
       <w:r>
@@ -2985,15 +3023,7 @@
         <w:t>, som viser hvad der sker når en User</w:t>
       </w:r>
       <w:r>
-        <w:t xml:space="preserve"> (Bruger, </w:t>
-      </w:r>
-      <w:proofErr w:type="spellStart"/>
-      <w:r>
-        <w:t>admin</w:t>
-      </w:r>
-      <w:proofErr w:type="spellEnd"/>
-      <w:r>
-        <w:t xml:space="preserve"> eller forretningsmanager)</w:t>
+        <w:t xml:space="preserve"> (Bruger, admin eller forretningsmanager)</w:t>
       </w:r>
       <w:r>
         <w:t xml:space="preserve"> begynder at indtaste i en autofuldførelsesboks, der er så forskellige metoder til autofuldførelse, afhængig af hvad der ønskes forslået</w:t>
@@ -3008,23 +3038,7 @@
         <w:t>autofuldførelse</w:t>
       </w:r>
       <w:r>
-        <w:t xml:space="preserve">, sker både i forbruger </w:t>
-      </w:r>
-      <w:proofErr w:type="spellStart"/>
-      <w:r>
-        <w:t>GUI’en</w:t>
-      </w:r>
-      <w:proofErr w:type="spellEnd"/>
-      <w:r>
-        <w:t xml:space="preserve"> og i forretnings </w:t>
-      </w:r>
-      <w:proofErr w:type="spellStart"/>
-      <w:r>
-        <w:t>GUI’en</w:t>
-      </w:r>
-      <w:proofErr w:type="spellEnd"/>
-      <w:r>
-        <w:t>.</w:t>
+        <w:t>, sker både i forbruger GUI’en og i forretnings GUI’en.</w:t>
       </w:r>
     </w:p>
     <w:p/>
@@ -3032,20 +3046,20 @@
       <w:pPr>
         <w:pStyle w:val="Heading2"/>
       </w:pPr>
-      <w:bookmarkStart w:id="44" w:name="_Toc443577289"/>
-      <w:bookmarkStart w:id="45" w:name="_Toc445051122"/>
+      <w:bookmarkStart w:id="45" w:name="_Toc443577289"/>
+      <w:bookmarkStart w:id="46" w:name="_Toc445051122"/>
       <w:r>
         <w:t>Send indkøbsliste på mail</w:t>
       </w:r>
-      <w:bookmarkEnd w:id="44"/>
       <w:bookmarkEnd w:id="45"/>
+      <w:bookmarkEnd w:id="46"/>
     </w:p>
     <w:p>
       <w:pPr>
         <w:pStyle w:val="Heading2"/>
       </w:pPr>
-      <w:bookmarkStart w:id="46" w:name="_Toc443577279"/>
-      <w:bookmarkStart w:id="47" w:name="_Toc445051123"/>
+      <w:bookmarkStart w:id="47" w:name="_Toc443577279"/>
+      <w:bookmarkStart w:id="48" w:name="_Toc445051123"/>
       <w:r>
         <w:t>Fjern</w:t>
       </w:r>
@@ -3055,15 +3069,15 @@
       <w:r>
         <w:t>en vare fra en bestemt forretning</w:t>
       </w:r>
-      <w:bookmarkEnd w:id="46"/>
       <w:bookmarkEnd w:id="47"/>
+      <w:bookmarkEnd w:id="48"/>
     </w:p>
     <w:p>
       <w:pPr>
         <w:pStyle w:val="Heading2"/>
       </w:pPr>
-      <w:bookmarkStart w:id="48" w:name="_Toc443577277"/>
-      <w:bookmarkStart w:id="49" w:name="_Toc445051124"/>
+      <w:bookmarkStart w:id="49" w:name="_Toc443577277"/>
+      <w:bookmarkStart w:id="50" w:name="_Toc445051124"/>
       <w:r>
         <w:t>Fjern</w:t>
       </w:r>
@@ -3085,15 +3099,15 @@
       <w:r>
         <w:t>Pristjek220</w:t>
       </w:r>
-      <w:bookmarkEnd w:id="48"/>
       <w:bookmarkEnd w:id="49"/>
+      <w:bookmarkEnd w:id="50"/>
     </w:p>
     <w:p>
       <w:pPr>
         <w:pStyle w:val="Heading2"/>
       </w:pPr>
-      <w:bookmarkStart w:id="50" w:name="_Toc443577278"/>
-      <w:bookmarkStart w:id="51" w:name="_Toc445051125"/>
+      <w:bookmarkStart w:id="51" w:name="_Toc443577278"/>
+      <w:bookmarkStart w:id="52" w:name="_Toc445051125"/>
       <w:r>
         <w:t>Fjern</w:t>
       </w:r>
@@ -3115,32 +3129,32 @@
       <w:r>
         <w:t>Pristjek220</w:t>
       </w:r>
-      <w:bookmarkEnd w:id="50"/>
       <w:bookmarkEnd w:id="51"/>
+      <w:bookmarkEnd w:id="52"/>
     </w:p>
     <w:p>
       <w:pPr>
         <w:pStyle w:val="Heading2"/>
       </w:pPr>
-      <w:bookmarkStart w:id="52" w:name="_Toc443577282"/>
-      <w:bookmarkStart w:id="53" w:name="_Toc445051126"/>
+      <w:bookmarkStart w:id="53" w:name="_Toc443577282"/>
+      <w:bookmarkStart w:id="54" w:name="_Toc445051126"/>
       <w:r>
         <w:t>Find åbningstider for en forretning</w:t>
       </w:r>
-      <w:bookmarkEnd w:id="52"/>
       <w:bookmarkEnd w:id="53"/>
+      <w:bookmarkEnd w:id="54"/>
     </w:p>
     <w:p>
       <w:pPr>
         <w:pStyle w:val="Heading2"/>
       </w:pPr>
-      <w:bookmarkStart w:id="54" w:name="_Toc443577285"/>
-      <w:bookmarkStart w:id="55" w:name="_Toc445051127"/>
+      <w:bookmarkStart w:id="55" w:name="_Toc443577285"/>
+      <w:bookmarkStart w:id="56" w:name="_Toc445051127"/>
       <w:r>
         <w:t xml:space="preserve">Indstillinger for </w:t>
       </w:r>
-      <w:bookmarkEnd w:id="54"/>
       <w:bookmarkEnd w:id="55"/>
+      <w:bookmarkEnd w:id="56"/>
       <w:r>
         <w:t>indkøbsliste</w:t>
       </w:r>
@@ -3149,49 +3163,49 @@
       <w:pPr>
         <w:pStyle w:val="Heading2"/>
       </w:pPr>
-      <w:bookmarkStart w:id="56" w:name="_Toc443577288"/>
-      <w:bookmarkStart w:id="57" w:name="_Toc445051128"/>
+      <w:bookmarkStart w:id="57" w:name="_Toc443577288"/>
+      <w:bookmarkStart w:id="58" w:name="_Toc445051128"/>
       <w:r>
         <w:t>Juster hvor vare skal købes efter Pristjek220 er kommet med et forslag</w:t>
       </w:r>
-      <w:bookmarkEnd w:id="56"/>
       <w:bookmarkEnd w:id="57"/>
+      <w:bookmarkEnd w:id="58"/>
     </w:p>
     <w:p>
       <w:pPr>
         <w:pStyle w:val="Heading2"/>
       </w:pPr>
-      <w:bookmarkStart w:id="58" w:name="_Toc443577290"/>
-      <w:bookmarkStart w:id="59" w:name="_Toc445051129"/>
+      <w:bookmarkStart w:id="59" w:name="_Toc443577290"/>
+      <w:bookmarkStart w:id="60" w:name="_Toc445051129"/>
       <w:r>
         <w:t>Kunne bestemme afstanden der skal tilbagelægges for at købe varerne fra forslaget</w:t>
       </w:r>
-      <w:bookmarkEnd w:id="58"/>
       <w:bookmarkEnd w:id="59"/>
+      <w:bookmarkEnd w:id="60"/>
     </w:p>
     <w:p>
       <w:pPr>
         <w:pStyle w:val="Heading2"/>
       </w:pPr>
-      <w:bookmarkStart w:id="60" w:name="_Toc443577291"/>
-      <w:bookmarkStart w:id="61" w:name="_Toc445051130"/>
+      <w:bookmarkStart w:id="61" w:name="_Toc443577291"/>
+      <w:bookmarkStart w:id="62" w:name="_Toc445051130"/>
       <w:r>
         <w:t>Kunne vise en kørselsvejledning mellem de forskellige forretninger, som der skal handles i</w:t>
       </w:r>
-      <w:bookmarkEnd w:id="60"/>
       <w:bookmarkEnd w:id="61"/>
+      <w:bookmarkEnd w:id="62"/>
     </w:p>
     <w:p>
       <w:pPr>
         <w:pStyle w:val="Heading2"/>
       </w:pPr>
-      <w:bookmarkStart w:id="62" w:name="_Toc443577294"/>
-      <w:bookmarkStart w:id="63" w:name="_Toc445051131"/>
+      <w:bookmarkStart w:id="63" w:name="_Toc443577294"/>
+      <w:bookmarkStart w:id="64" w:name="_Toc445051131"/>
       <w:r>
         <w:t>Bekræftelse af oprettelse/sletning af vare</w:t>
       </w:r>
-      <w:bookmarkEnd w:id="62"/>
       <w:bookmarkEnd w:id="63"/>
+      <w:bookmarkEnd w:id="64"/>
     </w:p>
     <w:p/>
     <w:p/>
@@ -3202,10 +3216,10 @@
           <w:caps/>
         </w:rPr>
       </w:pPr>
-      <w:bookmarkStart w:id="64" w:name="_Toc464367652"/>
-      <w:bookmarkStart w:id="65" w:name="_Toc526492350"/>
-      <w:bookmarkStart w:id="66" w:name="_Toc526573191"/>
-      <w:bookmarkStart w:id="67" w:name="_Toc448137545"/>
+      <w:bookmarkStart w:id="65" w:name="_Toc464367652"/>
+      <w:bookmarkStart w:id="66" w:name="_Toc526492350"/>
+      <w:bookmarkStart w:id="67" w:name="_Toc526573191"/>
+      <w:bookmarkStart w:id="68" w:name="_Toc448137545"/>
       <w:r>
         <w:rPr>
           <w:caps/>
@@ -3218,43 +3232,19 @@
         </w:rPr>
         <w:t>VELOPMENT View</w:t>
       </w:r>
-      <w:bookmarkEnd w:id="64"/>
       <w:bookmarkEnd w:id="65"/>
       <w:bookmarkEnd w:id="66"/>
       <w:bookmarkEnd w:id="67"/>
-    </w:p>
-    <w:p>
-      <w:r>
-        <w:t xml:space="preserve">Development </w:t>
-      </w:r>
-      <w:proofErr w:type="spellStart"/>
-      <w:r>
-        <w:t>View</w:t>
-      </w:r>
-      <w:proofErr w:type="spellEnd"/>
-      <w:r>
-        <w:t xml:space="preserve"> beskæftiger sig med at opdele softwaren i mindre dele, som subsystemer og lag. Denne opdeling sker ved at udarbejde component og </w:t>
-      </w:r>
-      <w:proofErr w:type="spellStart"/>
-      <w:r>
-        <w:t>package</w:t>
-      </w:r>
-      <w:proofErr w:type="spellEnd"/>
-      <w:r>
-        <w:t xml:space="preserve"> diagrammer. Disse to diagrammer beskrives kort i det følgende, hvor der samtidig også begrundes for, hvorvidt diagrammet er brugt i dette projekt.</w:t>
-      </w:r>
-    </w:p>
-    <w:p>
-      <w:r>
-        <w:t xml:space="preserve">Der er valgt at implementere </w:t>
-      </w:r>
-      <w:proofErr w:type="spellStart"/>
-      <w:r>
-        <w:t>package</w:t>
-      </w:r>
-      <w:proofErr w:type="spellEnd"/>
-      <w:r>
-        <w:t xml:space="preserve"> diagrammer</w:t>
+      <w:bookmarkEnd w:id="68"/>
+    </w:p>
+    <w:p>
+      <w:r>
+        <w:t>Development View beskæftiger sig med at opdele softwaren i mindre dele, som subsystemer og lag. Denne opdeling sker ved at udarbejde component og package diagrammer. Disse to diagrammer beskrives kort i det følgende, hvor der samtidig også begrundes for, hvorvidt diagrammet er brugt i dette projekt.</w:t>
+      </w:r>
+    </w:p>
+    <w:p>
+      <w:r>
+        <w:t>Der er valgt at implementere package diagrammer</w:t>
       </w:r>
       <w:r>
         <w:t>,</w:t>
@@ -3273,15 +3263,7 @@
         </w:rPr>
       </w:pPr>
       <w:r>
-        <w:t>Component diagram er fravalgt at implementere, da det er et diagram, der blev vurderet til ikke at give værdi til projektet. Et component diagram viser, hvilke komponenter samt de forskellige interfaces der er og forventes herimellem, samt forholdene mellem dem. Diagrammet bliver typisk brugt til Component-</w:t>
-      </w:r>
-      <w:proofErr w:type="spellStart"/>
-      <w:r>
-        <w:t>Based</w:t>
-      </w:r>
-      <w:proofErr w:type="spellEnd"/>
-      <w:r>
-        <w:t xml:space="preserve"> Development (CBD)</w:t>
+        <w:t>Component diagram er fravalgt at implementere, da det er et diagram, der blev vurderet til ikke at give værdi til projektet. Et component diagram viser, hvilke komponenter samt de forskellige interfaces der er og forventes herimellem, samt forholdene mellem dem. Diagrammet bliver typisk brugt til Component-Based Development (CBD)</w:t>
       </w:r>
       <w:r>
         <w:rPr>
@@ -3290,15 +3272,7 @@
         <w:footnoteReference w:id="1"/>
       </w:r>
       <w:r>
-        <w:t>, hvilket går ud på at genbruge komponenter, som andre allerede tidligere har lavet og blot sætte de forskellige komponenter sammen i ens system. Det vil derfor ikke være relevant i dette projekt, da der ikke benyttes Component-</w:t>
-      </w:r>
-      <w:proofErr w:type="spellStart"/>
-      <w:r>
-        <w:t>Based</w:t>
-      </w:r>
-      <w:proofErr w:type="spellEnd"/>
-      <w:r>
-        <w:t xml:space="preserve"> Development, og projektets størrelse ikke er stor nok til at det tilfører nogen værdi.</w:t>
+        <w:t>, hvilket går ud på at genbruge komponenter, som andre allerede tidligere har lavet og blot sætte de forskellige komponenter sammen i ens system. Det vil derfor ikke være relevant i dette projekt, da der ikke benyttes Component-Based Development, og projektets størrelse ikke er stor nok til at det tilfører nogen værdi.</w:t>
       </w:r>
     </w:p>
     <w:p>
@@ -3307,10 +3281,10 @@
       </w:pPr>
       <w:r>
         <w:object w:dxaOrig="11925" w:dyaOrig="10126" w14:anchorId="2AEBABAA">
-          <v:shape id="_x0000_i1031" type="#_x0000_t75" style="width:450pt;height:383.4pt" o:ole="">
-            <v:imagedata r:id="rId21" o:title=""/>
+          <v:shape id="_x0000_i1032" type="#_x0000_t75" style="width:450.25pt;height:383.1pt" o:ole="">
+            <v:imagedata r:id="rId23" o:title=""/>
           </v:shape>
-          <o:OLEObject Type="Embed" ProgID="Visio.Drawing.15" ShapeID="_x0000_i1031" DrawAspect="Content" ObjectID="_1522845685" r:id="rId22"/>
+          <o:OLEObject Type="Embed" ProgID="Visio.Drawing.15" ShapeID="_x0000_i1032" DrawAspect="Content" ObjectID="_1522848300" r:id="rId24"/>
         </w:object>
       </w:r>
     </w:p>
@@ -3318,7 +3292,7 @@
       <w:pPr>
         <w:pStyle w:val="Caption"/>
       </w:pPr>
-      <w:bookmarkStart w:id="68" w:name="_Ref445060928"/>
+      <w:bookmarkStart w:id="69" w:name="_Ref445060928"/>
       <w:r>
         <w:t xml:space="preserve">Figur </w:t>
       </w:r>
@@ -3335,27 +3309,19 @@
         <w:rPr>
           <w:noProof/>
         </w:rPr>
-        <w:t>8</w:t>
+        <w:t>9</w:t>
       </w:r>
       <w:r>
         <w:fldChar w:fldCharType="end"/>
       </w:r>
-      <w:bookmarkEnd w:id="68"/>
+      <w:bookmarkEnd w:id="69"/>
       <w:r>
         <w:t>: Package diagram for Pristjek220</w:t>
       </w:r>
     </w:p>
     <w:p>
       <w:r>
-        <w:t xml:space="preserve">Pristjek220 er opdelt i nogle subsystemer, som kan ses på </w:t>
-      </w:r>
-      <w:proofErr w:type="spellStart"/>
-      <w:r>
-        <w:t>package</w:t>
-      </w:r>
-      <w:proofErr w:type="spellEnd"/>
-      <w:r>
-        <w:t xml:space="preserve"> diagrammet på </w:t>
+        <w:t xml:space="preserve">Pristjek220 er opdelt i nogle subsystemer, som kan ses på package diagrammet på </w:t>
       </w:r>
       <w:r>
         <w:fldChar w:fldCharType="begin"/>
@@ -3379,31 +3345,7 @@
         <w:fldChar w:fldCharType="end"/>
       </w:r>
       <w:r>
-        <w:t xml:space="preserve">. Det er opdelt i en Consumer (Forbruger) og en Store Manager (Forretningsmanager), som begge har deres eget interface og business </w:t>
-      </w:r>
-      <w:proofErr w:type="spellStart"/>
-      <w:r>
-        <w:t>logic</w:t>
-      </w:r>
-      <w:proofErr w:type="spellEnd"/>
-      <w:r>
-        <w:t xml:space="preserve"> lag. Interfacet er det som de to brugere interagerer med, mens business </w:t>
-      </w:r>
-      <w:proofErr w:type="spellStart"/>
-      <w:r>
-        <w:t>logic</w:t>
-      </w:r>
-      <w:proofErr w:type="spellEnd"/>
-      <w:r>
-        <w:t xml:space="preserve"> (forretningslogikken) er selve funktionaliteten, som ligger bag ved interfacet og eksekverer afhængig af brugernes handlinger. De to brugere deles om et data </w:t>
-      </w:r>
-      <w:proofErr w:type="spellStart"/>
-      <w:r>
-        <w:t>layer</w:t>
-      </w:r>
-      <w:proofErr w:type="spellEnd"/>
-      <w:r>
-        <w:t xml:space="preserve"> (data lag), hvor al information omkring varerne, forretningerne og logins ligger.</w:t>
+        <w:t>. Det er opdelt i en Consumer (Forbruger) og en Store Manager (Forretningsmanager), som begge har deres eget interface og business logic lag. Interfacet er det som de to brugere interagerer med, mens business logic (forretningslogikken) er selve funktionaliteten, som ligger bag ved interfacet og eksekverer afhængig af brugernes handlinger. De to brugere deles om et data layer (data lag), hvor al information omkring varerne, forretningerne og logins ligger.</w:t>
       </w:r>
     </w:p>
     <w:p/>
@@ -3414,14 +3356,14 @@
           <w:lang w:val="en-US"/>
         </w:rPr>
       </w:pPr>
-      <w:bookmarkStart w:id="69" w:name="_Toc448137546"/>
+      <w:bookmarkStart w:id="70" w:name="_Toc448137546"/>
       <w:r>
         <w:rPr>
           <w:lang w:val="en-US"/>
         </w:rPr>
         <w:t>PROCESS VIEW</w:t>
       </w:r>
-      <w:bookmarkEnd w:id="69"/>
+      <w:bookmarkEnd w:id="70"/>
     </w:p>
     <w:p>
       <w:pPr>
@@ -3429,14 +3371,12 @@
           <w:lang w:val="en-US"/>
         </w:rPr>
       </w:pPr>
-      <w:proofErr w:type="spellStart"/>
       <w:r>
         <w:rPr>
           <w:lang w:val="en-US"/>
         </w:rPr>
         <w:t>Sløjfet</w:t>
       </w:r>
-      <w:proofErr w:type="spellEnd"/>
     </w:p>
     <w:p>
       <w:pPr>
@@ -3446,20 +3386,20 @@
           <w:lang w:val="en-GB"/>
         </w:rPr>
       </w:pPr>
-      <w:bookmarkStart w:id="70" w:name="_Toc464367658"/>
-      <w:bookmarkStart w:id="71" w:name="_Toc526492358"/>
-      <w:bookmarkStart w:id="72" w:name="_Toc526573200"/>
-      <w:bookmarkStart w:id="73" w:name="_Toc448137547"/>
+      <w:bookmarkStart w:id="71" w:name="_Toc464367658"/>
+      <w:bookmarkStart w:id="72" w:name="_Toc526492358"/>
+      <w:bookmarkStart w:id="73" w:name="_Toc526573200"/>
+      <w:bookmarkStart w:id="74" w:name="_Toc448137547"/>
       <w:r>
         <w:rPr>
           <w:lang w:val="en-GB"/>
         </w:rPr>
         <w:t>DEPLOYMENT VIEW</w:t>
       </w:r>
-      <w:bookmarkEnd w:id="70"/>
       <w:bookmarkEnd w:id="71"/>
       <w:bookmarkEnd w:id="72"/>
       <w:bookmarkEnd w:id="73"/>
+      <w:bookmarkEnd w:id="74"/>
       <w:r>
         <w:rPr>
           <w:lang w:val="en-GB"/>
@@ -3486,10 +3426,10 @@
       </w:pPr>
       <w:r>
         <w:object w:dxaOrig="9121" w:dyaOrig="6091" w14:anchorId="5F166647">
-          <v:shape id="_x0000_i1032" type="#_x0000_t75" style="width:455.4pt;height:304.2pt" o:ole="">
-            <v:imagedata r:id="rId23" o:title=""/>
+          <v:shape id="_x0000_i1033" type="#_x0000_t75" style="width:455.65pt;height:304.1pt" o:ole="">
+            <v:imagedata r:id="rId25" o:title=""/>
           </v:shape>
-          <o:OLEObject Type="Embed" ProgID="Visio.Drawing.15" ShapeID="_x0000_i1032" DrawAspect="Content" ObjectID="_1522845686" r:id="rId24"/>
+          <o:OLEObject Type="Embed" ProgID="Visio.Drawing.15" ShapeID="_x0000_i1033" DrawAspect="Content" ObjectID="_1522848301" r:id="rId26"/>
         </w:object>
       </w:r>
     </w:p>
@@ -3500,7 +3440,7 @@
           <w:lang w:val="en-US"/>
         </w:rPr>
       </w:pPr>
-      <w:bookmarkStart w:id="74" w:name="_Ref444607459"/>
+      <w:bookmarkStart w:id="75" w:name="_Ref444607459"/>
       <w:r>
         <w:rPr>
           <w:lang w:val="en-US"/>
@@ -3524,7 +3464,7 @@
           <w:noProof/>
           <w:lang w:val="en-US"/>
         </w:rPr>
-        <w:t>9</w:t>
+        <w:t>10</w:t>
       </w:r>
       <w:r>
         <w:rPr>
@@ -3532,7 +3472,7 @@
         </w:rPr>
         <w:fldChar w:fldCharType="end"/>
       </w:r>
-      <w:bookmarkEnd w:id="74"/>
+      <w:bookmarkEnd w:id="75"/>
       <w:r>
         <w:rPr>
           <w:lang w:val="en-US"/>
@@ -3563,55 +3503,7 @@
         <w:fldChar w:fldCharType="end"/>
       </w:r>
       <w:r>
-        <w:t xml:space="preserve"> viser </w:t>
-      </w:r>
-      <w:proofErr w:type="spellStart"/>
-      <w:r>
-        <w:t>deployment</w:t>
-      </w:r>
-      <w:proofErr w:type="spellEnd"/>
-      <w:r>
-        <w:t xml:space="preserve"> diagrammet for Pristjek220. Diagrammet viser på hvilke hardware elementer, som de forskellige software implementeringer skal implementeres. Kommunikationen mellem de forskellige enheder og DB Serveren, foregår ved brug af </w:t>
-      </w:r>
-      <w:proofErr w:type="spellStart"/>
-      <w:r>
-        <w:t>Named</w:t>
-      </w:r>
-      <w:proofErr w:type="spellEnd"/>
-      <w:r>
-        <w:t xml:space="preserve"> </w:t>
-      </w:r>
-      <w:proofErr w:type="spellStart"/>
-      <w:r>
-        <w:t>Pipes</w:t>
-      </w:r>
-      <w:proofErr w:type="spellEnd"/>
-      <w:r>
-        <w:t xml:space="preserve">, som er den </w:t>
-      </w:r>
-      <w:proofErr w:type="spellStart"/>
-      <w:r>
-        <w:t>protocol</w:t>
-      </w:r>
-      <w:proofErr w:type="spellEnd"/>
-      <w:r>
-        <w:t xml:space="preserve"> der overføres til og fra databasen med. De forskellige </w:t>
-      </w:r>
-      <w:proofErr w:type="spellStart"/>
-      <w:r>
-        <w:t>artifact’s</w:t>
-      </w:r>
-      <w:proofErr w:type="spellEnd"/>
-      <w:r>
-        <w:t xml:space="preserve"> på de to forskellige Devices, er </w:t>
-      </w:r>
-      <w:proofErr w:type="spellStart"/>
-      <w:r>
-        <w:t>main</w:t>
-      </w:r>
-      <w:proofErr w:type="spellEnd"/>
-      <w:r>
-        <w:t xml:space="preserve"> programmet, som kører på dem.</w:t>
+        <w:t xml:space="preserve"> viser deployment diagrammet for Pristjek220. Diagrammet viser på hvilke hardware elementer, som de forskellige software implementeringer skal implementeres. Kommunikationen mellem de forskellige enheder og DB Serveren, foregår ved brug af Named Pipes, som er den protocol der overføres til og fra databasen med. De forskellige artifact’s på de to forskellige Devices, er main programmet, som kører på dem.</w:t>
       </w:r>
     </w:p>
     <w:p/>
@@ -3619,11 +3511,11 @@
       <w:pPr>
         <w:pStyle w:val="Heading1"/>
       </w:pPr>
-      <w:bookmarkStart w:id="75" w:name="_Toc448137548"/>
+      <w:bookmarkStart w:id="76" w:name="_Toc448137548"/>
       <w:r>
         <w:t>DATA VIEW</w:t>
       </w:r>
-      <w:bookmarkEnd w:id="75"/>
+      <w:bookmarkEnd w:id="76"/>
     </w:p>
     <w:p>
       <w:r>
@@ -3634,125 +3526,21 @@
       <w:pPr>
         <w:pStyle w:val="Heading3"/>
       </w:pPr>
-      <w:bookmarkStart w:id="76" w:name="_Toc448137549"/>
+      <w:bookmarkStart w:id="77" w:name="_Toc448137549"/>
       <w:r>
         <w:t>Valg til opsætning af database:</w:t>
       </w:r>
-      <w:bookmarkEnd w:id="76"/>
-    </w:p>
-    <w:p>
-      <w:r>
-        <w:t>Planen med den første udgave af databasen var at den skulle indeholde en enkel tabel hvor man kunne se varens navn i rækkerne og de forskellige forretninger hen ad kolonerne og på den måde finde prisen for varen i den ene forretning. Dette viste sig at have nogle problemer da vi skulle lave klassen ”</w:t>
-      </w:r>
-      <w:proofErr w:type="spellStart"/>
-      <w:r>
-        <w:t>product</w:t>
-      </w:r>
-      <w:proofErr w:type="spellEnd"/>
-      <w:r>
-        <w:t>” med en variable for hver forretning som vi kunne gemme prisen i. Det resulterede i at vores database ikke var åben for udvidelser; hvilket er ineffektivt når forretninger kan åbne og lukke og forretningerne får nye vare. Vi valgte derfor at ombygge stukturen af klassen ”</w:t>
-      </w:r>
-      <w:proofErr w:type="spellStart"/>
-      <w:r>
-        <w:t>product</w:t>
-      </w:r>
-      <w:proofErr w:type="spellEnd"/>
-      <w:r>
-        <w:t>”, så vi i stedet fik tre klasser: ”</w:t>
-      </w:r>
-      <w:proofErr w:type="spellStart"/>
-      <w:r>
-        <w:t>product</w:t>
-      </w:r>
-      <w:proofErr w:type="spellEnd"/>
-      <w:r>
-        <w:t>”, ”store” og ”</w:t>
-      </w:r>
-      <w:proofErr w:type="spellStart"/>
-      <w:r>
-        <w:t>storeproduct</w:t>
-      </w:r>
-      <w:proofErr w:type="spellEnd"/>
-      <w:r>
-        <w:t>”. Disse tre klasser gjorde at vores database kunne håndtere at en forretning ville begynder og sælge en vare, og en ny forretning åbnede. Måden det blev implementeret på var ved at ”</w:t>
-      </w:r>
-      <w:proofErr w:type="spellStart"/>
-      <w:r>
-        <w:t>product</w:t>
-      </w:r>
-      <w:proofErr w:type="spellEnd"/>
-      <w:r>
-        <w:t>” indeholdte en liste af ”</w:t>
-      </w:r>
-      <w:proofErr w:type="spellStart"/>
-      <w:r>
-        <w:t>storeproduct</w:t>
-      </w:r>
-      <w:proofErr w:type="spellEnd"/>
-      <w:r>
-        <w:t>” hvor prisen for vare i en enkle forretning lægger i, denne klasse indeholder også en reference til produktet og til forretningen. Dette betyder at for varerne og forretningerne har vi kun én instans af for hver vare eller forretning der er, også har vi en ”</w:t>
-      </w:r>
-      <w:proofErr w:type="spellStart"/>
-      <w:r>
-        <w:t>storeproduct</w:t>
-      </w:r>
-      <w:proofErr w:type="spellEnd"/>
-      <w:r>
-        <w:t>” imellem hver af de forretninger som sælger én vare, og kobler dem sammen på den måde. På samme måde indeholder ”store” også en liste af ”</w:t>
-      </w:r>
-      <w:proofErr w:type="spellStart"/>
-      <w:r>
-        <w:t>storeproduct</w:t>
-      </w:r>
-      <w:proofErr w:type="spellEnd"/>
-      <w:r>
-        <w:t>” for at kunne finde ud af om én vare sælges i den forretning.</w:t>
+      <w:bookmarkEnd w:id="77"/>
+    </w:p>
+    <w:p>
+      <w:r>
+        <w:t>Planen med den første udgave af databasen var at den skulle indeholde en enkel tabel hvor man kunne se varens navn i rækkerne og de forskellige forretninger hen ad kolonerne og på den måde finde prisen for varen i den ene forretning. Dette viste sig at have nogle problemer da vi skulle lave klassen ”product” med en variable for hver forretning som vi kunne gemme prisen i. Det resulterede i at vores database ikke var åben for udvidelser; hvilket er ineffektivt når forretninger kan åbne og lukke og forretningerne får nye vare. Vi valgte derfor at ombygge stukturen af klassen ”product”, så vi i stedet fik tre klasser: ”product”, ”store” og ”storeproduct”. Disse tre klasser gjorde at vores database kunne håndtere at en forretning ville begynder og sælge en vare, og en ny forretning åbnede. Måden det blev implementeret på var ved at ”product” indeholdte en liste af ”storeproduct” hvor prisen for vare i en enkle forretning lægger i, denne klasse indeholder også en reference til produktet og til forretningen. Dette betyder at for varerne og forretningerne har vi kun én instans af for hver vare eller forretning der er, også har vi en ”storeproduct” imellem hver af de forretninger som sælger én vare, og kobler dem sammen på den måde. På samme måde indeholder ”store” også en liste af ”storeproduct” for at kunne finde ud af om én vare sælges i den forretning.</w:t>
       </w:r>
     </w:p>
     <w:p>
       <w:r>
         <w:lastRenderedPageBreak/>
-        <w:t>Vores første udkast af databasen blev lavet med en masse variabler som var navn givet forretningerne for at danne et enkelt diagram hvor man kunne se produktets navn og forretningen og hvad prisen er for det i diagrammet. Men på grund af der ikke kunne udvides med det design, blev det lavet om til 3 klasser, ”</w:t>
-      </w:r>
-      <w:proofErr w:type="spellStart"/>
-      <w:r>
-        <w:t>product</w:t>
-      </w:r>
-      <w:proofErr w:type="spellEnd"/>
-      <w:r>
-        <w:t>”, ”store” og ”</w:t>
-      </w:r>
-      <w:proofErr w:type="spellStart"/>
-      <w:r>
-        <w:t>storeproduct</w:t>
-      </w:r>
-      <w:proofErr w:type="spellEnd"/>
-      <w:r>
-        <w:t>”. ”</w:t>
-      </w:r>
-      <w:proofErr w:type="spellStart"/>
-      <w:r>
-        <w:t>storeproduct</w:t>
-      </w:r>
-      <w:proofErr w:type="spellEnd"/>
-      <w:r>
-        <w:t>” er relationen mellem forretningen og varen denne klasse indeholder prisen af varen, da varen ikke har samme pris i alle forretninger. Denne beslutning gjorde at vi gennem ”</w:t>
-      </w:r>
-      <w:proofErr w:type="spellStart"/>
-      <w:r>
-        <w:t>product</w:t>
-      </w:r>
-      <w:proofErr w:type="spellEnd"/>
-      <w:r>
-        <w:t>” klassen kunne have en liste af ”</w:t>
-      </w:r>
-      <w:proofErr w:type="spellStart"/>
-      <w:r>
-        <w:t>storeproduct</w:t>
-      </w:r>
-      <w:proofErr w:type="spellEnd"/>
-      <w:r>
-        <w:t xml:space="preserve">” hvilket betyder at vi var i stand til at simulere at varen kunne sælges i flere forretninger med forskellig pris. Derudover havde vi så også mulighed til at gøre det samme ved forretninger så der var flere vare i en forretning. </w:t>
+        <w:t xml:space="preserve">Vores første udkast af databasen blev lavet med en masse variabler som var navn givet forretningerne for at danne et enkelt diagram hvor man kunne se produktets navn og forretningen og hvad prisen er for det i diagrammet. Men på grund af der ikke kunne udvides med det design, blev det lavet om til 3 klasser, ”product”, ”store” og ”storeproduct”. ”storeproduct” er relationen mellem forretningen og varen denne klasse indeholder prisen af varen, da varen ikke har samme pris i alle forretninger. Denne beslutning gjorde at vi gennem ”product” klassen kunne have en liste af ”storeproduct” hvilket betyder at vi var i stand til at simulere at varen kunne sælges i flere forretninger med forskellig pris. Derudover havde vi så også mulighed til at gøre det samme ved forretninger så der var flere vare i en forretning. </w:t>
       </w:r>
     </w:p>
     <w:p/>
@@ -3763,20 +3551,20 @@
           <w:caps/>
         </w:rPr>
       </w:pPr>
-      <w:bookmarkStart w:id="77" w:name="_Toc464367671"/>
-      <w:bookmarkStart w:id="78" w:name="_Toc526492374"/>
-      <w:bookmarkStart w:id="79" w:name="_Toc526573216"/>
-      <w:bookmarkStart w:id="80" w:name="_Toc448137550"/>
+      <w:bookmarkStart w:id="78" w:name="_Toc464367671"/>
+      <w:bookmarkStart w:id="79" w:name="_Toc526492374"/>
+      <w:bookmarkStart w:id="80" w:name="_Toc526573216"/>
+      <w:bookmarkStart w:id="81" w:name="_Toc448137550"/>
       <w:r>
         <w:rPr>
           <w:caps/>
         </w:rPr>
         <w:t>Generelle designbeslutninger</w:t>
       </w:r>
-      <w:bookmarkEnd w:id="77"/>
       <w:bookmarkEnd w:id="78"/>
       <w:bookmarkEnd w:id="79"/>
       <w:bookmarkEnd w:id="80"/>
+      <w:bookmarkEnd w:id="81"/>
     </w:p>
     <w:p>
       <w:pPr>
@@ -3833,17 +3621,17 @@
       <w:pPr>
         <w:pStyle w:val="Heading2"/>
       </w:pPr>
-      <w:bookmarkStart w:id="81" w:name="_Toc464367673"/>
-      <w:bookmarkStart w:id="82" w:name="_Toc526492376"/>
-      <w:bookmarkStart w:id="83" w:name="_Toc526573218"/>
-      <w:bookmarkStart w:id="84" w:name="_Toc448137552"/>
+      <w:bookmarkStart w:id="82" w:name="_Toc464367673"/>
+      <w:bookmarkStart w:id="83" w:name="_Toc526492376"/>
+      <w:bookmarkStart w:id="84" w:name="_Toc526573218"/>
+      <w:bookmarkStart w:id="85" w:name="_Toc448137552"/>
       <w:r>
         <w:t>Arkitektur mønstre</w:t>
       </w:r>
-      <w:bookmarkEnd w:id="81"/>
       <w:bookmarkEnd w:id="82"/>
       <w:bookmarkEnd w:id="83"/>
       <w:bookmarkEnd w:id="84"/>
+      <w:bookmarkEnd w:id="85"/>
     </w:p>
     <w:p/>
     <w:p>
@@ -3881,17 +3669,17 @@
       <w:pPr>
         <w:pStyle w:val="Heading2"/>
       </w:pPr>
-      <w:bookmarkStart w:id="85" w:name="_Toc464367674"/>
-      <w:bookmarkStart w:id="86" w:name="_Toc526492377"/>
-      <w:bookmarkStart w:id="87" w:name="_Toc526573219"/>
-      <w:bookmarkStart w:id="88" w:name="_Toc448137553"/>
+      <w:bookmarkStart w:id="86" w:name="_Toc464367674"/>
+      <w:bookmarkStart w:id="87" w:name="_Toc526492377"/>
+      <w:bookmarkStart w:id="88" w:name="_Toc526573219"/>
+      <w:bookmarkStart w:id="89" w:name="_Toc448137553"/>
       <w:r>
         <w:t>Generelle brugergrænsefladeregler</w:t>
       </w:r>
-      <w:bookmarkEnd w:id="85"/>
       <w:bookmarkEnd w:id="86"/>
       <w:bookmarkEnd w:id="87"/>
       <w:bookmarkEnd w:id="88"/>
+      <w:bookmarkEnd w:id="89"/>
     </w:p>
     <w:p>
       <w:pPr>
@@ -3919,22 +3707,17 @@
       <w:pPr>
         <w:pStyle w:val="Heading2"/>
       </w:pPr>
-      <w:bookmarkStart w:id="89" w:name="_Toc464367678"/>
-      <w:bookmarkStart w:id="90" w:name="_Toc526492379"/>
-      <w:bookmarkStart w:id="91" w:name="_Toc526573220"/>
-      <w:bookmarkStart w:id="92" w:name="_Toc448137554"/>
-      <w:proofErr w:type="spellStart"/>
-      <w:r>
-        <w:t>Exception</w:t>
-      </w:r>
-      <w:proofErr w:type="spellEnd"/>
-      <w:r>
-        <w:t xml:space="preserve"> og fejlhåndtering</w:t>
-      </w:r>
-      <w:bookmarkEnd w:id="89"/>
+      <w:bookmarkStart w:id="90" w:name="_Toc464367678"/>
+      <w:bookmarkStart w:id="91" w:name="_Toc526492379"/>
+      <w:bookmarkStart w:id="92" w:name="_Toc526573220"/>
+      <w:bookmarkStart w:id="93" w:name="_Toc448137554"/>
+      <w:r>
+        <w:t>Exception og fejlhåndtering</w:t>
+      </w:r>
       <w:bookmarkEnd w:id="90"/>
       <w:bookmarkEnd w:id="91"/>
       <w:bookmarkEnd w:id="92"/>
+      <w:bookmarkEnd w:id="93"/>
     </w:p>
     <w:p>
       <w:pPr>
@@ -3962,17 +3745,17 @@
       <w:pPr>
         <w:pStyle w:val="Heading2"/>
       </w:pPr>
-      <w:bookmarkStart w:id="93" w:name="_Toc464367679"/>
-      <w:bookmarkStart w:id="94" w:name="_Toc526492380"/>
-      <w:bookmarkStart w:id="95" w:name="_Toc526573221"/>
-      <w:bookmarkStart w:id="96" w:name="_Toc448137555"/>
+      <w:bookmarkStart w:id="94" w:name="_Toc464367679"/>
+      <w:bookmarkStart w:id="95" w:name="_Toc526492380"/>
+      <w:bookmarkStart w:id="96" w:name="_Toc526573221"/>
+      <w:bookmarkStart w:id="97" w:name="_Toc448137555"/>
       <w:r>
         <w:t>Implementeringssprog og værktøjer</w:t>
       </w:r>
-      <w:bookmarkEnd w:id="93"/>
       <w:bookmarkEnd w:id="94"/>
       <w:bookmarkEnd w:id="95"/>
       <w:bookmarkEnd w:id="96"/>
+      <w:bookmarkEnd w:id="97"/>
     </w:p>
     <w:p>
       <w:pPr>
@@ -4004,13 +3787,8 @@
         </w:tabs>
       </w:pPr>
       <w:r>
-        <w:t xml:space="preserve">Frameworks og </w:t>
-      </w:r>
-      <w:proofErr w:type="spellStart"/>
-      <w:r>
-        <w:t>packages</w:t>
-      </w:r>
-      <w:proofErr w:type="spellEnd"/>
+        <w:t>Frameworks og packages</w:t>
+      </w:r>
       <w:r>
         <w:tab/>
       </w:r>
@@ -4020,11 +3798,11 @@
       <w:pPr>
         <w:pStyle w:val="Heading1"/>
       </w:pPr>
-      <w:bookmarkStart w:id="97" w:name="_Toc448137557"/>
+      <w:bookmarkStart w:id="98" w:name="_Toc448137557"/>
       <w:r>
         <w:t>KVALITET</w:t>
       </w:r>
-      <w:bookmarkEnd w:id="97"/>
+      <w:bookmarkEnd w:id="98"/>
     </w:p>
     <w:p>
       <w:r>
@@ -4058,11 +3836,11 @@
       <w:pPr>
         <w:pStyle w:val="Heading1"/>
       </w:pPr>
-      <w:bookmarkStart w:id="98" w:name="_Toc448137558"/>
+      <w:bookmarkStart w:id="99" w:name="_Toc448137558"/>
       <w:r>
         <w:t>REFERENCER</w:t>
       </w:r>
-      <w:bookmarkEnd w:id="98"/>
+      <w:bookmarkEnd w:id="99"/>
     </w:p>
     <w:p/>
     <w:sectPr>
@@ -5930,7 +5708,7 @@
 </file>
 
 <file path=customXml/itemProps1.xml><?xml version="1.0" encoding="utf-8"?>
-<ds:datastoreItem xmlns:ds="http://schemas.openxmlformats.org/officeDocument/2006/customXml" ds:itemID="{38D4A7EA-BE32-45C2-9840-6511D56FB209}">
+<ds:datastoreItem xmlns:ds="http://schemas.openxmlformats.org/officeDocument/2006/customXml" ds:itemID="{0423FB99-2B85-4E13-AABD-7D841280BC6E}">
   <ds:schemaRefs>
     <ds:schemaRef ds:uri="http://schemas.openxmlformats.org/officeDocument/2006/bibliography"/>
   </ds:schemaRefs>

</xml_diff>

<commit_message>
Ændret diagrammet for TIlføj forretning
</commit_message>
<xml_diff>
--- a/Systemarkitektur/Systemarkitektur.docx
+++ b/Systemarkitektur/Systemarkitektur.docx
@@ -2126,34 +2126,31 @@
       </w:r>
       <w:bookmarkEnd w:id="2"/>
     </w:p>
-    <w:p>
-      <w:bookmarkStart w:id="3" w:name="_GoBack"/>
+    <w:p/>
+    <w:p>
+      <w:pPr>
+        <w:pStyle w:val="Heading2"/>
+      </w:pPr>
+      <w:bookmarkStart w:id="3" w:name="_Toc448137534"/>
+      <w:r>
+        <w:t>Dokumentstruktur og læsevejledning</w:t>
+      </w:r>
       <w:bookmarkEnd w:id="3"/>
     </w:p>
+    <w:p/>
     <w:p>
       <w:pPr>
         <w:pStyle w:val="Heading2"/>
       </w:pPr>
-      <w:bookmarkStart w:id="4" w:name="_Toc448137534"/>
-      <w:r>
-        <w:t>Dokumentstruktur og læsevejledning</w:t>
+      <w:bookmarkStart w:id="4" w:name="_Toc526492327"/>
+      <w:bookmarkStart w:id="5" w:name="_Toc526573168"/>
+      <w:bookmarkStart w:id="6" w:name="_Toc448137535"/>
+      <w:r>
+        <w:t>Dokumentets rolle i en iterativ udviklingsproces</w:t>
       </w:r>
       <w:bookmarkEnd w:id="4"/>
-    </w:p>
-    <w:p/>
-    <w:p>
-      <w:pPr>
-        <w:pStyle w:val="Heading2"/>
-      </w:pPr>
-      <w:bookmarkStart w:id="5" w:name="_Toc526492327"/>
-      <w:bookmarkStart w:id="6" w:name="_Toc526573168"/>
-      <w:bookmarkStart w:id="7" w:name="_Toc448137535"/>
-      <w:r>
-        <w:t>Dokumentets rolle i en iterativ udviklingsproces</w:t>
-      </w:r>
       <w:bookmarkEnd w:id="5"/>
       <w:bookmarkEnd w:id="6"/>
-      <w:bookmarkEnd w:id="7"/>
     </w:p>
     <w:p/>
     <w:p/>
@@ -2161,66 +2158,66 @@
       <w:pPr>
         <w:pStyle w:val="Heading1"/>
       </w:pPr>
-      <w:bookmarkStart w:id="8" w:name="_Toc448137536"/>
+      <w:bookmarkStart w:id="7" w:name="_Toc448137536"/>
       <w:r>
         <w:t>SYSTEM OVERSIGT</w:t>
       </w:r>
+      <w:bookmarkEnd w:id="7"/>
+    </w:p>
+    <w:p>
+      <w:r>
+        <w:t>Rigtbillede</w:t>
+      </w:r>
+    </w:p>
+    <w:p>
+      <w:pPr>
+        <w:pStyle w:val="Heading2"/>
+      </w:pPr>
+      <w:bookmarkStart w:id="8" w:name="_Toc464367642"/>
+      <w:bookmarkStart w:id="9" w:name="_Toc526492329"/>
+      <w:bookmarkStart w:id="10" w:name="_Toc526573170"/>
+      <w:bookmarkStart w:id="11" w:name="_Toc448137537"/>
+      <w:r>
+        <w:t>System kontekst</w:t>
+      </w:r>
       <w:bookmarkEnd w:id="8"/>
-    </w:p>
-    <w:p>
-      <w:r>
-        <w:t>Rigtbillede</w:t>
-      </w:r>
-    </w:p>
-    <w:p>
-      <w:pPr>
-        <w:pStyle w:val="Heading2"/>
-      </w:pPr>
-      <w:bookmarkStart w:id="9" w:name="_Toc464367642"/>
-      <w:bookmarkStart w:id="10" w:name="_Toc526492329"/>
-      <w:bookmarkStart w:id="11" w:name="_Toc526573170"/>
-      <w:bookmarkStart w:id="12" w:name="_Toc448137537"/>
-      <w:r>
-        <w:t>System kontekst</w:t>
-      </w:r>
       <w:bookmarkEnd w:id="9"/>
       <w:bookmarkEnd w:id="10"/>
       <w:bookmarkEnd w:id="11"/>
+    </w:p>
+    <w:p>
+      <w:r>
+        <w:t>Aktør kontekst diagram</w:t>
+      </w:r>
+    </w:p>
+    <w:p>
+      <w:pPr>
+        <w:pStyle w:val="Heading2"/>
+      </w:pPr>
+      <w:bookmarkStart w:id="12" w:name="_Toc526492330"/>
+      <w:bookmarkStart w:id="13" w:name="_Toc526573171"/>
+      <w:bookmarkStart w:id="14" w:name="_Toc448137538"/>
+      <w:r>
+        <w:t>System introduktion</w:t>
+      </w:r>
       <w:bookmarkEnd w:id="12"/>
-    </w:p>
-    <w:p>
-      <w:r>
-        <w:t>Aktør kontekst diagram</w:t>
-      </w:r>
-    </w:p>
-    <w:p>
-      <w:pPr>
-        <w:pStyle w:val="Heading2"/>
-      </w:pPr>
-      <w:bookmarkStart w:id="13" w:name="_Toc526492330"/>
-      <w:bookmarkStart w:id="14" w:name="_Toc526573171"/>
-      <w:bookmarkStart w:id="15" w:name="_Toc448137538"/>
-      <w:r>
-        <w:t>System introduktion</w:t>
-      </w:r>
       <w:bookmarkEnd w:id="13"/>
       <w:bookmarkEnd w:id="14"/>
+    </w:p>
+    <w:p>
+      <w:r>
+        <w:t>Introduktion til systemet</w:t>
+      </w:r>
+    </w:p>
+    <w:p>
+      <w:pPr>
+        <w:pStyle w:val="Heading3"/>
+      </w:pPr>
+      <w:bookmarkStart w:id="15" w:name="_Toc448137539"/>
+      <w:r>
+        <w:t>Domæne model</w:t>
+      </w:r>
       <w:bookmarkEnd w:id="15"/>
-    </w:p>
-    <w:p>
-      <w:r>
-        <w:t>Introduktion til systemet</w:t>
-      </w:r>
-    </w:p>
-    <w:p>
-      <w:pPr>
-        <w:pStyle w:val="Heading3"/>
-      </w:pPr>
-      <w:bookmarkStart w:id="16" w:name="_Toc448137539"/>
-      <w:r>
-        <w:t>Domæne model</w:t>
-      </w:r>
-      <w:bookmarkEnd w:id="16"/>
     </w:p>
     <w:p>
       <w:pPr>
@@ -2247,10 +2244,10 @@
             <v:path o:extrusionok="f" gradientshapeok="t" o:connecttype="rect"/>
             <o:lock v:ext="edit" aspectratio="t"/>
           </v:shapetype>
-          <v:shape id="_x0000_i1025" type="#_x0000_t75" style="width:481.45pt;height:193.95pt" o:ole="">
+          <v:shape id="_x0000_i1025" type="#_x0000_t75" style="width:481.8pt;height:193.8pt" o:ole="">
             <v:imagedata r:id="rId7" o:title=""/>
           </v:shape>
-          <o:OLEObject Type="Embed" ProgID="Visio.Drawing.15" ShapeID="_x0000_i1025" DrawAspect="Content" ObjectID="_1522848292" r:id="rId8"/>
+          <o:OLEObject Type="Embed" ProgID="Visio.Drawing.15" ShapeID="_x0000_i1025" DrawAspect="Content" ObjectID="_1522850507" r:id="rId8"/>
         </w:object>
       </w:r>
     </w:p>
@@ -2258,7 +2255,302 @@
       <w:pPr>
         <w:pStyle w:val="Caption"/>
       </w:pPr>
-      <w:bookmarkStart w:id="17" w:name="_Ref444611581"/>
+      <w:bookmarkStart w:id="16" w:name="_Ref444611581"/>
+      <w:r>
+        <w:t xml:space="preserve">Figur </w:t>
+      </w:r>
+      <w:r>
+        <w:fldChar w:fldCharType="begin"/>
+      </w:r>
+      <w:r>
+        <w:instrText xml:space="preserve"> SEQ Figur \* ARABIC </w:instrText>
+      </w:r>
+      <w:r>
+        <w:fldChar w:fldCharType="separate"/>
+      </w:r>
+      <w:r>
+        <w:rPr>
+          <w:noProof/>
+        </w:rPr>
+        <w:t>1</w:t>
+      </w:r>
+      <w:r>
+        <w:rPr>
+          <w:noProof/>
+        </w:rPr>
+        <w:fldChar w:fldCharType="end"/>
+      </w:r>
+      <w:bookmarkEnd w:id="16"/>
+      <w:r>
+        <w:t>: Domæne model af Pristjek220</w:t>
+      </w:r>
+    </w:p>
+    <w:p>
+      <w:r>
+        <w:lastRenderedPageBreak/>
+        <w:fldChar w:fldCharType="begin"/>
+      </w:r>
+      <w:r>
+        <w:instrText xml:space="preserve"> REF _Ref444611581 \h </w:instrText>
+      </w:r>
+      <w:r>
+        <w:fldChar w:fldCharType="separate"/>
+      </w:r>
+      <w:r>
+        <w:t xml:space="preserve">Figur </w:t>
+      </w:r>
+      <w:r>
+        <w:rPr>
+          <w:noProof/>
+        </w:rPr>
+        <w:t>1</w:t>
+      </w:r>
+      <w:r>
+        <w:fldChar w:fldCharType="end"/>
+      </w:r>
+      <w:r>
+        <w:t xml:space="preserve"> viser en domæne model over PrisTjek220, hvor der kan ses hvordan de forskellige blokke interagere med hinanden. Modellen indeholde to forskellige databaser, en Log-in database som indeholder, administrator og forretningsmanager logins. Derudover indeholder den også en varedatabase, som indeholder de forskellige vare, hvor man kan købe dem og hvad deres pris er. Forbrugeren kan lave en indkøbsliste, og ved hjælp af indkøbslisteindstillinger, beslutte forskellige kriterier som den generede detaljeret indkøbsliste skal overholde, som fx antal af butikker der må handles i. Den detaljeret indkøbsliste genereres så ud fra indkøbslisten ved at tjekke efter hvor varerne kan fås billigst i database samtidig med at indstillingerne overholdes.</w:t>
+      </w:r>
+    </w:p>
+    <w:p/>
+    <w:p/>
+    <w:p/>
+    <w:p>
+      <w:pPr>
+        <w:pStyle w:val="Heading1"/>
+      </w:pPr>
+      <w:bookmarkStart w:id="17" w:name="_Toc448137540"/>
+      <w:r>
+        <w:t>SYSTEMETS GRÆNSEFLADER</w:t>
+      </w:r>
+      <w:bookmarkEnd w:id="17"/>
+    </w:p>
+    <w:p>
+      <w:pPr>
+        <w:pStyle w:val="Heading2"/>
+      </w:pPr>
+      <w:bookmarkStart w:id="18" w:name="_Toc448137541"/>
+      <w:r>
+        <w:t>Grænseflader til person aktører</w:t>
+      </w:r>
+      <w:bookmarkEnd w:id="18"/>
+    </w:p>
+    <w:p>
+      <w:r>
+        <w:t>Beskrivelse af aktører</w:t>
+      </w:r>
+    </w:p>
+    <w:p>
+      <w:pPr>
+        <w:pStyle w:val="Heading2"/>
+      </w:pPr>
+      <w:bookmarkStart w:id="19" w:name="_Toc526492333"/>
+      <w:bookmarkStart w:id="20" w:name="_Toc526573174"/>
+      <w:bookmarkStart w:id="21" w:name="_Toc448137542"/>
+      <w:r>
+        <w:t>Grænseflader til eksterne system aktører</w:t>
+      </w:r>
+      <w:bookmarkEnd w:id="19"/>
+      <w:bookmarkEnd w:id="20"/>
+      <w:bookmarkEnd w:id="21"/>
+    </w:p>
+    <w:p>
+      <w:r>
+        <w:t>DB server</w:t>
+      </w:r>
+    </w:p>
+    <w:p/>
+    <w:p/>
+    <w:p>
+      <w:pPr>
+        <w:pStyle w:val="Heading1"/>
+      </w:pPr>
+      <w:bookmarkStart w:id="22" w:name="_Toc448137543"/>
+      <w:r>
+        <w:t>USERSTORIE</w:t>
+      </w:r>
+      <w:r>
+        <w:t>S</w:t>
+      </w:r>
+      <w:bookmarkEnd w:id="22"/>
+    </w:p>
+    <w:p>
+      <w:r>
+        <w:t>Henvis til Kravspecifikation</w:t>
+      </w:r>
+    </w:p>
+    <w:p/>
+    <w:p>
+      <w:pPr>
+        <w:pStyle w:val="Heading1"/>
+      </w:pPr>
+      <w:bookmarkStart w:id="23" w:name="_Toc448137544"/>
+      <w:r>
+        <w:t>LOGISK VIEW</w:t>
+      </w:r>
+      <w:bookmarkEnd w:id="23"/>
+    </w:p>
+    <w:p>
+      <w:r>
+        <w:t>Klasse diagrammer og sekvensdiagrammer</w:t>
+      </w:r>
+    </w:p>
+    <w:p/>
+    <w:p>
+      <w:pPr>
+        <w:pStyle w:val="Heading2"/>
+      </w:pPr>
+      <w:r>
+        <w:t>Repository pattern</w:t>
+      </w:r>
+    </w:p>
+    <w:p>
+      <w:pPr>
+        <w:keepNext/>
+      </w:pPr>
+      <w:r>
+        <w:object w:dxaOrig="7860" w:dyaOrig="4996" w14:anchorId="537BA37C">
+          <v:shape id="_x0000_i1026" type="#_x0000_t75" style="width:392.4pt;height:249.6pt" o:ole="">
+            <v:imagedata r:id="rId9" o:title=""/>
+          </v:shape>
+          <o:OLEObject Type="Embed" ProgID="Visio.Drawing.15" ShapeID="_x0000_i1026" DrawAspect="Content" ObjectID="_1522850508" r:id="rId10"/>
+        </w:object>
+      </w:r>
+    </w:p>
+    <w:p>
+      <w:pPr>
+        <w:pStyle w:val="Caption"/>
+      </w:pPr>
+      <w:bookmarkStart w:id="24" w:name="_Ref449104561"/>
+      <w:r>
+        <w:t xml:space="preserve">Figur </w:t>
+      </w:r>
+      <w:r>
+        <w:fldChar w:fldCharType="begin"/>
+      </w:r>
+      <w:r>
+        <w:instrText xml:space="preserve"> SEQ Figur \* ARABIC </w:instrText>
+      </w:r>
+      <w:r>
+        <w:fldChar w:fldCharType="separate"/>
+      </w:r>
+      <w:r>
+        <w:rPr>
+          <w:noProof/>
+        </w:rPr>
+        <w:t>2</w:t>
+      </w:r>
+      <w:r>
+        <w:rPr>
+          <w:noProof/>
+        </w:rPr>
+        <w:fldChar w:fldCharType="end"/>
+      </w:r>
+      <w:bookmarkEnd w:id="24"/>
+      <w:r>
+        <w:t>: SD beskrivelse af hvordan Repository pattern virker</w:t>
+      </w:r>
+    </w:p>
+    <w:p>
+      <w:r>
+        <w:fldChar w:fldCharType="begin"/>
+      </w:r>
+      <w:r>
+        <w:instrText xml:space="preserve"> REF _Ref449104561 \h </w:instrText>
+      </w:r>
+      <w:r>
+        <w:fldChar w:fldCharType="separate"/>
+      </w:r>
+      <w:r>
+        <w:t xml:space="preserve">Figur </w:t>
+      </w:r>
+      <w:r>
+        <w:rPr>
+          <w:noProof/>
+        </w:rPr>
+        <w:t>2</w:t>
+      </w:r>
+      <w:r>
+        <w:fldChar w:fldCharType="end"/>
+      </w:r>
+      <w:r>
+        <w:t xml:space="preserve"> viser hvordan repository patternede virker. Det står for at kalde de forskellig metoder på databasen, fra de forskellige models. I eksemplet er der taget udgangspunkt i hvordan man kan ændre navnet på et produkt. Først kan modelen</w:t>
+      </w:r>
+      <w:r>
+        <w:t xml:space="preserve"> lave en get på det ønskede repository, derefter kan der laves en find, på det modtagende repository. Derefter laver repositoryet, en find ned på dataContext, som så sender den med tilbage til modellen. Derefter kan navnet ændres, og til slut kaldes der saveChanges for at det sendes til databasen.</w:t>
+      </w:r>
+    </w:p>
+    <w:p>
+      <w:r>
+        <w:t xml:space="preserve">Sekvensdiagrammerne for de forskellige user stories, er det det viste på </w:t>
+      </w:r>
+      <w:r>
+        <w:fldChar w:fldCharType="begin"/>
+      </w:r>
+      <w:r>
+        <w:instrText xml:space="preserve"> REF _Ref449104561 \h </w:instrText>
+      </w:r>
+      <w:r>
+        <w:fldChar w:fldCharType="separate"/>
+      </w:r>
+      <w:r>
+        <w:t xml:space="preserve">Figur </w:t>
+      </w:r>
+      <w:r>
+        <w:rPr>
+          <w:noProof/>
+        </w:rPr>
+        <w:t>2</w:t>
+      </w:r>
+      <w:r>
+        <w:fldChar w:fldCharType="end"/>
+      </w:r>
+      <w:r>
+        <w:t>, kogt ned til bare at vise en Pristjek220Info klasse, som står for at gøre det alt sammen, for at simplificerer diagrammerne. Det er så bygget op således at der kan ses hvilket repository der tilgås,</w:t>
+      </w:r>
+      <w:r>
+        <w:t xml:space="preserve"> ved at kigge på synstaksen</w:t>
+      </w:r>
+      <w:r>
+        <w:t xml:space="preserve"> (xxxxx.find()) xxxxx betyder altså hvilket </w:t>
+      </w:r>
+      <w:r>
+        <w:t>repository der er valgt.</w:t>
+      </w:r>
+    </w:p>
+    <w:p/>
+    <w:p>
+      <w:pPr>
+        <w:pStyle w:val="Heading2"/>
+      </w:pPr>
+      <w:bookmarkStart w:id="25" w:name="_Toc443577276"/>
+      <w:bookmarkStart w:id="26" w:name="_Toc445051113"/>
+      <w:r>
+        <w:t xml:space="preserve">Tilføj </w:t>
+      </w:r>
+      <w:r>
+        <w:t>vare til forretning</w:t>
+      </w:r>
+      <w:bookmarkEnd w:id="25"/>
+      <w:bookmarkEnd w:id="26"/>
+    </w:p>
+    <w:p>
+      <w:pPr>
+        <w:keepNext/>
+      </w:pPr>
+      <w:r>
+        <w:object w:dxaOrig="10561" w:dyaOrig="9076" w14:anchorId="43EA1DD9">
+          <v:shape id="_x0000_i1027" type="#_x0000_t75" style="width:481.8pt;height:414pt" o:ole="">
+            <v:imagedata r:id="rId11" o:title=""/>
+          </v:shape>
+          <o:OLEObject Type="Embed" ProgID="Visio.Drawing.15" ShapeID="_x0000_i1027" DrawAspect="Content" ObjectID="_1522850509" r:id="rId12"/>
+        </w:object>
+      </w:r>
+    </w:p>
+    <w:p>
+      <w:pPr>
+        <w:pStyle w:val="Caption"/>
+      </w:pPr>
       <w:r>
         <w:t xml:space="preserve">Figur </w:t>
       </w:r>
@@ -2267,12 +2559,180 @@
           <w:rPr>
             <w:noProof/>
           </w:rPr>
-          <w:t>1</w:t>
+          <w:t>3</w:t>
         </w:r>
       </w:fldSimple>
-      <w:bookmarkEnd w:id="17"/>
-      <w:r>
-        <w:t>: Domæne model af Pristjek220</w:t>
+      <w:r>
+        <w:t>: Sekvens diagram for Tilføj en vare</w:t>
+      </w:r>
+    </w:p>
+    <w:p/>
+    <w:p>
+      <w:pPr>
+        <w:pStyle w:val="Heading2"/>
+        <w:rPr>
+          <w:color w:val="FF0000"/>
+        </w:rPr>
+      </w:pPr>
+      <w:bookmarkStart w:id="27" w:name="_Toc443577280"/>
+      <w:bookmarkStart w:id="28" w:name="_Toc445051114"/>
+      <w:r>
+        <w:rPr>
+          <w:color w:val="FF0000"/>
+        </w:rPr>
+        <w:t>Finde den billigste forretning for en vare i Pristjek220</w:t>
+      </w:r>
+      <w:bookmarkEnd w:id="27"/>
+      <w:bookmarkEnd w:id="28"/>
+    </w:p>
+    <w:p>
+      <w:pPr>
+        <w:pStyle w:val="Heading2"/>
+      </w:pPr>
+      <w:bookmarkStart w:id="29" w:name="_Toc443577284"/>
+      <w:bookmarkStart w:id="30" w:name="_Toc445051115"/>
+      <w:r>
+        <w:t xml:space="preserve">Indtast </w:t>
+      </w:r>
+      <w:bookmarkEnd w:id="29"/>
+      <w:bookmarkEnd w:id="30"/>
+      <w:r>
+        <w:t>indkøbsliste</w:t>
+      </w:r>
+    </w:p>
+    <w:p>
+      <w:pPr>
+        <w:keepNext/>
+      </w:pPr>
+      <w:r>
+        <w:object w:dxaOrig="7860" w:dyaOrig="4246" w14:anchorId="2F1EEBA5">
+          <v:shape id="_x0000_i1028" type="#_x0000_t75" style="width:392.4pt;height:212.4pt" o:ole="">
+            <v:imagedata r:id="rId13" o:title=""/>
+          </v:shape>
+          <o:OLEObject Type="Embed" ProgID="Visio.Drawing.15" ShapeID="_x0000_i1028" DrawAspect="Content" ObjectID="_1522850510" r:id="rId14"/>
+        </w:object>
+      </w:r>
+    </w:p>
+    <w:p>
+      <w:pPr>
+        <w:pStyle w:val="Caption"/>
+      </w:pPr>
+      <w:bookmarkStart w:id="31" w:name="_Ref449086518"/>
+      <w:r>
+        <w:t xml:space="preserve">Figur </w:t>
+      </w:r>
+      <w:r>
+        <w:fldChar w:fldCharType="begin"/>
+      </w:r>
+      <w:r>
+        <w:instrText xml:space="preserve"> SEQ Figur \* ARABIC </w:instrText>
+      </w:r>
+      <w:r>
+        <w:fldChar w:fldCharType="separate"/>
+      </w:r>
+      <w:r>
+        <w:rPr>
+          <w:noProof/>
+        </w:rPr>
+        <w:t>4</w:t>
+      </w:r>
+      <w:r>
+        <w:rPr>
+          <w:noProof/>
+        </w:rPr>
+        <w:fldChar w:fldCharType="end"/>
+      </w:r>
+      <w:bookmarkEnd w:id="31"/>
+      <w:r>
+        <w:t>:</w:t>
+      </w:r>
+      <w:r>
+        <w:t xml:space="preserve"> Indtast indkøbsliste</w:t>
+      </w:r>
+    </w:p>
+    <w:p>
+      <w:r>
+        <w:fldChar w:fldCharType="begin"/>
+      </w:r>
+      <w:r>
+        <w:instrText xml:space="preserve"> REF _Ref449086518 \h </w:instrText>
+      </w:r>
+      <w:r>
+        <w:fldChar w:fldCharType="separate"/>
+      </w:r>
+      <w:r>
+        <w:t xml:space="preserve">Figur </w:t>
+      </w:r>
+      <w:r>
+        <w:rPr>
+          <w:noProof/>
+        </w:rPr>
+        <w:t>3</w:t>
+      </w:r>
+      <w:r>
+        <w:fldChar w:fldCharType="end"/>
+      </w:r>
+      <w:r>
+        <w:t>, er simplificeret, sådan at den kun viser når der er indtastet noget i feltet til at tilføje vare. Funktionen ShopppingListData, er en set/get, som sætter Consumers ShoppingList til at stemmeoverens med den aktuelle indkøbslisteliste.</w:t>
+      </w:r>
+    </w:p>
+    <w:p>
+      <w:pPr>
+        <w:pStyle w:val="Heading2"/>
+      </w:pPr>
+      <w:bookmarkStart w:id="32" w:name="_Toc443577286"/>
+      <w:bookmarkStart w:id="33" w:name="_Toc445051116"/>
+      <w:r>
+        <w:t>Find ud af hvor varerne fra indkøbslisten kan købes billigst</w:t>
+      </w:r>
+      <w:bookmarkEnd w:id="32"/>
+      <w:bookmarkEnd w:id="33"/>
+    </w:p>
+    <w:p>
+      <w:pPr>
+        <w:keepNext/>
+      </w:pPr>
+      <w:r>
+        <w:object w:dxaOrig="10636" w:dyaOrig="7935" w14:anchorId="5CBC5B5F">
+          <v:shape id="_x0000_i1029" type="#_x0000_t75" style="width:390pt;height:291pt" o:ole="">
+            <v:imagedata r:id="rId15" o:title=""/>
+          </v:shape>
+          <o:OLEObject Type="Embed" ProgID="Visio.Drawing.15" ShapeID="_x0000_i1029" DrawAspect="Content" ObjectID="_1522850511" r:id="rId16"/>
+        </w:object>
+      </w:r>
+    </w:p>
+    <w:p>
+      <w:pPr>
+        <w:pStyle w:val="Caption"/>
+      </w:pPr>
+      <w:bookmarkStart w:id="34" w:name="_Ref449090690"/>
+      <w:r>
+        <w:t xml:space="preserve">Figur </w:t>
+      </w:r>
+      <w:r>
+        <w:fldChar w:fldCharType="begin"/>
+      </w:r>
+      <w:r>
+        <w:instrText xml:space="preserve"> SEQ Figur \* ARABIC </w:instrText>
+      </w:r>
+      <w:r>
+        <w:fldChar w:fldCharType="separate"/>
+      </w:r>
+      <w:r>
+        <w:rPr>
+          <w:noProof/>
+        </w:rPr>
+        <w:t>5</w:t>
+      </w:r>
+      <w:r>
+        <w:rPr>
+          <w:noProof/>
+        </w:rPr>
+        <w:fldChar w:fldCharType="end"/>
+      </w:r>
+      <w:bookmarkEnd w:id="34"/>
+      <w:r>
+        <w:t>: Find ud Af hvor varene fra indkøbslisten han købes billigst</w:t>
       </w:r>
     </w:p>
     <w:p>
@@ -2281,7 +2741,7 @@
         <w:fldChar w:fldCharType="begin"/>
       </w:r>
       <w:r>
-        <w:instrText xml:space="preserve"> REF _Ref444611581 \h </w:instrText>
+        <w:instrText xml:space="preserve"> REF _Ref449090690 \h </w:instrText>
       </w:r>
       <w:r>
         <w:fldChar w:fldCharType="separate"/>
@@ -2293,117 +2753,182 @@
         <w:rPr>
           <w:noProof/>
         </w:rPr>
-        <w:t>1</w:t>
+        <w:t>4</w:t>
       </w:r>
       <w:r>
         <w:fldChar w:fldCharType="end"/>
       </w:r>
       <w:r>
-        <w:t xml:space="preserve"> viser en domæne model over PrisTjek220, hvor der kan ses hvordan de forskellige blokke interagere med hinanden. Modellen indeholde to forskellige databaser, en Log-in database som indeholder, administrator og forretningsmanager logins. Derudover indeholder den også en varedatabase, som indeholder de forskellige vare, hvor man kan købe dem og hvad deres pris er. Forbrugeren kan lave en indkøbsliste, og ved hjælp af indkøbslisteindstillinger, beslutte forskellige kriterier som den generede detaljeret indkøbsliste skal overholde, som fx antal af butikker der må handles i. Den detaljeret indkøbsliste genereres så ud fra indkøbslisten ved at tjekke efter hvor varerne kan fås billigst i database samtidig med at indstillingerne overholdes.</w:t>
-      </w:r>
-    </w:p>
-    <w:p/>
-    <w:p/>
-    <w:p/>
-    <w:p>
-      <w:pPr>
-        <w:pStyle w:val="Heading1"/>
-      </w:pPr>
-      <w:bookmarkStart w:id="18" w:name="_Toc448137540"/>
-      <w:r>
-        <w:t>SYSTEMETS GRÆNSEFLADER</w:t>
-      </w:r>
-      <w:bookmarkEnd w:id="18"/>
+        <w:t xml:space="preserve"> viser </w:t>
+      </w:r>
+      <w:r>
+        <w:t>hvad der sker når en bruger ø</w:t>
+      </w:r>
+      <w:r>
+        <w:t>n</w:t>
+      </w:r>
+      <w:r>
+        <w:t>s</w:t>
+      </w:r>
+      <w:r>
+        <w:t xml:space="preserve">ker at få </w:t>
+      </w:r>
+      <w:r>
+        <w:t>genreret en indkøbsliste, Consumer tjekker om produktet findes, hvis det ikke findes tilføjes det til listen med en ukendt butik. Findes produktet, løber den alle priser igennem returnerer den billigste</w:t>
+      </w:r>
+      <w:r>
+        <w:t xml:space="preserve"> og tilføjer den til</w:t>
+      </w:r>
+      <w:r>
+        <w:t xml:space="preserve"> </w:t>
+      </w:r>
+      <w:r>
+        <w:t>GeneratedShoppingListData.</w:t>
+      </w:r>
     </w:p>
     <w:p>
       <w:pPr>
         <w:pStyle w:val="Heading2"/>
       </w:pPr>
-      <w:bookmarkStart w:id="19" w:name="_Toc448137541"/>
-      <w:r>
-        <w:t>Grænseflader til person aktører</w:t>
-      </w:r>
-      <w:bookmarkEnd w:id="19"/>
-    </w:p>
-    <w:p>
-      <w:r>
-        <w:t>Beskrivelse af aktører</w:t>
+      <w:bookmarkStart w:id="35" w:name="_Toc443577281"/>
+      <w:bookmarkStart w:id="36" w:name="_Toc445051117"/>
+      <w:r>
+        <w:t>Finde</w:t>
+      </w:r>
+      <w:r>
+        <w:t xml:space="preserve"> </w:t>
+      </w:r>
+      <w:r>
+        <w:t>hvilke forretninger der har en vare</w:t>
+      </w:r>
+      <w:bookmarkEnd w:id="35"/>
+      <w:bookmarkEnd w:id="36"/>
+    </w:p>
+    <w:p>
+      <w:pPr>
+        <w:keepNext/>
+      </w:pPr>
+      <w:r>
+        <w:object w:dxaOrig="10126" w:dyaOrig="7935" w14:anchorId="3B40BA32">
+          <v:shape id="_x0000_i1030" type="#_x0000_t75" style="width:481.2pt;height:377.4pt" o:ole="">
+            <v:imagedata r:id="rId17" o:title=""/>
+          </v:shape>
+          <o:OLEObject Type="Embed" ProgID="Visio.Drawing.15" ShapeID="_x0000_i1030" DrawAspect="Content" ObjectID="_1522850512" r:id="rId18"/>
+        </w:object>
+      </w:r>
+    </w:p>
+    <w:p>
+      <w:pPr>
+        <w:pStyle w:val="Caption"/>
+      </w:pPr>
+      <w:bookmarkStart w:id="37" w:name="_Ref449100027"/>
+      <w:r>
+        <w:t xml:space="preserve">Figur </w:t>
+      </w:r>
+      <w:r>
+        <w:fldChar w:fldCharType="begin"/>
+      </w:r>
+      <w:r>
+        <w:instrText xml:space="preserve"> SEQ Figur \* ARABIC </w:instrText>
+      </w:r>
+      <w:r>
+        <w:fldChar w:fldCharType="separate"/>
+      </w:r>
+      <w:r>
+        <w:rPr>
+          <w:noProof/>
+        </w:rPr>
+        <w:t>6</w:t>
+      </w:r>
+      <w:r>
+        <w:rPr>
+          <w:noProof/>
+        </w:rPr>
+        <w:fldChar w:fldCharType="end"/>
+      </w:r>
+      <w:bookmarkEnd w:id="37"/>
+      <w:r>
+        <w:t>: FInde hvilke forretninger der har en vare</w:t>
+      </w:r>
+    </w:p>
+    <w:p>
+      <w:r>
+        <w:fldChar w:fldCharType="begin"/>
+      </w:r>
+      <w:r>
+        <w:instrText xml:space="preserve"> REF _Ref449100027 \h </w:instrText>
+      </w:r>
+      <w:r>
+        <w:fldChar w:fldCharType="separate"/>
+      </w:r>
+      <w:r>
+        <w:t xml:space="preserve">Figur </w:t>
+      </w:r>
+      <w:r>
+        <w:rPr>
+          <w:noProof/>
+        </w:rPr>
+        <w:t>5</w:t>
+      </w:r>
+      <w:r>
+        <w:fldChar w:fldCharType="end"/>
+      </w:r>
+      <w:r>
+        <w:t xml:space="preserve"> viser hvad der</w:t>
+      </w:r>
+      <w:r>
+        <w:t xml:space="preserve"> sker</w:t>
+      </w:r>
+      <w:r>
+        <w:t xml:space="preserve"> når en bruger ønsker at </w:t>
+      </w:r>
+      <w:r>
+        <w:t>se hvilke forretninger der har en vare, først finder den om varen er der og returnerer en liste, denne liste bliver så løbet igennem for at tilføje, dem til den liste brugeren kan se.</w:t>
       </w:r>
     </w:p>
     <w:p>
       <w:pPr>
         <w:pStyle w:val="Heading2"/>
       </w:pPr>
-      <w:bookmarkStart w:id="20" w:name="_Toc526492333"/>
-      <w:bookmarkStart w:id="21" w:name="_Toc526573174"/>
-      <w:bookmarkStart w:id="22" w:name="_Toc448137542"/>
-      <w:r>
-        <w:t>Grænseflader til eksterne system aktører</w:t>
-      </w:r>
-      <w:bookmarkEnd w:id="20"/>
-      <w:bookmarkEnd w:id="21"/>
-      <w:bookmarkEnd w:id="22"/>
-    </w:p>
-    <w:p>
-      <w:r>
-        <w:t>DB server</w:t>
-      </w:r>
-    </w:p>
-    <w:p/>
-    <w:p/>
-    <w:p>
-      <w:pPr>
-        <w:pStyle w:val="Heading1"/>
-      </w:pPr>
-      <w:bookmarkStart w:id="23" w:name="_Toc448137543"/>
-      <w:r>
-        <w:t>USERSTORIE</w:t>
-      </w:r>
-      <w:r>
-        <w:t>S</w:t>
-      </w:r>
-      <w:bookmarkEnd w:id="23"/>
-    </w:p>
-    <w:p>
-      <w:r>
-        <w:t>Henvis til Kravspecifikation</w:t>
-      </w:r>
-    </w:p>
-    <w:p/>
-    <w:p>
-      <w:pPr>
-        <w:pStyle w:val="Heading1"/>
-      </w:pPr>
-      <w:bookmarkStart w:id="24" w:name="_Toc448137544"/>
-      <w:r>
-        <w:t>LOGISK VIEW</w:t>
-      </w:r>
-      <w:bookmarkEnd w:id="24"/>
-    </w:p>
-    <w:p>
-      <w:r>
-        <w:t>Klasse diagrammer og sekvensdiagrammer</w:t>
-      </w:r>
-    </w:p>
-    <w:p/>
+      <w:bookmarkStart w:id="38" w:name="_Toc443577287"/>
+      <w:bookmarkStart w:id="39" w:name="_Toc445051118"/>
+      <w:r>
+        <w:t>Sammenligning af billigste indkøb og indkøb i én forretning</w:t>
+      </w:r>
+      <w:bookmarkEnd w:id="38"/>
+      <w:bookmarkEnd w:id="39"/>
+    </w:p>
     <w:p>
       <w:pPr>
         <w:pStyle w:val="Heading2"/>
       </w:pPr>
-      <w:r>
-        <w:t>Repository pattern</w:t>
-      </w:r>
+      <w:bookmarkStart w:id="40" w:name="_Toc443577275"/>
+      <w:bookmarkStart w:id="41" w:name="_Toc445051120"/>
+      <w:r>
+        <w:t xml:space="preserve">Tilføj </w:t>
+      </w:r>
+      <w:r>
+        <w:t>en forretning</w:t>
+      </w:r>
+      <w:r>
+        <w:t xml:space="preserve"> til </w:t>
+      </w:r>
+      <w:r>
+        <w:t>Pristjek220</w:t>
+      </w:r>
+      <w:bookmarkEnd w:id="40"/>
+      <w:bookmarkEnd w:id="41"/>
     </w:p>
     <w:p>
       <w:pPr>
         <w:keepNext/>
       </w:pPr>
       <w:r>
-        <w:object w:dxaOrig="7860" w:dyaOrig="4996" w14:anchorId="537BA37C">
-          <v:shape id="_x0000_i1034" type="#_x0000_t75" style="width:392.8pt;height:249.85pt" o:ole="">
-            <v:imagedata r:id="rId9" o:title=""/>
+        <w:object w:dxaOrig="10849" w:dyaOrig="6529" w14:anchorId="28333109">
+          <v:shape id="_x0000_i1034" type="#_x0000_t75" style="width:481.8pt;height:289.8pt" o:ole="">
+            <v:imagedata r:id="rId19" o:title=""/>
           </v:shape>
-          <o:OLEObject Type="Embed" ProgID="Visio.Drawing.15" ShapeID="_x0000_i1034" DrawAspect="Content" ObjectID="_1522848293" r:id="rId10"/>
+          <o:OLEObject Type="Embed" ProgID="Visio.Drawing.15" ShapeID="_x0000_i1034" DrawAspect="Content" ObjectID="_1522850513" r:id="rId20"/>
         </w:object>
       </w:r>
     </w:p>
@@ -2411,7 +2936,7 @@
       <w:pPr>
         <w:pStyle w:val="Caption"/>
       </w:pPr>
-      <w:bookmarkStart w:id="25" w:name="_Ref449104561"/>
+      <w:bookmarkStart w:id="42" w:name="_Ref449103633"/>
       <w:r>
         <w:t xml:space="preserve">Figur </w:t>
       </w:r>
@@ -2420,20 +2945,22 @@
           <w:rPr>
             <w:noProof/>
           </w:rPr>
-          <w:t>2</w:t>
+          <w:t>7</w:t>
         </w:r>
       </w:fldSimple>
-      <w:bookmarkEnd w:id="25"/>
-      <w:r>
-        <w:t>: SD beskrivelse af hvordan Repository pattern virker</w:t>
-      </w:r>
+      <w:bookmarkEnd w:id="42"/>
+      <w:r>
+        <w:t>: SekvensDiagram for Tilføj en Forretning til Pristjek220</w:t>
+      </w:r>
+      <w:bookmarkStart w:id="43" w:name="_GoBack"/>
+      <w:bookmarkEnd w:id="43"/>
     </w:p>
     <w:p>
       <w:r>
         <w:fldChar w:fldCharType="begin"/>
       </w:r>
       <w:r>
-        <w:instrText xml:space="preserve"> REF _Ref449104561 \h </w:instrText>
+        <w:instrText xml:space="preserve"> REF _Ref449103633 \h </w:instrText>
       </w:r>
       <w:r>
         <w:fldChar w:fldCharType="separate"/>
@@ -2445,522 +2972,33 @@
         <w:rPr>
           <w:noProof/>
         </w:rPr>
-        <w:t>2</w:t>
+        <w:t>6</w:t>
       </w:r>
       <w:r>
         <w:fldChar w:fldCharType="end"/>
       </w:r>
       <w:r>
-        <w:t xml:space="preserve"> viser hvordan repository patternede virker. Det står for at kalde de forskellig metoder på databasen, fra de forskellige models. I eksemplet er der taget udgangspunkt i hvordan man kan ændre navnet på et produkt. Først kan modelen</w:t>
-      </w:r>
-      <w:r>
-        <w:t xml:space="preserve"> lave en get på det ønskede repository, derefter kan der laves en find, på det modtagende repository. Derefter laver repositoryet, en find ned på dataContext, som så sender den med tilbage til modellen. Derefter kan navnet ændres, og til slut kaldes der saveChanges for at det sendes til databasen.</w:t>
-      </w:r>
-    </w:p>
-    <w:p>
-      <w:r>
-        <w:t xml:space="preserve">Sekvensdiagrammerne for de forskellige user stories, er det det viste på </w:t>
-      </w:r>
-      <w:r>
-        <w:fldChar w:fldCharType="begin"/>
-      </w:r>
-      <w:r>
-        <w:instrText xml:space="preserve"> REF _Ref449104561 \h </w:instrText>
-      </w:r>
-      <w:r>
-        <w:fldChar w:fldCharType="separate"/>
-      </w:r>
-      <w:r>
-        <w:t xml:space="preserve">Figur </w:t>
-      </w:r>
-      <w:r>
-        <w:rPr>
-          <w:noProof/>
-        </w:rPr>
-        <w:t>2</w:t>
-      </w:r>
-      <w:r>
-        <w:fldChar w:fldCharType="end"/>
-      </w:r>
-      <w:r>
-        <w:t>, kogt ned til bare at vise en Pristjek220Info klasse, som står for at gøre det alt sammen, for at simplificerer diagrammerne. Det er så bygget op således at der kan ses hvilket repository der tilgås,</w:t>
-      </w:r>
-      <w:r>
-        <w:t xml:space="preserve"> ved at kigge på synstaksen</w:t>
-      </w:r>
-      <w:r>
-        <w:t xml:space="preserve"> (xxxxx.find()) xxxxx betyder altså hvilket </w:t>
-      </w:r>
-      <w:r>
-        <w:t>repository der er valgt.</w:t>
-      </w:r>
-    </w:p>
-    <w:p/>
+        <w:t xml:space="preserve"> viser sekvensen for Tilføj en forretning, der er taget udgangspunkt i diagrammet til at Administratoren har indtastet Brugernavn og Password, forretningen som blive tilføjet har samme navn som brugeren. Så Brugernavnet til storemanageren for Fakta til have brugernavnet Fakta. </w:t>
+      </w:r>
+    </w:p>
     <w:p>
       <w:pPr>
         <w:pStyle w:val="Heading2"/>
       </w:pPr>
-      <w:bookmarkStart w:id="26" w:name="_Toc443577276"/>
-      <w:bookmarkStart w:id="27" w:name="_Toc445051113"/>
-      <w:r>
-        <w:t xml:space="preserve">Tilføj </w:t>
-      </w:r>
-      <w:r>
-        <w:t>vare til forretning</w:t>
-      </w:r>
-      <w:bookmarkEnd w:id="26"/>
-      <w:bookmarkEnd w:id="27"/>
+      <w:r>
+        <w:t>Autofuldførelse</w:t>
+      </w:r>
     </w:p>
     <w:p>
       <w:pPr>
         <w:keepNext/>
       </w:pPr>
       <w:r>
-        <w:object w:dxaOrig="10561" w:dyaOrig="9076" w14:anchorId="43EA1DD9">
-          <v:shape id="_x0000_i1026" type="#_x0000_t75" style="width:481.45pt;height:413.75pt" o:ole="">
-            <v:imagedata r:id="rId11" o:title=""/>
-          </v:shape>
-          <o:OLEObject Type="Embed" ProgID="Visio.Drawing.15" ShapeID="_x0000_i1026" DrawAspect="Content" ObjectID="_1522848294" r:id="rId12"/>
-        </w:object>
-      </w:r>
-    </w:p>
-    <w:p>
-      <w:pPr>
-        <w:pStyle w:val="Caption"/>
-      </w:pPr>
-      <w:r>
-        <w:t xml:space="preserve">Figur </w:t>
-      </w:r>
-      <w:r>
-        <w:fldChar w:fldCharType="begin"/>
-      </w:r>
-      <w:r>
-        <w:instrText xml:space="preserve"> SEQ Figur \* ARABIC </w:instrText>
-      </w:r>
-      <w:r>
-        <w:fldChar w:fldCharType="separate"/>
-      </w:r>
-      <w:r>
-        <w:rPr>
-          <w:noProof/>
-        </w:rPr>
-        <w:t>3</w:t>
-      </w:r>
-      <w:r>
-        <w:rPr>
-          <w:noProof/>
-        </w:rPr>
-        <w:fldChar w:fldCharType="end"/>
-      </w:r>
-      <w:r>
-        <w:t>: Sekvens diagram for Tilføj en vare</w:t>
-      </w:r>
-    </w:p>
-    <w:p/>
-    <w:p>
-      <w:pPr>
-        <w:pStyle w:val="Heading2"/>
-        <w:rPr>
-          <w:color w:val="FF0000"/>
-        </w:rPr>
-      </w:pPr>
-      <w:bookmarkStart w:id="28" w:name="_Toc443577280"/>
-      <w:bookmarkStart w:id="29" w:name="_Toc445051114"/>
-      <w:r>
-        <w:rPr>
-          <w:color w:val="FF0000"/>
-        </w:rPr>
-        <w:t>Finde den billigste forretning for en vare i Pristjek220</w:t>
-      </w:r>
-      <w:bookmarkEnd w:id="28"/>
-      <w:bookmarkEnd w:id="29"/>
-    </w:p>
-    <w:p>
-      <w:pPr>
-        <w:pStyle w:val="Heading2"/>
-      </w:pPr>
-      <w:bookmarkStart w:id="30" w:name="_Toc443577284"/>
-      <w:bookmarkStart w:id="31" w:name="_Toc445051115"/>
-      <w:r>
-        <w:t xml:space="preserve">Indtast </w:t>
-      </w:r>
-      <w:bookmarkEnd w:id="30"/>
-      <w:bookmarkEnd w:id="31"/>
-      <w:r>
-        <w:t>indkøbsliste</w:t>
-      </w:r>
-    </w:p>
-    <w:p>
-      <w:pPr>
-        <w:keepNext/>
-      </w:pPr>
-      <w:r>
-        <w:object w:dxaOrig="7860" w:dyaOrig="4246" w14:anchorId="2F1EEBA5">
-          <v:shape id="_x0000_i1027" type="#_x0000_t75" style="width:392.25pt;height:212.25pt" o:ole="">
-            <v:imagedata r:id="rId13" o:title=""/>
-          </v:shape>
-          <o:OLEObject Type="Embed" ProgID="Visio.Drawing.15" ShapeID="_x0000_i1027" DrawAspect="Content" ObjectID="_1522848295" r:id="rId14"/>
-        </w:object>
-      </w:r>
-    </w:p>
-    <w:p>
-      <w:pPr>
-        <w:pStyle w:val="Caption"/>
-      </w:pPr>
-      <w:bookmarkStart w:id="32" w:name="_Ref449086518"/>
-      <w:r>
-        <w:t xml:space="preserve">Figur </w:t>
-      </w:r>
-      <w:fldSimple w:instr=" SEQ Figur \* ARABIC ">
-        <w:r>
-          <w:rPr>
-            <w:noProof/>
-          </w:rPr>
-          <w:t>4</w:t>
-        </w:r>
-      </w:fldSimple>
-      <w:bookmarkEnd w:id="32"/>
-      <w:r>
-        <w:t>:</w:t>
-      </w:r>
-      <w:r>
-        <w:t xml:space="preserve"> Indtast indkøbsliste</w:t>
-      </w:r>
-    </w:p>
-    <w:p>
-      <w:r>
-        <w:fldChar w:fldCharType="begin"/>
-      </w:r>
-      <w:r>
-        <w:instrText xml:space="preserve"> REF _Ref449086518 \h </w:instrText>
-      </w:r>
-      <w:r>
-        <w:fldChar w:fldCharType="separate"/>
-      </w:r>
-      <w:r>
-        <w:t xml:space="preserve">Figur </w:t>
-      </w:r>
-      <w:r>
-        <w:rPr>
-          <w:noProof/>
-        </w:rPr>
-        <w:t>3</w:t>
-      </w:r>
-      <w:r>
-        <w:fldChar w:fldCharType="end"/>
-      </w:r>
-      <w:r>
-        <w:t>, er simplificeret, sådan at den kun viser når der er indtastet noget i feltet til at tilføje vare. Funktionen ShopppingListData, er en set/get, som sætter Consumers ShoppingList til at stemmeoverens med den aktuelle indkøbslisteliste.</w:t>
-      </w:r>
-    </w:p>
-    <w:p>
-      <w:pPr>
-        <w:pStyle w:val="Heading2"/>
-      </w:pPr>
-      <w:bookmarkStart w:id="33" w:name="_Toc443577286"/>
-      <w:bookmarkStart w:id="34" w:name="_Toc445051116"/>
-      <w:r>
-        <w:t>Find ud af hvor varerne fra indkøbslisten kan købes billigst</w:t>
-      </w:r>
-      <w:bookmarkEnd w:id="33"/>
-      <w:bookmarkEnd w:id="34"/>
-    </w:p>
-    <w:p>
-      <w:pPr>
-        <w:keepNext/>
-      </w:pPr>
-      <w:r>
-        <w:object w:dxaOrig="10636" w:dyaOrig="7935" w14:anchorId="5CBC5B5F">
-          <v:shape id="_x0000_i1028" type="#_x0000_t75" style="width:389.55pt;height:290.7pt" o:ole="">
-            <v:imagedata r:id="rId15" o:title=""/>
-          </v:shape>
-          <o:OLEObject Type="Embed" ProgID="Visio.Drawing.15" ShapeID="_x0000_i1028" DrawAspect="Content" ObjectID="_1522848296" r:id="rId16"/>
-        </w:object>
-      </w:r>
-    </w:p>
-    <w:p>
-      <w:pPr>
-        <w:pStyle w:val="Caption"/>
-      </w:pPr>
-      <w:bookmarkStart w:id="35" w:name="_Ref449090690"/>
-      <w:r>
-        <w:t xml:space="preserve">Figur </w:t>
-      </w:r>
-      <w:fldSimple w:instr=" SEQ Figur \* ARABIC ">
-        <w:r>
-          <w:rPr>
-            <w:noProof/>
-          </w:rPr>
-          <w:t>5</w:t>
-        </w:r>
-      </w:fldSimple>
-      <w:bookmarkEnd w:id="35"/>
-      <w:r>
-        <w:t>: Find ud Af hvor varene fra indkøbslisten han købes billigst</w:t>
-      </w:r>
-    </w:p>
-    <w:p>
-      <w:r>
-        <w:lastRenderedPageBreak/>
-        <w:fldChar w:fldCharType="begin"/>
-      </w:r>
-      <w:r>
-        <w:instrText xml:space="preserve"> REF _Ref449090690 \h </w:instrText>
-      </w:r>
-      <w:r>
-        <w:fldChar w:fldCharType="separate"/>
-      </w:r>
-      <w:r>
-        <w:t xml:space="preserve">Figur </w:t>
-      </w:r>
-      <w:r>
-        <w:rPr>
-          <w:noProof/>
-        </w:rPr>
-        <w:t>4</w:t>
-      </w:r>
-      <w:r>
-        <w:fldChar w:fldCharType="end"/>
-      </w:r>
-      <w:r>
-        <w:t xml:space="preserve"> viser </w:t>
-      </w:r>
-      <w:r>
-        <w:t>hvad der sker når en bruger ø</w:t>
-      </w:r>
-      <w:r>
-        <w:t>n</w:t>
-      </w:r>
-      <w:r>
-        <w:t>s</w:t>
-      </w:r>
-      <w:r>
-        <w:t xml:space="preserve">ker at få </w:t>
-      </w:r>
-      <w:r>
-        <w:t>genreret en indkøbsliste, Consumer tjekker om produktet findes, hvis det ikke findes tilføjes det til listen med en ukendt butik. Findes produktet, løber den alle priser igennem returnerer den billigste</w:t>
-      </w:r>
-      <w:r>
-        <w:t xml:space="preserve"> og tilføjer den til</w:t>
-      </w:r>
-      <w:r>
-        <w:t xml:space="preserve"> </w:t>
-      </w:r>
-      <w:r>
-        <w:t>GeneratedShoppingListData.</w:t>
-      </w:r>
-    </w:p>
-    <w:p>
-      <w:pPr>
-        <w:pStyle w:val="Heading2"/>
-      </w:pPr>
-      <w:bookmarkStart w:id="36" w:name="_Toc443577281"/>
-      <w:bookmarkStart w:id="37" w:name="_Toc445051117"/>
-      <w:r>
-        <w:t>Finde</w:t>
-      </w:r>
-      <w:r>
-        <w:t xml:space="preserve"> </w:t>
-      </w:r>
-      <w:r>
-        <w:t>hvilke forretninger der har en vare</w:t>
-      </w:r>
-      <w:bookmarkEnd w:id="36"/>
-      <w:bookmarkEnd w:id="37"/>
-    </w:p>
-    <w:p>
-      <w:pPr>
-        <w:keepNext/>
-      </w:pPr>
-      <w:r>
-        <w:object w:dxaOrig="10126" w:dyaOrig="7935" w14:anchorId="3B40BA32">
-          <v:shape id="_x0000_i1029" type="#_x0000_t75" style="width:480.9pt;height:377.2pt" o:ole="">
-            <v:imagedata r:id="rId17" o:title=""/>
-          </v:shape>
-          <o:OLEObject Type="Embed" ProgID="Visio.Drawing.15" ShapeID="_x0000_i1029" DrawAspect="Content" ObjectID="_1522848297" r:id="rId18"/>
-        </w:object>
-      </w:r>
-    </w:p>
-    <w:p>
-      <w:pPr>
-        <w:pStyle w:val="Caption"/>
-      </w:pPr>
-      <w:bookmarkStart w:id="38" w:name="_Ref449100027"/>
-      <w:r>
-        <w:t xml:space="preserve">Figur </w:t>
-      </w:r>
-      <w:fldSimple w:instr=" SEQ Figur \* ARABIC ">
-        <w:r>
-          <w:rPr>
-            <w:noProof/>
-          </w:rPr>
-          <w:t>6</w:t>
-        </w:r>
-      </w:fldSimple>
-      <w:bookmarkEnd w:id="38"/>
-      <w:r>
-        <w:t>: FInde hvilke forretninger der har en vare</w:t>
-      </w:r>
-    </w:p>
-    <w:p>
-      <w:r>
-        <w:fldChar w:fldCharType="begin"/>
-      </w:r>
-      <w:r>
-        <w:instrText xml:space="preserve"> REF _Ref449100027 \h </w:instrText>
-      </w:r>
-      <w:r>
-        <w:fldChar w:fldCharType="separate"/>
-      </w:r>
-      <w:r>
-        <w:t xml:space="preserve">Figur </w:t>
-      </w:r>
-      <w:r>
-        <w:rPr>
-          <w:noProof/>
-        </w:rPr>
-        <w:t>5</w:t>
-      </w:r>
-      <w:r>
-        <w:fldChar w:fldCharType="end"/>
-      </w:r>
-      <w:r>
-        <w:t xml:space="preserve"> viser hvad der</w:t>
-      </w:r>
-      <w:r>
-        <w:t xml:space="preserve"> sker</w:t>
-      </w:r>
-      <w:r>
-        <w:t xml:space="preserve"> når en bruger ønsker at </w:t>
-      </w:r>
-      <w:r>
-        <w:t>se hvilke forretninger der har en vare, først finder den om varen er der og returnerer en liste, denne liste bliver så løbet igennem for at tilføje, dem til den liste brugeren kan se.</w:t>
-      </w:r>
-    </w:p>
-    <w:p>
-      <w:pPr>
-        <w:pStyle w:val="Heading2"/>
-      </w:pPr>
-      <w:bookmarkStart w:id="39" w:name="_Toc443577287"/>
-      <w:bookmarkStart w:id="40" w:name="_Toc445051118"/>
-      <w:r>
-        <w:t>Sammenligning af billigste indkøb og indkøb i én forretning</w:t>
-      </w:r>
-      <w:bookmarkEnd w:id="39"/>
-      <w:bookmarkEnd w:id="40"/>
-    </w:p>
-    <w:p>
-      <w:pPr>
-        <w:pStyle w:val="Heading2"/>
-      </w:pPr>
-      <w:bookmarkStart w:id="41" w:name="_Toc443577275"/>
-      <w:bookmarkStart w:id="42" w:name="_Toc445051120"/>
-      <w:r>
-        <w:t xml:space="preserve">Tilføj </w:t>
-      </w:r>
-      <w:r>
-        <w:t>en forretning</w:t>
-      </w:r>
-      <w:r>
-        <w:t xml:space="preserve"> til </w:t>
-      </w:r>
-      <w:r>
-        <w:t>Pristjek220</w:t>
-      </w:r>
-      <w:bookmarkEnd w:id="41"/>
-      <w:bookmarkEnd w:id="42"/>
-    </w:p>
-    <w:p>
-      <w:pPr>
-        <w:keepNext/>
-      </w:pPr>
-      <w:r>
-        <w:object w:dxaOrig="10129" w:dyaOrig="7944" w14:anchorId="7B4D056F">
-          <v:shape id="_x0000_i1030" type="#_x0000_t75" style="width:481.45pt;height:378.25pt" o:ole="">
-            <v:imagedata r:id="rId19" o:title=""/>
-          </v:shape>
-          <o:OLEObject Type="Embed" ProgID="Visio.Drawing.15" ShapeID="_x0000_i1030" DrawAspect="Content" ObjectID="_1522848298" r:id="rId20"/>
-        </w:object>
-      </w:r>
-    </w:p>
-    <w:p>
-      <w:pPr>
-        <w:pStyle w:val="Caption"/>
-      </w:pPr>
-      <w:bookmarkStart w:id="43" w:name="_Ref449103633"/>
-      <w:r>
-        <w:t xml:space="preserve">Figur </w:t>
-      </w:r>
-      <w:r>
-        <w:fldChar w:fldCharType="begin"/>
-      </w:r>
-      <w:r>
-        <w:instrText xml:space="preserve"> SEQ Figur \* ARABIC </w:instrText>
-      </w:r>
-      <w:r>
-        <w:fldChar w:fldCharType="separate"/>
-      </w:r>
-      <w:r>
-        <w:rPr>
-          <w:noProof/>
-        </w:rPr>
-        <w:t>7</w:t>
-      </w:r>
-      <w:r>
-        <w:rPr>
-          <w:noProof/>
-        </w:rPr>
-        <w:fldChar w:fldCharType="end"/>
-      </w:r>
-      <w:bookmarkEnd w:id="43"/>
-      <w:r>
-        <w:t>: SekvensDiagram for Tilføj en Forretning til Pristjek220</w:t>
-      </w:r>
-    </w:p>
-    <w:p>
-      <w:r>
-        <w:fldChar w:fldCharType="begin"/>
-      </w:r>
-      <w:r>
-        <w:instrText xml:space="preserve"> REF _Ref449103633 \h </w:instrText>
-      </w:r>
-      <w:r>
-        <w:fldChar w:fldCharType="separate"/>
-      </w:r>
-      <w:r>
-        <w:t xml:space="preserve">Figur </w:t>
-      </w:r>
-      <w:r>
-        <w:rPr>
-          <w:noProof/>
-        </w:rPr>
-        <w:t>6</w:t>
-      </w:r>
-      <w:r>
-        <w:fldChar w:fldCharType="end"/>
-      </w:r>
-      <w:r>
-        <w:t xml:space="preserve"> viser sekvensen for Tilføj en forretning, der er taget udgangspunkt i diagrammet til at Administratoren har indtastet Brugernavn og Password, forretningen som blive tilføjet har samme navn som brugeren. Så Brugernavnet til storemanageren for Fakta til have brugernavnet Fakta. </w:t>
-      </w:r>
-    </w:p>
-    <w:p>
-      <w:pPr>
-        <w:pStyle w:val="Heading2"/>
-      </w:pPr>
-      <w:r>
-        <w:t>Autofuldførelse</w:t>
-      </w:r>
-    </w:p>
-    <w:p>
-      <w:pPr>
-        <w:keepNext/>
-      </w:pPr>
-      <w:r>
         <w:object w:dxaOrig="10126" w:dyaOrig="4531" w14:anchorId="513F4E32">
-          <v:shape id="_x0000_i1031" type="#_x0000_t75" style="width:480.9pt;height:215.45pt" o:ole="">
+          <v:shape id="_x0000_i1031" type="#_x0000_t75" style="width:481.2pt;height:215.4pt" o:ole="">
             <v:imagedata r:id="rId21" o:title=""/>
           </v:shape>
-          <o:OLEObject Type="Embed" ProgID="Visio.Drawing.15" ShapeID="_x0000_i1031" DrawAspect="Content" ObjectID="_1522848299" r:id="rId22"/>
+          <o:OLEObject Type="Embed" ProgID="Visio.Drawing.15" ShapeID="_x0000_i1031" DrawAspect="Content" ObjectID="_1522850514" r:id="rId22"/>
         </w:object>
       </w:r>
     </w:p>
@@ -2972,14 +3010,27 @@
       <w:r>
         <w:t xml:space="preserve">Figur </w:t>
       </w:r>
-      <w:fldSimple w:instr=" SEQ Figur \* ARABIC ">
-        <w:r>
-          <w:rPr>
-            <w:noProof/>
-          </w:rPr>
-          <w:t>8</w:t>
-        </w:r>
-      </w:fldSimple>
+      <w:r>
+        <w:fldChar w:fldCharType="begin"/>
+      </w:r>
+      <w:r>
+        <w:instrText xml:space="preserve"> SEQ Figur \* ARABIC </w:instrText>
+      </w:r>
+      <w:r>
+        <w:fldChar w:fldCharType="separate"/>
+      </w:r>
+      <w:r>
+        <w:rPr>
+          <w:noProof/>
+        </w:rPr>
+        <w:t>8</w:t>
+      </w:r>
+      <w:r>
+        <w:rPr>
+          <w:noProof/>
+        </w:rPr>
+        <w:fldChar w:fldCharType="end"/>
+      </w:r>
       <w:bookmarkEnd w:id="44"/>
       <w:r>
         <w:t xml:space="preserve">: Sekvens diagram for </w:t>
@@ -2990,6 +3041,7 @@
     </w:p>
     <w:p>
       <w:r>
+        <w:lastRenderedPageBreak/>
         <w:t xml:space="preserve">På </w:t>
       </w:r>
       <w:r>
@@ -3263,7 +3315,11 @@
         </w:rPr>
       </w:pPr>
       <w:r>
-        <w:t>Component diagram er fravalgt at implementere, da det er et diagram, der blev vurderet til ikke at give værdi til projektet. Et component diagram viser, hvilke komponenter samt de forskellige interfaces der er og forventes herimellem, samt forholdene mellem dem. Diagrammet bliver typisk brugt til Component-Based Development (CBD)</w:t>
+        <w:t xml:space="preserve">Component diagram er fravalgt at implementere, da det er et diagram, der blev vurderet til ikke at give værdi til projektet. Et component diagram viser, hvilke komponenter samt de forskellige interfaces der er og forventes </w:t>
+      </w:r>
+      <w:r>
+        <w:lastRenderedPageBreak/>
+        <w:t>herimellem, samt forholdene mellem dem. Diagrammet bliver typisk brugt til Component-Based Development (CBD)</w:t>
       </w:r>
       <w:r>
         <w:rPr>
@@ -3281,10 +3337,10 @@
       </w:pPr>
       <w:r>
         <w:object w:dxaOrig="11925" w:dyaOrig="10126" w14:anchorId="2AEBABAA">
-          <v:shape id="_x0000_i1032" type="#_x0000_t75" style="width:450.25pt;height:383.1pt" o:ole="">
+          <v:shape id="_x0000_i1032" type="#_x0000_t75" style="width:450pt;height:383.4pt" o:ole="">
             <v:imagedata r:id="rId23" o:title=""/>
           </v:shape>
-          <o:OLEObject Type="Embed" ProgID="Visio.Drawing.15" ShapeID="_x0000_i1032" DrawAspect="Content" ObjectID="_1522848300" r:id="rId24"/>
+          <o:OLEObject Type="Embed" ProgID="Visio.Drawing.15" ShapeID="_x0000_i1032" DrawAspect="Content" ObjectID="_1522850515" r:id="rId24"/>
         </w:object>
       </w:r>
     </w:p>
@@ -3394,6 +3450,7 @@
         <w:rPr>
           <w:lang w:val="en-GB"/>
         </w:rPr>
+        <w:lastRenderedPageBreak/>
         <w:t>DEPLOYMENT VIEW</w:t>
       </w:r>
       <w:bookmarkEnd w:id="71"/>
@@ -3426,34 +3483,25 @@
       </w:pPr>
       <w:r>
         <w:object w:dxaOrig="9121" w:dyaOrig="6091" w14:anchorId="5F166647">
-          <v:shape id="_x0000_i1033" type="#_x0000_t75" style="width:455.65pt;height:304.1pt" o:ole="">
+          <v:shape id="_x0000_i1033" type="#_x0000_t75" style="width:455.4pt;height:304.2pt" o:ole="">
             <v:imagedata r:id="rId25" o:title=""/>
           </v:shape>
-          <o:OLEObject Type="Embed" ProgID="Visio.Drawing.15" ShapeID="_x0000_i1033" DrawAspect="Content" ObjectID="_1522848301" r:id="rId26"/>
+          <o:OLEObject Type="Embed" ProgID="Visio.Drawing.15" ShapeID="_x0000_i1033" DrawAspect="Content" ObjectID="_1522850516" r:id="rId26"/>
         </w:object>
       </w:r>
     </w:p>
     <w:p>
       <w:pPr>
         <w:pStyle w:val="Caption"/>
-        <w:rPr>
-          <w:lang w:val="en-US"/>
-        </w:rPr>
       </w:pPr>
       <w:bookmarkStart w:id="75" w:name="_Ref444607459"/>
       <w:r>
-        <w:rPr>
-          <w:lang w:val="en-US"/>
-        </w:rPr>
         <w:t xml:space="preserve">Figur </w:t>
       </w:r>
       <w:r>
         <w:fldChar w:fldCharType="begin"/>
       </w:r>
       <w:r>
-        <w:rPr>
-          <w:lang w:val="en-US"/>
-        </w:rPr>
         <w:instrText xml:space="preserve"> SEQ Figur \* ARABIC </w:instrText>
       </w:r>
       <w:r>
@@ -3462,7 +3510,6 @@
       <w:r>
         <w:rPr>
           <w:noProof/>
-          <w:lang w:val="en-US"/>
         </w:rPr>
         <w:t>10</w:t>
       </w:r>
@@ -3474,9 +3521,6 @@
       </w:r>
       <w:bookmarkEnd w:id="75"/>
       <w:r>
-        <w:rPr>
-          <w:lang w:val="en-US"/>
-        </w:rPr>
         <w:t>: Deployment diagram for Pristjek220</w:t>
       </w:r>
     </w:p>
@@ -3534,12 +3578,15 @@
     </w:p>
     <w:p>
       <w:r>
-        <w:t>Planen med den første udgave af databasen var at den skulle indeholde en enkel tabel hvor man kunne se varens navn i rækkerne og de forskellige forretninger hen ad kolonerne og på den måde finde prisen for varen i den ene forretning. Dette viste sig at have nogle problemer da vi skulle lave klassen ”product” med en variable for hver forretning som vi kunne gemme prisen i. Det resulterede i at vores database ikke var åben for udvidelser; hvilket er ineffektivt når forretninger kan åbne og lukke og forretningerne får nye vare. Vi valgte derfor at ombygge stukturen af klassen ”product”, så vi i stedet fik tre klasser: ”product”, ”store” og ”storeproduct”. Disse tre klasser gjorde at vores database kunne håndtere at en forretning ville begynder og sælge en vare, og en ny forretning åbnede. Måden det blev implementeret på var ved at ”product” indeholdte en liste af ”storeproduct” hvor prisen for vare i en enkle forretning lægger i, denne klasse indeholder også en reference til produktet og til forretningen. Dette betyder at for varerne og forretningerne har vi kun én instans af for hver vare eller forretning der er, også har vi en ”storeproduct” imellem hver af de forretninger som sælger én vare, og kobler dem sammen på den måde. På samme måde indeholder ”store” også en liste af ”storeproduct” for at kunne finde ud af om én vare sælges i den forretning.</w:t>
-      </w:r>
-    </w:p>
-    <w:p>
+        <w:t xml:space="preserve">Planen med den første udgave af databasen var at den skulle indeholde en enkel tabel hvor man kunne se varens navn i rækkerne og de forskellige forretninger hen ad kolonerne og på den måde finde prisen for varen i den ene forretning. Dette viste sig at have nogle problemer da vi skulle lave klassen ”product” med en variable for hver forretning som vi kunne gemme prisen i. Det resulterede i at vores database ikke var åben for udvidelser; hvilket er ineffektivt når forretninger kan åbne og lukke og forretningerne får nye vare. Vi valgte derfor at ombygge stukturen af klassen ”product”, så vi i stedet fik tre klasser: ”product”, ”store” og ”storeproduct”. Disse tre klasser gjorde at vores database kunne håndtere at en forretning ville begynder og sælge en vare, og en ny forretning åbnede. Måden det blev implementeret på var ved at ”product” indeholdte en liste af ”storeproduct” hvor prisen for vare i en enkle forretning lægger i, denne klasse indeholder også en reference til produktet og til forretningen. Dette betyder at for varerne og </w:t>
+      </w:r>
       <w:r>
         <w:lastRenderedPageBreak/>
+        <w:t>forretningerne har vi kun én instans af for hver vare eller forretning der er, også har vi en ”storeproduct” imellem hver af de forretninger som sælger én vare, og kobler dem sammen på den måde. På samme måde indeholder ”store” også en liste af ”storeproduct” for at kunne finde ud af om én vare sælges i den forretning.</w:t>
+      </w:r>
+    </w:p>
+    <w:p>
+      <w:r>
         <w:t xml:space="preserve">Vores første udkast af databasen blev lavet med en masse variabler som var navn givet forretningerne for at danne et enkelt diagram hvor man kunne se produktets navn og forretningen og hvad prisen er for det i diagrammet. Men på grund af der ikke kunne udvides med det design, blev det lavet om til 3 klasser, ”product”, ”store” og ”storeproduct”. ”storeproduct” er relationen mellem forretningen og varen denne klasse indeholder prisen af varen, da varen ikke har samme pris i alle forretninger. Denne beslutning gjorde at vi gennem ”product” klassen kunne have en liste af ”storeproduct” hvilket betyder at vi var i stand til at simulere at varen kunne sælges i flere forretninger med forskellig pris. Derudover havde vi så også mulighed til at gøre det samme ved forretninger så der var flere vare i en forretning. </w:t>
       </w:r>
     </w:p>
@@ -3826,6 +3873,7 @@
     </w:p>
     <w:p>
       <w:r>
+        <w:lastRenderedPageBreak/>
         <w:t>Effektivitet:</w:t>
       </w:r>
     </w:p>
@@ -5708,7 +5756,7 @@
 </file>
 
 <file path=customXml/itemProps1.xml><?xml version="1.0" encoding="utf-8"?>
-<ds:datastoreItem xmlns:ds="http://schemas.openxmlformats.org/officeDocument/2006/customXml" ds:itemID="{0423FB99-2B85-4E13-AABD-7D841280BC6E}">
+<ds:datastoreItem xmlns:ds="http://schemas.openxmlformats.org/officeDocument/2006/customXml" ds:itemID="{E79717B3-4DBF-4443-88E1-BD0F06B775A8}">
   <ds:schemaRefs>
     <ds:schemaRef ds:uri="http://schemas.openxmlformats.org/officeDocument/2006/bibliography"/>
   </ds:schemaRefs>

</xml_diff>

<commit_message>
Tilføjet lidt ekstra på teksten til diagrammet for repository sekvensdiagrammet
</commit_message>
<xml_diff>
--- a/Systemarkitektur/Systemarkitektur.docx
+++ b/Systemarkitektur/Systemarkitektur.docx
@@ -2247,7 +2247,7 @@
           <v:shape id="_x0000_i1025" type="#_x0000_t75" style="width:481.8pt;height:193.8pt" o:ole="">
             <v:imagedata r:id="rId7" o:title=""/>
           </v:shape>
-          <o:OLEObject Type="Embed" ProgID="Visio.Drawing.15" ShapeID="_x0000_i1025" DrawAspect="Content" ObjectID="_1522850507" r:id="rId8"/>
+          <o:OLEObject Type="Embed" ProgID="Visio.Drawing.15" ShapeID="_x0000_i1025" DrawAspect="Content" ObjectID="_1522850694" r:id="rId8"/>
         </w:object>
       </w:r>
     </w:p>
@@ -2256,301 +2256,6 @@
         <w:pStyle w:val="Caption"/>
       </w:pPr>
       <w:bookmarkStart w:id="16" w:name="_Ref444611581"/>
-      <w:r>
-        <w:t xml:space="preserve">Figur </w:t>
-      </w:r>
-      <w:r>
-        <w:fldChar w:fldCharType="begin"/>
-      </w:r>
-      <w:r>
-        <w:instrText xml:space="preserve"> SEQ Figur \* ARABIC </w:instrText>
-      </w:r>
-      <w:r>
-        <w:fldChar w:fldCharType="separate"/>
-      </w:r>
-      <w:r>
-        <w:rPr>
-          <w:noProof/>
-        </w:rPr>
-        <w:t>1</w:t>
-      </w:r>
-      <w:r>
-        <w:rPr>
-          <w:noProof/>
-        </w:rPr>
-        <w:fldChar w:fldCharType="end"/>
-      </w:r>
-      <w:bookmarkEnd w:id="16"/>
-      <w:r>
-        <w:t>: Domæne model af Pristjek220</w:t>
-      </w:r>
-    </w:p>
-    <w:p>
-      <w:r>
-        <w:lastRenderedPageBreak/>
-        <w:fldChar w:fldCharType="begin"/>
-      </w:r>
-      <w:r>
-        <w:instrText xml:space="preserve"> REF _Ref444611581 \h </w:instrText>
-      </w:r>
-      <w:r>
-        <w:fldChar w:fldCharType="separate"/>
-      </w:r>
-      <w:r>
-        <w:t xml:space="preserve">Figur </w:t>
-      </w:r>
-      <w:r>
-        <w:rPr>
-          <w:noProof/>
-        </w:rPr>
-        <w:t>1</w:t>
-      </w:r>
-      <w:r>
-        <w:fldChar w:fldCharType="end"/>
-      </w:r>
-      <w:r>
-        <w:t xml:space="preserve"> viser en domæne model over PrisTjek220, hvor der kan ses hvordan de forskellige blokke interagere med hinanden. Modellen indeholde to forskellige databaser, en Log-in database som indeholder, administrator og forretningsmanager logins. Derudover indeholder den også en varedatabase, som indeholder de forskellige vare, hvor man kan købe dem og hvad deres pris er. Forbrugeren kan lave en indkøbsliste, og ved hjælp af indkøbslisteindstillinger, beslutte forskellige kriterier som den generede detaljeret indkøbsliste skal overholde, som fx antal af butikker der må handles i. Den detaljeret indkøbsliste genereres så ud fra indkøbslisten ved at tjekke efter hvor varerne kan fås billigst i database samtidig med at indstillingerne overholdes.</w:t>
-      </w:r>
-    </w:p>
-    <w:p/>
-    <w:p/>
-    <w:p/>
-    <w:p>
-      <w:pPr>
-        <w:pStyle w:val="Heading1"/>
-      </w:pPr>
-      <w:bookmarkStart w:id="17" w:name="_Toc448137540"/>
-      <w:r>
-        <w:t>SYSTEMETS GRÆNSEFLADER</w:t>
-      </w:r>
-      <w:bookmarkEnd w:id="17"/>
-    </w:p>
-    <w:p>
-      <w:pPr>
-        <w:pStyle w:val="Heading2"/>
-      </w:pPr>
-      <w:bookmarkStart w:id="18" w:name="_Toc448137541"/>
-      <w:r>
-        <w:t>Grænseflader til person aktører</w:t>
-      </w:r>
-      <w:bookmarkEnd w:id="18"/>
-    </w:p>
-    <w:p>
-      <w:r>
-        <w:t>Beskrivelse af aktører</w:t>
-      </w:r>
-    </w:p>
-    <w:p>
-      <w:pPr>
-        <w:pStyle w:val="Heading2"/>
-      </w:pPr>
-      <w:bookmarkStart w:id="19" w:name="_Toc526492333"/>
-      <w:bookmarkStart w:id="20" w:name="_Toc526573174"/>
-      <w:bookmarkStart w:id="21" w:name="_Toc448137542"/>
-      <w:r>
-        <w:t>Grænseflader til eksterne system aktører</w:t>
-      </w:r>
-      <w:bookmarkEnd w:id="19"/>
-      <w:bookmarkEnd w:id="20"/>
-      <w:bookmarkEnd w:id="21"/>
-    </w:p>
-    <w:p>
-      <w:r>
-        <w:t>DB server</w:t>
-      </w:r>
-    </w:p>
-    <w:p/>
-    <w:p/>
-    <w:p>
-      <w:pPr>
-        <w:pStyle w:val="Heading1"/>
-      </w:pPr>
-      <w:bookmarkStart w:id="22" w:name="_Toc448137543"/>
-      <w:r>
-        <w:t>USERSTORIE</w:t>
-      </w:r>
-      <w:r>
-        <w:t>S</w:t>
-      </w:r>
-      <w:bookmarkEnd w:id="22"/>
-    </w:p>
-    <w:p>
-      <w:r>
-        <w:t>Henvis til Kravspecifikation</w:t>
-      </w:r>
-    </w:p>
-    <w:p/>
-    <w:p>
-      <w:pPr>
-        <w:pStyle w:val="Heading1"/>
-      </w:pPr>
-      <w:bookmarkStart w:id="23" w:name="_Toc448137544"/>
-      <w:r>
-        <w:t>LOGISK VIEW</w:t>
-      </w:r>
-      <w:bookmarkEnd w:id="23"/>
-    </w:p>
-    <w:p>
-      <w:r>
-        <w:t>Klasse diagrammer og sekvensdiagrammer</w:t>
-      </w:r>
-    </w:p>
-    <w:p/>
-    <w:p>
-      <w:pPr>
-        <w:pStyle w:val="Heading2"/>
-      </w:pPr>
-      <w:r>
-        <w:t>Repository pattern</w:t>
-      </w:r>
-    </w:p>
-    <w:p>
-      <w:pPr>
-        <w:keepNext/>
-      </w:pPr>
-      <w:r>
-        <w:object w:dxaOrig="7860" w:dyaOrig="4996" w14:anchorId="537BA37C">
-          <v:shape id="_x0000_i1026" type="#_x0000_t75" style="width:392.4pt;height:249.6pt" o:ole="">
-            <v:imagedata r:id="rId9" o:title=""/>
-          </v:shape>
-          <o:OLEObject Type="Embed" ProgID="Visio.Drawing.15" ShapeID="_x0000_i1026" DrawAspect="Content" ObjectID="_1522850508" r:id="rId10"/>
-        </w:object>
-      </w:r>
-    </w:p>
-    <w:p>
-      <w:pPr>
-        <w:pStyle w:val="Caption"/>
-      </w:pPr>
-      <w:bookmarkStart w:id="24" w:name="_Ref449104561"/>
-      <w:r>
-        <w:t xml:space="preserve">Figur </w:t>
-      </w:r>
-      <w:r>
-        <w:fldChar w:fldCharType="begin"/>
-      </w:r>
-      <w:r>
-        <w:instrText xml:space="preserve"> SEQ Figur \* ARABIC </w:instrText>
-      </w:r>
-      <w:r>
-        <w:fldChar w:fldCharType="separate"/>
-      </w:r>
-      <w:r>
-        <w:rPr>
-          <w:noProof/>
-        </w:rPr>
-        <w:t>2</w:t>
-      </w:r>
-      <w:r>
-        <w:rPr>
-          <w:noProof/>
-        </w:rPr>
-        <w:fldChar w:fldCharType="end"/>
-      </w:r>
-      <w:bookmarkEnd w:id="24"/>
-      <w:r>
-        <w:t>: SD beskrivelse af hvordan Repository pattern virker</w:t>
-      </w:r>
-    </w:p>
-    <w:p>
-      <w:r>
-        <w:fldChar w:fldCharType="begin"/>
-      </w:r>
-      <w:r>
-        <w:instrText xml:space="preserve"> REF _Ref449104561 \h </w:instrText>
-      </w:r>
-      <w:r>
-        <w:fldChar w:fldCharType="separate"/>
-      </w:r>
-      <w:r>
-        <w:t xml:space="preserve">Figur </w:t>
-      </w:r>
-      <w:r>
-        <w:rPr>
-          <w:noProof/>
-        </w:rPr>
-        <w:t>2</w:t>
-      </w:r>
-      <w:r>
-        <w:fldChar w:fldCharType="end"/>
-      </w:r>
-      <w:r>
-        <w:t xml:space="preserve"> viser hvordan repository patternede virker. Det står for at kalde de forskellig metoder på databasen, fra de forskellige models. I eksemplet er der taget udgangspunkt i hvordan man kan ændre navnet på et produkt. Først kan modelen</w:t>
-      </w:r>
-      <w:r>
-        <w:t xml:space="preserve"> lave en get på det ønskede repository, derefter kan der laves en find, på det modtagende repository. Derefter laver repositoryet, en find ned på dataContext, som så sender den med tilbage til modellen. Derefter kan navnet ændres, og til slut kaldes der saveChanges for at det sendes til databasen.</w:t>
-      </w:r>
-    </w:p>
-    <w:p>
-      <w:r>
-        <w:t xml:space="preserve">Sekvensdiagrammerne for de forskellige user stories, er det det viste på </w:t>
-      </w:r>
-      <w:r>
-        <w:fldChar w:fldCharType="begin"/>
-      </w:r>
-      <w:r>
-        <w:instrText xml:space="preserve"> REF _Ref449104561 \h </w:instrText>
-      </w:r>
-      <w:r>
-        <w:fldChar w:fldCharType="separate"/>
-      </w:r>
-      <w:r>
-        <w:t xml:space="preserve">Figur </w:t>
-      </w:r>
-      <w:r>
-        <w:rPr>
-          <w:noProof/>
-        </w:rPr>
-        <w:t>2</w:t>
-      </w:r>
-      <w:r>
-        <w:fldChar w:fldCharType="end"/>
-      </w:r>
-      <w:r>
-        <w:t>, kogt ned til bare at vise en Pristjek220Info klasse, som står for at gøre det alt sammen, for at simplificerer diagrammerne. Det er så bygget op således at der kan ses hvilket repository der tilgås,</w:t>
-      </w:r>
-      <w:r>
-        <w:t xml:space="preserve"> ved at kigge på synstaksen</w:t>
-      </w:r>
-      <w:r>
-        <w:t xml:space="preserve"> (xxxxx.find()) xxxxx betyder altså hvilket </w:t>
-      </w:r>
-      <w:r>
-        <w:t>repository der er valgt.</w:t>
-      </w:r>
-    </w:p>
-    <w:p/>
-    <w:p>
-      <w:pPr>
-        <w:pStyle w:val="Heading2"/>
-      </w:pPr>
-      <w:bookmarkStart w:id="25" w:name="_Toc443577276"/>
-      <w:bookmarkStart w:id="26" w:name="_Toc445051113"/>
-      <w:r>
-        <w:t xml:space="preserve">Tilføj </w:t>
-      </w:r>
-      <w:r>
-        <w:t>vare til forretning</w:t>
-      </w:r>
-      <w:bookmarkEnd w:id="25"/>
-      <w:bookmarkEnd w:id="26"/>
-    </w:p>
-    <w:p>
-      <w:pPr>
-        <w:keepNext/>
-      </w:pPr>
-      <w:r>
-        <w:object w:dxaOrig="10561" w:dyaOrig="9076" w14:anchorId="43EA1DD9">
-          <v:shape id="_x0000_i1027" type="#_x0000_t75" style="width:481.8pt;height:414pt" o:ole="">
-            <v:imagedata r:id="rId11" o:title=""/>
-          </v:shape>
-          <o:OLEObject Type="Embed" ProgID="Visio.Drawing.15" ShapeID="_x0000_i1027" DrawAspect="Content" ObjectID="_1522850509" r:id="rId12"/>
-        </w:object>
-      </w:r>
-    </w:p>
-    <w:p>
-      <w:pPr>
-        <w:pStyle w:val="Caption"/>
-      </w:pPr>
       <w:r>
         <w:t xml:space="preserve">Figur </w:t>
       </w:r>
@@ -2559,145 +2264,143 @@
           <w:rPr>
             <w:noProof/>
           </w:rPr>
-          <w:t>3</w:t>
+          <w:t>1</w:t>
         </w:r>
       </w:fldSimple>
-      <w:r>
-        <w:t>: Sekvens diagram for Tilføj en vare</w:t>
-      </w:r>
-    </w:p>
-    <w:p/>
-    <w:p>
-      <w:pPr>
-        <w:pStyle w:val="Heading2"/>
-        <w:rPr>
-          <w:color w:val="FF0000"/>
-        </w:rPr>
-      </w:pPr>
-      <w:bookmarkStart w:id="27" w:name="_Toc443577280"/>
-      <w:bookmarkStart w:id="28" w:name="_Toc445051114"/>
-      <w:r>
-        <w:rPr>
-          <w:color w:val="FF0000"/>
-        </w:rPr>
-        <w:t>Finde den billigste forretning for en vare i Pristjek220</w:t>
-      </w:r>
-      <w:bookmarkEnd w:id="27"/>
-      <w:bookmarkEnd w:id="28"/>
-    </w:p>
-    <w:p>
-      <w:pPr>
-        <w:pStyle w:val="Heading2"/>
-      </w:pPr>
-      <w:bookmarkStart w:id="29" w:name="_Toc443577284"/>
-      <w:bookmarkStart w:id="30" w:name="_Toc445051115"/>
-      <w:r>
-        <w:t xml:space="preserve">Indtast </w:t>
-      </w:r>
-      <w:bookmarkEnd w:id="29"/>
-      <w:bookmarkEnd w:id="30"/>
-      <w:r>
-        <w:t>indkøbsliste</w:t>
-      </w:r>
-    </w:p>
-    <w:p>
-      <w:pPr>
-        <w:keepNext/>
-      </w:pPr>
-      <w:r>
-        <w:object w:dxaOrig="7860" w:dyaOrig="4246" w14:anchorId="2F1EEBA5">
-          <v:shape id="_x0000_i1028" type="#_x0000_t75" style="width:392.4pt;height:212.4pt" o:ole="">
-            <v:imagedata r:id="rId13" o:title=""/>
-          </v:shape>
-          <o:OLEObject Type="Embed" ProgID="Visio.Drawing.15" ShapeID="_x0000_i1028" DrawAspect="Content" ObjectID="_1522850510" r:id="rId14"/>
-        </w:object>
-      </w:r>
-    </w:p>
-    <w:p>
-      <w:pPr>
-        <w:pStyle w:val="Caption"/>
-      </w:pPr>
-      <w:bookmarkStart w:id="31" w:name="_Ref449086518"/>
+      <w:bookmarkEnd w:id="16"/>
+      <w:r>
+        <w:t>: Domæne model af Pristjek220</w:t>
+      </w:r>
+    </w:p>
+    <w:p>
+      <w:r>
+        <w:lastRenderedPageBreak/>
+        <w:fldChar w:fldCharType="begin"/>
+      </w:r>
+      <w:r>
+        <w:instrText xml:space="preserve"> REF _Ref444611581 \h </w:instrText>
+      </w:r>
+      <w:r>
+        <w:fldChar w:fldCharType="separate"/>
+      </w:r>
       <w:r>
         <w:t xml:space="preserve">Figur </w:t>
-      </w:r>
-      <w:r>
-        <w:fldChar w:fldCharType="begin"/>
-      </w:r>
-      <w:r>
-        <w:instrText xml:space="preserve"> SEQ Figur \* ARABIC </w:instrText>
-      </w:r>
-      <w:r>
-        <w:fldChar w:fldCharType="separate"/>
       </w:r>
       <w:r>
         <w:rPr>
           <w:noProof/>
         </w:rPr>
-        <w:t>4</w:t>
-      </w:r>
-      <w:r>
-        <w:rPr>
-          <w:noProof/>
-        </w:rPr>
+        <w:t>1</w:t>
+      </w:r>
+      <w:r>
         <w:fldChar w:fldCharType="end"/>
       </w:r>
-      <w:bookmarkEnd w:id="31"/>
-      <w:r>
-        <w:t>:</w:t>
-      </w:r>
-      <w:r>
-        <w:t xml:space="preserve"> Indtast indkøbsliste</w:t>
-      </w:r>
-    </w:p>
-    <w:p>
-      <w:r>
-        <w:fldChar w:fldCharType="begin"/>
-      </w:r>
-      <w:r>
-        <w:instrText xml:space="preserve"> REF _Ref449086518 \h </w:instrText>
-      </w:r>
-      <w:r>
-        <w:fldChar w:fldCharType="separate"/>
-      </w:r>
-      <w:r>
-        <w:t xml:space="preserve">Figur </w:t>
-      </w:r>
-      <w:r>
-        <w:rPr>
-          <w:noProof/>
-        </w:rPr>
-        <w:t>3</w:t>
-      </w:r>
-      <w:r>
-        <w:fldChar w:fldCharType="end"/>
-      </w:r>
-      <w:r>
-        <w:t>, er simplificeret, sådan at den kun viser når der er indtastet noget i feltet til at tilføje vare. Funktionen ShopppingListData, er en set/get, som sætter Consumers ShoppingList til at stemmeoverens med den aktuelle indkøbslisteliste.</w:t>
-      </w:r>
+      <w:r>
+        <w:t xml:space="preserve"> viser en domæne model over PrisTjek220, hvor der kan ses hvordan de forskellige blokke interagere med hinanden. Modellen indeholde to forskellige databaser, en Log-in database som indeholder, administrator og forretningsmanager logins. Derudover indeholder den også en varedatabase, som indeholder de forskellige vare, hvor man kan købe dem og hvad deres pris er. Forbrugeren kan lave en indkøbsliste, og ved hjælp af indkøbslisteindstillinger, beslutte forskellige kriterier som den generede detaljeret indkøbsliste skal overholde, som fx antal af butikker der må handles i. Den detaljeret indkøbsliste genereres så ud fra indkøbslisten ved at tjekke efter hvor varerne kan fås billigst i database samtidig med at indstillingerne overholdes.</w:t>
+      </w:r>
+    </w:p>
+    <w:p/>
+    <w:p/>
+    <w:p/>
+    <w:p>
+      <w:pPr>
+        <w:pStyle w:val="Heading1"/>
+      </w:pPr>
+      <w:bookmarkStart w:id="17" w:name="_Toc448137540"/>
+      <w:r>
+        <w:t>SYSTEMETS GRÆNSEFLADER</w:t>
+      </w:r>
+      <w:bookmarkEnd w:id="17"/>
     </w:p>
     <w:p>
       <w:pPr>
         <w:pStyle w:val="Heading2"/>
       </w:pPr>
-      <w:bookmarkStart w:id="32" w:name="_Toc443577286"/>
-      <w:bookmarkStart w:id="33" w:name="_Toc445051116"/>
-      <w:r>
-        <w:t>Find ud af hvor varerne fra indkøbslisten kan købes billigst</w:t>
-      </w:r>
-      <w:bookmarkEnd w:id="32"/>
-      <w:bookmarkEnd w:id="33"/>
+      <w:bookmarkStart w:id="18" w:name="_Toc448137541"/>
+      <w:r>
+        <w:t>Grænseflader til person aktører</w:t>
+      </w:r>
+      <w:bookmarkEnd w:id="18"/>
+    </w:p>
+    <w:p>
+      <w:r>
+        <w:t>Beskrivelse af aktører</w:t>
+      </w:r>
+    </w:p>
+    <w:p>
+      <w:pPr>
+        <w:pStyle w:val="Heading2"/>
+      </w:pPr>
+      <w:bookmarkStart w:id="19" w:name="_Toc526492333"/>
+      <w:bookmarkStart w:id="20" w:name="_Toc526573174"/>
+      <w:bookmarkStart w:id="21" w:name="_Toc448137542"/>
+      <w:r>
+        <w:t>Grænseflader til eksterne system aktører</w:t>
+      </w:r>
+      <w:bookmarkEnd w:id="19"/>
+      <w:bookmarkEnd w:id="20"/>
+      <w:bookmarkEnd w:id="21"/>
+    </w:p>
+    <w:p>
+      <w:r>
+        <w:t>DB server</w:t>
+      </w:r>
+    </w:p>
+    <w:p/>
+    <w:p/>
+    <w:p>
+      <w:pPr>
+        <w:pStyle w:val="Heading1"/>
+      </w:pPr>
+      <w:bookmarkStart w:id="22" w:name="_Toc448137543"/>
+      <w:r>
+        <w:t>USERSTORIE</w:t>
+      </w:r>
+      <w:r>
+        <w:t>S</w:t>
+      </w:r>
+      <w:bookmarkEnd w:id="22"/>
+    </w:p>
+    <w:p>
+      <w:r>
+        <w:t>Henvis til Kravspecifikation</w:t>
+      </w:r>
+    </w:p>
+    <w:p/>
+    <w:p>
+      <w:pPr>
+        <w:pStyle w:val="Heading1"/>
+      </w:pPr>
+      <w:bookmarkStart w:id="23" w:name="_Toc448137544"/>
+      <w:r>
+        <w:t>LOGISK VIEW</w:t>
+      </w:r>
+      <w:bookmarkEnd w:id="23"/>
+    </w:p>
+    <w:p>
+      <w:r>
+        <w:t>Klasse diagrammer og sekvensdiagrammer</w:t>
+      </w:r>
+    </w:p>
+    <w:p/>
+    <w:p>
+      <w:pPr>
+        <w:pStyle w:val="Heading2"/>
+      </w:pPr>
+      <w:r>
+        <w:t>Repository pattern</w:t>
+      </w:r>
     </w:p>
     <w:p>
       <w:pPr>
         <w:keepNext/>
       </w:pPr>
       <w:r>
-        <w:object w:dxaOrig="10636" w:dyaOrig="7935" w14:anchorId="5CBC5B5F">
-          <v:shape id="_x0000_i1029" type="#_x0000_t75" style="width:390pt;height:291pt" o:ole="">
-            <v:imagedata r:id="rId15" o:title=""/>
+        <w:object w:dxaOrig="7860" w:dyaOrig="4996" w14:anchorId="537BA37C">
+          <v:shape id="_x0000_i1026" type="#_x0000_t75" style="width:392.4pt;height:249.6pt" o:ole="">
+            <v:imagedata r:id="rId9" o:title=""/>
           </v:shape>
-          <o:OLEObject Type="Embed" ProgID="Visio.Drawing.15" ShapeID="_x0000_i1029" DrawAspect="Content" ObjectID="_1522850511" r:id="rId16"/>
+          <o:OLEObject Type="Embed" ProgID="Visio.Drawing.15" ShapeID="_x0000_i1026" DrawAspect="Content" ObjectID="_1522850695" r:id="rId10"/>
         </w:object>
       </w:r>
     </w:p>
@@ -2705,238 +2408,7 @@
       <w:pPr>
         <w:pStyle w:val="Caption"/>
       </w:pPr>
-      <w:bookmarkStart w:id="34" w:name="_Ref449090690"/>
-      <w:r>
-        <w:t xml:space="preserve">Figur </w:t>
-      </w:r>
-      <w:r>
-        <w:fldChar w:fldCharType="begin"/>
-      </w:r>
-      <w:r>
-        <w:instrText xml:space="preserve"> SEQ Figur \* ARABIC </w:instrText>
-      </w:r>
-      <w:r>
-        <w:fldChar w:fldCharType="separate"/>
-      </w:r>
-      <w:r>
-        <w:rPr>
-          <w:noProof/>
-        </w:rPr>
-        <w:t>5</w:t>
-      </w:r>
-      <w:r>
-        <w:rPr>
-          <w:noProof/>
-        </w:rPr>
-        <w:fldChar w:fldCharType="end"/>
-      </w:r>
-      <w:bookmarkEnd w:id="34"/>
-      <w:r>
-        <w:t>: Find ud Af hvor varene fra indkøbslisten han købes billigst</w:t>
-      </w:r>
-    </w:p>
-    <w:p>
-      <w:r>
-        <w:lastRenderedPageBreak/>
-        <w:fldChar w:fldCharType="begin"/>
-      </w:r>
-      <w:r>
-        <w:instrText xml:space="preserve"> REF _Ref449090690 \h </w:instrText>
-      </w:r>
-      <w:r>
-        <w:fldChar w:fldCharType="separate"/>
-      </w:r>
-      <w:r>
-        <w:t xml:space="preserve">Figur </w:t>
-      </w:r>
-      <w:r>
-        <w:rPr>
-          <w:noProof/>
-        </w:rPr>
-        <w:t>4</w:t>
-      </w:r>
-      <w:r>
-        <w:fldChar w:fldCharType="end"/>
-      </w:r>
-      <w:r>
-        <w:t xml:space="preserve"> viser </w:t>
-      </w:r>
-      <w:r>
-        <w:t>hvad der sker når en bruger ø</w:t>
-      </w:r>
-      <w:r>
-        <w:t>n</w:t>
-      </w:r>
-      <w:r>
-        <w:t>s</w:t>
-      </w:r>
-      <w:r>
-        <w:t xml:space="preserve">ker at få </w:t>
-      </w:r>
-      <w:r>
-        <w:t>genreret en indkøbsliste, Consumer tjekker om produktet findes, hvis det ikke findes tilføjes det til listen med en ukendt butik. Findes produktet, løber den alle priser igennem returnerer den billigste</w:t>
-      </w:r>
-      <w:r>
-        <w:t xml:space="preserve"> og tilføjer den til</w:t>
-      </w:r>
-      <w:r>
-        <w:t xml:space="preserve"> </w:t>
-      </w:r>
-      <w:r>
-        <w:t>GeneratedShoppingListData.</w:t>
-      </w:r>
-    </w:p>
-    <w:p>
-      <w:pPr>
-        <w:pStyle w:val="Heading2"/>
-      </w:pPr>
-      <w:bookmarkStart w:id="35" w:name="_Toc443577281"/>
-      <w:bookmarkStart w:id="36" w:name="_Toc445051117"/>
-      <w:r>
-        <w:t>Finde</w:t>
-      </w:r>
-      <w:r>
-        <w:t xml:space="preserve"> </w:t>
-      </w:r>
-      <w:r>
-        <w:t>hvilke forretninger der har en vare</w:t>
-      </w:r>
-      <w:bookmarkEnd w:id="35"/>
-      <w:bookmarkEnd w:id="36"/>
-    </w:p>
-    <w:p>
-      <w:pPr>
-        <w:keepNext/>
-      </w:pPr>
-      <w:r>
-        <w:object w:dxaOrig="10126" w:dyaOrig="7935" w14:anchorId="3B40BA32">
-          <v:shape id="_x0000_i1030" type="#_x0000_t75" style="width:481.2pt;height:377.4pt" o:ole="">
-            <v:imagedata r:id="rId17" o:title=""/>
-          </v:shape>
-          <o:OLEObject Type="Embed" ProgID="Visio.Drawing.15" ShapeID="_x0000_i1030" DrawAspect="Content" ObjectID="_1522850512" r:id="rId18"/>
-        </w:object>
-      </w:r>
-    </w:p>
-    <w:p>
-      <w:pPr>
-        <w:pStyle w:val="Caption"/>
-      </w:pPr>
-      <w:bookmarkStart w:id="37" w:name="_Ref449100027"/>
-      <w:r>
-        <w:t xml:space="preserve">Figur </w:t>
-      </w:r>
-      <w:r>
-        <w:fldChar w:fldCharType="begin"/>
-      </w:r>
-      <w:r>
-        <w:instrText xml:space="preserve"> SEQ Figur \* ARABIC </w:instrText>
-      </w:r>
-      <w:r>
-        <w:fldChar w:fldCharType="separate"/>
-      </w:r>
-      <w:r>
-        <w:rPr>
-          <w:noProof/>
-        </w:rPr>
-        <w:t>6</w:t>
-      </w:r>
-      <w:r>
-        <w:rPr>
-          <w:noProof/>
-        </w:rPr>
-        <w:fldChar w:fldCharType="end"/>
-      </w:r>
-      <w:bookmarkEnd w:id="37"/>
-      <w:r>
-        <w:t>: FInde hvilke forretninger der har en vare</w:t>
-      </w:r>
-    </w:p>
-    <w:p>
-      <w:r>
-        <w:fldChar w:fldCharType="begin"/>
-      </w:r>
-      <w:r>
-        <w:instrText xml:space="preserve"> REF _Ref449100027 \h </w:instrText>
-      </w:r>
-      <w:r>
-        <w:fldChar w:fldCharType="separate"/>
-      </w:r>
-      <w:r>
-        <w:t xml:space="preserve">Figur </w:t>
-      </w:r>
-      <w:r>
-        <w:rPr>
-          <w:noProof/>
-        </w:rPr>
-        <w:t>5</w:t>
-      </w:r>
-      <w:r>
-        <w:fldChar w:fldCharType="end"/>
-      </w:r>
-      <w:r>
-        <w:t xml:space="preserve"> viser hvad der</w:t>
-      </w:r>
-      <w:r>
-        <w:t xml:space="preserve"> sker</w:t>
-      </w:r>
-      <w:r>
-        <w:t xml:space="preserve"> når en bruger ønsker at </w:t>
-      </w:r>
-      <w:r>
-        <w:t>se hvilke forretninger der har en vare, først finder den om varen er der og returnerer en liste, denne liste bliver så løbet igennem for at tilføje, dem til den liste brugeren kan se.</w:t>
-      </w:r>
-    </w:p>
-    <w:p>
-      <w:pPr>
-        <w:pStyle w:val="Heading2"/>
-      </w:pPr>
-      <w:bookmarkStart w:id="38" w:name="_Toc443577287"/>
-      <w:bookmarkStart w:id="39" w:name="_Toc445051118"/>
-      <w:r>
-        <w:t>Sammenligning af billigste indkøb og indkøb i én forretning</w:t>
-      </w:r>
-      <w:bookmarkEnd w:id="38"/>
-      <w:bookmarkEnd w:id="39"/>
-    </w:p>
-    <w:p>
-      <w:pPr>
-        <w:pStyle w:val="Heading2"/>
-      </w:pPr>
-      <w:bookmarkStart w:id="40" w:name="_Toc443577275"/>
-      <w:bookmarkStart w:id="41" w:name="_Toc445051120"/>
-      <w:r>
-        <w:t xml:space="preserve">Tilføj </w:t>
-      </w:r>
-      <w:r>
-        <w:t>en forretning</w:t>
-      </w:r>
-      <w:r>
-        <w:t xml:space="preserve"> til </w:t>
-      </w:r>
-      <w:r>
-        <w:t>Pristjek220</w:t>
-      </w:r>
-      <w:bookmarkEnd w:id="40"/>
-      <w:bookmarkEnd w:id="41"/>
-    </w:p>
-    <w:p>
-      <w:pPr>
-        <w:keepNext/>
-      </w:pPr>
-      <w:r>
-        <w:object w:dxaOrig="10849" w:dyaOrig="6529" w14:anchorId="28333109">
-          <v:shape id="_x0000_i1034" type="#_x0000_t75" style="width:481.8pt;height:289.8pt" o:ole="">
-            <v:imagedata r:id="rId19" o:title=""/>
-          </v:shape>
-          <o:OLEObject Type="Embed" ProgID="Visio.Drawing.15" ShapeID="_x0000_i1034" DrawAspect="Content" ObjectID="_1522850513" r:id="rId20"/>
-        </w:object>
-      </w:r>
-    </w:p>
-    <w:p>
-      <w:pPr>
-        <w:pStyle w:val="Caption"/>
-      </w:pPr>
-      <w:bookmarkStart w:id="42" w:name="_Ref449103633"/>
+      <w:bookmarkStart w:id="24" w:name="_Ref449104561"/>
       <w:r>
         <w:t xml:space="preserve">Figur </w:t>
       </w:r>
@@ -2945,15 +2417,513 @@
           <w:rPr>
             <w:noProof/>
           </w:rPr>
-          <w:t>7</w:t>
+          <w:t>2</w:t>
         </w:r>
       </w:fldSimple>
+      <w:bookmarkEnd w:id="24"/>
+      <w:r>
+        <w:t>: SD beskrivelse af hvordan Repository pattern virker</w:t>
+      </w:r>
+    </w:p>
+    <w:p>
+      <w:r>
+        <w:fldChar w:fldCharType="begin"/>
+      </w:r>
+      <w:r>
+        <w:instrText xml:space="preserve"> REF _Ref449104561 \h </w:instrText>
+      </w:r>
+      <w:r>
+        <w:fldChar w:fldCharType="separate"/>
+      </w:r>
+      <w:r>
+        <w:t xml:space="preserve">Figur </w:t>
+      </w:r>
+      <w:r>
+        <w:rPr>
+          <w:noProof/>
+        </w:rPr>
+        <w:t>2</w:t>
+      </w:r>
+      <w:r>
+        <w:fldChar w:fldCharType="end"/>
+      </w:r>
+      <w:r>
+        <w:t xml:space="preserve"> viser hvordan repository patternede virker. Det står for at kalde de forskellig metoder på databasen, fra de forskellige models. I eksemplet er der taget udgangspunkt i hvordan man kan ændre navnet på et produkt. Først kan modelen</w:t>
+      </w:r>
+      <w:r>
+        <w:t xml:space="preserve"> lave en get på det ønskede repository</w:t>
+      </w:r>
+      <w:r>
+        <w:t xml:space="preserve"> gennem UnitOfWork</w:t>
+      </w:r>
+      <w:r>
+        <w:t>, dereft</w:t>
+      </w:r>
+      <w:bookmarkStart w:id="25" w:name="_GoBack"/>
+      <w:bookmarkEnd w:id="25"/>
+      <w:r>
+        <w:t>er kan der laves en find, på det modtagende repository. Derefter laver repositoryet, en find ned på dataContext, som så sender den med tilbage til modellen. Derefter kan navnet ændres, og til slut kaldes der saveChanges for at det sendes til databasen.</w:t>
+      </w:r>
+    </w:p>
+    <w:p>
+      <w:r>
+        <w:t xml:space="preserve">Sekvensdiagrammerne for de forskellige user stories, er det det viste på </w:t>
+      </w:r>
+      <w:r>
+        <w:fldChar w:fldCharType="begin"/>
+      </w:r>
+      <w:r>
+        <w:instrText xml:space="preserve"> REF _Ref449104561 \h </w:instrText>
+      </w:r>
+      <w:r>
+        <w:fldChar w:fldCharType="separate"/>
+      </w:r>
+      <w:r>
+        <w:t xml:space="preserve">Figur </w:t>
+      </w:r>
+      <w:r>
+        <w:rPr>
+          <w:noProof/>
+        </w:rPr>
+        <w:t>2</w:t>
+      </w:r>
+      <w:r>
+        <w:fldChar w:fldCharType="end"/>
+      </w:r>
+      <w:r>
+        <w:t>, kogt ned til bare at vise en Pristjek220Info klasse, som står for at gøre det alt sammen, for at simplificerer diagrammerne. Det er så bygget op således at der kan ses hvilket repository der tilgås,</w:t>
+      </w:r>
+      <w:r>
+        <w:t xml:space="preserve"> ved at kigge på synstaksen</w:t>
+      </w:r>
+      <w:r>
+        <w:t xml:space="preserve"> (xxxxx.find()) xxxxx betyder altså hvilket </w:t>
+      </w:r>
+      <w:r>
+        <w:t>repository der er valgt.</w:t>
+      </w:r>
+    </w:p>
+    <w:p/>
+    <w:p>
+      <w:pPr>
+        <w:pStyle w:val="Heading2"/>
+      </w:pPr>
+      <w:bookmarkStart w:id="26" w:name="_Toc443577276"/>
+      <w:bookmarkStart w:id="27" w:name="_Toc445051113"/>
+      <w:r>
+        <w:t xml:space="preserve">Tilføj </w:t>
+      </w:r>
+      <w:r>
+        <w:t>vare til forretning</w:t>
+      </w:r>
+      <w:bookmarkEnd w:id="26"/>
+      <w:bookmarkEnd w:id="27"/>
+    </w:p>
+    <w:p>
+      <w:pPr>
+        <w:keepNext/>
+      </w:pPr>
+      <w:r>
+        <w:object w:dxaOrig="10561" w:dyaOrig="9076" w14:anchorId="43EA1DD9">
+          <v:shape id="_x0000_i1027" type="#_x0000_t75" style="width:481.8pt;height:414pt" o:ole="">
+            <v:imagedata r:id="rId11" o:title=""/>
+          </v:shape>
+          <o:OLEObject Type="Embed" ProgID="Visio.Drawing.15" ShapeID="_x0000_i1027" DrawAspect="Content" ObjectID="_1522850696" r:id="rId12"/>
+        </w:object>
+      </w:r>
+    </w:p>
+    <w:p>
+      <w:pPr>
+        <w:pStyle w:val="Caption"/>
+      </w:pPr>
+      <w:r>
+        <w:t xml:space="preserve">Figur </w:t>
+      </w:r>
+      <w:r>
+        <w:fldChar w:fldCharType="begin"/>
+      </w:r>
+      <w:r>
+        <w:instrText xml:space="preserve"> SEQ Figur \* ARABIC </w:instrText>
+      </w:r>
+      <w:r>
+        <w:fldChar w:fldCharType="separate"/>
+      </w:r>
+      <w:r>
+        <w:rPr>
+          <w:noProof/>
+        </w:rPr>
+        <w:t>3</w:t>
+      </w:r>
+      <w:r>
+        <w:rPr>
+          <w:noProof/>
+        </w:rPr>
+        <w:fldChar w:fldCharType="end"/>
+      </w:r>
+      <w:r>
+        <w:t>: Sekvens diagram for Tilføj en vare</w:t>
+      </w:r>
+    </w:p>
+    <w:p/>
+    <w:p>
+      <w:pPr>
+        <w:pStyle w:val="Heading2"/>
+        <w:rPr>
+          <w:color w:val="FF0000"/>
+        </w:rPr>
+      </w:pPr>
+      <w:bookmarkStart w:id="28" w:name="_Toc443577280"/>
+      <w:bookmarkStart w:id="29" w:name="_Toc445051114"/>
+      <w:r>
+        <w:rPr>
+          <w:color w:val="FF0000"/>
+        </w:rPr>
+        <w:t>Finde den billigste forretning for en vare i Pristjek220</w:t>
+      </w:r>
+      <w:bookmarkEnd w:id="28"/>
+      <w:bookmarkEnd w:id="29"/>
+    </w:p>
+    <w:p>
+      <w:pPr>
+        <w:pStyle w:val="Heading2"/>
+      </w:pPr>
+      <w:bookmarkStart w:id="30" w:name="_Toc443577284"/>
+      <w:bookmarkStart w:id="31" w:name="_Toc445051115"/>
+      <w:r>
+        <w:t xml:space="preserve">Indtast </w:t>
+      </w:r>
+      <w:bookmarkEnd w:id="30"/>
+      <w:bookmarkEnd w:id="31"/>
+      <w:r>
+        <w:t>indkøbsliste</w:t>
+      </w:r>
+    </w:p>
+    <w:p>
+      <w:pPr>
+        <w:keepNext/>
+      </w:pPr>
+      <w:r>
+        <w:object w:dxaOrig="7860" w:dyaOrig="4246" w14:anchorId="2F1EEBA5">
+          <v:shape id="_x0000_i1028" type="#_x0000_t75" style="width:392.4pt;height:212.4pt" o:ole="">
+            <v:imagedata r:id="rId13" o:title=""/>
+          </v:shape>
+          <o:OLEObject Type="Embed" ProgID="Visio.Drawing.15" ShapeID="_x0000_i1028" DrawAspect="Content" ObjectID="_1522850697" r:id="rId14"/>
+        </w:object>
+      </w:r>
+    </w:p>
+    <w:p>
+      <w:pPr>
+        <w:pStyle w:val="Caption"/>
+      </w:pPr>
+      <w:bookmarkStart w:id="32" w:name="_Ref449086518"/>
+      <w:r>
+        <w:t xml:space="preserve">Figur </w:t>
+      </w:r>
+      <w:fldSimple w:instr=" SEQ Figur \* ARABIC ">
+        <w:r>
+          <w:rPr>
+            <w:noProof/>
+          </w:rPr>
+          <w:t>4</w:t>
+        </w:r>
+      </w:fldSimple>
+      <w:bookmarkEnd w:id="32"/>
+      <w:r>
+        <w:t>:</w:t>
+      </w:r>
+      <w:r>
+        <w:t xml:space="preserve"> Indtast indkøbsliste</w:t>
+      </w:r>
+    </w:p>
+    <w:p>
+      <w:r>
+        <w:fldChar w:fldCharType="begin"/>
+      </w:r>
+      <w:r>
+        <w:instrText xml:space="preserve"> REF _Ref449086518 \h </w:instrText>
+      </w:r>
+      <w:r>
+        <w:fldChar w:fldCharType="separate"/>
+      </w:r>
+      <w:r>
+        <w:t xml:space="preserve">Figur </w:t>
+      </w:r>
+      <w:r>
+        <w:rPr>
+          <w:noProof/>
+        </w:rPr>
+        <w:t>3</w:t>
+      </w:r>
+      <w:r>
+        <w:fldChar w:fldCharType="end"/>
+      </w:r>
+      <w:r>
+        <w:t>, er simplificeret, sådan at den kun viser når der er indtastet noget i feltet til at tilføje vare. Funktionen ShopppingListData, er en set/get, som sætter Consumers ShoppingList til at stemmeoverens med den aktuelle indkøbslisteliste.</w:t>
+      </w:r>
+    </w:p>
+    <w:p>
+      <w:pPr>
+        <w:pStyle w:val="Heading2"/>
+      </w:pPr>
+      <w:bookmarkStart w:id="33" w:name="_Toc443577286"/>
+      <w:bookmarkStart w:id="34" w:name="_Toc445051116"/>
+      <w:r>
+        <w:t>Find ud af hvor varerne fra indkøbslisten kan købes billigst</w:t>
+      </w:r>
+      <w:bookmarkEnd w:id="33"/>
+      <w:bookmarkEnd w:id="34"/>
+    </w:p>
+    <w:p>
+      <w:pPr>
+        <w:keepNext/>
+      </w:pPr>
+      <w:r>
+        <w:object w:dxaOrig="10636" w:dyaOrig="7935" w14:anchorId="5CBC5B5F">
+          <v:shape id="_x0000_i1029" type="#_x0000_t75" style="width:390pt;height:291pt" o:ole="">
+            <v:imagedata r:id="rId15" o:title=""/>
+          </v:shape>
+          <o:OLEObject Type="Embed" ProgID="Visio.Drawing.15" ShapeID="_x0000_i1029" DrawAspect="Content" ObjectID="_1522850698" r:id="rId16"/>
+        </w:object>
+      </w:r>
+    </w:p>
+    <w:p>
+      <w:pPr>
+        <w:pStyle w:val="Caption"/>
+      </w:pPr>
+      <w:bookmarkStart w:id="35" w:name="_Ref449090690"/>
+      <w:r>
+        <w:t xml:space="preserve">Figur </w:t>
+      </w:r>
+      <w:fldSimple w:instr=" SEQ Figur \* ARABIC ">
+        <w:r>
+          <w:rPr>
+            <w:noProof/>
+          </w:rPr>
+          <w:t>5</w:t>
+        </w:r>
+      </w:fldSimple>
+      <w:bookmarkEnd w:id="35"/>
+      <w:r>
+        <w:t>: Find ud Af hvor varene fra indkøbslisten han købes billigst</w:t>
+      </w:r>
+    </w:p>
+    <w:p>
+      <w:r>
+        <w:lastRenderedPageBreak/>
+        <w:fldChar w:fldCharType="begin"/>
+      </w:r>
+      <w:r>
+        <w:instrText xml:space="preserve"> REF _Ref449090690 \h </w:instrText>
+      </w:r>
+      <w:r>
+        <w:fldChar w:fldCharType="separate"/>
+      </w:r>
+      <w:r>
+        <w:t xml:space="preserve">Figur </w:t>
+      </w:r>
+      <w:r>
+        <w:rPr>
+          <w:noProof/>
+        </w:rPr>
+        <w:t>4</w:t>
+      </w:r>
+      <w:r>
+        <w:fldChar w:fldCharType="end"/>
+      </w:r>
+      <w:r>
+        <w:t xml:space="preserve"> viser </w:t>
+      </w:r>
+      <w:r>
+        <w:t>hvad der sker når en bruger ø</w:t>
+      </w:r>
+      <w:r>
+        <w:t>n</w:t>
+      </w:r>
+      <w:r>
+        <w:t>s</w:t>
+      </w:r>
+      <w:r>
+        <w:t xml:space="preserve">ker at få </w:t>
+      </w:r>
+      <w:r>
+        <w:t>genreret en indkøbsliste, Consumer tjekker om produktet findes, hvis det ikke findes tilføjes det til listen med en ukendt butik. Findes produktet, løber den alle priser igennem returnerer den billigste</w:t>
+      </w:r>
+      <w:r>
+        <w:t xml:space="preserve"> og tilføjer den til</w:t>
+      </w:r>
+      <w:r>
+        <w:t xml:space="preserve"> </w:t>
+      </w:r>
+      <w:r>
+        <w:t>GeneratedShoppingListData.</w:t>
+      </w:r>
+    </w:p>
+    <w:p>
+      <w:pPr>
+        <w:pStyle w:val="Heading2"/>
+      </w:pPr>
+      <w:bookmarkStart w:id="36" w:name="_Toc443577281"/>
+      <w:bookmarkStart w:id="37" w:name="_Toc445051117"/>
+      <w:r>
+        <w:t>Finde</w:t>
+      </w:r>
+      <w:r>
+        <w:t xml:space="preserve"> </w:t>
+      </w:r>
+      <w:r>
+        <w:t>hvilke forretninger der har en vare</w:t>
+      </w:r>
+      <w:bookmarkEnd w:id="36"/>
+      <w:bookmarkEnd w:id="37"/>
+    </w:p>
+    <w:p>
+      <w:pPr>
+        <w:keepNext/>
+      </w:pPr>
+      <w:r>
+        <w:object w:dxaOrig="10126" w:dyaOrig="7935" w14:anchorId="3B40BA32">
+          <v:shape id="_x0000_i1030" type="#_x0000_t75" style="width:481.2pt;height:377.4pt" o:ole="">
+            <v:imagedata r:id="rId17" o:title=""/>
+          </v:shape>
+          <o:OLEObject Type="Embed" ProgID="Visio.Drawing.15" ShapeID="_x0000_i1030" DrawAspect="Content" ObjectID="_1522850699" r:id="rId18"/>
+        </w:object>
+      </w:r>
+    </w:p>
+    <w:p>
+      <w:pPr>
+        <w:pStyle w:val="Caption"/>
+      </w:pPr>
+      <w:bookmarkStart w:id="38" w:name="_Ref449100027"/>
+      <w:r>
+        <w:t xml:space="preserve">Figur </w:t>
+      </w:r>
+      <w:fldSimple w:instr=" SEQ Figur \* ARABIC ">
+        <w:r>
+          <w:rPr>
+            <w:noProof/>
+          </w:rPr>
+          <w:t>6</w:t>
+        </w:r>
+      </w:fldSimple>
+      <w:bookmarkEnd w:id="38"/>
+      <w:r>
+        <w:t>: FInde hvilke forretninger der har en vare</w:t>
+      </w:r>
+    </w:p>
+    <w:p>
+      <w:r>
+        <w:fldChar w:fldCharType="begin"/>
+      </w:r>
+      <w:r>
+        <w:instrText xml:space="preserve"> REF _Ref449100027 \h </w:instrText>
+      </w:r>
+      <w:r>
+        <w:fldChar w:fldCharType="separate"/>
+      </w:r>
+      <w:r>
+        <w:t xml:space="preserve">Figur </w:t>
+      </w:r>
+      <w:r>
+        <w:rPr>
+          <w:noProof/>
+        </w:rPr>
+        <w:t>5</w:t>
+      </w:r>
+      <w:r>
+        <w:fldChar w:fldCharType="end"/>
+      </w:r>
+      <w:r>
+        <w:t xml:space="preserve"> viser hvad der</w:t>
+      </w:r>
+      <w:r>
+        <w:t xml:space="preserve"> sker</w:t>
+      </w:r>
+      <w:r>
+        <w:t xml:space="preserve"> når en bruger ønsker at </w:t>
+      </w:r>
+      <w:r>
+        <w:t>se hvilke forretninger der har en vare, først finder den om varen er der og returnerer en liste, denne liste bliver så løbet igennem for at tilføje, dem til den liste brugeren kan se.</w:t>
+      </w:r>
+    </w:p>
+    <w:p>
+      <w:pPr>
+        <w:pStyle w:val="Heading2"/>
+      </w:pPr>
+      <w:bookmarkStart w:id="39" w:name="_Toc443577287"/>
+      <w:bookmarkStart w:id="40" w:name="_Toc445051118"/>
+      <w:r>
+        <w:t>Sammenligning af billigste indkøb og indkøb i én forretning</w:t>
+      </w:r>
+      <w:bookmarkEnd w:id="39"/>
+      <w:bookmarkEnd w:id="40"/>
+    </w:p>
+    <w:p>
+      <w:pPr>
+        <w:pStyle w:val="Heading2"/>
+      </w:pPr>
+      <w:bookmarkStart w:id="41" w:name="_Toc443577275"/>
+      <w:bookmarkStart w:id="42" w:name="_Toc445051120"/>
+      <w:r>
+        <w:t xml:space="preserve">Tilføj </w:t>
+      </w:r>
+      <w:r>
+        <w:t>en forretning</w:t>
+      </w:r>
+      <w:r>
+        <w:t xml:space="preserve"> til </w:t>
+      </w:r>
+      <w:r>
+        <w:t>Pristjek220</w:t>
+      </w:r>
+      <w:bookmarkEnd w:id="41"/>
       <w:bookmarkEnd w:id="42"/>
+    </w:p>
+    <w:p>
+      <w:pPr>
+        <w:keepNext/>
+      </w:pPr>
+      <w:r>
+        <w:object w:dxaOrig="10849" w:dyaOrig="6529" w14:anchorId="28333109">
+          <v:shape id="_x0000_i1031" type="#_x0000_t75" style="width:481.8pt;height:289.8pt" o:ole="">
+            <v:imagedata r:id="rId19" o:title=""/>
+          </v:shape>
+          <o:OLEObject Type="Embed" ProgID="Visio.Drawing.15" ShapeID="_x0000_i1031" DrawAspect="Content" ObjectID="_1522850700" r:id="rId20"/>
+        </w:object>
+      </w:r>
+    </w:p>
+    <w:p>
+      <w:pPr>
+        <w:pStyle w:val="Caption"/>
+      </w:pPr>
+      <w:bookmarkStart w:id="43" w:name="_Ref449103633"/>
+      <w:r>
+        <w:t xml:space="preserve">Figur </w:t>
+      </w:r>
+      <w:r>
+        <w:fldChar w:fldCharType="begin"/>
+      </w:r>
+      <w:r>
+        <w:instrText xml:space="preserve"> SEQ Figur \* ARABIC </w:instrText>
+      </w:r>
+      <w:r>
+        <w:fldChar w:fldCharType="separate"/>
+      </w:r>
+      <w:r>
+        <w:rPr>
+          <w:noProof/>
+        </w:rPr>
+        <w:t>7</w:t>
+      </w:r>
+      <w:r>
+        <w:rPr>
+          <w:noProof/>
+        </w:rPr>
+        <w:fldChar w:fldCharType="end"/>
+      </w:r>
+      <w:bookmarkEnd w:id="43"/>
       <w:r>
         <w:t>: SekvensDiagram for Tilføj en Forretning til Pristjek220</w:t>
       </w:r>
-      <w:bookmarkStart w:id="43" w:name="_GoBack"/>
-      <w:bookmarkEnd w:id="43"/>
     </w:p>
     <w:p>
       <w:r>
@@ -2995,10 +2965,10 @@
       </w:pPr>
       <w:r>
         <w:object w:dxaOrig="10126" w:dyaOrig="4531" w14:anchorId="513F4E32">
-          <v:shape id="_x0000_i1031" type="#_x0000_t75" style="width:481.2pt;height:215.4pt" o:ole="">
+          <v:shape id="_x0000_i1032" type="#_x0000_t75" style="width:481.2pt;height:215.4pt" o:ole="">
             <v:imagedata r:id="rId21" o:title=""/>
           </v:shape>
-          <o:OLEObject Type="Embed" ProgID="Visio.Drawing.15" ShapeID="_x0000_i1031" DrawAspect="Content" ObjectID="_1522850514" r:id="rId22"/>
+          <o:OLEObject Type="Embed" ProgID="Visio.Drawing.15" ShapeID="_x0000_i1032" DrawAspect="Content" ObjectID="_1522850701" r:id="rId22"/>
         </w:object>
       </w:r>
     </w:p>
@@ -3010,27 +2980,14 @@
       <w:r>
         <w:t xml:space="preserve">Figur </w:t>
       </w:r>
-      <w:r>
-        <w:fldChar w:fldCharType="begin"/>
-      </w:r>
-      <w:r>
-        <w:instrText xml:space="preserve"> SEQ Figur \* ARABIC </w:instrText>
-      </w:r>
-      <w:r>
-        <w:fldChar w:fldCharType="separate"/>
-      </w:r>
-      <w:r>
-        <w:rPr>
-          <w:noProof/>
-        </w:rPr>
-        <w:t>8</w:t>
-      </w:r>
-      <w:r>
-        <w:rPr>
-          <w:noProof/>
-        </w:rPr>
-        <w:fldChar w:fldCharType="end"/>
-      </w:r>
+      <w:fldSimple w:instr=" SEQ Figur \* ARABIC ">
+        <w:r>
+          <w:rPr>
+            <w:noProof/>
+          </w:rPr>
+          <w:t>8</w:t>
+        </w:r>
+      </w:fldSimple>
       <w:bookmarkEnd w:id="44"/>
       <w:r>
         <w:t xml:space="preserve">: Sekvens diagram for </w:t>
@@ -3337,10 +3294,10 @@
       </w:pPr>
       <w:r>
         <w:object w:dxaOrig="11925" w:dyaOrig="10126" w14:anchorId="2AEBABAA">
-          <v:shape id="_x0000_i1032" type="#_x0000_t75" style="width:450pt;height:383.4pt" o:ole="">
+          <v:shape id="_x0000_i1033" type="#_x0000_t75" style="width:450pt;height:383.4pt" o:ole="">
             <v:imagedata r:id="rId23" o:title=""/>
           </v:shape>
-          <o:OLEObject Type="Embed" ProgID="Visio.Drawing.15" ShapeID="_x0000_i1032" DrawAspect="Content" ObjectID="_1522850515" r:id="rId24"/>
+          <o:OLEObject Type="Embed" ProgID="Visio.Drawing.15" ShapeID="_x0000_i1033" DrawAspect="Content" ObjectID="_1522850702" r:id="rId24"/>
         </w:object>
       </w:r>
     </w:p>
@@ -3483,10 +3440,10 @@
       </w:pPr>
       <w:r>
         <w:object w:dxaOrig="9121" w:dyaOrig="6091" w14:anchorId="5F166647">
-          <v:shape id="_x0000_i1033" type="#_x0000_t75" style="width:455.4pt;height:304.2pt" o:ole="">
+          <v:shape id="_x0000_i1034" type="#_x0000_t75" style="width:455.4pt;height:304.2pt" o:ole="">
             <v:imagedata r:id="rId25" o:title=""/>
           </v:shape>
-          <o:OLEObject Type="Embed" ProgID="Visio.Drawing.15" ShapeID="_x0000_i1033" DrawAspect="Content" ObjectID="_1522850516" r:id="rId26"/>
+          <o:OLEObject Type="Embed" ProgID="Visio.Drawing.15" ShapeID="_x0000_i1034" DrawAspect="Content" ObjectID="_1522850703" r:id="rId26"/>
         </w:object>
       </w:r>
     </w:p>
@@ -5756,7 +5713,7 @@
 </file>
 
 <file path=customXml/itemProps1.xml><?xml version="1.0" encoding="utf-8"?>
-<ds:datastoreItem xmlns:ds="http://schemas.openxmlformats.org/officeDocument/2006/customXml" ds:itemID="{E79717B3-4DBF-4443-88E1-BD0F06B775A8}">
+<ds:datastoreItem xmlns:ds="http://schemas.openxmlformats.org/officeDocument/2006/customXml" ds:itemID="{6DDCC5BD-B4B2-4DF8-ADD4-33482D7C3206}">
   <ds:schemaRefs>
     <ds:schemaRef ds:uri="http://schemas.openxmlformats.org/officeDocument/2006/bibliography"/>
   </ds:schemaRefs>

</xml_diff>

<commit_message>
OPdatering af Systemarkitektur.docx med de nyeste diagrammer og ændret på strukturen
</commit_message>
<xml_diff>
--- a/Systemarkitektur/Systemarkitektur.docx
+++ b/Systemarkitektur/Systemarkitektur.docx
@@ -72,7 +72,7 @@
           <w:r>
             <w:fldChar w:fldCharType="separate"/>
           </w:r>
-          <w:hyperlink w:anchor="_Toc448137531" w:history="1">
+          <w:hyperlink w:anchor="_Toc451688458" w:history="1">
             <w:r>
               <w:rPr>
                 <w:rStyle w:val="Hyperlink"/>
@@ -99,7 +99,7 @@
                 <w:noProof/>
                 <w:webHidden/>
               </w:rPr>
-              <w:instrText xml:space="preserve"> PAGEREF _Toc448137531 \h </w:instrText>
+              <w:instrText xml:space="preserve"> PAGEREF _Toc451688458 \h </w:instrText>
             </w:r>
             <w:r>
               <w:rPr>
@@ -144,7 +144,7 @@
               <w:lang w:eastAsia="da-DK"/>
             </w:rPr>
           </w:pPr>
-          <w:hyperlink w:anchor="_Toc448137532" w:history="1">
+          <w:hyperlink w:anchor="_Toc451688459" w:history="1">
             <w:r>
               <w:rPr>
                 <w:rStyle w:val="Hyperlink"/>
@@ -171,7 +171,7 @@
                 <w:noProof/>
                 <w:webHidden/>
               </w:rPr>
-              <w:instrText xml:space="preserve"> PAGEREF _Toc448137532 \h </w:instrText>
+              <w:instrText xml:space="preserve"> PAGEREF _Toc451688459 \h </w:instrText>
             </w:r>
             <w:r>
               <w:rPr>
@@ -216,7 +216,7 @@
               <w:lang w:eastAsia="da-DK"/>
             </w:rPr>
           </w:pPr>
-          <w:hyperlink w:anchor="_Toc448137533" w:history="1">
+          <w:hyperlink w:anchor="_Toc451688460" w:history="1">
             <w:r>
               <w:rPr>
                 <w:rStyle w:val="Hyperlink"/>
@@ -243,7 +243,7 @@
                 <w:noProof/>
                 <w:webHidden/>
               </w:rPr>
-              <w:instrText xml:space="preserve"> PAGEREF _Toc448137533 \h </w:instrText>
+              <w:instrText xml:space="preserve"> PAGEREF _Toc451688460 \h </w:instrText>
             </w:r>
             <w:r>
               <w:rPr>
@@ -288,7 +288,7 @@
               <w:lang w:eastAsia="da-DK"/>
             </w:rPr>
           </w:pPr>
-          <w:hyperlink w:anchor="_Toc448137534" w:history="1">
+          <w:hyperlink w:anchor="_Toc451688461" w:history="1">
             <w:r>
               <w:rPr>
                 <w:rStyle w:val="Hyperlink"/>
@@ -315,7 +315,7 @@
                 <w:noProof/>
                 <w:webHidden/>
               </w:rPr>
-              <w:instrText xml:space="preserve"> PAGEREF _Toc448137534 \h </w:instrText>
+              <w:instrText xml:space="preserve"> PAGEREF _Toc451688461 \h </w:instrText>
             </w:r>
             <w:r>
               <w:rPr>
@@ -360,7 +360,7 @@
               <w:lang w:eastAsia="da-DK"/>
             </w:rPr>
           </w:pPr>
-          <w:hyperlink w:anchor="_Toc448137535" w:history="1">
+          <w:hyperlink w:anchor="_Toc451688462" w:history="1">
             <w:r>
               <w:rPr>
                 <w:rStyle w:val="Hyperlink"/>
@@ -387,7 +387,7 @@
                 <w:noProof/>
                 <w:webHidden/>
               </w:rPr>
-              <w:instrText xml:space="preserve"> PAGEREF _Toc448137535 \h </w:instrText>
+              <w:instrText xml:space="preserve"> PAGEREF _Toc451688462 \h </w:instrText>
             </w:r>
             <w:r>
               <w:rPr>
@@ -432,7 +432,7 @@
               <w:lang w:eastAsia="da-DK"/>
             </w:rPr>
           </w:pPr>
-          <w:hyperlink w:anchor="_Toc448137536" w:history="1">
+          <w:hyperlink w:anchor="_Toc451688463" w:history="1">
             <w:r>
               <w:rPr>
                 <w:rStyle w:val="Hyperlink"/>
@@ -459,7 +459,7 @@
                 <w:noProof/>
                 <w:webHidden/>
               </w:rPr>
-              <w:instrText xml:space="preserve"> PAGEREF _Toc448137536 \h </w:instrText>
+              <w:instrText xml:space="preserve"> PAGEREF _Toc451688463 \h </w:instrText>
             </w:r>
             <w:r>
               <w:rPr>
@@ -504,7 +504,7 @@
               <w:lang w:eastAsia="da-DK"/>
             </w:rPr>
           </w:pPr>
-          <w:hyperlink w:anchor="_Toc448137537" w:history="1">
+          <w:hyperlink w:anchor="_Toc451688464" w:history="1">
             <w:r>
               <w:rPr>
                 <w:rStyle w:val="Hyperlink"/>
@@ -531,7 +531,7 @@
                 <w:noProof/>
                 <w:webHidden/>
               </w:rPr>
-              <w:instrText xml:space="preserve"> PAGEREF _Toc448137537 \h </w:instrText>
+              <w:instrText xml:space="preserve"> PAGEREF _Toc451688464 \h </w:instrText>
             </w:r>
             <w:r>
               <w:rPr>
@@ -576,7 +576,7 @@
               <w:lang w:eastAsia="da-DK"/>
             </w:rPr>
           </w:pPr>
-          <w:hyperlink w:anchor="_Toc448137538" w:history="1">
+          <w:hyperlink w:anchor="_Toc451688465" w:history="1">
             <w:r>
               <w:rPr>
                 <w:rStyle w:val="Hyperlink"/>
@@ -603,7 +603,7 @@
                 <w:noProof/>
                 <w:webHidden/>
               </w:rPr>
-              <w:instrText xml:space="preserve"> PAGEREF _Toc448137538 \h </w:instrText>
+              <w:instrText xml:space="preserve"> PAGEREF _Toc451688465 \h </w:instrText>
             </w:r>
             <w:r>
               <w:rPr>
@@ -648,7 +648,7 @@
               <w:lang w:eastAsia="da-DK"/>
             </w:rPr>
           </w:pPr>
-          <w:hyperlink w:anchor="_Toc448137539" w:history="1">
+          <w:hyperlink w:anchor="_Toc451688466" w:history="1">
             <w:r>
               <w:rPr>
                 <w:rStyle w:val="Hyperlink"/>
@@ -675,7 +675,7 @@
                 <w:noProof/>
                 <w:webHidden/>
               </w:rPr>
-              <w:instrText xml:space="preserve"> PAGEREF _Toc448137539 \h </w:instrText>
+              <w:instrText xml:space="preserve"> PAGEREF _Toc451688466 \h </w:instrText>
             </w:r>
             <w:r>
               <w:rPr>
@@ -695,7 +695,7 @@
                 <w:noProof/>
                 <w:webHidden/>
               </w:rPr>
-              <w:t>2</w:t>
+              <w:t>3</w:t>
             </w:r>
             <w:r>
               <w:rPr>
@@ -720,7 +720,7 @@
               <w:lang w:eastAsia="da-DK"/>
             </w:rPr>
           </w:pPr>
-          <w:hyperlink w:anchor="_Toc448137540" w:history="1">
+          <w:hyperlink w:anchor="_Toc451688467" w:history="1">
             <w:r>
               <w:rPr>
                 <w:rStyle w:val="Hyperlink"/>
@@ -747,7 +747,7 @@
                 <w:noProof/>
                 <w:webHidden/>
               </w:rPr>
-              <w:instrText xml:space="preserve"> PAGEREF _Toc448137540 \h </w:instrText>
+              <w:instrText xml:space="preserve"> PAGEREF _Toc451688467 \h </w:instrText>
             </w:r>
             <w:r>
               <w:rPr>
@@ -792,7 +792,7 @@
               <w:lang w:eastAsia="da-DK"/>
             </w:rPr>
           </w:pPr>
-          <w:hyperlink w:anchor="_Toc448137541" w:history="1">
+          <w:hyperlink w:anchor="_Toc451688468" w:history="1">
             <w:r>
               <w:rPr>
                 <w:rStyle w:val="Hyperlink"/>
@@ -819,7 +819,7 @@
                 <w:noProof/>
                 <w:webHidden/>
               </w:rPr>
-              <w:instrText xml:space="preserve"> PAGEREF _Toc448137541 \h </w:instrText>
+              <w:instrText xml:space="preserve"> PAGEREF _Toc451688468 \h </w:instrText>
             </w:r>
             <w:r>
               <w:rPr>
@@ -864,7 +864,7 @@
               <w:lang w:eastAsia="da-DK"/>
             </w:rPr>
           </w:pPr>
-          <w:hyperlink w:anchor="_Toc448137542" w:history="1">
+          <w:hyperlink w:anchor="_Toc451688469" w:history="1">
             <w:r>
               <w:rPr>
                 <w:rStyle w:val="Hyperlink"/>
@@ -891,7 +891,7 @@
                 <w:noProof/>
                 <w:webHidden/>
               </w:rPr>
-              <w:instrText xml:space="preserve"> PAGEREF _Toc448137542 \h </w:instrText>
+              <w:instrText xml:space="preserve"> PAGEREF _Toc451688469 \h </w:instrText>
             </w:r>
             <w:r>
               <w:rPr>
@@ -936,7 +936,7 @@
               <w:lang w:eastAsia="da-DK"/>
             </w:rPr>
           </w:pPr>
-          <w:hyperlink w:anchor="_Toc448137543" w:history="1">
+          <w:hyperlink w:anchor="_Toc451688470" w:history="1">
             <w:r>
               <w:rPr>
                 <w:rStyle w:val="Hyperlink"/>
@@ -963,7 +963,7 @@
                 <w:noProof/>
                 <w:webHidden/>
               </w:rPr>
-              <w:instrText xml:space="preserve"> PAGEREF _Toc448137543 \h </w:instrText>
+              <w:instrText xml:space="preserve"> PAGEREF _Toc451688470 \h </w:instrText>
             </w:r>
             <w:r>
               <w:rPr>
@@ -1008,7 +1008,7 @@
               <w:lang w:eastAsia="da-DK"/>
             </w:rPr>
           </w:pPr>
-          <w:hyperlink w:anchor="_Toc448137544" w:history="1">
+          <w:hyperlink w:anchor="_Toc451688471" w:history="1">
             <w:r>
               <w:rPr>
                 <w:rStyle w:val="Hyperlink"/>
@@ -1035,7 +1035,7 @@
                 <w:noProof/>
                 <w:webHidden/>
               </w:rPr>
-              <w:instrText xml:space="preserve"> PAGEREF _Toc448137544 \h </w:instrText>
+              <w:instrText xml:space="preserve"> PAGEREF _Toc451688471 \h </w:instrText>
             </w:r>
             <w:r>
               <w:rPr>
@@ -1055,7 +1055,871 @@
                 <w:noProof/>
                 <w:webHidden/>
               </w:rPr>
-              <w:t>3</w:t>
+              <w:t>4</w:t>
+            </w:r>
+            <w:r>
+              <w:rPr>
+                <w:noProof/>
+                <w:webHidden/>
+              </w:rPr>
+              <w:fldChar w:fldCharType="end"/>
+            </w:r>
+          </w:hyperlink>
+        </w:p>
+        <w:p>
+          <w:pPr>
+            <w:pStyle w:val="TOC2"/>
+            <w:tabs>
+              <w:tab w:val="right" w:leader="dot" w:pos="9628"/>
+            </w:tabs>
+            <w:rPr>
+              <w:smallCaps w:val="0"/>
+              <w:noProof/>
+              <w:sz w:val="22"/>
+              <w:szCs w:val="22"/>
+              <w:lang w:eastAsia="da-DK"/>
+            </w:rPr>
+          </w:pPr>
+          <w:hyperlink w:anchor="_Toc451688472" w:history="1">
+            <w:r>
+              <w:rPr>
+                <w:rStyle w:val="Hyperlink"/>
+                <w:noProof/>
+              </w:rPr>
+              <w:t>Repository pattern</w:t>
+            </w:r>
+            <w:r>
+              <w:rPr>
+                <w:noProof/>
+                <w:webHidden/>
+              </w:rPr>
+              <w:tab/>
+            </w:r>
+            <w:r>
+              <w:rPr>
+                <w:noProof/>
+                <w:webHidden/>
+              </w:rPr>
+              <w:fldChar w:fldCharType="begin"/>
+            </w:r>
+            <w:r>
+              <w:rPr>
+                <w:noProof/>
+                <w:webHidden/>
+              </w:rPr>
+              <w:instrText xml:space="preserve"> PAGEREF _Toc451688472 \h </w:instrText>
+            </w:r>
+            <w:r>
+              <w:rPr>
+                <w:noProof/>
+                <w:webHidden/>
+              </w:rPr>
+            </w:r>
+            <w:r>
+              <w:rPr>
+                <w:noProof/>
+                <w:webHidden/>
+              </w:rPr>
+              <w:fldChar w:fldCharType="separate"/>
+            </w:r>
+            <w:r>
+              <w:rPr>
+                <w:noProof/>
+                <w:webHidden/>
+              </w:rPr>
+              <w:t>4</w:t>
+            </w:r>
+            <w:r>
+              <w:rPr>
+                <w:noProof/>
+                <w:webHidden/>
+              </w:rPr>
+              <w:fldChar w:fldCharType="end"/>
+            </w:r>
+          </w:hyperlink>
+        </w:p>
+        <w:p>
+          <w:pPr>
+            <w:pStyle w:val="TOC2"/>
+            <w:tabs>
+              <w:tab w:val="right" w:leader="dot" w:pos="9628"/>
+            </w:tabs>
+            <w:rPr>
+              <w:smallCaps w:val="0"/>
+              <w:noProof/>
+              <w:sz w:val="22"/>
+              <w:szCs w:val="22"/>
+              <w:lang w:eastAsia="da-DK"/>
+            </w:rPr>
+          </w:pPr>
+          <w:hyperlink w:anchor="_Toc451688473" w:history="1">
+            <w:r>
+              <w:rPr>
+                <w:rStyle w:val="Hyperlink"/>
+                <w:noProof/>
+              </w:rPr>
+              <w:t>Shared functionalities</w:t>
+            </w:r>
+            <w:r>
+              <w:rPr>
+                <w:noProof/>
+                <w:webHidden/>
+              </w:rPr>
+              <w:tab/>
+            </w:r>
+            <w:r>
+              <w:rPr>
+                <w:noProof/>
+                <w:webHidden/>
+              </w:rPr>
+              <w:fldChar w:fldCharType="begin"/>
+            </w:r>
+            <w:r>
+              <w:rPr>
+                <w:noProof/>
+                <w:webHidden/>
+              </w:rPr>
+              <w:instrText xml:space="preserve"> PAGEREF _Toc451688473 \h </w:instrText>
+            </w:r>
+            <w:r>
+              <w:rPr>
+                <w:noProof/>
+                <w:webHidden/>
+              </w:rPr>
+            </w:r>
+            <w:r>
+              <w:rPr>
+                <w:noProof/>
+                <w:webHidden/>
+              </w:rPr>
+              <w:fldChar w:fldCharType="separate"/>
+            </w:r>
+            <w:r>
+              <w:rPr>
+                <w:noProof/>
+                <w:webHidden/>
+              </w:rPr>
+              <w:t>5</w:t>
+            </w:r>
+            <w:r>
+              <w:rPr>
+                <w:noProof/>
+                <w:webHidden/>
+              </w:rPr>
+              <w:fldChar w:fldCharType="end"/>
+            </w:r>
+          </w:hyperlink>
+        </w:p>
+        <w:p>
+          <w:pPr>
+            <w:pStyle w:val="TOC2"/>
+            <w:tabs>
+              <w:tab w:val="right" w:leader="dot" w:pos="9628"/>
+            </w:tabs>
+            <w:rPr>
+              <w:smallCaps w:val="0"/>
+              <w:noProof/>
+              <w:sz w:val="22"/>
+              <w:szCs w:val="22"/>
+              <w:lang w:eastAsia="da-DK"/>
+            </w:rPr>
+          </w:pPr>
+          <w:hyperlink w:anchor="_Toc451688474" w:history="1">
+            <w:r>
+              <w:rPr>
+                <w:rStyle w:val="Hyperlink"/>
+                <w:noProof/>
+              </w:rPr>
+              <w:t>Consumer</w:t>
+            </w:r>
+            <w:r>
+              <w:rPr>
+                <w:noProof/>
+                <w:webHidden/>
+              </w:rPr>
+              <w:tab/>
+            </w:r>
+            <w:r>
+              <w:rPr>
+                <w:noProof/>
+                <w:webHidden/>
+              </w:rPr>
+              <w:fldChar w:fldCharType="begin"/>
+            </w:r>
+            <w:r>
+              <w:rPr>
+                <w:noProof/>
+                <w:webHidden/>
+              </w:rPr>
+              <w:instrText xml:space="preserve"> PAGEREF _Toc451688474 \h </w:instrText>
+            </w:r>
+            <w:r>
+              <w:rPr>
+                <w:noProof/>
+                <w:webHidden/>
+              </w:rPr>
+            </w:r>
+            <w:r>
+              <w:rPr>
+                <w:noProof/>
+                <w:webHidden/>
+              </w:rPr>
+              <w:fldChar w:fldCharType="separate"/>
+            </w:r>
+            <w:r>
+              <w:rPr>
+                <w:noProof/>
+                <w:webHidden/>
+              </w:rPr>
+              <w:t>7</w:t>
+            </w:r>
+            <w:r>
+              <w:rPr>
+                <w:noProof/>
+                <w:webHidden/>
+              </w:rPr>
+              <w:fldChar w:fldCharType="end"/>
+            </w:r>
+          </w:hyperlink>
+        </w:p>
+        <w:p>
+          <w:pPr>
+            <w:pStyle w:val="TOC3"/>
+            <w:tabs>
+              <w:tab w:val="right" w:leader="dot" w:pos="9628"/>
+            </w:tabs>
+            <w:rPr>
+              <w:smallCaps w:val="0"/>
+              <w:noProof/>
+              <w:sz w:val="22"/>
+              <w:szCs w:val="22"/>
+              <w:lang w:eastAsia="da-DK"/>
+            </w:rPr>
+          </w:pPr>
+          <w:hyperlink w:anchor="_Toc451688475" w:history="1">
+            <w:r>
+              <w:rPr>
+                <w:rStyle w:val="Hyperlink"/>
+                <w:noProof/>
+              </w:rPr>
+              <w:t>Indtast indkøbsliste</w:t>
+            </w:r>
+            <w:r>
+              <w:rPr>
+                <w:noProof/>
+                <w:webHidden/>
+              </w:rPr>
+              <w:tab/>
+            </w:r>
+            <w:r>
+              <w:rPr>
+                <w:noProof/>
+                <w:webHidden/>
+              </w:rPr>
+              <w:fldChar w:fldCharType="begin"/>
+            </w:r>
+            <w:r>
+              <w:rPr>
+                <w:noProof/>
+                <w:webHidden/>
+              </w:rPr>
+              <w:instrText xml:space="preserve"> PAGEREF _Toc451688475 \h </w:instrText>
+            </w:r>
+            <w:r>
+              <w:rPr>
+                <w:noProof/>
+                <w:webHidden/>
+              </w:rPr>
+            </w:r>
+            <w:r>
+              <w:rPr>
+                <w:noProof/>
+                <w:webHidden/>
+              </w:rPr>
+              <w:fldChar w:fldCharType="separate"/>
+            </w:r>
+            <w:r>
+              <w:rPr>
+                <w:noProof/>
+                <w:webHidden/>
+              </w:rPr>
+              <w:t>8</w:t>
+            </w:r>
+            <w:r>
+              <w:rPr>
+                <w:noProof/>
+                <w:webHidden/>
+              </w:rPr>
+              <w:fldChar w:fldCharType="end"/>
+            </w:r>
+          </w:hyperlink>
+        </w:p>
+        <w:p>
+          <w:pPr>
+            <w:pStyle w:val="TOC3"/>
+            <w:tabs>
+              <w:tab w:val="right" w:leader="dot" w:pos="9628"/>
+            </w:tabs>
+            <w:rPr>
+              <w:smallCaps w:val="0"/>
+              <w:noProof/>
+              <w:sz w:val="22"/>
+              <w:szCs w:val="22"/>
+              <w:lang w:eastAsia="da-DK"/>
+            </w:rPr>
+          </w:pPr>
+          <w:hyperlink w:anchor="_Toc451688476" w:history="1">
+            <w:r>
+              <w:rPr>
+                <w:rStyle w:val="Hyperlink"/>
+                <w:noProof/>
+              </w:rPr>
+              <w:t>Find ud af hvor varerne fra indkøbslisten kan købes billigst</w:t>
+            </w:r>
+            <w:r>
+              <w:rPr>
+                <w:noProof/>
+                <w:webHidden/>
+              </w:rPr>
+              <w:tab/>
+            </w:r>
+            <w:r>
+              <w:rPr>
+                <w:noProof/>
+                <w:webHidden/>
+              </w:rPr>
+              <w:fldChar w:fldCharType="begin"/>
+            </w:r>
+            <w:r>
+              <w:rPr>
+                <w:noProof/>
+                <w:webHidden/>
+              </w:rPr>
+              <w:instrText xml:space="preserve"> PAGEREF _Toc451688476 \h </w:instrText>
+            </w:r>
+            <w:r>
+              <w:rPr>
+                <w:noProof/>
+                <w:webHidden/>
+              </w:rPr>
+            </w:r>
+            <w:r>
+              <w:rPr>
+                <w:noProof/>
+                <w:webHidden/>
+              </w:rPr>
+              <w:fldChar w:fldCharType="separate"/>
+            </w:r>
+            <w:r>
+              <w:rPr>
+                <w:noProof/>
+                <w:webHidden/>
+              </w:rPr>
+              <w:t>8</w:t>
+            </w:r>
+            <w:r>
+              <w:rPr>
+                <w:noProof/>
+                <w:webHidden/>
+              </w:rPr>
+              <w:fldChar w:fldCharType="end"/>
+            </w:r>
+          </w:hyperlink>
+        </w:p>
+        <w:p>
+          <w:pPr>
+            <w:pStyle w:val="TOC3"/>
+            <w:tabs>
+              <w:tab w:val="right" w:leader="dot" w:pos="9628"/>
+            </w:tabs>
+            <w:rPr>
+              <w:smallCaps w:val="0"/>
+              <w:noProof/>
+              <w:sz w:val="22"/>
+              <w:szCs w:val="22"/>
+              <w:lang w:eastAsia="da-DK"/>
+            </w:rPr>
+          </w:pPr>
+          <w:hyperlink w:anchor="_Toc451688477" w:history="1">
+            <w:r>
+              <w:rPr>
+                <w:rStyle w:val="Hyperlink"/>
+                <w:noProof/>
+              </w:rPr>
+              <w:t>Finde hvilke forretninger der har en vare</w:t>
+            </w:r>
+            <w:r>
+              <w:rPr>
+                <w:noProof/>
+                <w:webHidden/>
+              </w:rPr>
+              <w:tab/>
+            </w:r>
+            <w:r>
+              <w:rPr>
+                <w:noProof/>
+                <w:webHidden/>
+              </w:rPr>
+              <w:fldChar w:fldCharType="begin"/>
+            </w:r>
+            <w:r>
+              <w:rPr>
+                <w:noProof/>
+                <w:webHidden/>
+              </w:rPr>
+              <w:instrText xml:space="preserve"> PAGEREF _Toc451688477 \h </w:instrText>
+            </w:r>
+            <w:r>
+              <w:rPr>
+                <w:noProof/>
+                <w:webHidden/>
+              </w:rPr>
+            </w:r>
+            <w:r>
+              <w:rPr>
+                <w:noProof/>
+                <w:webHidden/>
+              </w:rPr>
+              <w:fldChar w:fldCharType="separate"/>
+            </w:r>
+            <w:r>
+              <w:rPr>
+                <w:noProof/>
+                <w:webHidden/>
+              </w:rPr>
+              <w:t>9</w:t>
+            </w:r>
+            <w:r>
+              <w:rPr>
+                <w:noProof/>
+                <w:webHidden/>
+              </w:rPr>
+              <w:fldChar w:fldCharType="end"/>
+            </w:r>
+          </w:hyperlink>
+        </w:p>
+        <w:p>
+          <w:pPr>
+            <w:pStyle w:val="TOC3"/>
+            <w:tabs>
+              <w:tab w:val="right" w:leader="dot" w:pos="9628"/>
+            </w:tabs>
+            <w:rPr>
+              <w:smallCaps w:val="0"/>
+              <w:noProof/>
+              <w:sz w:val="22"/>
+              <w:szCs w:val="22"/>
+              <w:lang w:eastAsia="da-DK"/>
+            </w:rPr>
+          </w:pPr>
+          <w:hyperlink w:anchor="_Toc451688478" w:history="1">
+            <w:r>
+              <w:rPr>
+                <w:rStyle w:val="Hyperlink"/>
+                <w:noProof/>
+              </w:rPr>
+              <w:t>Send indkøbsliste på mail</w:t>
+            </w:r>
+            <w:r>
+              <w:rPr>
+                <w:noProof/>
+                <w:webHidden/>
+              </w:rPr>
+              <w:tab/>
+            </w:r>
+            <w:r>
+              <w:rPr>
+                <w:noProof/>
+                <w:webHidden/>
+              </w:rPr>
+              <w:fldChar w:fldCharType="begin"/>
+            </w:r>
+            <w:r>
+              <w:rPr>
+                <w:noProof/>
+                <w:webHidden/>
+              </w:rPr>
+              <w:instrText xml:space="preserve"> PAGEREF _Toc451688478 \h </w:instrText>
+            </w:r>
+            <w:r>
+              <w:rPr>
+                <w:noProof/>
+                <w:webHidden/>
+              </w:rPr>
+            </w:r>
+            <w:r>
+              <w:rPr>
+                <w:noProof/>
+                <w:webHidden/>
+              </w:rPr>
+              <w:fldChar w:fldCharType="separate"/>
+            </w:r>
+            <w:r>
+              <w:rPr>
+                <w:noProof/>
+                <w:webHidden/>
+              </w:rPr>
+              <w:t>10</w:t>
+            </w:r>
+            <w:r>
+              <w:rPr>
+                <w:noProof/>
+                <w:webHidden/>
+              </w:rPr>
+              <w:fldChar w:fldCharType="end"/>
+            </w:r>
+          </w:hyperlink>
+        </w:p>
+        <w:p>
+          <w:pPr>
+            <w:pStyle w:val="TOC2"/>
+            <w:tabs>
+              <w:tab w:val="right" w:leader="dot" w:pos="9628"/>
+            </w:tabs>
+            <w:rPr>
+              <w:smallCaps w:val="0"/>
+              <w:noProof/>
+              <w:sz w:val="22"/>
+              <w:szCs w:val="22"/>
+              <w:lang w:eastAsia="da-DK"/>
+            </w:rPr>
+          </w:pPr>
+          <w:hyperlink w:anchor="_Toc451688479" w:history="1">
+            <w:r>
+              <w:rPr>
+                <w:rStyle w:val="Hyperlink"/>
+                <w:noProof/>
+              </w:rPr>
+              <w:t>Administration</w:t>
+            </w:r>
+            <w:r>
+              <w:rPr>
+                <w:noProof/>
+                <w:webHidden/>
+              </w:rPr>
+              <w:tab/>
+            </w:r>
+            <w:r>
+              <w:rPr>
+                <w:noProof/>
+                <w:webHidden/>
+              </w:rPr>
+              <w:fldChar w:fldCharType="begin"/>
+            </w:r>
+            <w:r>
+              <w:rPr>
+                <w:noProof/>
+                <w:webHidden/>
+              </w:rPr>
+              <w:instrText xml:space="preserve"> PAGEREF _Toc451688479 \h </w:instrText>
+            </w:r>
+            <w:r>
+              <w:rPr>
+                <w:noProof/>
+                <w:webHidden/>
+              </w:rPr>
+            </w:r>
+            <w:r>
+              <w:rPr>
+                <w:noProof/>
+                <w:webHidden/>
+              </w:rPr>
+              <w:fldChar w:fldCharType="separate"/>
+            </w:r>
+            <w:r>
+              <w:rPr>
+                <w:noProof/>
+                <w:webHidden/>
+              </w:rPr>
+              <w:t>10</w:t>
+            </w:r>
+            <w:r>
+              <w:rPr>
+                <w:noProof/>
+                <w:webHidden/>
+              </w:rPr>
+              <w:fldChar w:fldCharType="end"/>
+            </w:r>
+          </w:hyperlink>
+        </w:p>
+        <w:p>
+          <w:pPr>
+            <w:pStyle w:val="TOC3"/>
+            <w:tabs>
+              <w:tab w:val="right" w:leader="dot" w:pos="9628"/>
+            </w:tabs>
+            <w:rPr>
+              <w:smallCaps w:val="0"/>
+              <w:noProof/>
+              <w:sz w:val="22"/>
+              <w:szCs w:val="22"/>
+              <w:lang w:eastAsia="da-DK"/>
+            </w:rPr>
+          </w:pPr>
+          <w:hyperlink w:anchor="_Toc451688480" w:history="1">
+            <w:r>
+              <w:rPr>
+                <w:rStyle w:val="Hyperlink"/>
+                <w:noProof/>
+              </w:rPr>
+              <w:t>Admin</w:t>
+            </w:r>
+            <w:r>
+              <w:rPr>
+                <w:noProof/>
+                <w:webHidden/>
+              </w:rPr>
+              <w:tab/>
+            </w:r>
+            <w:r>
+              <w:rPr>
+                <w:noProof/>
+                <w:webHidden/>
+              </w:rPr>
+              <w:fldChar w:fldCharType="begin"/>
+            </w:r>
+            <w:r>
+              <w:rPr>
+                <w:noProof/>
+                <w:webHidden/>
+              </w:rPr>
+              <w:instrText xml:space="preserve"> PAGEREF _Toc451688480 \h </w:instrText>
+            </w:r>
+            <w:r>
+              <w:rPr>
+                <w:noProof/>
+                <w:webHidden/>
+              </w:rPr>
+            </w:r>
+            <w:r>
+              <w:rPr>
+                <w:noProof/>
+                <w:webHidden/>
+              </w:rPr>
+              <w:fldChar w:fldCharType="separate"/>
+            </w:r>
+            <w:r>
+              <w:rPr>
+                <w:noProof/>
+                <w:webHidden/>
+              </w:rPr>
+              <w:t>12</w:t>
+            </w:r>
+            <w:r>
+              <w:rPr>
+                <w:noProof/>
+                <w:webHidden/>
+              </w:rPr>
+              <w:fldChar w:fldCharType="end"/>
+            </w:r>
+          </w:hyperlink>
+        </w:p>
+        <w:p>
+          <w:pPr>
+            <w:pStyle w:val="TOC2"/>
+            <w:tabs>
+              <w:tab w:val="right" w:leader="dot" w:pos="9628"/>
+            </w:tabs>
+            <w:rPr>
+              <w:smallCaps w:val="0"/>
+              <w:noProof/>
+              <w:sz w:val="22"/>
+              <w:szCs w:val="22"/>
+              <w:lang w:eastAsia="da-DK"/>
+            </w:rPr>
+          </w:pPr>
+          <w:hyperlink w:anchor="_Toc451688481" w:history="1">
+            <w:r>
+              <w:rPr>
+                <w:rStyle w:val="Hyperlink"/>
+                <w:noProof/>
+              </w:rPr>
+              <w:t>Storemanager</w:t>
+            </w:r>
+            <w:r>
+              <w:rPr>
+                <w:noProof/>
+                <w:webHidden/>
+              </w:rPr>
+              <w:tab/>
+            </w:r>
+            <w:r>
+              <w:rPr>
+                <w:noProof/>
+                <w:webHidden/>
+              </w:rPr>
+              <w:fldChar w:fldCharType="begin"/>
+            </w:r>
+            <w:r>
+              <w:rPr>
+                <w:noProof/>
+                <w:webHidden/>
+              </w:rPr>
+              <w:instrText xml:space="preserve"> PAGEREF _Toc451688481 \h </w:instrText>
+            </w:r>
+            <w:r>
+              <w:rPr>
+                <w:noProof/>
+                <w:webHidden/>
+              </w:rPr>
+            </w:r>
+            <w:r>
+              <w:rPr>
+                <w:noProof/>
+                <w:webHidden/>
+              </w:rPr>
+              <w:fldChar w:fldCharType="separate"/>
+            </w:r>
+            <w:r>
+              <w:rPr>
+                <w:noProof/>
+                <w:webHidden/>
+              </w:rPr>
+              <w:t>14</w:t>
+            </w:r>
+            <w:r>
+              <w:rPr>
+                <w:noProof/>
+                <w:webHidden/>
+              </w:rPr>
+              <w:fldChar w:fldCharType="end"/>
+            </w:r>
+          </w:hyperlink>
+        </w:p>
+        <w:p>
+          <w:pPr>
+            <w:pStyle w:val="TOC3"/>
+            <w:tabs>
+              <w:tab w:val="right" w:leader="dot" w:pos="9628"/>
+            </w:tabs>
+            <w:rPr>
+              <w:smallCaps w:val="0"/>
+              <w:noProof/>
+              <w:sz w:val="22"/>
+              <w:szCs w:val="22"/>
+              <w:lang w:eastAsia="da-DK"/>
+            </w:rPr>
+          </w:pPr>
+          <w:hyperlink w:anchor="_Toc451688482" w:history="1">
+            <w:r>
+              <w:rPr>
+                <w:rStyle w:val="Hyperlink"/>
+                <w:noProof/>
+              </w:rPr>
+              <w:t>Tilføj vare til forretning</w:t>
+            </w:r>
+            <w:r>
+              <w:rPr>
+                <w:noProof/>
+                <w:webHidden/>
+              </w:rPr>
+              <w:tab/>
+            </w:r>
+            <w:r>
+              <w:rPr>
+                <w:noProof/>
+                <w:webHidden/>
+              </w:rPr>
+              <w:fldChar w:fldCharType="begin"/>
+            </w:r>
+            <w:r>
+              <w:rPr>
+                <w:noProof/>
+                <w:webHidden/>
+              </w:rPr>
+              <w:instrText xml:space="preserve"> PAGEREF _Toc451688482 \h </w:instrText>
+            </w:r>
+            <w:r>
+              <w:rPr>
+                <w:noProof/>
+                <w:webHidden/>
+              </w:rPr>
+            </w:r>
+            <w:r>
+              <w:rPr>
+                <w:noProof/>
+                <w:webHidden/>
+              </w:rPr>
+              <w:fldChar w:fldCharType="separate"/>
+            </w:r>
+            <w:r>
+              <w:rPr>
+                <w:noProof/>
+                <w:webHidden/>
+              </w:rPr>
+              <w:t>15</w:t>
+            </w:r>
+            <w:r>
+              <w:rPr>
+                <w:noProof/>
+                <w:webHidden/>
+              </w:rPr>
+              <w:fldChar w:fldCharType="end"/>
+            </w:r>
+          </w:hyperlink>
+        </w:p>
+        <w:p>
+          <w:pPr>
+            <w:pStyle w:val="TOC2"/>
+            <w:tabs>
+              <w:tab w:val="right" w:leader="dot" w:pos="9628"/>
+            </w:tabs>
+            <w:rPr>
+              <w:smallCaps w:val="0"/>
+              <w:noProof/>
+              <w:sz w:val="22"/>
+              <w:szCs w:val="22"/>
+              <w:lang w:eastAsia="da-DK"/>
+            </w:rPr>
+          </w:pPr>
+          <w:hyperlink w:anchor="_Toc451688483" w:history="1">
+            <w:r>
+              <w:rPr>
+                <w:rStyle w:val="Hyperlink"/>
+                <w:noProof/>
+              </w:rPr>
+              <w:t>Finde den billigste forretning for en vare i Pristjek220</w:t>
+            </w:r>
+            <w:r>
+              <w:rPr>
+                <w:noProof/>
+                <w:webHidden/>
+              </w:rPr>
+              <w:tab/>
+            </w:r>
+            <w:r>
+              <w:rPr>
+                <w:noProof/>
+                <w:webHidden/>
+              </w:rPr>
+              <w:fldChar w:fldCharType="begin"/>
+            </w:r>
+            <w:r>
+              <w:rPr>
+                <w:noProof/>
+                <w:webHidden/>
+              </w:rPr>
+              <w:instrText xml:space="preserve"> PAGEREF _Toc451688483 \h </w:instrText>
+            </w:r>
+            <w:r>
+              <w:rPr>
+                <w:noProof/>
+                <w:webHidden/>
+              </w:rPr>
+            </w:r>
+            <w:r>
+              <w:rPr>
+                <w:noProof/>
+                <w:webHidden/>
+              </w:rPr>
+              <w:fldChar w:fldCharType="separate"/>
+            </w:r>
+            <w:r>
+              <w:rPr>
+                <w:noProof/>
+                <w:webHidden/>
+              </w:rPr>
+              <w:t>17</w:t>
             </w:r>
             <w:r>
               <w:rPr>
@@ -1080,13 +1944,12 @@
               <w:lang w:eastAsia="da-DK"/>
             </w:rPr>
           </w:pPr>
-          <w:hyperlink w:anchor="_Toc448137545" w:history="1">
+          <w:hyperlink w:anchor="_Toc451688484" w:history="1">
             <w:r>
               <w:rPr>
                 <w:rStyle w:val="Hyperlink"/>
                 <w:caps/>
                 <w:noProof/>
-                <w:lang w:val="en-US"/>
               </w:rPr>
               <w:t>DEVELOPMENT View</w:t>
             </w:r>
@@ -1109,7 +1972,7 @@
                 <w:noProof/>
                 <w:webHidden/>
               </w:rPr>
-              <w:instrText xml:space="preserve"> PAGEREF _Toc448137545 \h </w:instrText>
+              <w:instrText xml:space="preserve"> PAGEREF _Toc451688484 \h </w:instrText>
             </w:r>
             <w:r>
               <w:rPr>
@@ -1129,7 +1992,7 @@
                 <w:noProof/>
                 <w:webHidden/>
               </w:rPr>
-              <w:t>3</w:t>
+              <w:t>17</w:t>
             </w:r>
             <w:r>
               <w:rPr>
@@ -1154,7 +2017,7 @@
               <w:lang w:eastAsia="da-DK"/>
             </w:rPr>
           </w:pPr>
-          <w:hyperlink w:anchor="_Toc448137546" w:history="1">
+          <w:hyperlink w:anchor="_Toc451688485" w:history="1">
             <w:r>
               <w:rPr>
                 <w:rStyle w:val="Hyperlink"/>
@@ -1182,7 +2045,7 @@
                 <w:noProof/>
                 <w:webHidden/>
               </w:rPr>
-              <w:instrText xml:space="preserve"> PAGEREF _Toc448137546 \h </w:instrText>
+              <w:instrText xml:space="preserve"> PAGEREF _Toc451688485 \h </w:instrText>
             </w:r>
             <w:r>
               <w:rPr>
@@ -1202,7 +2065,7 @@
                 <w:noProof/>
                 <w:webHidden/>
               </w:rPr>
-              <w:t>4</w:t>
+              <w:t>18</w:t>
             </w:r>
             <w:r>
               <w:rPr>
@@ -1227,7 +2090,7 @@
               <w:lang w:eastAsia="da-DK"/>
             </w:rPr>
           </w:pPr>
-          <w:hyperlink w:anchor="_Toc448137547" w:history="1">
+          <w:hyperlink w:anchor="_Toc451688486" w:history="1">
             <w:r>
               <w:rPr>
                 <w:rStyle w:val="Hyperlink"/>
@@ -1255,7 +2118,7 @@
                 <w:noProof/>
                 <w:webHidden/>
               </w:rPr>
-              <w:instrText xml:space="preserve"> PAGEREF _Toc448137547 \h </w:instrText>
+              <w:instrText xml:space="preserve"> PAGEREF _Toc451688486 \h </w:instrText>
             </w:r>
             <w:r>
               <w:rPr>
@@ -1275,7 +2138,7 @@
                 <w:noProof/>
                 <w:webHidden/>
               </w:rPr>
-              <w:t>5</w:t>
+              <w:t>18</w:t>
             </w:r>
             <w:r>
               <w:rPr>
@@ -1300,7 +2163,7 @@
               <w:lang w:eastAsia="da-DK"/>
             </w:rPr>
           </w:pPr>
-          <w:hyperlink w:anchor="_Toc448137548" w:history="1">
+          <w:hyperlink w:anchor="_Toc451688487" w:history="1">
             <w:r>
               <w:rPr>
                 <w:rStyle w:val="Hyperlink"/>
@@ -1327,7 +2190,7 @@
                 <w:noProof/>
                 <w:webHidden/>
               </w:rPr>
-              <w:instrText xml:space="preserve"> PAGEREF _Toc448137548 \h </w:instrText>
+              <w:instrText xml:space="preserve"> PAGEREF _Toc451688487 \h </w:instrText>
             </w:r>
             <w:r>
               <w:rPr>
@@ -1347,7 +2210,7 @@
                 <w:noProof/>
                 <w:webHidden/>
               </w:rPr>
-              <w:t>5</w:t>
+              <w:t>19</w:t>
             </w:r>
             <w:r>
               <w:rPr>
@@ -1372,7 +2235,7 @@
               <w:lang w:eastAsia="da-DK"/>
             </w:rPr>
           </w:pPr>
-          <w:hyperlink w:anchor="_Toc448137549" w:history="1">
+          <w:hyperlink w:anchor="_Toc451688488" w:history="1">
             <w:r>
               <w:rPr>
                 <w:rStyle w:val="Hyperlink"/>
@@ -1399,7 +2262,7 @@
                 <w:noProof/>
                 <w:webHidden/>
               </w:rPr>
-              <w:instrText xml:space="preserve"> PAGEREF _Toc448137549 \h </w:instrText>
+              <w:instrText xml:space="preserve"> PAGEREF _Toc451688488 \h </w:instrText>
             </w:r>
             <w:r>
               <w:rPr>
@@ -1419,7 +2282,7 @@
                 <w:noProof/>
                 <w:webHidden/>
               </w:rPr>
-              <w:t>5</w:t>
+              <w:t>19</w:t>
             </w:r>
             <w:r>
               <w:rPr>
@@ -1444,7 +2307,7 @@
               <w:lang w:eastAsia="da-DK"/>
             </w:rPr>
           </w:pPr>
-          <w:hyperlink w:anchor="_Toc448137550" w:history="1">
+          <w:hyperlink w:anchor="_Toc451688489" w:history="1">
             <w:r>
               <w:rPr>
                 <w:rStyle w:val="Hyperlink"/>
@@ -1472,7 +2335,7 @@
                 <w:noProof/>
                 <w:webHidden/>
               </w:rPr>
-              <w:instrText xml:space="preserve"> PAGEREF _Toc448137550 \h </w:instrText>
+              <w:instrText xml:space="preserve"> PAGEREF _Toc451688489 \h </w:instrText>
             </w:r>
             <w:r>
               <w:rPr>
@@ -1492,7 +2355,7 @@
                 <w:noProof/>
                 <w:webHidden/>
               </w:rPr>
-              <w:t>6</w:t>
+              <w:t>20</w:t>
             </w:r>
             <w:r>
               <w:rPr>
@@ -1517,13 +2380,13 @@
               <w:lang w:eastAsia="da-DK"/>
             </w:rPr>
           </w:pPr>
-          <w:hyperlink w:anchor="_Toc448137551" w:history="1">
+          <w:hyperlink w:anchor="_Toc451688490" w:history="1">
             <w:r>
               <w:rPr>
                 <w:rStyle w:val="Hyperlink"/>
                 <w:noProof/>
               </w:rPr>
-              <w:t>Arkitektur mål og begrænsninger</w:t>
+              <w:t>Arkitektur mønstre</w:t>
             </w:r>
             <w:r>
               <w:rPr>
@@ -1544,7 +2407,7 @@
                 <w:noProof/>
                 <w:webHidden/>
               </w:rPr>
-              <w:instrText xml:space="preserve"> PAGEREF _Toc448137551 \h </w:instrText>
+              <w:instrText xml:space="preserve"> PAGEREF _Toc451688490 \h </w:instrText>
             </w:r>
             <w:r>
               <w:rPr>
@@ -1564,7 +2427,7 @@
                 <w:noProof/>
                 <w:webHidden/>
               </w:rPr>
-              <w:t>6</w:t>
+              <w:t>20</w:t>
             </w:r>
             <w:r>
               <w:rPr>
@@ -1589,13 +2452,13 @@
               <w:lang w:eastAsia="da-DK"/>
             </w:rPr>
           </w:pPr>
-          <w:hyperlink w:anchor="_Toc448137552" w:history="1">
+          <w:hyperlink w:anchor="_Toc451688491" w:history="1">
             <w:r>
               <w:rPr>
                 <w:rStyle w:val="Hyperlink"/>
                 <w:noProof/>
               </w:rPr>
-              <w:t>Arkitektur mønstre</w:t>
+              <w:t>Design mønstre</w:t>
             </w:r>
             <w:r>
               <w:rPr>
@@ -1616,7 +2479,7 @@
                 <w:noProof/>
                 <w:webHidden/>
               </w:rPr>
-              <w:instrText xml:space="preserve"> PAGEREF _Toc448137552 \h </w:instrText>
+              <w:instrText xml:space="preserve"> PAGEREF _Toc451688491 \h </w:instrText>
             </w:r>
             <w:r>
               <w:rPr>
@@ -1636,7 +2499,7 @@
                 <w:noProof/>
                 <w:webHidden/>
               </w:rPr>
-              <w:t>6</w:t>
+              <w:t>20</w:t>
             </w:r>
             <w:r>
               <w:rPr>
@@ -1661,7 +2524,7 @@
               <w:lang w:eastAsia="da-DK"/>
             </w:rPr>
           </w:pPr>
-          <w:hyperlink w:anchor="_Toc448137553" w:history="1">
+          <w:hyperlink w:anchor="_Toc451688492" w:history="1">
             <w:r>
               <w:rPr>
                 <w:rStyle w:val="Hyperlink"/>
@@ -1688,7 +2551,7 @@
                 <w:noProof/>
                 <w:webHidden/>
               </w:rPr>
-              <w:instrText xml:space="preserve"> PAGEREF _Toc448137553 \h </w:instrText>
+              <w:instrText xml:space="preserve"> PAGEREF _Toc451688492 \h </w:instrText>
             </w:r>
             <w:r>
               <w:rPr>
@@ -1708,7 +2571,7 @@
                 <w:noProof/>
                 <w:webHidden/>
               </w:rPr>
-              <w:t>6</w:t>
+              <w:t>20</w:t>
             </w:r>
             <w:r>
               <w:rPr>
@@ -1733,7 +2596,7 @@
               <w:lang w:eastAsia="da-DK"/>
             </w:rPr>
           </w:pPr>
-          <w:hyperlink w:anchor="_Toc448137554" w:history="1">
+          <w:hyperlink w:anchor="_Toc451688493" w:history="1">
             <w:r>
               <w:rPr>
                 <w:rStyle w:val="Hyperlink"/>
@@ -1760,7 +2623,7 @@
                 <w:noProof/>
                 <w:webHidden/>
               </w:rPr>
-              <w:instrText xml:space="preserve"> PAGEREF _Toc448137554 \h </w:instrText>
+              <w:instrText xml:space="preserve"> PAGEREF _Toc451688493 \h </w:instrText>
             </w:r>
             <w:r>
               <w:rPr>
@@ -1780,7 +2643,7 @@
                 <w:noProof/>
                 <w:webHidden/>
               </w:rPr>
-              <w:t>6</w:t>
+              <w:t>20</w:t>
             </w:r>
             <w:r>
               <w:rPr>
@@ -1805,7 +2668,7 @@
               <w:lang w:eastAsia="da-DK"/>
             </w:rPr>
           </w:pPr>
-          <w:hyperlink w:anchor="_Toc448137555" w:history="1">
+          <w:hyperlink w:anchor="_Toc451688494" w:history="1">
             <w:r>
               <w:rPr>
                 <w:rStyle w:val="Hyperlink"/>
@@ -1832,7 +2695,7 @@
                 <w:noProof/>
                 <w:webHidden/>
               </w:rPr>
-              <w:instrText xml:space="preserve"> PAGEREF _Toc448137555 \h </w:instrText>
+              <w:instrText xml:space="preserve"> PAGEREF _Toc451688494 \h </w:instrText>
             </w:r>
             <w:r>
               <w:rPr>
@@ -1852,7 +2715,7 @@
                 <w:noProof/>
                 <w:webHidden/>
               </w:rPr>
-              <w:t>6</w:t>
+              <w:t>20</w:t>
             </w:r>
             <w:r>
               <w:rPr>
@@ -1877,13 +2740,13 @@
               <w:lang w:eastAsia="da-DK"/>
             </w:rPr>
           </w:pPr>
-          <w:hyperlink w:anchor="_Toc448137556" w:history="1">
+          <w:hyperlink w:anchor="_Toc451688495" w:history="1">
             <w:r>
               <w:rPr>
                 <w:rStyle w:val="Hyperlink"/>
                 <w:noProof/>
               </w:rPr>
-              <w:t>Implementeringsbiblioteker</w:t>
+              <w:t>Frameworks og packages</w:t>
             </w:r>
             <w:r>
               <w:rPr>
@@ -1904,7 +2767,7 @@
                 <w:noProof/>
                 <w:webHidden/>
               </w:rPr>
-              <w:instrText xml:space="preserve"> PAGEREF _Toc448137556 \h </w:instrText>
+              <w:instrText xml:space="preserve"> PAGEREF _Toc451688495 \h </w:instrText>
             </w:r>
             <w:r>
               <w:rPr>
@@ -1924,7 +2787,7 @@
                 <w:noProof/>
                 <w:webHidden/>
               </w:rPr>
-              <w:t>6</w:t>
+              <w:t>20</w:t>
             </w:r>
             <w:r>
               <w:rPr>
@@ -1949,7 +2812,7 @@
               <w:lang w:eastAsia="da-DK"/>
             </w:rPr>
           </w:pPr>
-          <w:hyperlink w:anchor="_Toc448137557" w:history="1">
+          <w:hyperlink w:anchor="_Toc451688496" w:history="1">
             <w:r>
               <w:rPr>
                 <w:rStyle w:val="Hyperlink"/>
@@ -1976,7 +2839,7 @@
                 <w:noProof/>
                 <w:webHidden/>
               </w:rPr>
-              <w:instrText xml:space="preserve"> PAGEREF _Toc448137557 \h </w:instrText>
+              <w:instrText xml:space="preserve"> PAGEREF _Toc451688496 \h </w:instrText>
             </w:r>
             <w:r>
               <w:rPr>
@@ -1996,7 +2859,7 @@
                 <w:noProof/>
                 <w:webHidden/>
               </w:rPr>
-              <w:t>6</w:t>
+              <w:t>20</w:t>
             </w:r>
             <w:r>
               <w:rPr>
@@ -2021,7 +2884,7 @@
               <w:lang w:eastAsia="da-DK"/>
             </w:rPr>
           </w:pPr>
-          <w:hyperlink w:anchor="_Toc448137558" w:history="1">
+          <w:hyperlink w:anchor="_Toc451688497" w:history="1">
             <w:r>
               <w:rPr>
                 <w:rStyle w:val="Hyperlink"/>
@@ -2048,7 +2911,7 @@
                 <w:noProof/>
                 <w:webHidden/>
               </w:rPr>
-              <w:instrText xml:space="preserve"> PAGEREF _Toc448137558 \h </w:instrText>
+              <w:instrText xml:space="preserve"> PAGEREF _Toc451688497 \h </w:instrText>
             </w:r>
             <w:r>
               <w:rPr>
@@ -2068,7 +2931,7 @@
                 <w:noProof/>
                 <w:webHidden/>
               </w:rPr>
-              <w:t>7</w:t>
+              <w:t>21</w:t>
             </w:r>
             <w:r>
               <w:rPr>
@@ -2094,9 +2957,8 @@
       <w:pPr>
         <w:pStyle w:val="Heading1"/>
       </w:pPr>
-      <w:bookmarkStart w:id="0" w:name="_Toc448137531"/>
-      <w:r>
-        <w:lastRenderedPageBreak/>
+      <w:bookmarkStart w:id="0" w:name="_Toc451688458"/>
+      <w:r>
         <w:t>IN</w:t>
       </w:r>
       <w:r>
@@ -2109,7 +2971,7 @@
       <w:pPr>
         <w:pStyle w:val="Heading2"/>
       </w:pPr>
-      <w:bookmarkStart w:id="1" w:name="_Toc448137532"/>
+      <w:bookmarkStart w:id="1" w:name="_Toc451688459"/>
       <w:r>
         <w:t>Formål og omfang</w:t>
       </w:r>
@@ -2120,7 +2982,7 @@
       <w:pPr>
         <w:pStyle w:val="Heading2"/>
       </w:pPr>
-      <w:bookmarkStart w:id="2" w:name="_Toc448137533"/>
+      <w:bookmarkStart w:id="2" w:name="_Toc451688460"/>
       <w:r>
         <w:t>Definitioner og forkortelser</w:t>
       </w:r>
@@ -2131,7 +2993,7 @@
       <w:pPr>
         <w:pStyle w:val="Heading2"/>
       </w:pPr>
-      <w:bookmarkStart w:id="3" w:name="_Toc448137534"/>
+      <w:bookmarkStart w:id="3" w:name="_Toc451688461"/>
       <w:r>
         <w:t>Dokumentstruktur og læsevejledning</w:t>
       </w:r>
@@ -2144,7 +3006,7 @@
       </w:pPr>
       <w:bookmarkStart w:id="4" w:name="_Toc526492327"/>
       <w:bookmarkStart w:id="5" w:name="_Toc526573168"/>
-      <w:bookmarkStart w:id="6" w:name="_Toc448137535"/>
+      <w:bookmarkStart w:id="6" w:name="_Toc451688462"/>
       <w:r>
         <w:t>Dokumentets rolle i en iterativ udviklingsproces</w:t>
       </w:r>
@@ -2158,16 +3020,18 @@
       <w:pPr>
         <w:pStyle w:val="Heading1"/>
       </w:pPr>
-      <w:bookmarkStart w:id="7" w:name="_Toc448137536"/>
+      <w:bookmarkStart w:id="7" w:name="_Toc451688463"/>
       <w:r>
         <w:t>SYSTEM OVERSIGT</w:t>
       </w:r>
       <w:bookmarkEnd w:id="7"/>
     </w:p>
     <w:p>
+      <w:proofErr w:type="spellStart"/>
       <w:r>
         <w:t>Rigtbillede</w:t>
       </w:r>
+      <w:proofErr w:type="spellEnd"/>
     </w:p>
     <w:p>
       <w:pPr>
@@ -2176,7 +3040,7 @@
       <w:bookmarkStart w:id="8" w:name="_Toc464367642"/>
       <w:bookmarkStart w:id="9" w:name="_Toc526492329"/>
       <w:bookmarkStart w:id="10" w:name="_Toc526573170"/>
-      <w:bookmarkStart w:id="11" w:name="_Toc448137537"/>
+      <w:bookmarkStart w:id="11" w:name="_Toc451688464"/>
       <w:r>
         <w:t>System kontekst</w:t>
       </w:r>
@@ -2196,7 +3060,7 @@
       </w:pPr>
       <w:bookmarkStart w:id="12" w:name="_Toc526492330"/>
       <w:bookmarkStart w:id="13" w:name="_Toc526573171"/>
-      <w:bookmarkStart w:id="14" w:name="_Toc448137538"/>
+      <w:bookmarkStart w:id="14" w:name="_Toc451688465"/>
       <w:r>
         <w:t>System introduktion</w:t>
       </w:r>
@@ -2213,8 +3077,9 @@
       <w:pPr>
         <w:pStyle w:val="Heading3"/>
       </w:pPr>
-      <w:bookmarkStart w:id="15" w:name="_Toc448137539"/>
-      <w:r>
+      <w:bookmarkStart w:id="15" w:name="_Toc451688466"/>
+      <w:r>
+        <w:lastRenderedPageBreak/>
         <w:t>Domæne model</w:t>
       </w:r>
       <w:bookmarkEnd w:id="15"/>
@@ -2244,10 +3109,10 @@
             <v:path o:extrusionok="f" gradientshapeok="t" o:connecttype="rect"/>
             <o:lock v:ext="edit" aspectratio="t"/>
           </v:shapetype>
-          <v:shape id="_x0000_i1025" type="#_x0000_t75" style="width:481.8pt;height:193.8pt" o:ole="">
+          <v:shape id="_x0000_i1025" type="#_x0000_t75" style="width:481.45pt;height:193.45pt" o:ole="">
             <v:imagedata r:id="rId7" o:title=""/>
           </v:shape>
-          <o:OLEObject Type="Embed" ProgID="Visio.Drawing.15" ShapeID="_x0000_i1025" DrawAspect="Content" ObjectID="_1522850694" r:id="rId8"/>
+          <o:OLEObject Type="Embed" ProgID="Visio.Drawing.15" ShapeID="_x0000_i1025" DrawAspect="Content" ObjectID="_1525430601" r:id="rId8"/>
         </w:object>
       </w:r>
     </w:p>
@@ -2259,14 +3124,27 @@
       <w:r>
         <w:t xml:space="preserve">Figur </w:t>
       </w:r>
-      <w:fldSimple w:instr=" SEQ Figur \* ARABIC ">
-        <w:r>
-          <w:rPr>
-            <w:noProof/>
-          </w:rPr>
-          <w:t>1</w:t>
-        </w:r>
-      </w:fldSimple>
+      <w:r>
+        <w:fldChar w:fldCharType="begin"/>
+      </w:r>
+      <w:r>
+        <w:instrText xml:space="preserve"> SEQ Figur \* ARABIC </w:instrText>
+      </w:r>
+      <w:r>
+        <w:fldChar w:fldCharType="separate"/>
+      </w:r>
+      <w:r>
+        <w:rPr>
+          <w:noProof/>
+        </w:rPr>
+        <w:t>1</w:t>
+      </w:r>
+      <w:r>
+        <w:rPr>
+          <w:noProof/>
+        </w:rPr>
+        <w:fldChar w:fldCharType="end"/>
+      </w:r>
       <w:bookmarkEnd w:id="16"/>
       <w:r>
         <w:t>: Domæne model af Pristjek220</w:t>
@@ -2274,7 +3152,6 @@
     </w:p>
     <w:p>
       <w:r>
-        <w:lastRenderedPageBreak/>
         <w:fldChar w:fldCharType="begin"/>
       </w:r>
       <w:r>
@@ -2306,7 +3183,7 @@
       <w:pPr>
         <w:pStyle w:val="Heading1"/>
       </w:pPr>
-      <w:bookmarkStart w:id="17" w:name="_Toc448137540"/>
+      <w:bookmarkStart w:id="17" w:name="_Toc451688467"/>
       <w:r>
         <w:t>SYSTEMETS GRÆNSEFLADER</w:t>
       </w:r>
@@ -2316,7 +3193,7 @@
       <w:pPr>
         <w:pStyle w:val="Heading2"/>
       </w:pPr>
-      <w:bookmarkStart w:id="18" w:name="_Toc448137541"/>
+      <w:bookmarkStart w:id="18" w:name="_Toc451688468"/>
       <w:r>
         <w:t>Grænseflader til person aktører</w:t>
       </w:r>
@@ -2333,7 +3210,7 @@
       </w:pPr>
       <w:bookmarkStart w:id="19" w:name="_Toc526492333"/>
       <w:bookmarkStart w:id="20" w:name="_Toc526573174"/>
-      <w:bookmarkStart w:id="21" w:name="_Toc448137542"/>
+      <w:bookmarkStart w:id="21" w:name="_Toc451688469"/>
       <w:r>
         <w:t>Grænseflader til eksterne system aktører</w:t>
       </w:r>
@@ -2352,7 +3229,7 @@
       <w:pPr>
         <w:pStyle w:val="Heading1"/>
       </w:pPr>
-      <w:bookmarkStart w:id="22" w:name="_Toc448137543"/>
+      <w:bookmarkStart w:id="22" w:name="_Toc451688470"/>
       <w:r>
         <w:t>USERSTORIE</w:t>
       </w:r>
@@ -2371,7 +3248,7 @@
       <w:pPr>
         <w:pStyle w:val="Heading1"/>
       </w:pPr>
-      <w:bookmarkStart w:id="23" w:name="_Toc448137544"/>
+      <w:bookmarkStart w:id="23" w:name="_Toc451688471"/>
       <w:r>
         <w:t>LOGISK VIEW</w:t>
       </w:r>
@@ -2387,20 +3264,23 @@
       <w:pPr>
         <w:pStyle w:val="Heading2"/>
       </w:pPr>
+      <w:bookmarkStart w:id="24" w:name="_Toc451688472"/>
       <w:r>
         <w:t>Repository pattern</w:t>
       </w:r>
-    </w:p>
+      <w:bookmarkEnd w:id="24"/>
+    </w:p>
+    <w:p/>
     <w:p>
       <w:pPr>
         <w:keepNext/>
       </w:pPr>
       <w:r>
-        <w:object w:dxaOrig="7860" w:dyaOrig="4996" w14:anchorId="537BA37C">
-          <v:shape id="_x0000_i1026" type="#_x0000_t75" style="width:392.4pt;height:249.6pt" o:ole="">
-            <v:imagedata r:id="rId9" o:title=""/>
+        <w:object w:dxaOrig="21061" w:dyaOrig="15976" w14:anchorId="157349D0">
+          <v:shape id="_x0000_i1040" type="#_x0000_t75" style="width:481.45pt;height:235.35pt" o:ole="">
+            <v:imagedata r:id="rId9" o:title="" cropbottom="23190f"/>
           </v:shape>
-          <o:OLEObject Type="Embed" ProgID="Visio.Drawing.15" ShapeID="_x0000_i1026" DrawAspect="Content" ObjectID="_1522850695" r:id="rId10"/>
+          <o:OLEObject Type="Embed" ProgID="Visio.Drawing.15" ShapeID="_x0000_i1040" DrawAspect="Content" ObjectID="_1525430602" r:id="rId10"/>
         </w:object>
       </w:r>
     </w:p>
@@ -2408,7 +3288,6 @@
       <w:pPr>
         <w:pStyle w:val="Caption"/>
       </w:pPr>
-      <w:bookmarkStart w:id="24" w:name="_Ref449104561"/>
       <w:r>
         <w:t xml:space="preserve">Figur </w:t>
       </w:r>
@@ -2420,115 +3299,17 @@
           <w:t>2</w:t>
         </w:r>
       </w:fldSimple>
-      <w:bookmarkEnd w:id="24"/>
-      <w:r>
-        <w:t>: SD beskrivelse af hvordan Repository pattern virker</w:t>
-      </w:r>
-    </w:p>
-    <w:p>
-      <w:r>
-        <w:fldChar w:fldCharType="begin"/>
-      </w:r>
-      <w:r>
-        <w:instrText xml:space="preserve"> REF _Ref449104561 \h </w:instrText>
-      </w:r>
-      <w:r>
-        <w:fldChar w:fldCharType="separate"/>
-      </w:r>
-      <w:r>
-        <w:t xml:space="preserve">Figur </w:t>
-      </w:r>
-      <w:r>
-        <w:rPr>
-          <w:noProof/>
-        </w:rPr>
-        <w:t>2</w:t>
-      </w:r>
-      <w:r>
-        <w:fldChar w:fldCharType="end"/>
-      </w:r>
-      <w:r>
-        <w:t xml:space="preserve"> viser hvordan repository patternede virker. Det står for at kalde de forskellig metoder på databasen, fra de forskellige models. I eksemplet er der taget udgangspunkt i hvordan man kan ændre navnet på et produkt. Først kan modelen</w:t>
-      </w:r>
-      <w:r>
-        <w:t xml:space="preserve"> lave en get på det ønskede repository</w:t>
-      </w:r>
-      <w:r>
-        <w:t xml:space="preserve"> gennem UnitOfWork</w:t>
-      </w:r>
-      <w:r>
-        <w:t>, dereft</w:t>
-      </w:r>
-      <w:bookmarkStart w:id="25" w:name="_GoBack"/>
-      <w:bookmarkEnd w:id="25"/>
-      <w:r>
-        <w:t>er kan der laves en find, på det modtagende repository. Derefter laver repositoryet, en find ned på dataContext, som så sender den med tilbage til modellen. Derefter kan navnet ændres, og til slut kaldes der saveChanges for at det sendes til databasen.</w:t>
-      </w:r>
-    </w:p>
-    <w:p>
-      <w:r>
-        <w:t xml:space="preserve">Sekvensdiagrammerne for de forskellige user stories, er det det viste på </w:t>
-      </w:r>
-      <w:r>
-        <w:fldChar w:fldCharType="begin"/>
-      </w:r>
-      <w:r>
-        <w:instrText xml:space="preserve"> REF _Ref449104561 \h </w:instrText>
-      </w:r>
-      <w:r>
-        <w:fldChar w:fldCharType="separate"/>
-      </w:r>
-      <w:r>
-        <w:t xml:space="preserve">Figur </w:t>
-      </w:r>
-      <w:r>
-        <w:rPr>
-          <w:noProof/>
-        </w:rPr>
-        <w:t>2</w:t>
-      </w:r>
-      <w:r>
-        <w:fldChar w:fldCharType="end"/>
-      </w:r>
-      <w:r>
-        <w:t>, kogt ned til bare at vise en Pristjek220Info klasse, som står for at gøre det alt sammen, for at simplificerer diagrammerne. Det er så bygget op således at der kan ses hvilket repository der tilgås,</w:t>
-      </w:r>
-      <w:r>
-        <w:t xml:space="preserve"> ved at kigge på synstaksen</w:t>
-      </w:r>
-      <w:r>
-        <w:t xml:space="preserve"> (xxxxx.find()) xxxxx betyder altså hvilket </w:t>
-      </w:r>
-      <w:r>
-        <w:t>repository der er valgt.</w:t>
-      </w:r>
-    </w:p>
-    <w:p/>
-    <w:p>
-      <w:pPr>
-        <w:pStyle w:val="Heading2"/>
-      </w:pPr>
-      <w:bookmarkStart w:id="26" w:name="_Toc443577276"/>
-      <w:bookmarkStart w:id="27" w:name="_Toc445051113"/>
-      <w:r>
-        <w:t xml:space="preserve">Tilføj </w:t>
-      </w:r>
-      <w:r>
-        <w:t>vare til forretning</w:t>
-      </w:r>
-      <w:bookmarkEnd w:id="26"/>
-      <w:bookmarkEnd w:id="27"/>
     </w:p>
     <w:p>
       <w:pPr>
         <w:keepNext/>
       </w:pPr>
       <w:r>
-        <w:object w:dxaOrig="10561" w:dyaOrig="9076" w14:anchorId="43EA1DD9">
-          <v:shape id="_x0000_i1027" type="#_x0000_t75" style="width:481.8pt;height:414pt" o:ole="">
+        <w:object w:dxaOrig="7860" w:dyaOrig="4996" w14:anchorId="537BA37C">
+          <v:shape id="_x0000_i1026" type="#_x0000_t75" style="width:392.25pt;height:249.3pt" o:ole="">
             <v:imagedata r:id="rId11" o:title=""/>
           </v:shape>
-          <o:OLEObject Type="Embed" ProgID="Visio.Drawing.15" ShapeID="_x0000_i1027" DrawAspect="Content" ObjectID="_1522850696" r:id="rId12"/>
+          <o:OLEObject Type="Embed" ProgID="Visio.Drawing.15" ShapeID="_x0000_i1026" DrawAspect="Content" ObjectID="_1525430603" r:id="rId12"/>
         </w:object>
       </w:r>
     </w:p>
@@ -2536,6 +3317,7 @@
       <w:pPr>
         <w:pStyle w:val="Caption"/>
       </w:pPr>
+      <w:bookmarkStart w:id="25" w:name="_Ref449104561"/>
       <w:r>
         <w:t xml:space="preserve">Figur </w:t>
       </w:r>
@@ -2560,42 +3342,220 @@
         </w:rPr>
         <w:fldChar w:fldCharType="end"/>
       </w:r>
-      <w:r>
-        <w:t>: Sekvens diagram for Tilføj en vare</w:t>
-      </w:r>
-    </w:p>
-    <w:p/>
+      <w:bookmarkEnd w:id="25"/>
+      <w:r>
+        <w:t>: SD beskrivelse af hvordan Repository pattern virker</w:t>
+      </w:r>
+    </w:p>
+    <w:p>
+      <w:r>
+        <w:fldChar w:fldCharType="begin"/>
+      </w:r>
+      <w:r>
+        <w:instrText xml:space="preserve"> REF _Ref449104561 \h </w:instrText>
+      </w:r>
+      <w:r>
+        <w:fldChar w:fldCharType="separate"/>
+      </w:r>
+      <w:r>
+        <w:t xml:space="preserve">Figur </w:t>
+      </w:r>
+      <w:r>
+        <w:rPr>
+          <w:noProof/>
+        </w:rPr>
+        <w:t>3</w:t>
+      </w:r>
+      <w:r>
+        <w:fldChar w:fldCharType="end"/>
+      </w:r>
+      <w:r>
+        <w:t xml:space="preserve"> viser hvordan </w:t>
+      </w:r>
+      <w:proofErr w:type="spellStart"/>
+      <w:r>
+        <w:t>repository</w:t>
+      </w:r>
+      <w:proofErr w:type="spellEnd"/>
+      <w:r>
+        <w:t xml:space="preserve"> patternede virker. Det står for at kalde de forskellig metoder på databasen, fra de forskellige models. I eksemplet er der taget udgangspunkt i hvordan man kan ændre navnet på et produkt. Først kan </w:t>
+      </w:r>
+      <w:proofErr w:type="spellStart"/>
+      <w:r>
+        <w:t>modelen</w:t>
+      </w:r>
+      <w:proofErr w:type="spellEnd"/>
+      <w:r>
+        <w:t xml:space="preserve"> lave en </w:t>
+      </w:r>
+      <w:proofErr w:type="spellStart"/>
+      <w:r>
+        <w:t>get</w:t>
+      </w:r>
+      <w:proofErr w:type="spellEnd"/>
+      <w:r>
+        <w:t xml:space="preserve"> på det ønskede </w:t>
+      </w:r>
+      <w:proofErr w:type="spellStart"/>
+      <w:r>
+        <w:t>repository</w:t>
+      </w:r>
+      <w:proofErr w:type="spellEnd"/>
+      <w:r>
+        <w:t xml:space="preserve"> gennem </w:t>
+      </w:r>
+      <w:proofErr w:type="spellStart"/>
+      <w:r>
+        <w:t>UnitOfWork</w:t>
+      </w:r>
+      <w:proofErr w:type="spellEnd"/>
+      <w:r>
+        <w:t xml:space="preserve">, derefter kan der laves en find, på det modtagende </w:t>
+      </w:r>
+      <w:proofErr w:type="spellStart"/>
+      <w:r>
+        <w:t>repository</w:t>
+      </w:r>
+      <w:proofErr w:type="spellEnd"/>
+      <w:r>
+        <w:t xml:space="preserve">. Derefter laver </w:t>
+      </w:r>
+      <w:proofErr w:type="spellStart"/>
+      <w:r>
+        <w:t>repositoryet</w:t>
+      </w:r>
+      <w:proofErr w:type="spellEnd"/>
+      <w:r>
+        <w:t xml:space="preserve">, en find ned på </w:t>
+      </w:r>
+      <w:proofErr w:type="spellStart"/>
+      <w:r>
+        <w:t>dataContext</w:t>
+      </w:r>
+      <w:proofErr w:type="spellEnd"/>
+      <w:r>
+        <w:t xml:space="preserve">, som så sender den med tilbage til modellen. Derefter kan navnet ændres, og til slut kaldes der </w:t>
+      </w:r>
+      <w:proofErr w:type="spellStart"/>
+      <w:r>
+        <w:t>saveChanges</w:t>
+      </w:r>
+      <w:proofErr w:type="spellEnd"/>
+      <w:r>
+        <w:t xml:space="preserve"> for at det sendes til databasen.</w:t>
+      </w:r>
+    </w:p>
+    <w:p>
+      <w:r>
+        <w:t xml:space="preserve">Sekvensdiagrammerne for de forskellige user </w:t>
+      </w:r>
+      <w:proofErr w:type="spellStart"/>
+      <w:r>
+        <w:t>stories</w:t>
+      </w:r>
+      <w:proofErr w:type="spellEnd"/>
+      <w:r>
+        <w:t xml:space="preserve">, er det det viste på </w:t>
+      </w:r>
+      <w:r>
+        <w:fldChar w:fldCharType="begin"/>
+      </w:r>
+      <w:r>
+        <w:instrText xml:space="preserve"> REF _Ref449104561 \h </w:instrText>
+      </w:r>
+      <w:r>
+        <w:fldChar w:fldCharType="separate"/>
+      </w:r>
+      <w:r>
+        <w:t xml:space="preserve">Figur </w:t>
+      </w:r>
+      <w:r>
+        <w:rPr>
+          <w:noProof/>
+        </w:rPr>
+        <w:t>3</w:t>
+      </w:r>
+      <w:r>
+        <w:fldChar w:fldCharType="end"/>
+      </w:r>
+      <w:r>
+        <w:t xml:space="preserve">, kogt ned til bare at vise en Pristjek220Info klasse, som står for at gøre det alt sammen, for at simplificerer diagrammerne. Det er så bygget op således at der kan ses hvilket </w:t>
+      </w:r>
+      <w:proofErr w:type="spellStart"/>
+      <w:r>
+        <w:t>repository</w:t>
+      </w:r>
+      <w:proofErr w:type="spellEnd"/>
+      <w:r>
+        <w:t xml:space="preserve"> der tilgås,</w:t>
+      </w:r>
+      <w:r>
+        <w:t xml:space="preserve"> ved at kigge på </w:t>
+      </w:r>
+      <w:proofErr w:type="spellStart"/>
+      <w:r>
+        <w:t>synstaksen</w:t>
+      </w:r>
+      <w:proofErr w:type="spellEnd"/>
+      <w:r>
+        <w:t xml:space="preserve"> (</w:t>
+      </w:r>
+      <w:proofErr w:type="spellStart"/>
+      <w:r>
+        <w:t>xxxxx.find</w:t>
+      </w:r>
+      <w:proofErr w:type="spellEnd"/>
+      <w:r>
+        <w:t xml:space="preserve">()) </w:t>
+      </w:r>
+      <w:proofErr w:type="spellStart"/>
+      <w:r>
+        <w:t>xxxxx</w:t>
+      </w:r>
+      <w:proofErr w:type="spellEnd"/>
+      <w:r>
+        <w:t xml:space="preserve"> betyder altså hvilket </w:t>
+      </w:r>
+      <w:proofErr w:type="spellStart"/>
+      <w:r>
+        <w:t>repository</w:t>
+      </w:r>
+      <w:proofErr w:type="spellEnd"/>
+      <w:r>
+        <w:t xml:space="preserve"> der er valgt.</w:t>
+      </w:r>
+    </w:p>
     <w:p>
       <w:pPr>
         <w:pStyle w:val="Heading2"/>
-        <w:rPr>
-          <w:color w:val="FF0000"/>
-        </w:rPr>
-      </w:pPr>
-      <w:bookmarkStart w:id="28" w:name="_Toc443577280"/>
-      <w:bookmarkStart w:id="29" w:name="_Toc445051114"/>
-      <w:r>
-        <w:rPr>
-          <w:color w:val="FF0000"/>
-        </w:rPr>
-        <w:t>Finde den billigste forretning for en vare i Pristjek220</w:t>
-      </w:r>
-      <w:bookmarkEnd w:id="28"/>
-      <w:bookmarkEnd w:id="29"/>
-    </w:p>
-    <w:p>
-      <w:pPr>
-        <w:pStyle w:val="Heading2"/>
-      </w:pPr>
-      <w:bookmarkStart w:id="30" w:name="_Toc443577284"/>
-      <w:bookmarkStart w:id="31" w:name="_Toc445051115"/>
-      <w:r>
-        <w:t xml:space="preserve">Indtast </w:t>
-      </w:r>
-      <w:bookmarkEnd w:id="30"/>
-      <w:bookmarkEnd w:id="31"/>
-      <w:r>
-        <w:t>indkøbsliste</w:t>
+      </w:pPr>
+      <w:bookmarkStart w:id="26" w:name="_Toc451688473"/>
+      <w:r>
+        <w:t xml:space="preserve">Shared </w:t>
+      </w:r>
+      <w:proofErr w:type="spellStart"/>
+      <w:r>
+        <w:t>functionalities</w:t>
+      </w:r>
+      <w:bookmarkEnd w:id="26"/>
+      <w:proofErr w:type="spellEnd"/>
+    </w:p>
+    <w:p>
+      <w:r>
+        <w:object w:dxaOrig="20191" w:dyaOrig="16321" w14:anchorId="0BC4E844">
+          <v:shape id="_x0000_i1031" type="#_x0000_t75" style="width:506.15pt;height:364.3pt" o:ole="">
+            <v:imagedata r:id="rId13" o:title="" cropbottom="33863f" cropleft="29944f"/>
+          </v:shape>
+          <o:OLEObject Type="Embed" ProgID="Visio.Drawing.15" ShapeID="_x0000_i1031" DrawAspect="Content" ObjectID="_1525430604" r:id="rId14"/>
+        </w:object>
+      </w:r>
+    </w:p>
+    <w:p>
+      <w:pPr>
+        <w:pStyle w:val="Heading3"/>
+      </w:pPr>
+      <w:r>
+        <w:t>Autofuldførelse</w:t>
       </w:r>
     </w:p>
     <w:p>
@@ -2603,86 +3563,11 @@
         <w:keepNext/>
       </w:pPr>
       <w:r>
-        <w:object w:dxaOrig="7860" w:dyaOrig="4246" w14:anchorId="2F1EEBA5">
-          <v:shape id="_x0000_i1028" type="#_x0000_t75" style="width:392.4pt;height:212.4pt" o:ole="">
-            <v:imagedata r:id="rId13" o:title=""/>
-          </v:shape>
-          <o:OLEObject Type="Embed" ProgID="Visio.Drawing.15" ShapeID="_x0000_i1028" DrawAspect="Content" ObjectID="_1522850697" r:id="rId14"/>
-        </w:object>
-      </w:r>
-    </w:p>
-    <w:p>
-      <w:pPr>
-        <w:pStyle w:val="Caption"/>
-      </w:pPr>
-      <w:bookmarkStart w:id="32" w:name="_Ref449086518"/>
-      <w:r>
-        <w:t xml:space="preserve">Figur </w:t>
-      </w:r>
-      <w:fldSimple w:instr=" SEQ Figur \* ARABIC ">
-        <w:r>
-          <w:rPr>
-            <w:noProof/>
-          </w:rPr>
-          <w:t>4</w:t>
-        </w:r>
-      </w:fldSimple>
-      <w:bookmarkEnd w:id="32"/>
-      <w:r>
-        <w:t>:</w:t>
-      </w:r>
-      <w:r>
-        <w:t xml:space="preserve"> Indtast indkøbsliste</w:t>
-      </w:r>
-    </w:p>
-    <w:p>
-      <w:r>
-        <w:fldChar w:fldCharType="begin"/>
-      </w:r>
-      <w:r>
-        <w:instrText xml:space="preserve"> REF _Ref449086518 \h </w:instrText>
-      </w:r>
-      <w:r>
-        <w:fldChar w:fldCharType="separate"/>
-      </w:r>
-      <w:r>
-        <w:t xml:space="preserve">Figur </w:t>
-      </w:r>
-      <w:r>
-        <w:rPr>
-          <w:noProof/>
-        </w:rPr>
-        <w:t>3</w:t>
-      </w:r>
-      <w:r>
-        <w:fldChar w:fldCharType="end"/>
-      </w:r>
-      <w:r>
-        <w:t>, er simplificeret, sådan at den kun viser når der er indtastet noget i feltet til at tilføje vare. Funktionen ShopppingListData, er en set/get, som sætter Consumers ShoppingList til at stemmeoverens med den aktuelle indkøbslisteliste.</w:t>
-      </w:r>
-    </w:p>
-    <w:p>
-      <w:pPr>
-        <w:pStyle w:val="Heading2"/>
-      </w:pPr>
-      <w:bookmarkStart w:id="33" w:name="_Toc443577286"/>
-      <w:bookmarkStart w:id="34" w:name="_Toc445051116"/>
-      <w:r>
-        <w:t>Find ud af hvor varerne fra indkøbslisten kan købes billigst</w:t>
-      </w:r>
-      <w:bookmarkEnd w:id="33"/>
-      <w:bookmarkEnd w:id="34"/>
-    </w:p>
-    <w:p>
-      <w:pPr>
-        <w:keepNext/>
-      </w:pPr>
-      <w:r>
-        <w:object w:dxaOrig="10636" w:dyaOrig="7935" w14:anchorId="5CBC5B5F">
-          <v:shape id="_x0000_i1029" type="#_x0000_t75" style="width:390pt;height:291pt" o:ole="">
+        <w:object w:dxaOrig="10126" w:dyaOrig="4531" w14:anchorId="2C3FEFE6">
+          <v:shape id="_x0000_i1036" type="#_x0000_t75" style="width:481.45pt;height:214.95pt" o:ole="">
             <v:imagedata r:id="rId15" o:title=""/>
           </v:shape>
-          <o:OLEObject Type="Embed" ProgID="Visio.Drawing.15" ShapeID="_x0000_i1029" DrawAspect="Content" ObjectID="_1522850698" r:id="rId16"/>
+          <o:OLEObject Type="Embed" ProgID="Visio.Drawing.15" ShapeID="_x0000_i1036" DrawAspect="Content" ObjectID="_1525430605" r:id="rId16"/>
         </w:object>
       </w:r>
     </w:p>
@@ -2690,89 +3575,263 @@
       <w:pPr>
         <w:pStyle w:val="Caption"/>
       </w:pPr>
-      <w:bookmarkStart w:id="35" w:name="_Ref449090690"/>
+      <w:bookmarkStart w:id="27" w:name="_Ref446263770"/>
       <w:r>
         <w:t xml:space="preserve">Figur </w:t>
       </w:r>
-      <w:fldSimple w:instr=" SEQ Figur \* ARABIC ">
-        <w:r>
-          <w:rPr>
-            <w:noProof/>
-          </w:rPr>
-          <w:t>5</w:t>
-        </w:r>
-      </w:fldSimple>
+      <w:r>
+        <w:fldChar w:fldCharType="begin"/>
+      </w:r>
+      <w:r>
+        <w:instrText xml:space="preserve"> SEQ Figur \* ARABIC </w:instrText>
+      </w:r>
+      <w:r>
+        <w:fldChar w:fldCharType="separate"/>
+      </w:r>
+      <w:r>
+        <w:rPr>
+          <w:noProof/>
+        </w:rPr>
+        <w:t>9</w:t>
+      </w:r>
+      <w:r>
+        <w:rPr>
+          <w:noProof/>
+        </w:rPr>
+        <w:fldChar w:fldCharType="end"/>
+      </w:r>
+      <w:bookmarkEnd w:id="27"/>
+      <w:r>
+        <w:t xml:space="preserve">: Sekvens diagram for </w:t>
+      </w:r>
+      <w:r>
+        <w:t>autofuldførelse</w:t>
+      </w:r>
+    </w:p>
+    <w:p>
+      <w:r>
+        <w:lastRenderedPageBreak/>
+        <w:t xml:space="preserve">På </w:t>
+      </w:r>
+      <w:r>
+        <w:fldChar w:fldCharType="begin"/>
+      </w:r>
+      <w:r>
+        <w:instrText xml:space="preserve"> REF _Ref446263770 \h </w:instrText>
+      </w:r>
+      <w:r>
+        <w:fldChar w:fldCharType="separate"/>
+      </w:r>
+      <w:r>
+        <w:t xml:space="preserve">Figur </w:t>
+      </w:r>
+      <w:r>
+        <w:rPr>
+          <w:noProof/>
+        </w:rPr>
+        <w:t>9</w:t>
+      </w:r>
+      <w:r>
+        <w:fldChar w:fldCharType="end"/>
+      </w:r>
+      <w:r>
+        <w:t xml:space="preserve">, ses sekvensdiagrammet for </w:t>
+      </w:r>
+      <w:r>
+        <w:t>autofuldførelse</w:t>
+      </w:r>
+      <w:r>
+        <w:t xml:space="preserve">, som viser hvad der sker når en User (Bruger, </w:t>
+      </w:r>
+      <w:proofErr w:type="spellStart"/>
+      <w:r>
+        <w:t>admin</w:t>
+      </w:r>
+      <w:proofErr w:type="spellEnd"/>
+      <w:r>
+        <w:t xml:space="preserve"> eller forretningsmanager) begynder at indtaste i en autofuldførelsesboks, der er så forskellige metoder til autofuldførelse, afhængig af hvad der ønskes forslået, som er vist ved at bruge ”XXXXX”. Der er i diagrammerne, valgt at skrive GUI, fordi </w:t>
+      </w:r>
+      <w:r>
+        <w:t>autofuldførelse</w:t>
+      </w:r>
+      <w:r>
+        <w:t xml:space="preserve">, sker både i forbruger </w:t>
+      </w:r>
+      <w:proofErr w:type="spellStart"/>
+      <w:r>
+        <w:t>GUI’en</w:t>
+      </w:r>
+      <w:proofErr w:type="spellEnd"/>
+      <w:r>
+        <w:t xml:space="preserve"> og i forretnings </w:t>
+      </w:r>
+      <w:proofErr w:type="spellStart"/>
+      <w:r>
+        <w:t>GUI’en</w:t>
+      </w:r>
+      <w:proofErr w:type="spellEnd"/>
+      <w:r>
+        <w:t>.</w:t>
+      </w:r>
+    </w:p>
+    <w:p/>
+    <w:p>
+      <w:pPr>
+        <w:pStyle w:val="Heading2"/>
+      </w:pPr>
+      <w:bookmarkStart w:id="28" w:name="_Toc451688474"/>
+      <w:r>
+        <w:t>Consumer</w:t>
+      </w:r>
+      <w:bookmarkEnd w:id="28"/>
+    </w:p>
+    <w:p>
+      <w:r>
+        <w:object w:dxaOrig="11251" w:dyaOrig="15781" w14:anchorId="56AD6B2D">
+          <v:shape id="_x0000_i1029" type="#_x0000_t75" style="width:478.2pt;height:396.55pt" o:ole="">
+            <v:imagedata r:id="rId17" o:title="" cropbottom="26873f"/>
+          </v:shape>
+          <o:OLEObject Type="Embed" ProgID="Visio.Drawing.15" ShapeID="_x0000_i1029" DrawAspect="Content" ObjectID="_1525430606" r:id="rId18"/>
+        </w:object>
+      </w:r>
+    </w:p>
+    <w:p>
+      <w:r>
+        <w:object w:dxaOrig="16868" w:dyaOrig="8190" w14:anchorId="6D0ACA79">
+          <v:shape id="_x0000_i1030" type="#_x0000_t75" style="width:496.5pt;height:266.5pt" o:ole="">
+            <v:imagedata r:id="rId19" o:title="" cropbottom="16174f" cropleft="20825f"/>
+          </v:shape>
+          <o:OLEObject Type="Embed" ProgID="Visio.Drawing.15" ShapeID="_x0000_i1030" DrawAspect="Content" ObjectID="_1525430607" r:id="rId20"/>
+        </w:object>
+      </w:r>
+      <w:bookmarkStart w:id="29" w:name="_Toc443577276"/>
+      <w:bookmarkStart w:id="30" w:name="_Toc445051113"/>
+    </w:p>
+    <w:p>
+      <w:pPr>
+        <w:pStyle w:val="Heading3"/>
+      </w:pPr>
+      <w:bookmarkStart w:id="31" w:name="_Toc443577284"/>
+      <w:bookmarkStart w:id="32" w:name="_Toc445051115"/>
+      <w:bookmarkStart w:id="33" w:name="_Toc451688475"/>
+      <w:r>
+        <w:t xml:space="preserve">Indtast </w:t>
+      </w:r>
+      <w:bookmarkEnd w:id="31"/>
+      <w:bookmarkEnd w:id="32"/>
+      <w:r>
+        <w:t>indkøbsliste</w:t>
+      </w:r>
+      <w:bookmarkEnd w:id="33"/>
+    </w:p>
+    <w:p>
+      <w:pPr>
+        <w:keepNext/>
+      </w:pPr>
+      <w:r>
+        <w:object w:dxaOrig="7860" w:dyaOrig="4246" w14:anchorId="61ECB5E6">
+          <v:shape id="_x0000_i1037" type="#_x0000_t75" style="width:392.25pt;height:212.8pt" o:ole="">
+            <v:imagedata r:id="rId21" o:title=""/>
+          </v:shape>
+          <o:OLEObject Type="Embed" ProgID="Visio.Drawing.15" ShapeID="_x0000_i1037" DrawAspect="Content" ObjectID="_1525430608" r:id="rId22"/>
+        </w:object>
+      </w:r>
+    </w:p>
+    <w:p>
+      <w:pPr>
+        <w:pStyle w:val="Caption"/>
+      </w:pPr>
+      <w:bookmarkStart w:id="34" w:name="_Ref449086518"/>
+      <w:r>
+        <w:t xml:space="preserve">Figur </w:t>
+      </w:r>
+      <w:r>
+        <w:fldChar w:fldCharType="begin"/>
+      </w:r>
+      <w:r>
+        <w:instrText xml:space="preserve"> SEQ Figur \* ARABIC </w:instrText>
+      </w:r>
+      <w:r>
+        <w:fldChar w:fldCharType="separate"/>
+      </w:r>
+      <w:r>
+        <w:rPr>
+          <w:noProof/>
+        </w:rPr>
+        <w:t>5</w:t>
+      </w:r>
+      <w:r>
+        <w:rPr>
+          <w:noProof/>
+        </w:rPr>
+        <w:fldChar w:fldCharType="end"/>
+      </w:r>
+      <w:bookmarkEnd w:id="34"/>
+      <w:r>
+        <w:t>: Indtast indkøbsliste</w:t>
+      </w:r>
+    </w:p>
+    <w:p>
+      <w:r>
+        <w:fldChar w:fldCharType="begin"/>
+      </w:r>
+      <w:r>
+        <w:instrText xml:space="preserve"> REF _Ref449086518 \h </w:instrText>
+      </w:r>
+      <w:r>
+        <w:fldChar w:fldCharType="separate"/>
+      </w:r>
+      <w:r>
+        <w:t xml:space="preserve">Figur </w:t>
+      </w:r>
+      <w:r>
+        <w:rPr>
+          <w:noProof/>
+        </w:rPr>
+        <w:t>5</w:t>
+      </w:r>
+      <w:r>
+        <w:fldChar w:fldCharType="end"/>
+      </w:r>
+      <w:r>
+        <w:t xml:space="preserve">, er simplificeret, sådan at den kun viser når der er indtastet noget i feltet til at tilføje vare. Funktionen </w:t>
+      </w:r>
+      <w:proofErr w:type="spellStart"/>
+      <w:r>
+        <w:t>ShopppingListData</w:t>
+      </w:r>
+      <w:proofErr w:type="spellEnd"/>
+      <w:r>
+        <w:t>, er en set/</w:t>
+      </w:r>
+      <w:proofErr w:type="spellStart"/>
+      <w:r>
+        <w:t>get</w:t>
+      </w:r>
+      <w:proofErr w:type="spellEnd"/>
+      <w:r>
+        <w:t xml:space="preserve">, som sætter Consumers </w:t>
+      </w:r>
+      <w:proofErr w:type="spellStart"/>
+      <w:r>
+        <w:t>ShoppingList</w:t>
+      </w:r>
+      <w:proofErr w:type="spellEnd"/>
+      <w:r>
+        <w:t xml:space="preserve"> til at stemmeoverens med den aktuelle indkøbslisteliste.</w:t>
+      </w:r>
+    </w:p>
+    <w:p>
+      <w:pPr>
+        <w:pStyle w:val="Heading3"/>
+      </w:pPr>
+      <w:bookmarkStart w:id="35" w:name="_Toc443577286"/>
+      <w:bookmarkStart w:id="36" w:name="_Toc445051116"/>
+      <w:bookmarkStart w:id="37" w:name="_Toc451688476"/>
+      <w:r>
+        <w:t>Find ud af hvor varerne fra indkøbslisten kan købes billigst</w:t>
+      </w:r>
       <w:bookmarkEnd w:id="35"/>
-      <w:r>
-        <w:t>: Find ud Af hvor varene fra indkøbslisten han købes billigst</w:t>
-      </w:r>
-    </w:p>
-    <w:p>
-      <w:r>
-        <w:lastRenderedPageBreak/>
-        <w:fldChar w:fldCharType="begin"/>
-      </w:r>
-      <w:r>
-        <w:instrText xml:space="preserve"> REF _Ref449090690 \h </w:instrText>
-      </w:r>
-      <w:r>
-        <w:fldChar w:fldCharType="separate"/>
-      </w:r>
-      <w:r>
-        <w:t xml:space="preserve">Figur </w:t>
-      </w:r>
-      <w:r>
-        <w:rPr>
-          <w:noProof/>
-        </w:rPr>
-        <w:t>4</w:t>
-      </w:r>
-      <w:r>
-        <w:fldChar w:fldCharType="end"/>
-      </w:r>
-      <w:r>
-        <w:t xml:space="preserve"> viser </w:t>
-      </w:r>
-      <w:r>
-        <w:t>hvad der sker når en bruger ø</w:t>
-      </w:r>
-      <w:r>
-        <w:t>n</w:t>
-      </w:r>
-      <w:r>
-        <w:t>s</w:t>
-      </w:r>
-      <w:r>
-        <w:t xml:space="preserve">ker at få </w:t>
-      </w:r>
-      <w:r>
-        <w:t>genreret en indkøbsliste, Consumer tjekker om produktet findes, hvis det ikke findes tilføjes det til listen med en ukendt butik. Findes produktet, løber den alle priser igennem returnerer den billigste</w:t>
-      </w:r>
-      <w:r>
-        <w:t xml:space="preserve"> og tilføjer den til</w:t>
-      </w:r>
-      <w:r>
-        <w:t xml:space="preserve"> </w:t>
-      </w:r>
-      <w:r>
-        <w:t>GeneratedShoppingListData.</w:t>
-      </w:r>
-    </w:p>
-    <w:p>
-      <w:pPr>
-        <w:pStyle w:val="Heading2"/>
-      </w:pPr>
-      <w:bookmarkStart w:id="36" w:name="_Toc443577281"/>
-      <w:bookmarkStart w:id="37" w:name="_Toc445051117"/>
-      <w:r>
-        <w:t>Finde</w:t>
-      </w:r>
-      <w:r>
-        <w:t xml:space="preserve"> </w:t>
-      </w:r>
-      <w:r>
-        <w:t>hvilke forretninger der har en vare</w:t>
-      </w:r>
       <w:bookmarkEnd w:id="36"/>
       <w:bookmarkEnd w:id="37"/>
     </w:p>
@@ -2781,11 +3840,11 @@
         <w:keepNext/>
       </w:pPr>
       <w:r>
-        <w:object w:dxaOrig="10126" w:dyaOrig="7935" w14:anchorId="3B40BA32">
-          <v:shape id="_x0000_i1030" type="#_x0000_t75" style="width:481.2pt;height:377.4pt" o:ole="">
-            <v:imagedata r:id="rId17" o:title=""/>
+        <w:object w:dxaOrig="10636" w:dyaOrig="7935" w14:anchorId="510B35D6">
+          <v:shape id="_x0000_i1038" type="#_x0000_t75" style="width:390.1pt;height:291.2pt" o:ole="">
+            <v:imagedata r:id="rId23" o:title=""/>
           </v:shape>
-          <o:OLEObject Type="Embed" ProgID="Visio.Drawing.15" ShapeID="_x0000_i1030" DrawAspect="Content" ObjectID="_1522850699" r:id="rId18"/>
+          <o:OLEObject Type="Embed" ProgID="Visio.Drawing.15" ShapeID="_x0000_i1038" DrawAspect="Content" ObjectID="_1525430609" r:id="rId24"/>
         </w:object>
       </w:r>
     </w:p>
@@ -2793,21 +3852,34 @@
       <w:pPr>
         <w:pStyle w:val="Caption"/>
       </w:pPr>
-      <w:bookmarkStart w:id="38" w:name="_Ref449100027"/>
+      <w:bookmarkStart w:id="38" w:name="_Ref449090690"/>
       <w:r>
         <w:t xml:space="preserve">Figur </w:t>
       </w:r>
-      <w:fldSimple w:instr=" SEQ Figur \* ARABIC ">
-        <w:r>
-          <w:rPr>
-            <w:noProof/>
-          </w:rPr>
-          <w:t>6</w:t>
-        </w:r>
-      </w:fldSimple>
+      <w:r>
+        <w:fldChar w:fldCharType="begin"/>
+      </w:r>
+      <w:r>
+        <w:instrText xml:space="preserve"> SEQ Figur \* ARABIC </w:instrText>
+      </w:r>
+      <w:r>
+        <w:fldChar w:fldCharType="separate"/>
+      </w:r>
+      <w:r>
+        <w:rPr>
+          <w:noProof/>
+        </w:rPr>
+        <w:t>6</w:t>
+      </w:r>
+      <w:r>
+        <w:rPr>
+          <w:noProof/>
+        </w:rPr>
+        <w:fldChar w:fldCharType="end"/>
+      </w:r>
       <w:bookmarkEnd w:id="38"/>
       <w:r>
-        <w:t>: FInde hvilke forretninger der har en vare</w:t>
+        <w:t>: Find ud Af hvor varene fra indkøbslisten han købes billigst</w:t>
       </w:r>
     </w:p>
     <w:p>
@@ -2815,7 +3887,7 @@
         <w:fldChar w:fldCharType="begin"/>
       </w:r>
       <w:r>
-        <w:instrText xml:space="preserve"> REF _Ref449100027 \h </w:instrText>
+        <w:instrText xml:space="preserve"> REF _Ref449090690 \h </w:instrText>
       </w:r>
       <w:r>
         <w:fldChar w:fldCharType="separate"/>
@@ -2827,67 +3899,352 @@
         <w:rPr>
           <w:noProof/>
         </w:rPr>
-        <w:t>5</w:t>
+        <w:t>6</w:t>
       </w:r>
       <w:r>
         <w:fldChar w:fldCharType="end"/>
       </w:r>
       <w:r>
-        <w:t xml:space="preserve"> viser hvad der</w:t>
-      </w:r>
-      <w:r>
-        <w:t xml:space="preserve"> sker</w:t>
-      </w:r>
-      <w:r>
-        <w:t xml:space="preserve"> når en bruger ønsker at </w:t>
-      </w:r>
-      <w:r>
-        <w:t>se hvilke forretninger der har en vare, først finder den om varen er der og returnerer en liste, denne liste bliver så løbet igennem for at tilføje, dem til den liste brugeren kan se.</w:t>
-      </w:r>
-    </w:p>
-    <w:p>
-      <w:pPr>
-        <w:pStyle w:val="Heading2"/>
-      </w:pPr>
-      <w:bookmarkStart w:id="39" w:name="_Toc443577287"/>
-      <w:bookmarkStart w:id="40" w:name="_Toc445051118"/>
-      <w:r>
-        <w:t>Sammenligning af billigste indkøb og indkøb i én forretning</w:t>
+        <w:t xml:space="preserve"> viser hvad der sker når en bruger ønsker at få </w:t>
+      </w:r>
+      <w:proofErr w:type="spellStart"/>
+      <w:r>
+        <w:t>genreret</w:t>
+      </w:r>
+      <w:proofErr w:type="spellEnd"/>
+      <w:r>
+        <w:t xml:space="preserve"> en indkøbsliste, Consumer tjekker om produktet findes, hvis det ikke findes tilføjes det til listen med en ukendt butik. Findes produktet, løber den alle priser igennem returnerer den billigste og tilføjer den til </w:t>
+      </w:r>
+      <w:proofErr w:type="spellStart"/>
+      <w:r>
+        <w:t>GeneratedShoppingListData</w:t>
+      </w:r>
+      <w:proofErr w:type="spellEnd"/>
+      <w:r>
+        <w:t>.</w:t>
+      </w:r>
+    </w:p>
+    <w:p>
+      <w:pPr>
+        <w:pStyle w:val="Heading3"/>
+      </w:pPr>
+      <w:bookmarkStart w:id="39" w:name="_Toc443577281"/>
+      <w:bookmarkStart w:id="40" w:name="_Toc445051117"/>
+      <w:bookmarkStart w:id="41" w:name="_Toc451688477"/>
+      <w:r>
+        <w:t>Finde</w:t>
+      </w:r>
+      <w:r>
+        <w:t xml:space="preserve"> </w:t>
+      </w:r>
+      <w:r>
+        <w:t>hvilke forretninger der har en vare</w:t>
       </w:r>
       <w:bookmarkEnd w:id="39"/>
       <w:bookmarkEnd w:id="40"/>
-    </w:p>
+      <w:bookmarkEnd w:id="41"/>
+    </w:p>
+    <w:p>
+      <w:pPr>
+        <w:keepNext/>
+      </w:pPr>
+      <w:r>
+        <w:object w:dxaOrig="10126" w:dyaOrig="7935" w14:anchorId="361D2131">
+          <v:shape id="_x0000_i1039" type="#_x0000_t75" style="width:481.45pt;height:377.2pt" o:ole="">
+            <v:imagedata r:id="rId25" o:title=""/>
+          </v:shape>
+          <o:OLEObject Type="Embed" ProgID="Visio.Drawing.15" ShapeID="_x0000_i1039" DrawAspect="Content" ObjectID="_1525430610" r:id="rId26"/>
+        </w:object>
+      </w:r>
+    </w:p>
+    <w:p>
+      <w:pPr>
+        <w:pStyle w:val="Caption"/>
+      </w:pPr>
+      <w:bookmarkStart w:id="42" w:name="_Ref449100027"/>
+      <w:r>
+        <w:t xml:space="preserve">Figur </w:t>
+      </w:r>
+      <w:r>
+        <w:fldChar w:fldCharType="begin"/>
+      </w:r>
+      <w:r>
+        <w:instrText xml:space="preserve"> SEQ Figur \* ARABIC </w:instrText>
+      </w:r>
+      <w:r>
+        <w:fldChar w:fldCharType="separate"/>
+      </w:r>
+      <w:r>
+        <w:rPr>
+          <w:noProof/>
+        </w:rPr>
+        <w:t>7</w:t>
+      </w:r>
+      <w:r>
+        <w:rPr>
+          <w:noProof/>
+        </w:rPr>
+        <w:fldChar w:fldCharType="end"/>
+      </w:r>
+      <w:bookmarkEnd w:id="42"/>
+      <w:r>
+        <w:t>: FInde hvilke forretninger der har en vare</w:t>
+      </w:r>
+    </w:p>
+    <w:p>
+      <w:r>
+        <w:fldChar w:fldCharType="begin"/>
+      </w:r>
+      <w:r>
+        <w:instrText xml:space="preserve"> REF _Ref449100027 \h </w:instrText>
+      </w:r>
+      <w:r>
+        <w:fldChar w:fldCharType="separate"/>
+      </w:r>
+      <w:r>
+        <w:t xml:space="preserve">Figur </w:t>
+      </w:r>
+      <w:r>
+        <w:rPr>
+          <w:noProof/>
+        </w:rPr>
+        <w:t>7</w:t>
+      </w:r>
+      <w:r>
+        <w:fldChar w:fldCharType="end"/>
+      </w:r>
+      <w:r>
+        <w:t xml:space="preserve"> viser hvad der sker når en bruger ønsker at se hvilke forretninger der har en vare, først finder den om varen er der og returnerer en liste, denne liste bliver så løbet igennem for at tilføje, dem til den liste brugeren kan se.</w:t>
+      </w:r>
+    </w:p>
+    <w:p>
+      <w:pPr>
+        <w:pStyle w:val="Heading3"/>
+        <w:rPr>
+          <w:color w:val="FF0000"/>
+        </w:rPr>
+      </w:pPr>
+      <w:bookmarkStart w:id="43" w:name="_Toc451688478"/>
+      <w:r>
+        <w:rPr>
+          <w:color w:val="FF0000"/>
+        </w:rPr>
+        <w:t>Send indkøbsliste på mail</w:t>
+      </w:r>
+      <w:bookmarkEnd w:id="43"/>
+    </w:p>
+    <w:p/>
+    <w:p/>
     <w:p>
       <w:pPr>
         <w:pStyle w:val="Heading2"/>
       </w:pPr>
-      <w:bookmarkStart w:id="41" w:name="_Toc443577275"/>
-      <w:bookmarkStart w:id="42" w:name="_Toc445051120"/>
+      <w:bookmarkStart w:id="44" w:name="_Toc451688479"/>
+      <w:r>
+        <w:t>Administration</w:t>
+      </w:r>
+      <w:bookmarkEnd w:id="44"/>
+    </w:p>
+    <w:p>
+      <w:r>
+        <w:object w:dxaOrig="16156" w:dyaOrig="15781" w14:anchorId="3D6FC163">
+          <v:shape id="_x0000_i1032" type="#_x0000_t75" style="width:481.45pt;height:233.2pt" o:ole="">
+            <v:imagedata r:id="rId27" o:title="" cropbottom="33050f"/>
+          </v:shape>
+          <o:OLEObject Type="Embed" ProgID="Visio.Drawing.15" ShapeID="_x0000_i1032" DrawAspect="Content" ObjectID="_1525430611" r:id="rId28"/>
+        </w:object>
+      </w:r>
+    </w:p>
+    <w:p>
+      <w:r>
+        <w:object w:dxaOrig="28786" w:dyaOrig="15616" w14:anchorId="31EA2D60">
+          <v:shape id="_x0000_i1033" type="#_x0000_t75" style="width:495.4pt;height:455.65pt" o:ole="">
+            <v:imagedata r:id="rId29" o:title="" cropbottom="11256f" cropleft="27024f" cropright="6407f"/>
+          </v:shape>
+          <o:OLEObject Type="Embed" ProgID="Visio.Drawing.15" ShapeID="_x0000_i1033" DrawAspect="Content" ObjectID="_1525430612" r:id="rId30"/>
+        </w:object>
+      </w:r>
+    </w:p>
+    <w:p>
+      <w:pPr>
+        <w:pStyle w:val="Heading3"/>
+      </w:pPr>
+      <w:bookmarkStart w:id="45" w:name="_Toc451688480"/>
+      <w:proofErr w:type="spellStart"/>
+      <w:r>
+        <w:t>Admin</w:t>
+      </w:r>
+      <w:bookmarkEnd w:id="45"/>
+      <w:proofErr w:type="spellEnd"/>
+    </w:p>
+    <w:p>
+      <w:pPr>
+        <w:pStyle w:val="Heading4"/>
+      </w:pPr>
+      <w:r>
+        <w:object w:dxaOrig="24736" w:dyaOrig="16801" w14:anchorId="0F6229BF">
+          <v:shape id="_x0000_i1034" type="#_x0000_t75" style="width:502.95pt;height:433.05pt" o:ole="">
+            <v:imagedata r:id="rId31" o:title="" cropbottom="18796f" cropleft="8511f" cropright="20025f"/>
+          </v:shape>
+          <o:OLEObject Type="Embed" ProgID="Visio.Drawing.15" ShapeID="_x0000_i1034" DrawAspect="Content" ObjectID="_1525430613" r:id="rId32"/>
+        </w:object>
+      </w:r>
+      <w:bookmarkStart w:id="46" w:name="_Toc443577275"/>
+      <w:bookmarkStart w:id="47" w:name="_Toc445051120"/>
+      <w:r>
+        <w:t xml:space="preserve"> </w:t>
+      </w:r>
+      <w:bookmarkStart w:id="48" w:name="_GoBack"/>
+      <w:bookmarkEnd w:id="48"/>
+      <w:r>
+        <w:rPr>
+          <w:rStyle w:val="Heading3Char"/>
+        </w:rPr>
+        <w:t>Tilføj en forretning til Pristjek220</w:t>
+      </w:r>
+      <w:bookmarkEnd w:id="46"/>
+      <w:bookmarkEnd w:id="47"/>
+    </w:p>
+    <w:p>
+      <w:pPr>
+        <w:keepNext/>
+      </w:pPr>
+      <w:r>
+        <w:object w:dxaOrig="10849" w:dyaOrig="6529" w14:anchorId="28C2E27A">
+          <v:shape id="_x0000_i1042" type="#_x0000_t75" style="width:481.45pt;height:290.15pt" o:ole="">
+            <v:imagedata r:id="rId33" o:title=""/>
+          </v:shape>
+          <o:OLEObject Type="Embed" ProgID="Visio.Drawing.15" ShapeID="_x0000_i1042" DrawAspect="Content" ObjectID="_1525430614" r:id="rId34"/>
+        </w:object>
+      </w:r>
+    </w:p>
+    <w:p>
+      <w:pPr>
+        <w:pStyle w:val="Caption"/>
+      </w:pPr>
+      <w:bookmarkStart w:id="49" w:name="_Ref449103633"/>
+      <w:r>
+        <w:t xml:space="preserve">Figur </w:t>
+      </w:r>
+      <w:r>
+        <w:fldChar w:fldCharType="begin"/>
+      </w:r>
+      <w:r>
+        <w:instrText xml:space="preserve"> SEQ Figur \* ARABIC </w:instrText>
+      </w:r>
+      <w:r>
+        <w:fldChar w:fldCharType="separate"/>
+      </w:r>
+      <w:r>
+        <w:rPr>
+          <w:noProof/>
+        </w:rPr>
+        <w:t>8</w:t>
+      </w:r>
+      <w:r>
+        <w:rPr>
+          <w:noProof/>
+        </w:rPr>
+        <w:fldChar w:fldCharType="end"/>
+      </w:r>
+      <w:bookmarkEnd w:id="49"/>
+      <w:r>
+        <w:t>: SekvensDiagram for Tilføj en Forretning til Pristjek220</w:t>
+      </w:r>
+    </w:p>
+    <w:p>
+      <w:r>
+        <w:fldChar w:fldCharType="begin"/>
+      </w:r>
+      <w:r>
+        <w:instrText xml:space="preserve"> REF _Ref449103633 \h </w:instrText>
+      </w:r>
+      <w:r>
+        <w:fldChar w:fldCharType="separate"/>
+      </w:r>
+      <w:r>
+        <w:t xml:space="preserve">Figur </w:t>
+      </w:r>
+      <w:r>
+        <w:rPr>
+          <w:noProof/>
+        </w:rPr>
+        <w:t>8</w:t>
+      </w:r>
+      <w:r>
+        <w:fldChar w:fldCharType="end"/>
+      </w:r>
+      <w:r>
+        <w:t xml:space="preserve"> viser sekvensen for Tilføj en forretning, der er taget udgangspunkt i diagrammet til at Administratoren har indtastet Brugernavn og Password, forretningen som blive tilføjet har samme navn som brugeren. Så Brugernavnet til storemanageren for Fakta til have brugernavnet Fakta. </w:t>
+      </w:r>
+    </w:p>
+    <w:p>
+      <w:pPr>
+        <w:rPr>
+          <w:color w:val="FF0000"/>
+        </w:rPr>
+      </w:pPr>
+      <w:r>
+        <w:rPr>
+          <w:color w:val="FF0000"/>
+        </w:rPr>
+        <w:t>Beskriv at det er det samme med slet</w:t>
+      </w:r>
+    </w:p>
+    <w:p/>
+    <w:p/>
+    <w:p>
+      <w:pPr>
+        <w:pStyle w:val="Heading3"/>
+      </w:pPr>
+      <w:bookmarkStart w:id="50" w:name="_Toc451688481"/>
+      <w:r>
+        <w:t>Storemanager</w:t>
+      </w:r>
+      <w:bookmarkEnd w:id="50"/>
+    </w:p>
+    <w:p>
+      <w:r>
+        <w:object w:dxaOrig="24136" w:dyaOrig="18766" w14:anchorId="0F098DDF">
+          <v:shape id="_x0000_i1035" type="#_x0000_t75" style="width:500.8pt;height:403pt" o:ole="">
+            <v:imagedata r:id="rId35" o:title="" cropbottom="22712f" cropleft="3974f" cropright="20058f"/>
+          </v:shape>
+          <o:OLEObject Type="Embed" ProgID="Visio.Drawing.15" ShapeID="_x0000_i1035" DrawAspect="Content" ObjectID="_1525430615" r:id="rId36"/>
+        </w:object>
+      </w:r>
+    </w:p>
+    <w:p>
+      <w:pPr>
+        <w:pStyle w:val="Heading4"/>
+      </w:pPr>
+      <w:bookmarkStart w:id="51" w:name="_Toc451688482"/>
       <w:r>
         <w:t xml:space="preserve">Tilføj </w:t>
       </w:r>
       <w:r>
-        <w:t>en forretning</w:t>
-      </w:r>
-      <w:r>
-        <w:t xml:space="preserve"> til </w:t>
-      </w:r>
-      <w:r>
-        <w:t>Pristjek220</w:t>
-      </w:r>
-      <w:bookmarkEnd w:id="41"/>
-      <w:bookmarkEnd w:id="42"/>
+        <w:t>vare</w:t>
+      </w:r>
+      <w:r>
+        <w:rPr>
+          <w:rStyle w:val="Heading3Char"/>
+        </w:rPr>
+        <w:t xml:space="preserve"> </w:t>
+      </w:r>
+      <w:r>
+        <w:t>til forretning</w:t>
+      </w:r>
+      <w:bookmarkEnd w:id="51"/>
     </w:p>
     <w:p>
       <w:pPr>
         <w:keepNext/>
       </w:pPr>
       <w:r>
-        <w:object w:dxaOrig="10849" w:dyaOrig="6529" w14:anchorId="28333109">
-          <v:shape id="_x0000_i1031" type="#_x0000_t75" style="width:481.8pt;height:289.8pt" o:ole="">
-            <v:imagedata r:id="rId19" o:title=""/>
+        <w:object w:dxaOrig="10561" w:dyaOrig="9076" w14:anchorId="194630B5">
+          <v:shape id="_x0000_i1041" type="#_x0000_t75" style="width:481.45pt;height:413.75pt" o:ole="">
+            <v:imagedata r:id="rId37" o:title=""/>
           </v:shape>
-          <o:OLEObject Type="Embed" ProgID="Visio.Drawing.15" ShapeID="_x0000_i1031" DrawAspect="Content" ObjectID="_1522850700" r:id="rId20"/>
+          <o:OLEObject Type="Embed" ProgID="Visio.Drawing.15" ShapeID="_x0000_i1041" DrawAspect="Content" ObjectID="_1525430616" r:id="rId38"/>
         </w:object>
       </w:r>
     </w:p>
@@ -2895,7 +4252,6 @@
       <w:pPr>
         <w:pStyle w:val="Caption"/>
       </w:pPr>
-      <w:bookmarkStart w:id="43" w:name="_Ref449103633"/>
       <w:r>
         <w:t xml:space="preserve">Figur </w:t>
       </w:r>
@@ -2912,7 +4268,7 @@
         <w:rPr>
           <w:noProof/>
         </w:rPr>
-        <w:t>7</w:t>
+        <w:t>4</w:t>
       </w:r>
       <w:r>
         <w:rPr>
@@ -2920,303 +4276,488 @@
         </w:rPr>
         <w:fldChar w:fldCharType="end"/>
       </w:r>
-      <w:bookmarkEnd w:id="43"/>
-      <w:r>
-        <w:t>: SekvensDiagram for Tilføj en Forretning til Pristjek220</w:t>
-      </w:r>
-    </w:p>
-    <w:p>
-      <w:r>
-        <w:fldChar w:fldCharType="begin"/>
-      </w:r>
-      <w:r>
-        <w:instrText xml:space="preserve"> REF _Ref449103633 \h </w:instrText>
-      </w:r>
-      <w:r>
-        <w:fldChar w:fldCharType="separate"/>
-      </w:r>
-      <w:r>
-        <w:t xml:space="preserve">Figur </w:t>
-      </w:r>
-      <w:r>
-        <w:rPr>
-          <w:noProof/>
-        </w:rPr>
-        <w:t>6</w:t>
-      </w:r>
-      <w:r>
-        <w:fldChar w:fldCharType="end"/>
-      </w:r>
-      <w:r>
-        <w:t xml:space="preserve"> viser sekvensen for Tilføj en forretning, der er taget udgangspunkt i diagrammet til at Administratoren har indtastet Brugernavn og Password, forretningen som blive tilføjet har samme navn som brugeren. Så Brugernavnet til storemanageren for Fakta til have brugernavnet Fakta. </w:t>
-      </w:r>
-    </w:p>
+      <w:r>
+        <w:t>: Sekvens diagram for Tilføj en vare</w:t>
+      </w:r>
+    </w:p>
+    <w:p>
+      <w:r>
+        <w:rPr>
+          <w:color w:val="FF0000"/>
+        </w:rPr>
+        <w:t>Tilføj ændre slet næsten generisk</w:t>
+      </w:r>
+      <w:r>
+        <w:br w:type="page"/>
+      </w:r>
+    </w:p>
+    <w:bookmarkEnd w:id="29"/>
+    <w:bookmarkEnd w:id="30"/>
+    <w:p/>
     <w:p>
       <w:pPr>
         <w:pStyle w:val="Heading2"/>
-      </w:pPr>
-      <w:r>
-        <w:t>Autofuldførelse</w:t>
-      </w:r>
-    </w:p>
-    <w:p>
-      <w:pPr>
-        <w:keepNext/>
-      </w:pPr>
-      <w:r>
-        <w:object w:dxaOrig="10126" w:dyaOrig="4531" w14:anchorId="513F4E32">
-          <v:shape id="_x0000_i1032" type="#_x0000_t75" style="width:481.2pt;height:215.4pt" o:ole="">
-            <v:imagedata r:id="rId21" o:title=""/>
-          </v:shape>
-          <o:OLEObject Type="Embed" ProgID="Visio.Drawing.15" ShapeID="_x0000_i1032" DrawAspect="Content" ObjectID="_1522850701" r:id="rId22"/>
-        </w:object>
-      </w:r>
-    </w:p>
-    <w:p>
-      <w:pPr>
-        <w:pStyle w:val="Caption"/>
-      </w:pPr>
-      <w:bookmarkStart w:id="44" w:name="_Ref446263770"/>
-      <w:r>
-        <w:t xml:space="preserve">Figur </w:t>
-      </w:r>
-      <w:fldSimple w:instr=" SEQ Figur \* ARABIC ">
-        <w:r>
-          <w:rPr>
-            <w:noProof/>
-          </w:rPr>
-          <w:t>8</w:t>
-        </w:r>
-      </w:fldSimple>
-      <w:bookmarkEnd w:id="44"/>
-      <w:r>
-        <w:t xml:space="preserve">: Sekvens diagram for </w:t>
-      </w:r>
-      <w:r>
-        <w:t>autofuldførelse</w:t>
-      </w:r>
-    </w:p>
-    <w:p>
-      <w:r>
-        <w:lastRenderedPageBreak/>
-        <w:t xml:space="preserve">På </w:t>
-      </w:r>
-      <w:r>
-        <w:fldChar w:fldCharType="begin"/>
-      </w:r>
-      <w:r>
-        <w:instrText xml:space="preserve"> REF _Ref446263770 \h </w:instrText>
-      </w:r>
-      <w:r>
-        <w:fldChar w:fldCharType="separate"/>
-      </w:r>
-      <w:r>
-        <w:t xml:space="preserve">Figur </w:t>
-      </w:r>
-      <w:r>
-        <w:rPr>
-          <w:noProof/>
-        </w:rPr>
-        <w:t>1</w:t>
-      </w:r>
-      <w:r>
-        <w:fldChar w:fldCharType="end"/>
-      </w:r>
-      <w:r>
-        <w:t xml:space="preserve">, ses sekvensdiagrammet for </w:t>
-      </w:r>
-      <w:r>
-        <w:t>autofuldførelse</w:t>
-      </w:r>
-      <w:r>
-        <w:t>, som viser hvad der sker når en User</w:t>
-      </w:r>
-      <w:r>
-        <w:t xml:space="preserve"> (Bruger, admin eller forretningsmanager)</w:t>
-      </w:r>
-      <w:r>
-        <w:t xml:space="preserve"> begynder at indtaste i en autofuldførelsesboks, der er så forskellige metoder til autofuldførelse, afhængig af hvad der ønskes forslået</w:t>
-      </w:r>
-      <w:r>
-        <w:t>, som er vist ved at bruge ”XXXXX”</w:t>
-      </w:r>
-      <w:r>
-        <w:t xml:space="preserve">. Der er i diagrammerne, valgt at skrive GUI, fordi </w:t>
-      </w:r>
-      <w:r>
-        <w:t>autofuldførelse</w:t>
-      </w:r>
-      <w:r>
-        <w:t>, sker både i forbruger GUI’en og i forretnings GUI’en.</w:t>
-      </w:r>
-    </w:p>
-    <w:p/>
-    <w:p>
-      <w:pPr>
-        <w:pStyle w:val="Heading2"/>
-      </w:pPr>
-      <w:bookmarkStart w:id="45" w:name="_Toc443577289"/>
-      <w:bookmarkStart w:id="46" w:name="_Toc445051122"/>
-      <w:r>
-        <w:t>Send indkøbsliste på mail</w:t>
-      </w:r>
-      <w:bookmarkEnd w:id="45"/>
-      <w:bookmarkEnd w:id="46"/>
-    </w:p>
-    <w:p>
-      <w:pPr>
-        <w:pStyle w:val="Heading2"/>
-      </w:pPr>
-      <w:bookmarkStart w:id="47" w:name="_Toc443577279"/>
-      <w:bookmarkStart w:id="48" w:name="_Toc445051123"/>
-      <w:r>
-        <w:t>Fjern</w:t>
-      </w:r>
-      <w:r>
-        <w:t xml:space="preserve"> </w:t>
-      </w:r>
-      <w:r>
-        <w:t>en vare fra en bestemt forretning</w:t>
-      </w:r>
-      <w:bookmarkEnd w:id="47"/>
-      <w:bookmarkEnd w:id="48"/>
-    </w:p>
-    <w:p>
-      <w:pPr>
-        <w:pStyle w:val="Heading2"/>
-      </w:pPr>
-      <w:bookmarkStart w:id="49" w:name="_Toc443577277"/>
-      <w:bookmarkStart w:id="50" w:name="_Toc445051124"/>
-      <w:r>
-        <w:t>Fjern</w:t>
-      </w:r>
-      <w:r>
-        <w:t xml:space="preserve"> </w:t>
-      </w:r>
-      <w:r>
-        <w:t xml:space="preserve">en </w:t>
-      </w:r>
-      <w:r>
-        <w:t xml:space="preserve">vare </w:t>
-      </w:r>
-      <w:r>
-        <w:t>fra</w:t>
-      </w:r>
-      <w:r>
-        <w:t xml:space="preserve"> </w:t>
-      </w:r>
-      <w:r>
-        <w:t>Pristjek220</w:t>
-      </w:r>
-      <w:bookmarkEnd w:id="49"/>
-      <w:bookmarkEnd w:id="50"/>
-    </w:p>
-    <w:p>
-      <w:pPr>
-        <w:pStyle w:val="Heading2"/>
-      </w:pPr>
-      <w:bookmarkStart w:id="51" w:name="_Toc443577278"/>
-      <w:bookmarkStart w:id="52" w:name="_Toc445051125"/>
-      <w:r>
-        <w:t>Fjern</w:t>
-      </w:r>
-      <w:r>
-        <w:t xml:space="preserve"> </w:t>
-      </w:r>
-      <w:r>
-        <w:t>en forretning</w:t>
-      </w:r>
-      <w:r>
-        <w:t xml:space="preserve"> </w:t>
-      </w:r>
-      <w:r>
-        <w:t>fra</w:t>
-      </w:r>
-      <w:r>
-        <w:t xml:space="preserve"> </w:t>
-      </w:r>
-      <w:r>
-        <w:t>Pristjek220</w:t>
-      </w:r>
-      <w:bookmarkEnd w:id="51"/>
+        <w:rPr>
+          <w:color w:val="FF0000"/>
+        </w:rPr>
+      </w:pPr>
+      <w:bookmarkStart w:id="52" w:name="_Toc443577280"/>
+      <w:bookmarkStart w:id="53" w:name="_Toc445051114"/>
+      <w:bookmarkStart w:id="54" w:name="_Toc451688483"/>
+      <w:r>
+        <w:rPr>
+          <w:color w:val="FF0000"/>
+        </w:rPr>
+        <w:t>Finde den billigste forretning for en vare i Pristjek220</w:t>
+      </w:r>
       <w:bookmarkEnd w:id="52"/>
-    </w:p>
-    <w:p>
-      <w:pPr>
-        <w:pStyle w:val="Heading2"/>
-      </w:pPr>
-      <w:bookmarkStart w:id="53" w:name="_Toc443577282"/>
-      <w:bookmarkStart w:id="54" w:name="_Toc445051126"/>
-      <w:r>
-        <w:t>Find åbningstider for en forretning</w:t>
-      </w:r>
       <w:bookmarkEnd w:id="53"/>
       <w:bookmarkEnd w:id="54"/>
     </w:p>
-    <w:p>
-      <w:pPr>
-        <w:pStyle w:val="Heading2"/>
-      </w:pPr>
-      <w:bookmarkStart w:id="55" w:name="_Toc443577285"/>
-      <w:bookmarkStart w:id="56" w:name="_Toc445051127"/>
-      <w:r>
-        <w:t xml:space="preserve">Indstillinger for </w:t>
+    <w:p/>
+    <w:p>
+      <w:pPr>
+        <w:pStyle w:val="Heading1"/>
+        <w:rPr>
+          <w:caps/>
+        </w:rPr>
+      </w:pPr>
+      <w:bookmarkStart w:id="55" w:name="_Toc464367652"/>
+      <w:bookmarkStart w:id="56" w:name="_Toc526492350"/>
+      <w:bookmarkStart w:id="57" w:name="_Toc526573191"/>
+      <w:bookmarkStart w:id="58" w:name="_Toc451688484"/>
+      <w:r>
+        <w:rPr>
+          <w:caps/>
+        </w:rPr>
+        <w:t>DE</w:t>
+      </w:r>
+      <w:r>
+        <w:rPr>
+          <w:caps/>
+        </w:rPr>
+        <w:t>VELOPMENT View</w:t>
       </w:r>
       <w:bookmarkEnd w:id="55"/>
       <w:bookmarkEnd w:id="56"/>
-      <w:r>
-        <w:t>indkøbsliste</w:t>
-      </w:r>
-    </w:p>
-    <w:p>
-      <w:pPr>
-        <w:pStyle w:val="Heading2"/>
-      </w:pPr>
-      <w:bookmarkStart w:id="57" w:name="_Toc443577288"/>
-      <w:bookmarkStart w:id="58" w:name="_Toc445051128"/>
-      <w:r>
-        <w:t>Juster hvor vare skal købes efter Pristjek220 er kommet med et forslag</w:t>
-      </w:r>
       <w:bookmarkEnd w:id="57"/>
       <w:bookmarkEnd w:id="58"/>
     </w:p>
     <w:p>
-      <w:pPr>
-        <w:pStyle w:val="Heading2"/>
-      </w:pPr>
-      <w:bookmarkStart w:id="59" w:name="_Toc443577290"/>
-      <w:bookmarkStart w:id="60" w:name="_Toc445051129"/>
-      <w:r>
-        <w:t>Kunne bestemme afstanden der skal tilbagelægges for at købe varerne fra forslaget</w:t>
+      <w:r>
+        <w:t xml:space="preserve">Development View beskæftiger sig med at opdele softwaren i mindre dele, som subsystemer og lag. Denne opdeling sker ved at udarbejde component og </w:t>
+      </w:r>
+      <w:proofErr w:type="spellStart"/>
+      <w:r>
+        <w:t>package</w:t>
+      </w:r>
+      <w:proofErr w:type="spellEnd"/>
+      <w:r>
+        <w:t xml:space="preserve"> diagrammer. Disse to diagrammer beskrives kort i det følgende, hvor der samtidig også begrundes for, hvorvidt diagrammet er brugt i dette projekt.</w:t>
+      </w:r>
+    </w:p>
+    <w:p>
+      <w:r>
+        <w:t xml:space="preserve">Der er valgt at implementere </w:t>
+      </w:r>
+      <w:proofErr w:type="spellStart"/>
+      <w:r>
+        <w:t>package</w:t>
+      </w:r>
+      <w:proofErr w:type="spellEnd"/>
+      <w:r>
+        <w:t xml:space="preserve"> diagrammer</w:t>
+      </w:r>
+      <w:r>
+        <w:t>,</w:t>
+      </w:r>
+      <w:r>
+        <w:t xml:space="preserve"> da de er gode til at dann</w:t>
+      </w:r>
+      <w:r>
+        <w:t>e et overblik, over de forskellige dele der indgår i programmet. Derudover er de gode til at dele klassediagrammerne op, og kun vise de klassediagrammer der hører til en bestemt pakke. Dette er en overskuelig måde at vise klassediagrammerne, og nemt vise hvilke klasser der har afhængigheder til en anden pakke.</w:t>
+      </w:r>
+    </w:p>
+    <w:p>
+      <w:pPr>
+        <w:rPr>
+          <w:caps/>
+        </w:rPr>
+      </w:pPr>
+      <w:r>
+        <w:t>Component diagram er fravalgt at implementere, da det er et diagram, der blev vurderet til ikke at give værdi til projektet. Et component diagram viser, hvilke komponenter samt de forskellige interfaces der er og forventes herimellem, samt forholdene mellem dem. Diagrammet bliver typisk brugt til Component-</w:t>
+      </w:r>
+      <w:proofErr w:type="spellStart"/>
+      <w:r>
+        <w:t>Based</w:t>
+      </w:r>
+      <w:proofErr w:type="spellEnd"/>
+      <w:r>
+        <w:t xml:space="preserve"> Development (CBD)</w:t>
+      </w:r>
+      <w:r>
+        <w:rPr>
+          <w:rStyle w:val="FootnoteReference"/>
+        </w:rPr>
+        <w:footnoteReference w:id="1"/>
+      </w:r>
+      <w:r>
+        <w:t>, hvilket går ud på at genbruge komponenter, som andre allerede tidligere har lavet og blot sætte de forskellige komponenter sammen i ens system. Det vil derfor ikke være relevant i dette projekt, da der ikke benyttes Component-</w:t>
+      </w:r>
+      <w:proofErr w:type="spellStart"/>
+      <w:r>
+        <w:t>Based</w:t>
+      </w:r>
+      <w:proofErr w:type="spellEnd"/>
+      <w:r>
+        <w:t xml:space="preserve"> Development, og projektets størrelse ikke er stor nok til at det tilfører nogen værdi.</w:t>
+      </w:r>
+    </w:p>
+    <w:p>
+      <w:pPr>
+        <w:keepNext/>
+      </w:pPr>
+      <w:r>
+        <w:object w:dxaOrig="11925" w:dyaOrig="10126" w14:anchorId="2AEBABAA">
+          <v:shape id="_x0000_i1027" type="#_x0000_t75" style="width:450.25pt;height:383.65pt" o:ole="">
+            <v:imagedata r:id="rId39" o:title=""/>
+          </v:shape>
+          <o:OLEObject Type="Embed" ProgID="Visio.Drawing.15" ShapeID="_x0000_i1027" DrawAspect="Content" ObjectID="_1525430617" r:id="rId40"/>
+        </w:object>
+      </w:r>
+    </w:p>
+    <w:p>
+      <w:pPr>
+        <w:pStyle w:val="Caption"/>
+      </w:pPr>
+      <w:bookmarkStart w:id="59" w:name="_Ref445060928"/>
+      <w:r>
+        <w:t xml:space="preserve">Figur </w:t>
+      </w:r>
+      <w:r>
+        <w:fldChar w:fldCharType="begin"/>
+      </w:r>
+      <w:r>
+        <w:instrText xml:space="preserve"> SEQ Figur \* ARABIC </w:instrText>
+      </w:r>
+      <w:r>
+        <w:fldChar w:fldCharType="separate"/>
+      </w:r>
+      <w:r>
+        <w:rPr>
+          <w:noProof/>
+        </w:rPr>
+        <w:t>10</w:t>
+      </w:r>
+      <w:r>
+        <w:fldChar w:fldCharType="end"/>
       </w:r>
       <w:bookmarkEnd w:id="59"/>
+      <w:r>
+        <w:t>: Package diagram for Pristjek220</w:t>
+      </w:r>
+    </w:p>
+    <w:p>
+      <w:r>
+        <w:t xml:space="preserve">Pristjek220 er opdelt i nogle subsystemer, som kan ses på </w:t>
+      </w:r>
+      <w:proofErr w:type="spellStart"/>
+      <w:r>
+        <w:t>package</w:t>
+      </w:r>
+      <w:proofErr w:type="spellEnd"/>
+      <w:r>
+        <w:t xml:space="preserve"> diagrammet på </w:t>
+      </w:r>
+      <w:r>
+        <w:fldChar w:fldCharType="begin"/>
+      </w:r>
+      <w:r>
+        <w:instrText xml:space="preserve"> REF _Ref445060928 \h </w:instrText>
+      </w:r>
+      <w:r>
+        <w:fldChar w:fldCharType="separate"/>
+      </w:r>
+      <w:r>
+        <w:t xml:space="preserve">Figur </w:t>
+      </w:r>
+      <w:r>
+        <w:rPr>
+          <w:noProof/>
+        </w:rPr>
+        <w:t>10</w:t>
+      </w:r>
+      <w:r>
+        <w:fldChar w:fldCharType="end"/>
+      </w:r>
+      <w:r>
+        <w:t xml:space="preserve">. Det er opdelt i en Consumer (Forbruger) og en Store Manager (Forretningsmanager), som begge har deres eget interface og business </w:t>
+      </w:r>
+      <w:proofErr w:type="spellStart"/>
+      <w:r>
+        <w:t>logic</w:t>
+      </w:r>
+      <w:proofErr w:type="spellEnd"/>
+      <w:r>
+        <w:t xml:space="preserve"> lag. Interfacet er det som de to brugere interagerer med, mens business </w:t>
+      </w:r>
+      <w:proofErr w:type="spellStart"/>
+      <w:r>
+        <w:t>logic</w:t>
+      </w:r>
+      <w:proofErr w:type="spellEnd"/>
+      <w:r>
+        <w:t xml:space="preserve"> (forretningslogikken) er selve funktionaliteten, som ligger bag ved interfacet og eksekverer afhængig af brugernes handlinger. De to brugere deles om et data </w:t>
+      </w:r>
+      <w:proofErr w:type="spellStart"/>
+      <w:r>
+        <w:t>layer</w:t>
+      </w:r>
+      <w:proofErr w:type="spellEnd"/>
+      <w:r>
+        <w:t xml:space="preserve"> (data lag), hvor al information omkring varerne, forretningerne og logins ligger.</w:t>
+      </w:r>
+    </w:p>
+    <w:p/>
+    <w:p>
+      <w:pPr>
+        <w:pStyle w:val="Heading1"/>
+        <w:rPr>
+          <w:lang w:val="en-US"/>
+        </w:rPr>
+      </w:pPr>
+      <w:bookmarkStart w:id="60" w:name="_Toc451688485"/>
+      <w:r>
+        <w:rPr>
+          <w:lang w:val="en-US"/>
+        </w:rPr>
+        <w:t>PROCESS VIEW</w:t>
+      </w:r>
       <w:bookmarkEnd w:id="60"/>
     </w:p>
     <w:p>
       <w:pPr>
-        <w:pStyle w:val="Heading2"/>
-      </w:pPr>
-      <w:bookmarkStart w:id="61" w:name="_Toc443577291"/>
-      <w:bookmarkStart w:id="62" w:name="_Toc445051130"/>
-      <w:r>
-        <w:t>Kunne vise en kørselsvejledning mellem de forskellige forretninger, som der skal handles i</w:t>
+        <w:rPr>
+          <w:lang w:val="en-US"/>
+        </w:rPr>
+      </w:pPr>
+      <w:proofErr w:type="spellStart"/>
+      <w:r>
+        <w:rPr>
+          <w:lang w:val="en-US"/>
+        </w:rPr>
+        <w:t>Sløjfet</w:t>
+      </w:r>
+      <w:proofErr w:type="spellEnd"/>
+    </w:p>
+    <w:p>
+      <w:pPr>
+        <w:pStyle w:val="Heading1"/>
+        <w:rPr>
+          <w:caps/>
+          <w:lang w:val="en-GB"/>
+        </w:rPr>
+      </w:pPr>
+      <w:bookmarkStart w:id="61" w:name="_Toc464367658"/>
+      <w:bookmarkStart w:id="62" w:name="_Toc526492358"/>
+      <w:bookmarkStart w:id="63" w:name="_Toc526573200"/>
+      <w:bookmarkStart w:id="64" w:name="_Toc451688486"/>
+      <w:r>
+        <w:rPr>
+          <w:lang w:val="en-GB"/>
+        </w:rPr>
+        <w:t>DEPLOYMENT VIEW</w:t>
       </w:r>
       <w:bookmarkEnd w:id="61"/>
       <w:bookmarkEnd w:id="62"/>
-    </w:p>
-    <w:p>
-      <w:pPr>
-        <w:pStyle w:val="Heading2"/>
-      </w:pPr>
-      <w:bookmarkStart w:id="63" w:name="_Toc443577294"/>
-      <w:bookmarkStart w:id="64" w:name="_Toc445051131"/>
-      <w:r>
-        <w:t>Bekræftelse af oprettelse/sletning af vare</w:t>
-      </w:r>
       <w:bookmarkEnd w:id="63"/>
       <w:bookmarkEnd w:id="64"/>
+      <w:r>
+        <w:rPr>
+          <w:lang w:val="en-GB"/>
+        </w:rPr>
+        <w:t xml:space="preserve"> </w:t>
+      </w:r>
+    </w:p>
+    <w:p>
+      <w:pPr>
+        <w:rPr>
+          <w:lang w:val="en-US"/>
+        </w:rPr>
+      </w:pPr>
+      <w:r>
+        <w:rPr>
+          <w:lang w:val="en-US"/>
+        </w:rPr>
+        <w:t>Deployment diagram</w:t>
+      </w:r>
+    </w:p>
+    <w:p>
+      <w:pPr>
+        <w:keepNext/>
+      </w:pPr>
+      <w:r>
+        <w:object w:dxaOrig="9121" w:dyaOrig="6091" w14:anchorId="5F166647">
+          <v:shape id="_x0000_i1028" type="#_x0000_t75" style="width:455.65pt;height:304.1pt" o:ole="">
+            <v:imagedata r:id="rId41" o:title=""/>
+          </v:shape>
+          <o:OLEObject Type="Embed" ProgID="Visio.Drawing.15" ShapeID="_x0000_i1028" DrawAspect="Content" ObjectID="_1525430618" r:id="rId42"/>
+        </w:object>
+      </w:r>
+    </w:p>
+    <w:p>
+      <w:pPr>
+        <w:pStyle w:val="Caption"/>
+      </w:pPr>
+      <w:bookmarkStart w:id="65" w:name="_Ref444607459"/>
+      <w:r>
+        <w:t xml:space="preserve">Figur </w:t>
+      </w:r>
+      <w:r>
+        <w:fldChar w:fldCharType="begin"/>
+      </w:r>
+      <w:r>
+        <w:instrText xml:space="preserve"> SEQ Figur \* ARABIC </w:instrText>
+      </w:r>
+      <w:r>
+        <w:fldChar w:fldCharType="separate"/>
+      </w:r>
+      <w:r>
+        <w:rPr>
+          <w:noProof/>
+        </w:rPr>
+        <w:t>11</w:t>
+      </w:r>
+      <w:r>
+        <w:rPr>
+          <w:noProof/>
+        </w:rPr>
+        <w:fldChar w:fldCharType="end"/>
+      </w:r>
+      <w:bookmarkEnd w:id="65"/>
+      <w:r>
+        <w:t>: Deployment diagram for Pristjek220</w:t>
+      </w:r>
+    </w:p>
+    <w:p>
+      <w:r>
+        <w:fldChar w:fldCharType="begin"/>
+      </w:r>
+      <w:r>
+        <w:instrText xml:space="preserve"> REF _Ref444607459 \h </w:instrText>
+      </w:r>
+      <w:r>
+        <w:fldChar w:fldCharType="separate"/>
+      </w:r>
+      <w:r>
+        <w:t xml:space="preserve">Figur </w:t>
+      </w:r>
+      <w:r>
+        <w:rPr>
+          <w:noProof/>
+        </w:rPr>
+        <w:t>11</w:t>
+      </w:r>
+      <w:r>
+        <w:fldChar w:fldCharType="end"/>
+      </w:r>
+      <w:r>
+        <w:t xml:space="preserve"> viser </w:t>
+      </w:r>
+      <w:proofErr w:type="spellStart"/>
+      <w:r>
+        <w:t>deployment</w:t>
+      </w:r>
+      <w:proofErr w:type="spellEnd"/>
+      <w:r>
+        <w:t xml:space="preserve"> diagrammet for Pristjek220. Diagrammet viser på hvilke hardware elementer, som de forskellige software implementeringer skal implementeres. Kommunikationen mellem de forskellige enheder og DB Serveren, foregår ved brug af </w:t>
+      </w:r>
+      <w:proofErr w:type="spellStart"/>
+      <w:r>
+        <w:t>Named</w:t>
+      </w:r>
+      <w:proofErr w:type="spellEnd"/>
+      <w:r>
+        <w:t xml:space="preserve"> </w:t>
+      </w:r>
+      <w:proofErr w:type="spellStart"/>
+      <w:r>
+        <w:t>Pipes</w:t>
+      </w:r>
+      <w:proofErr w:type="spellEnd"/>
+      <w:r>
+        <w:t xml:space="preserve">, som er den </w:t>
+      </w:r>
+      <w:proofErr w:type="spellStart"/>
+      <w:r>
+        <w:t>protocol</w:t>
+      </w:r>
+      <w:proofErr w:type="spellEnd"/>
+      <w:r>
+        <w:t xml:space="preserve"> der overføres til og fra databasen med. De forskellige </w:t>
+      </w:r>
+      <w:proofErr w:type="spellStart"/>
+      <w:r>
+        <w:t>artifact’s</w:t>
+      </w:r>
+      <w:proofErr w:type="spellEnd"/>
+      <w:r>
+        <w:t xml:space="preserve"> på de to forskellige Devices, er </w:t>
+      </w:r>
+      <w:proofErr w:type="spellStart"/>
+      <w:r>
+        <w:t>main</w:t>
+      </w:r>
+      <w:proofErr w:type="spellEnd"/>
+      <w:r>
+        <w:t xml:space="preserve"> programmet, som kører på dem.</w:t>
+      </w:r>
     </w:p>
     <w:p/>
+    <w:p>
+      <w:pPr>
+        <w:pStyle w:val="Heading1"/>
+      </w:pPr>
+      <w:bookmarkStart w:id="66" w:name="_Toc451688487"/>
+      <w:r>
+        <w:t>DATA VIEW</w:t>
+      </w:r>
+      <w:bookmarkEnd w:id="66"/>
+    </w:p>
+    <w:p>
+      <w:r>
+        <w:t>Diagrammer over databasen</w:t>
+      </w:r>
+    </w:p>
+    <w:p>
+      <w:pPr>
+        <w:pStyle w:val="Heading3"/>
+      </w:pPr>
+      <w:bookmarkStart w:id="67" w:name="_Toc451688488"/>
+      <w:r>
+        <w:t>Valg til opsætning af database:</w:t>
+      </w:r>
+      <w:bookmarkEnd w:id="67"/>
+    </w:p>
+    <w:p>
+      <w:r>
+        <w:t xml:space="preserve">Planen med den første udgave af databasen var at den skulle indeholde en enkel tabel hvor man kunne se varens navn i rækkerne og de forskellige forretninger hen ad kolonerne og på den måde finde prisen for varen i den ene forretning. Dette viste sig at have nogle problemer da vi skulle lave klassen ”product” med en variable for hver forretning som vi kunne gemme prisen i. Det resulterede i at vores database ikke var åben for udvidelser; hvilket er ineffektivt når forretninger kan åbne og lukke og forretningerne får nye vare. Vi valgte derfor at ombygge </w:t>
+      </w:r>
+      <w:proofErr w:type="spellStart"/>
+      <w:r>
+        <w:t>stukturen</w:t>
+      </w:r>
+      <w:proofErr w:type="spellEnd"/>
+      <w:r>
+        <w:t xml:space="preserve"> af klassen ”product”, så vi i stedet fik tre klasser: ”product”, ”store” og ”storeproduct”. Disse tre klasser gjorde at vores database kunne håndtere at en forretning ville begynder og sælge en vare, og en ny forretning åbnede. Måden det blev implementeret på var ved at ”product” indeholdte en liste af ”storeproduct” hvor prisen for vare i en enkle forretning lægger i, denne klasse indeholder også en reference til produktet og til forretningen. Dette betyder at for varerne og forretningerne har vi kun én instans af for hver vare eller forretning der er, også har vi en ”storeproduct” imellem hver af de forretninger som sælger én vare, og kobler dem sammen på den måde. På samme måde indeholder ”store” også en liste af ”storeproduct” for at kunne finde ud af om én vare sælges i den forretning.</w:t>
+      </w:r>
+    </w:p>
+    <w:p>
+      <w:r>
+        <w:lastRenderedPageBreak/>
+        <w:t xml:space="preserve">Vores første udkast af databasen blev lavet med en masse variabler som var navn givet forretningerne for at danne et enkelt diagram hvor man kunne se produktets navn og forretningen og hvad prisen er for det i diagrammet. Men på grund af der ikke kunne udvides med det design, blev det lavet om til 3 klasser, ”product”, ”store” og ”storeproduct”. ”storeproduct” er relationen mellem forretningen og varen denne klasse indeholder prisen af varen, da varen ikke har samme pris i alle forretninger. Denne beslutning gjorde at vi gennem ”product” klassen kunne have en liste af ”storeproduct” hvilket betyder at vi var i stand til at simulere at varen kunne sælges i flere forretninger med forskellig pris. Derudover havde vi så også mulighed til at gøre det samme ved forretninger så der var flere vare i en forretning. </w:t>
+      </w:r>
+    </w:p>
     <w:p/>
     <w:p>
       <w:pPr>
@@ -3225,541 +4766,218 @@
           <w:caps/>
         </w:rPr>
       </w:pPr>
-      <w:bookmarkStart w:id="65" w:name="_Toc464367652"/>
-      <w:bookmarkStart w:id="66" w:name="_Toc526492350"/>
-      <w:bookmarkStart w:id="67" w:name="_Toc526573191"/>
-      <w:bookmarkStart w:id="68" w:name="_Toc448137545"/>
+      <w:bookmarkStart w:id="68" w:name="_Toc464367671"/>
+      <w:bookmarkStart w:id="69" w:name="_Toc526492374"/>
+      <w:bookmarkStart w:id="70" w:name="_Toc526573216"/>
+      <w:bookmarkStart w:id="71" w:name="_Toc451688489"/>
       <w:r>
         <w:rPr>
           <w:caps/>
         </w:rPr>
-        <w:t>DE</w:t>
-      </w:r>
-      <w:r>
-        <w:rPr>
-          <w:caps/>
-        </w:rPr>
-        <w:t>VELOPMENT View</w:t>
-      </w:r>
-      <w:bookmarkEnd w:id="65"/>
-      <w:bookmarkEnd w:id="66"/>
-      <w:bookmarkEnd w:id="67"/>
+        <w:t>Generelle designbeslutninger</w:t>
+      </w:r>
       <w:bookmarkEnd w:id="68"/>
-    </w:p>
-    <w:p>
-      <w:r>
-        <w:t>Development View beskæftiger sig med at opdele softwaren i mindre dele, som subsystemer og lag. Denne opdeling sker ved at udarbejde component og package diagrammer. Disse to diagrammer beskrives kort i det følgende, hvor der samtidig også begrundes for, hvorvidt diagrammet er brugt i dette projekt.</w:t>
-      </w:r>
-    </w:p>
-    <w:p>
-      <w:r>
-        <w:t>Der er valgt at implementere package diagrammer</w:t>
-      </w:r>
-      <w:r>
-        <w:t>,</w:t>
-      </w:r>
-      <w:r>
-        <w:t xml:space="preserve"> da de er gode til at dann</w:t>
-      </w:r>
-      <w:r>
-        <w:t>e et overblik, over de forskellige dele der indgår i programmet. Derudover er de gode til at dele klassediagrammerne op, og kun vise de klassediagrammer der hører til en bestemt pakke. Dette er en overskuelig måde at vise klassediagrammerne, og nemt vise hvilke klasser der har afhængigheder til en anden pakke.</w:t>
-      </w:r>
-    </w:p>
-    <w:p>
-      <w:pPr>
-        <w:rPr>
-          <w:caps/>
-        </w:rPr>
-      </w:pPr>
-      <w:r>
-        <w:t xml:space="preserve">Component diagram er fravalgt at implementere, da det er et diagram, der blev vurderet til ikke at give værdi til projektet. Et component diagram viser, hvilke komponenter samt de forskellige interfaces der er og forventes </w:t>
-      </w:r>
-      <w:r>
-        <w:lastRenderedPageBreak/>
-        <w:t>herimellem, samt forholdene mellem dem. Diagrammet bliver typisk brugt til Component-Based Development (CBD)</w:t>
-      </w:r>
-      <w:r>
-        <w:rPr>
-          <w:rStyle w:val="FootnoteReference"/>
-        </w:rPr>
-        <w:footnoteReference w:id="1"/>
-      </w:r>
-      <w:r>
-        <w:t>, hvilket går ud på at genbruge komponenter, som andre allerede tidligere har lavet og blot sætte de forskellige komponenter sammen i ens system. Det vil derfor ikke være relevant i dette projekt, da der ikke benyttes Component-Based Development, og projektets størrelse ikke er stor nok til at det tilfører nogen værdi.</w:t>
-      </w:r>
-    </w:p>
-    <w:p>
-      <w:pPr>
-        <w:keepNext/>
-      </w:pPr>
-      <w:r>
-        <w:object w:dxaOrig="11925" w:dyaOrig="10126" w14:anchorId="2AEBABAA">
-          <v:shape id="_x0000_i1033" type="#_x0000_t75" style="width:450pt;height:383.4pt" o:ole="">
-            <v:imagedata r:id="rId23" o:title=""/>
-          </v:shape>
-          <o:OLEObject Type="Embed" ProgID="Visio.Drawing.15" ShapeID="_x0000_i1033" DrawAspect="Content" ObjectID="_1522850702" r:id="rId24"/>
-        </w:object>
-      </w:r>
-    </w:p>
-    <w:p>
-      <w:pPr>
-        <w:pStyle w:val="Caption"/>
-      </w:pPr>
-      <w:bookmarkStart w:id="69" w:name="_Ref445060928"/>
-      <w:r>
-        <w:t xml:space="preserve">Figur </w:t>
-      </w:r>
-      <w:r>
-        <w:fldChar w:fldCharType="begin"/>
-      </w:r>
-      <w:r>
-        <w:instrText xml:space="preserve"> SEQ Figur \* ARABIC </w:instrText>
-      </w:r>
-      <w:r>
-        <w:fldChar w:fldCharType="separate"/>
-      </w:r>
-      <w:r>
-        <w:rPr>
-          <w:noProof/>
-        </w:rPr>
-        <w:t>9</w:t>
-      </w:r>
-      <w:r>
-        <w:fldChar w:fldCharType="end"/>
-      </w:r>
       <w:bookmarkEnd w:id="69"/>
-      <w:r>
-        <w:t>: Package diagram for Pristjek220</w:t>
-      </w:r>
-    </w:p>
-    <w:p>
-      <w:r>
-        <w:t xml:space="preserve">Pristjek220 er opdelt i nogle subsystemer, som kan ses på package diagrammet på </w:t>
-      </w:r>
-      <w:r>
-        <w:fldChar w:fldCharType="begin"/>
-      </w:r>
-      <w:r>
-        <w:instrText xml:space="preserve"> REF _Ref445060928 \h </w:instrText>
-      </w:r>
-      <w:r>
-        <w:fldChar w:fldCharType="separate"/>
-      </w:r>
-      <w:r>
-        <w:t xml:space="preserve">Figur </w:t>
-      </w:r>
-      <w:r>
-        <w:rPr>
-          <w:noProof/>
-        </w:rPr>
-        <w:t>1</w:t>
-      </w:r>
-      <w:r>
-        <w:fldChar w:fldCharType="end"/>
-      </w:r>
-      <w:r>
-        <w:t>. Det er opdelt i en Consumer (Forbruger) og en Store Manager (Forretningsmanager), som begge har deres eget interface og business logic lag. Interfacet er det som de to brugere interagerer med, mens business logic (forretningslogikken) er selve funktionaliteten, som ligger bag ved interfacet og eksekverer afhængig af brugernes handlinger. De to brugere deles om et data layer (data lag), hvor al information omkring varerne, forretningerne og logins ligger.</w:t>
-      </w:r>
-    </w:p>
-    <w:p/>
-    <w:p>
-      <w:pPr>
-        <w:pStyle w:val="Heading1"/>
-        <w:rPr>
-          <w:lang w:val="en-US"/>
-        </w:rPr>
-      </w:pPr>
-      <w:bookmarkStart w:id="70" w:name="_Toc448137546"/>
-      <w:r>
-        <w:rPr>
-          <w:lang w:val="en-US"/>
-        </w:rPr>
-        <w:t>PROCESS VIEW</w:t>
-      </w:r>
       <w:bookmarkEnd w:id="70"/>
-    </w:p>
-    <w:p>
-      <w:pPr>
-        <w:rPr>
-          <w:lang w:val="en-US"/>
-        </w:rPr>
-      </w:pPr>
-      <w:r>
-        <w:rPr>
-          <w:lang w:val="en-US"/>
-        </w:rPr>
-        <w:t>Sløjfet</w:t>
-      </w:r>
-    </w:p>
-    <w:p>
-      <w:pPr>
-        <w:pStyle w:val="Heading1"/>
-        <w:rPr>
-          <w:caps/>
-          <w:lang w:val="en-GB"/>
-        </w:rPr>
-      </w:pPr>
-      <w:bookmarkStart w:id="71" w:name="_Toc464367658"/>
-      <w:bookmarkStart w:id="72" w:name="_Toc526492358"/>
-      <w:bookmarkStart w:id="73" w:name="_Toc526573200"/>
-      <w:bookmarkStart w:id="74" w:name="_Toc448137547"/>
-      <w:r>
-        <w:rPr>
-          <w:lang w:val="en-GB"/>
-        </w:rPr>
-        <w:lastRenderedPageBreak/>
-        <w:t>DEPLOYMENT VIEW</w:t>
-      </w:r>
       <w:bookmarkEnd w:id="71"/>
+    </w:p>
+    <w:p>
+      <w:pPr>
+        <w:pStyle w:val="Hidetext"/>
+        <w:rPr>
+          <w:lang w:val="da-DK"/>
+        </w:rPr>
+      </w:pPr>
+      <w:r>
+        <w:rPr>
+          <w:lang w:val="da-DK"/>
+        </w:rPr>
+        <w:t>Dette afsnit fastholder de generelle designbeslutninger, der tages under arktiekturdesignet eller som er givet som ultimative krav.</w:t>
+      </w:r>
+    </w:p>
+    <w:p>
+      <w:pPr>
+        <w:pStyle w:val="Hidetext"/>
+        <w:ind w:left="0"/>
+        <w:rPr>
+          <w:lang w:val="da-DK"/>
+        </w:rPr>
+      </w:pPr>
+      <w:r>
+        <w:rPr>
+          <w:lang w:val="da-DK"/>
+        </w:rPr>
+        <w:t>Dette afsnit beskriver de ikke funktionelle krav der har betydning for arkitekturen. Det er krav som f.eks. at der skal anvendes standardprodukter, krav til portering til forskellige platforme, distribuering og genbrug.</w:t>
+      </w:r>
+    </w:p>
+    <w:p>
+      <w:pPr>
+        <w:pStyle w:val="Hidetext"/>
+        <w:rPr>
+          <w:lang w:val="da-DK"/>
+        </w:rPr>
+      </w:pPr>
+      <w:r>
+        <w:rPr>
+          <w:lang w:val="da-DK"/>
+        </w:rPr>
+        <w:t>Der kan også være krav til design og implementeringsstrategi, udviklingsværktøjer, team struktur, anvendelse af legacy (gammel) kode.</w:t>
+      </w:r>
+    </w:p>
+    <w:p>
+      <w:pPr>
+        <w:pStyle w:val="NormalIndent"/>
+        <w:rPr>
+          <w:lang w:val="da-DK"/>
+        </w:rPr>
+      </w:pPr>
+    </w:p>
+    <w:p>
+      <w:pPr>
+        <w:pStyle w:val="Heading2"/>
+      </w:pPr>
+      <w:bookmarkStart w:id="72" w:name="_Toc464367673"/>
+      <w:bookmarkStart w:id="73" w:name="_Toc526492376"/>
+      <w:bookmarkStart w:id="74" w:name="_Toc526573218"/>
+      <w:bookmarkStart w:id="75" w:name="_Toc451688490"/>
+      <w:r>
+        <w:t>Arkitektur mønstre</w:t>
+      </w:r>
       <w:bookmarkEnd w:id="72"/>
       <w:bookmarkEnd w:id="73"/>
       <w:bookmarkEnd w:id="74"/>
-      <w:r>
-        <w:rPr>
-          <w:lang w:val="en-GB"/>
-        </w:rPr>
-        <w:t xml:space="preserve"> </w:t>
-      </w:r>
-    </w:p>
-    <w:p>
-      <w:pPr>
-        <w:rPr>
-          <w:lang w:val="en-US"/>
-        </w:rPr>
-      </w:pPr>
-      <w:r>
-        <w:rPr>
-          <w:lang w:val="en-US"/>
-        </w:rPr>
-        <w:t>Deployment diagram</w:t>
-      </w:r>
-    </w:p>
-    <w:p>
-      <w:pPr>
-        <w:keepNext/>
-      </w:pPr>
-      <w:r>
-        <w:object w:dxaOrig="9121" w:dyaOrig="6091" w14:anchorId="5F166647">
-          <v:shape id="_x0000_i1034" type="#_x0000_t75" style="width:455.4pt;height:304.2pt" o:ole="">
-            <v:imagedata r:id="rId25" o:title=""/>
-          </v:shape>
-          <o:OLEObject Type="Embed" ProgID="Visio.Drawing.15" ShapeID="_x0000_i1034" DrawAspect="Content" ObjectID="_1522850703" r:id="rId26"/>
-        </w:object>
-      </w:r>
-    </w:p>
-    <w:p>
-      <w:pPr>
-        <w:pStyle w:val="Caption"/>
-      </w:pPr>
-      <w:bookmarkStart w:id="75" w:name="_Ref444607459"/>
-      <w:r>
-        <w:t xml:space="preserve">Figur </w:t>
-      </w:r>
-      <w:r>
-        <w:fldChar w:fldCharType="begin"/>
-      </w:r>
-      <w:r>
-        <w:instrText xml:space="preserve"> SEQ Figur \* ARABIC </w:instrText>
-      </w:r>
-      <w:r>
-        <w:fldChar w:fldCharType="separate"/>
-      </w:r>
-      <w:r>
-        <w:rPr>
-          <w:noProof/>
-        </w:rPr>
-        <w:t>10</w:t>
-      </w:r>
-      <w:r>
-        <w:rPr>
-          <w:noProof/>
-        </w:rPr>
-        <w:fldChar w:fldCharType="end"/>
-      </w:r>
       <w:bookmarkEnd w:id="75"/>
-      <w:r>
-        <w:t>: Deployment diagram for Pristjek220</w:t>
-      </w:r>
-    </w:p>
-    <w:p>
-      <w:r>
-        <w:fldChar w:fldCharType="begin"/>
-      </w:r>
-      <w:r>
-        <w:instrText xml:space="preserve"> REF _Ref444607459 \h </w:instrText>
-      </w:r>
-      <w:r>
-        <w:fldChar w:fldCharType="separate"/>
-      </w:r>
-      <w:r>
-        <w:t xml:space="preserve">Figur </w:t>
-      </w:r>
-      <w:r>
-        <w:rPr>
-          <w:noProof/>
-        </w:rPr>
-        <w:t>1</w:t>
-      </w:r>
-      <w:r>
-        <w:fldChar w:fldCharType="end"/>
-      </w:r>
-      <w:r>
-        <w:t xml:space="preserve"> viser deployment diagrammet for Pristjek220. Diagrammet viser på hvilke hardware elementer, som de forskellige software implementeringer skal implementeres. Kommunikationen mellem de forskellige enheder og DB Serveren, foregår ved brug af Named Pipes, som er den protocol der overføres til og fra databasen med. De forskellige artifact’s på de to forskellige Devices, er main programmet, som kører på dem.</w:t>
-      </w:r>
     </w:p>
     <w:p/>
     <w:p>
       <w:pPr>
-        <w:pStyle w:val="Heading1"/>
-      </w:pPr>
-      <w:bookmarkStart w:id="76" w:name="_Toc448137548"/>
-      <w:r>
-        <w:t>DATA VIEW</w:t>
+        <w:pStyle w:val="Heading2"/>
+      </w:pPr>
+      <w:bookmarkStart w:id="76" w:name="_Toc451688491"/>
+      <w:r>
+        <w:t>Design mønstre</w:t>
       </w:r>
       <w:bookmarkEnd w:id="76"/>
     </w:p>
     <w:p>
-      <w:r>
-        <w:t>Diagrammer over databasen</w:t>
-      </w:r>
-    </w:p>
-    <w:p>
-      <w:pPr>
-        <w:pStyle w:val="Heading3"/>
-      </w:pPr>
-      <w:bookmarkStart w:id="77" w:name="_Toc448137549"/>
-      <w:r>
-        <w:t>Valg til opsætning af database:</w:t>
+      <w:pPr>
+        <w:pStyle w:val="Hidetext"/>
+        <w:ind w:left="0"/>
+        <w:rPr>
+          <w:lang w:val="da-DK"/>
+        </w:rPr>
+      </w:pPr>
+      <w:r>
+        <w:rPr>
+          <w:lang w:val="da-DK"/>
+        </w:rPr>
+        <w:t>Her opremses de standard arkitektur mønstre, der er anvendt i systemet sammen med en reference til dokumentationen for mønstrene.</w:t>
+      </w:r>
+    </w:p>
+    <w:p>
+      <w:pPr>
+        <w:pStyle w:val="NormalIndent"/>
+        <w:rPr>
+          <w:lang w:val="da-DK"/>
+        </w:rPr>
+      </w:pPr>
+    </w:p>
+    <w:p>
+      <w:pPr>
+        <w:pStyle w:val="Heading2"/>
+      </w:pPr>
+      <w:bookmarkStart w:id="77" w:name="_Toc464367674"/>
+      <w:bookmarkStart w:id="78" w:name="_Toc526492377"/>
+      <w:bookmarkStart w:id="79" w:name="_Toc526573219"/>
+      <w:bookmarkStart w:id="80" w:name="_Toc451688492"/>
+      <w:r>
+        <w:t>Generelle brugergrænsefladeregler</w:t>
       </w:r>
       <w:bookmarkEnd w:id="77"/>
-    </w:p>
-    <w:p>
-      <w:r>
-        <w:t xml:space="preserve">Planen med den første udgave af databasen var at den skulle indeholde en enkel tabel hvor man kunne se varens navn i rækkerne og de forskellige forretninger hen ad kolonerne og på den måde finde prisen for varen i den ene forretning. Dette viste sig at have nogle problemer da vi skulle lave klassen ”product” med en variable for hver forretning som vi kunne gemme prisen i. Det resulterede i at vores database ikke var åben for udvidelser; hvilket er ineffektivt når forretninger kan åbne og lukke og forretningerne får nye vare. Vi valgte derfor at ombygge stukturen af klassen ”product”, så vi i stedet fik tre klasser: ”product”, ”store” og ”storeproduct”. Disse tre klasser gjorde at vores database kunne håndtere at en forretning ville begynder og sælge en vare, og en ny forretning åbnede. Måden det blev implementeret på var ved at ”product” indeholdte en liste af ”storeproduct” hvor prisen for vare i en enkle forretning lægger i, denne klasse indeholder også en reference til produktet og til forretningen. Dette betyder at for varerne og </w:t>
-      </w:r>
-      <w:r>
-        <w:lastRenderedPageBreak/>
-        <w:t>forretningerne har vi kun én instans af for hver vare eller forretning der er, også har vi en ”storeproduct” imellem hver af de forretninger som sælger én vare, og kobler dem sammen på den måde. På samme måde indeholder ”store” også en liste af ”storeproduct” for at kunne finde ud af om én vare sælges i den forretning.</w:t>
-      </w:r>
-    </w:p>
-    <w:p>
-      <w:r>
-        <w:t xml:space="preserve">Vores første udkast af databasen blev lavet med en masse variabler som var navn givet forretningerne for at danne et enkelt diagram hvor man kunne se produktets navn og forretningen og hvad prisen er for det i diagrammet. Men på grund af der ikke kunne udvides med det design, blev det lavet om til 3 klasser, ”product”, ”store” og ”storeproduct”. ”storeproduct” er relationen mellem forretningen og varen denne klasse indeholder prisen af varen, da varen ikke har samme pris i alle forretninger. Denne beslutning gjorde at vi gennem ”product” klassen kunne have en liste af ”storeproduct” hvilket betyder at vi var i stand til at simulere at varen kunne sælges i flere forretninger med forskellig pris. Derudover havde vi så også mulighed til at gøre det samme ved forretninger så der var flere vare i en forretning. </w:t>
-      </w:r>
-    </w:p>
-    <w:p/>
-    <w:p>
-      <w:pPr>
-        <w:pStyle w:val="Heading1"/>
-        <w:rPr>
-          <w:caps/>
-        </w:rPr>
-      </w:pPr>
-      <w:bookmarkStart w:id="78" w:name="_Toc464367671"/>
-      <w:bookmarkStart w:id="79" w:name="_Toc526492374"/>
-      <w:bookmarkStart w:id="80" w:name="_Toc526573216"/>
-      <w:bookmarkStart w:id="81" w:name="_Toc448137550"/>
-      <w:r>
-        <w:rPr>
-          <w:caps/>
-        </w:rPr>
-        <w:t>Generelle designbeslutninger</w:t>
-      </w:r>
       <w:bookmarkEnd w:id="78"/>
       <w:bookmarkEnd w:id="79"/>
       <w:bookmarkEnd w:id="80"/>
+    </w:p>
+    <w:p>
+      <w:pPr>
+        <w:pStyle w:val="Hidetext"/>
+        <w:rPr>
+          <w:lang w:val="da-DK"/>
+        </w:rPr>
+      </w:pPr>
+      <w:r>
+        <w:rPr>
+          <w:lang w:val="da-DK"/>
+        </w:rPr>
+        <w:t>Her beskrives de generelle regler og principper, der skal overholdes for design af systemets brugergrænse-flader. Alternativt kan der her indsættes en reference til et eksternt dokument.</w:t>
+      </w:r>
+    </w:p>
+    <w:p>
+      <w:pPr>
+        <w:pStyle w:val="NormalIndent"/>
+        <w:rPr>
+          <w:lang w:val="da-DK"/>
+        </w:rPr>
+      </w:pPr>
+    </w:p>
+    <w:p>
+      <w:pPr>
+        <w:pStyle w:val="Heading2"/>
+      </w:pPr>
+      <w:bookmarkStart w:id="81" w:name="_Toc464367678"/>
+      <w:bookmarkStart w:id="82" w:name="_Toc526492379"/>
+      <w:bookmarkStart w:id="83" w:name="_Toc526573220"/>
+      <w:bookmarkStart w:id="84" w:name="_Toc451688493"/>
+      <w:proofErr w:type="spellStart"/>
+      <w:r>
+        <w:t>Exception</w:t>
+      </w:r>
+      <w:proofErr w:type="spellEnd"/>
+      <w:r>
+        <w:t xml:space="preserve"> og fejlhåndtering</w:t>
+      </w:r>
       <w:bookmarkEnd w:id="81"/>
-    </w:p>
-    <w:p>
-      <w:pPr>
-        <w:pStyle w:val="Hidetext"/>
-        <w:rPr>
-          <w:lang w:val="da-DK"/>
-        </w:rPr>
-      </w:pPr>
-      <w:r>
-        <w:rPr>
-          <w:lang w:val="da-DK"/>
-        </w:rPr>
-        <w:t>Dette afsnit fastholder de generelle designbeslutninger, der tages under arktiekturdesignet eller som er givet som ultimative krav.</w:t>
-      </w:r>
-    </w:p>
-    <w:p>
-      <w:pPr>
-        <w:pStyle w:val="Hidetext"/>
-        <w:ind w:left="0"/>
-        <w:rPr>
-          <w:lang w:val="da-DK"/>
-        </w:rPr>
-      </w:pPr>
-      <w:r>
-        <w:rPr>
-          <w:lang w:val="da-DK"/>
-        </w:rPr>
-        <w:t>Dette afsnit beskriver de ikke funktionelle krav der har betydning for arkitekturen. Det er krav som f.eks. at der skal anvendes standardprodukter, krav til portering til forskellige platforme, distribuering og genbrug.</w:t>
-      </w:r>
-    </w:p>
-    <w:p>
-      <w:pPr>
-        <w:pStyle w:val="Hidetext"/>
-        <w:rPr>
-          <w:lang w:val="da-DK"/>
-        </w:rPr>
-      </w:pPr>
-      <w:r>
-        <w:rPr>
-          <w:lang w:val="da-DK"/>
-        </w:rPr>
-        <w:t>Der kan også være krav til design og implementeringsstrategi, udviklingsværktøjer, team struktur, anvendelse af legacy (gammel) kode.</w:t>
-      </w:r>
-    </w:p>
-    <w:p>
-      <w:pPr>
-        <w:pStyle w:val="NormalIndent"/>
-        <w:rPr>
-          <w:lang w:val="da-DK"/>
-        </w:rPr>
-      </w:pPr>
-    </w:p>
-    <w:p>
-      <w:pPr>
-        <w:pStyle w:val="Heading2"/>
-      </w:pPr>
-      <w:bookmarkStart w:id="82" w:name="_Toc464367673"/>
-      <w:bookmarkStart w:id="83" w:name="_Toc526492376"/>
-      <w:bookmarkStart w:id="84" w:name="_Toc526573218"/>
-      <w:bookmarkStart w:id="85" w:name="_Toc448137552"/>
-      <w:r>
-        <w:t>Arkitektur mønstre</w:t>
-      </w:r>
       <w:bookmarkEnd w:id="82"/>
       <w:bookmarkEnd w:id="83"/>
       <w:bookmarkEnd w:id="84"/>
+    </w:p>
+    <w:p>
+      <w:pPr>
+        <w:pStyle w:val="Hidetext"/>
+        <w:rPr>
+          <w:lang w:val="da-DK"/>
+        </w:rPr>
+      </w:pPr>
+      <w:r>
+        <w:rPr>
+          <w:lang w:val="da-DK"/>
+        </w:rPr>
+        <w:t>Dette afsnit beskriver de generelle regler for exception og fejlhåndtering.</w:t>
+      </w:r>
+    </w:p>
+    <w:p>
+      <w:pPr>
+        <w:pStyle w:val="NormalIndent"/>
+        <w:rPr>
+          <w:lang w:val="da-DK"/>
+        </w:rPr>
+      </w:pPr>
+    </w:p>
+    <w:p>
+      <w:pPr>
+        <w:pStyle w:val="Heading2"/>
+      </w:pPr>
+      <w:bookmarkStart w:id="85" w:name="_Toc464367679"/>
+      <w:bookmarkStart w:id="86" w:name="_Toc526492380"/>
+      <w:bookmarkStart w:id="87" w:name="_Toc526573221"/>
+      <w:bookmarkStart w:id="88" w:name="_Toc451688494"/>
+      <w:r>
+        <w:t>Implementeringssprog og værktøjer</w:t>
+      </w:r>
       <w:bookmarkEnd w:id="85"/>
-    </w:p>
-    <w:p/>
-    <w:p>
-      <w:pPr>
-        <w:pStyle w:val="Heading2"/>
-      </w:pPr>
-      <w:r>
-        <w:t>Design mønstre</w:t>
-      </w:r>
-    </w:p>
-    <w:p>
-      <w:pPr>
-        <w:pStyle w:val="Hidetext"/>
-        <w:ind w:left="0"/>
-        <w:rPr>
-          <w:lang w:val="da-DK"/>
-        </w:rPr>
-      </w:pPr>
-      <w:r>
-        <w:rPr>
-          <w:lang w:val="da-DK"/>
-        </w:rPr>
-        <w:t>Her opremses de standard arkitektur mønstre, der er anvendt i systemet sammen med en reference til dokumentationen for mønstrene.</w:t>
-      </w:r>
-    </w:p>
-    <w:p>
-      <w:pPr>
-        <w:pStyle w:val="NormalIndent"/>
-        <w:rPr>
-          <w:lang w:val="da-DK"/>
-        </w:rPr>
-      </w:pPr>
-    </w:p>
-    <w:p>
-      <w:pPr>
-        <w:pStyle w:val="Heading2"/>
-      </w:pPr>
-      <w:bookmarkStart w:id="86" w:name="_Toc464367674"/>
-      <w:bookmarkStart w:id="87" w:name="_Toc526492377"/>
-      <w:bookmarkStart w:id="88" w:name="_Toc526573219"/>
-      <w:bookmarkStart w:id="89" w:name="_Toc448137553"/>
-      <w:r>
-        <w:t>Generelle brugergrænsefladeregler</w:t>
-      </w:r>
       <w:bookmarkEnd w:id="86"/>
       <w:bookmarkEnd w:id="87"/>
       <w:bookmarkEnd w:id="88"/>
-      <w:bookmarkEnd w:id="89"/>
-    </w:p>
-    <w:p>
-      <w:pPr>
-        <w:pStyle w:val="Hidetext"/>
-        <w:rPr>
-          <w:lang w:val="da-DK"/>
-        </w:rPr>
-      </w:pPr>
-      <w:r>
-        <w:rPr>
-          <w:lang w:val="da-DK"/>
-        </w:rPr>
-        <w:t>Her beskrives de generelle regler og principper, der skal overholdes for design af systemets brugergrænse-flader. Alternativt kan der her indsættes en reference til et eksternt dokument.</w:t>
-      </w:r>
-    </w:p>
-    <w:p>
-      <w:pPr>
-        <w:pStyle w:val="NormalIndent"/>
-        <w:rPr>
-          <w:lang w:val="da-DK"/>
-        </w:rPr>
-      </w:pPr>
-    </w:p>
-    <w:p>
-      <w:pPr>
-        <w:pStyle w:val="Heading2"/>
-      </w:pPr>
-      <w:bookmarkStart w:id="90" w:name="_Toc464367678"/>
-      <w:bookmarkStart w:id="91" w:name="_Toc526492379"/>
-      <w:bookmarkStart w:id="92" w:name="_Toc526573220"/>
-      <w:bookmarkStart w:id="93" w:name="_Toc448137554"/>
-      <w:r>
-        <w:t>Exception og fejlhåndtering</w:t>
-      </w:r>
-      <w:bookmarkEnd w:id="90"/>
-      <w:bookmarkEnd w:id="91"/>
-      <w:bookmarkEnd w:id="92"/>
-      <w:bookmarkEnd w:id="93"/>
-    </w:p>
-    <w:p>
-      <w:pPr>
-        <w:pStyle w:val="Hidetext"/>
-        <w:rPr>
-          <w:lang w:val="da-DK"/>
-        </w:rPr>
-      </w:pPr>
-      <w:r>
-        <w:rPr>
-          <w:lang w:val="da-DK"/>
-        </w:rPr>
-        <w:t>Dette afsnit beskriver de generelle regler for exception og fejlhåndtering.</w:t>
-      </w:r>
-    </w:p>
-    <w:p>
-      <w:pPr>
-        <w:pStyle w:val="NormalIndent"/>
-        <w:rPr>
-          <w:lang w:val="da-DK"/>
-        </w:rPr>
-      </w:pPr>
-    </w:p>
-    <w:p>
-      <w:pPr>
-        <w:pStyle w:val="Heading2"/>
-      </w:pPr>
-      <w:bookmarkStart w:id="94" w:name="_Toc464367679"/>
-      <w:bookmarkStart w:id="95" w:name="_Toc526492380"/>
-      <w:bookmarkStart w:id="96" w:name="_Toc526573221"/>
-      <w:bookmarkStart w:id="97" w:name="_Toc448137555"/>
-      <w:r>
-        <w:t>Implementeringssprog og værktøjer</w:t>
-      </w:r>
-      <w:bookmarkEnd w:id="94"/>
-      <w:bookmarkEnd w:id="95"/>
-      <w:bookmarkEnd w:id="96"/>
-      <w:bookmarkEnd w:id="97"/>
     </w:p>
     <w:p>
       <w:pPr>
@@ -3790,9 +5008,16 @@
           <w:tab w:val="left" w:pos="3600"/>
         </w:tabs>
       </w:pPr>
-      <w:r>
-        <w:t>Frameworks og packages</w:t>
-      </w:r>
+      <w:bookmarkStart w:id="89" w:name="_Toc451688495"/>
+      <w:r>
+        <w:t xml:space="preserve">Frameworks og </w:t>
+      </w:r>
+      <w:proofErr w:type="spellStart"/>
+      <w:r>
+        <w:t>packages</w:t>
+      </w:r>
+      <w:bookmarkEnd w:id="89"/>
+      <w:proofErr w:type="spellEnd"/>
       <w:r>
         <w:tab/>
       </w:r>
@@ -3802,11 +5027,11 @@
       <w:pPr>
         <w:pStyle w:val="Heading1"/>
       </w:pPr>
-      <w:bookmarkStart w:id="98" w:name="_Toc448137557"/>
+      <w:bookmarkStart w:id="90" w:name="_Toc451688496"/>
       <w:r>
         <w:t>KVALITET</w:t>
       </w:r>
-      <w:bookmarkEnd w:id="98"/>
+      <w:bookmarkEnd w:id="90"/>
     </w:p>
     <w:p>
       <w:r>
@@ -3830,7 +5055,6 @@
     </w:p>
     <w:p>
       <w:r>
-        <w:lastRenderedPageBreak/>
         <w:t>Effektivitet:</w:t>
       </w:r>
     </w:p>
@@ -3841,11 +5065,11 @@
       <w:pPr>
         <w:pStyle w:val="Heading1"/>
       </w:pPr>
-      <w:bookmarkStart w:id="99" w:name="_Toc448137558"/>
+      <w:bookmarkStart w:id="91" w:name="_Toc451688497"/>
       <w:r>
         <w:t>REFERENCER</w:t>
       </w:r>
-      <w:bookmarkEnd w:id="99"/>
+      <w:bookmarkEnd w:id="91"/>
     </w:p>
     <w:p/>
     <w:sectPr>
@@ -4398,7 +5622,6 @@
     <w:next w:val="Normal"/>
     <w:link w:val="Heading4Char"/>
     <w:uiPriority w:val="9"/>
-    <w:semiHidden/>
     <w:unhideWhenUsed/>
     <w:qFormat/>
     <w:rsid w:val="00E12156"/>
@@ -4420,7 +5643,6 @@
     <w:next w:val="Normal"/>
     <w:link w:val="Heading5Char"/>
     <w:uiPriority w:val="9"/>
-    <w:semiHidden/>
     <w:unhideWhenUsed/>
     <w:qFormat/>
     <w:rsid w:val="00E12156"/>
@@ -4596,7 +5818,6 @@
     <w:basedOn w:val="DefaultParagraphFont"/>
     <w:link w:val="Heading4"/>
     <w:uiPriority w:val="9"/>
-    <w:semiHidden/>
     <w:rsid w:val="00E12156"/>
     <w:rPr>
       <w:smallCaps/>
@@ -4610,7 +5831,6 @@
     <w:basedOn w:val="DefaultParagraphFont"/>
     <w:link w:val="Heading5"/>
     <w:uiPriority w:val="9"/>
-    <w:semiHidden/>
     <w:rsid w:val="00E12156"/>
     <w:rPr>
       <w:smallCaps/>
@@ -5713,7 +6933,7 @@
 </file>
 
 <file path=customXml/itemProps1.xml><?xml version="1.0" encoding="utf-8"?>
-<ds:datastoreItem xmlns:ds="http://schemas.openxmlformats.org/officeDocument/2006/customXml" ds:itemID="{6DDCC5BD-B4B2-4DF8-ADD4-33482D7C3206}">
+<ds:datastoreItem xmlns:ds="http://schemas.openxmlformats.org/officeDocument/2006/customXml" ds:itemID="{D5B0A655-94F8-4DA9-88E7-88D26D506C2D}">
   <ds:schemaRefs>
     <ds:schemaRef ds:uri="http://schemas.openxmlformats.org/officeDocument/2006/bibliography"/>
   </ds:schemaRefs>

</xml_diff>

<commit_message>
Skrevet det meste til Logiske view
</commit_message>
<xml_diff>
--- a/Systemarkitektur/Systemarkitektur.docx
+++ b/Systemarkitektur/Systemarkitektur.docx
@@ -1114,20 +1114,17 @@
                 <w:noProof/>
                 <w:webHidden/>
               </w:rPr>
-            </w:r>
-            <w:r>
-              <w:rPr>
-                <w:noProof/>
-                <w:webHidden/>
-              </w:rPr>
               <w:fldChar w:fldCharType="separate"/>
             </w:r>
             <w:r>
               <w:rPr>
-                <w:noProof/>
-                <w:webHidden/>
-              </w:rPr>
-              <w:t>4</w:t>
+                <w:b/>
+                <w:bCs/>
+                <w:noProof/>
+                <w:webHidden/>
+                <w:lang w:val="en-US"/>
+              </w:rPr>
+              <w:t>Error! Bookmark not defined.</w:t>
             </w:r>
             <w:r>
               <w:rPr>
@@ -1199,7 +1196,7 @@
                 <w:noProof/>
                 <w:webHidden/>
               </w:rPr>
-              <w:t>5</w:t>
+              <w:t>6</w:t>
             </w:r>
             <w:r>
               <w:rPr>
@@ -1487,7 +1484,7 @@
                 <w:noProof/>
                 <w:webHidden/>
               </w:rPr>
-              <w:t>9</w:t>
+              <w:t>8</w:t>
             </w:r>
             <w:r>
               <w:rPr>
@@ -1559,7 +1556,7 @@
                 <w:noProof/>
                 <w:webHidden/>
               </w:rPr>
-              <w:t>10</w:t>
+              <w:t>8</w:t>
             </w:r>
             <w:r>
               <w:rPr>
@@ -1631,7 +1628,7 @@
                 <w:noProof/>
                 <w:webHidden/>
               </w:rPr>
-              <w:t>10</w:t>
+              <w:t>8</w:t>
             </w:r>
             <w:r>
               <w:rPr>
@@ -1703,7 +1700,7 @@
                 <w:noProof/>
                 <w:webHidden/>
               </w:rPr>
-              <w:t>12</w:t>
+              <w:t>8</w:t>
             </w:r>
             <w:r>
               <w:rPr>
@@ -1775,7 +1772,7 @@
                 <w:noProof/>
                 <w:webHidden/>
               </w:rPr>
-              <w:t>14</w:t>
+              <w:t>8</w:t>
             </w:r>
             <w:r>
               <w:rPr>
@@ -1847,7 +1844,7 @@
                 <w:noProof/>
                 <w:webHidden/>
               </w:rPr>
-              <w:t>15</w:t>
+              <w:t>8</w:t>
             </w:r>
             <w:r>
               <w:rPr>
@@ -1906,20 +1903,17 @@
                 <w:noProof/>
                 <w:webHidden/>
               </w:rPr>
-            </w:r>
-            <w:r>
-              <w:rPr>
-                <w:noProof/>
-                <w:webHidden/>
-              </w:rPr>
               <w:fldChar w:fldCharType="separate"/>
             </w:r>
             <w:r>
               <w:rPr>
-                <w:noProof/>
-                <w:webHidden/>
-              </w:rPr>
-              <w:t>17</w:t>
+                <w:b/>
+                <w:bCs/>
+                <w:noProof/>
+                <w:webHidden/>
+                <w:lang w:val="en-US"/>
+              </w:rPr>
+              <w:t>Error! Bookmark not defined.</w:t>
             </w:r>
             <w:r>
               <w:rPr>
@@ -1992,7 +1986,7 @@
                 <w:noProof/>
                 <w:webHidden/>
               </w:rPr>
-              <w:t>17</w:t>
+              <w:t>8</w:t>
             </w:r>
             <w:r>
               <w:rPr>
@@ -2065,7 +2059,7 @@
                 <w:noProof/>
                 <w:webHidden/>
               </w:rPr>
-              <w:t>18</w:t>
+              <w:t>8</w:t>
             </w:r>
             <w:r>
               <w:rPr>
@@ -2138,7 +2132,7 @@
                 <w:noProof/>
                 <w:webHidden/>
               </w:rPr>
-              <w:t>18</w:t>
+              <w:t>8</w:t>
             </w:r>
             <w:r>
               <w:rPr>
@@ -2210,7 +2204,7 @@
                 <w:noProof/>
                 <w:webHidden/>
               </w:rPr>
-              <w:t>19</w:t>
+              <w:t>8</w:t>
             </w:r>
             <w:r>
               <w:rPr>
@@ -2282,7 +2276,7 @@
                 <w:noProof/>
                 <w:webHidden/>
               </w:rPr>
-              <w:t>19</w:t>
+              <w:t>8</w:t>
             </w:r>
             <w:r>
               <w:rPr>
@@ -2355,7 +2349,7 @@
                 <w:noProof/>
                 <w:webHidden/>
               </w:rPr>
-              <w:t>20</w:t>
+              <w:t>8</w:t>
             </w:r>
             <w:r>
               <w:rPr>
@@ -2427,7 +2421,7 @@
                 <w:noProof/>
                 <w:webHidden/>
               </w:rPr>
-              <w:t>20</w:t>
+              <w:t>8</w:t>
             </w:r>
             <w:r>
               <w:rPr>
@@ -2499,7 +2493,7 @@
                 <w:noProof/>
                 <w:webHidden/>
               </w:rPr>
-              <w:t>20</w:t>
+              <w:t>8</w:t>
             </w:r>
             <w:r>
               <w:rPr>
@@ -2571,7 +2565,7 @@
                 <w:noProof/>
                 <w:webHidden/>
               </w:rPr>
-              <w:t>20</w:t>
+              <w:t>8</w:t>
             </w:r>
             <w:r>
               <w:rPr>
@@ -2643,7 +2637,7 @@
                 <w:noProof/>
                 <w:webHidden/>
               </w:rPr>
-              <w:t>20</w:t>
+              <w:t>8</w:t>
             </w:r>
             <w:r>
               <w:rPr>
@@ -2715,7 +2709,7 @@
                 <w:noProof/>
                 <w:webHidden/>
               </w:rPr>
-              <w:t>20</w:t>
+              <w:t>8</w:t>
             </w:r>
             <w:r>
               <w:rPr>
@@ -2787,7 +2781,7 @@
                 <w:noProof/>
                 <w:webHidden/>
               </w:rPr>
-              <w:t>20</w:t>
+              <w:t>8</w:t>
             </w:r>
             <w:r>
               <w:rPr>
@@ -2859,7 +2853,7 @@
                 <w:noProof/>
                 <w:webHidden/>
               </w:rPr>
-              <w:t>20</w:t>
+              <w:t>8</w:t>
             </w:r>
             <w:r>
               <w:rPr>
@@ -2931,7 +2925,7 @@
                 <w:noProof/>
                 <w:webHidden/>
               </w:rPr>
-              <w:t>21</w:t>
+              <w:t>8</w:t>
             </w:r>
             <w:r>
               <w:rPr>
@@ -2988,7 +2982,37 @@
       </w:r>
       <w:bookmarkEnd w:id="2"/>
     </w:p>
-    <w:p/>
+    <w:p>
+      <w:r>
+        <w:t>SD = Sekvens diagram</w:t>
+      </w:r>
+    </w:p>
+    <w:p>
+      <w:pPr>
+        <w:rPr>
+          <w:lang w:val="en-GB"/>
+        </w:rPr>
+      </w:pPr>
+      <w:r>
+        <w:rPr>
+          <w:lang w:val="en-GB"/>
+        </w:rPr>
+        <w:t>BLL = Business Logic Layer</w:t>
+      </w:r>
+    </w:p>
+    <w:p>
+      <w:pPr>
+        <w:rPr>
+          <w:lang w:val="en-GB"/>
+        </w:rPr>
+      </w:pPr>
+      <w:r>
+        <w:rPr>
+          <w:lang w:val="en-GB"/>
+        </w:rPr>
+        <w:t>CRUD = Create, Read, Update and Delete</w:t>
+      </w:r>
+    </w:p>
     <w:p>
       <w:pPr>
         <w:pStyle w:val="Heading2"/>
@@ -3027,11 +3051,9 @@
       <w:bookmarkEnd w:id="7"/>
     </w:p>
     <w:p>
-      <w:proofErr w:type="spellStart"/>
       <w:r>
         <w:t>Rigtbillede</w:t>
       </w:r>
-      <w:proofErr w:type="spellEnd"/>
     </w:p>
     <w:p>
       <w:pPr>
@@ -3062,6 +3084,7 @@
       <w:bookmarkStart w:id="13" w:name="_Toc526573171"/>
       <w:bookmarkStart w:id="14" w:name="_Toc451688465"/>
       <w:r>
+        <w:lastRenderedPageBreak/>
         <w:t>System introduktion</w:t>
       </w:r>
       <w:bookmarkEnd w:id="12"/>
@@ -3079,7 +3102,6 @@
       </w:pPr>
       <w:bookmarkStart w:id="15" w:name="_Toc451688466"/>
       <w:r>
-        <w:lastRenderedPageBreak/>
         <w:t>Domæne model</w:t>
       </w:r>
       <w:bookmarkEnd w:id="15"/>
@@ -3109,10 +3131,10 @@
             <v:path o:extrusionok="f" gradientshapeok="t" o:connecttype="rect"/>
             <o:lock v:ext="edit" aspectratio="t"/>
           </v:shapetype>
-          <v:shape id="_x0000_i1025" type="#_x0000_t75" style="width:481.45pt;height:193.45pt" o:ole="">
+          <v:shape id="_x0000_i1025" type="#_x0000_t75" style="width:481.65pt;height:193.65pt" o:ole="">
             <v:imagedata r:id="rId7" o:title=""/>
           </v:shape>
-          <o:OLEObject Type="Embed" ProgID="Visio.Drawing.15" ShapeID="_x0000_i1025" DrawAspect="Content" ObjectID="_1525430601" r:id="rId8"/>
+          <o:OLEObject Type="Embed" ProgID="Visio.Drawing.15" ShapeID="_x0000_i1025" DrawAspect="Content" ObjectID="_1525446143" r:id="rId8"/>
         </w:object>
       </w:r>
     </w:p>
@@ -3124,27 +3146,14 @@
       <w:r>
         <w:t xml:space="preserve">Figur </w:t>
       </w:r>
-      <w:r>
-        <w:fldChar w:fldCharType="begin"/>
-      </w:r>
-      <w:r>
-        <w:instrText xml:space="preserve"> SEQ Figur \* ARABIC </w:instrText>
-      </w:r>
-      <w:r>
-        <w:fldChar w:fldCharType="separate"/>
-      </w:r>
-      <w:r>
-        <w:rPr>
-          <w:noProof/>
-        </w:rPr>
-        <w:t>1</w:t>
-      </w:r>
-      <w:r>
-        <w:rPr>
-          <w:noProof/>
-        </w:rPr>
-        <w:fldChar w:fldCharType="end"/>
-      </w:r>
+      <w:fldSimple w:instr=" SEQ Figur \* ARABIC ">
+        <w:r>
+          <w:rPr>
+            <w:noProof/>
+          </w:rPr>
+          <w:t>1</w:t>
+        </w:r>
+      </w:fldSimple>
       <w:bookmarkEnd w:id="16"/>
       <w:r>
         <w:t>: Domæne model af Pristjek220</w:t>
@@ -3231,6 +3240,7 @@
       </w:pPr>
       <w:bookmarkStart w:id="22" w:name="_Toc451688470"/>
       <w:r>
+        <w:lastRenderedPageBreak/>
         <w:t>USERSTORIE</w:t>
       </w:r>
       <w:r>
@@ -3256,31 +3266,79 @@
     </w:p>
     <w:p>
       <w:r>
-        <w:t>Klasse diagrammer og sekvensdiagrammer</w:t>
-      </w:r>
-    </w:p>
-    <w:p/>
-    <w:p>
-      <w:pPr>
-        <w:pStyle w:val="Heading2"/>
-      </w:pPr>
-      <w:bookmarkStart w:id="24" w:name="_Toc451688472"/>
-      <w:r>
-        <w:t>Repository pattern</w:t>
-      </w:r>
-      <w:bookmarkEnd w:id="24"/>
-    </w:p>
-    <w:p/>
+        <w:t>Det logiske view vil blive forklaret ud fra packages diagrammet for systemet, hvor der vil blive kigget længere ind i hver pakke i dette afsnit</w:t>
+      </w:r>
+      <w:r>
+        <w:t xml:space="preserve">. </w:t>
+      </w:r>
+      <w:r>
+        <w:t>Det l</w:t>
+      </w:r>
+      <w:r>
+        <w:t xml:space="preserve">ogiske view vil blive gennem gået </w:t>
+      </w:r>
+      <w:r>
+        <w:t>fra Data Access Laget, der</w:t>
+      </w:r>
+      <w:r>
+        <w:t>efter Shared Functionallities</w:t>
+      </w:r>
+      <w:r>
+        <w:t>,</w:t>
+      </w:r>
+      <w:r>
+        <w:t xml:space="preserve"> da disse to bliver brugt af både Consumer</w:t>
+      </w:r>
+      <w:r>
+        <w:t>- og Administrations</w:t>
+      </w:r>
+      <w:r>
+        <w:t xml:space="preserve">delen, som </w:t>
+      </w:r>
+      <w:r>
+        <w:fldChar w:fldCharType="begin"/>
+      </w:r>
+      <w:r>
+        <w:instrText xml:space="preserve"> REF _Ref451690158 \h </w:instrText>
+      </w:r>
+      <w:r>
+        <w:fldChar w:fldCharType="separate"/>
+      </w:r>
+      <w:r>
+        <w:t xml:space="preserve">Figur </w:t>
+      </w:r>
+      <w:r>
+        <w:rPr>
+          <w:noProof/>
+        </w:rPr>
+        <w:t>2</w:t>
+      </w:r>
+      <w:r>
+        <w:fldChar w:fldCharType="end"/>
+      </w:r>
+      <w:r>
+        <w:t xml:space="preserve"> viser. Herefter vil Consumer blive gennemgået sammen med Consumer GUI hvor der så vil blive vist sekvensdiagrammer for de relevante funktioner som Consumeren ha</w:t>
+      </w:r>
+      <w:r>
+        <w:t>r. Til sidst vil Administrationsdelen</w:t>
+      </w:r>
+      <w:r>
+        <w:t xml:space="preserve"> blive gennem gået sammen med Administation GUI med dens relevante funktioner op</w:t>
+      </w:r>
+      <w:r>
+        <w:t xml:space="preserve">stillet i sekvensdiagrammer. </w:t>
+      </w:r>
+    </w:p>
     <w:p>
       <w:pPr>
         <w:keepNext/>
       </w:pPr>
       <w:r>
-        <w:object w:dxaOrig="21061" w:dyaOrig="15976" w14:anchorId="157349D0">
-          <v:shape id="_x0000_i1040" type="#_x0000_t75" style="width:481.45pt;height:235.35pt" o:ole="">
-            <v:imagedata r:id="rId9" o:title="" cropbottom="23190f"/>
+        <w:object w:dxaOrig="17977" w:dyaOrig="10212" w14:anchorId="3A5DC129">
+          <v:shape id="_x0000_i1030" type="#_x0000_t75" style="width:402pt;height:228pt" o:ole="">
+            <v:imagedata r:id="rId9" o:title=""/>
           </v:shape>
-          <o:OLEObject Type="Embed" ProgID="Visio.Drawing.15" ShapeID="_x0000_i1040" DrawAspect="Content" ObjectID="_1525430602" r:id="rId10"/>
+          <o:OLEObject Type="Embed" ProgID="Visio.Drawing.15" ShapeID="_x0000_i1030" DrawAspect="Content" ObjectID="_1525446144" r:id="rId10"/>
         </w:object>
       </w:r>
     </w:p>
@@ -3288,6 +3346,7 @@
       <w:pPr>
         <w:pStyle w:val="Caption"/>
       </w:pPr>
+      <w:bookmarkStart w:id="24" w:name="_Ref451690158"/>
       <w:r>
         <w:t xml:space="preserve">Figur </w:t>
       </w:r>
@@ -3299,17 +3358,201 @@
           <w:t>2</w:t>
         </w:r>
       </w:fldSimple>
-    </w:p>
+      <w:bookmarkEnd w:id="24"/>
+      <w:r>
+        <w:t>: Packages Diagram for Pristjek220.</w:t>
+      </w:r>
+    </w:p>
+    <w:p>
+      <w:r>
+        <w:t xml:space="preserve">Packages Diagrammet som er vist på </w:t>
+      </w:r>
+      <w:r>
+        <w:fldChar w:fldCharType="begin"/>
+      </w:r>
+      <w:r>
+        <w:instrText xml:space="preserve"> REF _Ref451690158 \h </w:instrText>
+      </w:r>
+      <w:r>
+        <w:fldChar w:fldCharType="separate"/>
+      </w:r>
+      <w:r>
+        <w:t xml:space="preserve">Figur </w:t>
+      </w:r>
+      <w:r>
+        <w:rPr>
+          <w:noProof/>
+        </w:rPr>
+        <w:t>2</w:t>
+      </w:r>
+      <w:r>
+        <w:fldChar w:fldCharType="end"/>
+      </w:r>
+      <w:r>
+        <w:t xml:space="preserve">, viser hvordan koden for Pristjek220 er inddelt i forskellige lag og namespaces. Her er det tydeligt at se 3-lags modellen, da pakkerne er delt op i Data Access Layer, Business Logic Layer og Presentation Layer. </w:t>
+      </w:r>
+    </w:p>
+    <w:p>
+      <w:pPr>
+        <w:pStyle w:val="Heading2"/>
+      </w:pPr>
+      <w:r>
+        <w:t>Data Access Layer – Pristjek220Info</w:t>
+      </w:r>
+    </w:p>
+    <w:p/>
     <w:p>
       <w:pPr>
         <w:keepNext/>
       </w:pPr>
       <w:r>
+        <w:object w:dxaOrig="21061" w:dyaOrig="15976" w14:anchorId="157349D0">
+          <v:shape id="_x0000_i1026" type="#_x0000_t75" style="width:481.1pt;height:235.65pt" o:ole="">
+            <v:imagedata r:id="rId11" o:title="" cropbottom="23190f"/>
+          </v:shape>
+          <o:OLEObject Type="Embed" ProgID="Visio.Drawing.15" ShapeID="_x0000_i1026" DrawAspect="Content" ObjectID="_1525446145" r:id="rId12"/>
+        </w:object>
+      </w:r>
+    </w:p>
+    <w:p>
+      <w:pPr>
+        <w:pStyle w:val="Caption"/>
+      </w:pPr>
+      <w:bookmarkStart w:id="25" w:name="_Ref451692285"/>
+      <w:r>
+        <w:t xml:space="preserve">Figur </w:t>
+      </w:r>
+      <w:fldSimple w:instr=" SEQ Figur \* ARABIC ">
+        <w:r>
+          <w:rPr>
+            <w:noProof/>
+          </w:rPr>
+          <w:t>3</w:t>
+        </w:r>
+      </w:fldSimple>
+      <w:bookmarkEnd w:id="25"/>
+      <w:r>
+        <w:t>: Pristjek220Info packages.</w:t>
+      </w:r>
+    </w:p>
+    <w:p>
+      <w:r>
+        <w:t xml:space="preserve">På </w:t>
+      </w:r>
+      <w:r>
+        <w:fldChar w:fldCharType="begin"/>
+      </w:r>
+      <w:r>
+        <w:instrText xml:space="preserve"> REF _Ref451692285 \h </w:instrText>
+      </w:r>
+      <w:r>
+        <w:fldChar w:fldCharType="separate"/>
+      </w:r>
+      <w:r>
+        <w:t xml:space="preserve">Figur </w:t>
+      </w:r>
+      <w:r>
+        <w:rPr>
+          <w:noProof/>
+        </w:rPr>
+        <w:t>3</w:t>
+      </w:r>
+      <w:r>
+        <w:fldChar w:fldCharType="end"/>
+      </w:r>
+      <w:r>
+        <w:t xml:space="preserve"> kan klasse diagrammet for Pristjek220Info ses med de relevante funktioner på, disse funktioner vil blive forklaret gennem </w:t>
+      </w:r>
+      <w:r>
+        <w:t>SD’</w:t>
+      </w:r>
+      <w:r>
+        <w:t xml:space="preserve">et som vises på </w:t>
+      </w:r>
+      <w:r>
+        <w:fldChar w:fldCharType="begin"/>
+      </w:r>
+      <w:r>
+        <w:instrText xml:space="preserve"> REF _Ref451692439 \h </w:instrText>
+      </w:r>
+      <w:r>
+        <w:fldChar w:fldCharType="separate"/>
+      </w:r>
+      <w:r>
+        <w:rPr>
+          <w:b/>
+          <w:bCs/>
+        </w:rPr>
+        <w:t>Error! Reference source not found.</w:t>
+      </w:r>
+      <w:r>
+        <w:fldChar w:fldCharType="end"/>
+      </w:r>
+      <w:r>
+        <w:t xml:space="preserve"> her er lavet et </w:t>
+      </w:r>
+      <w:r>
+        <w:t>SD</w:t>
+      </w:r>
+      <w:r>
+        <w:t xml:space="preserve"> for at kunne ændre værdien på en entitet. Der er kun lavet et </w:t>
+      </w:r>
+      <w:r>
+        <w:t>SD</w:t>
+      </w:r>
+      <w:r>
+        <w:t xml:space="preserve"> for Pristjek220Info</w:t>
+      </w:r>
+      <w:r>
+        <w:t>,</w:t>
+      </w:r>
+      <w:r>
+        <w:t xml:space="preserve"> da det meste af funktionaliteten er det samme med en meget lille variation. De forskellige Repositories på </w:t>
+      </w:r>
+      <w:r>
+        <w:fldChar w:fldCharType="begin"/>
+      </w:r>
+      <w:r>
+        <w:instrText xml:space="preserve"> REF _Ref451692285 \h </w:instrText>
+      </w:r>
+      <w:r>
+        <w:fldChar w:fldCharType="separate"/>
+      </w:r>
+      <w:r>
+        <w:t xml:space="preserve">Figur </w:t>
+      </w:r>
+      <w:r>
+        <w:rPr>
+          <w:noProof/>
+        </w:rPr>
+        <w:t>3</w:t>
+      </w:r>
+      <w:r>
+        <w:fldChar w:fldCharType="end"/>
+      </w:r>
+      <w:r>
+        <w:t>,</w:t>
+      </w:r>
+      <w:r>
+        <w:t xml:space="preserve"> indeholder de </w:t>
+      </w:r>
+      <w:r>
+        <w:t>forskellige CRUD funktioner ned til databasen.</w:t>
+      </w:r>
+      <w:r>
+        <w:t xml:space="preserve"> </w:t>
+      </w:r>
+    </w:p>
+    <w:p>
+      <w:pPr>
+        <w:keepNext/>
+      </w:pPr>
+      <w:r>
         <w:object w:dxaOrig="7860" w:dyaOrig="4996" w14:anchorId="537BA37C">
-          <v:shape id="_x0000_i1026" type="#_x0000_t75" style="width:392.25pt;height:249.3pt" o:ole="">
-            <v:imagedata r:id="rId11" o:title=""/>
+          <v:shape id="_x0000_i1031" type="#_x0000_t75" style="width:392.2pt;height:249.25pt" o:ole="">
+            <v:imagedata r:id="rId13" o:title=""/>
           </v:shape>
-          <o:OLEObject Type="Embed" ProgID="Visio.Drawing.15" ShapeID="_x0000_i1026" DrawAspect="Content" ObjectID="_1525430603" r:id="rId12"/>
+          <o:OLEObject Type="Embed" ProgID="Visio.Drawing.15" ShapeID="_x0000_i1031" DrawAspect="Content" ObjectID="_1525446146" r:id="rId14"/>
         </w:object>
       </w:r>
     </w:p>
@@ -3317,14 +3560,497 @@
       <w:pPr>
         <w:pStyle w:val="Caption"/>
       </w:pPr>
-      <w:bookmarkStart w:id="25" w:name="_Ref449104561"/>
+      <w:bookmarkStart w:id="26" w:name="_Ref451693830"/>
+      <w:bookmarkStart w:id="27" w:name="_Ref449104561"/>
       <w:r>
         <w:t xml:space="preserve">Figur </w:t>
       </w:r>
+      <w:fldSimple w:instr=" SEQ Figur \* ARABIC ">
+        <w:r>
+          <w:rPr>
+            <w:noProof/>
+          </w:rPr>
+          <w:t>4</w:t>
+        </w:r>
+      </w:fldSimple>
+      <w:bookmarkEnd w:id="27"/>
+      <w:r>
+        <w:t>: SD beskrivelse af hvordan Repository pattern virker</w:t>
+      </w:r>
+      <w:bookmarkEnd w:id="26"/>
+    </w:p>
+    <w:p>
       <w:r>
         <w:fldChar w:fldCharType="begin"/>
       </w:r>
       <w:r>
+        <w:instrText xml:space="preserve"> REF _Ref449104561 \h </w:instrText>
+      </w:r>
+      <w:r>
+        <w:fldChar w:fldCharType="separate"/>
+      </w:r>
+      <w:r>
+        <w:t xml:space="preserve">Figur </w:t>
+      </w:r>
+      <w:r>
+        <w:rPr>
+          <w:noProof/>
+        </w:rPr>
+        <w:t>4</w:t>
+      </w:r>
+      <w:r>
+        <w:fldChar w:fldCharType="end"/>
+      </w:r>
+      <w:r>
+        <w:t xml:space="preserve"> </w:t>
+      </w:r>
+      <w:r>
+        <w:t>vis</w:t>
+      </w:r>
+      <w:r>
+        <w:t>er hvordan repository pattern’et</w:t>
+      </w:r>
+      <w:r>
+        <w:t xml:space="preserve"> virker. Det står for at kalde de forskellig metoder på databasen, fra de forskellige models. I eksemplet er der taget udgangspunkt i hvordan man kan ændre navnet på et produkt. Først kan mode</w:t>
+      </w:r>
+      <w:r>
+        <w:t>l</w:t>
+      </w:r>
+      <w:r>
+        <w:t>len</w:t>
+      </w:r>
+      <w:r>
+        <w:t xml:space="preserve"> lave en get </w:t>
+      </w:r>
+      <w:r>
+        <w:t xml:space="preserve">kald </w:t>
+      </w:r>
+      <w:r>
+        <w:t>på det ønskede repository</w:t>
+      </w:r>
+      <w:r>
+        <w:t xml:space="preserve"> gennem UnitOfWork</w:t>
+      </w:r>
+      <w:r>
+        <w:t xml:space="preserve">, derefter kan der laves en find, på det </w:t>
+      </w:r>
+      <w:r>
+        <w:lastRenderedPageBreak/>
+        <w:t xml:space="preserve">modtagende repository. Derefter laver repositoryet, en find ned på dataContext, som så sender den med tilbage til modellen. Derefter kan navnet </w:t>
+      </w:r>
+      <w:r>
+        <w:t>ændres, og til slut kaldes der S</w:t>
+      </w:r>
+      <w:r>
+        <w:t>aveChanges for at det sendes til databasen.</w:t>
+      </w:r>
+      <w:bookmarkStart w:id="28" w:name="_Toc451688473"/>
+    </w:p>
+    <w:p>
+      <w:r>
+        <w:t xml:space="preserve">På </w:t>
+      </w:r>
+      <w:r>
+        <w:fldChar w:fldCharType="begin"/>
+      </w:r>
+      <w:r>
+        <w:instrText xml:space="preserve"> REF _Ref449104561 \h </w:instrText>
+      </w:r>
+      <w:r>
+        <w:fldChar w:fldCharType="separate"/>
+      </w:r>
+      <w:r>
+        <w:t xml:space="preserve">Figur </w:t>
+      </w:r>
+      <w:r>
+        <w:rPr>
+          <w:noProof/>
+        </w:rPr>
+        <w:t>4</w:t>
+      </w:r>
+      <w:r>
+        <w:fldChar w:fldCharType="end"/>
+      </w:r>
+      <w:r>
+        <w:t xml:space="preserve"> er der blevet valgt kun at illustrer en funktion, for repository pattern’et da funktionalliteten af de forskellige repositories er meget ens. Det er vist på </w:t>
+      </w:r>
+      <w:r>
+        <w:fldChar w:fldCharType="begin"/>
+      </w:r>
+      <w:r>
+        <w:instrText xml:space="preserve"> REF _Ref449104561 \h </w:instrText>
+      </w:r>
+      <w:r>
+        <w:fldChar w:fldCharType="separate"/>
+      </w:r>
+      <w:r>
+        <w:t xml:space="preserve">Figur </w:t>
+      </w:r>
+      <w:r>
+        <w:rPr>
+          <w:noProof/>
+        </w:rPr>
+        <w:t>4</w:t>
+      </w:r>
+      <w:r>
+        <w:fldChar w:fldCharType="end"/>
+      </w:r>
+      <w:r>
+        <w:t xml:space="preserve"> hvor XXXX repræsentere de forskellige repositories. Derudover er der også kun blevet valgt at vise et diagram for at ændre på en entitet, da det at tilføje og fjerne har samme sekvens med at gå ud til databasen tilføje noget eller fjerne noget og gemme efter. Hvilket også sker gennem sekvensen af en ændring.</w:t>
+      </w:r>
+    </w:p>
+    <w:p>
+      <w:pPr>
+        <w:pStyle w:val="Heading2"/>
+      </w:pPr>
+      <w:r>
+        <w:t xml:space="preserve">Business Logic Layer - </w:t>
+      </w:r>
+      <w:r>
+        <w:t>Shared functionalities</w:t>
+      </w:r>
+      <w:bookmarkEnd w:id="28"/>
+    </w:p>
+    <w:p>
+      <w:r>
+        <w:t xml:space="preserve">Shared functionalities indeholder </w:t>
+      </w:r>
+      <w:r>
+        <w:t xml:space="preserve">de funktioner som både Consumer GUI og Administrations GUI bruger. Dette involver Autocomplete og DatabaseFunctions klasserne som kan ses på </w:t>
+      </w:r>
+      <w:r>
+        <w:fldChar w:fldCharType="begin"/>
+      </w:r>
+      <w:r>
+        <w:instrText xml:space="preserve"> REF _Ref451698083 \h </w:instrText>
+      </w:r>
+      <w:r>
+        <w:fldChar w:fldCharType="separate"/>
+      </w:r>
+      <w:r>
+        <w:t xml:space="preserve">Figur </w:t>
+      </w:r>
+      <w:r>
+        <w:rPr>
+          <w:noProof/>
+        </w:rPr>
+        <w:t>5</w:t>
+      </w:r>
+      <w:r>
+        <w:fldChar w:fldCharType="end"/>
+      </w:r>
+      <w:r>
+        <w:t xml:space="preserve">. DatabaseFunctions har kun en funktion, denne </w:t>
+      </w:r>
+      <w:r>
+        <w:t xml:space="preserve">funktion </w:t>
+      </w:r>
+      <w:r>
+        <w:t>bruges til at etablere en forbindelse til databasen når programmet startes op, for at det ikke skal tage lang tid første gang der laves en søgning eller en anden handling ned til databasen.</w:t>
+      </w:r>
+    </w:p>
+    <w:p>
+      <w:pPr>
+        <w:keepNext/>
+      </w:pPr>
+      <w:r>
+        <w:object w:dxaOrig="20191" w:dyaOrig="16321" w14:anchorId="0BC4E844">
+          <v:shape id="_x0000_i1027" type="#_x0000_t75" style="width:386.75pt;height:278.2pt" o:ole="">
+            <v:imagedata r:id="rId15" o:title="" cropbottom="33863f" cropleft="29944f"/>
+          </v:shape>
+          <o:OLEObject Type="Embed" ProgID="Visio.Drawing.15" ShapeID="_x0000_i1027" DrawAspect="Content" ObjectID="_1525446147" r:id="rId16"/>
+        </w:object>
+      </w:r>
+    </w:p>
+    <w:p>
+      <w:pPr>
+        <w:pStyle w:val="Caption"/>
+      </w:pPr>
+      <w:bookmarkStart w:id="29" w:name="_Ref451698083"/>
+      <w:r>
+        <w:t xml:space="preserve">Figur </w:t>
+      </w:r>
+      <w:fldSimple w:instr=" SEQ Figur \* ARABIC ">
+        <w:r>
+          <w:rPr>
+            <w:noProof/>
+          </w:rPr>
+          <w:t>5</w:t>
+        </w:r>
+      </w:fldSimple>
+      <w:bookmarkEnd w:id="29"/>
+      <w:r>
+        <w:t>: Sharedfunctionalities package</w:t>
+      </w:r>
+    </w:p>
+    <w:p>
+      <w:r>
+        <w:fldChar w:fldCharType="begin"/>
+      </w:r>
+      <w:r>
+        <w:instrText xml:space="preserve"> REF _Ref451698083 \h </w:instrText>
+      </w:r>
+      <w:r>
+        <w:fldChar w:fldCharType="separate"/>
+      </w:r>
+      <w:r>
+        <w:t xml:space="preserve">Figur </w:t>
+      </w:r>
+      <w:r>
+        <w:rPr>
+          <w:noProof/>
+        </w:rPr>
+        <w:t>5</w:t>
+      </w:r>
+      <w:r>
+        <w:fldChar w:fldCharType="end"/>
+      </w:r>
+      <w:r>
+        <w:t xml:space="preserve"> viser indholdet af pakken Shared Functionalities, hvor klasserne Autocomplete og DatabaseFunctions er. Autocomplete kassen bruges til at lave programmets autofuldførelse, hvilket hjælper brugeren til at vide hvad der er nede i databasen, når han skriver</w:t>
+      </w:r>
+      <w:r>
+        <w:t xml:space="preserve"> i de forskellige tekst bokse</w:t>
+      </w:r>
+      <w:r>
+        <w:t>.</w:t>
+      </w:r>
+    </w:p>
+    <w:p>
+      <w:pPr>
+        <w:pStyle w:val="Heading3"/>
+      </w:pPr>
+      <w:r>
+        <w:t>Autofuldførelse</w:t>
+      </w:r>
+    </w:p>
+    <w:p>
+      <w:pPr>
+        <w:keepNext/>
+      </w:pPr>
+      <w:r>
+        <w:object w:dxaOrig="10126" w:dyaOrig="4531" w14:anchorId="2C3FEFE6">
+          <v:shape id="_x0000_i1028" type="#_x0000_t75" style="width:481.65pt;height:214.9pt" o:ole="">
+            <v:imagedata r:id="rId17" o:title=""/>
+          </v:shape>
+          <o:OLEObject Type="Embed" ProgID="Visio.Drawing.15" ShapeID="_x0000_i1028" DrawAspect="Content" ObjectID="_1525446148" r:id="rId18"/>
+        </w:object>
+      </w:r>
+    </w:p>
+    <w:p>
+      <w:pPr>
+        <w:pStyle w:val="Caption"/>
+      </w:pPr>
+      <w:bookmarkStart w:id="30" w:name="_Ref446263770"/>
+      <w:r>
+        <w:t xml:space="preserve">Figur </w:t>
+      </w:r>
+      <w:fldSimple w:instr=" SEQ Figur \* ARABIC ">
+        <w:r>
+          <w:rPr>
+            <w:noProof/>
+          </w:rPr>
+          <w:t>6</w:t>
+        </w:r>
+      </w:fldSimple>
+      <w:bookmarkEnd w:id="30"/>
+      <w:r>
+        <w:t xml:space="preserve">: Sekvens diagram for </w:t>
+      </w:r>
+      <w:r>
+        <w:t>autofuldførelse</w:t>
+      </w:r>
+    </w:p>
+    <w:p>
+      <w:r>
+        <w:t xml:space="preserve">På </w:t>
+      </w:r>
+      <w:r>
+        <w:fldChar w:fldCharType="begin"/>
+      </w:r>
+      <w:r>
+        <w:instrText xml:space="preserve"> REF _Ref446263770 \h </w:instrText>
+      </w:r>
+      <w:r>
+        <w:fldChar w:fldCharType="separate"/>
+      </w:r>
+      <w:r>
+        <w:t xml:space="preserve">Figur </w:t>
+      </w:r>
+      <w:r>
+        <w:rPr>
+          <w:noProof/>
+        </w:rPr>
+        <w:t>6</w:t>
+      </w:r>
+      <w:r>
+        <w:fldChar w:fldCharType="end"/>
+      </w:r>
+      <w:r>
+        <w:t xml:space="preserve">, ses sekvensdiagrammet for </w:t>
+      </w:r>
+      <w:r>
+        <w:t>autofuldførelse</w:t>
+      </w:r>
+      <w:r>
+        <w:t xml:space="preserve">, som viser hvad der sker når en User (Bruger, admin eller forretningsmanager) begynder at indtaste i en autofuldførelsesboks, der er så forskellige metoder til autofuldførelse, afhængig af hvad der ønskes forslået, som er vist ved at bruge ”XXXXX”. Der er i diagrammerne, valgt at skrive GUI, fordi </w:t>
+      </w:r>
+      <w:r>
+        <w:t>autofuldførelse</w:t>
+      </w:r>
+      <w:r>
+        <w:t>, sker både i forbruger GUI’en og i forretnings GUI’en.</w:t>
+      </w:r>
+    </w:p>
+    <w:p/>
+    <w:p>
+      <w:pPr>
+        <w:rPr>
+          <w:smallCaps/>
+          <w:spacing w:val="5"/>
+          <w:sz w:val="28"/>
+          <w:szCs w:val="28"/>
+          <w:lang w:val="en-GB"/>
+        </w:rPr>
+      </w:pPr>
+      <w:bookmarkStart w:id="31" w:name="_Toc451688474"/>
+      <w:r>
+        <w:rPr>
+          <w:lang w:val="en-GB"/>
+        </w:rPr>
+        <w:br w:type="page"/>
+      </w:r>
+    </w:p>
+    <w:p>
+      <w:pPr>
+        <w:pStyle w:val="Heading2"/>
+        <w:rPr>
+          <w:lang w:val="en-GB"/>
+        </w:rPr>
+      </w:pPr>
+      <w:r>
+        <w:rPr>
+          <w:lang w:val="en-GB"/>
+        </w:rPr>
+        <w:lastRenderedPageBreak/>
+        <w:t xml:space="preserve">Business Logic Layer </w:t>
+      </w:r>
+      <w:r>
+        <w:rPr>
+          <w:lang w:val="en-GB"/>
+        </w:rPr>
+        <w:t>–</w:t>
+      </w:r>
+      <w:r>
+        <w:rPr>
+          <w:lang w:val="en-GB"/>
+        </w:rPr>
+        <w:t xml:space="preserve"> </w:t>
+      </w:r>
+      <w:r>
+        <w:rPr>
+          <w:lang w:val="en-GB"/>
+        </w:rPr>
+        <w:t>Consumer</w:t>
+      </w:r>
+      <w:bookmarkEnd w:id="31"/>
+    </w:p>
+    <w:p>
+      <w:r>
+        <w:t>Pakken Consumer ind</w:t>
+      </w:r>
+      <w:r>
+        <w:t>e</w:t>
+      </w:r>
+      <w:r>
+        <w:t>holder klassen Consumer, Mail og</w:t>
+      </w:r>
+      <w:r>
+        <w:t xml:space="preserve"> SmtpClientWrapper. SmtpClientWrapper er en klasse som er blevet lavet for at kunne teste Mail klassen, da der ikke er noget interface ned til SmtpClient og ikke kunne substitueres ud gennem unittestene. </w:t>
+      </w:r>
+      <w:r>
+        <w:t>Consumeren indeholder de funktionaliteter</w:t>
+      </w:r>
+      <w:r>
+        <w:t>,</w:t>
+      </w:r>
+      <w:r>
+        <w:t xml:space="preserve"> som forbrugeren har brug for at kunne lave sin indkøbslist </w:t>
+      </w:r>
+      <w:r>
+        <w:t>og få pristjek220 til at genere</w:t>
+      </w:r>
+      <w:r>
+        <w:t xml:space="preserve"> en list</w:t>
+      </w:r>
+      <w:r>
+        <w:t>e,</w:t>
+      </w:r>
+      <w:r>
+        <w:t xml:space="preserve"> til at vise hvor de forskellige produkter er billigst. Klasserne kan ses på </w:t>
+      </w:r>
+      <w:r>
+        <w:fldChar w:fldCharType="begin"/>
+      </w:r>
+      <w:r>
+        <w:instrText xml:space="preserve"> REF _Ref451700564 \h </w:instrText>
+      </w:r>
+      <w:r>
+        <w:fldChar w:fldCharType="separate"/>
+      </w:r>
+      <w:r>
+        <w:rPr>
+          <w:lang w:val="en-GB"/>
+        </w:rPr>
+        <w:t xml:space="preserve">Figur </w:t>
+      </w:r>
+      <w:r>
+        <w:rPr>
+          <w:noProof/>
+          <w:lang w:val="en-GB"/>
+        </w:rPr>
+        <w:t>7</w:t>
+      </w:r>
+      <w:r>
+        <w:fldChar w:fldCharType="end"/>
+      </w:r>
+      <w:r>
+        <w:t>.</w:t>
+      </w:r>
+    </w:p>
+    <w:p>
+      <w:pPr>
+        <w:keepNext/>
+      </w:pPr>
+      <w:r>
+        <w:object w:dxaOrig="11251" w:dyaOrig="15781" w14:anchorId="56AD6B2D">
+          <v:shape id="_x0000_i1029" type="#_x0000_t75" style="width:358.35pt;height:297.25pt" o:ole="">
+            <v:imagedata r:id="rId19" o:title="" cropbottom="26873f"/>
+          </v:shape>
+          <o:OLEObject Type="Embed" ProgID="Visio.Drawing.15" ShapeID="_x0000_i1029" DrawAspect="Content" ObjectID="_1525446149" r:id="rId20"/>
+        </w:object>
+      </w:r>
+    </w:p>
+    <w:p>
+      <w:pPr>
+        <w:pStyle w:val="Caption"/>
+        <w:rPr>
+          <w:lang w:val="en-GB"/>
+        </w:rPr>
+      </w:pPr>
+      <w:bookmarkStart w:id="32" w:name="_Ref451700564"/>
+      <w:r>
+        <w:rPr>
+          <w:lang w:val="en-GB"/>
+        </w:rPr>
+        <w:t xml:space="preserve">Figur </w:t>
+      </w:r>
+      <w:r>
+        <w:fldChar w:fldCharType="begin"/>
+      </w:r>
+      <w:r>
+        <w:rPr>
+          <w:lang w:val="en-GB"/>
+        </w:rPr>
         <w:instrText xml:space="preserve"> SEQ Figur \* ARABIC </w:instrText>
       </w:r>
       <w:r>
@@ -3333,18 +4059,72 @@
       <w:r>
         <w:rPr>
           <w:noProof/>
-        </w:rPr>
-        <w:t>3</w:t>
+          <w:lang w:val="en-GB"/>
+        </w:rPr>
+        <w:t>7</w:t>
+      </w:r>
+      <w:r>
+        <w:fldChar w:fldCharType="end"/>
+      </w:r>
+      <w:bookmarkEnd w:id="32"/>
+      <w:r>
+        <w:rPr>
+          <w:lang w:val="en-GB"/>
+        </w:rPr>
+        <w:t>: Consumer package</w:t>
+      </w:r>
+    </w:p>
+    <w:p>
+      <w:pPr>
+        <w:rPr>
+          <w:lang w:val="en-GB"/>
+        </w:rPr>
+      </w:pPr>
+    </w:p>
+    <w:p>
+      <w:pPr>
+        <w:keepNext/>
+      </w:pPr>
+      <w:r>
+        <w:object w:dxaOrig="16868" w:dyaOrig="8190" w14:anchorId="6D0ACA79">
+          <v:shape id="_x0000_i1044" type="#_x0000_t75" style="width:496.9pt;height:260.2pt" o:ole="">
+            <v:imagedata r:id="rId21" o:title="" cropbottom="18365f" cropleft="21305f" cropright="480f"/>
+          </v:shape>
+          <o:OLEObject Type="Embed" ProgID="Visio.Drawing.15" ShapeID="_x0000_i1044" DrawAspect="Content" ObjectID="_1525446150" r:id="rId22"/>
+        </w:object>
+      </w:r>
+      <w:bookmarkStart w:id="33" w:name="_Toc443577276"/>
+      <w:bookmarkStart w:id="34" w:name="_Toc445051113"/>
+    </w:p>
+    <w:p>
+      <w:pPr>
+        <w:pStyle w:val="Caption"/>
+      </w:pPr>
+      <w:bookmarkStart w:id="35" w:name="_Ref451702186"/>
+      <w:r>
+        <w:t xml:space="preserve">Figur </w:t>
+      </w:r>
+      <w:r>
+        <w:fldChar w:fldCharType="begin"/>
+      </w:r>
+      <w:r>
+        <w:instrText xml:space="preserve"> SEQ Figur \* ARABIC </w:instrText>
+      </w:r>
+      <w:r>
+        <w:fldChar w:fldCharType="separate"/>
       </w:r>
       <w:r>
         <w:rPr>
           <w:noProof/>
         </w:rPr>
+        <w:t>8</w:t>
+      </w:r>
+      <w:r>
         <w:fldChar w:fldCharType="end"/>
       </w:r>
-      <w:bookmarkEnd w:id="25"/>
-      <w:r>
-        <w:t>: SD beskrivelse af hvordan Repository pattern virker</w:t>
+      <w:bookmarkEnd w:id="35"/>
+      <w:r>
+        <w:t>: Consumer GUI package</w:t>
       </w:r>
     </w:p>
     <w:p>
@@ -3352,7 +4132,7 @@
         <w:fldChar w:fldCharType="begin"/>
       </w:r>
       <w:r>
-        <w:instrText xml:space="preserve"> REF _Ref449104561 \h </w:instrText>
+        <w:instrText xml:space="preserve"> REF _Ref451702186 \h </w:instrText>
       </w:r>
       <w:r>
         <w:fldChar w:fldCharType="separate"/>
@@ -3364,487 +4144,48 @@
         <w:rPr>
           <w:noProof/>
         </w:rPr>
-        <w:t>3</w:t>
+        <w:t>8</w:t>
       </w:r>
       <w:r>
         <w:fldChar w:fldCharType="end"/>
       </w:r>
       <w:r>
-        <w:t xml:space="preserve"> viser hvordan </w:t>
-      </w:r>
-      <w:proofErr w:type="spellStart"/>
-      <w:r>
-        <w:t>repository</w:t>
-      </w:r>
-      <w:proofErr w:type="spellEnd"/>
-      <w:r>
-        <w:t xml:space="preserve"> patternede virker. Det står for at kalde de forskellig metoder på databasen, fra de forskellige models. I eksemplet er der taget udgangspunkt i hvordan man kan ændre navnet på et produkt. Først kan </w:t>
-      </w:r>
-      <w:proofErr w:type="spellStart"/>
-      <w:r>
-        <w:t>modelen</w:t>
-      </w:r>
-      <w:proofErr w:type="spellEnd"/>
-      <w:r>
-        <w:t xml:space="preserve"> lave en </w:t>
-      </w:r>
-      <w:proofErr w:type="spellStart"/>
-      <w:r>
-        <w:t>get</w:t>
-      </w:r>
-      <w:proofErr w:type="spellEnd"/>
-      <w:r>
-        <w:t xml:space="preserve"> på det ønskede </w:t>
-      </w:r>
-      <w:proofErr w:type="spellStart"/>
-      <w:r>
-        <w:t>repository</w:t>
-      </w:r>
-      <w:proofErr w:type="spellEnd"/>
-      <w:r>
-        <w:t xml:space="preserve"> gennem </w:t>
-      </w:r>
-      <w:proofErr w:type="spellStart"/>
-      <w:r>
-        <w:t>UnitOfWork</w:t>
-      </w:r>
-      <w:proofErr w:type="spellEnd"/>
-      <w:r>
-        <w:t xml:space="preserve">, derefter kan der laves en find, på det modtagende </w:t>
-      </w:r>
-      <w:proofErr w:type="spellStart"/>
-      <w:r>
-        <w:t>repository</w:t>
-      </w:r>
-      <w:proofErr w:type="spellEnd"/>
-      <w:r>
-        <w:t xml:space="preserve">. Derefter laver </w:t>
-      </w:r>
-      <w:proofErr w:type="spellStart"/>
-      <w:r>
-        <w:t>repositoryet</w:t>
-      </w:r>
-      <w:proofErr w:type="spellEnd"/>
-      <w:r>
-        <w:t xml:space="preserve">, en find ned på </w:t>
-      </w:r>
-      <w:proofErr w:type="spellStart"/>
-      <w:r>
-        <w:t>dataContext</w:t>
-      </w:r>
-      <w:proofErr w:type="spellEnd"/>
-      <w:r>
-        <w:t xml:space="preserve">, som så sender den med tilbage til modellen. Derefter kan navnet ændres, og til slut kaldes der </w:t>
-      </w:r>
-      <w:proofErr w:type="spellStart"/>
-      <w:r>
-        <w:t>saveChanges</w:t>
-      </w:r>
-      <w:proofErr w:type="spellEnd"/>
-      <w:r>
-        <w:t xml:space="preserve"> for at det sendes til databasen.</w:t>
-      </w:r>
-    </w:p>
-    <w:p>
-      <w:r>
-        <w:t xml:space="preserve">Sekvensdiagrammerne for de forskellige user </w:t>
-      </w:r>
-      <w:proofErr w:type="spellStart"/>
-      <w:r>
-        <w:t>stories</w:t>
-      </w:r>
-      <w:proofErr w:type="spellEnd"/>
-      <w:r>
-        <w:t xml:space="preserve">, er det det viste på </w:t>
-      </w:r>
-      <w:r>
-        <w:fldChar w:fldCharType="begin"/>
-      </w:r>
-      <w:r>
-        <w:instrText xml:space="preserve"> REF _Ref449104561 \h </w:instrText>
-      </w:r>
-      <w:r>
-        <w:fldChar w:fldCharType="separate"/>
-      </w:r>
-      <w:r>
-        <w:t xml:space="preserve">Figur </w:t>
-      </w:r>
-      <w:r>
-        <w:rPr>
-          <w:noProof/>
-        </w:rPr>
-        <w:t>3</w:t>
-      </w:r>
-      <w:r>
-        <w:fldChar w:fldCharType="end"/>
-      </w:r>
-      <w:r>
-        <w:t xml:space="preserve">, kogt ned til bare at vise en Pristjek220Info klasse, som står for at gøre det alt sammen, for at simplificerer diagrammerne. Det er så bygget op således at der kan ses hvilket </w:t>
-      </w:r>
-      <w:proofErr w:type="spellStart"/>
-      <w:r>
-        <w:t>repository</w:t>
-      </w:r>
-      <w:proofErr w:type="spellEnd"/>
-      <w:r>
-        <w:t xml:space="preserve"> der tilgås,</w:t>
-      </w:r>
-      <w:r>
-        <w:t xml:space="preserve"> ved at kigge på </w:t>
-      </w:r>
-      <w:proofErr w:type="spellStart"/>
-      <w:r>
-        <w:t>synstaksen</w:t>
-      </w:r>
-      <w:proofErr w:type="spellEnd"/>
-      <w:r>
-        <w:t xml:space="preserve"> (</w:t>
-      </w:r>
-      <w:proofErr w:type="spellStart"/>
-      <w:r>
-        <w:t>xxxxx.find</w:t>
-      </w:r>
-      <w:proofErr w:type="spellEnd"/>
-      <w:r>
-        <w:t xml:space="preserve">()) </w:t>
-      </w:r>
-      <w:proofErr w:type="spellStart"/>
-      <w:r>
-        <w:t>xxxxx</w:t>
-      </w:r>
-      <w:proofErr w:type="spellEnd"/>
-      <w:r>
-        <w:t xml:space="preserve"> betyder altså hvilket </w:t>
-      </w:r>
-      <w:proofErr w:type="spellStart"/>
-      <w:r>
-        <w:t>repository</w:t>
-      </w:r>
-      <w:proofErr w:type="spellEnd"/>
-      <w:r>
-        <w:t xml:space="preserve"> der er valgt.</w:t>
-      </w:r>
-    </w:p>
-    <w:p>
-      <w:pPr>
-        <w:pStyle w:val="Heading2"/>
-      </w:pPr>
-      <w:bookmarkStart w:id="26" w:name="_Toc451688473"/>
-      <w:r>
-        <w:t xml:space="preserve">Shared </w:t>
-      </w:r>
-      <w:proofErr w:type="spellStart"/>
-      <w:r>
-        <w:t>functionalities</w:t>
-      </w:r>
-      <w:bookmarkEnd w:id="26"/>
-      <w:proofErr w:type="spellEnd"/>
-    </w:p>
-    <w:p>
-      <w:r>
-        <w:object w:dxaOrig="20191" w:dyaOrig="16321" w14:anchorId="0BC4E844">
-          <v:shape id="_x0000_i1031" type="#_x0000_t75" style="width:506.15pt;height:364.3pt" o:ole="">
-            <v:imagedata r:id="rId13" o:title="" cropbottom="33863f" cropleft="29944f"/>
-          </v:shape>
-          <o:OLEObject Type="Embed" ProgID="Visio.Drawing.15" ShapeID="_x0000_i1031" DrawAspect="Content" ObjectID="_1525430604" r:id="rId14"/>
-        </w:object>
+        <w:t xml:space="preserve"> viser indholdet af </w:t>
+      </w:r>
+      <w:r>
+        <w:t>Consumer GUI pakken, og den relationer til de andre pakker. In</w:t>
+      </w:r>
+      <w:r>
+        <w:t>de i Consumer GUI pakken ligger ConsumerViewModellen som er det overordnet vindue hvor de andre viewmodeller ligger under, som der kan skiftes imellem gennem menuen.</w:t>
       </w:r>
     </w:p>
     <w:p>
       <w:pPr>
         <w:pStyle w:val="Heading3"/>
       </w:pPr>
-      <w:r>
-        <w:t>Autofuldførelse</w:t>
-      </w:r>
-    </w:p>
-    <w:p>
-      <w:pPr>
-        <w:keepNext/>
-      </w:pPr>
-      <w:r>
-        <w:object w:dxaOrig="10126" w:dyaOrig="4531" w14:anchorId="2C3FEFE6">
-          <v:shape id="_x0000_i1036" type="#_x0000_t75" style="width:481.45pt;height:214.95pt" o:ole="">
-            <v:imagedata r:id="rId15" o:title=""/>
-          </v:shape>
-          <o:OLEObject Type="Embed" ProgID="Visio.Drawing.15" ShapeID="_x0000_i1036" DrawAspect="Content" ObjectID="_1525430605" r:id="rId16"/>
-        </w:object>
-      </w:r>
-    </w:p>
-    <w:p>
-      <w:pPr>
-        <w:pStyle w:val="Caption"/>
-      </w:pPr>
-      <w:bookmarkStart w:id="27" w:name="_Ref446263770"/>
-      <w:r>
-        <w:t xml:space="preserve">Figur </w:t>
-      </w:r>
-      <w:r>
-        <w:fldChar w:fldCharType="begin"/>
-      </w:r>
-      <w:r>
-        <w:instrText xml:space="preserve"> SEQ Figur \* ARABIC </w:instrText>
-      </w:r>
-      <w:r>
-        <w:fldChar w:fldCharType="separate"/>
-      </w:r>
-      <w:r>
-        <w:rPr>
-          <w:noProof/>
-        </w:rPr>
-        <w:t>9</w:t>
-      </w:r>
-      <w:r>
-        <w:rPr>
-          <w:noProof/>
-        </w:rPr>
-        <w:fldChar w:fldCharType="end"/>
-      </w:r>
-      <w:bookmarkEnd w:id="27"/>
-      <w:r>
-        <w:t xml:space="preserve">: Sekvens diagram for </w:t>
-      </w:r>
-      <w:r>
-        <w:t>autofuldførelse</w:t>
-      </w:r>
-    </w:p>
-    <w:p>
-      <w:r>
-        <w:lastRenderedPageBreak/>
-        <w:t xml:space="preserve">På </w:t>
-      </w:r>
-      <w:r>
-        <w:fldChar w:fldCharType="begin"/>
-      </w:r>
-      <w:r>
-        <w:instrText xml:space="preserve"> REF _Ref446263770 \h </w:instrText>
-      </w:r>
-      <w:r>
-        <w:fldChar w:fldCharType="separate"/>
-      </w:r>
-      <w:r>
-        <w:t xml:space="preserve">Figur </w:t>
-      </w:r>
-      <w:r>
-        <w:rPr>
-          <w:noProof/>
-        </w:rPr>
-        <w:t>9</w:t>
-      </w:r>
-      <w:r>
-        <w:fldChar w:fldCharType="end"/>
-      </w:r>
-      <w:r>
-        <w:t xml:space="preserve">, ses sekvensdiagrammet for </w:t>
-      </w:r>
-      <w:r>
-        <w:t>autofuldførelse</w:t>
-      </w:r>
-      <w:r>
-        <w:t xml:space="preserve">, som viser hvad der sker når en User (Bruger, </w:t>
-      </w:r>
-      <w:proofErr w:type="spellStart"/>
-      <w:r>
-        <w:t>admin</w:t>
-      </w:r>
-      <w:proofErr w:type="spellEnd"/>
-      <w:r>
-        <w:t xml:space="preserve"> eller forretningsmanager) begynder at indtaste i en autofuldførelsesboks, der er så forskellige metoder til autofuldførelse, afhængig af hvad der ønskes forslået, som er vist ved at bruge ”XXXXX”. Der er i diagrammerne, valgt at skrive GUI, fordi </w:t>
-      </w:r>
-      <w:r>
-        <w:t>autofuldførelse</w:t>
-      </w:r>
-      <w:r>
-        <w:t xml:space="preserve">, sker både i forbruger </w:t>
-      </w:r>
-      <w:proofErr w:type="spellStart"/>
-      <w:r>
-        <w:t>GUI’en</w:t>
-      </w:r>
-      <w:proofErr w:type="spellEnd"/>
-      <w:r>
-        <w:t xml:space="preserve"> og i forretnings </w:t>
-      </w:r>
-      <w:proofErr w:type="spellStart"/>
-      <w:r>
-        <w:t>GUI’en</w:t>
-      </w:r>
-      <w:proofErr w:type="spellEnd"/>
-      <w:r>
-        <w:t>.</w:t>
-      </w:r>
-    </w:p>
-    <w:p/>
-    <w:p>
-      <w:pPr>
-        <w:pStyle w:val="Heading2"/>
-      </w:pPr>
-      <w:bookmarkStart w:id="28" w:name="_Toc451688474"/>
-      <w:r>
-        <w:t>Consumer</w:t>
-      </w:r>
-      <w:bookmarkEnd w:id="28"/>
-    </w:p>
-    <w:p>
-      <w:r>
-        <w:object w:dxaOrig="11251" w:dyaOrig="15781" w14:anchorId="56AD6B2D">
-          <v:shape id="_x0000_i1029" type="#_x0000_t75" style="width:478.2pt;height:396.55pt" o:ole="">
-            <v:imagedata r:id="rId17" o:title="" cropbottom="26873f"/>
-          </v:shape>
-          <o:OLEObject Type="Embed" ProgID="Visio.Drawing.15" ShapeID="_x0000_i1029" DrawAspect="Content" ObjectID="_1525430606" r:id="rId18"/>
-        </w:object>
-      </w:r>
-    </w:p>
-    <w:p>
-      <w:r>
-        <w:object w:dxaOrig="16868" w:dyaOrig="8190" w14:anchorId="6D0ACA79">
-          <v:shape id="_x0000_i1030" type="#_x0000_t75" style="width:496.5pt;height:266.5pt" o:ole="">
-            <v:imagedata r:id="rId19" o:title="" cropbottom="16174f" cropleft="20825f"/>
-          </v:shape>
-          <o:OLEObject Type="Embed" ProgID="Visio.Drawing.15" ShapeID="_x0000_i1030" DrawAspect="Content" ObjectID="_1525430607" r:id="rId20"/>
-        </w:object>
-      </w:r>
-      <w:bookmarkStart w:id="29" w:name="_Toc443577276"/>
-      <w:bookmarkStart w:id="30" w:name="_Toc445051113"/>
-    </w:p>
-    <w:p>
-      <w:pPr>
-        <w:pStyle w:val="Heading3"/>
-      </w:pPr>
-      <w:bookmarkStart w:id="31" w:name="_Toc443577284"/>
-      <w:bookmarkStart w:id="32" w:name="_Toc445051115"/>
-      <w:bookmarkStart w:id="33" w:name="_Toc451688475"/>
+      <w:bookmarkStart w:id="36" w:name="_Toc443577284"/>
+      <w:bookmarkStart w:id="37" w:name="_Toc445051115"/>
+      <w:bookmarkStart w:id="38" w:name="_Toc451688475"/>
       <w:r>
         <w:t xml:space="preserve">Indtast </w:t>
       </w:r>
-      <w:bookmarkEnd w:id="31"/>
-      <w:bookmarkEnd w:id="32"/>
-      <w:r>
-        <w:t>indkøbsliste</w:t>
-      </w:r>
-      <w:bookmarkEnd w:id="33"/>
-    </w:p>
-    <w:p>
-      <w:pPr>
-        <w:keepNext/>
-      </w:pPr>
-      <w:r>
-        <w:object w:dxaOrig="7860" w:dyaOrig="4246" w14:anchorId="61ECB5E6">
-          <v:shape id="_x0000_i1037" type="#_x0000_t75" style="width:392.25pt;height:212.8pt" o:ole="">
-            <v:imagedata r:id="rId21" o:title=""/>
-          </v:shape>
-          <o:OLEObject Type="Embed" ProgID="Visio.Drawing.15" ShapeID="_x0000_i1037" DrawAspect="Content" ObjectID="_1525430608" r:id="rId22"/>
-        </w:object>
-      </w:r>
-    </w:p>
-    <w:p>
-      <w:pPr>
-        <w:pStyle w:val="Caption"/>
-      </w:pPr>
-      <w:bookmarkStart w:id="34" w:name="_Ref449086518"/>
-      <w:r>
-        <w:t xml:space="preserve">Figur </w:t>
-      </w:r>
-      <w:r>
-        <w:fldChar w:fldCharType="begin"/>
-      </w:r>
-      <w:r>
-        <w:instrText xml:space="preserve"> SEQ Figur \* ARABIC </w:instrText>
-      </w:r>
-      <w:r>
-        <w:fldChar w:fldCharType="separate"/>
-      </w:r>
-      <w:r>
-        <w:rPr>
-          <w:noProof/>
-        </w:rPr>
-        <w:t>5</w:t>
-      </w:r>
-      <w:r>
-        <w:rPr>
-          <w:noProof/>
-        </w:rPr>
-        <w:fldChar w:fldCharType="end"/>
-      </w:r>
-      <w:bookmarkEnd w:id="34"/>
-      <w:r>
-        <w:t>: Indtast indkøbsliste</w:t>
-      </w:r>
-    </w:p>
-    <w:p>
-      <w:r>
-        <w:fldChar w:fldCharType="begin"/>
-      </w:r>
-      <w:r>
-        <w:instrText xml:space="preserve"> REF _Ref449086518 \h </w:instrText>
-      </w:r>
-      <w:r>
-        <w:fldChar w:fldCharType="separate"/>
-      </w:r>
-      <w:r>
-        <w:t xml:space="preserve">Figur </w:t>
-      </w:r>
-      <w:r>
-        <w:rPr>
-          <w:noProof/>
-        </w:rPr>
-        <w:t>5</w:t>
-      </w:r>
-      <w:r>
-        <w:fldChar w:fldCharType="end"/>
-      </w:r>
-      <w:r>
-        <w:t xml:space="preserve">, er simplificeret, sådan at den kun viser når der er indtastet noget i feltet til at tilføje vare. Funktionen </w:t>
-      </w:r>
-      <w:proofErr w:type="spellStart"/>
-      <w:r>
-        <w:t>ShopppingListData</w:t>
-      </w:r>
-      <w:proofErr w:type="spellEnd"/>
-      <w:r>
-        <w:t>, er en set/</w:t>
-      </w:r>
-      <w:proofErr w:type="spellStart"/>
-      <w:r>
-        <w:t>get</w:t>
-      </w:r>
-      <w:proofErr w:type="spellEnd"/>
-      <w:r>
-        <w:t xml:space="preserve">, som sætter Consumers </w:t>
-      </w:r>
-      <w:proofErr w:type="spellStart"/>
-      <w:r>
-        <w:t>ShoppingList</w:t>
-      </w:r>
-      <w:proofErr w:type="spellEnd"/>
-      <w:r>
-        <w:t xml:space="preserve"> til at stemmeoverens med den aktuelle indkøbslisteliste.</w:t>
-      </w:r>
-    </w:p>
-    <w:p>
-      <w:pPr>
-        <w:pStyle w:val="Heading3"/>
-      </w:pPr>
-      <w:bookmarkStart w:id="35" w:name="_Toc443577286"/>
-      <w:bookmarkStart w:id="36" w:name="_Toc445051116"/>
-      <w:bookmarkStart w:id="37" w:name="_Toc451688476"/>
-      <w:r>
-        <w:t>Find ud af hvor varerne fra indkøbslisten kan købes billigst</w:t>
-      </w:r>
-      <w:bookmarkEnd w:id="35"/>
       <w:bookmarkEnd w:id="36"/>
       <w:bookmarkEnd w:id="37"/>
+      <w:r>
+        <w:t>indkøbsliste</w:t>
+      </w:r>
+      <w:bookmarkEnd w:id="38"/>
     </w:p>
     <w:p>
       <w:pPr>
         <w:keepNext/>
       </w:pPr>
       <w:r>
-        <w:object w:dxaOrig="10636" w:dyaOrig="7935" w14:anchorId="510B35D6">
-          <v:shape id="_x0000_i1038" type="#_x0000_t75" style="width:390.1pt;height:291.2pt" o:ole="">
+        <w:object w:dxaOrig="7860" w:dyaOrig="4246" w14:anchorId="61ECB5E6">
+          <v:shape id="_x0000_i1034" type="#_x0000_t75" style="width:392.2pt;height:212.75pt" o:ole="">
             <v:imagedata r:id="rId23" o:title=""/>
           </v:shape>
-          <o:OLEObject Type="Embed" ProgID="Visio.Drawing.15" ShapeID="_x0000_i1038" DrawAspect="Content" ObjectID="_1525430609" r:id="rId24"/>
+          <o:OLEObject Type="Embed" ProgID="Visio.Drawing.15" ShapeID="_x0000_i1034" DrawAspect="Content" ObjectID="_1525446151" r:id="rId24"/>
         </w:object>
       </w:r>
     </w:p>
@@ -3852,108 +4193,74 @@
       <w:pPr>
         <w:pStyle w:val="Caption"/>
       </w:pPr>
-      <w:bookmarkStart w:id="38" w:name="_Ref449090690"/>
+      <w:bookmarkStart w:id="39" w:name="_Ref449086518"/>
       <w:r>
         <w:t xml:space="preserve">Figur </w:t>
       </w:r>
+      <w:fldSimple w:instr=" SEQ Figur \* ARABIC ">
+        <w:r>
+          <w:rPr>
+            <w:noProof/>
+          </w:rPr>
+          <w:t>9</w:t>
+        </w:r>
+      </w:fldSimple>
+      <w:bookmarkEnd w:id="39"/>
+      <w:r>
+        <w:t>: Indtast indkøbsliste</w:t>
+      </w:r>
+    </w:p>
+    <w:p>
       <w:r>
         <w:fldChar w:fldCharType="begin"/>
       </w:r>
       <w:r>
-        <w:instrText xml:space="preserve"> SEQ Figur \* ARABIC </w:instrText>
+        <w:instrText xml:space="preserve"> REF _Ref449086518 \h </w:instrText>
       </w:r>
       <w:r>
         <w:fldChar w:fldCharType="separate"/>
       </w:r>
       <w:r>
+        <w:t xml:space="preserve">Figur </w:t>
+      </w:r>
+      <w:r>
         <w:rPr>
           <w:noProof/>
         </w:rPr>
-        <w:t>6</w:t>
-      </w:r>
-      <w:r>
-        <w:rPr>
-          <w:noProof/>
-        </w:rPr>
+        <w:t>9</w:t>
+      </w:r>
+      <w:r>
         <w:fldChar w:fldCharType="end"/>
       </w:r>
-      <w:bookmarkEnd w:id="38"/>
-      <w:r>
-        <w:t>: Find ud Af hvor varene fra indkøbslisten han købes billigst</w:t>
-      </w:r>
-    </w:p>
-    <w:p>
-      <w:r>
-        <w:fldChar w:fldCharType="begin"/>
-      </w:r>
-      <w:r>
-        <w:instrText xml:space="preserve"> REF _Ref449090690 \h </w:instrText>
-      </w:r>
-      <w:r>
-        <w:fldChar w:fldCharType="separate"/>
-      </w:r>
-      <w:r>
-        <w:t xml:space="preserve">Figur </w:t>
-      </w:r>
-      <w:r>
-        <w:rPr>
-          <w:noProof/>
-        </w:rPr>
-        <w:t>6</w:t>
-      </w:r>
-      <w:r>
-        <w:fldChar w:fldCharType="end"/>
-      </w:r>
-      <w:r>
-        <w:t xml:space="preserve"> viser hvad der sker når en bruger ønsker at få </w:t>
-      </w:r>
-      <w:proofErr w:type="spellStart"/>
-      <w:r>
-        <w:t>genreret</w:t>
-      </w:r>
-      <w:proofErr w:type="spellEnd"/>
-      <w:r>
-        <w:t xml:space="preserve"> en indkøbsliste, Consumer tjekker om produktet findes, hvis det ikke findes tilføjes det til listen med en ukendt butik. Findes produktet, løber den alle priser igennem returnerer den billigste og tilføjer den til </w:t>
-      </w:r>
-      <w:proofErr w:type="spellStart"/>
-      <w:r>
-        <w:t>GeneratedShoppingListData</w:t>
-      </w:r>
-      <w:proofErr w:type="spellEnd"/>
-      <w:r>
-        <w:t>.</w:t>
+      <w:r>
+        <w:t>, er simplificeret, sådan at den kun viser når der er indtastet noget i feltet til at tilføje vare. Funktionen ShopppingListData, er en set/get, som sætter Consumers ShoppingList til at stemmeoverens med den aktuelle indkøbslisteliste.</w:t>
       </w:r>
     </w:p>
     <w:p>
       <w:pPr>
         <w:pStyle w:val="Heading3"/>
       </w:pPr>
-      <w:bookmarkStart w:id="39" w:name="_Toc443577281"/>
-      <w:bookmarkStart w:id="40" w:name="_Toc445051117"/>
-      <w:bookmarkStart w:id="41" w:name="_Toc451688477"/>
-      <w:r>
-        <w:t>Finde</w:t>
-      </w:r>
-      <w:r>
-        <w:t xml:space="preserve"> </w:t>
-      </w:r>
-      <w:r>
-        <w:t>hvilke forretninger der har en vare</w:t>
-      </w:r>
-      <w:bookmarkEnd w:id="39"/>
+      <w:bookmarkStart w:id="40" w:name="_Toc443577286"/>
+      <w:bookmarkStart w:id="41" w:name="_Toc445051116"/>
+      <w:bookmarkStart w:id="42" w:name="_Toc451688476"/>
+      <w:r>
+        <w:lastRenderedPageBreak/>
+        <w:t>Find ud af hvor varerne fra indkøbslisten kan købes billigst</w:t>
+      </w:r>
       <w:bookmarkEnd w:id="40"/>
       <w:bookmarkEnd w:id="41"/>
+      <w:bookmarkEnd w:id="42"/>
     </w:p>
     <w:p>
       <w:pPr>
         <w:keepNext/>
       </w:pPr>
       <w:r>
-        <w:object w:dxaOrig="10126" w:dyaOrig="7935" w14:anchorId="361D2131">
-          <v:shape id="_x0000_i1039" type="#_x0000_t75" style="width:481.45pt;height:377.2pt" o:ole="">
+        <w:object w:dxaOrig="10636" w:dyaOrig="7935" w14:anchorId="510B35D6">
+          <v:shape id="_x0000_i1035" type="#_x0000_t75" style="width:390.55pt;height:291.25pt" o:ole="">
             <v:imagedata r:id="rId25" o:title=""/>
           </v:shape>
-          <o:OLEObject Type="Embed" ProgID="Visio.Drawing.15" ShapeID="_x0000_i1039" DrawAspect="Content" ObjectID="_1525430610" r:id="rId26"/>
+          <o:OLEObject Type="Embed" ProgID="Visio.Drawing.15" ShapeID="_x0000_i1035" DrawAspect="Content" ObjectID="_1525446152" r:id="rId26"/>
         </w:object>
       </w:r>
     </w:p>
@@ -3961,42 +4268,148 @@
       <w:pPr>
         <w:pStyle w:val="Caption"/>
       </w:pPr>
-      <w:bookmarkStart w:id="42" w:name="_Ref449100027"/>
+      <w:bookmarkStart w:id="43" w:name="_Ref449090690"/>
       <w:r>
         <w:t xml:space="preserve">Figur </w:t>
       </w:r>
+      <w:fldSimple w:instr=" SEQ Figur \* ARABIC ">
+        <w:r>
+          <w:rPr>
+            <w:noProof/>
+          </w:rPr>
+          <w:t>10</w:t>
+        </w:r>
+      </w:fldSimple>
+      <w:bookmarkEnd w:id="43"/>
+      <w:r>
+        <w:t>: Find ud Af hvor varene fra indkøbslisten han købes billigst</w:t>
+      </w:r>
+    </w:p>
+    <w:p>
       <w:r>
         <w:fldChar w:fldCharType="begin"/>
       </w:r>
       <w:r>
-        <w:instrText xml:space="preserve"> SEQ Figur \* ARABIC </w:instrText>
+        <w:instrText xml:space="preserve"> REF _Ref449090690 \h </w:instrText>
       </w:r>
       <w:r>
         <w:fldChar w:fldCharType="separate"/>
       </w:r>
       <w:r>
+        <w:t xml:space="preserve">Figur </w:t>
+      </w:r>
+      <w:r>
         <w:rPr>
           <w:noProof/>
         </w:rPr>
-        <w:t>7</w:t>
+        <w:t>10</w:t>
+      </w:r>
+      <w:r>
+        <w:fldChar w:fldCharType="end"/>
+      </w:r>
+      <w:r>
+        <w:t xml:space="preserve"> viser hvad der sker når en bruger ønsker at få genreret en indkøbsliste, Consumer tjekker om produktet findes, hvis det ikke findes tilføjes det til listen med en ukendt butik. Findes produktet, løber den alle priser igennem returnerer den billigste og tilføjer den til GeneratedShoppingListData.</w:t>
+      </w:r>
+    </w:p>
+    <w:p>
+      <w:pPr>
+        <w:pStyle w:val="Heading3"/>
+      </w:pPr>
+      <w:bookmarkStart w:id="44" w:name="_Toc443577281"/>
+      <w:bookmarkStart w:id="45" w:name="_Toc445051117"/>
+      <w:bookmarkStart w:id="46" w:name="_Toc451688477"/>
+      <w:r>
+        <w:t>Finde</w:t>
+      </w:r>
+      <w:r>
+        <w:t xml:space="preserve"> </w:t>
+      </w:r>
+      <w:r>
+        <w:t>hvilke forretninger der har en vare</w:t>
+      </w:r>
+      <w:bookmarkEnd w:id="44"/>
+      <w:bookmarkEnd w:id="45"/>
+      <w:bookmarkEnd w:id="46"/>
+    </w:p>
+    <w:p>
+      <w:pPr>
+        <w:keepNext/>
+      </w:pPr>
+      <w:r>
+        <w:object w:dxaOrig="10126" w:dyaOrig="7935" w14:anchorId="361D2131">
+          <v:shape id="_x0000_i1036" type="#_x0000_t75" style="width:388.35pt;height:303.8pt" o:ole="">
+            <v:imagedata r:id="rId27" o:title=""/>
+          </v:shape>
+          <o:OLEObject Type="Embed" ProgID="Visio.Drawing.15" ShapeID="_x0000_i1036" DrawAspect="Content" ObjectID="_1525446153" r:id="rId28"/>
+        </w:object>
+      </w:r>
+    </w:p>
+    <w:p>
+      <w:pPr>
+        <w:pStyle w:val="Caption"/>
+      </w:pPr>
+      <w:bookmarkStart w:id="47" w:name="_Ref449100027"/>
+      <w:r>
+        <w:t xml:space="preserve">Figur </w:t>
+      </w:r>
+      <w:fldSimple w:instr=" SEQ Figur \* ARABIC ">
+        <w:r>
+          <w:rPr>
+            <w:noProof/>
+          </w:rPr>
+          <w:t>11</w:t>
+        </w:r>
+      </w:fldSimple>
+      <w:bookmarkEnd w:id="47"/>
+      <w:r>
+        <w:t>: FInde hvilke forretninger der har en vare</w:t>
+      </w:r>
+    </w:p>
+    <w:p>
+      <w:r>
+        <w:fldChar w:fldCharType="begin"/>
+      </w:r>
+      <w:r>
+        <w:instrText xml:space="preserve"> REF _Ref449100027 \h </w:instrText>
+      </w:r>
+      <w:r>
+        <w:fldChar w:fldCharType="separate"/>
+      </w:r>
+      <w:r>
+        <w:t xml:space="preserve">Figur </w:t>
       </w:r>
       <w:r>
         <w:rPr>
           <w:noProof/>
         </w:rPr>
+        <w:t>11</w:t>
+      </w:r>
+      <w:r>
         <w:fldChar w:fldCharType="end"/>
       </w:r>
-      <w:bookmarkEnd w:id="42"/>
-      <w:r>
-        <w:t>: FInde hvilke forretninger der har en vare</w:t>
-      </w:r>
-    </w:p>
-    <w:p>
+      <w:r>
+        <w:t xml:space="preserve"> viser hvad der sker når en bruger ønsker at se hvilke forretninger der har en vare, først finder den om varen er der og returnerer en liste, denne liste bliver så løbet igennem for at tilføje, dem til den liste brugeren kan se.</w:t>
+      </w:r>
+    </w:p>
+    <w:p>
+      <w:pPr>
+        <w:pStyle w:val="Heading3"/>
+      </w:pPr>
+      <w:bookmarkStart w:id="48" w:name="_Toc451688478"/>
+      <w:r>
+        <w:t>Send indkøbsliste på mail</w:t>
+      </w:r>
+      <w:bookmarkEnd w:id="48"/>
+    </w:p>
+    <w:p>
+      <w:r>
+        <w:t xml:space="preserve">For at forbrugerne kan få deres indkøbslist med, når de skal ud og handle er der blevet implementeret en funktion til at sende listen på mail, sekvensen for afsendingen af mailen kan ses på </w:t>
+      </w:r>
       <w:r>
         <w:fldChar w:fldCharType="begin"/>
       </w:r>
       <w:r>
-        <w:instrText xml:space="preserve"> REF _Ref449100027 \h </w:instrText>
+        <w:instrText xml:space="preserve"> REF _Ref451703170 \h </w:instrText>
       </w:r>
       <w:r>
         <w:fldChar w:fldCharType="separate"/>
@@ -4008,121 +4421,452 @@
         <w:rPr>
           <w:noProof/>
         </w:rPr>
-        <w:t>7</w:t>
+        <w:t>12</w:t>
       </w:r>
       <w:r>
         <w:fldChar w:fldCharType="end"/>
       </w:r>
       <w:r>
-        <w:t xml:space="preserve"> viser hvad der sker når en bruger ønsker at se hvilke forretninger der har en vare, først finder den om varen er der og returnerer en liste, denne liste bliver så løbet igennem for at tilføje, dem til den liste brugeren kan se.</w:t>
-      </w:r>
+        <w:t>.</w:t>
+      </w:r>
+    </w:p>
+    <w:p>
+      <w:pPr>
+        <w:keepNext/>
+      </w:pPr>
+      <w:r>
+        <w:object w:dxaOrig="8557" w:dyaOrig="4681" w14:anchorId="2DE3458E">
+          <v:shape id="_x0000_i1043" type="#_x0000_t75" style="width:427.65pt;height:219.8pt" o:ole="">
+            <v:imagedata r:id="rId29" o:title="" cropbottom="3977f"/>
+          </v:shape>
+          <o:OLEObject Type="Embed" ProgID="Visio.Drawing.15" ShapeID="_x0000_i1043" DrawAspect="Content" ObjectID="_1525446154" r:id="rId30"/>
+        </w:object>
+      </w:r>
+    </w:p>
+    <w:p>
+      <w:pPr>
+        <w:pStyle w:val="Caption"/>
+      </w:pPr>
+      <w:bookmarkStart w:id="49" w:name="_Ref451703170"/>
+      <w:r>
+        <w:t xml:space="preserve">Figur </w:t>
+      </w:r>
+      <w:fldSimple w:instr=" SEQ Figur \* ARABIC ">
+        <w:r>
+          <w:rPr>
+            <w:noProof/>
+          </w:rPr>
+          <w:t>12</w:t>
+        </w:r>
+      </w:fldSimple>
+      <w:bookmarkEnd w:id="49"/>
+      <w:r>
+        <w:t>: SD for Send Indkøbsliste på mail</w:t>
+      </w:r>
+    </w:p>
+    <w:p/>
+    <w:p>
+      <w:pPr>
+        <w:pStyle w:val="Heading2"/>
+      </w:pPr>
+      <w:bookmarkStart w:id="50" w:name="_Toc451688479"/>
+      <w:r>
+        <w:t xml:space="preserve">Business Logic Layer </w:t>
+      </w:r>
+      <w:r>
+        <w:t>–</w:t>
+      </w:r>
+      <w:r>
+        <w:t xml:space="preserve"> </w:t>
+      </w:r>
+      <w:r>
+        <w:t>Administration</w:t>
+      </w:r>
+      <w:bookmarkEnd w:id="50"/>
+    </w:p>
+    <w:p>
+      <w:r>
+        <w:t xml:space="preserve">Administration pakken indeholder de forskellige administrative klasser til Pristjek220, hvilket er forretningsmanageren og administratoren. For at kunne bruge disse to klasser skal man logge ind, hvor LogIn klassen sørger for man har et gyldigt brugernavn og kode. Forretningsmanageren kan administrer sortimentet i hans egen forretning, og har derfor funktioner til dette. Admin’en er ham der administrer hvilke forretninger der er i Pristjek220 og har derfor funktioner der tilpasser dette behov. De forskellige klasser og funktioner kan ses på </w:t>
+      </w:r>
+      <w:r>
+        <w:fldChar w:fldCharType="begin"/>
+      </w:r>
+      <w:r>
+        <w:instrText xml:space="preserve"> REF _Ref451703623 \h </w:instrText>
+      </w:r>
+      <w:r>
+        <w:fldChar w:fldCharType="separate"/>
+      </w:r>
+      <w:r>
+        <w:t xml:space="preserve">Figur </w:t>
+      </w:r>
+      <w:r>
+        <w:rPr>
+          <w:noProof/>
+        </w:rPr>
+        <w:t>13</w:t>
+      </w:r>
+      <w:r>
+        <w:fldChar w:fldCharType="end"/>
+      </w:r>
+      <w:r>
+        <w:t>, samt relationerne imellem dem.</w:t>
+      </w:r>
+    </w:p>
+    <w:p>
+      <w:pPr>
+        <w:keepNext/>
+      </w:pPr>
+      <w:r>
+        <w:object w:dxaOrig="16156" w:dyaOrig="15781" w14:anchorId="3D6FC163">
+          <v:shape id="_x0000_i1037" type="#_x0000_t75" style="width:481.65pt;height:233.45pt" o:ole="">
+            <v:imagedata r:id="rId31" o:title="" cropbottom="33050f"/>
+          </v:shape>
+          <o:OLEObject Type="Embed" ProgID="Visio.Drawing.15" ShapeID="_x0000_i1037" DrawAspect="Content" ObjectID="_1525446155" r:id="rId32"/>
+        </w:object>
+      </w:r>
+    </w:p>
+    <w:p>
+      <w:pPr>
+        <w:pStyle w:val="Caption"/>
+      </w:pPr>
+      <w:bookmarkStart w:id="51" w:name="_Ref451703623"/>
+      <w:r>
+        <w:t xml:space="preserve">Figur </w:t>
+      </w:r>
+      <w:fldSimple w:instr=" SEQ Figur \* ARABIC ">
+        <w:r>
+          <w:rPr>
+            <w:noProof/>
+          </w:rPr>
+          <w:t>13</w:t>
+        </w:r>
+      </w:fldSimple>
+      <w:bookmarkEnd w:id="51"/>
+      <w:r>
+        <w:t>: Adaministaion package</w:t>
+      </w:r>
+    </w:p>
+    <w:p/>
+    <w:p>
+      <w:pPr>
+        <w:keepNext/>
+      </w:pPr>
+      <w:r>
+        <w:object w:dxaOrig="28786" w:dyaOrig="15616" w14:anchorId="31EA2D60">
+          <v:shape id="_x0000_i1038" type="#_x0000_t75" style="width:475.1pt;height:446.75pt" o:ole="">
+            <v:imagedata r:id="rId33" o:title="" cropbottom="12363f" cropleft="27628f" cropright="7042f"/>
+          </v:shape>
+          <o:OLEObject Type="Embed" ProgID="Visio.Drawing.15" ShapeID="_x0000_i1038" DrawAspect="Content" ObjectID="_1525446156" r:id="rId34"/>
+        </w:object>
+      </w:r>
+    </w:p>
+    <w:p>
+      <w:pPr>
+        <w:pStyle w:val="Caption"/>
+      </w:pPr>
+      <w:r>
+        <w:t xml:space="preserve">Figur </w:t>
+      </w:r>
+      <w:fldSimple w:instr=" SEQ Figur \* ARABIC ">
+        <w:r>
+          <w:rPr>
+            <w:noProof/>
+          </w:rPr>
+          <w:t>14</w:t>
+        </w:r>
+      </w:fldSimple>
+      <w:r>
+        <w:t>: Administration GUI package</w:t>
+      </w:r>
+    </w:p>
+    <w:p>
+      <w:bookmarkStart w:id="52" w:name="_GoBack"/>
+      <w:bookmarkEnd w:id="52"/>
     </w:p>
     <w:p>
       <w:pPr>
         <w:pStyle w:val="Heading3"/>
+      </w:pPr>
+      <w:bookmarkStart w:id="53" w:name="_Toc451688480"/>
+      <w:r>
+        <w:t>Admin</w:t>
+      </w:r>
+      <w:bookmarkEnd w:id="53"/>
+    </w:p>
+    <w:p>
+      <w:pPr>
+        <w:pStyle w:val="Heading4"/>
+      </w:pPr>
+      <w:r>
+        <w:object w:dxaOrig="24736" w:dyaOrig="16801" w14:anchorId="0F6229BF">
+          <v:shape id="_x0000_i1039" type="#_x0000_t75" style="width:503.45pt;height:433.65pt" o:ole="">
+            <v:imagedata r:id="rId35" o:title="" cropbottom="18796f" cropleft="8511f" cropright="20025f"/>
+          </v:shape>
+          <o:OLEObject Type="Embed" ProgID="Visio.Drawing.15" ShapeID="_x0000_i1039" DrawAspect="Content" ObjectID="_1525446157" r:id="rId36"/>
+        </w:object>
+      </w:r>
+      <w:bookmarkStart w:id="54" w:name="_Toc443577275"/>
+      <w:bookmarkStart w:id="55" w:name="_Toc445051120"/>
+      <w:r>
+        <w:t xml:space="preserve"> </w:t>
+      </w:r>
+      <w:r>
+        <w:rPr>
+          <w:rStyle w:val="Heading3Char"/>
+        </w:rPr>
+        <w:t>Tilføj en forretning til Pristjek220</w:t>
+      </w:r>
+      <w:bookmarkEnd w:id="54"/>
+      <w:bookmarkEnd w:id="55"/>
+    </w:p>
+    <w:p>
+      <w:pPr>
+        <w:keepNext/>
+      </w:pPr>
+      <w:r>
+        <w:object w:dxaOrig="10849" w:dyaOrig="6529" w14:anchorId="28C2E27A">
+          <v:shape id="_x0000_i1040" type="#_x0000_t75" style="width:481.65pt;height:290.2pt" o:ole="">
+            <v:imagedata r:id="rId37" o:title=""/>
+          </v:shape>
+          <o:OLEObject Type="Embed" ProgID="Visio.Drawing.15" ShapeID="_x0000_i1040" DrawAspect="Content" ObjectID="_1525446158" r:id="rId38"/>
+        </w:object>
+      </w:r>
+    </w:p>
+    <w:p>
+      <w:pPr>
+        <w:pStyle w:val="Caption"/>
+      </w:pPr>
+      <w:bookmarkStart w:id="56" w:name="_Ref449103633"/>
+      <w:r>
+        <w:t xml:space="preserve">Figur </w:t>
+      </w:r>
+      <w:fldSimple w:instr=" SEQ Figur \* ARABIC ">
+        <w:r>
+          <w:rPr>
+            <w:noProof/>
+          </w:rPr>
+          <w:t>15</w:t>
+        </w:r>
+      </w:fldSimple>
+      <w:bookmarkEnd w:id="56"/>
+      <w:r>
+        <w:t>: SekvensDiagram for Tilføj en Forretning til Pristjek220</w:t>
+      </w:r>
+    </w:p>
+    <w:p>
+      <w:r>
+        <w:fldChar w:fldCharType="begin"/>
+      </w:r>
+      <w:r>
+        <w:instrText xml:space="preserve"> REF _Ref449103633 \h </w:instrText>
+      </w:r>
+      <w:r>
+        <w:fldChar w:fldCharType="separate"/>
+      </w:r>
+      <w:r>
+        <w:t xml:space="preserve">Figur </w:t>
+      </w:r>
+      <w:r>
+        <w:rPr>
+          <w:noProof/>
+        </w:rPr>
+        <w:t>12</w:t>
+      </w:r>
+      <w:r>
+        <w:fldChar w:fldCharType="end"/>
+      </w:r>
+      <w:r>
+        <w:t xml:space="preserve"> viser sekvensen for Tilføj en forretning, der er taget udgangspunkt i diagrammet til at Administratoren har indtastet Brugernavn og Password, forretningen som blive tilføjet har samme navn som brugeren. Så Brugernavnet til storemanageren for Fakta til have brugernavnet Fakta. </w:t>
+      </w:r>
+    </w:p>
+    <w:p>
+      <w:pPr>
         <w:rPr>
           <w:color w:val="FF0000"/>
         </w:rPr>
       </w:pPr>
-      <w:bookmarkStart w:id="43" w:name="_Toc451688478"/>
       <w:r>
         <w:rPr>
           <w:color w:val="FF0000"/>
         </w:rPr>
-        <w:t>Send indkøbsliste på mail</w:t>
-      </w:r>
-      <w:bookmarkEnd w:id="43"/>
+        <w:t>Beskriv at det er det samme med slet</w:t>
+      </w:r>
     </w:p>
     <w:p/>
     <w:p/>
     <w:p>
       <w:pPr>
-        <w:pStyle w:val="Heading2"/>
-      </w:pPr>
-      <w:bookmarkStart w:id="44" w:name="_Toc451688479"/>
-      <w:r>
-        <w:t>Administration</w:t>
-      </w:r>
-      <w:bookmarkEnd w:id="44"/>
-    </w:p>
-    <w:p>
-      <w:r>
-        <w:object w:dxaOrig="16156" w:dyaOrig="15781" w14:anchorId="3D6FC163">
-          <v:shape id="_x0000_i1032" type="#_x0000_t75" style="width:481.45pt;height:233.2pt" o:ole="">
-            <v:imagedata r:id="rId27" o:title="" cropbottom="33050f"/>
+        <w:pStyle w:val="Heading3"/>
+      </w:pPr>
+      <w:bookmarkStart w:id="57" w:name="_Toc451688481"/>
+      <w:r>
+        <w:t>Storemanager</w:t>
+      </w:r>
+      <w:bookmarkEnd w:id="57"/>
+    </w:p>
+    <w:p>
+      <w:r>
+        <w:object w:dxaOrig="24136" w:dyaOrig="18766" w14:anchorId="0F098DDF">
+          <v:shape id="_x0000_i1041" type="#_x0000_t75" style="width:500.75pt;height:403.65pt" o:ole="">
+            <v:imagedata r:id="rId39" o:title="" cropbottom="22712f" cropleft="3974f" cropright="20058f"/>
           </v:shape>
-          <o:OLEObject Type="Embed" ProgID="Visio.Drawing.15" ShapeID="_x0000_i1032" DrawAspect="Content" ObjectID="_1525430611" r:id="rId28"/>
+          <o:OLEObject Type="Embed" ProgID="Visio.Drawing.15" ShapeID="_x0000_i1041" DrawAspect="Content" ObjectID="_1525446159" r:id="rId40"/>
         </w:object>
       </w:r>
     </w:p>
     <w:p>
-      <w:r>
-        <w:object w:dxaOrig="28786" w:dyaOrig="15616" w14:anchorId="31EA2D60">
-          <v:shape id="_x0000_i1033" type="#_x0000_t75" style="width:495.4pt;height:455.65pt" o:ole="">
-            <v:imagedata r:id="rId29" o:title="" cropbottom="11256f" cropleft="27024f" cropright="6407f"/>
+      <w:pPr>
+        <w:pStyle w:val="Heading4"/>
+      </w:pPr>
+      <w:bookmarkStart w:id="58" w:name="_Toc451688482"/>
+      <w:r>
+        <w:t xml:space="preserve">Tilføj </w:t>
+      </w:r>
+      <w:r>
+        <w:t>vare</w:t>
+      </w:r>
+      <w:r>
+        <w:rPr>
+          <w:rStyle w:val="Heading3Char"/>
+        </w:rPr>
+        <w:t xml:space="preserve"> </w:t>
+      </w:r>
+      <w:r>
+        <w:t>til forretning</w:t>
+      </w:r>
+      <w:bookmarkEnd w:id="58"/>
+    </w:p>
+    <w:p>
+      <w:pPr>
+        <w:keepNext/>
+      </w:pPr>
+      <w:r>
+        <w:object w:dxaOrig="10561" w:dyaOrig="9076" w14:anchorId="194630B5">
+          <v:shape id="_x0000_i1042" type="#_x0000_t75" style="width:481.65pt;height:414pt" o:ole="">
+            <v:imagedata r:id="rId41" o:title=""/>
           </v:shape>
-          <o:OLEObject Type="Embed" ProgID="Visio.Drawing.15" ShapeID="_x0000_i1033" DrawAspect="Content" ObjectID="_1525430612" r:id="rId30"/>
+          <o:OLEObject Type="Embed" ProgID="Visio.Drawing.15" ShapeID="_x0000_i1042" DrawAspect="Content" ObjectID="_1525446160" r:id="rId42"/>
         </w:object>
       </w:r>
     </w:p>
     <w:p>
       <w:pPr>
-        <w:pStyle w:val="Heading3"/>
-      </w:pPr>
-      <w:bookmarkStart w:id="45" w:name="_Toc451688480"/>
-      <w:proofErr w:type="spellStart"/>
-      <w:r>
-        <w:t>Admin</w:t>
-      </w:r>
-      <w:bookmarkEnd w:id="45"/>
-      <w:proofErr w:type="spellEnd"/>
-    </w:p>
-    <w:p>
-      <w:pPr>
-        <w:pStyle w:val="Heading4"/>
-      </w:pPr>
-      <w:r>
-        <w:object w:dxaOrig="24736" w:dyaOrig="16801" w14:anchorId="0F6229BF">
-          <v:shape id="_x0000_i1034" type="#_x0000_t75" style="width:502.95pt;height:433.05pt" o:ole="">
-            <v:imagedata r:id="rId31" o:title="" cropbottom="18796f" cropleft="8511f" cropright="20025f"/>
+        <w:pStyle w:val="Caption"/>
+      </w:pPr>
+      <w:r>
+        <w:t xml:space="preserve">Figur </w:t>
+      </w:r>
+      <w:fldSimple w:instr=" SEQ Figur \* ARABIC ">
+        <w:r>
+          <w:rPr>
+            <w:noProof/>
+          </w:rPr>
+          <w:t>16</w:t>
+        </w:r>
+      </w:fldSimple>
+      <w:r>
+        <w:t>: Sekvens diagram for Tilføj en vare</w:t>
+      </w:r>
+    </w:p>
+    <w:p>
+      <w:r>
+        <w:rPr>
+          <w:color w:val="FF0000"/>
+        </w:rPr>
+        <w:t>Tilføj ændre slet næsten generisk</w:t>
+      </w:r>
+      <w:r>
+        <w:br w:type="page"/>
+      </w:r>
+      <w:bookmarkEnd w:id="33"/>
+      <w:bookmarkEnd w:id="34"/>
+    </w:p>
+    <w:p/>
+    <w:p>
+      <w:pPr>
+        <w:pStyle w:val="Heading1"/>
+        <w:rPr>
+          <w:caps/>
+        </w:rPr>
+      </w:pPr>
+      <w:bookmarkStart w:id="59" w:name="_Toc464367652"/>
+      <w:bookmarkStart w:id="60" w:name="_Toc526492350"/>
+      <w:bookmarkStart w:id="61" w:name="_Toc526573191"/>
+      <w:bookmarkStart w:id="62" w:name="_Toc451688484"/>
+      <w:r>
+        <w:rPr>
+          <w:caps/>
+        </w:rPr>
+        <w:t>DE</w:t>
+      </w:r>
+      <w:r>
+        <w:rPr>
+          <w:caps/>
+        </w:rPr>
+        <w:t>VELOPMENT View</w:t>
+      </w:r>
+      <w:bookmarkEnd w:id="59"/>
+      <w:bookmarkEnd w:id="60"/>
+      <w:bookmarkEnd w:id="61"/>
+      <w:bookmarkEnd w:id="62"/>
+    </w:p>
+    <w:p>
+      <w:r>
+        <w:t>Development View beskæftiger sig med at opdele softwaren i mindre dele, som subsystemer og lag. Denne opdeling sker ved at udarbejde component og package diagrammer. Disse to diagrammer beskrives kort i det følgende, hvor der samtidig også begrundes for, hvorvidt diagrammet er brugt i dette projekt.</w:t>
+      </w:r>
+    </w:p>
+    <w:p>
+      <w:r>
+        <w:t>Der er valgt at implementere package diagrammer</w:t>
+      </w:r>
+      <w:r>
+        <w:t>,</w:t>
+      </w:r>
+      <w:r>
+        <w:t xml:space="preserve"> da de er gode til at dann</w:t>
+      </w:r>
+      <w:r>
+        <w:t>e et overblik, over de forskellige dele der indgår i programmet. Derudover er de gode til at dele klassediagrammerne op, og kun vise de klassediagrammer der hører til en bestemt pakke. Dette er en overskuelig måde at vise klassediagrammerne, og nemt vise hvilke klasser der har afhængigheder til en anden pakke.</w:t>
+      </w:r>
+    </w:p>
+    <w:p>
+      <w:pPr>
+        <w:rPr>
+          <w:caps/>
+        </w:rPr>
+      </w:pPr>
+      <w:r>
+        <w:t>Component diagram er fravalgt at implementere, da det er et diagram, der blev vurderet til ikke at give værdi til projektet. Et component diagram viser, hvilke komponenter samt de forskellige interfaces der er og forventes herimellem, samt forholdene mellem dem. Diagrammet bliver typisk brugt til Component-Based Development (CBD)</w:t>
+      </w:r>
+      <w:r>
+        <w:rPr>
+          <w:rStyle w:val="FootnoteReference"/>
+        </w:rPr>
+        <w:footnoteReference w:id="1"/>
+      </w:r>
+      <w:r>
+        <w:t>, hvilket går ud på at genbruge komponenter, som andre allerede tidligere har lavet og blot sætte de forskellige komponenter sammen i ens system. Det vil derfor ikke være relevant i dette projekt, da der ikke benyttes Component-Based Development, og projektets størrelse ikke er stor nok til at det tilfører nogen værdi.</w:t>
+      </w:r>
+    </w:p>
+    <w:p>
+      <w:pPr>
+        <w:keepNext/>
+      </w:pPr>
+      <w:r>
+        <w:object w:dxaOrig="11925" w:dyaOrig="10126" w14:anchorId="2AEBABAA">
+          <v:shape id="_x0000_i1032" type="#_x0000_t75" style="width:450pt;height:384pt" o:ole="">
+            <v:imagedata r:id="rId43" o:title=""/>
           </v:shape>
-          <o:OLEObject Type="Embed" ProgID="Visio.Drawing.15" ShapeID="_x0000_i1034" DrawAspect="Content" ObjectID="_1525430613" r:id="rId32"/>
+          <o:OLEObject Type="Embed" ProgID="Visio.Drawing.15" ShapeID="_x0000_i1032" DrawAspect="Content" ObjectID="_1525446161" r:id="rId44"/>
         </w:object>
       </w:r>
-      <w:bookmarkStart w:id="46" w:name="_Toc443577275"/>
-      <w:bookmarkStart w:id="47" w:name="_Toc445051120"/>
-      <w:r>
-        <w:t xml:space="preserve"> </w:t>
-      </w:r>
-      <w:bookmarkStart w:id="48" w:name="_GoBack"/>
-      <w:bookmarkEnd w:id="48"/>
-      <w:r>
-        <w:rPr>
-          <w:rStyle w:val="Heading3Char"/>
-        </w:rPr>
-        <w:t>Tilføj en forretning til Pristjek220</w:t>
-      </w:r>
-      <w:bookmarkEnd w:id="46"/>
-      <w:bookmarkEnd w:id="47"/>
-    </w:p>
-    <w:p>
-      <w:pPr>
-        <w:keepNext/>
-      </w:pPr>
-      <w:r>
-        <w:object w:dxaOrig="10849" w:dyaOrig="6529" w14:anchorId="28C2E27A">
-          <v:shape id="_x0000_i1042" type="#_x0000_t75" style="width:481.45pt;height:290.15pt" o:ole="">
-            <v:imagedata r:id="rId33" o:title=""/>
-          </v:shape>
-          <o:OLEObject Type="Embed" ProgID="Visio.Drawing.15" ShapeID="_x0000_i1042" DrawAspect="Content" ObjectID="_1525430614" r:id="rId34"/>
-        </w:object>
-      </w:r>
     </w:p>
     <w:p>
       <w:pPr>
         <w:pStyle w:val="Caption"/>
       </w:pPr>
-      <w:bookmarkStart w:id="49" w:name="_Ref449103633"/>
+      <w:bookmarkStart w:id="63" w:name="_Ref445060928"/>
       <w:r>
         <w:t xml:space="preserve">Figur </w:t>
       </w:r>
@@ -4139,401 +4883,61 @@
         <w:rPr>
           <w:noProof/>
         </w:rPr>
-        <w:t>8</w:t>
+        <w:t>17</w:t>
+      </w:r>
+      <w:r>
+        <w:fldChar w:fldCharType="end"/>
+      </w:r>
+      <w:bookmarkEnd w:id="63"/>
+      <w:r>
+        <w:t>: Package diagram for Pristjek220</w:t>
+      </w:r>
+    </w:p>
+    <w:p>
+      <w:r>
+        <w:t xml:space="preserve">Pristjek220 er opdelt i nogle subsystemer, som kan ses på package diagrammet på </w:t>
+      </w:r>
+      <w:r>
+        <w:fldChar w:fldCharType="begin"/>
+      </w:r>
+      <w:r>
+        <w:instrText xml:space="preserve"> REF _Ref445060928 \h </w:instrText>
+      </w:r>
+      <w:r>
+        <w:fldChar w:fldCharType="separate"/>
+      </w:r>
+      <w:r>
+        <w:t xml:space="preserve">Figur </w:t>
       </w:r>
       <w:r>
         <w:rPr>
           <w:noProof/>
         </w:rPr>
+        <w:t>14</w:t>
+      </w:r>
+      <w:r>
         <w:fldChar w:fldCharType="end"/>
       </w:r>
-      <w:bookmarkEnd w:id="49"/>
-      <w:r>
-        <w:t>: SekvensDiagram for Tilføj en Forretning til Pristjek220</w:t>
-      </w:r>
-    </w:p>
-    <w:p>
-      <w:r>
-        <w:fldChar w:fldCharType="begin"/>
-      </w:r>
-      <w:r>
-        <w:instrText xml:space="preserve"> REF _Ref449103633 \h </w:instrText>
-      </w:r>
-      <w:r>
-        <w:fldChar w:fldCharType="separate"/>
-      </w:r>
-      <w:r>
-        <w:t xml:space="preserve">Figur </w:t>
-      </w:r>
-      <w:r>
-        <w:rPr>
-          <w:noProof/>
-        </w:rPr>
-        <w:t>8</w:t>
-      </w:r>
-      <w:r>
-        <w:fldChar w:fldCharType="end"/>
-      </w:r>
-      <w:r>
-        <w:t xml:space="preserve"> viser sekvensen for Tilføj en forretning, der er taget udgangspunkt i diagrammet til at Administratoren har indtastet Brugernavn og Password, forretningen som blive tilføjet har samme navn som brugeren. Så Brugernavnet til storemanageren for Fakta til have brugernavnet Fakta. </w:t>
-      </w:r>
-    </w:p>
-    <w:p>
-      <w:pPr>
-        <w:rPr>
-          <w:color w:val="FF0000"/>
-        </w:rPr>
-      </w:pPr>
-      <w:r>
-        <w:rPr>
-          <w:color w:val="FF0000"/>
-        </w:rPr>
-        <w:t>Beskriv at det er det samme med slet</w:t>
+      <w:r>
+        <w:t>. Det er opdelt i en Consumer (Forbruger) og en Store Manager (Forretningsmanager), som begge har deres eget interface og business logic lag. Interfacet er det som de to brugere interagerer med, mens business logic (forretningslogikken) er selve funktionaliteten, som ligger bag ved interfacet og eksekverer afhængig af brugernes handlinger. De to brugere deles om et data layer (data lag), hvor al information omkring varerne, forretningerne og logins ligger.</w:t>
       </w:r>
     </w:p>
     <w:p/>
-    <w:p/>
-    <w:p>
-      <w:pPr>
-        <w:pStyle w:val="Heading3"/>
-      </w:pPr>
-      <w:bookmarkStart w:id="50" w:name="_Toc451688481"/>
-      <w:r>
-        <w:t>Storemanager</w:t>
-      </w:r>
-      <w:bookmarkEnd w:id="50"/>
-    </w:p>
-    <w:p>
-      <w:r>
-        <w:object w:dxaOrig="24136" w:dyaOrig="18766" w14:anchorId="0F098DDF">
-          <v:shape id="_x0000_i1035" type="#_x0000_t75" style="width:500.8pt;height:403pt" o:ole="">
-            <v:imagedata r:id="rId35" o:title="" cropbottom="22712f" cropleft="3974f" cropright="20058f"/>
-          </v:shape>
-          <o:OLEObject Type="Embed" ProgID="Visio.Drawing.15" ShapeID="_x0000_i1035" DrawAspect="Content" ObjectID="_1525430615" r:id="rId36"/>
-        </w:object>
-      </w:r>
-    </w:p>
-    <w:p>
-      <w:pPr>
-        <w:pStyle w:val="Heading4"/>
-      </w:pPr>
-      <w:bookmarkStart w:id="51" w:name="_Toc451688482"/>
-      <w:r>
-        <w:t xml:space="preserve">Tilføj </w:t>
-      </w:r>
-      <w:r>
-        <w:t>vare</w:t>
-      </w:r>
-      <w:r>
-        <w:rPr>
-          <w:rStyle w:val="Heading3Char"/>
-        </w:rPr>
-        <w:t xml:space="preserve"> </w:t>
-      </w:r>
-      <w:r>
-        <w:t>til forretning</w:t>
-      </w:r>
-      <w:bookmarkEnd w:id="51"/>
-    </w:p>
-    <w:p>
-      <w:pPr>
-        <w:keepNext/>
-      </w:pPr>
-      <w:r>
-        <w:object w:dxaOrig="10561" w:dyaOrig="9076" w14:anchorId="194630B5">
-          <v:shape id="_x0000_i1041" type="#_x0000_t75" style="width:481.45pt;height:413.75pt" o:ole="">
-            <v:imagedata r:id="rId37" o:title=""/>
-          </v:shape>
-          <o:OLEObject Type="Embed" ProgID="Visio.Drawing.15" ShapeID="_x0000_i1041" DrawAspect="Content" ObjectID="_1525430616" r:id="rId38"/>
-        </w:object>
-      </w:r>
-    </w:p>
-    <w:p>
-      <w:pPr>
-        <w:pStyle w:val="Caption"/>
-      </w:pPr>
-      <w:r>
-        <w:t xml:space="preserve">Figur </w:t>
-      </w:r>
-      <w:r>
-        <w:fldChar w:fldCharType="begin"/>
-      </w:r>
-      <w:r>
-        <w:instrText xml:space="preserve"> SEQ Figur \* ARABIC </w:instrText>
-      </w:r>
-      <w:r>
-        <w:fldChar w:fldCharType="separate"/>
-      </w:r>
-      <w:r>
-        <w:rPr>
-          <w:noProof/>
-        </w:rPr>
-        <w:t>4</w:t>
-      </w:r>
-      <w:r>
-        <w:rPr>
-          <w:noProof/>
-        </w:rPr>
-        <w:fldChar w:fldCharType="end"/>
-      </w:r>
-      <w:r>
-        <w:t>: Sekvens diagram for Tilføj en vare</w:t>
-      </w:r>
-    </w:p>
-    <w:p>
-      <w:r>
-        <w:rPr>
-          <w:color w:val="FF0000"/>
-        </w:rPr>
-        <w:t>Tilføj ændre slet næsten generisk</w:t>
-      </w:r>
-      <w:r>
-        <w:br w:type="page"/>
-      </w:r>
-    </w:p>
-    <w:bookmarkEnd w:id="29"/>
-    <w:bookmarkEnd w:id="30"/>
-    <w:p/>
-    <w:p>
-      <w:pPr>
-        <w:pStyle w:val="Heading2"/>
-        <w:rPr>
-          <w:color w:val="FF0000"/>
-        </w:rPr>
-      </w:pPr>
-      <w:bookmarkStart w:id="52" w:name="_Toc443577280"/>
-      <w:bookmarkStart w:id="53" w:name="_Toc445051114"/>
-      <w:bookmarkStart w:id="54" w:name="_Toc451688483"/>
-      <w:r>
-        <w:rPr>
-          <w:color w:val="FF0000"/>
-        </w:rPr>
-        <w:t>Finde den billigste forretning for en vare i Pristjek220</w:t>
-      </w:r>
-      <w:bookmarkEnd w:id="52"/>
-      <w:bookmarkEnd w:id="53"/>
-      <w:bookmarkEnd w:id="54"/>
-    </w:p>
-    <w:p/>
     <w:p>
       <w:pPr>
         <w:pStyle w:val="Heading1"/>
         <w:rPr>
-          <w:caps/>
-        </w:rPr>
-      </w:pPr>
-      <w:bookmarkStart w:id="55" w:name="_Toc464367652"/>
-      <w:bookmarkStart w:id="56" w:name="_Toc526492350"/>
-      <w:bookmarkStart w:id="57" w:name="_Toc526573191"/>
-      <w:bookmarkStart w:id="58" w:name="_Toc451688484"/>
-      <w:r>
-        <w:rPr>
-          <w:caps/>
-        </w:rPr>
-        <w:t>DE</w:t>
-      </w:r>
-      <w:r>
-        <w:rPr>
-          <w:caps/>
-        </w:rPr>
-        <w:t>VELOPMENT View</w:t>
-      </w:r>
-      <w:bookmarkEnd w:id="55"/>
-      <w:bookmarkEnd w:id="56"/>
-      <w:bookmarkEnd w:id="57"/>
-      <w:bookmarkEnd w:id="58"/>
-    </w:p>
-    <w:p>
-      <w:r>
-        <w:t xml:space="preserve">Development View beskæftiger sig med at opdele softwaren i mindre dele, som subsystemer og lag. Denne opdeling sker ved at udarbejde component og </w:t>
-      </w:r>
-      <w:proofErr w:type="spellStart"/>
-      <w:r>
-        <w:t>package</w:t>
-      </w:r>
-      <w:proofErr w:type="spellEnd"/>
-      <w:r>
-        <w:t xml:space="preserve"> diagrammer. Disse to diagrammer beskrives kort i det følgende, hvor der samtidig også begrundes for, hvorvidt diagrammet er brugt i dette projekt.</w:t>
-      </w:r>
-    </w:p>
-    <w:p>
-      <w:r>
-        <w:t xml:space="preserve">Der er valgt at implementere </w:t>
-      </w:r>
-      <w:proofErr w:type="spellStart"/>
-      <w:r>
-        <w:t>package</w:t>
-      </w:r>
-      <w:proofErr w:type="spellEnd"/>
-      <w:r>
-        <w:t xml:space="preserve"> diagrammer</w:t>
-      </w:r>
-      <w:r>
-        <w:t>,</w:t>
-      </w:r>
-      <w:r>
-        <w:t xml:space="preserve"> da de er gode til at dann</w:t>
-      </w:r>
-      <w:r>
-        <w:t>e et overblik, over de forskellige dele der indgår i programmet. Derudover er de gode til at dele klassediagrammerne op, og kun vise de klassediagrammer der hører til en bestemt pakke. Dette er en overskuelig måde at vise klassediagrammerne, og nemt vise hvilke klasser der har afhængigheder til en anden pakke.</w:t>
-      </w:r>
-    </w:p>
-    <w:p>
-      <w:pPr>
-        <w:rPr>
-          <w:caps/>
-        </w:rPr>
-      </w:pPr>
-      <w:r>
-        <w:t>Component diagram er fravalgt at implementere, da det er et diagram, der blev vurderet til ikke at give værdi til projektet. Et component diagram viser, hvilke komponenter samt de forskellige interfaces der er og forventes herimellem, samt forholdene mellem dem. Diagrammet bliver typisk brugt til Component-</w:t>
-      </w:r>
-      <w:proofErr w:type="spellStart"/>
-      <w:r>
-        <w:t>Based</w:t>
-      </w:r>
-      <w:proofErr w:type="spellEnd"/>
-      <w:r>
-        <w:t xml:space="preserve"> Development (CBD)</w:t>
-      </w:r>
-      <w:r>
-        <w:rPr>
-          <w:rStyle w:val="FootnoteReference"/>
-        </w:rPr>
-        <w:footnoteReference w:id="1"/>
-      </w:r>
-      <w:r>
-        <w:t>, hvilket går ud på at genbruge komponenter, som andre allerede tidligere har lavet og blot sætte de forskellige komponenter sammen i ens system. Det vil derfor ikke være relevant i dette projekt, da der ikke benyttes Component-</w:t>
-      </w:r>
-      <w:proofErr w:type="spellStart"/>
-      <w:r>
-        <w:t>Based</w:t>
-      </w:r>
-      <w:proofErr w:type="spellEnd"/>
-      <w:r>
-        <w:t xml:space="preserve"> Development, og projektets størrelse ikke er stor nok til at det tilfører nogen værdi.</w:t>
-      </w:r>
-    </w:p>
-    <w:p>
-      <w:pPr>
-        <w:keepNext/>
-      </w:pPr>
-      <w:r>
-        <w:object w:dxaOrig="11925" w:dyaOrig="10126" w14:anchorId="2AEBABAA">
-          <v:shape id="_x0000_i1027" type="#_x0000_t75" style="width:450.25pt;height:383.65pt" o:ole="">
-            <v:imagedata r:id="rId39" o:title=""/>
-          </v:shape>
-          <o:OLEObject Type="Embed" ProgID="Visio.Drawing.15" ShapeID="_x0000_i1027" DrawAspect="Content" ObjectID="_1525430617" r:id="rId40"/>
-        </w:object>
-      </w:r>
-    </w:p>
-    <w:p>
-      <w:pPr>
-        <w:pStyle w:val="Caption"/>
-      </w:pPr>
-      <w:bookmarkStart w:id="59" w:name="_Ref445060928"/>
-      <w:r>
-        <w:t xml:space="preserve">Figur </w:t>
-      </w:r>
-      <w:r>
-        <w:fldChar w:fldCharType="begin"/>
-      </w:r>
-      <w:r>
-        <w:instrText xml:space="preserve"> SEQ Figur \* ARABIC </w:instrText>
-      </w:r>
-      <w:r>
-        <w:fldChar w:fldCharType="separate"/>
-      </w:r>
-      <w:r>
-        <w:rPr>
-          <w:noProof/>
-        </w:rPr>
-        <w:t>10</w:t>
-      </w:r>
-      <w:r>
-        <w:fldChar w:fldCharType="end"/>
-      </w:r>
-      <w:bookmarkEnd w:id="59"/>
-      <w:r>
-        <w:t>: Package diagram for Pristjek220</w:t>
-      </w:r>
-    </w:p>
-    <w:p>
-      <w:r>
-        <w:t xml:space="preserve">Pristjek220 er opdelt i nogle subsystemer, som kan ses på </w:t>
-      </w:r>
-      <w:proofErr w:type="spellStart"/>
-      <w:r>
-        <w:t>package</w:t>
-      </w:r>
-      <w:proofErr w:type="spellEnd"/>
-      <w:r>
-        <w:t xml:space="preserve"> diagrammet på </w:t>
-      </w:r>
-      <w:r>
-        <w:fldChar w:fldCharType="begin"/>
-      </w:r>
-      <w:r>
-        <w:instrText xml:space="preserve"> REF _Ref445060928 \h </w:instrText>
-      </w:r>
-      <w:r>
-        <w:fldChar w:fldCharType="separate"/>
-      </w:r>
-      <w:r>
-        <w:t xml:space="preserve">Figur </w:t>
-      </w:r>
-      <w:r>
-        <w:rPr>
-          <w:noProof/>
-        </w:rPr>
-        <w:t>10</w:t>
-      </w:r>
-      <w:r>
-        <w:fldChar w:fldCharType="end"/>
-      </w:r>
-      <w:r>
-        <w:t xml:space="preserve">. Det er opdelt i en Consumer (Forbruger) og en Store Manager (Forretningsmanager), som begge har deres eget interface og business </w:t>
-      </w:r>
-      <w:proofErr w:type="spellStart"/>
-      <w:r>
-        <w:t>logic</w:t>
-      </w:r>
-      <w:proofErr w:type="spellEnd"/>
-      <w:r>
-        <w:t xml:space="preserve"> lag. Interfacet er det som de to brugere interagerer med, mens business </w:t>
-      </w:r>
-      <w:proofErr w:type="spellStart"/>
-      <w:r>
-        <w:t>logic</w:t>
-      </w:r>
-      <w:proofErr w:type="spellEnd"/>
-      <w:r>
-        <w:t xml:space="preserve"> (forretningslogikken) er selve funktionaliteten, som ligger bag ved interfacet og eksekverer afhængig af brugernes handlinger. De to brugere deles om et data </w:t>
-      </w:r>
-      <w:proofErr w:type="spellStart"/>
-      <w:r>
-        <w:t>layer</w:t>
-      </w:r>
-      <w:proofErr w:type="spellEnd"/>
-      <w:r>
-        <w:t xml:space="preserve"> (data lag), hvor al information omkring varerne, forretningerne og logins ligger.</w:t>
-      </w:r>
-    </w:p>
-    <w:p/>
-    <w:p>
-      <w:pPr>
-        <w:pStyle w:val="Heading1"/>
-        <w:rPr>
           <w:lang w:val="en-US"/>
         </w:rPr>
       </w:pPr>
-      <w:bookmarkStart w:id="60" w:name="_Toc451688485"/>
+      <w:bookmarkStart w:id="64" w:name="_Toc451688485"/>
       <w:r>
         <w:rPr>
           <w:lang w:val="en-US"/>
         </w:rPr>
         <w:t>PROCESS VIEW</w:t>
       </w:r>
-      <w:bookmarkEnd w:id="60"/>
+      <w:bookmarkEnd w:id="64"/>
     </w:p>
     <w:p>
       <w:pPr>
@@ -4541,14 +4945,12 @@
           <w:lang w:val="en-US"/>
         </w:rPr>
       </w:pPr>
-      <w:proofErr w:type="spellStart"/>
       <w:r>
         <w:rPr>
           <w:lang w:val="en-US"/>
         </w:rPr>
         <w:t>Sløjfet</w:t>
       </w:r>
-      <w:proofErr w:type="spellEnd"/>
     </w:p>
     <w:p>
       <w:pPr>
@@ -4558,20 +4960,20 @@
           <w:lang w:val="en-GB"/>
         </w:rPr>
       </w:pPr>
-      <w:bookmarkStart w:id="61" w:name="_Toc464367658"/>
-      <w:bookmarkStart w:id="62" w:name="_Toc526492358"/>
-      <w:bookmarkStart w:id="63" w:name="_Toc526573200"/>
-      <w:bookmarkStart w:id="64" w:name="_Toc451688486"/>
+      <w:bookmarkStart w:id="65" w:name="_Toc464367658"/>
+      <w:bookmarkStart w:id="66" w:name="_Toc526492358"/>
+      <w:bookmarkStart w:id="67" w:name="_Toc526573200"/>
+      <w:bookmarkStart w:id="68" w:name="_Toc451688486"/>
       <w:r>
         <w:rPr>
           <w:lang w:val="en-GB"/>
         </w:rPr>
         <w:t>DEPLOYMENT VIEW</w:t>
       </w:r>
-      <w:bookmarkEnd w:id="61"/>
-      <w:bookmarkEnd w:id="62"/>
-      <w:bookmarkEnd w:id="63"/>
-      <w:bookmarkEnd w:id="64"/>
+      <w:bookmarkEnd w:id="65"/>
+      <w:bookmarkEnd w:id="66"/>
+      <w:bookmarkEnd w:id="67"/>
+      <w:bookmarkEnd w:id="68"/>
       <w:r>
         <w:rPr>
           <w:lang w:val="en-GB"/>
@@ -4598,25 +5000,34 @@
       </w:pPr>
       <w:r>
         <w:object w:dxaOrig="9121" w:dyaOrig="6091" w14:anchorId="5F166647">
-          <v:shape id="_x0000_i1028" type="#_x0000_t75" style="width:455.65pt;height:304.1pt" o:ole="">
-            <v:imagedata r:id="rId41" o:title=""/>
+          <v:shape id="_x0000_i1033" type="#_x0000_t75" style="width:455.45pt;height:304.35pt" o:ole="">
+            <v:imagedata r:id="rId45" o:title=""/>
           </v:shape>
-          <o:OLEObject Type="Embed" ProgID="Visio.Drawing.15" ShapeID="_x0000_i1028" DrawAspect="Content" ObjectID="_1525430618" r:id="rId42"/>
+          <o:OLEObject Type="Embed" ProgID="Visio.Drawing.15" ShapeID="_x0000_i1033" DrawAspect="Content" ObjectID="_1525446162" r:id="rId46"/>
         </w:object>
       </w:r>
     </w:p>
     <w:p>
       <w:pPr>
         <w:pStyle w:val="Caption"/>
-      </w:pPr>
-      <w:bookmarkStart w:id="65" w:name="_Ref444607459"/>
-      <w:r>
+        <w:rPr>
+          <w:lang w:val="en-GB"/>
+        </w:rPr>
+      </w:pPr>
+      <w:bookmarkStart w:id="69" w:name="_Ref444607459"/>
+      <w:r>
+        <w:rPr>
+          <w:lang w:val="en-GB"/>
+        </w:rPr>
         <w:t xml:space="preserve">Figur </w:t>
       </w:r>
       <w:r>
         <w:fldChar w:fldCharType="begin"/>
       </w:r>
       <w:r>
+        <w:rPr>
+          <w:lang w:val="en-GB"/>
+        </w:rPr>
         <w:instrText xml:space="preserve"> SEQ Figur \* ARABIC </w:instrText>
       </w:r>
       <w:r>
@@ -4625,8 +5036,9 @@
       <w:r>
         <w:rPr>
           <w:noProof/>
-        </w:rPr>
-        <w:t>11</w:t>
+          <w:lang w:val="en-GB"/>
+        </w:rPr>
+        <w:t>18</w:t>
       </w:r>
       <w:r>
         <w:rPr>
@@ -4634,8 +5046,11 @@
         </w:rPr>
         <w:fldChar w:fldCharType="end"/>
       </w:r>
-      <w:bookmarkEnd w:id="65"/>
-      <w:r>
+      <w:bookmarkEnd w:id="69"/>
+      <w:r>
+        <w:rPr>
+          <w:lang w:val="en-GB"/>
+        </w:rPr>
         <w:t>: Deployment diagram for Pristjek220</w:t>
       </w:r>
     </w:p>
@@ -4650,67 +5065,23 @@
         <w:fldChar w:fldCharType="separate"/>
       </w:r>
       <w:r>
+        <w:rPr>
+          <w:lang w:val="en-GB"/>
+        </w:rPr>
         <w:t xml:space="preserve">Figur </w:t>
       </w:r>
       <w:r>
         <w:rPr>
           <w:noProof/>
-        </w:rPr>
-        <w:t>11</w:t>
+          <w:lang w:val="en-GB"/>
+        </w:rPr>
+        <w:t>15</w:t>
       </w:r>
       <w:r>
         <w:fldChar w:fldCharType="end"/>
       </w:r>
       <w:r>
-        <w:t xml:space="preserve"> viser </w:t>
-      </w:r>
-      <w:proofErr w:type="spellStart"/>
-      <w:r>
-        <w:t>deployment</w:t>
-      </w:r>
-      <w:proofErr w:type="spellEnd"/>
-      <w:r>
-        <w:t xml:space="preserve"> diagrammet for Pristjek220. Diagrammet viser på hvilke hardware elementer, som de forskellige software implementeringer skal implementeres. Kommunikationen mellem de forskellige enheder og DB Serveren, foregår ved brug af </w:t>
-      </w:r>
-      <w:proofErr w:type="spellStart"/>
-      <w:r>
-        <w:t>Named</w:t>
-      </w:r>
-      <w:proofErr w:type="spellEnd"/>
-      <w:r>
-        <w:t xml:space="preserve"> </w:t>
-      </w:r>
-      <w:proofErr w:type="spellStart"/>
-      <w:r>
-        <w:t>Pipes</w:t>
-      </w:r>
-      <w:proofErr w:type="spellEnd"/>
-      <w:r>
-        <w:t xml:space="preserve">, som er den </w:t>
-      </w:r>
-      <w:proofErr w:type="spellStart"/>
-      <w:r>
-        <w:t>protocol</w:t>
-      </w:r>
-      <w:proofErr w:type="spellEnd"/>
-      <w:r>
-        <w:t xml:space="preserve"> der overføres til og fra databasen med. De forskellige </w:t>
-      </w:r>
-      <w:proofErr w:type="spellStart"/>
-      <w:r>
-        <w:t>artifact’s</w:t>
-      </w:r>
-      <w:proofErr w:type="spellEnd"/>
-      <w:r>
-        <w:t xml:space="preserve"> på de to forskellige Devices, er </w:t>
-      </w:r>
-      <w:proofErr w:type="spellStart"/>
-      <w:r>
-        <w:t>main</w:t>
-      </w:r>
-      <w:proofErr w:type="spellEnd"/>
-      <w:r>
-        <w:t xml:space="preserve"> programmet, som kører på dem.</w:t>
+        <w:t xml:space="preserve"> viser deployment diagrammet for Pristjek220. Diagrammet viser på hvilke hardware elementer, som de forskellige software implementeringer skal implementeres. Kommunikationen mellem de forskellige enheder og DB Serveren, foregår ved brug af Named Pipes, som er den protocol der overføres til og fra databasen med. De forskellige artifact’s på de to forskellige Devices, er main programmet, som kører på dem.</w:t>
       </w:r>
     </w:p>
     <w:p/>
@@ -4718,11 +5089,11 @@
       <w:pPr>
         <w:pStyle w:val="Heading1"/>
       </w:pPr>
-      <w:bookmarkStart w:id="66" w:name="_Toc451688487"/>
+      <w:bookmarkStart w:id="70" w:name="_Toc451688487"/>
       <w:r>
         <w:t>DATA VIEW</w:t>
       </w:r>
-      <w:bookmarkEnd w:id="66"/>
+      <w:bookmarkEnd w:id="70"/>
     </w:p>
     <w:p>
       <w:r>
@@ -4733,23 +5104,15 @@
       <w:pPr>
         <w:pStyle w:val="Heading3"/>
       </w:pPr>
-      <w:bookmarkStart w:id="67" w:name="_Toc451688488"/>
+      <w:bookmarkStart w:id="71" w:name="_Toc451688488"/>
       <w:r>
         <w:t>Valg til opsætning af database:</w:t>
       </w:r>
-      <w:bookmarkEnd w:id="67"/>
-    </w:p>
-    <w:p>
-      <w:r>
-        <w:t xml:space="preserve">Planen med den første udgave af databasen var at den skulle indeholde en enkel tabel hvor man kunne se varens navn i rækkerne og de forskellige forretninger hen ad kolonerne og på den måde finde prisen for varen i den ene forretning. Dette viste sig at have nogle problemer da vi skulle lave klassen ”product” med en variable for hver forretning som vi kunne gemme prisen i. Det resulterede i at vores database ikke var åben for udvidelser; hvilket er ineffektivt når forretninger kan åbne og lukke og forretningerne får nye vare. Vi valgte derfor at ombygge </w:t>
-      </w:r>
-      <w:proofErr w:type="spellStart"/>
-      <w:r>
-        <w:t>stukturen</w:t>
-      </w:r>
-      <w:proofErr w:type="spellEnd"/>
-      <w:r>
-        <w:t xml:space="preserve"> af klassen ”product”, så vi i stedet fik tre klasser: ”product”, ”store” og ”storeproduct”. Disse tre klasser gjorde at vores database kunne håndtere at en forretning ville begynder og sælge en vare, og en ny forretning åbnede. Måden det blev implementeret på var ved at ”product” indeholdte en liste af ”storeproduct” hvor prisen for vare i en enkle forretning lægger i, denne klasse indeholder også en reference til produktet og til forretningen. Dette betyder at for varerne og forretningerne har vi kun én instans af for hver vare eller forretning der er, også har vi en ”storeproduct” imellem hver af de forretninger som sælger én vare, og kobler dem sammen på den måde. På samme måde indeholder ”store” også en liste af ”storeproduct” for at kunne finde ud af om én vare sælges i den forretning.</w:t>
+      <w:bookmarkEnd w:id="71"/>
+    </w:p>
+    <w:p>
+      <w:r>
+        <w:t>Planen med den første udgave af databasen var at den skulle indeholde en enkel tabel hvor man kunne se varens navn i rækkerne og de forskellige forretninger hen ad kolonerne og på den måde finde prisen for varen i den ene forretning. Dette viste sig at have nogle problemer da vi skulle lave klassen ”product” med en variable for hver forretning som vi kunne gemme prisen i. Det resulterede i at vores database ikke var åben for udvidelser; hvilket er ineffektivt når forretninger kan åbne og lukke og forretningerne får nye vare. Vi valgte derfor at ombygge stukturen af klassen ”product”, så vi i stedet fik tre klasser: ”product”, ”store” og ”storeproduct”. Disse tre klasser gjorde at vores database kunne håndtere at en forretning ville begynder og sælge en vare, og en ny forretning åbnede. Måden det blev implementeret på var ved at ”product” indeholdte en liste af ”storeproduct” hvor prisen for vare i en enkle forretning lægger i, denne klasse indeholder også en reference til produktet og til forretningen. Dette betyder at for varerne og forretningerne har vi kun én instans af for hver vare eller forretning der er, også har vi en ”storeproduct” imellem hver af de forretninger som sælger én vare, og kobler dem sammen på den måde. På samme måde indeholder ”store” også en liste af ”storeproduct” for at kunne finde ud af om én vare sælges i den forretning.</w:t>
       </w:r>
     </w:p>
     <w:p>
@@ -4766,98 +5129,34 @@
           <w:caps/>
         </w:rPr>
       </w:pPr>
-      <w:bookmarkStart w:id="68" w:name="_Toc464367671"/>
-      <w:bookmarkStart w:id="69" w:name="_Toc526492374"/>
-      <w:bookmarkStart w:id="70" w:name="_Toc526573216"/>
-      <w:bookmarkStart w:id="71" w:name="_Toc451688489"/>
+      <w:bookmarkStart w:id="72" w:name="_Toc464367671"/>
+      <w:bookmarkStart w:id="73" w:name="_Toc526492374"/>
+      <w:bookmarkStart w:id="74" w:name="_Toc526573216"/>
+      <w:bookmarkStart w:id="75" w:name="_Toc451688489"/>
       <w:r>
         <w:rPr>
           <w:caps/>
         </w:rPr>
         <w:t>Generelle designbeslutninger</w:t>
-      </w:r>
-      <w:bookmarkEnd w:id="68"/>
-      <w:bookmarkEnd w:id="69"/>
-      <w:bookmarkEnd w:id="70"/>
-      <w:bookmarkEnd w:id="71"/>
-    </w:p>
-    <w:p>
-      <w:pPr>
-        <w:pStyle w:val="Hidetext"/>
-        <w:rPr>
-          <w:lang w:val="da-DK"/>
-        </w:rPr>
-      </w:pPr>
-      <w:r>
-        <w:rPr>
-          <w:lang w:val="da-DK"/>
-        </w:rPr>
-        <w:t>Dette afsnit fastholder de generelle designbeslutninger, der tages under arktiekturdesignet eller som er givet som ultimative krav.</w:t>
-      </w:r>
-    </w:p>
-    <w:p>
-      <w:pPr>
-        <w:pStyle w:val="Hidetext"/>
-        <w:ind w:left="0"/>
-        <w:rPr>
-          <w:lang w:val="da-DK"/>
-        </w:rPr>
-      </w:pPr>
-      <w:r>
-        <w:rPr>
-          <w:lang w:val="da-DK"/>
-        </w:rPr>
-        <w:t>Dette afsnit beskriver de ikke funktionelle krav der har betydning for arkitekturen. Det er krav som f.eks. at der skal anvendes standardprodukter, krav til portering til forskellige platforme, distribuering og genbrug.</w:t>
-      </w:r>
-    </w:p>
-    <w:p>
-      <w:pPr>
-        <w:pStyle w:val="Hidetext"/>
-        <w:rPr>
-          <w:lang w:val="da-DK"/>
-        </w:rPr>
-      </w:pPr>
-      <w:r>
-        <w:rPr>
-          <w:lang w:val="da-DK"/>
-        </w:rPr>
-        <w:t>Der kan også være krav til design og implementeringsstrategi, udviklingsværktøjer, team struktur, anvendelse af legacy (gammel) kode.</w:t>
-      </w:r>
-    </w:p>
-    <w:p>
-      <w:pPr>
-        <w:pStyle w:val="NormalIndent"/>
-        <w:rPr>
-          <w:lang w:val="da-DK"/>
-        </w:rPr>
-      </w:pPr>
-    </w:p>
-    <w:p>
-      <w:pPr>
-        <w:pStyle w:val="Heading2"/>
-      </w:pPr>
-      <w:bookmarkStart w:id="72" w:name="_Toc464367673"/>
-      <w:bookmarkStart w:id="73" w:name="_Toc526492376"/>
-      <w:bookmarkStart w:id="74" w:name="_Toc526573218"/>
-      <w:bookmarkStart w:id="75" w:name="_Toc451688490"/>
-      <w:r>
-        <w:t>Arkitektur mønstre</w:t>
       </w:r>
       <w:bookmarkEnd w:id="72"/>
       <w:bookmarkEnd w:id="73"/>
       <w:bookmarkEnd w:id="74"/>
       <w:bookmarkEnd w:id="75"/>
     </w:p>
-    <w:p/>
-    <w:p>
-      <w:pPr>
-        <w:pStyle w:val="Heading2"/>
-      </w:pPr>
-      <w:bookmarkStart w:id="76" w:name="_Toc451688491"/>
-      <w:r>
-        <w:t>Design mønstre</w:t>
-      </w:r>
-      <w:bookmarkEnd w:id="76"/>
+    <w:p>
+      <w:pPr>
+        <w:pStyle w:val="Hidetext"/>
+        <w:rPr>
+          <w:lang w:val="da-DK"/>
+        </w:rPr>
+      </w:pPr>
+      <w:r>
+        <w:rPr>
+          <w:lang w:val="da-DK"/>
+        </w:rPr>
+        <w:t>Dette afsnit fastholder de generelle designbeslutninger, der tages under arktiekturdesignet eller som er givet som ultimative krav.</w:t>
+      </w:r>
     </w:p>
     <w:p>
       <w:pPr>
@@ -4871,7 +5170,21 @@
         <w:rPr>
           <w:lang w:val="da-DK"/>
         </w:rPr>
-        <w:t>Her opremses de standard arkitektur mønstre, der er anvendt i systemet sammen med en reference til dokumentationen for mønstrene.</w:t>
+        <w:t>Dette afsnit beskriver de ikke funktionelle krav der har betydning for arkitekturen. Det er krav som f.eks. at der skal anvendes standardprodukter, krav til portering til forskellige platforme, distribuering og genbrug.</w:t>
+      </w:r>
+    </w:p>
+    <w:p>
+      <w:pPr>
+        <w:pStyle w:val="Hidetext"/>
+        <w:rPr>
+          <w:lang w:val="da-DK"/>
+        </w:rPr>
+      </w:pPr>
+      <w:r>
+        <w:rPr>
+          <w:lang w:val="da-DK"/>
+        </w:rPr>
+        <w:t>Der kan også være krav til design og implementeringsstrategi, udviklingsværktøjer, team struktur, anvendelse af legacy (gammel) kode.</w:t>
       </w:r>
     </w:p>
     <w:p>
@@ -4886,21 +5199,33 @@
       <w:pPr>
         <w:pStyle w:val="Heading2"/>
       </w:pPr>
-      <w:bookmarkStart w:id="77" w:name="_Toc464367674"/>
-      <w:bookmarkStart w:id="78" w:name="_Toc526492377"/>
-      <w:bookmarkStart w:id="79" w:name="_Toc526573219"/>
-      <w:bookmarkStart w:id="80" w:name="_Toc451688492"/>
-      <w:r>
-        <w:t>Generelle brugergrænsefladeregler</w:t>
-      </w:r>
+      <w:bookmarkStart w:id="76" w:name="_Toc464367673"/>
+      <w:bookmarkStart w:id="77" w:name="_Toc526492376"/>
+      <w:bookmarkStart w:id="78" w:name="_Toc526573218"/>
+      <w:bookmarkStart w:id="79" w:name="_Toc451688490"/>
+      <w:r>
+        <w:t>Arkitektur mønstre</w:t>
+      </w:r>
+      <w:bookmarkEnd w:id="76"/>
       <w:bookmarkEnd w:id="77"/>
       <w:bookmarkEnd w:id="78"/>
       <w:bookmarkEnd w:id="79"/>
+    </w:p>
+    <w:p/>
+    <w:p>
+      <w:pPr>
+        <w:pStyle w:val="Heading2"/>
+      </w:pPr>
+      <w:bookmarkStart w:id="80" w:name="_Toc451688491"/>
+      <w:r>
+        <w:t>Design mønstre</w:t>
+      </w:r>
       <w:bookmarkEnd w:id="80"/>
     </w:p>
     <w:p>
       <w:pPr>
         <w:pStyle w:val="Hidetext"/>
+        <w:ind w:left="0"/>
         <w:rPr>
           <w:lang w:val="da-DK"/>
         </w:rPr>
@@ -4909,7 +5234,7 @@
         <w:rPr>
           <w:lang w:val="da-DK"/>
         </w:rPr>
-        <w:t>Her beskrives de generelle regler og principper, der skal overholdes for design af systemets brugergrænse-flader. Alternativt kan der her indsættes en reference til et eksternt dokument.</w:t>
+        <w:t>Her opremses de standard arkitektur mønstre, der er anvendt i systemet sammen med en reference til dokumentationen for mønstrene.</w:t>
       </w:r>
     </w:p>
     <w:p>
@@ -4924,17 +5249,12 @@
       <w:pPr>
         <w:pStyle w:val="Heading2"/>
       </w:pPr>
-      <w:bookmarkStart w:id="81" w:name="_Toc464367678"/>
-      <w:bookmarkStart w:id="82" w:name="_Toc526492379"/>
-      <w:bookmarkStart w:id="83" w:name="_Toc526573220"/>
-      <w:bookmarkStart w:id="84" w:name="_Toc451688493"/>
-      <w:proofErr w:type="spellStart"/>
-      <w:r>
-        <w:t>Exception</w:t>
-      </w:r>
-      <w:proofErr w:type="spellEnd"/>
-      <w:r>
-        <w:t xml:space="preserve"> og fejlhåndtering</w:t>
+      <w:bookmarkStart w:id="81" w:name="_Toc464367674"/>
+      <w:bookmarkStart w:id="82" w:name="_Toc526492377"/>
+      <w:bookmarkStart w:id="83" w:name="_Toc526573219"/>
+      <w:bookmarkStart w:id="84" w:name="_Toc451688492"/>
+      <w:r>
+        <w:t>Generelle brugergrænsefladeregler</w:t>
       </w:r>
       <w:bookmarkEnd w:id="81"/>
       <w:bookmarkEnd w:id="82"/>
@@ -4952,7 +5272,7 @@
         <w:rPr>
           <w:lang w:val="da-DK"/>
         </w:rPr>
-        <w:t>Dette afsnit beskriver de generelle regler for exception og fejlhåndtering.</w:t>
+        <w:t>Her beskrives de generelle regler og principper, der skal overholdes for design af systemets brugergrænse-flader. Alternativt kan der her indsættes en reference til et eksternt dokument.</w:t>
       </w:r>
     </w:p>
     <w:p>
@@ -4967,12 +5287,12 @@
       <w:pPr>
         <w:pStyle w:val="Heading2"/>
       </w:pPr>
-      <w:bookmarkStart w:id="85" w:name="_Toc464367679"/>
-      <w:bookmarkStart w:id="86" w:name="_Toc526492380"/>
-      <w:bookmarkStart w:id="87" w:name="_Toc526573221"/>
-      <w:bookmarkStart w:id="88" w:name="_Toc451688494"/>
-      <w:r>
-        <w:t>Implementeringssprog og værktøjer</w:t>
+      <w:bookmarkStart w:id="85" w:name="_Toc464367678"/>
+      <w:bookmarkStart w:id="86" w:name="_Toc526492379"/>
+      <w:bookmarkStart w:id="87" w:name="_Toc526573220"/>
+      <w:bookmarkStart w:id="88" w:name="_Toc451688493"/>
+      <w:r>
+        <w:t>Exception og fejlhåndtering</w:t>
       </w:r>
       <w:bookmarkEnd w:id="85"/>
       <w:bookmarkEnd w:id="86"/>
@@ -4990,6 +5310,44 @@
         <w:rPr>
           <w:lang w:val="da-DK"/>
         </w:rPr>
+        <w:t>Dette afsnit beskriver de generelle regler for exception og fejlhåndtering.</w:t>
+      </w:r>
+    </w:p>
+    <w:p>
+      <w:pPr>
+        <w:pStyle w:val="NormalIndent"/>
+        <w:rPr>
+          <w:lang w:val="da-DK"/>
+        </w:rPr>
+      </w:pPr>
+    </w:p>
+    <w:p>
+      <w:pPr>
+        <w:pStyle w:val="Heading2"/>
+      </w:pPr>
+      <w:bookmarkStart w:id="89" w:name="_Toc464367679"/>
+      <w:bookmarkStart w:id="90" w:name="_Toc526492380"/>
+      <w:bookmarkStart w:id="91" w:name="_Toc526573221"/>
+      <w:bookmarkStart w:id="92" w:name="_Toc451688494"/>
+      <w:r>
+        <w:t>Implementeringssprog og værktøjer</w:t>
+      </w:r>
+      <w:bookmarkEnd w:id="89"/>
+      <w:bookmarkEnd w:id="90"/>
+      <w:bookmarkEnd w:id="91"/>
+      <w:bookmarkEnd w:id="92"/>
+    </w:p>
+    <w:p>
+      <w:pPr>
+        <w:pStyle w:val="Hidetext"/>
+        <w:rPr>
+          <w:lang w:val="da-DK"/>
+        </w:rPr>
+      </w:pPr>
+      <w:r>
+        <w:rPr>
+          <w:lang w:val="da-DK"/>
+        </w:rPr>
         <w:t>Her angives det valgte implementeringssprog og de værktøjer, der anvendes ved udviklingen.</w:t>
       </w:r>
     </w:p>
@@ -5008,16 +5366,11 @@
           <w:tab w:val="left" w:pos="3600"/>
         </w:tabs>
       </w:pPr>
-      <w:bookmarkStart w:id="89" w:name="_Toc451688495"/>
-      <w:r>
-        <w:t xml:space="preserve">Frameworks og </w:t>
-      </w:r>
-      <w:proofErr w:type="spellStart"/>
-      <w:r>
-        <w:t>packages</w:t>
-      </w:r>
-      <w:bookmarkEnd w:id="89"/>
-      <w:proofErr w:type="spellEnd"/>
+      <w:bookmarkStart w:id="93" w:name="_Toc451688495"/>
+      <w:r>
+        <w:t>Frameworks og packages</w:t>
+      </w:r>
+      <w:bookmarkEnd w:id="93"/>
       <w:r>
         <w:tab/>
       </w:r>
@@ -5027,11 +5380,11 @@
       <w:pPr>
         <w:pStyle w:val="Heading1"/>
       </w:pPr>
-      <w:bookmarkStart w:id="90" w:name="_Toc451688496"/>
+      <w:bookmarkStart w:id="94" w:name="_Toc451688496"/>
       <w:r>
         <w:t>KVALITET</w:t>
       </w:r>
-      <w:bookmarkEnd w:id="90"/>
+      <w:bookmarkEnd w:id="94"/>
     </w:p>
     <w:p>
       <w:r>
@@ -5065,11 +5418,11 @@
       <w:pPr>
         <w:pStyle w:val="Heading1"/>
       </w:pPr>
-      <w:bookmarkStart w:id="91" w:name="_Toc451688497"/>
+      <w:bookmarkStart w:id="95" w:name="_Toc451688497"/>
       <w:r>
         <w:t>REFERENCER</w:t>
       </w:r>
-      <w:bookmarkEnd w:id="91"/>
+      <w:bookmarkEnd w:id="95"/>
     </w:p>
     <w:p/>
     <w:sectPr>
@@ -6933,7 +7286,7 @@
 </file>
 
 <file path=customXml/itemProps1.xml><?xml version="1.0" encoding="utf-8"?>
-<ds:datastoreItem xmlns:ds="http://schemas.openxmlformats.org/officeDocument/2006/customXml" ds:itemID="{D5B0A655-94F8-4DA9-88E7-88D26D506C2D}">
+<ds:datastoreItem xmlns:ds="http://schemas.openxmlformats.org/officeDocument/2006/customXml" ds:itemID="{4118C279-915D-4053-84CA-1F9FDC34BF2D}">
   <ds:schemaRefs>
     <ds:schemaRef ds:uri="http://schemas.openxmlformats.org/officeDocument/2006/bibliography"/>
   </ds:schemaRefs>

</xml_diff>

<commit_message>
Skrevet logiske view færdigt i Systemarkitektur.docx
</commit_message>
<xml_diff>
--- a/Systemarkitektur/Systemarkitektur.docx
+++ b/Systemarkitektur/Systemarkitektur.docx
@@ -623,7 +623,7 @@
                 <w:noProof/>
                 <w:webHidden/>
               </w:rPr>
-              <w:t>2</w:t>
+              <w:t>3</w:t>
             </w:r>
             <w:r>
               <w:rPr>
@@ -983,7 +983,7 @@
                 <w:noProof/>
                 <w:webHidden/>
               </w:rPr>
-              <w:t>3</w:t>
+              <w:t>4</w:t>
             </w:r>
             <w:r>
               <w:rPr>
@@ -1268,7 +1268,7 @@
                 <w:noProof/>
                 <w:webHidden/>
               </w:rPr>
-              <w:t>7</w:t>
+              <w:t>8</w:t>
             </w:r>
             <w:r>
               <w:rPr>
@@ -1340,7 +1340,7 @@
                 <w:noProof/>
                 <w:webHidden/>
               </w:rPr>
-              <w:t>8</w:t>
+              <w:t>9</w:t>
             </w:r>
             <w:r>
               <w:rPr>
@@ -1412,7 +1412,7 @@
                 <w:noProof/>
                 <w:webHidden/>
               </w:rPr>
-              <w:t>8</w:t>
+              <w:t>10</w:t>
             </w:r>
             <w:r>
               <w:rPr>
@@ -1484,7 +1484,7 @@
                 <w:noProof/>
                 <w:webHidden/>
               </w:rPr>
-              <w:t>8</w:t>
+              <w:t>10</w:t>
             </w:r>
             <w:r>
               <w:rPr>
@@ -1556,7 +1556,7 @@
                 <w:noProof/>
                 <w:webHidden/>
               </w:rPr>
-              <w:t>8</w:t>
+              <w:t>11</w:t>
             </w:r>
             <w:r>
               <w:rPr>
@@ -1628,7 +1628,7 @@
                 <w:noProof/>
                 <w:webHidden/>
               </w:rPr>
-              <w:t>8</w:t>
+              <w:t>12</w:t>
             </w:r>
             <w:r>
               <w:rPr>
@@ -1700,7 +1700,7 @@
                 <w:noProof/>
                 <w:webHidden/>
               </w:rPr>
-              <w:t>8</w:t>
+              <w:t>13</w:t>
             </w:r>
             <w:r>
               <w:rPr>
@@ -1772,7 +1772,7 @@
                 <w:noProof/>
                 <w:webHidden/>
               </w:rPr>
-              <w:t>8</w:t>
+              <w:t>15</w:t>
             </w:r>
             <w:r>
               <w:rPr>
@@ -1844,7 +1844,7 @@
                 <w:noProof/>
                 <w:webHidden/>
               </w:rPr>
-              <w:t>8</w:t>
+              <w:t>15</w:t>
             </w:r>
             <w:r>
               <w:rPr>
@@ -1986,7 +1986,7 @@
                 <w:noProof/>
                 <w:webHidden/>
               </w:rPr>
-              <w:t>8</w:t>
+              <w:t>15</w:t>
             </w:r>
             <w:r>
               <w:rPr>
@@ -2059,7 +2059,7 @@
                 <w:noProof/>
                 <w:webHidden/>
               </w:rPr>
-              <w:t>8</w:t>
+              <w:t>15</w:t>
             </w:r>
             <w:r>
               <w:rPr>
@@ -2132,7 +2132,7 @@
                 <w:noProof/>
                 <w:webHidden/>
               </w:rPr>
-              <w:t>8</w:t>
+              <w:t>15</w:t>
             </w:r>
             <w:r>
               <w:rPr>
@@ -2204,7 +2204,7 @@
                 <w:noProof/>
                 <w:webHidden/>
               </w:rPr>
-              <w:t>8</w:t>
+              <w:t>15</w:t>
             </w:r>
             <w:r>
               <w:rPr>
@@ -2276,7 +2276,7 @@
                 <w:noProof/>
                 <w:webHidden/>
               </w:rPr>
-              <w:t>8</w:t>
+              <w:t>15</w:t>
             </w:r>
             <w:r>
               <w:rPr>
@@ -2349,7 +2349,7 @@
                 <w:noProof/>
                 <w:webHidden/>
               </w:rPr>
-              <w:t>8</w:t>
+              <w:t>15</w:t>
             </w:r>
             <w:r>
               <w:rPr>
@@ -2421,7 +2421,7 @@
                 <w:noProof/>
                 <w:webHidden/>
               </w:rPr>
-              <w:t>8</w:t>
+              <w:t>15</w:t>
             </w:r>
             <w:r>
               <w:rPr>
@@ -2493,7 +2493,7 @@
                 <w:noProof/>
                 <w:webHidden/>
               </w:rPr>
-              <w:t>8</w:t>
+              <w:t>15</w:t>
             </w:r>
             <w:r>
               <w:rPr>
@@ -2565,7 +2565,7 @@
                 <w:noProof/>
                 <w:webHidden/>
               </w:rPr>
-              <w:t>8</w:t>
+              <w:t>15</w:t>
             </w:r>
             <w:r>
               <w:rPr>
@@ -2637,7 +2637,7 @@
                 <w:noProof/>
                 <w:webHidden/>
               </w:rPr>
-              <w:t>8</w:t>
+              <w:t>15</w:t>
             </w:r>
             <w:r>
               <w:rPr>
@@ -2709,7 +2709,7 @@
                 <w:noProof/>
                 <w:webHidden/>
               </w:rPr>
-              <w:t>8</w:t>
+              <w:t>15</w:t>
             </w:r>
             <w:r>
               <w:rPr>
@@ -2781,7 +2781,7 @@
                 <w:noProof/>
                 <w:webHidden/>
               </w:rPr>
-              <w:t>8</w:t>
+              <w:t>15</w:t>
             </w:r>
             <w:r>
               <w:rPr>
@@ -2853,7 +2853,7 @@
                 <w:noProof/>
                 <w:webHidden/>
               </w:rPr>
-              <w:t>8</w:t>
+              <w:t>15</w:t>
             </w:r>
             <w:r>
               <w:rPr>
@@ -2925,7 +2925,7 @@
                 <w:noProof/>
                 <w:webHidden/>
               </w:rPr>
-              <w:t>8</w:t>
+              <w:t>15</w:t>
             </w:r>
             <w:r>
               <w:rPr>
@@ -2983,11 +2983,6 @@
       <w:bookmarkEnd w:id="2"/>
     </w:p>
     <w:p>
-      <w:r>
-        <w:t>SD = Sekvens diagram</w:t>
-      </w:r>
-    </w:p>
-    <w:p>
       <w:pPr>
         <w:rPr>
           <w:lang w:val="en-GB"/>
@@ -2997,8 +2992,37 @@
         <w:rPr>
           <w:lang w:val="en-GB"/>
         </w:rPr>
+        <w:t xml:space="preserve">SD = </w:t>
+      </w:r>
+      <w:proofErr w:type="spellStart"/>
+      <w:r>
+        <w:rPr>
+          <w:lang w:val="en-GB"/>
+        </w:rPr>
+        <w:t>Sekvens</w:t>
+      </w:r>
+      <w:proofErr w:type="spellEnd"/>
+      <w:r>
+        <w:rPr>
+          <w:lang w:val="en-GB"/>
+        </w:rPr>
+        <w:t xml:space="preserve"> diagram</w:t>
+      </w:r>
+    </w:p>
+    <w:p>
+      <w:pPr>
+        <w:rPr>
+          <w:lang w:val="en-GB"/>
+        </w:rPr>
+      </w:pPr>
+      <w:r>
+        <w:rPr>
+          <w:lang w:val="en-GB"/>
+        </w:rPr>
         <w:t>BLL = Business Logic Layer</w:t>
       </w:r>
+      <w:bookmarkStart w:id="3" w:name="_GoBack"/>
+      <w:bookmarkEnd w:id="3"/>
     </w:p>
     <w:p>
       <w:pPr>
@@ -3017,26 +3041,26 @@
       <w:pPr>
         <w:pStyle w:val="Heading2"/>
       </w:pPr>
-      <w:bookmarkStart w:id="3" w:name="_Toc451688461"/>
+      <w:bookmarkStart w:id="4" w:name="_Toc451688461"/>
       <w:r>
         <w:t>Dokumentstruktur og læsevejledning</w:t>
       </w:r>
-      <w:bookmarkEnd w:id="3"/>
+      <w:bookmarkEnd w:id="4"/>
     </w:p>
     <w:p/>
     <w:p>
       <w:pPr>
         <w:pStyle w:val="Heading2"/>
       </w:pPr>
-      <w:bookmarkStart w:id="4" w:name="_Toc526492327"/>
-      <w:bookmarkStart w:id="5" w:name="_Toc526573168"/>
-      <w:bookmarkStart w:id="6" w:name="_Toc451688462"/>
+      <w:bookmarkStart w:id="5" w:name="_Toc526492327"/>
+      <w:bookmarkStart w:id="6" w:name="_Toc526573168"/>
+      <w:bookmarkStart w:id="7" w:name="_Toc451688462"/>
       <w:r>
         <w:t>Dokumentets rolle i en iterativ udviklingsproces</w:t>
       </w:r>
-      <w:bookmarkEnd w:id="4"/>
       <w:bookmarkEnd w:id="5"/>
       <w:bookmarkEnd w:id="6"/>
+      <w:bookmarkEnd w:id="7"/>
     </w:p>
     <w:p/>
     <w:p/>
@@ -3044,32 +3068,34 @@
       <w:pPr>
         <w:pStyle w:val="Heading1"/>
       </w:pPr>
-      <w:bookmarkStart w:id="7" w:name="_Toc451688463"/>
+      <w:bookmarkStart w:id="8" w:name="_Toc451688463"/>
       <w:r>
         <w:t>SYSTEM OVERSIGT</w:t>
       </w:r>
-      <w:bookmarkEnd w:id="7"/>
-    </w:p>
-    <w:p>
+      <w:bookmarkEnd w:id="8"/>
+    </w:p>
+    <w:p>
+      <w:proofErr w:type="spellStart"/>
       <w:r>
         <w:t>Rigtbillede</w:t>
       </w:r>
+      <w:proofErr w:type="spellEnd"/>
     </w:p>
     <w:p>
       <w:pPr>
         <w:pStyle w:val="Heading2"/>
       </w:pPr>
-      <w:bookmarkStart w:id="8" w:name="_Toc464367642"/>
-      <w:bookmarkStart w:id="9" w:name="_Toc526492329"/>
-      <w:bookmarkStart w:id="10" w:name="_Toc526573170"/>
-      <w:bookmarkStart w:id="11" w:name="_Toc451688464"/>
+      <w:bookmarkStart w:id="9" w:name="_Toc464367642"/>
+      <w:bookmarkStart w:id="10" w:name="_Toc526492329"/>
+      <w:bookmarkStart w:id="11" w:name="_Toc526573170"/>
+      <w:bookmarkStart w:id="12" w:name="_Toc451688464"/>
       <w:r>
         <w:t>System kontekst</w:t>
       </w:r>
-      <w:bookmarkEnd w:id="8"/>
       <w:bookmarkEnd w:id="9"/>
       <w:bookmarkEnd w:id="10"/>
       <w:bookmarkEnd w:id="11"/>
+      <w:bookmarkEnd w:id="12"/>
     </w:p>
     <w:p>
       <w:r>
@@ -3080,16 +3106,16 @@
       <w:pPr>
         <w:pStyle w:val="Heading2"/>
       </w:pPr>
-      <w:bookmarkStart w:id="12" w:name="_Toc526492330"/>
-      <w:bookmarkStart w:id="13" w:name="_Toc526573171"/>
-      <w:bookmarkStart w:id="14" w:name="_Toc451688465"/>
+      <w:bookmarkStart w:id="13" w:name="_Toc526492330"/>
+      <w:bookmarkStart w:id="14" w:name="_Toc526573171"/>
+      <w:bookmarkStart w:id="15" w:name="_Toc451688465"/>
       <w:r>
         <w:lastRenderedPageBreak/>
         <w:t>System introduktion</w:t>
       </w:r>
-      <w:bookmarkEnd w:id="12"/>
       <w:bookmarkEnd w:id="13"/>
       <w:bookmarkEnd w:id="14"/>
+      <w:bookmarkEnd w:id="15"/>
     </w:p>
     <w:p>
       <w:r>
@@ -3100,11 +3126,11 @@
       <w:pPr>
         <w:pStyle w:val="Heading3"/>
       </w:pPr>
-      <w:bookmarkStart w:id="15" w:name="_Toc451688466"/>
+      <w:bookmarkStart w:id="16" w:name="_Toc451688466"/>
       <w:r>
         <w:t>Domæne model</w:t>
       </w:r>
-      <w:bookmarkEnd w:id="15"/>
+      <w:bookmarkEnd w:id="16"/>
     </w:p>
     <w:p>
       <w:pPr>
@@ -3134,7 +3160,7 @@
           <v:shape id="_x0000_i1025" type="#_x0000_t75" style="width:481.65pt;height:193.65pt" o:ole="">
             <v:imagedata r:id="rId7" o:title=""/>
           </v:shape>
-          <o:OLEObject Type="Embed" ProgID="Visio.Drawing.15" ShapeID="_x0000_i1025" DrawAspect="Content" ObjectID="_1525446143" r:id="rId8"/>
+          <o:OLEObject Type="Embed" ProgID="Visio.Drawing.15" ShapeID="_x0000_i1025" DrawAspect="Content" ObjectID="_1525448153" r:id="rId8"/>
         </w:object>
       </w:r>
     </w:p>
@@ -3142,7 +3168,7 @@
       <w:pPr>
         <w:pStyle w:val="Caption"/>
       </w:pPr>
-      <w:bookmarkStart w:id="16" w:name="_Ref444611581"/>
+      <w:bookmarkStart w:id="17" w:name="_Ref444611581"/>
       <w:r>
         <w:t xml:space="preserve">Figur </w:t>
       </w:r>
@@ -3154,7 +3180,7 @@
           <w:t>1</w:t>
         </w:r>
       </w:fldSimple>
-      <w:bookmarkEnd w:id="16"/>
+      <w:bookmarkEnd w:id="17"/>
       <w:r>
         <w:t>: Domæne model af Pristjek220</w:t>
       </w:r>
@@ -3192,21 +3218,21 @@
       <w:pPr>
         <w:pStyle w:val="Heading1"/>
       </w:pPr>
-      <w:bookmarkStart w:id="17" w:name="_Toc451688467"/>
+      <w:bookmarkStart w:id="18" w:name="_Toc451688467"/>
       <w:r>
         <w:t>SYSTEMETS GRÆNSEFLADER</w:t>
       </w:r>
-      <w:bookmarkEnd w:id="17"/>
+      <w:bookmarkEnd w:id="18"/>
     </w:p>
     <w:p>
       <w:pPr>
         <w:pStyle w:val="Heading2"/>
       </w:pPr>
-      <w:bookmarkStart w:id="18" w:name="_Toc451688468"/>
+      <w:bookmarkStart w:id="19" w:name="_Toc451688468"/>
       <w:r>
         <w:t>Grænseflader til person aktører</w:t>
       </w:r>
-      <w:bookmarkEnd w:id="18"/>
+      <w:bookmarkEnd w:id="19"/>
     </w:p>
     <w:p>
       <w:r>
@@ -3217,15 +3243,15 @@
       <w:pPr>
         <w:pStyle w:val="Heading2"/>
       </w:pPr>
-      <w:bookmarkStart w:id="19" w:name="_Toc526492333"/>
-      <w:bookmarkStart w:id="20" w:name="_Toc526573174"/>
-      <w:bookmarkStart w:id="21" w:name="_Toc451688469"/>
+      <w:bookmarkStart w:id="20" w:name="_Toc526492333"/>
+      <w:bookmarkStart w:id="21" w:name="_Toc526573174"/>
+      <w:bookmarkStart w:id="22" w:name="_Toc451688469"/>
       <w:r>
         <w:t>Grænseflader til eksterne system aktører</w:t>
       </w:r>
-      <w:bookmarkEnd w:id="19"/>
       <w:bookmarkEnd w:id="20"/>
       <w:bookmarkEnd w:id="21"/>
+      <w:bookmarkEnd w:id="22"/>
     </w:p>
     <w:p>
       <w:r>
@@ -3238,7 +3264,7 @@
       <w:pPr>
         <w:pStyle w:val="Heading1"/>
       </w:pPr>
-      <w:bookmarkStart w:id="22" w:name="_Toc451688470"/>
+      <w:bookmarkStart w:id="23" w:name="_Toc451688470"/>
       <w:r>
         <w:lastRenderedPageBreak/>
         <w:t>USERSTORIE</w:t>
@@ -3246,7 +3272,7 @@
       <w:r>
         <w:t>S</w:t>
       </w:r>
-      <w:bookmarkEnd w:id="22"/>
+      <w:bookmarkEnd w:id="23"/>
     </w:p>
     <w:p>
       <w:r>
@@ -3258,15 +3284,23 @@
       <w:pPr>
         <w:pStyle w:val="Heading1"/>
       </w:pPr>
-      <w:bookmarkStart w:id="23" w:name="_Toc451688471"/>
+      <w:bookmarkStart w:id="24" w:name="_Toc451688471"/>
       <w:r>
         <w:t>LOGISK VIEW</w:t>
       </w:r>
-      <w:bookmarkEnd w:id="23"/>
-    </w:p>
-    <w:p>
-      <w:r>
-        <w:t>Det logiske view vil blive forklaret ud fra packages diagrammet for systemet, hvor der vil blive kigget længere ind i hver pakke i dette afsnit</w:t>
+      <w:bookmarkEnd w:id="24"/>
+    </w:p>
+    <w:p>
+      <w:r>
+        <w:t xml:space="preserve">Det logiske view vil blive forklaret ud fra </w:t>
+      </w:r>
+      <w:proofErr w:type="spellStart"/>
+      <w:r>
+        <w:t>packages</w:t>
+      </w:r>
+      <w:proofErr w:type="spellEnd"/>
+      <w:r>
+        <w:t xml:space="preserve"> diagrammet for systemet, hvor der vil blive kigget længere ind i hver pakke i dette afsnit</w:t>
       </w:r>
       <w:r>
         <w:t xml:space="preserve">. </w:t>
@@ -3281,8 +3315,13 @@
         <w:t>fra Data Access Laget, der</w:t>
       </w:r>
       <w:r>
-        <w:t>efter Shared Functionallities</w:t>
-      </w:r>
+        <w:t xml:space="preserve">efter Shared </w:t>
+      </w:r>
+      <w:proofErr w:type="spellStart"/>
+      <w:r>
+        <w:t>Functionallities</w:t>
+      </w:r>
+      <w:proofErr w:type="spellEnd"/>
       <w:r>
         <w:t>,</w:t>
       </w:r>
@@ -3317,13 +3356,29 @@
         <w:fldChar w:fldCharType="end"/>
       </w:r>
       <w:r>
-        <w:t xml:space="preserve"> viser. Herefter vil Consumer blive gennemgået sammen med Consumer GUI hvor der så vil blive vist sekvensdiagrammer for de relevante funktioner som Consumeren ha</w:t>
+        <w:t xml:space="preserve"> viser. Herefter vil Consumer blive gennemgået sammen med Consumer GUI hvor der så vil blive vist sekvensdiagrammer for de relevante funktioner som </w:t>
+      </w:r>
+      <w:proofErr w:type="spellStart"/>
+      <w:r>
+        <w:t>Consumeren</w:t>
+      </w:r>
+      <w:proofErr w:type="spellEnd"/>
+      <w:r>
+        <w:t xml:space="preserve"> ha</w:t>
       </w:r>
       <w:r>
         <w:t>r. Til sidst vil Administrationsdelen</w:t>
       </w:r>
       <w:r>
-        <w:t xml:space="preserve"> blive gennem gået sammen med Administation GUI med dens relevante funktioner op</w:t>
+        <w:t xml:space="preserve"> blive gennem gået sammen med </w:t>
+      </w:r>
+      <w:proofErr w:type="spellStart"/>
+      <w:r>
+        <w:t>Administation</w:t>
+      </w:r>
+      <w:proofErr w:type="spellEnd"/>
+      <w:r>
+        <w:t xml:space="preserve"> GUI med dens relevante funktioner op</w:t>
       </w:r>
       <w:r>
         <w:t xml:space="preserve">stillet i sekvensdiagrammer. </w:t>
@@ -3338,7 +3393,7 @@
           <v:shape id="_x0000_i1030" type="#_x0000_t75" style="width:402pt;height:228pt" o:ole="">
             <v:imagedata r:id="rId9" o:title=""/>
           </v:shape>
-          <o:OLEObject Type="Embed" ProgID="Visio.Drawing.15" ShapeID="_x0000_i1030" DrawAspect="Content" ObjectID="_1525446144" r:id="rId10"/>
+          <o:OLEObject Type="Embed" ProgID="Visio.Drawing.15" ShapeID="_x0000_i1030" DrawAspect="Content" ObjectID="_1525448154" r:id="rId10"/>
         </w:object>
       </w:r>
     </w:p>
@@ -3346,7 +3401,7 @@
       <w:pPr>
         <w:pStyle w:val="Caption"/>
       </w:pPr>
-      <w:bookmarkStart w:id="24" w:name="_Ref451690158"/>
+      <w:bookmarkStart w:id="25" w:name="_Ref451690158"/>
       <w:r>
         <w:t xml:space="preserve">Figur </w:t>
       </w:r>
@@ -3358,7 +3413,7 @@
           <w:t>2</w:t>
         </w:r>
       </w:fldSimple>
-      <w:bookmarkEnd w:id="24"/>
+      <w:bookmarkEnd w:id="25"/>
       <w:r>
         <w:t>: Packages Diagram for Pristjek220.</w:t>
       </w:r>
@@ -3389,7 +3444,47 @@
         <w:fldChar w:fldCharType="end"/>
       </w:r>
       <w:r>
-        <w:t xml:space="preserve">, viser hvordan koden for Pristjek220 er inddelt i forskellige lag og namespaces. Her er det tydeligt at se 3-lags modellen, da pakkerne er delt op i Data Access Layer, Business Logic Layer og Presentation Layer. </w:t>
+        <w:t xml:space="preserve">, viser hvordan koden for Pristjek220 er inddelt i forskellige lag og </w:t>
+      </w:r>
+      <w:proofErr w:type="spellStart"/>
+      <w:r>
+        <w:t>namespaces</w:t>
+      </w:r>
+      <w:proofErr w:type="spellEnd"/>
+      <w:r>
+        <w:t xml:space="preserve">. Her er det tydeligt at se 3-lags modellen, da pakkerne er delt op i Data Access </w:t>
+      </w:r>
+      <w:proofErr w:type="spellStart"/>
+      <w:r>
+        <w:t>Layer</w:t>
+      </w:r>
+      <w:proofErr w:type="spellEnd"/>
+      <w:r>
+        <w:t xml:space="preserve">, Business </w:t>
+      </w:r>
+      <w:proofErr w:type="spellStart"/>
+      <w:r>
+        <w:t>Logic</w:t>
+      </w:r>
+      <w:proofErr w:type="spellEnd"/>
+      <w:r>
+        <w:t xml:space="preserve"> </w:t>
+      </w:r>
+      <w:proofErr w:type="spellStart"/>
+      <w:r>
+        <w:t>Layer</w:t>
+      </w:r>
+      <w:proofErr w:type="spellEnd"/>
+      <w:r>
+        <w:t xml:space="preserve"> og Presentation </w:t>
+      </w:r>
+      <w:proofErr w:type="spellStart"/>
+      <w:r>
+        <w:t>Layer</w:t>
+      </w:r>
+      <w:proofErr w:type="spellEnd"/>
+      <w:r>
+        <w:t xml:space="preserve">. </w:t>
       </w:r>
     </w:p>
     <w:p>
@@ -3397,7 +3492,15 @@
         <w:pStyle w:val="Heading2"/>
       </w:pPr>
       <w:r>
-        <w:t>Data Access Layer – Pristjek220Info</w:t>
+        <w:t xml:space="preserve">Data Access </w:t>
+      </w:r>
+      <w:proofErr w:type="spellStart"/>
+      <w:r>
+        <w:t>Layer</w:t>
+      </w:r>
+      <w:proofErr w:type="spellEnd"/>
+      <w:r>
+        <w:t xml:space="preserve"> – Pristjek220Info</w:t>
       </w:r>
     </w:p>
     <w:p/>
@@ -3410,7 +3513,7 @@
           <v:shape id="_x0000_i1026" type="#_x0000_t75" style="width:481.1pt;height:235.65pt" o:ole="">
             <v:imagedata r:id="rId11" o:title="" cropbottom="23190f"/>
           </v:shape>
-          <o:OLEObject Type="Embed" ProgID="Visio.Drawing.15" ShapeID="_x0000_i1026" DrawAspect="Content" ObjectID="_1525446145" r:id="rId12"/>
+          <o:OLEObject Type="Embed" ProgID="Visio.Drawing.15" ShapeID="_x0000_i1026" DrawAspect="Content" ObjectID="_1525448155" r:id="rId12"/>
         </w:object>
       </w:r>
     </w:p>
@@ -3418,7 +3521,7 @@
       <w:pPr>
         <w:pStyle w:val="Caption"/>
       </w:pPr>
-      <w:bookmarkStart w:id="25" w:name="_Ref451692285"/>
+      <w:bookmarkStart w:id="26" w:name="_Ref451692285"/>
       <w:r>
         <w:t xml:space="preserve">Figur </w:t>
       </w:r>
@@ -3430,7 +3533,7 @@
           <w:t>3</w:t>
         </w:r>
       </w:fldSimple>
-      <w:bookmarkEnd w:id="25"/>
+      <w:bookmarkEnd w:id="26"/>
       <w:r>
         <w:t>: Pristjek220Info packages.</w:t>
       </w:r>
@@ -3463,11 +3566,16 @@
       <w:r>
         <w:t xml:space="preserve"> kan klasse diagrammet for Pristjek220Info ses med de relevante funktioner på, disse funktioner vil blive forklaret gennem </w:t>
       </w:r>
+      <w:proofErr w:type="spellStart"/>
       <w:r>
         <w:t>SD’</w:t>
       </w:r>
       <w:r>
-        <w:t xml:space="preserve">et som vises på </w:t>
+        <w:t>et</w:t>
+      </w:r>
+      <w:proofErr w:type="spellEnd"/>
+      <w:r>
+        <w:t xml:space="preserve"> som vises på </w:t>
       </w:r>
       <w:r>
         <w:fldChar w:fldCharType="begin"/>
@@ -3478,18 +3586,51 @@
       <w:r>
         <w:fldChar w:fldCharType="separate"/>
       </w:r>
+      <w:proofErr w:type="spellStart"/>
       <w:r>
         <w:rPr>
           <w:b/>
           <w:bCs/>
         </w:rPr>
-        <w:t>Error! Reference source not found.</w:t>
+        <w:t>Error</w:t>
+      </w:r>
+      <w:proofErr w:type="spellEnd"/>
+      <w:r>
+        <w:rPr>
+          <w:b/>
+          <w:bCs/>
+        </w:rPr>
+        <w:t xml:space="preserve">! Reference source not </w:t>
+      </w:r>
+      <w:proofErr w:type="spellStart"/>
+      <w:r>
+        <w:rPr>
+          <w:b/>
+          <w:bCs/>
+        </w:rPr>
+        <w:t>found</w:t>
+      </w:r>
+      <w:proofErr w:type="spellEnd"/>
+      <w:r>
+        <w:rPr>
+          <w:b/>
+          <w:bCs/>
+        </w:rPr>
+        <w:t>.</w:t>
       </w:r>
       <w:r>
         <w:fldChar w:fldCharType="end"/>
       </w:r>
       <w:r>
-        <w:t xml:space="preserve"> her er lavet et </w:t>
+        <w:t xml:space="preserve"> </w:t>
+      </w:r>
+      <w:proofErr w:type="gramStart"/>
+      <w:r>
+        <w:t>her</w:t>
+      </w:r>
+      <w:proofErr w:type="gramEnd"/>
+      <w:r>
+        <w:t xml:space="preserve"> er lavet et </w:t>
       </w:r>
       <w:r>
         <w:t>SD</w:t>
@@ -3507,7 +3648,15 @@
         <w:t>,</w:t>
       </w:r>
       <w:r>
-        <w:t xml:space="preserve"> da det meste af funktionaliteten er det samme med en meget lille variation. De forskellige Repositories på </w:t>
+        <w:t xml:space="preserve"> da det meste af funktionaliteten er det samme med en meget lille variation. De forskellige </w:t>
+      </w:r>
+      <w:proofErr w:type="spellStart"/>
+      <w:r>
+        <w:t>Repositories</w:t>
+      </w:r>
+      <w:proofErr w:type="spellEnd"/>
+      <w:r>
+        <w:t xml:space="preserve"> på </w:t>
       </w:r>
       <w:r>
         <w:fldChar w:fldCharType="begin"/>
@@ -3552,7 +3701,7 @@
           <v:shape id="_x0000_i1031" type="#_x0000_t75" style="width:392.2pt;height:249.25pt" o:ole="">
             <v:imagedata r:id="rId13" o:title=""/>
           </v:shape>
-          <o:OLEObject Type="Embed" ProgID="Visio.Drawing.15" ShapeID="_x0000_i1031" DrawAspect="Content" ObjectID="_1525446146" r:id="rId14"/>
+          <o:OLEObject Type="Embed" ProgID="Visio.Drawing.15" ShapeID="_x0000_i1031" DrawAspect="Content" ObjectID="_1525448156" r:id="rId14"/>
         </w:object>
       </w:r>
     </w:p>
@@ -3560,8 +3709,8 @@
       <w:pPr>
         <w:pStyle w:val="Caption"/>
       </w:pPr>
-      <w:bookmarkStart w:id="26" w:name="_Ref451693830"/>
-      <w:bookmarkStart w:id="27" w:name="_Ref449104561"/>
+      <w:bookmarkStart w:id="27" w:name="_Ref451693830"/>
+      <w:bookmarkStart w:id="28" w:name="_Ref449104561"/>
       <w:r>
         <w:t xml:space="preserve">Figur </w:t>
       </w:r>
@@ -3573,11 +3722,11 @@
           <w:t>4</w:t>
         </w:r>
       </w:fldSimple>
+      <w:bookmarkEnd w:id="28"/>
+      <w:r>
+        <w:t>: SD beskrivelse af hvordan Repository pattern virker</w:t>
+      </w:r>
       <w:bookmarkEnd w:id="27"/>
-      <w:r>
-        <w:t>: SD beskrivelse af hvordan Repository pattern virker</w:t>
-      </w:r>
-      <w:bookmarkEnd w:id="26"/>
     </w:p>
     <w:p>
       <w:r>
@@ -3608,8 +3757,21 @@
         <w:t>vis</w:t>
       </w:r>
       <w:r>
-        <w:t>er hvordan repository pattern’et</w:t>
-      </w:r>
+        <w:t xml:space="preserve">er hvordan </w:t>
+      </w:r>
+      <w:proofErr w:type="spellStart"/>
+      <w:r>
+        <w:t>repository</w:t>
+      </w:r>
+      <w:proofErr w:type="spellEnd"/>
+      <w:r>
+        <w:t xml:space="preserve"> </w:t>
+      </w:r>
+      <w:proofErr w:type="spellStart"/>
+      <w:r>
+        <w:t>pattern’et</w:t>
+      </w:r>
+      <w:proofErr w:type="spellEnd"/>
       <w:r>
         <w:t xml:space="preserve"> virker. Det står for at kalde de forskellig metoder på databasen, fra de forskellige models. I eksemplet er der taget udgangspunkt i hvordan man kan ændre navnet på et produkt. Først kan mode</w:t>
       </w:r>
@@ -3620,31 +3782,81 @@
         <w:t>len</w:t>
       </w:r>
       <w:r>
-        <w:t xml:space="preserve"> lave en get </w:t>
+        <w:t xml:space="preserve"> lave en </w:t>
+      </w:r>
+      <w:proofErr w:type="spellStart"/>
+      <w:r>
+        <w:t>get</w:t>
+      </w:r>
+      <w:proofErr w:type="spellEnd"/>
+      <w:r>
+        <w:t xml:space="preserve"> </w:t>
       </w:r>
       <w:r>
         <w:t xml:space="preserve">kald </w:t>
       </w:r>
       <w:r>
-        <w:t>på det ønskede repository</w:t>
-      </w:r>
-      <w:r>
-        <w:t xml:space="preserve"> gennem UnitOfWork</w:t>
-      </w:r>
+        <w:t xml:space="preserve">på det ønskede </w:t>
+      </w:r>
+      <w:proofErr w:type="spellStart"/>
+      <w:r>
+        <w:t>repository</w:t>
+      </w:r>
+      <w:proofErr w:type="spellEnd"/>
+      <w:r>
+        <w:t xml:space="preserve"> gennem </w:t>
+      </w:r>
+      <w:proofErr w:type="spellStart"/>
+      <w:r>
+        <w:t>UnitOfWork</w:t>
+      </w:r>
+      <w:proofErr w:type="spellEnd"/>
       <w:r>
         <w:t xml:space="preserve">, derefter kan der laves en find, på det </w:t>
       </w:r>
       <w:r>
         <w:lastRenderedPageBreak/>
-        <w:t xml:space="preserve">modtagende repository. Derefter laver repositoryet, en find ned på dataContext, som så sender den med tilbage til modellen. Derefter kan navnet </w:t>
-      </w:r>
-      <w:r>
-        <w:t>ændres, og til slut kaldes der S</w:t>
-      </w:r>
-      <w:r>
-        <w:t>aveChanges for at det sendes til databasen.</w:t>
-      </w:r>
-      <w:bookmarkStart w:id="28" w:name="_Toc451688473"/>
+        <w:t xml:space="preserve">modtagende </w:t>
+      </w:r>
+      <w:proofErr w:type="spellStart"/>
+      <w:r>
+        <w:t>repository</w:t>
+      </w:r>
+      <w:proofErr w:type="spellEnd"/>
+      <w:r>
+        <w:t xml:space="preserve">. Derefter laver </w:t>
+      </w:r>
+      <w:proofErr w:type="spellStart"/>
+      <w:r>
+        <w:t>repositoryet</w:t>
+      </w:r>
+      <w:proofErr w:type="spellEnd"/>
+      <w:r>
+        <w:t xml:space="preserve">, en find ned på </w:t>
+      </w:r>
+      <w:proofErr w:type="spellStart"/>
+      <w:r>
+        <w:t>dataContext</w:t>
+      </w:r>
+      <w:proofErr w:type="spellEnd"/>
+      <w:r>
+        <w:t xml:space="preserve">, som så sender den med tilbage til modellen. Derefter kan navnet </w:t>
+      </w:r>
+      <w:r>
+        <w:t xml:space="preserve">ændres, og til slut kaldes der </w:t>
+      </w:r>
+      <w:proofErr w:type="spellStart"/>
+      <w:r>
+        <w:t>S</w:t>
+      </w:r>
+      <w:r>
+        <w:t>aveChanges</w:t>
+      </w:r>
+      <w:proofErr w:type="spellEnd"/>
+      <w:r>
+        <w:t xml:space="preserve"> for at det sendes til databasen.</w:t>
+      </w:r>
+      <w:bookmarkStart w:id="29" w:name="_Toc451688473"/>
     </w:p>
     <w:p>
       <w:r>
@@ -3672,7 +3884,39 @@
         <w:fldChar w:fldCharType="end"/>
       </w:r>
       <w:r>
-        <w:t xml:space="preserve"> er der blevet valgt kun at illustrer en funktion, for repository pattern’et da funktionalliteten af de forskellige repositories er meget ens. Det er vist på </w:t>
+        <w:t xml:space="preserve"> er der blevet valgt kun at illustrer en funktion, for </w:t>
+      </w:r>
+      <w:proofErr w:type="spellStart"/>
+      <w:r>
+        <w:t>repository</w:t>
+      </w:r>
+      <w:proofErr w:type="spellEnd"/>
+      <w:r>
+        <w:t xml:space="preserve"> </w:t>
+      </w:r>
+      <w:proofErr w:type="spellStart"/>
+      <w:r>
+        <w:t>pattern’et</w:t>
+      </w:r>
+      <w:proofErr w:type="spellEnd"/>
+      <w:r>
+        <w:t xml:space="preserve"> da </w:t>
+      </w:r>
+      <w:proofErr w:type="spellStart"/>
+      <w:r>
+        <w:t>funktionalliteten</w:t>
+      </w:r>
+      <w:proofErr w:type="spellEnd"/>
+      <w:r>
+        <w:t xml:space="preserve"> af de forskellige </w:t>
+      </w:r>
+      <w:proofErr w:type="spellStart"/>
+      <w:r>
+        <w:t>repositories</w:t>
+      </w:r>
+      <w:proofErr w:type="spellEnd"/>
+      <w:r>
+        <w:t xml:space="preserve"> er meget ens. Det er vist på </w:t>
       </w:r>
       <w:r>
         <w:fldChar w:fldCharType="begin"/>
@@ -3696,7 +3940,15 @@
         <w:fldChar w:fldCharType="end"/>
       </w:r>
       <w:r>
-        <w:t xml:space="preserve"> hvor XXXX repræsentere de forskellige repositories. Derudover er der også kun blevet valgt at vise et diagram for at ændre på en entitet, da det at tilføje og fjerne har samme sekvens med at gå ud til databasen tilføje noget eller fjerne noget og gemme efter. Hvilket også sker gennem sekvensen af en ændring.</w:t>
+        <w:t xml:space="preserve"> hvor XXXX repræsentere de forskellige </w:t>
+      </w:r>
+      <w:proofErr w:type="spellStart"/>
+      <w:r>
+        <w:t>repositories</w:t>
+      </w:r>
+      <w:proofErr w:type="spellEnd"/>
+      <w:r>
+        <w:t>. Derudover er der også kun blevet valgt at vise et diagram for at ændre på en entitet, da det at tilføje og fjerne har samme sekvens med at gå ud til databasen tilføje noget eller fjerne noget og gemme efter. Hvilket også sker gennem sekvensen af en ændring.</w:t>
       </w:r>
     </w:p>
     <w:p>
@@ -3704,19 +3956,64 @@
         <w:pStyle w:val="Heading2"/>
       </w:pPr>
       <w:r>
-        <w:t xml:space="preserve">Business Logic Layer - </w:t>
-      </w:r>
-      <w:r>
-        <w:t>Shared functionalities</w:t>
-      </w:r>
-      <w:bookmarkEnd w:id="28"/>
-    </w:p>
-    <w:p>
-      <w:r>
-        <w:t xml:space="preserve">Shared functionalities indeholder </w:t>
-      </w:r>
-      <w:r>
-        <w:t xml:space="preserve">de funktioner som både Consumer GUI og Administrations GUI bruger. Dette involver Autocomplete og DatabaseFunctions klasserne som kan ses på </w:t>
+        <w:t xml:space="preserve">Business </w:t>
+      </w:r>
+      <w:proofErr w:type="spellStart"/>
+      <w:r>
+        <w:t>Logic</w:t>
+      </w:r>
+      <w:proofErr w:type="spellEnd"/>
+      <w:r>
+        <w:t xml:space="preserve"> </w:t>
+      </w:r>
+      <w:proofErr w:type="spellStart"/>
+      <w:r>
+        <w:t>Layer</w:t>
+      </w:r>
+      <w:proofErr w:type="spellEnd"/>
+      <w:r>
+        <w:t xml:space="preserve"> - </w:t>
+      </w:r>
+      <w:r>
+        <w:t xml:space="preserve">Shared </w:t>
+      </w:r>
+      <w:proofErr w:type="spellStart"/>
+      <w:r>
+        <w:t>functionalities</w:t>
+      </w:r>
+      <w:bookmarkEnd w:id="29"/>
+      <w:proofErr w:type="spellEnd"/>
+    </w:p>
+    <w:p>
+      <w:r>
+        <w:t xml:space="preserve">Shared </w:t>
+      </w:r>
+      <w:proofErr w:type="spellStart"/>
+      <w:r>
+        <w:t>functionalities</w:t>
+      </w:r>
+      <w:proofErr w:type="spellEnd"/>
+      <w:r>
+        <w:t xml:space="preserve"> indeholder </w:t>
+      </w:r>
+      <w:r>
+        <w:t xml:space="preserve">de funktioner som både Consumer GUI og Administrations GUI bruger. Dette involver </w:t>
+      </w:r>
+      <w:proofErr w:type="spellStart"/>
+      <w:r>
+        <w:t>Autocomplete</w:t>
+      </w:r>
+      <w:proofErr w:type="spellEnd"/>
+      <w:r>
+        <w:t xml:space="preserve"> og </w:t>
+      </w:r>
+      <w:proofErr w:type="spellStart"/>
+      <w:r>
+        <w:t>DatabaseFunctions</w:t>
+      </w:r>
+      <w:proofErr w:type="spellEnd"/>
+      <w:r>
+        <w:t xml:space="preserve"> klasserne som kan ses på </w:t>
       </w:r>
       <w:r>
         <w:fldChar w:fldCharType="begin"/>
@@ -3740,7 +4037,15 @@
         <w:fldChar w:fldCharType="end"/>
       </w:r>
       <w:r>
-        <w:t xml:space="preserve">. DatabaseFunctions har kun en funktion, denne </w:t>
+        <w:t xml:space="preserve">. </w:t>
+      </w:r>
+      <w:proofErr w:type="spellStart"/>
+      <w:r>
+        <w:t>DatabaseFunctions</w:t>
+      </w:r>
+      <w:proofErr w:type="spellEnd"/>
+      <w:r>
+        <w:t xml:space="preserve"> har kun en funktion, denne </w:t>
       </w:r>
       <w:r>
         <w:t xml:space="preserve">funktion </w:t>
@@ -3758,7 +4063,7 @@
           <v:shape id="_x0000_i1027" type="#_x0000_t75" style="width:386.75pt;height:278.2pt" o:ole="">
             <v:imagedata r:id="rId15" o:title="" cropbottom="33863f" cropleft="29944f"/>
           </v:shape>
-          <o:OLEObject Type="Embed" ProgID="Visio.Drawing.15" ShapeID="_x0000_i1027" DrawAspect="Content" ObjectID="_1525446147" r:id="rId16"/>
+          <o:OLEObject Type="Embed" ProgID="Visio.Drawing.15" ShapeID="_x0000_i1027" DrawAspect="Content" ObjectID="_1525448157" r:id="rId16"/>
         </w:object>
       </w:r>
     </w:p>
@@ -3766,7 +4071,7 @@
       <w:pPr>
         <w:pStyle w:val="Caption"/>
       </w:pPr>
-      <w:bookmarkStart w:id="29" w:name="_Ref451698083"/>
+      <w:bookmarkStart w:id="30" w:name="_Ref451698083"/>
       <w:r>
         <w:t xml:space="preserve">Figur </w:t>
       </w:r>
@@ -3778,7 +4083,7 @@
           <w:t>5</w:t>
         </w:r>
       </w:fldSimple>
-      <w:bookmarkEnd w:id="29"/>
+      <w:bookmarkEnd w:id="30"/>
       <w:r>
         <w:t>: Sharedfunctionalities package</w:t>
       </w:r>
@@ -3806,7 +4111,39 @@
         <w:fldChar w:fldCharType="end"/>
       </w:r>
       <w:r>
-        <w:t xml:space="preserve"> viser indholdet af pakken Shared Functionalities, hvor klasserne Autocomplete og DatabaseFunctions er. Autocomplete kassen bruges til at lave programmets autofuldførelse, hvilket hjælper brugeren til at vide hvad der er nede i databasen, når han skriver</w:t>
+        <w:t xml:space="preserve"> viser indholdet af pakken Shared </w:t>
+      </w:r>
+      <w:proofErr w:type="spellStart"/>
+      <w:r>
+        <w:t>Functionalities</w:t>
+      </w:r>
+      <w:proofErr w:type="spellEnd"/>
+      <w:r>
+        <w:t xml:space="preserve">, hvor klasserne </w:t>
+      </w:r>
+      <w:proofErr w:type="spellStart"/>
+      <w:r>
+        <w:t>Autocomplete</w:t>
+      </w:r>
+      <w:proofErr w:type="spellEnd"/>
+      <w:r>
+        <w:t xml:space="preserve"> og </w:t>
+      </w:r>
+      <w:proofErr w:type="spellStart"/>
+      <w:r>
+        <w:t>DatabaseFunctions</w:t>
+      </w:r>
+      <w:proofErr w:type="spellEnd"/>
+      <w:r>
+        <w:t xml:space="preserve"> er. </w:t>
+      </w:r>
+      <w:proofErr w:type="spellStart"/>
+      <w:r>
+        <w:t>Autocomplete</w:t>
+      </w:r>
+      <w:proofErr w:type="spellEnd"/>
+      <w:r>
+        <w:t xml:space="preserve"> kassen bruges til at lave programmets autofuldførelse, hvilket hjælper brugeren til at vide hvad der er nede i databasen, når han skriver</w:t>
       </w:r>
       <w:r>
         <w:t xml:space="preserve"> i de forskellige tekst bokse</w:t>
@@ -3832,7 +4169,7 @@
           <v:shape id="_x0000_i1028" type="#_x0000_t75" style="width:481.65pt;height:214.9pt" o:ole="">
             <v:imagedata r:id="rId17" o:title=""/>
           </v:shape>
-          <o:OLEObject Type="Embed" ProgID="Visio.Drawing.15" ShapeID="_x0000_i1028" DrawAspect="Content" ObjectID="_1525446148" r:id="rId18"/>
+          <o:OLEObject Type="Embed" ProgID="Visio.Drawing.15" ShapeID="_x0000_i1028" DrawAspect="Content" ObjectID="_1525448158" r:id="rId18"/>
         </w:object>
       </w:r>
     </w:p>
@@ -3840,7 +4177,7 @@
       <w:pPr>
         <w:pStyle w:val="Caption"/>
       </w:pPr>
-      <w:bookmarkStart w:id="30" w:name="_Ref446263770"/>
+      <w:bookmarkStart w:id="31" w:name="_Ref446263770"/>
       <w:r>
         <w:t xml:space="preserve">Figur </w:t>
       </w:r>
@@ -3852,7 +4189,7 @@
           <w:t>6</w:t>
         </w:r>
       </w:fldSimple>
-      <w:bookmarkEnd w:id="30"/>
+      <w:bookmarkEnd w:id="31"/>
       <w:r>
         <w:t xml:space="preserve">: Sekvens diagram for </w:t>
       </w:r>
@@ -3892,13 +4229,37 @@
         <w:t>autofuldførelse</w:t>
       </w:r>
       <w:r>
-        <w:t xml:space="preserve">, som viser hvad der sker når en User (Bruger, admin eller forretningsmanager) begynder at indtaste i en autofuldførelsesboks, der er så forskellige metoder til autofuldførelse, afhængig af hvad der ønskes forslået, som er vist ved at bruge ”XXXXX”. Der er i diagrammerne, valgt at skrive GUI, fordi </w:t>
+        <w:t xml:space="preserve">, som viser hvad der sker når en User (Bruger, </w:t>
+      </w:r>
+      <w:proofErr w:type="spellStart"/>
+      <w:r>
+        <w:t>admin</w:t>
+      </w:r>
+      <w:proofErr w:type="spellEnd"/>
+      <w:r>
+        <w:t xml:space="preserve"> eller forretningsmanager) begynder at indtaste i en autofuldførelsesboks, der er så forskellige metoder til autofuldførelse, afhængig af hvad der ønskes forslået, som er vist ved at bruge ”XXXXX”. Der er i diagrammerne, valgt at skrive GUI, fordi </w:t>
       </w:r>
       <w:r>
         <w:t>autofuldførelse</w:t>
       </w:r>
       <w:r>
-        <w:t>, sker både i forbruger GUI’en og i forretnings GUI’en.</w:t>
+        <w:t xml:space="preserve">, sker både i forbruger </w:t>
+      </w:r>
+      <w:proofErr w:type="spellStart"/>
+      <w:r>
+        <w:t>GUI’en</w:t>
+      </w:r>
+      <w:proofErr w:type="spellEnd"/>
+      <w:r>
+        <w:t xml:space="preserve"> og i forretnings </w:t>
+      </w:r>
+      <w:proofErr w:type="spellStart"/>
+      <w:r>
+        <w:t>GUI’en</w:t>
+      </w:r>
+      <w:proofErr w:type="spellEnd"/>
+      <w:r>
+        <w:t>.</w:t>
       </w:r>
     </w:p>
     <w:p/>
@@ -3909,99 +4270,133 @@
           <w:spacing w:val="5"/>
           <w:sz w:val="28"/>
           <w:szCs w:val="28"/>
+        </w:rPr>
+      </w:pPr>
+      <w:bookmarkStart w:id="32" w:name="_Toc451688474"/>
+      <w:r>
+        <w:br w:type="page"/>
+      </w:r>
+    </w:p>
+    <w:p>
+      <w:pPr>
+        <w:pStyle w:val="Heading2"/>
+      </w:pPr>
+      <w:r>
+        <w:lastRenderedPageBreak/>
+        <w:t xml:space="preserve">Business </w:t>
+      </w:r>
+      <w:proofErr w:type="spellStart"/>
+      <w:r>
+        <w:t>Logic</w:t>
+      </w:r>
+      <w:proofErr w:type="spellEnd"/>
+      <w:r>
+        <w:t xml:space="preserve"> </w:t>
+      </w:r>
+      <w:proofErr w:type="spellStart"/>
+      <w:r>
+        <w:t>Layer</w:t>
+      </w:r>
+      <w:proofErr w:type="spellEnd"/>
+      <w:r>
+        <w:t xml:space="preserve"> </w:t>
+      </w:r>
+      <w:r>
+        <w:t>–</w:t>
+      </w:r>
+      <w:r>
+        <w:t xml:space="preserve"> </w:t>
+      </w:r>
+      <w:r>
+        <w:t>Consumer</w:t>
+      </w:r>
+      <w:bookmarkEnd w:id="32"/>
+    </w:p>
+    <w:p>
+      <w:r>
+        <w:t>Pakken Consumer ind</w:t>
+      </w:r>
+      <w:r>
+        <w:t>e</w:t>
+      </w:r>
+      <w:r>
+        <w:t>holder klassen Consumer, Mail og</w:t>
+      </w:r>
+      <w:r>
+        <w:t xml:space="preserve"> </w:t>
+      </w:r>
+      <w:proofErr w:type="spellStart"/>
+      <w:r>
+        <w:t>SmtpClientWrapper</w:t>
+      </w:r>
+      <w:proofErr w:type="spellEnd"/>
+      <w:r>
+        <w:t xml:space="preserve">. </w:t>
+      </w:r>
+      <w:proofErr w:type="spellStart"/>
+      <w:r>
+        <w:t>SmtpClientWrapper</w:t>
+      </w:r>
+      <w:proofErr w:type="spellEnd"/>
+      <w:r>
+        <w:t xml:space="preserve"> er en klasse som er blevet lavet for at kunne teste Mail klassen, da der ikke er noget interface ned til </w:t>
+      </w:r>
+      <w:proofErr w:type="spellStart"/>
+      <w:r>
+        <w:t>SmtpClient</w:t>
+      </w:r>
+      <w:proofErr w:type="spellEnd"/>
+      <w:r>
+        <w:t xml:space="preserve"> og ikke kunne substitueres ud gennem unittestene. </w:t>
+      </w:r>
+      <w:proofErr w:type="spellStart"/>
+      <w:r>
+        <w:t>Consumeren</w:t>
+      </w:r>
+      <w:proofErr w:type="spellEnd"/>
+      <w:r>
+        <w:t xml:space="preserve"> indeholder de funktionaliteter</w:t>
+      </w:r>
+      <w:r>
+        <w:t>,</w:t>
+      </w:r>
+      <w:r>
+        <w:t xml:space="preserve"> som forbrugeren har brug for at kunne lave sin indkøbslist </w:t>
+      </w:r>
+      <w:r>
+        <w:t>og få pristjek220 til at genere</w:t>
+      </w:r>
+      <w:r>
+        <w:t xml:space="preserve"> en list</w:t>
+      </w:r>
+      <w:r>
+        <w:t>e,</w:t>
+      </w:r>
+      <w:r>
+        <w:t xml:space="preserve"> til at vise hvor de forskellige produkter er billigst. Klasserne kan ses på </w:t>
+      </w:r>
+      <w:r>
+        <w:fldChar w:fldCharType="begin"/>
+      </w:r>
+      <w:r>
+        <w:instrText xml:space="preserve"> REF _Ref451700564 \h </w:instrText>
+      </w:r>
+      <w:r>
+        <w:fldChar w:fldCharType="separate"/>
+      </w:r>
+      <w:proofErr w:type="spellStart"/>
+      <w:r>
+        <w:rPr>
           <w:lang w:val="en-GB"/>
         </w:rPr>
-      </w:pPr>
-      <w:bookmarkStart w:id="31" w:name="_Toc451688474"/>
+        <w:t>Figur</w:t>
+      </w:r>
+      <w:proofErr w:type="spellEnd"/>
       <w:r>
         <w:rPr>
           <w:lang w:val="en-GB"/>
         </w:rPr>
-        <w:br w:type="page"/>
-      </w:r>
-    </w:p>
-    <w:p>
-      <w:pPr>
-        <w:pStyle w:val="Heading2"/>
-        <w:rPr>
-          <w:lang w:val="en-GB"/>
-        </w:rPr>
-      </w:pPr>
-      <w:r>
-        <w:rPr>
-          <w:lang w:val="en-GB"/>
-        </w:rPr>
-        <w:lastRenderedPageBreak/>
-        <w:t xml:space="preserve">Business Logic Layer </w:t>
-      </w:r>
-      <w:r>
-        <w:rPr>
-          <w:lang w:val="en-GB"/>
-        </w:rPr>
-        <w:t>–</w:t>
-      </w:r>
-      <w:r>
-        <w:rPr>
-          <w:lang w:val="en-GB"/>
-        </w:rPr>
         <w:t xml:space="preserve"> </w:t>
-      </w:r>
-      <w:r>
-        <w:rPr>
-          <w:lang w:val="en-GB"/>
-        </w:rPr>
-        <w:t>Consumer</w:t>
-      </w:r>
-      <w:bookmarkEnd w:id="31"/>
-    </w:p>
-    <w:p>
-      <w:r>
-        <w:t>Pakken Consumer ind</w:t>
-      </w:r>
-      <w:r>
-        <w:t>e</w:t>
-      </w:r>
-      <w:r>
-        <w:t>holder klassen Consumer, Mail og</w:t>
-      </w:r>
-      <w:r>
-        <w:t xml:space="preserve"> SmtpClientWrapper. SmtpClientWrapper er en klasse som er blevet lavet for at kunne teste Mail klassen, da der ikke er noget interface ned til SmtpClient og ikke kunne substitueres ud gennem unittestene. </w:t>
-      </w:r>
-      <w:r>
-        <w:t>Consumeren indeholder de funktionaliteter</w:t>
-      </w:r>
-      <w:r>
-        <w:t>,</w:t>
-      </w:r>
-      <w:r>
-        <w:t xml:space="preserve"> som forbrugeren har brug for at kunne lave sin indkøbslist </w:t>
-      </w:r>
-      <w:r>
-        <w:t>og få pristjek220 til at genere</w:t>
-      </w:r>
-      <w:r>
-        <w:t xml:space="preserve"> en list</w:t>
-      </w:r>
-      <w:r>
-        <w:t>e,</w:t>
-      </w:r>
-      <w:r>
-        <w:t xml:space="preserve"> til at vise hvor de forskellige produkter er billigst. Klasserne kan ses på </w:t>
-      </w:r>
-      <w:r>
-        <w:fldChar w:fldCharType="begin"/>
-      </w:r>
-      <w:r>
-        <w:instrText xml:space="preserve"> REF _Ref451700564 \h </w:instrText>
-      </w:r>
-      <w:r>
-        <w:fldChar w:fldCharType="separate"/>
-      </w:r>
-      <w:r>
-        <w:rPr>
-          <w:lang w:val="en-GB"/>
-        </w:rPr>
-        <w:t xml:space="preserve">Figur </w:t>
       </w:r>
       <w:r>
         <w:rPr>
@@ -4026,7 +4421,7 @@
           <v:shape id="_x0000_i1029" type="#_x0000_t75" style="width:358.35pt;height:297.25pt" o:ole="">
             <v:imagedata r:id="rId19" o:title="" cropbottom="26873f"/>
           </v:shape>
-          <o:OLEObject Type="Embed" ProgID="Visio.Drawing.15" ShapeID="_x0000_i1029" DrawAspect="Content" ObjectID="_1525446149" r:id="rId20"/>
+          <o:OLEObject Type="Embed" ProgID="Visio.Drawing.15" ShapeID="_x0000_i1029" DrawAspect="Content" ObjectID="_1525448159" r:id="rId20"/>
         </w:object>
       </w:r>
     </w:p>
@@ -4037,7 +4432,7 @@
           <w:lang w:val="en-GB"/>
         </w:rPr>
       </w:pPr>
-      <w:bookmarkStart w:id="32" w:name="_Ref451700564"/>
+      <w:bookmarkStart w:id="33" w:name="_Ref451700564"/>
       <w:r>
         <w:rPr>
           <w:lang w:val="en-GB"/>
@@ -4066,7 +4461,7 @@
       <w:r>
         <w:fldChar w:fldCharType="end"/>
       </w:r>
-      <w:bookmarkEnd w:id="32"/>
+      <w:bookmarkEnd w:id="33"/>
       <w:r>
         <w:rPr>
           <w:lang w:val="en-GB"/>
@@ -4090,17 +4485,17 @@
           <v:shape id="_x0000_i1044" type="#_x0000_t75" style="width:496.9pt;height:260.2pt" o:ole="">
             <v:imagedata r:id="rId21" o:title="" cropbottom="18365f" cropleft="21305f" cropright="480f"/>
           </v:shape>
-          <o:OLEObject Type="Embed" ProgID="Visio.Drawing.15" ShapeID="_x0000_i1044" DrawAspect="Content" ObjectID="_1525446150" r:id="rId22"/>
+          <o:OLEObject Type="Embed" ProgID="Visio.Drawing.15" ShapeID="_x0000_i1044" DrawAspect="Content" ObjectID="_1525448160" r:id="rId22"/>
         </w:object>
       </w:r>
-      <w:bookmarkStart w:id="33" w:name="_Toc443577276"/>
-      <w:bookmarkStart w:id="34" w:name="_Toc445051113"/>
+      <w:bookmarkStart w:id="34" w:name="_Toc443577276"/>
+      <w:bookmarkStart w:id="35" w:name="_Toc445051113"/>
     </w:p>
     <w:p>
       <w:pPr>
         <w:pStyle w:val="Caption"/>
       </w:pPr>
-      <w:bookmarkStart w:id="35" w:name="_Ref451702186"/>
+      <w:bookmarkStart w:id="36" w:name="_Ref451702186"/>
       <w:r>
         <w:t xml:space="preserve">Figur </w:t>
       </w:r>
@@ -4122,7 +4517,7 @@
       <w:r>
         <w:fldChar w:fldCharType="end"/>
       </w:r>
-      <w:bookmarkEnd w:id="35"/>
+      <w:bookmarkEnd w:id="36"/>
       <w:r>
         <w:t>: Consumer GUI package</w:t>
       </w:r>
@@ -4156,25 +4551,33 @@
         <w:t>Consumer GUI pakken, og den relationer til de andre pakker. In</w:t>
       </w:r>
       <w:r>
-        <w:t>de i Consumer GUI pakken ligger ConsumerViewModellen som er det overordnet vindue hvor de andre viewmodeller ligger under, som der kan skiftes imellem gennem menuen.</w:t>
+        <w:t xml:space="preserve">de i Consumer GUI pakken ligger </w:t>
+      </w:r>
+      <w:proofErr w:type="spellStart"/>
+      <w:r>
+        <w:t>ConsumerViewModellen</w:t>
+      </w:r>
+      <w:proofErr w:type="spellEnd"/>
+      <w:r>
+        <w:t xml:space="preserve"> som er det overordnet vindue hvor de andre viewmodeller ligger under, som der kan skiftes imellem gennem menuen.</w:t>
       </w:r>
     </w:p>
     <w:p>
       <w:pPr>
         <w:pStyle w:val="Heading3"/>
       </w:pPr>
-      <w:bookmarkStart w:id="36" w:name="_Toc443577284"/>
-      <w:bookmarkStart w:id="37" w:name="_Toc445051115"/>
-      <w:bookmarkStart w:id="38" w:name="_Toc451688475"/>
+      <w:bookmarkStart w:id="37" w:name="_Toc443577284"/>
+      <w:bookmarkStart w:id="38" w:name="_Toc445051115"/>
+      <w:bookmarkStart w:id="39" w:name="_Toc451688475"/>
       <w:r>
         <w:t xml:space="preserve">Indtast </w:t>
       </w:r>
-      <w:bookmarkEnd w:id="36"/>
       <w:bookmarkEnd w:id="37"/>
+      <w:bookmarkEnd w:id="38"/>
       <w:r>
         <w:t>indkøbsliste</w:t>
       </w:r>
-      <w:bookmarkEnd w:id="38"/>
+      <w:bookmarkEnd w:id="39"/>
     </w:p>
     <w:p>
       <w:pPr>
@@ -4185,7 +4588,7 @@
           <v:shape id="_x0000_i1034" type="#_x0000_t75" style="width:392.2pt;height:212.75pt" o:ole="">
             <v:imagedata r:id="rId23" o:title=""/>
           </v:shape>
-          <o:OLEObject Type="Embed" ProgID="Visio.Drawing.15" ShapeID="_x0000_i1034" DrawAspect="Content" ObjectID="_1525446151" r:id="rId24"/>
+          <o:OLEObject Type="Embed" ProgID="Visio.Drawing.15" ShapeID="_x0000_i1034" DrawAspect="Content" ObjectID="_1525448161" r:id="rId24"/>
         </w:object>
       </w:r>
     </w:p>
@@ -4193,7 +4596,7 @@
       <w:pPr>
         <w:pStyle w:val="Caption"/>
       </w:pPr>
-      <w:bookmarkStart w:id="39" w:name="_Ref449086518"/>
+      <w:bookmarkStart w:id="40" w:name="_Ref449086518"/>
       <w:r>
         <w:t xml:space="preserve">Figur </w:t>
       </w:r>
@@ -4205,7 +4608,7 @@
           <w:t>9</w:t>
         </w:r>
       </w:fldSimple>
-      <w:bookmarkEnd w:id="39"/>
+      <w:bookmarkEnd w:id="40"/>
       <w:r>
         <w:t>: Indtast indkøbsliste</w:t>
       </w:r>
@@ -4233,23 +4636,47 @@
         <w:fldChar w:fldCharType="end"/>
       </w:r>
       <w:r>
-        <w:t>, er simplificeret, sådan at den kun viser når der er indtastet noget i feltet til at tilføje vare. Funktionen ShopppingListData, er en set/get, som sætter Consumers ShoppingList til at stemmeoverens med den aktuelle indkøbslisteliste.</w:t>
+        <w:t xml:space="preserve">, er simplificeret, sådan at den kun viser når der er indtastet noget i feltet til at tilføje vare. Funktionen </w:t>
+      </w:r>
+      <w:proofErr w:type="spellStart"/>
+      <w:r>
+        <w:t>ShopppingListData</w:t>
+      </w:r>
+      <w:proofErr w:type="spellEnd"/>
+      <w:r>
+        <w:t>, er en set/</w:t>
+      </w:r>
+      <w:proofErr w:type="spellStart"/>
+      <w:r>
+        <w:t>get</w:t>
+      </w:r>
+      <w:proofErr w:type="spellEnd"/>
+      <w:r>
+        <w:t xml:space="preserve">, som sætter Consumers </w:t>
+      </w:r>
+      <w:proofErr w:type="spellStart"/>
+      <w:r>
+        <w:t>ShoppingList</w:t>
+      </w:r>
+      <w:proofErr w:type="spellEnd"/>
+      <w:r>
+        <w:t xml:space="preserve"> til at stemmeoverens med den aktuelle indkøbslisteliste.</w:t>
       </w:r>
     </w:p>
     <w:p>
       <w:pPr>
         <w:pStyle w:val="Heading3"/>
       </w:pPr>
-      <w:bookmarkStart w:id="40" w:name="_Toc443577286"/>
-      <w:bookmarkStart w:id="41" w:name="_Toc445051116"/>
-      <w:bookmarkStart w:id="42" w:name="_Toc451688476"/>
+      <w:bookmarkStart w:id="41" w:name="_Toc443577286"/>
+      <w:bookmarkStart w:id="42" w:name="_Toc445051116"/>
+      <w:bookmarkStart w:id="43" w:name="_Toc451688476"/>
       <w:r>
         <w:lastRenderedPageBreak/>
         <w:t>Find ud af hvor varerne fra indkøbslisten kan købes billigst</w:t>
       </w:r>
-      <w:bookmarkEnd w:id="40"/>
       <w:bookmarkEnd w:id="41"/>
       <w:bookmarkEnd w:id="42"/>
+      <w:bookmarkEnd w:id="43"/>
     </w:p>
     <w:p>
       <w:pPr>
@@ -4260,7 +4687,7 @@
           <v:shape id="_x0000_i1035" type="#_x0000_t75" style="width:390.55pt;height:291.25pt" o:ole="">
             <v:imagedata r:id="rId25" o:title=""/>
           </v:shape>
-          <o:OLEObject Type="Embed" ProgID="Visio.Drawing.15" ShapeID="_x0000_i1035" DrawAspect="Content" ObjectID="_1525446152" r:id="rId26"/>
+          <o:OLEObject Type="Embed" ProgID="Visio.Drawing.15" ShapeID="_x0000_i1035" DrawAspect="Content" ObjectID="_1525448162" r:id="rId26"/>
         </w:object>
       </w:r>
     </w:p>
@@ -4268,7 +4695,7 @@
       <w:pPr>
         <w:pStyle w:val="Caption"/>
       </w:pPr>
-      <w:bookmarkStart w:id="43" w:name="_Ref449090690"/>
+      <w:bookmarkStart w:id="44" w:name="_Ref449090690"/>
       <w:r>
         <w:t xml:space="preserve">Figur </w:t>
       </w:r>
@@ -4280,7 +4707,7 @@
           <w:t>10</w:t>
         </w:r>
       </w:fldSimple>
-      <w:bookmarkEnd w:id="43"/>
+      <w:bookmarkEnd w:id="44"/>
       <w:r>
         <w:t>: Find ud Af hvor varene fra indkøbslisten han købes billigst</w:t>
       </w:r>
@@ -4308,16 +4735,32 @@
         <w:fldChar w:fldCharType="end"/>
       </w:r>
       <w:r>
-        <w:t xml:space="preserve"> viser hvad der sker når en bruger ønsker at få genreret en indkøbsliste, Consumer tjekker om produktet findes, hvis det ikke findes tilføjes det til listen med en ukendt butik. Findes produktet, løber den alle priser igennem returnerer den billigste og tilføjer den til GeneratedShoppingListData.</w:t>
+        <w:t xml:space="preserve"> viser hvad der sker når en bruger ønsker at få </w:t>
+      </w:r>
+      <w:proofErr w:type="spellStart"/>
+      <w:r>
+        <w:t>genreret</w:t>
+      </w:r>
+      <w:proofErr w:type="spellEnd"/>
+      <w:r>
+        <w:t xml:space="preserve"> en indkøbsliste, Consumer tjekker om produktet findes, hvis det ikke findes tilføjes det til listen med en ukendt butik. Findes produktet, løber den alle priser igennem returnerer den billigste og tilføjer den til </w:t>
+      </w:r>
+      <w:proofErr w:type="spellStart"/>
+      <w:r>
+        <w:t>GeneratedShoppingListData</w:t>
+      </w:r>
+      <w:proofErr w:type="spellEnd"/>
+      <w:r>
+        <w:t>.</w:t>
       </w:r>
     </w:p>
     <w:p>
       <w:pPr>
         <w:pStyle w:val="Heading3"/>
       </w:pPr>
-      <w:bookmarkStart w:id="44" w:name="_Toc443577281"/>
-      <w:bookmarkStart w:id="45" w:name="_Toc445051117"/>
-      <w:bookmarkStart w:id="46" w:name="_Toc451688477"/>
+      <w:bookmarkStart w:id="45" w:name="_Toc443577281"/>
+      <w:bookmarkStart w:id="46" w:name="_Toc445051117"/>
+      <w:bookmarkStart w:id="47" w:name="_Toc451688477"/>
       <w:r>
         <w:t>Finde</w:t>
       </w:r>
@@ -4327,9 +4770,9 @@
       <w:r>
         <w:t>hvilke forretninger der har en vare</w:t>
       </w:r>
-      <w:bookmarkEnd w:id="44"/>
       <w:bookmarkEnd w:id="45"/>
       <w:bookmarkEnd w:id="46"/>
+      <w:bookmarkEnd w:id="47"/>
     </w:p>
     <w:p>
       <w:pPr>
@@ -4340,7 +4783,7 @@
           <v:shape id="_x0000_i1036" type="#_x0000_t75" style="width:388.35pt;height:303.8pt" o:ole="">
             <v:imagedata r:id="rId27" o:title=""/>
           </v:shape>
-          <o:OLEObject Type="Embed" ProgID="Visio.Drawing.15" ShapeID="_x0000_i1036" DrawAspect="Content" ObjectID="_1525446153" r:id="rId28"/>
+          <o:OLEObject Type="Embed" ProgID="Visio.Drawing.15" ShapeID="_x0000_i1036" DrawAspect="Content" ObjectID="_1525448163" r:id="rId28"/>
         </w:object>
       </w:r>
     </w:p>
@@ -4348,7 +4791,7 @@
       <w:pPr>
         <w:pStyle w:val="Caption"/>
       </w:pPr>
-      <w:bookmarkStart w:id="47" w:name="_Ref449100027"/>
+      <w:bookmarkStart w:id="48" w:name="_Ref449100027"/>
       <w:r>
         <w:t xml:space="preserve">Figur </w:t>
       </w:r>
@@ -4360,7 +4803,7 @@
           <w:t>11</w:t>
         </w:r>
       </w:fldSimple>
-      <w:bookmarkEnd w:id="47"/>
+      <w:bookmarkEnd w:id="48"/>
       <w:r>
         <w:t>: FInde hvilke forretninger der har en vare</w:t>
       </w:r>
@@ -4395,11 +4838,11 @@
       <w:pPr>
         <w:pStyle w:val="Heading3"/>
       </w:pPr>
-      <w:bookmarkStart w:id="48" w:name="_Toc451688478"/>
+      <w:bookmarkStart w:id="49" w:name="_Toc451688478"/>
       <w:r>
         <w:t>Send indkøbsliste på mail</w:t>
       </w:r>
-      <w:bookmarkEnd w:id="48"/>
+      <w:bookmarkEnd w:id="49"/>
     </w:p>
     <w:p>
       <w:r>
@@ -4439,7 +4882,7 @@
           <v:shape id="_x0000_i1043" type="#_x0000_t75" style="width:427.65pt;height:219.8pt" o:ole="">
             <v:imagedata r:id="rId29" o:title="" cropbottom="3977f"/>
           </v:shape>
-          <o:OLEObject Type="Embed" ProgID="Visio.Drawing.15" ShapeID="_x0000_i1043" DrawAspect="Content" ObjectID="_1525446154" r:id="rId30"/>
+          <o:OLEObject Type="Embed" ProgID="Visio.Drawing.15" ShapeID="_x0000_i1043" DrawAspect="Content" ObjectID="_1525448164" r:id="rId30"/>
         </w:object>
       </w:r>
     </w:p>
@@ -4447,7 +4890,7 @@
       <w:pPr>
         <w:pStyle w:val="Caption"/>
       </w:pPr>
-      <w:bookmarkStart w:id="49" w:name="_Ref451703170"/>
+      <w:bookmarkStart w:id="50" w:name="_Ref451703170"/>
       <w:r>
         <w:t xml:space="preserve">Figur </w:t>
       </w:r>
@@ -4459,7 +4902,7 @@
           <w:t>12</w:t>
         </w:r>
       </w:fldSimple>
-      <w:bookmarkEnd w:id="49"/>
+      <w:bookmarkEnd w:id="50"/>
       <w:r>
         <w:t>: SD for Send Indkøbsliste på mail</w:t>
       </w:r>
@@ -4469,9 +4912,25 @@
       <w:pPr>
         <w:pStyle w:val="Heading2"/>
       </w:pPr>
-      <w:bookmarkStart w:id="50" w:name="_Toc451688479"/>
-      <w:r>
-        <w:t xml:space="preserve">Business Logic Layer </w:t>
+      <w:bookmarkStart w:id="51" w:name="_Toc451688479"/>
+      <w:r>
+        <w:t xml:space="preserve">Business </w:t>
+      </w:r>
+      <w:proofErr w:type="spellStart"/>
+      <w:r>
+        <w:t>Logic</w:t>
+      </w:r>
+      <w:proofErr w:type="spellEnd"/>
+      <w:r>
+        <w:t xml:space="preserve"> </w:t>
+      </w:r>
+      <w:proofErr w:type="spellStart"/>
+      <w:r>
+        <w:t>Layer</w:t>
+      </w:r>
+      <w:proofErr w:type="spellEnd"/>
+      <w:r>
+        <w:t xml:space="preserve"> </w:t>
       </w:r>
       <w:r>
         <w:t>–</w:t>
@@ -4482,11 +4941,27 @@
       <w:r>
         <w:t>Administration</w:t>
       </w:r>
-      <w:bookmarkEnd w:id="50"/>
-    </w:p>
-    <w:p>
-      <w:r>
-        <w:t xml:space="preserve">Administration pakken indeholder de forskellige administrative klasser til Pristjek220, hvilket er forretningsmanageren og administratoren. For at kunne bruge disse to klasser skal man logge ind, hvor LogIn klassen sørger for man har et gyldigt brugernavn og kode. Forretningsmanageren kan administrer sortimentet i hans egen forretning, og har derfor funktioner til dette. Admin’en er ham der administrer hvilke forretninger der er i Pristjek220 og har derfor funktioner der tilpasser dette behov. De forskellige klasser og funktioner kan ses på </w:t>
+      <w:bookmarkEnd w:id="51"/>
+    </w:p>
+    <w:p>
+      <w:r>
+        <w:t xml:space="preserve">Administration pakken indeholder de forskellige administrative klasser til Pristjek220, hvilket er forretningsmanageren og administratoren. For at kunne bruge disse to klasser skal man logge ind, hvor </w:t>
+      </w:r>
+      <w:proofErr w:type="spellStart"/>
+      <w:r>
+        <w:t>LogIn</w:t>
+      </w:r>
+      <w:proofErr w:type="spellEnd"/>
+      <w:r>
+        <w:t xml:space="preserve"> klassen sørger for man har et gyldigt brugernavn og kode. Forretningsmanageren kan administrer sortimentet i hans egen forretning, og har derfor funktioner til dette. </w:t>
+      </w:r>
+      <w:proofErr w:type="spellStart"/>
+      <w:r>
+        <w:t>Admin’en</w:t>
+      </w:r>
+      <w:proofErr w:type="spellEnd"/>
+      <w:r>
+        <w:t xml:space="preserve"> er ham der administrer hvilke forretninger der er i Pristjek220 og har derfor funktioner der tilpasser dette behov. De forskellige klasser og funktioner kan ses på </w:t>
       </w:r>
       <w:r>
         <w:fldChar w:fldCharType="begin"/>
@@ -4522,7 +4997,7 @@
           <v:shape id="_x0000_i1037" type="#_x0000_t75" style="width:481.65pt;height:233.45pt" o:ole="">
             <v:imagedata r:id="rId31" o:title="" cropbottom="33050f"/>
           </v:shape>
-          <o:OLEObject Type="Embed" ProgID="Visio.Drawing.15" ShapeID="_x0000_i1037" DrawAspect="Content" ObjectID="_1525446155" r:id="rId32"/>
+          <o:OLEObject Type="Embed" ProgID="Visio.Drawing.15" ShapeID="_x0000_i1037" DrawAspect="Content" ObjectID="_1525448165" r:id="rId32"/>
         </w:object>
       </w:r>
     </w:p>
@@ -4530,7 +5005,7 @@
       <w:pPr>
         <w:pStyle w:val="Caption"/>
       </w:pPr>
-      <w:bookmarkStart w:id="51" w:name="_Ref451703623"/>
+      <w:bookmarkStart w:id="52" w:name="_Ref451703623"/>
       <w:r>
         <w:t xml:space="preserve">Figur </w:t>
       </w:r>
@@ -4542,7 +5017,7 @@
           <w:t>13</w:t>
         </w:r>
       </w:fldSimple>
-      <w:bookmarkEnd w:id="51"/>
+      <w:bookmarkEnd w:id="52"/>
       <w:r>
         <w:t>: Adaministaion package</w:t>
       </w:r>
@@ -4557,7 +5032,7 @@
           <v:shape id="_x0000_i1038" type="#_x0000_t75" style="width:475.1pt;height:446.75pt" o:ole="">
             <v:imagedata r:id="rId33" o:title="" cropbottom="12363f" cropleft="27628f" cropright="7042f"/>
           </v:shape>
-          <o:OLEObject Type="Embed" ProgID="Visio.Drawing.15" ShapeID="_x0000_i1038" DrawAspect="Content" ObjectID="_1525446156" r:id="rId34"/>
+          <o:OLEObject Type="Embed" ProgID="Visio.Drawing.15" ShapeID="_x0000_i1038" DrawAspect="Content" ObjectID="_1525448166" r:id="rId34"/>
         </w:object>
       </w:r>
     </w:p>
@@ -4565,6 +5040,7 @@
       <w:pPr>
         <w:pStyle w:val="Caption"/>
       </w:pPr>
+      <w:bookmarkStart w:id="53" w:name="_Ref451704611"/>
       <w:r>
         <w:t xml:space="preserve">Figur </w:t>
       </w:r>
@@ -4576,49 +5052,231 @@
           <w:t>14</w:t>
         </w:r>
       </w:fldSimple>
+      <w:bookmarkEnd w:id="53"/>
       <w:r>
         <w:t>: Administration GUI package</w:t>
       </w:r>
     </w:p>
     <w:p>
-      <w:bookmarkStart w:id="52" w:name="_GoBack"/>
-      <w:bookmarkEnd w:id="52"/>
+      <w:proofErr w:type="spellStart"/>
+      <w:r>
+        <w:t>LogInViewModel</w:t>
+      </w:r>
+      <w:proofErr w:type="spellEnd"/>
+      <w:r>
+        <w:t xml:space="preserve"> er den første viewmodel som bliver kørt når administrationsdelen startes, herfra kan man logge ind som administrator eller som forretningsmanager. Alt efter hvilket login der bliver tastet ind bliver </w:t>
+      </w:r>
+      <w:proofErr w:type="spellStart"/>
+      <w:r>
+        <w:t>AdminViewModel</w:t>
+      </w:r>
+      <w:proofErr w:type="spellEnd"/>
+      <w:r>
+        <w:t xml:space="preserve"> eller </w:t>
+      </w:r>
+      <w:proofErr w:type="spellStart"/>
+      <w:r>
+        <w:t>StoremanagerViewModel</w:t>
+      </w:r>
+      <w:proofErr w:type="spellEnd"/>
+      <w:r>
+        <w:t xml:space="preserve"> kørt. </w:t>
+      </w:r>
+      <w:proofErr w:type="spellStart"/>
+      <w:r>
+        <w:t>LogInViewModel</w:t>
+      </w:r>
+      <w:proofErr w:type="spellEnd"/>
+      <w:r>
+        <w:t xml:space="preserve"> når den startes op laver en forbindelse til databasen, for at der ikke skal oprettes forbindelse første gang der laves en søgning eller en anden handling ned til databasen. </w:t>
+      </w:r>
     </w:p>
     <w:p>
       <w:pPr>
         <w:pStyle w:val="Heading3"/>
-      </w:pPr>
-      <w:bookmarkStart w:id="53" w:name="_Toc451688480"/>
-      <w:r>
+        <w:rPr>
+          <w:lang w:val="en-GB"/>
+        </w:rPr>
+      </w:pPr>
+      <w:bookmarkStart w:id="54" w:name="_Toc451688480"/>
+      <w:r>
+        <w:rPr>
+          <w:lang w:val="en-GB"/>
+        </w:rPr>
+        <w:lastRenderedPageBreak/>
         <w:t>Admin</w:t>
       </w:r>
-      <w:bookmarkEnd w:id="53"/>
+      <w:bookmarkEnd w:id="54"/>
+      <w:r>
+        <w:object w:dxaOrig="24736" w:dyaOrig="16801" w14:anchorId="0F6229BF">
+          <v:shape id="_x0000_i1039" type="#_x0000_t75" style="width:484.9pt;height:424.9pt" o:ole="">
+            <v:imagedata r:id="rId35" o:title="" cropbottom="19680f" cropleft="9312f" cropright="20587f"/>
+          </v:shape>
+          <o:OLEObject Type="Embed" ProgID="Visio.Drawing.15" ShapeID="_x0000_i1039" DrawAspect="Content" ObjectID="_1525448167" r:id="rId36"/>
+        </w:object>
+      </w:r>
+      <w:bookmarkStart w:id="55" w:name="_Toc443577275"/>
+      <w:bookmarkStart w:id="56" w:name="_Toc445051120"/>
+    </w:p>
+    <w:p>
+      <w:pPr>
+        <w:pStyle w:val="Caption"/>
+        <w:jc w:val="left"/>
+        <w:rPr>
+          <w:lang w:val="en-GB"/>
+        </w:rPr>
+      </w:pPr>
+      <w:bookmarkStart w:id="57" w:name="_Ref451705359"/>
+      <w:r>
+        <w:rPr>
+          <w:lang w:val="en-GB"/>
+        </w:rPr>
+        <w:t xml:space="preserve">Figur </w:t>
+      </w:r>
+      <w:r>
+        <w:fldChar w:fldCharType="begin"/>
+      </w:r>
+      <w:r>
+        <w:rPr>
+          <w:lang w:val="en-GB"/>
+        </w:rPr>
+        <w:instrText xml:space="preserve"> SEQ Figur \* ARABIC </w:instrText>
+      </w:r>
+      <w:r>
+        <w:fldChar w:fldCharType="separate"/>
+      </w:r>
+      <w:r>
+        <w:rPr>
+          <w:noProof/>
+          <w:lang w:val="en-GB"/>
+        </w:rPr>
+        <w:t>15</w:t>
+      </w:r>
+      <w:r>
+        <w:fldChar w:fldCharType="end"/>
+      </w:r>
+      <w:bookmarkEnd w:id="57"/>
+      <w:r>
+        <w:rPr>
+          <w:lang w:val="en-GB"/>
+        </w:rPr>
+        <w:t>: Us</w:t>
+      </w:r>
+      <w:r>
+        <w:rPr>
+          <w:lang w:val="en-GB"/>
+        </w:rPr>
+        <w:t>er_CONtrols_Admin package</w:t>
+      </w:r>
+    </w:p>
+    <w:p>
+      <w:r>
+        <w:t xml:space="preserve">På </w:t>
+      </w:r>
+      <w:r>
+        <w:fldChar w:fldCharType="begin"/>
+      </w:r>
+      <w:r>
+        <w:instrText xml:space="preserve"> REF _Ref451705359 \h </w:instrText>
+      </w:r>
+      <w:r>
+        <w:fldChar w:fldCharType="separate"/>
+      </w:r>
+      <w:r>
+        <w:t xml:space="preserve">Figur </w:t>
+      </w:r>
+      <w:r>
+        <w:rPr>
+          <w:noProof/>
+        </w:rPr>
+        <w:t>15</w:t>
+      </w:r>
+      <w:r>
+        <w:fldChar w:fldCharType="end"/>
+      </w:r>
+      <w:r>
+        <w:t xml:space="preserve"> kan man se at </w:t>
+      </w:r>
+      <w:proofErr w:type="spellStart"/>
+      <w:r>
+        <w:t>AdminViewModel</w:t>
+      </w:r>
+      <w:proofErr w:type="spellEnd"/>
+      <w:r>
+        <w:t xml:space="preserve"> har tre Models, disse </w:t>
+      </w:r>
+      <w:proofErr w:type="spellStart"/>
+      <w:r>
+        <w:t>modeles</w:t>
+      </w:r>
+      <w:proofErr w:type="spellEnd"/>
+      <w:r>
+        <w:t xml:space="preserve"> er de forskellige under menuer, når man er logget ind som Administrator. </w:t>
+      </w:r>
+      <w:r>
+        <w:t xml:space="preserve"> Disse </w:t>
+      </w:r>
+      <w:proofErr w:type="spellStart"/>
+      <w:r>
+        <w:t>ViewModels</w:t>
+      </w:r>
+      <w:proofErr w:type="spellEnd"/>
+      <w:r>
+        <w:t xml:space="preserve"> er koblet sammen med </w:t>
+      </w:r>
+      <w:proofErr w:type="spellStart"/>
+      <w:r>
+        <w:t>Admin</w:t>
+      </w:r>
+      <w:proofErr w:type="spellEnd"/>
+      <w:r>
+        <w:t xml:space="preserve"> og </w:t>
+      </w:r>
+      <w:proofErr w:type="spellStart"/>
+      <w:r>
+        <w:t>Autocomplete</w:t>
+      </w:r>
+      <w:proofErr w:type="spellEnd"/>
+      <w:r>
+        <w:t xml:space="preserve"> klasserne nede i BLL, for at kunne give administratoren mulighed for kunne udføre hans user </w:t>
+      </w:r>
+      <w:proofErr w:type="spellStart"/>
+      <w:r>
+        <w:t>stories</w:t>
+      </w:r>
+      <w:proofErr w:type="spellEnd"/>
+      <w:r>
+        <w:t xml:space="preserve">. Dog er </w:t>
+      </w:r>
+      <w:proofErr w:type="spellStart"/>
+      <w:r>
+        <w:t>AdminDeleteProductModel</w:t>
+      </w:r>
+      <w:proofErr w:type="spellEnd"/>
+      <w:r>
+        <w:t xml:space="preserve"> ikke koblet sammen med BLL, da den ikke er blevet implementeret.</w:t>
+      </w:r>
     </w:p>
     <w:p>
       <w:pPr>
         <w:pStyle w:val="Heading4"/>
-      </w:pPr>
-      <w:r>
-        <w:object w:dxaOrig="24736" w:dyaOrig="16801" w14:anchorId="0F6229BF">
-          <v:shape id="_x0000_i1039" type="#_x0000_t75" style="width:503.45pt;height:433.65pt" o:ole="">
-            <v:imagedata r:id="rId35" o:title="" cropbottom="18796f" cropleft="8511f" cropright="20025f"/>
-          </v:shape>
-          <o:OLEObject Type="Embed" ProgID="Visio.Drawing.15" ShapeID="_x0000_i1039" DrawAspect="Content" ObjectID="_1525446157" r:id="rId36"/>
-        </w:object>
-      </w:r>
-      <w:bookmarkStart w:id="54" w:name="_Toc443577275"/>
-      <w:bookmarkStart w:id="55" w:name="_Toc445051120"/>
-      <w:r>
-        <w:t xml:space="preserve"> </w:t>
-      </w:r>
-      <w:r>
         <w:rPr>
           <w:rStyle w:val="Heading3Char"/>
         </w:rPr>
+      </w:pPr>
+    </w:p>
+    <w:p>
+      <w:pPr>
+        <w:pStyle w:val="Heading4"/>
+      </w:pPr>
+      <w:r>
+        <w:rPr>
+          <w:rStyle w:val="Heading3Char"/>
+        </w:rPr>
         <w:t>Tilføj en forretning til Pristjek220</w:t>
       </w:r>
-      <w:bookmarkEnd w:id="54"/>
       <w:bookmarkEnd w:id="55"/>
+      <w:bookmarkEnd w:id="56"/>
     </w:p>
     <w:p>
       <w:pPr>
@@ -4629,7 +5287,7 @@
           <v:shape id="_x0000_i1040" type="#_x0000_t75" style="width:481.65pt;height:290.2pt" o:ole="">
             <v:imagedata r:id="rId37" o:title=""/>
           </v:shape>
-          <o:OLEObject Type="Embed" ProgID="Visio.Drawing.15" ShapeID="_x0000_i1040" DrawAspect="Content" ObjectID="_1525446158" r:id="rId38"/>
+          <o:OLEObject Type="Embed" ProgID="Visio.Drawing.15" ShapeID="_x0000_i1040" DrawAspect="Content" ObjectID="_1525448168" r:id="rId38"/>
         </w:object>
       </w:r>
     </w:p>
@@ -4637,123 +5295,7 @@
       <w:pPr>
         <w:pStyle w:val="Caption"/>
       </w:pPr>
-      <w:bookmarkStart w:id="56" w:name="_Ref449103633"/>
-      <w:r>
-        <w:t xml:space="preserve">Figur </w:t>
-      </w:r>
-      <w:fldSimple w:instr=" SEQ Figur \* ARABIC ">
-        <w:r>
-          <w:rPr>
-            <w:noProof/>
-          </w:rPr>
-          <w:t>15</w:t>
-        </w:r>
-      </w:fldSimple>
-      <w:bookmarkEnd w:id="56"/>
-      <w:r>
-        <w:t>: SekvensDiagram for Tilføj en Forretning til Pristjek220</w:t>
-      </w:r>
-    </w:p>
-    <w:p>
-      <w:r>
-        <w:fldChar w:fldCharType="begin"/>
-      </w:r>
-      <w:r>
-        <w:instrText xml:space="preserve"> REF _Ref449103633 \h </w:instrText>
-      </w:r>
-      <w:r>
-        <w:fldChar w:fldCharType="separate"/>
-      </w:r>
-      <w:r>
-        <w:t xml:space="preserve">Figur </w:t>
-      </w:r>
-      <w:r>
-        <w:rPr>
-          <w:noProof/>
-        </w:rPr>
-        <w:t>12</w:t>
-      </w:r>
-      <w:r>
-        <w:fldChar w:fldCharType="end"/>
-      </w:r>
-      <w:r>
-        <w:t xml:space="preserve"> viser sekvensen for Tilføj en forretning, der er taget udgangspunkt i diagrammet til at Administratoren har indtastet Brugernavn og Password, forretningen som blive tilføjet har samme navn som brugeren. Så Brugernavnet til storemanageren for Fakta til have brugernavnet Fakta. </w:t>
-      </w:r>
-    </w:p>
-    <w:p>
-      <w:pPr>
-        <w:rPr>
-          <w:color w:val="FF0000"/>
-        </w:rPr>
-      </w:pPr>
-      <w:r>
-        <w:rPr>
-          <w:color w:val="FF0000"/>
-        </w:rPr>
-        <w:t>Beskriv at det er det samme med slet</w:t>
-      </w:r>
-    </w:p>
-    <w:p/>
-    <w:p/>
-    <w:p>
-      <w:pPr>
-        <w:pStyle w:val="Heading3"/>
-      </w:pPr>
-      <w:bookmarkStart w:id="57" w:name="_Toc451688481"/>
-      <w:r>
-        <w:t>Storemanager</w:t>
-      </w:r>
-      <w:bookmarkEnd w:id="57"/>
-    </w:p>
-    <w:p>
-      <w:r>
-        <w:object w:dxaOrig="24136" w:dyaOrig="18766" w14:anchorId="0F098DDF">
-          <v:shape id="_x0000_i1041" type="#_x0000_t75" style="width:500.75pt;height:403.65pt" o:ole="">
-            <v:imagedata r:id="rId39" o:title="" cropbottom="22712f" cropleft="3974f" cropright="20058f"/>
-          </v:shape>
-          <o:OLEObject Type="Embed" ProgID="Visio.Drawing.15" ShapeID="_x0000_i1041" DrawAspect="Content" ObjectID="_1525446159" r:id="rId40"/>
-        </w:object>
-      </w:r>
-    </w:p>
-    <w:p>
-      <w:pPr>
-        <w:pStyle w:val="Heading4"/>
-      </w:pPr>
-      <w:bookmarkStart w:id="58" w:name="_Toc451688482"/>
-      <w:r>
-        <w:t xml:space="preserve">Tilføj </w:t>
-      </w:r>
-      <w:r>
-        <w:t>vare</w:t>
-      </w:r>
-      <w:r>
-        <w:rPr>
-          <w:rStyle w:val="Heading3Char"/>
-        </w:rPr>
-        <w:t xml:space="preserve"> </w:t>
-      </w:r>
-      <w:r>
-        <w:t>til forretning</w:t>
-      </w:r>
-      <w:bookmarkEnd w:id="58"/>
-    </w:p>
-    <w:p>
-      <w:pPr>
-        <w:keepNext/>
-      </w:pPr>
-      <w:r>
-        <w:object w:dxaOrig="10561" w:dyaOrig="9076" w14:anchorId="194630B5">
-          <v:shape id="_x0000_i1042" type="#_x0000_t75" style="width:481.65pt;height:414pt" o:ole="">
-            <v:imagedata r:id="rId41" o:title=""/>
-          </v:shape>
-          <o:OLEObject Type="Embed" ProgID="Visio.Drawing.15" ShapeID="_x0000_i1042" DrawAspect="Content" ObjectID="_1525446160" r:id="rId42"/>
-        </w:object>
-      </w:r>
-    </w:p>
-    <w:p>
-      <w:pPr>
-        <w:pStyle w:val="Caption"/>
-      </w:pPr>
+      <w:bookmarkStart w:id="58" w:name="_Ref449103633"/>
       <w:r>
         <w:t xml:space="preserve">Figur </w:t>
       </w:r>
@@ -4765,6 +5307,231 @@
           <w:t>16</w:t>
         </w:r>
       </w:fldSimple>
+      <w:bookmarkEnd w:id="58"/>
+      <w:r>
+        <w:t>: SekvensDiagram for Tilføj en Forretning til Pristjek220</w:t>
+      </w:r>
+    </w:p>
+    <w:p>
+      <w:r>
+        <w:fldChar w:fldCharType="begin"/>
+      </w:r>
+      <w:r>
+        <w:instrText xml:space="preserve"> REF _Ref449103633 \h </w:instrText>
+      </w:r>
+      <w:r>
+        <w:fldChar w:fldCharType="separate"/>
+      </w:r>
+      <w:r>
+        <w:t xml:space="preserve">Figur </w:t>
+      </w:r>
+      <w:r>
+        <w:rPr>
+          <w:noProof/>
+        </w:rPr>
+        <w:t>16</w:t>
+      </w:r>
+      <w:r>
+        <w:fldChar w:fldCharType="end"/>
+      </w:r>
+      <w:r>
+        <w:t xml:space="preserve"> viser sekvensen for Tilføj en forretning, der er taget udgangspunkt i diagrammet til at Administratoren har indtastet Brugernavn og Password, forretningen som blive tilføjet har samme navn som brugeren. Så Brugernavnet til storemanageren for Fakta til have brugernavnet Fakta. </w:t>
+      </w:r>
+    </w:p>
+    <w:p>
+      <w:r>
+        <w:t>Der er kun blevet lavet et SD for tilføj forretning da sekvensen af at fjerne en forretning er det samme, og derfor ikke ville give noget nyt.</w:t>
+      </w:r>
+    </w:p>
+    <w:p/>
+    <w:p>
+      <w:pPr>
+        <w:pStyle w:val="Heading3"/>
+      </w:pPr>
+      <w:bookmarkStart w:id="59" w:name="_Toc451688481"/>
+      <w:r>
+        <w:t>Storemanager</w:t>
+      </w:r>
+      <w:bookmarkEnd w:id="59"/>
+    </w:p>
+    <w:p>
+      <w:pPr>
+        <w:keepNext/>
+      </w:pPr>
+      <w:r>
+        <w:object w:dxaOrig="24136" w:dyaOrig="18766" w14:anchorId="0F098DDF">
+          <v:shape id="_x0000_i1041" type="#_x0000_t75" style="width:483.8pt;height:391.1pt" o:ole="">
+            <v:imagedata r:id="rId39" o:title="" cropbottom="24043f" cropleft="4563f" cropright="20829f"/>
+          </v:shape>
+          <o:OLEObject Type="Embed" ProgID="Visio.Drawing.15" ShapeID="_x0000_i1041" DrawAspect="Content" ObjectID="_1525448169" r:id="rId40"/>
+        </w:object>
+      </w:r>
+    </w:p>
+    <w:p>
+      <w:pPr>
+        <w:pStyle w:val="Caption"/>
+        <w:rPr>
+          <w:lang w:val="en-GB"/>
+        </w:rPr>
+      </w:pPr>
+      <w:bookmarkStart w:id="60" w:name="_Ref451705795"/>
+      <w:r>
+        <w:rPr>
+          <w:lang w:val="en-GB"/>
+        </w:rPr>
+        <w:t xml:space="preserve">Figur </w:t>
+      </w:r>
+      <w:r>
+        <w:fldChar w:fldCharType="begin"/>
+      </w:r>
+      <w:r>
+        <w:rPr>
+          <w:lang w:val="en-GB"/>
+        </w:rPr>
+        <w:instrText xml:space="preserve"> SEQ Figur \* ARABIC </w:instrText>
+      </w:r>
+      <w:r>
+        <w:fldChar w:fldCharType="separate"/>
+      </w:r>
+      <w:r>
+        <w:rPr>
+          <w:noProof/>
+          <w:lang w:val="en-GB"/>
+        </w:rPr>
+        <w:t>17</w:t>
+      </w:r>
+      <w:r>
+        <w:fldChar w:fldCharType="end"/>
+      </w:r>
+      <w:bookmarkEnd w:id="60"/>
+      <w:r>
+        <w:rPr>
+          <w:lang w:val="en-GB"/>
+        </w:rPr>
+        <w:t>: User_controls</w:t>
+      </w:r>
+    </w:p>
+    <w:p>
+      <w:r>
+        <w:t xml:space="preserve">På </w:t>
+      </w:r>
+      <w:r>
+        <w:fldChar w:fldCharType="begin"/>
+      </w:r>
+      <w:r>
+        <w:instrText xml:space="preserve"> REF _Ref451705795 \h </w:instrText>
+      </w:r>
+      <w:r>
+        <w:fldChar w:fldCharType="separate"/>
+      </w:r>
+      <w:r>
+        <w:t xml:space="preserve">Figur </w:t>
+      </w:r>
+      <w:r>
+        <w:rPr>
+          <w:noProof/>
+        </w:rPr>
+        <w:t>17</w:t>
+      </w:r>
+      <w:r>
+        <w:fldChar w:fldCharType="end"/>
+      </w:r>
+      <w:r>
+        <w:t xml:space="preserve"> Kan man se at </w:t>
+      </w:r>
+      <w:proofErr w:type="spellStart"/>
+      <w:r>
+        <w:t>StoremanagerViewModel</w:t>
+      </w:r>
+      <w:proofErr w:type="spellEnd"/>
+      <w:r>
+        <w:t xml:space="preserve"> har tre under Models, hvilket er de forskellige menuer som forretningsmanageren kan navigere rundt imellem. Disse </w:t>
+      </w:r>
+      <w:proofErr w:type="spellStart"/>
+      <w:r>
+        <w:t>ViewModels</w:t>
+      </w:r>
+      <w:proofErr w:type="spellEnd"/>
+      <w:r>
+        <w:t xml:space="preserve"> har relationer ned til </w:t>
+      </w:r>
+      <w:proofErr w:type="spellStart"/>
+      <w:r>
+        <w:t>Storemanger</w:t>
+      </w:r>
+      <w:proofErr w:type="spellEnd"/>
+      <w:r>
+        <w:t xml:space="preserve"> og </w:t>
+      </w:r>
+      <w:proofErr w:type="spellStart"/>
+      <w:r>
+        <w:t>Autocomplete</w:t>
+      </w:r>
+      <w:proofErr w:type="spellEnd"/>
+      <w:r>
+        <w:t xml:space="preserve"> for at forretningsmanageren kan udføre hans user </w:t>
+      </w:r>
+      <w:proofErr w:type="spellStart"/>
+      <w:r>
+        <w:t>stories</w:t>
+      </w:r>
+      <w:proofErr w:type="spellEnd"/>
+      <w:r>
+        <w:t xml:space="preserve">. </w:t>
+      </w:r>
+    </w:p>
+    <w:p>
+      <w:pPr>
+        <w:pStyle w:val="Heading4"/>
+      </w:pPr>
+      <w:bookmarkStart w:id="61" w:name="_Toc451688482"/>
+      <w:r>
+        <w:t xml:space="preserve">Tilføj </w:t>
+      </w:r>
+      <w:r>
+        <w:t>vare</w:t>
+      </w:r>
+      <w:r>
+        <w:rPr>
+          <w:rStyle w:val="Heading3Char"/>
+        </w:rPr>
+        <w:t xml:space="preserve"> </w:t>
+      </w:r>
+      <w:r>
+        <w:t>til forretning</w:t>
+      </w:r>
+      <w:bookmarkEnd w:id="61"/>
+    </w:p>
+    <w:p>
+      <w:pPr>
+        <w:keepNext/>
+      </w:pPr>
+      <w:r>
+        <w:object w:dxaOrig="10561" w:dyaOrig="9076" w14:anchorId="194630B5">
+          <v:shape id="_x0000_i1042" type="#_x0000_t75" style="width:481.65pt;height:414pt" o:ole="">
+            <v:imagedata r:id="rId41" o:title=""/>
+          </v:shape>
+          <o:OLEObject Type="Embed" ProgID="Visio.Drawing.15" ShapeID="_x0000_i1042" DrawAspect="Content" ObjectID="_1525448170" r:id="rId42"/>
+        </w:object>
+      </w:r>
+    </w:p>
+    <w:p>
+      <w:pPr>
+        <w:pStyle w:val="Caption"/>
+      </w:pPr>
+      <w:bookmarkStart w:id="62" w:name="_Ref451706006"/>
+      <w:r>
+        <w:t xml:space="preserve">Figur </w:t>
+      </w:r>
+      <w:fldSimple w:instr=" SEQ Figur \* ARABIC ">
+        <w:r>
+          <w:rPr>
+            <w:noProof/>
+          </w:rPr>
+          <w:t>18</w:t>
+        </w:r>
+      </w:fldSimple>
+      <w:bookmarkEnd w:id="62"/>
       <w:r>
         <w:t>: Sekvens diagram for Tilføj en vare</w:t>
       </w:r>
@@ -4774,13 +5541,91 @@
         <w:rPr>
           <w:color w:val="FF0000"/>
         </w:rPr>
-        <w:t>Tilføj ændre slet næsten generisk</w:t>
+        <w:fldChar w:fldCharType="begin"/>
+      </w:r>
+      <w:r>
+        <w:instrText xml:space="preserve"> REF _Ref451706006 \h </w:instrText>
+      </w:r>
+      <w:r>
+        <w:rPr>
+          <w:color w:val="FF0000"/>
+        </w:rPr>
+      </w:r>
+      <w:r>
+        <w:rPr>
+          <w:color w:val="FF0000"/>
+        </w:rPr>
+        <w:fldChar w:fldCharType="separate"/>
+      </w:r>
+      <w:r>
+        <w:t xml:space="preserve">Figur </w:t>
+      </w:r>
+      <w:r>
+        <w:rPr>
+          <w:noProof/>
+        </w:rPr>
+        <w:t>18</w:t>
+      </w:r>
+      <w:r>
+        <w:rPr>
+          <w:color w:val="FF0000"/>
+        </w:rPr>
+        <w:fldChar w:fldCharType="end"/>
+      </w:r>
+      <w:r>
+        <w:rPr>
+          <w:color w:val="FF0000"/>
+        </w:rPr>
+        <w:t xml:space="preserve"> </w:t>
+      </w:r>
+      <w:r>
+        <w:t xml:space="preserve">viser kode sekvensen for at tilføje et produkt til forretningsmanagerens forretning. Der kan ses at der tjekkes på om produktet findes </w:t>
+      </w:r>
+      <w:r>
+        <w:t xml:space="preserve">i forvejen, hvis det gør tilføjes det bare til hans forretning ved at lave en relation mellem forretningen og produktet med en </w:t>
+      </w:r>
+      <w:proofErr w:type="spellStart"/>
+      <w:r>
+        <w:t>HasA</w:t>
+      </w:r>
+      <w:proofErr w:type="spellEnd"/>
+      <w:r>
+        <w:t xml:space="preserve"> entitet i databasen. Hvis produktet ikke findes i databasen bliver produktet oprettet hvorefter relationen mellem forretningen og produktet laves.</w:t>
+      </w:r>
+    </w:p>
+    <w:p>
+      <w:r>
+        <w:t xml:space="preserve">Diagrammerne for at ændre eller fjerne et produkt for forretningsmanagerens forretning er ikke lavet da </w:t>
+      </w:r>
+      <w:r>
+        <w:fldChar w:fldCharType="begin"/>
+      </w:r>
+      <w:r>
+        <w:instrText xml:space="preserve"> REF _Ref451706006 \h </w:instrText>
+      </w:r>
+      <w:r>
+        <w:fldChar w:fldCharType="separate"/>
+      </w:r>
+      <w:r>
+        <w:t xml:space="preserve">Figur </w:t>
+      </w:r>
+      <w:r>
+        <w:rPr>
+          <w:noProof/>
+        </w:rPr>
+        <w:t>18</w:t>
+      </w:r>
+      <w:r>
+        <w:fldChar w:fldCharType="end"/>
+      </w:r>
+      <w:r>
+        <w:t xml:space="preserve"> viser overordnet hvordan funktionaliteten virker.</w:t>
       </w:r>
       <w:r>
         <w:br w:type="page"/>
       </w:r>
-      <w:bookmarkEnd w:id="33"/>
       <w:bookmarkEnd w:id="34"/>
+      <w:bookmarkEnd w:id="35"/>
     </w:p>
     <w:p/>
     <w:p>
@@ -4790,10 +5635,10 @@
           <w:caps/>
         </w:rPr>
       </w:pPr>
-      <w:bookmarkStart w:id="59" w:name="_Toc464367652"/>
-      <w:bookmarkStart w:id="60" w:name="_Toc526492350"/>
-      <w:bookmarkStart w:id="61" w:name="_Toc526573191"/>
-      <w:bookmarkStart w:id="62" w:name="_Toc451688484"/>
+      <w:bookmarkStart w:id="63" w:name="_Toc464367652"/>
+      <w:bookmarkStart w:id="64" w:name="_Toc526492350"/>
+      <w:bookmarkStart w:id="65" w:name="_Toc526573191"/>
+      <w:bookmarkStart w:id="66" w:name="_Toc451688484"/>
       <w:r>
         <w:rPr>
           <w:caps/>
@@ -4806,19 +5651,35 @@
         </w:rPr>
         <w:t>VELOPMENT View</w:t>
       </w:r>
-      <w:bookmarkEnd w:id="59"/>
-      <w:bookmarkEnd w:id="60"/>
-      <w:bookmarkEnd w:id="61"/>
-      <w:bookmarkEnd w:id="62"/>
-    </w:p>
-    <w:p>
-      <w:r>
-        <w:t>Development View beskæftiger sig med at opdele softwaren i mindre dele, som subsystemer og lag. Denne opdeling sker ved at udarbejde component og package diagrammer. Disse to diagrammer beskrives kort i det følgende, hvor der samtidig også begrundes for, hvorvidt diagrammet er brugt i dette projekt.</w:t>
-      </w:r>
-    </w:p>
-    <w:p>
-      <w:r>
-        <w:t>Der er valgt at implementere package diagrammer</w:t>
+      <w:bookmarkEnd w:id="63"/>
+      <w:bookmarkEnd w:id="64"/>
+      <w:bookmarkEnd w:id="65"/>
+      <w:bookmarkEnd w:id="66"/>
+    </w:p>
+    <w:p>
+      <w:r>
+        <w:t xml:space="preserve">Development View beskæftiger sig med at opdele softwaren i mindre dele, som subsystemer og lag. Denne opdeling sker ved at udarbejde component og </w:t>
+      </w:r>
+      <w:proofErr w:type="spellStart"/>
+      <w:r>
+        <w:t>package</w:t>
+      </w:r>
+      <w:proofErr w:type="spellEnd"/>
+      <w:r>
+        <w:t xml:space="preserve"> diagrammer. Disse to diagrammer beskrives kort i det følgende, hvor der samtidig også begrundes for, hvorvidt diagrammet er brugt i dette projekt.</w:t>
+      </w:r>
+    </w:p>
+    <w:p>
+      <w:r>
+        <w:t xml:space="preserve">Der er valgt at implementere </w:t>
+      </w:r>
+      <w:proofErr w:type="spellStart"/>
+      <w:r>
+        <w:t>package</w:t>
+      </w:r>
+      <w:proofErr w:type="spellEnd"/>
+      <w:r>
+        <w:t xml:space="preserve"> diagrammer</w:t>
       </w:r>
       <w:r>
         <w:t>,</w:t>
@@ -4837,7 +5698,15 @@
         </w:rPr>
       </w:pPr>
       <w:r>
-        <w:t>Component diagram er fravalgt at implementere, da det er et diagram, der blev vurderet til ikke at give værdi til projektet. Et component diagram viser, hvilke komponenter samt de forskellige interfaces der er og forventes herimellem, samt forholdene mellem dem. Diagrammet bliver typisk brugt til Component-Based Development (CBD)</w:t>
+        <w:t>Component diagram er fravalgt at implementere, da det er et diagram, der blev vurderet til ikke at give værdi til projektet. Et component diagram viser, hvilke komponenter samt de forskellige interfaces der er og forventes herimellem, samt forholdene mellem dem. Diagrammet bliver typisk brugt til Component-</w:t>
+      </w:r>
+      <w:proofErr w:type="spellStart"/>
+      <w:r>
+        <w:t>Based</w:t>
+      </w:r>
+      <w:proofErr w:type="spellEnd"/>
+      <w:r>
+        <w:t xml:space="preserve"> Development (CBD)</w:t>
       </w:r>
       <w:r>
         <w:rPr>
@@ -4846,7 +5715,15 @@
         <w:footnoteReference w:id="1"/>
       </w:r>
       <w:r>
-        <w:t>, hvilket går ud på at genbruge komponenter, som andre allerede tidligere har lavet og blot sætte de forskellige komponenter sammen i ens system. Det vil derfor ikke være relevant i dette projekt, da der ikke benyttes Component-Based Development, og projektets størrelse ikke er stor nok til at det tilfører nogen værdi.</w:t>
+        <w:t>, hvilket går ud på at genbruge komponenter, som andre allerede tidligere har lavet og blot sætte de forskellige komponenter sammen i ens system. Det vil derfor ikke være relevant i dette projekt, da der ikke benyttes Component-</w:t>
+      </w:r>
+      <w:proofErr w:type="spellStart"/>
+      <w:r>
+        <w:t>Based</w:t>
+      </w:r>
+      <w:proofErr w:type="spellEnd"/>
+      <w:r>
+        <w:t xml:space="preserve"> Development, og projektets størrelse ikke er stor nok til at det tilfører nogen værdi.</w:t>
       </w:r>
     </w:p>
     <w:p>
@@ -4858,7 +5735,7 @@
           <v:shape id="_x0000_i1032" type="#_x0000_t75" style="width:450pt;height:384pt" o:ole="">
             <v:imagedata r:id="rId43" o:title=""/>
           </v:shape>
-          <o:OLEObject Type="Embed" ProgID="Visio.Drawing.15" ShapeID="_x0000_i1032" DrawAspect="Content" ObjectID="_1525446161" r:id="rId44"/>
+          <o:OLEObject Type="Embed" ProgID="Visio.Drawing.15" ShapeID="_x0000_i1032" DrawAspect="Content" ObjectID="_1525448171" r:id="rId44"/>
         </w:object>
       </w:r>
     </w:p>
@@ -4866,7 +5743,7 @@
       <w:pPr>
         <w:pStyle w:val="Caption"/>
       </w:pPr>
-      <w:bookmarkStart w:id="63" w:name="_Ref445060928"/>
+      <w:bookmarkStart w:id="67" w:name="_Ref445060928"/>
       <w:r>
         <w:t xml:space="preserve">Figur </w:t>
       </w:r>
@@ -4883,19 +5760,27 @@
         <w:rPr>
           <w:noProof/>
         </w:rPr>
-        <w:t>17</w:t>
+        <w:t>19</w:t>
       </w:r>
       <w:r>
         <w:fldChar w:fldCharType="end"/>
       </w:r>
-      <w:bookmarkEnd w:id="63"/>
+      <w:bookmarkEnd w:id="67"/>
       <w:r>
         <w:t>: Package diagram for Pristjek220</w:t>
       </w:r>
     </w:p>
     <w:p>
       <w:r>
-        <w:t xml:space="preserve">Pristjek220 er opdelt i nogle subsystemer, som kan ses på package diagrammet på </w:t>
+        <w:t xml:space="preserve">Pristjek220 er opdelt i nogle subsystemer, som kan ses på </w:t>
+      </w:r>
+      <w:proofErr w:type="spellStart"/>
+      <w:r>
+        <w:t>package</w:t>
+      </w:r>
+      <w:proofErr w:type="spellEnd"/>
+      <w:r>
+        <w:t xml:space="preserve"> diagrammet på </w:t>
       </w:r>
       <w:r>
         <w:fldChar w:fldCharType="begin"/>
@@ -4913,13 +5798,37 @@
         <w:rPr>
           <w:noProof/>
         </w:rPr>
-        <w:t>14</w:t>
+        <w:t>18</w:t>
       </w:r>
       <w:r>
         <w:fldChar w:fldCharType="end"/>
       </w:r>
       <w:r>
-        <w:t>. Det er opdelt i en Consumer (Forbruger) og en Store Manager (Forretningsmanager), som begge har deres eget interface og business logic lag. Interfacet er det som de to brugere interagerer med, mens business logic (forretningslogikken) er selve funktionaliteten, som ligger bag ved interfacet og eksekverer afhængig af brugernes handlinger. De to brugere deles om et data layer (data lag), hvor al information omkring varerne, forretningerne og logins ligger.</w:t>
+        <w:t xml:space="preserve">. Det er opdelt i en Consumer (Forbruger) og en Store Manager (Forretningsmanager), som begge har deres eget interface og business </w:t>
+      </w:r>
+      <w:proofErr w:type="spellStart"/>
+      <w:r>
+        <w:t>logic</w:t>
+      </w:r>
+      <w:proofErr w:type="spellEnd"/>
+      <w:r>
+        <w:t xml:space="preserve"> lag. Interfacet er det som de to brugere interagerer med, mens business </w:t>
+      </w:r>
+      <w:proofErr w:type="spellStart"/>
+      <w:r>
+        <w:t>logic</w:t>
+      </w:r>
+      <w:proofErr w:type="spellEnd"/>
+      <w:r>
+        <w:t xml:space="preserve"> (forretningslogikken) er selve funktionaliteten, som ligger bag ved interfacet og eksekverer afhængig af brugernes handlinger. De to brugere deles om et data </w:t>
+      </w:r>
+      <w:proofErr w:type="spellStart"/>
+      <w:r>
+        <w:t>layer</w:t>
+      </w:r>
+      <w:proofErr w:type="spellEnd"/>
+      <w:r>
+        <w:t xml:space="preserve"> (data lag), hvor al information omkring varerne, forretningerne og logins ligger.</w:t>
       </w:r>
     </w:p>
     <w:p/>
@@ -4930,14 +5839,14 @@
           <w:lang w:val="en-US"/>
         </w:rPr>
       </w:pPr>
-      <w:bookmarkStart w:id="64" w:name="_Toc451688485"/>
+      <w:bookmarkStart w:id="68" w:name="_Toc451688485"/>
       <w:r>
         <w:rPr>
           <w:lang w:val="en-US"/>
         </w:rPr>
         <w:t>PROCESS VIEW</w:t>
       </w:r>
-      <w:bookmarkEnd w:id="64"/>
+      <w:bookmarkEnd w:id="68"/>
     </w:p>
     <w:p>
       <w:pPr>
@@ -4945,12 +5854,14 @@
           <w:lang w:val="en-US"/>
         </w:rPr>
       </w:pPr>
+      <w:proofErr w:type="spellStart"/>
       <w:r>
         <w:rPr>
           <w:lang w:val="en-US"/>
         </w:rPr>
         <w:t>Sløjfet</w:t>
       </w:r>
+      <w:proofErr w:type="spellEnd"/>
     </w:p>
     <w:p>
       <w:pPr>
@@ -4960,20 +5871,20 @@
           <w:lang w:val="en-GB"/>
         </w:rPr>
       </w:pPr>
-      <w:bookmarkStart w:id="65" w:name="_Toc464367658"/>
-      <w:bookmarkStart w:id="66" w:name="_Toc526492358"/>
-      <w:bookmarkStart w:id="67" w:name="_Toc526573200"/>
-      <w:bookmarkStart w:id="68" w:name="_Toc451688486"/>
+      <w:bookmarkStart w:id="69" w:name="_Toc464367658"/>
+      <w:bookmarkStart w:id="70" w:name="_Toc526492358"/>
+      <w:bookmarkStart w:id="71" w:name="_Toc526573200"/>
+      <w:bookmarkStart w:id="72" w:name="_Toc451688486"/>
       <w:r>
         <w:rPr>
           <w:lang w:val="en-GB"/>
         </w:rPr>
         <w:t>DEPLOYMENT VIEW</w:t>
       </w:r>
-      <w:bookmarkEnd w:id="65"/>
-      <w:bookmarkEnd w:id="66"/>
-      <w:bookmarkEnd w:id="67"/>
-      <w:bookmarkEnd w:id="68"/>
+      <w:bookmarkEnd w:id="69"/>
+      <w:bookmarkEnd w:id="70"/>
+      <w:bookmarkEnd w:id="71"/>
+      <w:bookmarkEnd w:id="72"/>
       <w:r>
         <w:rPr>
           <w:lang w:val="en-GB"/>
@@ -5003,31 +5914,22 @@
           <v:shape id="_x0000_i1033" type="#_x0000_t75" style="width:455.45pt;height:304.35pt" o:ole="">
             <v:imagedata r:id="rId45" o:title=""/>
           </v:shape>
-          <o:OLEObject Type="Embed" ProgID="Visio.Drawing.15" ShapeID="_x0000_i1033" DrawAspect="Content" ObjectID="_1525446162" r:id="rId46"/>
+          <o:OLEObject Type="Embed" ProgID="Visio.Drawing.15" ShapeID="_x0000_i1033" DrawAspect="Content" ObjectID="_1525448172" r:id="rId46"/>
         </w:object>
       </w:r>
     </w:p>
     <w:p>
       <w:pPr>
         <w:pStyle w:val="Caption"/>
-        <w:rPr>
-          <w:lang w:val="en-GB"/>
-        </w:rPr>
-      </w:pPr>
-      <w:bookmarkStart w:id="69" w:name="_Ref444607459"/>
-      <w:r>
-        <w:rPr>
-          <w:lang w:val="en-GB"/>
-        </w:rPr>
+      </w:pPr>
+      <w:bookmarkStart w:id="73" w:name="_Ref444607459"/>
+      <w:r>
         <w:t xml:space="preserve">Figur </w:t>
       </w:r>
       <w:r>
         <w:fldChar w:fldCharType="begin"/>
       </w:r>
       <w:r>
-        <w:rPr>
-          <w:lang w:val="en-GB"/>
-        </w:rPr>
         <w:instrText xml:space="preserve"> SEQ Figur \* ARABIC </w:instrText>
       </w:r>
       <w:r>
@@ -5036,9 +5938,8 @@
       <w:r>
         <w:rPr>
           <w:noProof/>
-          <w:lang w:val="en-GB"/>
-        </w:rPr>
-        <w:t>18</w:t>
+        </w:rPr>
+        <w:t>20</w:t>
       </w:r>
       <w:r>
         <w:rPr>
@@ -5046,11 +5947,8 @@
         </w:rPr>
         <w:fldChar w:fldCharType="end"/>
       </w:r>
-      <w:bookmarkEnd w:id="69"/>
-      <w:r>
-        <w:rPr>
-          <w:lang w:val="en-GB"/>
-        </w:rPr>
+      <w:bookmarkEnd w:id="73"/>
+      <w:r>
         <w:t>: Deployment diagram for Pristjek220</w:t>
       </w:r>
     </w:p>
@@ -5065,23 +5963,67 @@
         <w:fldChar w:fldCharType="separate"/>
       </w:r>
       <w:r>
-        <w:rPr>
-          <w:lang w:val="en-GB"/>
-        </w:rPr>
         <w:t xml:space="preserve">Figur </w:t>
       </w:r>
       <w:r>
         <w:rPr>
           <w:noProof/>
-          <w:lang w:val="en-GB"/>
-        </w:rPr>
-        <w:t>15</w:t>
+        </w:rPr>
+        <w:t>19</w:t>
       </w:r>
       <w:r>
         <w:fldChar w:fldCharType="end"/>
       </w:r>
       <w:r>
-        <w:t xml:space="preserve"> viser deployment diagrammet for Pristjek220. Diagrammet viser på hvilke hardware elementer, som de forskellige software implementeringer skal implementeres. Kommunikationen mellem de forskellige enheder og DB Serveren, foregår ved brug af Named Pipes, som er den protocol der overføres til og fra databasen med. De forskellige artifact’s på de to forskellige Devices, er main programmet, som kører på dem.</w:t>
+        <w:t xml:space="preserve"> viser </w:t>
+      </w:r>
+      <w:proofErr w:type="spellStart"/>
+      <w:r>
+        <w:t>deployment</w:t>
+      </w:r>
+      <w:proofErr w:type="spellEnd"/>
+      <w:r>
+        <w:t xml:space="preserve"> diagrammet for Pristjek220. Diagrammet viser på hvilke hardware elementer, som de forskellige software implementeringer skal implementeres. Kommunikationen mellem de forskellige enheder og DB Serveren, foregår ved brug af </w:t>
+      </w:r>
+      <w:proofErr w:type="spellStart"/>
+      <w:r>
+        <w:t>Named</w:t>
+      </w:r>
+      <w:proofErr w:type="spellEnd"/>
+      <w:r>
+        <w:t xml:space="preserve"> </w:t>
+      </w:r>
+      <w:proofErr w:type="spellStart"/>
+      <w:r>
+        <w:t>Pipes</w:t>
+      </w:r>
+      <w:proofErr w:type="spellEnd"/>
+      <w:r>
+        <w:t xml:space="preserve">, som er den </w:t>
+      </w:r>
+      <w:proofErr w:type="spellStart"/>
+      <w:r>
+        <w:t>protocol</w:t>
+      </w:r>
+      <w:proofErr w:type="spellEnd"/>
+      <w:r>
+        <w:t xml:space="preserve"> der overføres til og fra databasen med. De forskellige </w:t>
+      </w:r>
+      <w:proofErr w:type="spellStart"/>
+      <w:r>
+        <w:t>artifact’s</w:t>
+      </w:r>
+      <w:proofErr w:type="spellEnd"/>
+      <w:r>
+        <w:t xml:space="preserve"> på de to forskellige Devices, er </w:t>
+      </w:r>
+      <w:proofErr w:type="spellStart"/>
+      <w:r>
+        <w:t>main</w:t>
+      </w:r>
+      <w:proofErr w:type="spellEnd"/>
+      <w:r>
+        <w:t xml:space="preserve"> programmet, som kører på dem.</w:t>
       </w:r>
     </w:p>
     <w:p/>
@@ -5089,11 +6031,11 @@
       <w:pPr>
         <w:pStyle w:val="Heading1"/>
       </w:pPr>
-      <w:bookmarkStart w:id="70" w:name="_Toc451688487"/>
+      <w:bookmarkStart w:id="74" w:name="_Toc451688487"/>
       <w:r>
         <w:t>DATA VIEW</w:t>
       </w:r>
-      <w:bookmarkEnd w:id="70"/>
+      <w:bookmarkEnd w:id="74"/>
     </w:p>
     <w:p>
       <w:r>
@@ -5104,15 +6046,23 @@
       <w:pPr>
         <w:pStyle w:val="Heading3"/>
       </w:pPr>
-      <w:bookmarkStart w:id="71" w:name="_Toc451688488"/>
+      <w:bookmarkStart w:id="75" w:name="_Toc451688488"/>
       <w:r>
         <w:t>Valg til opsætning af database:</w:t>
       </w:r>
-      <w:bookmarkEnd w:id="71"/>
-    </w:p>
-    <w:p>
-      <w:r>
-        <w:t>Planen med den første udgave af databasen var at den skulle indeholde en enkel tabel hvor man kunne se varens navn i rækkerne og de forskellige forretninger hen ad kolonerne og på den måde finde prisen for varen i den ene forretning. Dette viste sig at have nogle problemer da vi skulle lave klassen ”product” med en variable for hver forretning som vi kunne gemme prisen i. Det resulterede i at vores database ikke var åben for udvidelser; hvilket er ineffektivt når forretninger kan åbne og lukke og forretningerne får nye vare. Vi valgte derfor at ombygge stukturen af klassen ”product”, så vi i stedet fik tre klasser: ”product”, ”store” og ”storeproduct”. Disse tre klasser gjorde at vores database kunne håndtere at en forretning ville begynder og sælge en vare, og en ny forretning åbnede. Måden det blev implementeret på var ved at ”product” indeholdte en liste af ”storeproduct” hvor prisen for vare i en enkle forretning lægger i, denne klasse indeholder også en reference til produktet og til forretningen. Dette betyder at for varerne og forretningerne har vi kun én instans af for hver vare eller forretning der er, også har vi en ”storeproduct” imellem hver af de forretninger som sælger én vare, og kobler dem sammen på den måde. På samme måde indeholder ”store” også en liste af ”storeproduct” for at kunne finde ud af om én vare sælges i den forretning.</w:t>
+      <w:bookmarkEnd w:id="75"/>
+    </w:p>
+    <w:p>
+      <w:r>
+        <w:t xml:space="preserve">Planen med den første udgave af databasen var at den skulle indeholde en enkel tabel hvor man kunne se varens navn i rækkerne og de forskellige forretninger hen ad kolonerne og på den måde finde prisen for varen i den ene forretning. Dette viste sig at have nogle problemer da vi skulle lave klassen ”product” med en variable for hver forretning som vi kunne gemme prisen i. Det resulterede i at vores database ikke var åben for udvidelser; hvilket er ineffektivt når forretninger kan åbne og lukke og forretningerne får nye vare. Vi valgte derfor at ombygge </w:t>
+      </w:r>
+      <w:proofErr w:type="spellStart"/>
+      <w:r>
+        <w:t>stukturen</w:t>
+      </w:r>
+      <w:proofErr w:type="spellEnd"/>
+      <w:r>
+        <w:t xml:space="preserve"> af klassen ”product”, så vi i stedet fik tre klasser: ”product”, ”store” og ”storeproduct”. Disse tre klasser gjorde at vores database kunne håndtere at en forretning ville begynder og sælge en vare, og en ny forretning åbnede. Måden det blev implementeret på var ved at ”product” indeholdte en liste af ”storeproduct” hvor prisen for vare i en enkle forretning lægger i, denne klasse indeholder også en reference til produktet og til forretningen. Dette betyder at for varerne og forretningerne har vi kun én instans af for hver vare eller forretning der er, også har vi en ”storeproduct” imellem hver af de forretninger som sælger én vare, og kobler dem sammen på den måde. På samme måde indeholder ”store” også en liste af ”storeproduct” for at kunne finde ud af om én vare sælges i den forretning.</w:t>
       </w:r>
     </w:p>
     <w:p>
@@ -5129,98 +6079,34 @@
           <w:caps/>
         </w:rPr>
       </w:pPr>
-      <w:bookmarkStart w:id="72" w:name="_Toc464367671"/>
-      <w:bookmarkStart w:id="73" w:name="_Toc526492374"/>
-      <w:bookmarkStart w:id="74" w:name="_Toc526573216"/>
-      <w:bookmarkStart w:id="75" w:name="_Toc451688489"/>
+      <w:bookmarkStart w:id="76" w:name="_Toc464367671"/>
+      <w:bookmarkStart w:id="77" w:name="_Toc526492374"/>
+      <w:bookmarkStart w:id="78" w:name="_Toc526573216"/>
+      <w:bookmarkStart w:id="79" w:name="_Toc451688489"/>
       <w:r>
         <w:rPr>
           <w:caps/>
         </w:rPr>
         <w:t>Generelle designbeslutninger</w:t>
-      </w:r>
-      <w:bookmarkEnd w:id="72"/>
-      <w:bookmarkEnd w:id="73"/>
-      <w:bookmarkEnd w:id="74"/>
-      <w:bookmarkEnd w:id="75"/>
-    </w:p>
-    <w:p>
-      <w:pPr>
-        <w:pStyle w:val="Hidetext"/>
-        <w:rPr>
-          <w:lang w:val="da-DK"/>
-        </w:rPr>
-      </w:pPr>
-      <w:r>
-        <w:rPr>
-          <w:lang w:val="da-DK"/>
-        </w:rPr>
-        <w:t>Dette afsnit fastholder de generelle designbeslutninger, der tages under arktiekturdesignet eller som er givet som ultimative krav.</w:t>
-      </w:r>
-    </w:p>
-    <w:p>
-      <w:pPr>
-        <w:pStyle w:val="Hidetext"/>
-        <w:ind w:left="0"/>
-        <w:rPr>
-          <w:lang w:val="da-DK"/>
-        </w:rPr>
-      </w:pPr>
-      <w:r>
-        <w:rPr>
-          <w:lang w:val="da-DK"/>
-        </w:rPr>
-        <w:t>Dette afsnit beskriver de ikke funktionelle krav der har betydning for arkitekturen. Det er krav som f.eks. at der skal anvendes standardprodukter, krav til portering til forskellige platforme, distribuering og genbrug.</w:t>
-      </w:r>
-    </w:p>
-    <w:p>
-      <w:pPr>
-        <w:pStyle w:val="Hidetext"/>
-        <w:rPr>
-          <w:lang w:val="da-DK"/>
-        </w:rPr>
-      </w:pPr>
-      <w:r>
-        <w:rPr>
-          <w:lang w:val="da-DK"/>
-        </w:rPr>
-        <w:t>Der kan også være krav til design og implementeringsstrategi, udviklingsværktøjer, team struktur, anvendelse af legacy (gammel) kode.</w:t>
-      </w:r>
-    </w:p>
-    <w:p>
-      <w:pPr>
-        <w:pStyle w:val="NormalIndent"/>
-        <w:rPr>
-          <w:lang w:val="da-DK"/>
-        </w:rPr>
-      </w:pPr>
-    </w:p>
-    <w:p>
-      <w:pPr>
-        <w:pStyle w:val="Heading2"/>
-      </w:pPr>
-      <w:bookmarkStart w:id="76" w:name="_Toc464367673"/>
-      <w:bookmarkStart w:id="77" w:name="_Toc526492376"/>
-      <w:bookmarkStart w:id="78" w:name="_Toc526573218"/>
-      <w:bookmarkStart w:id="79" w:name="_Toc451688490"/>
-      <w:r>
-        <w:t>Arkitektur mønstre</w:t>
       </w:r>
       <w:bookmarkEnd w:id="76"/>
       <w:bookmarkEnd w:id="77"/>
       <w:bookmarkEnd w:id="78"/>
       <w:bookmarkEnd w:id="79"/>
     </w:p>
-    <w:p/>
-    <w:p>
-      <w:pPr>
-        <w:pStyle w:val="Heading2"/>
-      </w:pPr>
-      <w:bookmarkStart w:id="80" w:name="_Toc451688491"/>
-      <w:r>
-        <w:t>Design mønstre</w:t>
-      </w:r>
-      <w:bookmarkEnd w:id="80"/>
+    <w:p>
+      <w:pPr>
+        <w:pStyle w:val="Hidetext"/>
+        <w:rPr>
+          <w:lang w:val="da-DK"/>
+        </w:rPr>
+      </w:pPr>
+      <w:r>
+        <w:rPr>
+          <w:lang w:val="da-DK"/>
+        </w:rPr>
+        <w:t>Dette afsnit fastholder de generelle designbeslutninger, der tages under arktiekturdesignet eller som er givet som ultimative krav.</w:t>
+      </w:r>
     </w:p>
     <w:p>
       <w:pPr>
@@ -5234,7 +6120,21 @@
         <w:rPr>
           <w:lang w:val="da-DK"/>
         </w:rPr>
-        <w:t>Her opremses de standard arkitektur mønstre, der er anvendt i systemet sammen med en reference til dokumentationen for mønstrene.</w:t>
+        <w:t>Dette afsnit beskriver de ikke funktionelle krav der har betydning for arkitekturen. Det er krav som f.eks. at der skal anvendes standardprodukter, krav til portering til forskellige platforme, distribuering og genbrug.</w:t>
+      </w:r>
+    </w:p>
+    <w:p>
+      <w:pPr>
+        <w:pStyle w:val="Hidetext"/>
+        <w:rPr>
+          <w:lang w:val="da-DK"/>
+        </w:rPr>
+      </w:pPr>
+      <w:r>
+        <w:rPr>
+          <w:lang w:val="da-DK"/>
+        </w:rPr>
+        <w:t>Der kan også være krav til design og implementeringsstrategi, udviklingsværktøjer, team struktur, anvendelse af legacy (gammel) kode.</w:t>
       </w:r>
     </w:p>
     <w:p>
@@ -5249,21 +6149,33 @@
       <w:pPr>
         <w:pStyle w:val="Heading2"/>
       </w:pPr>
-      <w:bookmarkStart w:id="81" w:name="_Toc464367674"/>
-      <w:bookmarkStart w:id="82" w:name="_Toc526492377"/>
-      <w:bookmarkStart w:id="83" w:name="_Toc526573219"/>
-      <w:bookmarkStart w:id="84" w:name="_Toc451688492"/>
-      <w:r>
-        <w:t>Generelle brugergrænsefladeregler</w:t>
-      </w:r>
+      <w:bookmarkStart w:id="80" w:name="_Toc464367673"/>
+      <w:bookmarkStart w:id="81" w:name="_Toc526492376"/>
+      <w:bookmarkStart w:id="82" w:name="_Toc526573218"/>
+      <w:bookmarkStart w:id="83" w:name="_Toc451688490"/>
+      <w:r>
+        <w:t>Arkitektur mønstre</w:t>
+      </w:r>
+      <w:bookmarkEnd w:id="80"/>
       <w:bookmarkEnd w:id="81"/>
       <w:bookmarkEnd w:id="82"/>
       <w:bookmarkEnd w:id="83"/>
+    </w:p>
+    <w:p/>
+    <w:p>
+      <w:pPr>
+        <w:pStyle w:val="Heading2"/>
+      </w:pPr>
+      <w:bookmarkStart w:id="84" w:name="_Toc451688491"/>
+      <w:r>
+        <w:t>Design mønstre</w:t>
+      </w:r>
       <w:bookmarkEnd w:id="84"/>
     </w:p>
     <w:p>
       <w:pPr>
         <w:pStyle w:val="Hidetext"/>
+        <w:ind w:left="0"/>
         <w:rPr>
           <w:lang w:val="da-DK"/>
         </w:rPr>
@@ -5272,7 +6184,7 @@
         <w:rPr>
           <w:lang w:val="da-DK"/>
         </w:rPr>
-        <w:t>Her beskrives de generelle regler og principper, der skal overholdes for design af systemets brugergrænse-flader. Alternativt kan der her indsættes en reference til et eksternt dokument.</w:t>
+        <w:t>Her opremses de standard arkitektur mønstre, der er anvendt i systemet sammen med en reference til dokumentationen for mønstrene.</w:t>
       </w:r>
     </w:p>
     <w:p>
@@ -5287,12 +6199,12 @@
       <w:pPr>
         <w:pStyle w:val="Heading2"/>
       </w:pPr>
-      <w:bookmarkStart w:id="85" w:name="_Toc464367678"/>
-      <w:bookmarkStart w:id="86" w:name="_Toc526492379"/>
-      <w:bookmarkStart w:id="87" w:name="_Toc526573220"/>
-      <w:bookmarkStart w:id="88" w:name="_Toc451688493"/>
-      <w:r>
-        <w:t>Exception og fejlhåndtering</w:t>
+      <w:bookmarkStart w:id="85" w:name="_Toc464367674"/>
+      <w:bookmarkStart w:id="86" w:name="_Toc526492377"/>
+      <w:bookmarkStart w:id="87" w:name="_Toc526573219"/>
+      <w:bookmarkStart w:id="88" w:name="_Toc451688492"/>
+      <w:r>
+        <w:t>Generelle brugergrænsefladeregler</w:t>
       </w:r>
       <w:bookmarkEnd w:id="85"/>
       <w:bookmarkEnd w:id="86"/>
@@ -5310,7 +6222,7 @@
         <w:rPr>
           <w:lang w:val="da-DK"/>
         </w:rPr>
-        <w:t>Dette afsnit beskriver de generelle regler for exception og fejlhåndtering.</w:t>
+        <w:t>Her beskrives de generelle regler og principper, der skal overholdes for design af systemets brugergrænse-flader. Alternativt kan der her indsættes en reference til et eksternt dokument.</w:t>
       </w:r>
     </w:p>
     <w:p>
@@ -5325,12 +6237,17 @@
       <w:pPr>
         <w:pStyle w:val="Heading2"/>
       </w:pPr>
-      <w:bookmarkStart w:id="89" w:name="_Toc464367679"/>
-      <w:bookmarkStart w:id="90" w:name="_Toc526492380"/>
-      <w:bookmarkStart w:id="91" w:name="_Toc526573221"/>
-      <w:bookmarkStart w:id="92" w:name="_Toc451688494"/>
-      <w:r>
-        <w:t>Implementeringssprog og værktøjer</w:t>
+      <w:bookmarkStart w:id="89" w:name="_Toc464367678"/>
+      <w:bookmarkStart w:id="90" w:name="_Toc526492379"/>
+      <w:bookmarkStart w:id="91" w:name="_Toc526573220"/>
+      <w:bookmarkStart w:id="92" w:name="_Toc451688493"/>
+      <w:proofErr w:type="spellStart"/>
+      <w:r>
+        <w:t>Exception</w:t>
+      </w:r>
+      <w:proofErr w:type="spellEnd"/>
+      <w:r>
+        <w:t xml:space="preserve"> og fejlhåndtering</w:t>
       </w:r>
       <w:bookmarkEnd w:id="89"/>
       <w:bookmarkEnd w:id="90"/>
@@ -5348,6 +6265,44 @@
         <w:rPr>
           <w:lang w:val="da-DK"/>
         </w:rPr>
+        <w:t>Dette afsnit beskriver de generelle regler for exception og fejlhåndtering.</w:t>
+      </w:r>
+    </w:p>
+    <w:p>
+      <w:pPr>
+        <w:pStyle w:val="NormalIndent"/>
+        <w:rPr>
+          <w:lang w:val="da-DK"/>
+        </w:rPr>
+      </w:pPr>
+    </w:p>
+    <w:p>
+      <w:pPr>
+        <w:pStyle w:val="Heading2"/>
+      </w:pPr>
+      <w:bookmarkStart w:id="93" w:name="_Toc464367679"/>
+      <w:bookmarkStart w:id="94" w:name="_Toc526492380"/>
+      <w:bookmarkStart w:id="95" w:name="_Toc526573221"/>
+      <w:bookmarkStart w:id="96" w:name="_Toc451688494"/>
+      <w:r>
+        <w:t>Implementeringssprog og værktøjer</w:t>
+      </w:r>
+      <w:bookmarkEnd w:id="93"/>
+      <w:bookmarkEnd w:id="94"/>
+      <w:bookmarkEnd w:id="95"/>
+      <w:bookmarkEnd w:id="96"/>
+    </w:p>
+    <w:p>
+      <w:pPr>
+        <w:pStyle w:val="Hidetext"/>
+        <w:rPr>
+          <w:lang w:val="da-DK"/>
+        </w:rPr>
+      </w:pPr>
+      <w:r>
+        <w:rPr>
+          <w:lang w:val="da-DK"/>
+        </w:rPr>
         <w:t>Her angives det valgte implementeringssprog og de værktøjer, der anvendes ved udviklingen.</w:t>
       </w:r>
     </w:p>
@@ -5366,11 +6321,16 @@
           <w:tab w:val="left" w:pos="3600"/>
         </w:tabs>
       </w:pPr>
-      <w:bookmarkStart w:id="93" w:name="_Toc451688495"/>
-      <w:r>
-        <w:t>Frameworks og packages</w:t>
-      </w:r>
-      <w:bookmarkEnd w:id="93"/>
+      <w:bookmarkStart w:id="97" w:name="_Toc451688495"/>
+      <w:r>
+        <w:t xml:space="preserve">Frameworks og </w:t>
+      </w:r>
+      <w:proofErr w:type="spellStart"/>
+      <w:r>
+        <w:t>packages</w:t>
+      </w:r>
+      <w:bookmarkEnd w:id="97"/>
+      <w:proofErr w:type="spellEnd"/>
       <w:r>
         <w:tab/>
       </w:r>
@@ -5380,11 +6340,11 @@
       <w:pPr>
         <w:pStyle w:val="Heading1"/>
       </w:pPr>
-      <w:bookmarkStart w:id="94" w:name="_Toc451688496"/>
+      <w:bookmarkStart w:id="98" w:name="_Toc451688496"/>
       <w:r>
         <w:t>KVALITET</w:t>
       </w:r>
-      <w:bookmarkEnd w:id="94"/>
+      <w:bookmarkEnd w:id="98"/>
     </w:p>
     <w:p>
       <w:r>
@@ -5418,11 +6378,11 @@
       <w:pPr>
         <w:pStyle w:val="Heading1"/>
       </w:pPr>
-      <w:bookmarkStart w:id="95" w:name="_Toc451688497"/>
+      <w:bookmarkStart w:id="99" w:name="_Toc451688497"/>
       <w:r>
         <w:t>REFERENCER</w:t>
       </w:r>
-      <w:bookmarkEnd w:id="95"/>
+      <w:bookmarkEnd w:id="99"/>
     </w:p>
     <w:p/>
     <w:sectPr>
@@ -7286,7 +8246,7 @@
 </file>
 
 <file path=customXml/itemProps1.xml><?xml version="1.0" encoding="utf-8"?>
-<ds:datastoreItem xmlns:ds="http://schemas.openxmlformats.org/officeDocument/2006/customXml" ds:itemID="{4118C279-915D-4053-84CA-1F9FDC34BF2D}">
+<ds:datastoreItem xmlns:ds="http://schemas.openxmlformats.org/officeDocument/2006/customXml" ds:itemID="{BB9725AA-DF16-4E17-91ED-3F783EFCB1F1}">
   <ds:schemaRefs>
     <ds:schemaRef ds:uri="http://schemas.openxmlformats.org/officeDocument/2006/bibliography"/>
   </ds:schemaRefs>

</xml_diff>